<commit_message>
format changes - removed sector markings
</commit_message>
<xml_diff>
--- a/INTEL/VID INTREP OPAC-00X_Notia_as_candidate_for_Air_attack v0.2 WIP.docx
+++ b/INTEL/VID INTREP OPAC-00X_Notia_as_candidate_for_Air_attack v0.2 WIP.docx
@@ -1544,7 +1544,6 @@
       </w:r>
       <w:r>
         <w:tab/>
-        <w:t>N</w:t>
       </w:r>
       <w:r>
         <w:tab/>
@@ -1560,7 +1559,6 @@
       </w:r>
       <w:r>
         <w:tab/>
-        <w:t>N</w:t>
       </w:r>
       <w:r>
         <w:tab/>
@@ -1576,7 +1574,6 @@
       </w:r>
       <w:r>
         <w:tab/>
-        <w:t>N</w:t>
       </w:r>
       <w:r>
         <w:tab/>
@@ -1592,7 +1589,6 @@
       </w:r>
       <w:r>
         <w:tab/>
-        <w:t>N</w:t>
       </w:r>
       <w:r>
         <w:tab/>
@@ -2666,11 +2662,24 @@
         <w:tab/>
       </w:r>
       <w:r>
-        <w:t>N</w:t>
+        <w:t>Notian Army 1st Corps HQ</w:t>
+      </w:r>
+    </w:p>
+    <w:p>
+      <w:pPr>
+        <w:pStyle w:val="Cmsor4"/>
+      </w:pPr>
+      <w:r>
+        <w:t>SRNTGT061</w:t>
       </w:r>
       <w:r>
         <w:tab/>
-        <w:t>Notian Army 1st Corps HQ</w:t>
+      </w:r>
+      <w:r>
+        <w:tab/>
+      </w:r>
+      <w:r>
+        <w:t>Notian Army 2nd Corps HQ</w:t>
       </w:r>
     </w:p>
     <w:p>
@@ -2678,7 +2687,7 @@
         <w:pStyle w:val="Cmsor4"/>
       </w:pPr>
       <w:r>
-        <w:t>SRNTGT061</w:t>
+        <w:t>SRNTGT069</w:t>
       </w:r>
       <w:r>
         <w:tab/>
@@ -2687,11 +2696,98 @@
         <w:tab/>
       </w:r>
       <w:r>
-        <w:t>NW</w:t>
+        <w:t>Notian Army 3rd Corps HQ</w:t>
+      </w:r>
+    </w:p>
+    <w:p>
+      <w:pPr>
+        <w:pStyle w:val="Cmsor4"/>
+      </w:pPr>
+      <w:r>
+        <w:t>SRNTGT070</w:t>
       </w:r>
       <w:r>
         <w:tab/>
-        <w:t>Notian Army 2nd Corps HQ</w:t>
+      </w:r>
+      <w:r>
+        <w:tab/>
+      </w:r>
+      <w:r>
+        <w:t>Notian Army 4th Corps HQ</w:t>
+      </w:r>
+    </w:p>
+    <w:p>
+      <w:pPr>
+        <w:rPr>
+          <w:lang w:val="en-US"/>
+        </w:rPr>
+      </w:pPr>
+    </w:p>
+    <w:p>
+      <w:pPr>
+        <w:pStyle w:val="Cmsor2"/>
+        <w:rPr>
+          <w:lang w:val="en-US"/>
+        </w:rPr>
+      </w:pPr>
+      <w:r>
+        <w:rPr>
+          <w:lang w:val="en-US"/>
+        </w:rPr>
+        <w:t>Notian</w:t>
+      </w:r>
+      <w:r>
+        <w:rPr>
+          <w:lang w:val="en-US"/>
+        </w:rPr>
+        <w:t xml:space="preserve"> </w:t>
+      </w:r>
+      <w:r>
+        <w:rPr>
+          <w:lang w:val="en-US"/>
+        </w:rPr>
+        <w:t>Air</w:t>
+      </w:r>
+      <w:r>
+        <w:rPr>
+          <w:lang w:val="en-US"/>
+        </w:rPr>
+        <w:t>force</w:t>
+      </w:r>
+    </w:p>
+    <w:p>
+      <w:pPr>
+        <w:pStyle w:val="Nincstrkz"/>
+        <w:rPr>
+          <w:lang w:val="en-US"/>
+        </w:rPr>
+      </w:pPr>
+    </w:p>
+    <w:p>
+      <w:pPr>
+        <w:rPr>
+          <w:lang w:val="en-US"/>
+        </w:rPr>
+      </w:pPr>
+    </w:p>
+    <w:p>
+      <w:pPr>
+        <w:pStyle w:val="Cmsor2"/>
+        <w:rPr>
+          <w:lang w:val="en-US"/>
+        </w:rPr>
+      </w:pPr>
+      <w:r>
+        <w:rPr>
+          <w:lang w:val="en-US"/>
+        </w:rPr>
+        <w:t>Notian</w:t>
+      </w:r>
+      <w:r>
+        <w:rPr>
+          <w:lang w:val="en-US"/>
+        </w:rPr>
+        <w:t xml:space="preserve"> Navy</w:t>
       </w:r>
     </w:p>
     <w:p>
@@ -2699,7 +2795,7 @@
         <w:pStyle w:val="Cmsor4"/>
       </w:pPr>
       <w:r>
-        <w:t>SRNTGT069</w:t>
+        <w:t>SRNTGT051</w:t>
       </w:r>
       <w:r>
         <w:tab/>
@@ -2708,11 +2804,24 @@
         <w:tab/>
       </w:r>
       <w:r>
-        <w:t>C</w:t>
+        <w:t>Notia Naval Academy</w:t>
+      </w:r>
+    </w:p>
+    <w:p>
+      <w:pPr>
+        <w:pStyle w:val="Cmsor4"/>
+      </w:pPr>
+      <w:r>
+        <w:t>SRNTGT022</w:t>
       </w:r>
       <w:r>
         <w:tab/>
-        <w:t>Notian Army 3rd Corps HQ</w:t>
+      </w:r>
+      <w:r>
+        <w:tab/>
+      </w:r>
+      <w:r>
+        <w:t>Ostrovnoy Navy Station</w:t>
       </w:r>
     </w:p>
     <w:p>
@@ -2720,7 +2829,7 @@
         <w:pStyle w:val="Cmsor4"/>
       </w:pPr>
       <w:r>
-        <w:t>SRNTGT070</w:t>
+        <w:t>SRNTGT023</w:t>
       </w:r>
       <w:r>
         <w:tab/>
@@ -2729,15 +2838,88 @@
         <w:tab/>
       </w:r>
       <w:r>
-        <w:t>C</w:t>
+        <w:t>Ostrovnoy Naval HQ Building 1</w:t>
+      </w:r>
+    </w:p>
+    <w:p>
+      <w:pPr>
+        <w:pStyle w:val="Cmsor4"/>
+      </w:pPr>
+      <w:r>
+        <w:t>SRNTGT006</w:t>
       </w:r>
       <w:r>
         <w:tab/>
-        <w:t>Notian Army 4th Corps HQ</w:t>
-      </w:r>
-    </w:p>
-    <w:p>
-      <w:pPr>
+      </w:r>
+      <w:r>
+        <w:tab/>
+      </w:r>
+      <w:r>
+        <w:t>Gadzniyevo dock</w:t>
+      </w:r>
+    </w:p>
+    <w:p>
+      <w:pPr>
+        <w:pStyle w:val="Cmsor4"/>
+      </w:pPr>
+      <w:r>
+        <w:t>SRNTGT007</w:t>
+      </w:r>
+      <w:r>
+        <w:tab/>
+      </w:r>
+      <w:r>
+        <w:tab/>
+      </w:r>
+      <w:r>
+        <w:t>Snezhnogorsk dock</w:t>
+      </w:r>
+    </w:p>
+    <w:p>
+      <w:pPr>
+        <w:pStyle w:val="Cmsor4"/>
+      </w:pPr>
+      <w:r>
+        <w:t>SRNTGT008</w:t>
+      </w:r>
+      <w:r>
+        <w:tab/>
+      </w:r>
+      <w:r>
+        <w:tab/>
+      </w:r>
+      <w:r>
+        <w:t>Olenya Guba dock</w:t>
+      </w:r>
+    </w:p>
+    <w:p>
+      <w:pPr>
+        <w:pStyle w:val="Cmsor4"/>
+      </w:pPr>
+      <w:r>
+        <w:t>SRNTGT009</w:t>
+      </w:r>
+      <w:r>
+        <w:tab/>
+      </w:r>
+      <w:r>
+        <w:tab/>
+      </w:r>
+      <w:r>
+        <w:t>Polyarny dock</w:t>
+      </w:r>
+    </w:p>
+    <w:p>
+      <w:pPr>
+        <w:pStyle w:val="Nincstrkz"/>
+        <w:rPr>
+          <w:lang w:val="en-US"/>
+        </w:rPr>
+      </w:pPr>
+    </w:p>
+    <w:p>
+      <w:pPr>
+        <w:pStyle w:val="Nincstrkz"/>
         <w:rPr>
           <w:lang w:val="en-US"/>
         </w:rPr>
@@ -2754,60 +2936,27 @@
         <w:rPr>
           <w:lang w:val="en-US"/>
         </w:rPr>
-        <w:t>Notian</w:t>
-      </w:r>
-      <w:r>
-        <w:rPr>
-          <w:lang w:val="en-US"/>
-        </w:rPr>
+        <w:t>Command, Control and Communications</w:t>
+      </w:r>
+    </w:p>
+    <w:p>
+      <w:pPr>
+        <w:pStyle w:val="Cmsor4"/>
+      </w:pPr>
+      <w:r>
+        <w:t>SRNTGT048</w:t>
+      </w:r>
+      <w:r>
         <w:t xml:space="preserve"> </w:t>
       </w:r>
       <w:r>
-        <w:rPr>
-          <w:lang w:val="en-US"/>
-        </w:rPr>
-        <w:t>Air</w:t>
-      </w:r>
-      <w:r>
-        <w:rPr>
-          <w:lang w:val="en-US"/>
-        </w:rPr>
-        <w:t>force</w:t>
-      </w:r>
-    </w:p>
-    <w:p>
-      <w:pPr>
-        <w:pStyle w:val="Nincstrkz"/>
-        <w:rPr>
-          <w:lang w:val="en-US"/>
-        </w:rPr>
-      </w:pPr>
-    </w:p>
-    <w:p>
-      <w:pPr>
-        <w:rPr>
-          <w:lang w:val="en-US"/>
-        </w:rPr>
-      </w:pPr>
-    </w:p>
-    <w:p>
-      <w:pPr>
-        <w:pStyle w:val="Cmsor2"/>
-        <w:rPr>
-          <w:lang w:val="en-US"/>
-        </w:rPr>
-      </w:pPr>
-      <w:r>
-        <w:rPr>
-          <w:lang w:val="en-US"/>
-        </w:rPr>
-        <w:t>Notian</w:t>
-      </w:r>
-      <w:r>
-        <w:rPr>
-          <w:lang w:val="en-US"/>
-        </w:rPr>
-        <w:t xml:space="preserve"> Navy</w:t>
+        <w:tab/>
+      </w:r>
+      <w:r>
+        <w:t xml:space="preserve"> </w:t>
+      </w:r>
+      <w:r>
+        <w:t>VaydaGuba Early Warning Station</w:t>
       </w:r>
     </w:p>
     <w:p>
@@ -2815,212 +2964,10 @@
         <w:pStyle w:val="Cmsor4"/>
       </w:pPr>
       <w:r>
-        <w:t>SRNTGT051</w:t>
+        <w:t>SRNTGT060</w:t>
       </w:r>
       <w:r>
         <w:tab/>
-      </w:r>
-      <w:r>
-        <w:tab/>
-      </w:r>
-      <w:r>
-        <w:t>N</w:t>
-      </w:r>
-      <w:r>
-        <w:tab/>
-        <w:t>Notia Naval Academy</w:t>
-      </w:r>
-    </w:p>
-    <w:p>
-      <w:pPr>
-        <w:pStyle w:val="Cmsor4"/>
-      </w:pPr>
-      <w:r>
-        <w:t>SRNTGT022</w:t>
-      </w:r>
-      <w:r>
-        <w:tab/>
-      </w:r>
-      <w:r>
-        <w:tab/>
-      </w:r>
-      <w:r>
-        <w:t>E</w:t>
-      </w:r>
-      <w:r>
-        <w:tab/>
-        <w:t>Ostrovnoy Navy Station</w:t>
-      </w:r>
-    </w:p>
-    <w:p>
-      <w:pPr>
-        <w:pStyle w:val="Cmsor4"/>
-      </w:pPr>
-      <w:r>
-        <w:t>SRNTGT023</w:t>
-      </w:r>
-      <w:r>
-        <w:tab/>
-      </w:r>
-      <w:r>
-        <w:tab/>
-      </w:r>
-      <w:r>
-        <w:t>E</w:t>
-      </w:r>
-      <w:r>
-        <w:tab/>
-        <w:t>Ostrovnoy Naval HQ Building 1</w:t>
-      </w:r>
-    </w:p>
-    <w:p>
-      <w:pPr>
-        <w:pStyle w:val="Cmsor4"/>
-      </w:pPr>
-      <w:r>
-        <w:t>SRNTGT006</w:t>
-      </w:r>
-      <w:r>
-        <w:tab/>
-      </w:r>
-      <w:r>
-        <w:tab/>
-      </w:r>
-      <w:r>
-        <w:t>N</w:t>
-      </w:r>
-      <w:r>
-        <w:tab/>
-        <w:t>Gadzniyevo dock</w:t>
-      </w:r>
-    </w:p>
-    <w:p>
-      <w:pPr>
-        <w:pStyle w:val="Cmsor4"/>
-      </w:pPr>
-      <w:r>
-        <w:t>SRNTGT007</w:t>
-      </w:r>
-      <w:r>
-        <w:tab/>
-      </w:r>
-      <w:r>
-        <w:tab/>
-      </w:r>
-      <w:r>
-        <w:t>N</w:t>
-      </w:r>
-      <w:r>
-        <w:tab/>
-        <w:t>Snezhnogorsk dock</w:t>
-      </w:r>
-    </w:p>
-    <w:p>
-      <w:pPr>
-        <w:pStyle w:val="Cmsor4"/>
-      </w:pPr>
-      <w:r>
-        <w:t>SRNTGT008</w:t>
-      </w:r>
-      <w:r>
-        <w:tab/>
-      </w:r>
-      <w:r>
-        <w:tab/>
-      </w:r>
-      <w:r>
-        <w:t>N</w:t>
-      </w:r>
-      <w:r>
-        <w:tab/>
-        <w:t>Olenya Guba dock</w:t>
-      </w:r>
-    </w:p>
-    <w:p>
-      <w:pPr>
-        <w:pStyle w:val="Cmsor4"/>
-      </w:pPr>
-      <w:r>
-        <w:t>SRNTGT009</w:t>
-      </w:r>
-      <w:r>
-        <w:tab/>
-      </w:r>
-      <w:r>
-        <w:tab/>
-      </w:r>
-      <w:r>
-        <w:t>N</w:t>
-      </w:r>
-      <w:r>
-        <w:tab/>
-        <w:t>Polyarny dock</w:t>
-      </w:r>
-    </w:p>
-    <w:p>
-      <w:pPr>
-        <w:pStyle w:val="Nincstrkz"/>
-        <w:rPr>
-          <w:lang w:val="en-US"/>
-        </w:rPr>
-      </w:pPr>
-    </w:p>
-    <w:p>
-      <w:pPr>
-        <w:pStyle w:val="Nincstrkz"/>
-        <w:rPr>
-          <w:lang w:val="en-US"/>
-        </w:rPr>
-      </w:pPr>
-    </w:p>
-    <w:p>
-      <w:pPr>
-        <w:pStyle w:val="Cmsor2"/>
-        <w:rPr>
-          <w:lang w:val="en-US"/>
-        </w:rPr>
-      </w:pPr>
-      <w:r>
-        <w:rPr>
-          <w:lang w:val="en-US"/>
-        </w:rPr>
-        <w:t>Command, Control and Communications</w:t>
-      </w:r>
-    </w:p>
-    <w:p>
-      <w:pPr>
-        <w:pStyle w:val="Cmsor4"/>
-      </w:pPr>
-      <w:r>
-        <w:t>SRNTGT048</w:t>
-      </w:r>
-      <w:r>
-        <w:t xml:space="preserve"> </w:t>
-      </w:r>
-      <w:r>
-        <w:tab/>
-        <w:t>N</w:t>
-      </w:r>
-      <w:r>
-        <w:tab/>
-      </w:r>
-      <w:r>
-        <w:t xml:space="preserve"> </w:t>
-      </w:r>
-      <w:r>
-        <w:t>VaydaGuba Early Warning Station</w:t>
-      </w:r>
-    </w:p>
-    <w:p>
-      <w:pPr>
-        <w:pStyle w:val="Cmsor4"/>
-      </w:pPr>
-      <w:r>
-        <w:t>SRNTGT060</w:t>
-      </w:r>
-      <w:r>
-        <w:tab/>
-        <w:t>NW</w:t>
       </w:r>
       <w:r>
         <w:tab/>
@@ -3109,7 +3056,6 @@
       </w:r>
       <w:r>
         <w:tab/>
-        <w:t>NW</w:t>
       </w:r>
       <w:r>
         <w:tab/>
@@ -3125,7 +3071,6 @@
       </w:r>
       <w:r>
         <w:tab/>
-        <w:t>C</w:t>
       </w:r>
       <w:r>
         <w:tab/>
@@ -4097,11 +4042,13 @@
         <w:pStyle w:val="Cmsor4"/>
       </w:pPr>
       <w:r>
-        <w:t>SRNTGT025</w:t>
+        <w:t>SRNTGT02</w:t>
+      </w:r>
+      <w:r>
+        <w:t>5</w:t>
       </w:r>
       <w:r>
         <w:tab/>
-        <w:t>C</w:t>
       </w:r>
       <w:r>
         <w:tab/>
@@ -4117,7 +4064,6 @@
       </w:r>
       <w:r>
         <w:tab/>
-        <w:t>C</w:t>
       </w:r>
       <w:r>
         <w:tab/>
@@ -4428,13 +4374,7 @@
         <w:t>SRNTGT059</w:t>
       </w:r>
       <w:r>
-        <w:t xml:space="preserve"> - </w:t>
-      </w:r>
-      <w:r>
-        <w:t>Nickel Production Complex</w:t>
-      </w:r>
-      <w:r>
-        <w:t xml:space="preserve"> / Refinery</w:t>
+        <w:t xml:space="preserve"> - Nickel Production Complex / Refinery</w:t>
       </w:r>
     </w:p>
     <w:p>
@@ -4714,7 +4654,13 @@
         <w:t>45</w:t>
       </w:r>
       <w:r>
-        <w:t xml:space="preserve"> - Poliarnie Zori Power  Relay</w:t>
+        <w:tab/>
+      </w:r>
+      <w:r>
+        <w:tab/>
+      </w:r>
+      <w:r>
+        <w:t>Poliarnie Zori Power  Relay</w:t>
       </w:r>
     </w:p>
     <w:p>
@@ -4726,7 +4672,6 @@
       </w:r>
       <w:r>
         <w:tab/>
-        <w:t>N</w:t>
       </w:r>
       <w:r>
         <w:tab/>
@@ -4742,7 +4687,6 @@
       </w:r>
       <w:r>
         <w:tab/>
-        <w:t>NW</w:t>
       </w:r>
       <w:r>
         <w:tab/>
@@ -4788,7 +4732,6 @@
       </w:r>
       <w:r>
         <w:tab/>
-        <w:t>N</w:t>
       </w:r>
       <w:r>
         <w:tab/>
@@ -4804,7 +4747,6 @@
       </w:r>
       <w:r>
         <w:tab/>
-        <w:t>C</w:t>
       </w:r>
       <w:r>
         <w:tab/>
@@ -4820,7 +4762,6 @@
       </w:r>
       <w:r>
         <w:tab/>
-        <w:t>C</w:t>
       </w:r>
       <w:r>
         <w:tab/>
@@ -4862,7 +4803,6 @@
       </w:r>
       <w:r>
         <w:tab/>
-        <w:t>N</w:t>
       </w:r>
       <w:r>
         <w:tab/>
@@ -4930,7 +4870,6 @@
       </w:r>
       <w:r>
         <w:tab/>
-        <w:t>N</w:t>
       </w:r>
       <w:r>
         <w:tab/>
@@ -4968,7 +4907,6 @@
       </w:r>
       <w:r>
         <w:tab/>
-        <w:t>N</w:t>
       </w:r>
       <w:r>
         <w:tab/>
@@ -5283,7 +5221,6 @@
       </w:r>
       <w:r>
         <w:tab/>
-        <w:t>N</w:t>
       </w:r>
       <w:r>
         <w:tab/>
@@ -5299,7 +5236,6 @@
       </w:r>
       <w:r>
         <w:tab/>
-        <w:t>N</w:t>
       </w:r>
       <w:r>
         <w:tab/>
@@ -5315,7 +5251,6 @@
       </w:r>
       <w:r>
         <w:tab/>
-        <w:t>C</w:t>
       </w:r>
       <w:r>
         <w:tab/>
@@ -5331,7 +5266,6 @@
       </w:r>
       <w:r>
         <w:tab/>
-        <w:t>C</w:t>
       </w:r>
       <w:r>
         <w:tab/>
@@ -6065,7 +5999,6 @@
       </w:r>
       <w:r>
         <w:tab/>
-        <w:t>N</w:t>
       </w:r>
       <w:r>
         <w:tab/>
@@ -6074,6 +6007,141 @@
     </w:p>
     <w:p>
       <w:pPr>
+        <w:pStyle w:val="Cmsor3"/>
+        <w:rPr>
+          <w:lang w:val="en-US"/>
+        </w:rPr>
+      </w:pPr>
+      <w:r>
+        <w:rPr>
+          <w:lang w:val="en-US"/>
+        </w:rPr>
+        <w:t xml:space="preserve">Fuel for the </w:t>
+      </w:r>
+      <w:r>
+        <w:rPr>
+          <w:lang w:val="en-US"/>
+        </w:rPr>
+        <w:t>Notian</w:t>
+      </w:r>
+      <w:r>
+        <w:rPr>
+          <w:lang w:val="en-US"/>
+        </w:rPr>
+        <w:t xml:space="preserve"> Army</w:t>
+      </w:r>
+    </w:p>
+    <w:p>
+      <w:pPr>
+        <w:pStyle w:val="Nincstrkz"/>
+        <w:rPr>
+          <w:lang w:val="en-US"/>
+        </w:rPr>
+      </w:pPr>
+    </w:p>
+    <w:p>
+      <w:pPr>
+        <w:pStyle w:val="Cmsor3"/>
+        <w:rPr>
+          <w:lang w:val="en-US"/>
+        </w:rPr>
+      </w:pPr>
+      <w:r>
+        <w:rPr>
+          <w:lang w:val="en-US"/>
+        </w:rPr>
+        <w:lastRenderedPageBreak/>
+        <w:t>Oil refinery</w:t>
+      </w:r>
+    </w:p>
+    <w:p>
+      <w:pPr>
+        <w:pStyle w:val="Cmsor3"/>
+        <w:rPr>
+          <w:lang w:val="en-US"/>
+        </w:rPr>
+      </w:pPr>
+      <w:r>
+        <w:rPr>
+          <w:lang w:val="en-US"/>
+        </w:rPr>
+        <w:t>Rocket Fuel</w:t>
+      </w:r>
+    </w:p>
+    <w:p>
+      <w:pPr>
+        <w:pStyle w:val="Nincstrkz"/>
+        <w:rPr>
+          <w:lang w:val="en-US"/>
+        </w:rPr>
+      </w:pPr>
+      <w:r>
+        <w:rPr>
+          <w:lang w:val="en-US"/>
+        </w:rPr>
+        <w:t>SCUD</w:t>
+      </w:r>
+      <w:r>
+        <w:rPr>
+          <w:lang w:val="en-US"/>
+        </w:rPr>
+        <w:t xml:space="preserve"> rockets </w:t>
+      </w:r>
+      <w:r>
+        <w:rPr>
+          <w:lang w:val="en-US"/>
+        </w:rPr>
+        <w:t>use</w:t>
+      </w:r>
+      <w:r>
+        <w:rPr>
+          <w:lang w:val="en-US"/>
+        </w:rPr>
+        <w:t xml:space="preserve"> a special type of fuel, and this is made only at </w:t>
+      </w:r>
+      <w:r>
+        <w:rPr>
+          <w:lang w:val="en-US"/>
+        </w:rPr>
+        <w:t xml:space="preserve">this </w:t>
+      </w:r>
+      <w:r>
+        <w:rPr>
+          <w:lang w:val="en-US"/>
+        </w:rPr>
+        <w:t xml:space="preserve">facility: </w:t>
+      </w:r>
+    </w:p>
+    <w:p>
+      <w:pPr>
+        <w:pStyle w:val="Cmsor3"/>
+        <w:rPr>
+          <w:lang w:val="en-US"/>
+        </w:rPr>
+      </w:pPr>
+      <w:r>
+        <w:rPr>
+          <w:lang w:val="en-US"/>
+        </w:rPr>
+        <w:t>Sources</w:t>
+      </w:r>
+    </w:p>
+    <w:p>
+      <w:pPr>
+        <w:pStyle w:val="Cmsor3"/>
+        <w:rPr>
+          <w:lang w:val="en-US"/>
+        </w:rPr>
+      </w:pPr>
+      <w:r>
+        <w:rPr>
+          <w:lang w:val="en-US"/>
+        </w:rPr>
+        <w:t>Storage</w:t>
+      </w:r>
+    </w:p>
+    <w:p>
+      <w:pPr>
         <w:pStyle w:val="Cmsor4"/>
       </w:pPr>
       <w:r>
@@ -6081,7 +6149,6 @@
       </w:r>
       <w:r>
         <w:tab/>
-        <w:t>N</w:t>
       </w:r>
       <w:r>
         <w:tab/>
@@ -6090,141 +6157,6 @@
     </w:p>
     <w:p>
       <w:pPr>
-        <w:pStyle w:val="Cmsor3"/>
-        <w:rPr>
-          <w:lang w:val="en-US"/>
-        </w:rPr>
-      </w:pPr>
-      <w:r>
-        <w:rPr>
-          <w:lang w:val="en-US"/>
-        </w:rPr>
-        <w:t xml:space="preserve">Fuel for the </w:t>
-      </w:r>
-      <w:r>
-        <w:rPr>
-          <w:lang w:val="en-US"/>
-        </w:rPr>
-        <w:t>Notian</w:t>
-      </w:r>
-      <w:r>
-        <w:rPr>
-          <w:lang w:val="en-US"/>
-        </w:rPr>
-        <w:t xml:space="preserve"> Army</w:t>
-      </w:r>
-    </w:p>
-    <w:p>
-      <w:pPr>
-        <w:pStyle w:val="Nincstrkz"/>
-        <w:rPr>
-          <w:lang w:val="en-US"/>
-        </w:rPr>
-      </w:pPr>
-    </w:p>
-    <w:p>
-      <w:pPr>
-        <w:pStyle w:val="Cmsor3"/>
-        <w:rPr>
-          <w:lang w:val="en-US"/>
-        </w:rPr>
-      </w:pPr>
-      <w:r>
-        <w:rPr>
-          <w:lang w:val="en-US"/>
-        </w:rPr>
-        <w:lastRenderedPageBreak/>
-        <w:t>Oil refinery</w:t>
-      </w:r>
-    </w:p>
-    <w:p>
-      <w:pPr>
-        <w:pStyle w:val="Cmsor3"/>
-        <w:rPr>
-          <w:lang w:val="en-US"/>
-        </w:rPr>
-      </w:pPr>
-      <w:r>
-        <w:rPr>
-          <w:lang w:val="en-US"/>
-        </w:rPr>
-        <w:t>Rocket Fuel</w:t>
-      </w:r>
-    </w:p>
-    <w:p>
-      <w:pPr>
-        <w:pStyle w:val="Nincstrkz"/>
-        <w:rPr>
-          <w:lang w:val="en-US"/>
-        </w:rPr>
-      </w:pPr>
-      <w:r>
-        <w:rPr>
-          <w:lang w:val="en-US"/>
-        </w:rPr>
-        <w:t>SCUD</w:t>
-      </w:r>
-      <w:r>
-        <w:rPr>
-          <w:lang w:val="en-US"/>
-        </w:rPr>
-        <w:t xml:space="preserve"> rockets </w:t>
-      </w:r>
-      <w:r>
-        <w:rPr>
-          <w:lang w:val="en-US"/>
-        </w:rPr>
-        <w:t>use</w:t>
-      </w:r>
-      <w:r>
-        <w:rPr>
-          <w:lang w:val="en-US"/>
-        </w:rPr>
-        <w:t xml:space="preserve"> a special type of fuel, and this is made only at </w:t>
-      </w:r>
-      <w:r>
-        <w:rPr>
-          <w:lang w:val="en-US"/>
-        </w:rPr>
-        <w:t xml:space="preserve">this </w:t>
-      </w:r>
-      <w:r>
-        <w:rPr>
-          <w:lang w:val="en-US"/>
-        </w:rPr>
-        <w:t xml:space="preserve">facility: </w:t>
-      </w:r>
-    </w:p>
-    <w:p>
-      <w:pPr>
-        <w:pStyle w:val="Cmsor3"/>
-        <w:rPr>
-          <w:lang w:val="en-US"/>
-        </w:rPr>
-      </w:pPr>
-      <w:r>
-        <w:rPr>
-          <w:lang w:val="en-US"/>
-        </w:rPr>
-        <w:t>Sources</w:t>
-      </w:r>
-    </w:p>
-    <w:p>
-      <w:pPr>
-        <w:pStyle w:val="Cmsor3"/>
-        <w:rPr>
-          <w:lang w:val="en-US"/>
-        </w:rPr>
-      </w:pPr>
-      <w:r>
-        <w:rPr>
-          <w:lang w:val="en-US"/>
-        </w:rPr>
-        <w:t>Storage</w:t>
-      </w:r>
-    </w:p>
-    <w:p>
-      <w:pPr>
         <w:pStyle w:val="Nincstrkz"/>
         <w:rPr>
           <w:lang w:val="en-US"/>
@@ -6949,7 +6881,6 @@
       </w:r>
       <w:r>
         <w:tab/>
-        <w:t>C</w:t>
       </w:r>
       <w:r>
         <w:tab/>
@@ -6965,7 +6896,6 @@
       </w:r>
       <w:r>
         <w:tab/>
-        <w:t>C</w:t>
       </w:r>
       <w:r>
         <w:tab/>
@@ -7107,7 +7037,6 @@
       </w:r>
       <w:r>
         <w:tab/>
-        <w:t>C</w:t>
       </w:r>
       <w:r>
         <w:tab/>
@@ -7123,7 +7052,6 @@
       </w:r>
       <w:r>
         <w:tab/>
-        <w:t>W</w:t>
       </w:r>
       <w:r>
         <w:tab/>
@@ -7139,7 +7067,6 @@
       </w:r>
       <w:r>
         <w:tab/>
-        <w:t>C</w:t>
       </w:r>
       <w:r>
         <w:tab/>
@@ -12086,6 +12013,7 @@
   <w:style w:type="character" w:default="1" w:styleId="Bekezdsalapbettpusa">
     <w:name w:val="Default Paragraph Font"/>
     <w:uiPriority w:val="1"/>
+    <w:semiHidden/>
     <w:unhideWhenUsed/>
   </w:style>
   <w:style w:type="table" w:default="1" w:styleId="Normltblzat">

</xml_diff>

<commit_message>
updated 'Notia candidate' docx with targets and descriptions and the excel's info on the file
</commit_message>
<xml_diff>
--- a/INTEL/VID INTREP OPAC-00X_Notia_as_candidate_for_Air_attack v0.2 WIP.docx
+++ b/INTEL/VID INTREP OPAC-00X_Notia_as_candidate_for_Air_attack v0.2 WIP.docx
@@ -1062,6 +1062,40 @@
     </w:p>
     <w:p>
       <w:pPr>
+        <w:pStyle w:val="Cmsor4"/>
+      </w:pPr>
+      <w:r>
+        <w:t>SRNTGT086</w:t>
+      </w:r>
+      <w:r>
+        <w:tab/>
+      </w:r>
+      <w:r>
+        <w:tab/>
+        <w:t>KOLA BAY</w:t>
+      </w:r>
+    </w:p>
+    <w:p>
+      <w:pPr>
+        <w:rPr>
+          <w:lang w:val="en-US"/>
+        </w:rPr>
+      </w:pPr>
+      <w:r>
+        <w:rPr>
+          <w:lang w:val="en-US"/>
+        </w:rPr>
+        <w:t>Mining the Kola bay would cripple all ship movements to the Barents Sea</w:t>
+      </w:r>
+      <w:r>
+        <w:rPr>
+          <w:lang w:val="en-US"/>
+        </w:rPr>
+        <w:t>. Most capable platform is a B-52/B-1 or submarines, minelayers.</w:t>
+      </w:r>
+    </w:p>
+    <w:p>
+      <w:pPr>
         <w:pStyle w:val="Cmsor2"/>
         <w:rPr>
           <w:lang w:val="en-US"/>
@@ -1097,7 +1131,14 @@
         <w:rPr>
           <w:lang w:val="en-US"/>
         </w:rPr>
-        <w:t>100,000 within 8 years) About 93% is living in the main cities of Murmansk, Severomorsk, Apatity, Kandalaksha, Monchegorsk, and Kirovsk, with Murmansk being the largest by far with 270,000. Severomorsk is a closed military city, home to the Notian Fleet with around 40,000 inhabitants. Military R&amp;D is also relevant</w:t>
+        <w:t xml:space="preserve">100,000 within 8 years) About 93% is living in the main cities of Murmansk, Severomorsk, Apatity, Kandalaksha, Monchegorsk, and Kirovsk, with Murmansk being the largest by far with </w:t>
+      </w:r>
+      <w:r>
+        <w:rPr>
+          <w:lang w:val="en-US"/>
+        </w:rPr>
+        <w:lastRenderedPageBreak/>
+        <w:t>270,000. Severomorsk is a closed military city, home to the Notian Fleet with around 40,000 inhabitants. Military R&amp;D is also relevant</w:t>
       </w:r>
       <w:r>
         <w:rPr>
@@ -1135,7 +1176,6 @@
         <w:rPr>
           <w:lang w:val="en-US"/>
         </w:rPr>
-        <w:lastRenderedPageBreak/>
         <w:t>National Character</w:t>
       </w:r>
     </w:p>
@@ -1644,7 +1684,14 @@
         <w:rPr>
           <w:lang w:val="en-US"/>
         </w:rPr>
-        <w:t xml:space="preserve"> regime to react effectively in a time of crisis. Morale and the people can also be affected by the import and export for the regime. </w:t>
+        <w:t xml:space="preserve"> regime to react effectively in a time of crisis. Morale </w:t>
+      </w:r>
+      <w:r>
+        <w:rPr>
+          <w:lang w:val="en-US"/>
+        </w:rPr>
+        <w:lastRenderedPageBreak/>
+        <w:t xml:space="preserve">and the people can also be affected by the import and export for the regime. </w:t>
       </w:r>
       <w:r>
         <w:rPr>
@@ -1691,7 +1738,6 @@
         <w:rPr>
           <w:lang w:val="en-US"/>
         </w:rPr>
-        <w:lastRenderedPageBreak/>
         <w:t>Fielded Military Forces</w:t>
       </w:r>
     </w:p>
@@ -2396,6 +2442,7 @@
         <w:rPr>
           <w:lang w:val="en-US"/>
         </w:rPr>
+        <w:lastRenderedPageBreak/>
         <w:t xml:space="preserve">The </w:t>
       </w:r>
       <w:r>
@@ -2506,146 +2553,461 @@
         <w:rPr>
           <w:lang w:val="en-US"/>
         </w:rPr>
-        <w:t xml:space="preserve"> armed forces are loyal and answer directly to the President in his role as Supreme Commander in Chief. The President is supported by his general staff which have </w:t>
-      </w:r>
+        <w:t xml:space="preserve"> armed forces are loyal and answer directly to the President in his role as Supreme Commander in Chief. The President is supported by his general staff which have the direct control of the armed forces on behalf of the president. The </w:t>
+      </w:r>
+      <w:r>
+        <w:rPr>
+          <w:lang w:val="en-US"/>
+        </w:rPr>
+        <w:t>Notian</w:t>
+      </w:r>
+      <w:r>
+        <w:rPr>
+          <w:lang w:val="en-US"/>
+        </w:rPr>
+        <w:t xml:space="preserve"> armed forces are controlled by the General staff as the main military council in peacetime and as the headquarters of the Supreme High Command in war.</w:t>
+      </w:r>
+    </w:p>
+    <w:p>
+      <w:pPr>
+        <w:pStyle w:val="Nincstrkz"/>
+        <w:rPr>
+          <w:lang w:val="en-US"/>
+        </w:rPr>
+      </w:pPr>
+    </w:p>
+    <w:p>
+      <w:pPr>
+        <w:pStyle w:val="Nincstrkz"/>
+        <w:rPr>
+          <w:lang w:val="en-US"/>
+        </w:rPr>
+      </w:pPr>
+      <w:r>
+        <w:rPr>
+          <w:lang w:val="en-US"/>
+        </w:rPr>
+        <w:t xml:space="preserve">The </w:t>
+      </w:r>
+      <w:r>
+        <w:rPr>
+          <w:lang w:val="en-US"/>
+        </w:rPr>
+        <w:t>Notian</w:t>
+      </w:r>
+      <w:r>
+        <w:rPr>
+          <w:lang w:val="en-US"/>
+        </w:rPr>
+        <w:t xml:space="preserve"> army independent units are considered strategic assets and are controlled directly by the headquarters of the Supreme High Command.</w:t>
+      </w:r>
+    </w:p>
+    <w:p>
+      <w:pPr>
+        <w:pStyle w:val="Nincstrkz"/>
+        <w:rPr>
+          <w:lang w:val="en-US"/>
+        </w:rPr>
+      </w:pPr>
+    </w:p>
+    <w:p>
+      <w:pPr>
+        <w:pStyle w:val="Nincstrkz"/>
+        <w:rPr>
+          <w:lang w:val="en-US"/>
+        </w:rPr>
+      </w:pPr>
+      <w:r>
+        <w:rPr>
+          <w:lang w:val="en-US"/>
+        </w:rPr>
+        <w:t xml:space="preserve">Within the </w:t>
+      </w:r>
+      <w:r>
+        <w:rPr>
+          <w:lang w:val="en-US"/>
+        </w:rPr>
+        <w:t>Notian</w:t>
+      </w:r>
+      <w:r>
+        <w:rPr>
+          <w:lang w:val="en-US"/>
+        </w:rPr>
+        <w:t xml:space="preserve"> armed </w:t>
+      </w:r>
+      <w:r>
+        <w:rPr>
+          <w:lang w:val="en-US"/>
+        </w:rPr>
+        <w:t>forces,</w:t>
+      </w:r>
+      <w:r>
+        <w:rPr>
+          <w:lang w:val="en-US"/>
+        </w:rPr>
+        <w:t xml:space="preserve"> the highest importance are the armored divisions in the Army, independent units (as strategic assets) and air defense forces. These units have the highest standards, highest training, receive the highest priority if needing to prioritize fuel, </w:t>
+      </w:r>
+      <w:r>
+        <w:rPr>
+          <w:lang w:val="en-US"/>
+        </w:rPr>
+        <w:t>ammunition,</w:t>
+      </w:r>
+      <w:r>
+        <w:rPr>
+          <w:lang w:val="en-US"/>
+        </w:rPr>
+        <w:t xml:space="preserve"> or food.</w:t>
+      </w:r>
+    </w:p>
+    <w:p>
+      <w:pPr>
+        <w:pStyle w:val="Nincstrkz"/>
+        <w:rPr>
+          <w:lang w:val="en-US"/>
+        </w:rPr>
+      </w:pPr>
+    </w:p>
+    <w:p>
+      <w:pPr>
+        <w:pStyle w:val="Cmsor2"/>
+        <w:rPr>
+          <w:lang w:val="en-US"/>
+        </w:rPr>
+      </w:pPr>
+      <w:r>
+        <w:rPr>
+          <w:lang w:val="en-US"/>
+        </w:rPr>
+        <w:t>Notian</w:t>
+      </w:r>
+      <w:r>
+        <w:rPr>
+          <w:lang w:val="en-US"/>
+        </w:rPr>
+        <w:t xml:space="preserve"> Army</w:t>
+      </w:r>
+    </w:p>
+    <w:p>
+      <w:pPr>
+        <w:pStyle w:val="Cmsor4"/>
+      </w:pPr>
+      <w:r>
+        <w:t>SRNTGT068</w:t>
+      </w:r>
+      <w:r>
+        <w:tab/>
+      </w:r>
+      <w:r>
+        <w:tab/>
+      </w:r>
+      <w:r>
+        <w:t>Notian Army 1st Corps HQ</w:t>
+      </w:r>
+    </w:p>
+    <w:p>
+      <w:pPr>
+        <w:pStyle w:val="Cmsor4"/>
+      </w:pPr>
+      <w:r>
+        <w:t>SRNTGT061</w:t>
+      </w:r>
+      <w:r>
+        <w:tab/>
+      </w:r>
+      <w:r>
+        <w:tab/>
+      </w:r>
+      <w:r>
+        <w:t>Notian Army 2nd Corps HQ</w:t>
+      </w:r>
+    </w:p>
+    <w:p>
+      <w:pPr>
+        <w:pStyle w:val="Cmsor4"/>
+      </w:pPr>
+      <w:r>
+        <w:t>SRNTGT069</w:t>
+      </w:r>
+      <w:r>
+        <w:tab/>
+      </w:r>
+      <w:r>
+        <w:tab/>
+      </w:r>
+      <w:r>
+        <w:t>Notian Army 3rd Corps HQ</w:t>
+      </w:r>
+    </w:p>
+    <w:p>
+      <w:pPr>
+        <w:pStyle w:val="Cmsor4"/>
+      </w:pPr>
+      <w:r>
+        <w:t>SRNTGT070</w:t>
+      </w:r>
+      <w:r>
+        <w:tab/>
+      </w:r>
+      <w:r>
+        <w:tab/>
+      </w:r>
+      <w:r>
+        <w:t>Notian Army 4th Corps HQ</w:t>
+      </w:r>
+    </w:p>
+    <w:p>
+      <w:pPr>
+        <w:pStyle w:val="Cmsor4"/>
+      </w:pPr>
+      <w:r>
+        <w:t>SRNTGT089</w:t>
+      </w:r>
+      <w:r>
+        <w:tab/>
+      </w:r>
+      <w:r>
+        <w:tab/>
+      </w:r>
+      <w:r>
+        <w:t>SCUD Facility</w:t>
+      </w:r>
+    </w:p>
+    <w:p>
+      <w:pPr>
+        <w:rPr>
+          <w:lang w:val="en-US"/>
+        </w:rPr>
+      </w:pPr>
+      <w:r>
+        <w:rPr>
+          <w:lang w:val="en-US"/>
+        </w:rPr>
+        <w:t>General storage and training area for the SCUD mobile lanuchers before mobilizing</w:t>
+      </w:r>
+    </w:p>
+    <w:p>
+      <w:pPr>
+        <w:rPr>
+          <w:lang w:val="en-US"/>
+        </w:rPr>
+      </w:pPr>
+    </w:p>
+    <w:p>
+      <w:pPr>
+        <w:pStyle w:val="Cmsor2"/>
+        <w:rPr>
+          <w:lang w:val="en-US"/>
+        </w:rPr>
+      </w:pPr>
+      <w:r>
+        <w:rPr>
+          <w:lang w:val="en-US"/>
+        </w:rPr>
+        <w:t>Notian</w:t>
+      </w:r>
+      <w:r>
+        <w:rPr>
+          <w:lang w:val="en-US"/>
+        </w:rPr>
+        <w:t xml:space="preserve"> </w:t>
+      </w:r>
+      <w:r>
+        <w:rPr>
+          <w:lang w:val="en-US"/>
+        </w:rPr>
+        <w:t>Air</w:t>
+      </w:r>
+      <w:r>
+        <w:rPr>
+          <w:lang w:val="en-US"/>
+        </w:rPr>
+        <w:t>force</w:t>
+      </w:r>
+    </w:p>
+    <w:p>
+      <w:pPr>
+        <w:pStyle w:val="Nincstrkz"/>
+        <w:rPr>
+          <w:lang w:val="en-US"/>
+        </w:rPr>
+      </w:pPr>
+    </w:p>
+    <w:p>
+      <w:pPr>
+        <w:rPr>
+          <w:lang w:val="en-US"/>
+        </w:rPr>
+      </w:pPr>
+    </w:p>
+    <w:p>
+      <w:pPr>
+        <w:pStyle w:val="Cmsor2"/>
+        <w:rPr>
+          <w:lang w:val="en-US"/>
+        </w:rPr>
+      </w:pPr>
+      <w:r>
+        <w:rPr>
+          <w:lang w:val="en-US"/>
+        </w:rPr>
+        <w:t>Notian</w:t>
+      </w:r>
+      <w:r>
+        <w:rPr>
+          <w:lang w:val="en-US"/>
+        </w:rPr>
+        <w:t xml:space="preserve"> Navy</w:t>
+      </w:r>
+    </w:p>
+    <w:p>
+      <w:pPr>
+        <w:pStyle w:val="Cmsor4"/>
+      </w:pPr>
+      <w:r>
+        <w:t>SRNTGT051</w:t>
+      </w:r>
+      <w:r>
+        <w:tab/>
+      </w:r>
+      <w:r>
+        <w:tab/>
+      </w:r>
+      <w:r>
+        <w:t>Notia Naval Academy</w:t>
+      </w:r>
+    </w:p>
+    <w:p>
+      <w:pPr>
+        <w:pStyle w:val="Cmsor4"/>
+      </w:pPr>
+      <w:r>
+        <w:t>SRNTGT022</w:t>
+      </w:r>
+      <w:r>
+        <w:tab/>
+      </w:r>
+      <w:r>
+        <w:tab/>
+      </w:r>
+      <w:r>
+        <w:t>Ostrovnoy Navy Station</w:t>
+      </w:r>
+    </w:p>
+    <w:p>
+      <w:pPr>
+        <w:pStyle w:val="Cmsor4"/>
+      </w:pPr>
+      <w:r>
+        <w:t>SRNTGT023</w:t>
+      </w:r>
+      <w:r>
+        <w:tab/>
+      </w:r>
+      <w:r>
+        <w:tab/>
+      </w:r>
+      <w:r>
+        <w:t>Ostrovnoy Naval HQ Building 1</w:t>
+      </w:r>
+    </w:p>
+    <w:p>
+      <w:pPr>
+        <w:pStyle w:val="Cmsor4"/>
+      </w:pPr>
+      <w:r>
+        <w:t>SRNTGT006</w:t>
+      </w:r>
+      <w:r>
+        <w:tab/>
+      </w:r>
+      <w:r>
+        <w:tab/>
+      </w:r>
+      <w:r>
+        <w:t>Gadzniyevo dock</w:t>
+      </w:r>
+    </w:p>
+    <w:p>
+      <w:pPr>
+        <w:pStyle w:val="Cmsor4"/>
+      </w:pPr>
+      <w:r>
+        <w:t>SRNTGT007</w:t>
+      </w:r>
+      <w:r>
+        <w:tab/>
+      </w:r>
+      <w:r>
+        <w:tab/>
+      </w:r>
+      <w:r>
+        <w:t>Snezhnogorsk dock</w:t>
+      </w:r>
+    </w:p>
+    <w:p>
+      <w:pPr>
+        <w:pStyle w:val="Cmsor4"/>
+      </w:pPr>
+      <w:r>
+        <w:t>SRNTGT008</w:t>
+      </w:r>
+      <w:r>
+        <w:tab/>
+      </w:r>
+      <w:r>
+        <w:tab/>
+      </w:r>
+      <w:r>
+        <w:t>Olenya Guba dock</w:t>
+      </w:r>
+    </w:p>
+    <w:p>
+      <w:pPr>
+        <w:pStyle w:val="Cmsor4"/>
+      </w:pPr>
+      <w:r>
+        <w:t>SRNTGT009</w:t>
+      </w:r>
+      <w:r>
+        <w:tab/>
+      </w:r>
+      <w:r>
+        <w:tab/>
+      </w:r>
+      <w:r>
+        <w:t>Polyarny dock</w:t>
+      </w:r>
+    </w:p>
+    <w:p>
+      <w:pPr>
+        <w:pStyle w:val="Nincstrkz"/>
+        <w:rPr>
+          <w:lang w:val="en-US"/>
+        </w:rPr>
+      </w:pPr>
+    </w:p>
+    <w:p>
+      <w:pPr>
+        <w:pStyle w:val="Nincstrkz"/>
+        <w:rPr>
+          <w:lang w:val="en-US"/>
+        </w:rPr>
+      </w:pPr>
+    </w:p>
+    <w:p>
+      <w:pPr>
+        <w:pStyle w:val="Cmsor2"/>
+        <w:rPr>
+          <w:lang w:val="en-US"/>
+        </w:rPr>
+      </w:pPr>
       <w:r>
         <w:rPr>
           <w:lang w:val="en-US"/>
         </w:rPr>
         <w:lastRenderedPageBreak/>
-        <w:t xml:space="preserve">the direct control of the armed forces on behalf of the president. The </w:t>
-      </w:r>
-      <w:r>
-        <w:rPr>
-          <w:lang w:val="en-US"/>
-        </w:rPr>
-        <w:t>Notian</w:t>
-      </w:r>
-      <w:r>
-        <w:rPr>
-          <w:lang w:val="en-US"/>
-        </w:rPr>
-        <w:t xml:space="preserve"> armed forces are controlled by the General staff as the main military council in peacetime and as the headquarters of the Supreme High Command in war.</w:t>
-      </w:r>
-    </w:p>
-    <w:p>
-      <w:pPr>
-        <w:pStyle w:val="Nincstrkz"/>
-        <w:rPr>
-          <w:lang w:val="en-US"/>
-        </w:rPr>
-      </w:pPr>
-    </w:p>
-    <w:p>
-      <w:pPr>
-        <w:pStyle w:val="Nincstrkz"/>
-        <w:rPr>
-          <w:lang w:val="en-US"/>
-        </w:rPr>
-      </w:pPr>
-      <w:r>
-        <w:rPr>
-          <w:lang w:val="en-US"/>
-        </w:rPr>
-        <w:t xml:space="preserve">The </w:t>
-      </w:r>
-      <w:r>
-        <w:rPr>
-          <w:lang w:val="en-US"/>
-        </w:rPr>
-        <w:t>Notian</w:t>
-      </w:r>
-      <w:r>
-        <w:rPr>
-          <w:lang w:val="en-US"/>
-        </w:rPr>
-        <w:t xml:space="preserve"> army independent units are considered strategic assets and are controlled directly by the headquarters of the Supreme High Command.</w:t>
-      </w:r>
-    </w:p>
-    <w:p>
-      <w:pPr>
-        <w:pStyle w:val="Nincstrkz"/>
-        <w:rPr>
-          <w:lang w:val="en-US"/>
-        </w:rPr>
-      </w:pPr>
-    </w:p>
-    <w:p>
-      <w:pPr>
-        <w:pStyle w:val="Nincstrkz"/>
-        <w:rPr>
-          <w:lang w:val="en-US"/>
-        </w:rPr>
-      </w:pPr>
-      <w:r>
-        <w:rPr>
-          <w:lang w:val="en-US"/>
-        </w:rPr>
-        <w:t xml:space="preserve">Within the </w:t>
-      </w:r>
-      <w:r>
-        <w:rPr>
-          <w:lang w:val="en-US"/>
-        </w:rPr>
-        <w:t>Notian</w:t>
-      </w:r>
-      <w:r>
-        <w:rPr>
-          <w:lang w:val="en-US"/>
-        </w:rPr>
-        <w:t xml:space="preserve"> armed </w:t>
-      </w:r>
-      <w:r>
-        <w:rPr>
-          <w:lang w:val="en-US"/>
-        </w:rPr>
-        <w:t>forces,</w:t>
-      </w:r>
-      <w:r>
-        <w:rPr>
-          <w:lang w:val="en-US"/>
-        </w:rPr>
-        <w:t xml:space="preserve"> the highest importance are the armored divisions in the Army, independent units (as strategic assets) and air defense forces. These units have the highest standards, highest training, receive the highest priority if needing to prioritize fuel, </w:t>
-      </w:r>
-      <w:r>
-        <w:rPr>
-          <w:lang w:val="en-US"/>
-        </w:rPr>
-        <w:t>ammunition,</w:t>
-      </w:r>
-      <w:r>
-        <w:rPr>
-          <w:lang w:val="en-US"/>
-        </w:rPr>
-        <w:t xml:space="preserve"> or food.</w:t>
-      </w:r>
-    </w:p>
-    <w:p>
-      <w:pPr>
-        <w:pStyle w:val="Nincstrkz"/>
-        <w:rPr>
-          <w:lang w:val="en-US"/>
-        </w:rPr>
-      </w:pPr>
-    </w:p>
-    <w:p>
-      <w:pPr>
-        <w:pStyle w:val="Cmsor2"/>
-        <w:rPr>
-          <w:lang w:val="en-US"/>
-        </w:rPr>
-      </w:pPr>
-      <w:r>
-        <w:rPr>
-          <w:lang w:val="en-US"/>
-        </w:rPr>
-        <w:t>Notian</w:t>
-      </w:r>
-      <w:r>
-        <w:rPr>
-          <w:lang w:val="en-US"/>
-        </w:rPr>
-        <w:t xml:space="preserve"> Army</w:t>
+        <w:t>Command, Control and Communications</w:t>
       </w:r>
     </w:p>
     <w:p>
@@ -2653,310 +3015,38 @@
         <w:pStyle w:val="Cmsor4"/>
       </w:pPr>
       <w:r>
-        <w:t>SRNTGT068</w:t>
+        <w:t>SRNTGT048</w:t>
+      </w:r>
+      <w:r>
+        <w:t xml:space="preserve"> </w:t>
       </w:r>
       <w:r>
         <w:tab/>
       </w:r>
       <w:r>
-        <w:tab/>
-      </w:r>
-      <w:r>
-        <w:t>Notian Army 1st Corps HQ</w:t>
-      </w:r>
-    </w:p>
-    <w:p>
-      <w:pPr>
-        <w:pStyle w:val="Cmsor4"/>
-      </w:pPr>
-      <w:r>
-        <w:t>SRNTGT061</w:t>
-      </w:r>
-      <w:r>
-        <w:tab/>
-      </w:r>
-      <w:r>
-        <w:tab/>
-      </w:r>
-      <w:r>
-        <w:t>Notian Army 2nd Corps HQ</w:t>
-      </w:r>
-    </w:p>
-    <w:p>
-      <w:pPr>
-        <w:pStyle w:val="Cmsor4"/>
-      </w:pPr>
-      <w:r>
-        <w:t>SRNTGT069</w:t>
-      </w:r>
-      <w:r>
-        <w:tab/>
-      </w:r>
-      <w:r>
-        <w:tab/>
-      </w:r>
-      <w:r>
-        <w:t>Notian Army 3rd Corps HQ</w:t>
-      </w:r>
-    </w:p>
-    <w:p>
-      <w:pPr>
-        <w:pStyle w:val="Cmsor4"/>
-      </w:pPr>
-      <w:r>
-        <w:t>SRNTGT070</w:t>
-      </w:r>
-      <w:r>
-        <w:tab/>
-      </w:r>
-      <w:r>
-        <w:tab/>
-      </w:r>
-      <w:r>
-        <w:t>Notian Army 4th Corps HQ</w:t>
-      </w:r>
-    </w:p>
-    <w:p>
-      <w:pPr>
-        <w:rPr>
-          <w:lang w:val="en-US"/>
-        </w:rPr>
-      </w:pPr>
-    </w:p>
-    <w:p>
-      <w:pPr>
-        <w:pStyle w:val="Cmsor2"/>
-        <w:rPr>
-          <w:lang w:val="en-US"/>
-        </w:rPr>
-      </w:pPr>
-      <w:r>
-        <w:rPr>
-          <w:lang w:val="en-US"/>
-        </w:rPr>
-        <w:t>Notian</w:t>
-      </w:r>
-      <w:r>
-        <w:rPr>
-          <w:lang w:val="en-US"/>
-        </w:rPr>
         <w:t xml:space="preserve"> </w:t>
       </w:r>
       <w:r>
-        <w:rPr>
-          <w:lang w:val="en-US"/>
-        </w:rPr>
-        <w:t>Air</w:t>
-      </w:r>
-      <w:r>
-        <w:rPr>
-          <w:lang w:val="en-US"/>
-        </w:rPr>
-        <w:t>force</w:t>
-      </w:r>
-    </w:p>
-    <w:p>
-      <w:pPr>
-        <w:pStyle w:val="Nincstrkz"/>
-        <w:rPr>
-          <w:lang w:val="en-US"/>
-        </w:rPr>
-      </w:pPr>
-    </w:p>
-    <w:p>
-      <w:pPr>
-        <w:rPr>
-          <w:lang w:val="en-US"/>
-        </w:rPr>
-      </w:pPr>
-    </w:p>
-    <w:p>
-      <w:pPr>
-        <w:pStyle w:val="Cmsor2"/>
-        <w:rPr>
-          <w:lang w:val="en-US"/>
-        </w:rPr>
-      </w:pPr>
-      <w:r>
-        <w:rPr>
-          <w:lang w:val="en-US"/>
-        </w:rPr>
-        <w:t>Notian</w:t>
-      </w:r>
-      <w:r>
-        <w:rPr>
-          <w:lang w:val="en-US"/>
-        </w:rPr>
-        <w:t xml:space="preserve"> Navy</w:t>
-      </w:r>
-    </w:p>
-    <w:p>
-      <w:pPr>
-        <w:pStyle w:val="Cmsor4"/>
-      </w:pPr>
-      <w:r>
-        <w:t>SRNTGT051</w:t>
-      </w:r>
-      <w:r>
-        <w:tab/>
-      </w:r>
-      <w:r>
-        <w:tab/>
-      </w:r>
-      <w:r>
-        <w:t>Notia Naval Academy</w:t>
-      </w:r>
-    </w:p>
-    <w:p>
-      <w:pPr>
-        <w:pStyle w:val="Cmsor4"/>
-      </w:pPr>
-      <w:r>
-        <w:t>SRNTGT022</w:t>
-      </w:r>
-      <w:r>
-        <w:tab/>
-      </w:r>
-      <w:r>
-        <w:tab/>
-      </w:r>
-      <w:r>
-        <w:t>Ostrovnoy Navy Station</w:t>
-      </w:r>
-    </w:p>
-    <w:p>
-      <w:pPr>
-        <w:pStyle w:val="Cmsor4"/>
-      </w:pPr>
-      <w:r>
-        <w:t>SRNTGT023</w:t>
-      </w:r>
-      <w:r>
-        <w:tab/>
-      </w:r>
-      <w:r>
-        <w:tab/>
-      </w:r>
-      <w:r>
-        <w:t>Ostrovnoy Naval HQ Building 1</w:t>
-      </w:r>
-    </w:p>
-    <w:p>
-      <w:pPr>
-        <w:pStyle w:val="Cmsor4"/>
-      </w:pPr>
-      <w:r>
-        <w:t>SRNTGT006</w:t>
-      </w:r>
-      <w:r>
-        <w:tab/>
-      </w:r>
-      <w:r>
-        <w:tab/>
-      </w:r>
-      <w:r>
-        <w:t>Gadzniyevo dock</w:t>
-      </w:r>
-    </w:p>
-    <w:p>
-      <w:pPr>
-        <w:pStyle w:val="Cmsor4"/>
-      </w:pPr>
-      <w:r>
-        <w:t>SRNTGT007</w:t>
-      </w:r>
-      <w:r>
-        <w:tab/>
-      </w:r>
-      <w:r>
-        <w:tab/>
-      </w:r>
-      <w:r>
-        <w:t>Snezhnogorsk dock</w:t>
-      </w:r>
-    </w:p>
-    <w:p>
-      <w:pPr>
-        <w:pStyle w:val="Cmsor4"/>
-      </w:pPr>
-      <w:r>
-        <w:t>SRNTGT008</w:t>
-      </w:r>
-      <w:r>
-        <w:tab/>
-      </w:r>
-      <w:r>
-        <w:tab/>
-      </w:r>
-      <w:r>
-        <w:t>Olenya Guba dock</w:t>
-      </w:r>
-    </w:p>
-    <w:p>
-      <w:pPr>
-        <w:pStyle w:val="Cmsor4"/>
-      </w:pPr>
-      <w:r>
-        <w:t>SRNTGT009</w:t>
-      </w:r>
-      <w:r>
-        <w:tab/>
-      </w:r>
-      <w:r>
-        <w:tab/>
-      </w:r>
-      <w:r>
-        <w:t>Polyarny dock</w:t>
-      </w:r>
-    </w:p>
-    <w:p>
-      <w:pPr>
-        <w:pStyle w:val="Nincstrkz"/>
-        <w:rPr>
-          <w:lang w:val="en-US"/>
-        </w:rPr>
-      </w:pPr>
-    </w:p>
-    <w:p>
-      <w:pPr>
-        <w:pStyle w:val="Nincstrkz"/>
-        <w:rPr>
-          <w:lang w:val="en-US"/>
-        </w:rPr>
-      </w:pPr>
-    </w:p>
-    <w:p>
-      <w:pPr>
-        <w:pStyle w:val="Cmsor2"/>
-        <w:rPr>
-          <w:lang w:val="en-US"/>
-        </w:rPr>
-      </w:pPr>
-      <w:r>
-        <w:rPr>
-          <w:lang w:val="en-US"/>
-        </w:rPr>
-        <w:t>Command, Control and Communications</w:t>
-      </w:r>
-    </w:p>
-    <w:p>
-      <w:pPr>
-        <w:pStyle w:val="Cmsor4"/>
-      </w:pPr>
-      <w:r>
-        <w:t>SRNTGT048</w:t>
-      </w:r>
-      <w:r>
-        <w:t xml:space="preserve"> </w:t>
-      </w:r>
-      <w:r>
-        <w:tab/>
-      </w:r>
-      <w:r>
-        <w:t xml:space="preserve"> </w:t>
-      </w:r>
-      <w:r>
         <w:t>VaydaGuba Early Warning Station</w:t>
+      </w:r>
+    </w:p>
+    <w:p>
+      <w:pPr>
+        <w:rPr>
+          <w:lang w:val="en-US"/>
+        </w:rPr>
+      </w:pPr>
+      <w:r>
+        <w:rPr>
+          <w:lang w:val="en-US"/>
+        </w:rPr>
+        <w:t>Strategic Early Warning Station</w:t>
+      </w:r>
+      <w:r>
+        <w:rPr>
+          <w:lang w:val="en-US"/>
+        </w:rPr>
+        <w:t xml:space="preserve">. </w:t>
       </w:r>
     </w:p>
     <w:p>
@@ -2976,6 +3066,19 @@
     </w:p>
     <w:p>
       <w:pPr>
+        <w:rPr>
+          <w:lang w:val="en-US"/>
+        </w:rPr>
+      </w:pPr>
+      <w:r>
+        <w:rPr>
+          <w:lang w:val="en-US"/>
+        </w:rPr>
+        <w:t>Long range command &amp; Control capabilities</w:t>
+      </w:r>
+    </w:p>
+    <w:p>
+      <w:pPr>
         <w:pStyle w:val="Nincstrkz"/>
         <w:rPr>
           <w:lang w:val="en-US"/>
@@ -3001,7 +3104,6 @@
         <w:rPr>
           <w:lang w:val="en-US"/>
         </w:rPr>
-        <w:lastRenderedPageBreak/>
         <w:t xml:space="preserve">Military research </w:t>
       </w:r>
     </w:p>
@@ -3638,7 +3740,6 @@
         <w:rPr>
           <w:lang w:val="en-US"/>
         </w:rPr>
-        <w:lastRenderedPageBreak/>
         <w:t xml:space="preserve">Fuel truck loading rocket fuel and joining up with SCUD BN in field </w:t>
       </w:r>
       <w:r>
@@ -4213,6 +4314,43 @@
     </w:p>
     <w:p>
       <w:pPr>
+        <w:pStyle w:val="Cmsor4"/>
+      </w:pPr>
+      <w:r>
+        <w:lastRenderedPageBreak/>
+        <w:t>SRNTGT078</w:t>
+      </w:r>
+      <w:r>
+        <w:tab/>
+      </w:r>
+      <w:r>
+        <w:tab/>
+      </w:r>
+      <w:r>
+        <w:t>Military Clothing supplier</w:t>
+      </w:r>
+    </w:p>
+    <w:p>
+      <w:pPr>
+        <w:rPr>
+          <w:lang w:val="en-US"/>
+        </w:rPr>
+      </w:pPr>
+      <w:r>
+        <w:rPr>
+          <w:lang w:val="en-US"/>
+        </w:rPr>
+        <w:t>Clothing supply for Navy and Air Force</w:t>
+      </w:r>
+      <w:r>
+        <w:rPr>
+          <w:lang w:val="en-US"/>
+        </w:rPr>
+        <w:t xml:space="preserve"> for harsh weather conditions</w:t>
+      </w:r>
+    </w:p>
+    <w:p>
+      <w:pPr>
         <w:pStyle w:val="Cmsor2"/>
         <w:rPr>
           <w:lang w:val="en-US"/>
@@ -4379,6 +4517,49 @@
     </w:p>
     <w:p>
       <w:pPr>
+        <w:rPr>
+          <w:lang w:val="en-US"/>
+        </w:rPr>
+      </w:pPr>
+      <w:r>
+        <w:rPr>
+          <w:lang w:val="en-US"/>
+        </w:rPr>
+        <w:t>Key Industry</w:t>
+      </w:r>
+      <w:r>
+        <w:rPr>
+          <w:lang w:val="en-US"/>
+        </w:rPr>
+        <w:t xml:space="preserve">. Disabling </w:t>
+      </w:r>
+      <w:r>
+        <w:rPr>
+          <w:lang w:val="en-US"/>
+        </w:rPr>
+        <w:t xml:space="preserve">have no, but destroying </w:t>
+      </w:r>
+      <w:r>
+        <w:rPr>
+          <w:lang w:val="en-US"/>
+        </w:rPr>
+        <w:t xml:space="preserve">will have </w:t>
+      </w:r>
+      <w:r>
+        <w:rPr>
+          <w:lang w:val="en-US"/>
+        </w:rPr>
+        <w:t>l</w:t>
+      </w:r>
+      <w:r>
+        <w:rPr>
+          <w:lang w:val="en-US"/>
+        </w:rPr>
+        <w:t>ong term effects in industry.</w:t>
+      </w:r>
+    </w:p>
+    <w:p>
+      <w:pPr>
         <w:pStyle w:val="Cmsor4"/>
       </w:pPr>
       <w:r>
@@ -4402,6 +4583,78 @@
           <w:lang w:val="en-US"/>
         </w:rPr>
         <w:t>KEY, STRATEGIC raw material production</w:t>
+      </w:r>
+    </w:p>
+    <w:p>
+      <w:pPr>
+        <w:pStyle w:val="Cmsor4"/>
+      </w:pPr>
+      <w:r>
+        <w:t>SRNTGT084</w:t>
+      </w:r>
+      <w:r>
+        <w:tab/>
+      </w:r>
+      <w:r>
+        <w:t xml:space="preserve"> - </w:t>
+      </w:r>
+      <w:r>
+        <w:t>Main Metallurgy Plant</w:t>
+      </w:r>
+    </w:p>
+    <w:p>
+      <w:pPr>
+        <w:rPr>
+          <w:lang w:val="en-US"/>
+        </w:rPr>
+      </w:pPr>
+      <w:r>
+        <w:rPr>
+          <w:lang w:val="en-US"/>
+        </w:rPr>
+        <w:t>Basic industry</w:t>
+      </w:r>
+      <w:r>
+        <w:rPr>
+          <w:lang w:val="en-US"/>
+        </w:rPr>
+        <w:t>, supplying most of Notia’s metal products.</w:t>
+      </w:r>
+    </w:p>
+    <w:p>
+      <w:pPr>
+        <w:pStyle w:val="Cmsor4"/>
+      </w:pPr>
+      <w:r>
+        <w:t>SRNTGT057</w:t>
+      </w:r>
+      <w:r>
+        <w:tab/>
+      </w:r>
+      <w:r>
+        <w:t xml:space="preserve"> - </w:t>
+      </w:r>
+      <w:r>
+        <w:t>Olenegorsk Machine Parts Factory</w:t>
+      </w:r>
+    </w:p>
+    <w:p>
+      <w:pPr>
+        <w:rPr>
+          <w:lang w:val="en-US"/>
+        </w:rPr>
+      </w:pPr>
+      <w:r>
+        <w:rPr>
+          <w:lang w:val="en-US"/>
+        </w:rPr>
+        <w:t>Key Parts Factory</w:t>
+      </w:r>
+      <w:r>
+        <w:rPr>
+          <w:lang w:val="en-US"/>
+        </w:rPr>
+        <w:t xml:space="preserve"> for vehicles and machinery</w:t>
       </w:r>
     </w:p>
     <w:p>
@@ -4554,6 +4807,7 @@
         <w:rPr>
           <w:lang w:val="en-US"/>
         </w:rPr>
+        <w:lastRenderedPageBreak/>
         <w:t>Infrastructure</w:t>
       </w:r>
     </w:p>
@@ -4639,7 +4893,6 @@
         <w:rPr>
           <w:lang w:val="en-US"/>
         </w:rPr>
-        <w:lastRenderedPageBreak/>
         <w:t>Electrical Power</w:t>
       </w:r>
     </w:p>
@@ -4651,7 +4904,10 @@
         <w:t>SRNTGT0</w:t>
       </w:r>
       <w:r>
-        <w:t>45</w:t>
+        <w:t>4</w:t>
+      </w:r>
+      <w:r>
+        <w:t>4</w:t>
       </w:r>
       <w:r>
         <w:tab/>
@@ -4660,7 +4916,56 @@
         <w:tab/>
       </w:r>
       <w:r>
-        <w:t>Poliarnie Zori Power  Relay</w:t>
+        <w:t>Poliarnie Zori Transformer Station</w:t>
+      </w:r>
+    </w:p>
+    <w:p>
+      <w:pPr>
+        <w:rPr>
+          <w:lang w:val="en-US"/>
+        </w:rPr>
+      </w:pPr>
+      <w:r>
+        <w:rPr>
+          <w:lang w:val="en-US"/>
+        </w:rPr>
+        <w:t xml:space="preserve">Key power node. Destroying it will disable Notia’s electricity export to Kambiland. </w:t>
+      </w:r>
+    </w:p>
+    <w:p>
+      <w:pPr>
+        <w:pStyle w:val="Cmsor4"/>
+      </w:pPr>
+      <w:r>
+        <w:t>SRNTGT045</w:t>
+      </w:r>
+      <w:r>
+        <w:tab/>
+      </w:r>
+      <w:r>
+        <w:tab/>
+      </w:r>
+      <w:r>
+        <w:t>Poliarnie Zori Power Maintenance Depot</w:t>
+      </w:r>
+    </w:p>
+    <w:p>
+      <w:pPr>
+        <w:rPr>
+          <w:lang w:val="en-US"/>
+        </w:rPr>
+      </w:pPr>
+      <w:r>
+        <w:rPr>
+          <w:lang w:val="en-US"/>
+        </w:rPr>
+        <w:t>Critical Power Maintenance Depot</w:t>
+      </w:r>
+      <w:r>
+        <w:rPr>
+          <w:lang w:val="en-US"/>
+        </w:rPr>
+        <w:t>. Destruction along SRNTGT044 will prolonge the system outage.</w:t>
       </w:r>
     </w:p>
     <w:p>
@@ -4680,6 +4985,19 @@
     </w:p>
     <w:p>
       <w:pPr>
+        <w:rPr>
+          <w:lang w:val="en-US"/>
+        </w:rPr>
+      </w:pPr>
+      <w:r>
+        <w:rPr>
+          <w:lang w:val="en-US"/>
+        </w:rPr>
+        <w:t>10% of Notia’s power production.</w:t>
+      </w:r>
+    </w:p>
+    <w:p>
+      <w:pPr>
         <w:pStyle w:val="Cmsor4"/>
       </w:pPr>
       <w:r>
@@ -4695,6 +5013,157 @@
     </w:p>
     <w:p>
       <w:pPr>
+        <w:rPr>
+          <w:lang w:val="en-US"/>
+        </w:rPr>
+      </w:pPr>
+      <w:r>
+        <w:rPr>
+          <w:lang w:val="en-US"/>
+        </w:rPr>
+        <w:t>10% of Notia’s power production. Disabling it is recommende, however complete destruction of the dam will cause severe flood and kill civilians in masses.</w:t>
+      </w:r>
+    </w:p>
+    <w:p>
+      <w:pPr>
+        <w:pStyle w:val="Cmsor4"/>
+      </w:pPr>
+      <w:r>
+        <w:t>SRNTGT079</w:t>
+      </w:r>
+      <w:r>
+        <w:tab/>
+      </w:r>
+      <w:r>
+        <w:tab/>
+      </w:r>
+      <w:r>
+        <w:t>KOLA NUCLEAR PLANT</w:t>
+      </w:r>
+    </w:p>
+    <w:p>
+      <w:pPr>
+        <w:rPr>
+          <w:lang w:val="en-US"/>
+        </w:rPr>
+      </w:pPr>
+      <w:r>
+        <w:rPr>
+          <w:lang w:val="en-US"/>
+        </w:rPr>
+        <w:t xml:space="preserve">The only nuclear plant in the region, that </w:t>
+      </w:r>
+      <w:r>
+        <w:rPr>
+          <w:lang w:val="en-US"/>
+        </w:rPr>
+        <w:t xml:space="preserve">produces 1600 MW - about half of Notia's energy </w:t>
+      </w:r>
+      <w:r>
+        <w:rPr>
+          <w:lang w:val="en-US"/>
+        </w:rPr>
+        <w:t>–</w:t>
+      </w:r>
+      <w:r>
+        <w:rPr>
+          <w:lang w:val="en-US"/>
+        </w:rPr>
+        <w:t xml:space="preserve"> </w:t>
+      </w:r>
+      <w:r>
+        <w:rPr>
+          <w:lang w:val="en-US"/>
+        </w:rPr>
+        <w:t xml:space="preserve">with its four blocks. Atatcking or disturbing the operations can seriously danger the whole region’s environment - </w:t>
+      </w:r>
+      <w:r>
+        <w:rPr>
+          <w:lang w:val="en-US"/>
+        </w:rPr>
+        <w:t>DO NOT TARGET</w:t>
+      </w:r>
+    </w:p>
+    <w:p>
+      <w:pPr>
+        <w:pStyle w:val="Cmsor4"/>
+      </w:pPr>
+      <w:r>
+        <w:t>SRNTGT085</w:t>
+      </w:r>
+      <w:r>
+        <w:tab/>
+      </w:r>
+      <w:r>
+        <w:tab/>
+      </w:r>
+      <w:r>
+        <w:t>Coal Powerplant 'Tets'</w:t>
+      </w:r>
+    </w:p>
+    <w:p>
+      <w:pPr>
+        <w:rPr>
+          <w:lang w:val="en-US"/>
+        </w:rPr>
+      </w:pPr>
+      <w:r>
+        <w:rPr>
+          <w:lang w:val="en-US"/>
+        </w:rPr>
+        <w:t>Murmansk power plant</w:t>
+      </w:r>
+      <w:r>
+        <w:rPr>
+          <w:lang w:val="en-US"/>
+        </w:rPr>
+        <w:t xml:space="preserve"> supplying the city. Disabling the power station will cause at least short period power outages in the dock and military area.</w:t>
+      </w:r>
+    </w:p>
+    <w:p>
+      <w:pPr>
+        <w:pStyle w:val="Cmsor4"/>
+      </w:pPr>
+      <w:r>
+        <w:t>SRNTGT087</w:t>
+      </w:r>
+      <w:r>
+        <w:tab/>
+      </w:r>
+      <w:r>
+        <w:tab/>
+      </w:r>
+      <w:r>
+        <w:t>Tuloma Powerplant</w:t>
+      </w:r>
+    </w:p>
+    <w:p>
+      <w:pPr>
+        <w:rPr>
+          <w:lang w:val="en-US"/>
+        </w:rPr>
+      </w:pPr>
+      <w:r>
+        <w:rPr>
+          <w:lang w:val="en-US"/>
+        </w:rPr>
+        <w:t>Coal Powerplant</w:t>
+      </w:r>
+      <w:r>
+        <w:rPr>
+          <w:lang w:val="en-US"/>
+        </w:rPr>
+        <w:t xml:space="preserve"> supplying the </w:t>
+      </w:r>
+      <w:r>
+        <w:rPr>
+          <w:lang w:val="en-US"/>
+        </w:rPr>
+        <w:t>nearby industry.</w:t>
+      </w:r>
+    </w:p>
+    <w:p>
+      <w:pPr>
         <w:pStyle w:val="Nincstrkz"/>
         <w:rPr>
           <w:lang w:val="en-US"/>
@@ -4740,6 +5209,19 @@
     </w:p>
     <w:p>
       <w:pPr>
+        <w:rPr>
+          <w:lang w:val="en-US"/>
+        </w:rPr>
+      </w:pPr>
+      <w:r>
+        <w:rPr>
+          <w:lang w:val="en-US"/>
+        </w:rPr>
+        <w:t>Kola river East-West connection in Murmansk</w:t>
+      </w:r>
+    </w:p>
+    <w:p>
+      <w:pPr>
         <w:pStyle w:val="Cmsor4"/>
       </w:pPr>
       <w:r>
@@ -4755,6 +5237,19 @@
     </w:p>
     <w:p>
       <w:pPr>
+        <w:rPr>
+          <w:lang w:val="en-US"/>
+        </w:rPr>
+      </w:pPr>
+      <w:r>
+        <w:rPr>
+          <w:lang w:val="en-US"/>
+        </w:rPr>
+        <w:t>Key Bridge</w:t>
+      </w:r>
+    </w:p>
+    <w:p>
+      <w:pPr>
         <w:pStyle w:val="Cmsor4"/>
       </w:pPr>
       <w:r>
@@ -4767,6 +5262,57 @@
         <w:tab/>
         <w:t>R-21 Highway Bridge</w:t>
       </w:r>
+    </w:p>
+    <w:p>
+      <w:pPr>
+        <w:rPr>
+          <w:lang w:val="en-US"/>
+        </w:rPr>
+      </w:pPr>
+      <w:r>
+        <w:rPr>
+          <w:lang w:val="en-US"/>
+        </w:rPr>
+        <w:t>Key Bridge</w:t>
+      </w:r>
+    </w:p>
+    <w:p>
+      <w:pPr>
+        <w:pStyle w:val="Cmsor4"/>
+      </w:pPr>
+      <w:r>
+        <w:lastRenderedPageBreak/>
+        <w:t>SRNTGT083</w:t>
+      </w:r>
+      <w:r>
+        <w:tab/>
+      </w:r>
+      <w:r>
+        <w:tab/>
+      </w:r>
+      <w:r>
+        <w:t>Murmansk Bridge E105 FREEWAY</w:t>
+      </w:r>
+    </w:p>
+    <w:p>
+      <w:pPr>
+        <w:rPr>
+          <w:lang w:val="en-US"/>
+        </w:rPr>
+      </w:pPr>
+      <w:r>
+        <w:rPr>
+          <w:lang w:val="en-US"/>
+        </w:rPr>
+        <w:t>Kola river East-West connection in Murmansk</w:t>
+      </w:r>
+    </w:p>
+    <w:p>
+      <w:pPr>
+        <w:rPr>
+          <w:lang w:val="en-US"/>
+        </w:rPr>
+      </w:pPr>
     </w:p>
     <w:p>
       <w:pPr>
@@ -4811,11 +5357,83 @@
     </w:p>
     <w:p>
       <w:pPr>
-        <w:pStyle w:val="Nincstrkz"/>
-        <w:rPr>
-          <w:lang w:val="en-US"/>
-        </w:rPr>
-      </w:pPr>
+        <w:rPr>
+          <w:lang w:val="en-US"/>
+        </w:rPr>
+      </w:pPr>
+      <w:r>
+        <w:rPr>
+          <w:lang w:val="en-US"/>
+        </w:rPr>
+        <w:t>Singular network node – destruction will disable railway to the south.</w:t>
+      </w:r>
+    </w:p>
+    <w:p>
+      <w:pPr>
+        <w:pStyle w:val="Cmsor4"/>
+      </w:pPr>
+      <w:r>
+        <w:t>SRNTGT080</w:t>
+      </w:r>
+      <w:r>
+        <w:tab/>
+      </w:r>
+      <w:r>
+        <w:tab/>
+      </w:r>
+      <w:r>
+        <w:t>Railway Distribution Node</w:t>
+      </w:r>
+    </w:p>
+    <w:p>
+      <w:pPr>
+        <w:pStyle w:val="Nincstrkz"/>
+        <w:rPr>
+          <w:lang w:val="en-US"/>
+        </w:rPr>
+      </w:pPr>
+      <w:r>
+        <w:rPr>
+          <w:lang w:val="en-US"/>
+        </w:rPr>
+        <w:t>Railway Distribution Node</w:t>
+      </w:r>
+      <w:r>
+        <w:rPr>
+          <w:lang w:val="en-US"/>
+        </w:rPr>
+        <w:t xml:space="preserve"> connecting all traffic going in or out of Murmansk from the South.</w:t>
+      </w:r>
+    </w:p>
+    <w:p>
+      <w:pPr>
+        <w:pStyle w:val="Cmsor4"/>
+      </w:pPr>
+      <w:r>
+        <w:t>SRNTGT047</w:t>
+      </w:r>
+      <w:r>
+        <w:tab/>
+      </w:r>
+      <w:r>
+        <w:tab/>
+      </w:r>
+      <w:r>
+        <w:t>Poliarnie Zori Railway Bridge</w:t>
+      </w:r>
+    </w:p>
+    <w:p>
+      <w:pPr>
+        <w:rPr>
+          <w:lang w:val="en-US"/>
+        </w:rPr>
+      </w:pPr>
+      <w:r>
+        <w:rPr>
+          <w:lang w:val="en-US"/>
+        </w:rPr>
+        <w:t>Railway Choke Point</w:t>
+      </w:r>
     </w:p>
     <w:p>
       <w:pPr>
@@ -4874,6 +5492,94 @@
       <w:r>
         <w:tab/>
         <w:t>Murmansk docks</w:t>
+      </w:r>
+    </w:p>
+    <w:p>
+      <w:pPr>
+        <w:rPr>
+          <w:lang w:val="en-US"/>
+        </w:rPr>
+      </w:pPr>
+      <w:r>
+        <w:rPr>
+          <w:lang w:val="en-US"/>
+        </w:rPr>
+        <w:t>Mainly coal distribution – disabling railway access to the facility will disable iron production within a week.</w:t>
+      </w:r>
+    </w:p>
+    <w:p>
+      <w:pPr>
+        <w:pStyle w:val="Cmsor4"/>
+      </w:pPr>
+      <w:r>
+        <w:t>SRNTGT077</w:t>
+      </w:r>
+      <w:r>
+        <w:tab/>
+      </w:r>
+      <w:r>
+        <w:tab/>
+      </w:r>
+      <w:r>
+        <w:t>Shipyard</w:t>
+      </w:r>
+    </w:p>
+    <w:p>
+      <w:pPr>
+        <w:rPr>
+          <w:lang w:val="en-US"/>
+        </w:rPr>
+      </w:pPr>
+      <w:r>
+        <w:rPr>
+          <w:lang w:val="en-US"/>
+        </w:rPr>
+        <w:t>Ship manufacture and miantenance - rare machinery items stored</w:t>
+      </w:r>
+    </w:p>
+    <w:p>
+      <w:pPr>
+        <w:pStyle w:val="Cmsor4"/>
+      </w:pPr>
+      <w:r>
+        <w:t>SRNTGT082</w:t>
+      </w:r>
+      <w:r>
+        <w:tab/>
+      </w:r>
+      <w:r>
+        <w:tab/>
+      </w:r>
+      <w:r>
+        <w:t xml:space="preserve">Shipyard Complex </w:t>
+      </w:r>
+      <w:r>
+        <w:t>‘</w:t>
+      </w:r>
+      <w:r>
+        <w:t>Sukhoy Dok</w:t>
+      </w:r>
+      <w:r>
+        <w:t>’</w:t>
+      </w:r>
+    </w:p>
+    <w:p>
+      <w:pPr>
+        <w:rPr>
+          <w:lang w:val="en-US"/>
+        </w:rPr>
+      </w:pPr>
+      <w:r>
+        <w:rPr>
+          <w:lang w:val="en-US"/>
+        </w:rPr>
+        <w:t>Main shipyard of Notia</w:t>
+      </w:r>
+      <w:r>
+        <w:rPr>
+          <w:lang w:val="en-US"/>
+        </w:rPr>
+        <w:t>, producing and repairing nuclear and conventional driven surface vessels both military and civilian.</w:t>
       </w:r>
     </w:p>
     <w:p>
@@ -5202,6 +5908,7 @@
         <w:rPr>
           <w:lang w:val="en-US"/>
         </w:rPr>
+        <w:lastRenderedPageBreak/>
         <w:t>Notian</w:t>
       </w:r>
       <w:r>
@@ -5216,7 +5923,6 @@
         <w:pStyle w:val="Cmsor4"/>
       </w:pPr>
       <w:r>
-        <w:lastRenderedPageBreak/>
         <w:t>SRNTGT001</w:t>
       </w:r>
       <w:r>
@@ -5995,6 +6701,7 @@
         <w:pStyle w:val="Cmsor4"/>
       </w:pPr>
       <w:r>
+        <w:lastRenderedPageBreak/>
         <w:t>SRNTGT049</w:t>
       </w:r>
       <w:r>
@@ -6033,6 +6740,96 @@
     </w:p>
     <w:p>
       <w:pPr>
+        <w:pStyle w:val="Cmsor4"/>
+      </w:pPr>
+      <w:r>
+        <w:t>SRNTGT088</w:t>
+      </w:r>
+      <w:r>
+        <w:tab/>
+      </w:r>
+      <w:r>
+        <w:tab/>
+      </w:r>
+      <w:r>
+        <w:t>ARMY Fuel Storage (2n</w:t>
+      </w:r>
+      <w:r>
+        <w:t>d</w:t>
+      </w:r>
+      <w:r>
+        <w:t xml:space="preserve"> Corps)</w:t>
+      </w:r>
+    </w:p>
+    <w:p>
+      <w:pPr>
+        <w:rPr>
+          <w:lang w:val="en-US"/>
+        </w:rPr>
+      </w:pPr>
+      <w:r>
+        <w:rPr>
+          <w:lang w:val="en-US"/>
+        </w:rPr>
+        <w:t>ARMY Fuel Storage</w:t>
+      </w:r>
+      <w:r>
+        <w:rPr>
+          <w:lang w:val="en-US"/>
+        </w:rPr>
+        <w:t xml:space="preserve"> for</w:t>
+      </w:r>
+      <w:r>
+        <w:rPr>
+          <w:lang w:val="en-US"/>
+        </w:rPr>
+        <w:t xml:space="preserve"> </w:t>
+      </w:r>
+      <w:r>
+        <w:rPr>
+          <w:lang w:val="en-US"/>
+        </w:rPr>
+        <w:t xml:space="preserve">the </w:t>
+      </w:r>
+      <w:r>
+        <w:rPr>
+          <w:lang w:val="en-US"/>
+        </w:rPr>
+        <w:t>2n</w:t>
+      </w:r>
+      <w:r>
+        <w:rPr>
+          <w:lang w:val="en-US"/>
+        </w:rPr>
+        <w:t>d</w:t>
+      </w:r>
+      <w:r>
+        <w:rPr>
+          <w:lang w:val="en-US"/>
+        </w:rPr>
+        <w:t xml:space="preserve"> Corps</w:t>
+      </w:r>
+      <w:r>
+        <w:rPr>
+          <w:lang w:val="en-US"/>
+        </w:rPr>
+        <w:t xml:space="preserve">. Destroying will slow </w:t>
+      </w:r>
+      <w:r>
+        <w:rPr>
+          <w:lang w:val="en-US"/>
+        </w:rPr>
+        <w:t xml:space="preserve">unit </w:t>
+      </w:r>
+      <w:r>
+        <w:rPr>
+          <w:lang w:val="en-US"/>
+        </w:rPr>
+        <w:t>movements, if not hinder.</w:t>
+      </w:r>
+    </w:p>
+    <w:p>
+      <w:pPr>
         <w:pStyle w:val="Nincstrkz"/>
         <w:rPr>
           <w:lang w:val="en-US"/>
@@ -6050,7 +6847,6 @@
         <w:rPr>
           <w:lang w:val="en-US"/>
         </w:rPr>
-        <w:lastRenderedPageBreak/>
         <w:t>Oil refinery</w:t>
       </w:r>
     </w:p>
@@ -6343,6 +7139,99 @@
     </w:p>
     <w:p>
       <w:pPr>
+        <w:pStyle w:val="Cmsor4"/>
+      </w:pPr>
+      <w:r>
+        <w:t>SRNTGT075</w:t>
+      </w:r>
+      <w:r>
+        <w:tab/>
+      </w:r>
+      <w:r>
+        <w:t xml:space="preserve"> - </w:t>
+      </w:r>
+      <w:r>
+        <w:t>Food Logistic Depot</w:t>
+      </w:r>
+    </w:p>
+    <w:p>
+      <w:pPr>
+        <w:rPr>
+          <w:lang w:val="en-US"/>
+        </w:rPr>
+      </w:pPr>
+      <w:r>
+        <w:rPr>
+          <w:lang w:val="en-US"/>
+        </w:rPr>
+        <w:t>F</w:t>
+      </w:r>
+      <w:r>
+        <w:rPr>
+          <w:lang w:val="en-US"/>
+        </w:rPr>
+        <w:t>ood distribution center</w:t>
+      </w:r>
+      <w:r>
+        <w:rPr>
+          <w:lang w:val="en-US"/>
+        </w:rPr>
+        <w:t xml:space="preserve"> for both military and civilians</w:t>
+      </w:r>
+    </w:p>
+    <w:p>
+      <w:pPr>
+        <w:pStyle w:val="Cmsor4"/>
+      </w:pPr>
+      <w:r>
+        <w:t>SRNTGT076</w:t>
+      </w:r>
+      <w:r>
+        <w:tab/>
+      </w:r>
+      <w:r>
+        <w:t xml:space="preserve"> - </w:t>
+      </w:r>
+      <w:r>
+        <w:t>Fish Factory</w:t>
+      </w:r>
+    </w:p>
+    <w:p>
+      <w:pPr>
+        <w:rPr>
+          <w:lang w:val="en-US"/>
+        </w:rPr>
+      </w:pPr>
+      <w:r>
+        <w:rPr>
+          <w:lang w:val="en-US"/>
+        </w:rPr>
+        <w:t>Food Production and Storage</w:t>
+      </w:r>
+      <w:r>
+        <w:rPr>
+          <w:lang w:val="en-US"/>
+        </w:rPr>
+        <w:t xml:space="preserve"> to be distributed to Navy</w:t>
+      </w:r>
+    </w:p>
+    <w:p>
+      <w:pPr>
+        <w:rPr>
+          <w:lang w:val="en-US"/>
+        </w:rPr>
+      </w:pPr>
+    </w:p>
+    <w:p>
+      <w:pPr>
+        <w:pStyle w:val="Nincstrkz"/>
+        <w:rPr>
+          <w:lang w:val="en-US"/>
+        </w:rPr>
+      </w:pPr>
+    </w:p>
+    <w:p>
+      <w:pPr>
         <w:pStyle w:val="Nincstrkz"/>
         <w:rPr>
           <w:lang w:val="en-US"/>
@@ -6423,6 +7312,7 @@
         <w:rPr>
           <w:lang w:val="en-US"/>
         </w:rPr>
+        <w:lastRenderedPageBreak/>
         <w:t xml:space="preserve">With a full mobilization of the </w:t>
       </w:r>
       <w:r>
@@ -6663,220 +7553,318 @@
         <w:pStyle w:val="Cmsor4"/>
       </w:pPr>
       <w:r>
+        <w:t xml:space="preserve">Apatite </w:t>
+      </w:r>
+      <w:r>
+        <w:t xml:space="preserve">Radar </w:t>
+      </w:r>
+      <w:r>
+        <w:t xml:space="preserve">Factory </w:t>
+      </w:r>
+      <w:r>
+        <w:t>(</w:t>
+      </w:r>
+      <w:r>
+        <w:t>SRNTGT073</w:t>
+      </w:r>
+      <w:r>
+        <w:t>)</w:t>
+      </w:r>
+    </w:p>
+    <w:p>
+      <w:pPr>
+        <w:pStyle w:val="Nincstrkz"/>
+        <w:rPr>
+          <w:lang w:val="en-US"/>
+        </w:rPr>
+      </w:pPr>
+      <w:r>
+        <w:rPr>
+          <w:lang w:val="en-US"/>
+        </w:rPr>
+        <w:t xml:space="preserve">The </w:t>
+      </w:r>
+      <w:r>
+        <w:rPr>
+          <w:lang w:val="en-US"/>
+        </w:rPr>
+        <w:t>radar</w:t>
+      </w:r>
+      <w:r>
+        <w:rPr>
+          <w:lang w:val="en-US"/>
+        </w:rPr>
+        <w:t xml:space="preserve"> factory in </w:t>
+      </w:r>
+      <w:r>
+        <w:rPr>
+          <w:lang w:val="en-US"/>
+        </w:rPr>
+        <w:t>Apatite</w:t>
+      </w:r>
+      <w:r>
+        <w:rPr>
+          <w:lang w:val="en-US"/>
+        </w:rPr>
+        <w:t xml:space="preserve"> is producing </w:t>
+      </w:r>
+      <w:r>
+        <w:rPr>
+          <w:lang w:val="en-US"/>
+        </w:rPr>
+        <w:t xml:space="preserve">radars for </w:t>
+      </w:r>
+      <w:r>
+        <w:rPr>
+          <w:lang w:val="en-US"/>
+        </w:rPr>
+        <w:t xml:space="preserve">SAMs and is thus an important contribution to </w:t>
+      </w:r>
+      <w:r>
+        <w:rPr>
+          <w:lang w:val="en-US"/>
+        </w:rPr>
+        <w:t>Notian</w:t>
+      </w:r>
+      <w:r>
+        <w:rPr>
+          <w:lang w:val="en-US"/>
+        </w:rPr>
+        <w:t xml:space="preserve"> Air Defense. If needed, the factory can shift focus and change all production lines into the prioritized </w:t>
+      </w:r>
+      <w:r>
+        <w:rPr>
+          <w:lang w:val="en-US"/>
+        </w:rPr>
+        <w:t>radar</w:t>
+      </w:r>
+      <w:r>
+        <w:rPr>
+          <w:lang w:val="en-US"/>
+        </w:rPr>
+        <w:t xml:space="preserve"> to double or triple the output of a certain type of vehicle. The factory currently can sustain </w:t>
+      </w:r>
+      <w:r>
+        <w:rPr>
+          <w:lang w:val="en-US"/>
+        </w:rPr>
+        <w:t>3</w:t>
+      </w:r>
+      <w:r>
+        <w:rPr>
+          <w:lang w:val="en-US"/>
+        </w:rPr>
+        <w:t xml:space="preserve"> production lines.</w:t>
+      </w:r>
+      <w:r>
+        <w:rPr>
+          <w:lang w:val="en-US"/>
+        </w:rPr>
+        <w:t xml:space="preserve"> Surge capacity is 6 production lines. </w:t>
+      </w:r>
+    </w:p>
+    <w:p>
+      <w:pPr>
+        <w:pStyle w:val="Nincstrkz"/>
+        <w:rPr>
+          <w:lang w:val="en-US"/>
+        </w:rPr>
+      </w:pPr>
+    </w:p>
+    <w:p>
+      <w:pPr>
+        <w:pStyle w:val="Nincstrkz"/>
+        <w:rPr>
+          <w:lang w:val="en-US"/>
+        </w:rPr>
+      </w:pPr>
+    </w:p>
+    <w:p>
+      <w:pPr>
+        <w:pStyle w:val="Cmsor3"/>
+        <w:rPr>
+          <w:lang w:val="en-US"/>
+        </w:rPr>
+      </w:pPr>
+      <w:r>
+        <w:rPr>
+          <w:lang w:val="en-US"/>
+        </w:rPr>
+        <w:t>Aircraft and aircraft parts factories</w:t>
+      </w:r>
+    </w:p>
+    <w:p>
+      <w:pPr>
+        <w:pStyle w:val="Cmsor4"/>
+      </w:pPr>
+      <w:r>
+        <w:t>SRNTGT090</w:t>
+      </w:r>
+      <w:r>
+        <w:tab/>
+      </w:r>
+      <w:r>
+        <w:tab/>
+      </w:r>
+      <w:r>
+        <w:t>ARMY Vehicle Repair Center</w:t>
+      </w:r>
+    </w:p>
+    <w:p>
+      <w:pPr>
+        <w:rPr>
+          <w:lang w:val="en-US"/>
+        </w:rPr>
+      </w:pPr>
+      <w:r>
+        <w:rPr>
+          <w:lang w:val="en-US"/>
+        </w:rPr>
+        <w:t>Main Army Vehicle Repairshop</w:t>
+      </w:r>
+      <w:r>
+        <w:rPr>
+          <w:lang w:val="en-US"/>
+        </w:rPr>
+        <w:t xml:space="preserve"> for tracked and heavy vehicles. Transport means are the railway. Destroying or disabling the facility, or even access to it will disable Notia to repair its vehicles in a fast pace.</w:t>
+      </w:r>
+    </w:p>
+    <w:p>
+      <w:pPr>
+        <w:pStyle w:val="Cmsor3"/>
+        <w:rPr>
+          <w:lang w:val="en-US"/>
+        </w:rPr>
+      </w:pPr>
+      <w:r>
+        <w:rPr>
+          <w:lang w:val="en-US"/>
+        </w:rPr>
+        <w:t>Munition Factories - Shells</w:t>
+      </w:r>
+    </w:p>
+    <w:p>
+      <w:pPr>
+        <w:pStyle w:val="Cmsor3"/>
+        <w:rPr>
+          <w:lang w:val="en-US"/>
+        </w:rPr>
+      </w:pPr>
+      <w:r>
+        <w:rPr>
+          <w:lang w:val="en-US"/>
+        </w:rPr>
+        <w:t xml:space="preserve">Munition Factories </w:t>
+      </w:r>
+      <w:r>
+        <w:rPr>
+          <w:lang w:val="en-US"/>
+        </w:rPr>
+        <w:t>–</w:t>
+      </w:r>
+      <w:r>
+        <w:rPr>
+          <w:lang w:val="en-US"/>
+        </w:rPr>
+        <w:t xml:space="preserve"> Rockets</w:t>
+      </w:r>
+    </w:p>
+    <w:p>
+      <w:pPr>
+        <w:pStyle w:val="Cmsor4"/>
+      </w:pPr>
+      <w:r>
+        <w:t>SRNTGT092</w:t>
+      </w:r>
+      <w:r>
+        <w:tab/>
+      </w:r>
+      <w:r>
+        <w:tab/>
+      </w:r>
+      <w:r>
+        <w:t xml:space="preserve">Munition Factory </w:t>
+      </w:r>
+      <w:r>
+        <w:t>–</w:t>
+      </w:r>
+      <w:r>
+        <w:t xml:space="preserve"> Rocket</w:t>
+      </w:r>
+    </w:p>
+    <w:p>
+      <w:pPr>
+        <w:rPr>
+          <w:lang w:val="en-US"/>
+        </w:rPr>
+      </w:pPr>
+      <w:r>
+        <w:rPr>
+          <w:lang w:val="en-US"/>
+        </w:rPr>
+        <w:t>Rocket factory</w:t>
+      </w:r>
+      <w:r>
+        <w:rPr>
+          <w:lang w:val="en-US"/>
+        </w:rPr>
+        <w:t xml:space="preserve"> supplying the Rocket artillery forces, and Navy.</w:t>
+      </w:r>
+    </w:p>
+    <w:p>
+      <w:pPr>
+        <w:pStyle w:val="Cmsor3"/>
+        <w:rPr>
+          <w:lang w:val="en-US"/>
+        </w:rPr>
+      </w:pPr>
+      <w:r>
+        <w:rPr>
+          <w:lang w:val="en-US"/>
+        </w:rPr>
+        <w:t>Munition Factories - Bombs</w:t>
+      </w:r>
+    </w:p>
+    <w:p>
+      <w:pPr>
+        <w:pStyle w:val="Cmsor3"/>
+        <w:rPr>
+          <w:lang w:val="en-US"/>
+        </w:rPr>
+      </w:pPr>
+      <w:r>
+        <w:rPr>
+          <w:lang w:val="en-US"/>
+        </w:rPr>
+        <w:t xml:space="preserve">Munition Factories </w:t>
+      </w:r>
+      <w:r>
+        <w:rPr>
+          <w:lang w:val="en-US"/>
+        </w:rPr>
+        <w:t>–</w:t>
+      </w:r>
+      <w:r>
+        <w:rPr>
+          <w:lang w:val="en-US"/>
+        </w:rPr>
+        <w:t xml:space="preserve"> Ammunition</w:t>
+      </w:r>
+    </w:p>
+    <w:p>
+      <w:pPr>
+        <w:pStyle w:val="Nincstrkz"/>
+        <w:rPr>
+          <w:lang w:val="en-US"/>
+        </w:rPr>
+      </w:pPr>
+    </w:p>
+    <w:p>
+      <w:pPr>
+        <w:pStyle w:val="Cmsor4"/>
+      </w:pPr>
+      <w:r>
         <w:lastRenderedPageBreak/>
-        <w:t xml:space="preserve">Apatite </w:t>
-      </w:r>
-      <w:r>
-        <w:t xml:space="preserve">Radar </w:t>
-      </w:r>
-      <w:r>
-        <w:t xml:space="preserve">Factory </w:t>
-      </w:r>
-      <w:r>
-        <w:t>(</w:t>
-      </w:r>
-      <w:r>
-        <w:t>SRNTGT073</w:t>
-      </w:r>
-      <w:r>
-        <w:t>)</w:t>
-      </w:r>
-    </w:p>
-    <w:p>
-      <w:pPr>
-        <w:pStyle w:val="Nincstrkz"/>
-        <w:rPr>
-          <w:lang w:val="en-US"/>
-        </w:rPr>
-      </w:pPr>
-      <w:r>
-        <w:rPr>
-          <w:lang w:val="en-US"/>
-        </w:rPr>
-        <w:t xml:space="preserve">The </w:t>
-      </w:r>
-      <w:r>
-        <w:rPr>
-          <w:lang w:val="en-US"/>
-        </w:rPr>
-        <w:t>radar</w:t>
-      </w:r>
-      <w:r>
-        <w:rPr>
-          <w:lang w:val="en-US"/>
-        </w:rPr>
-        <w:t xml:space="preserve"> factory in </w:t>
-      </w:r>
-      <w:r>
-        <w:rPr>
-          <w:lang w:val="en-US"/>
-        </w:rPr>
-        <w:t>Apatite</w:t>
-      </w:r>
-      <w:r>
-        <w:rPr>
-          <w:lang w:val="en-US"/>
-        </w:rPr>
-        <w:t xml:space="preserve"> is producing </w:t>
-      </w:r>
-      <w:r>
-        <w:rPr>
-          <w:lang w:val="en-US"/>
-        </w:rPr>
-        <w:t xml:space="preserve">radars for </w:t>
-      </w:r>
-      <w:r>
-        <w:rPr>
-          <w:lang w:val="en-US"/>
-        </w:rPr>
-        <w:t xml:space="preserve">SAMs and is thus an important contribution to </w:t>
-      </w:r>
-      <w:r>
-        <w:rPr>
-          <w:lang w:val="en-US"/>
-        </w:rPr>
-        <w:t>Notian</w:t>
-      </w:r>
-      <w:r>
-        <w:rPr>
-          <w:lang w:val="en-US"/>
-        </w:rPr>
-        <w:t xml:space="preserve"> Air Defense. If needed, the factory can shift focus and change all production lines into the prioritized </w:t>
-      </w:r>
-      <w:r>
-        <w:rPr>
-          <w:lang w:val="en-US"/>
-        </w:rPr>
-        <w:t>radar</w:t>
-      </w:r>
-      <w:r>
-        <w:rPr>
-          <w:lang w:val="en-US"/>
-        </w:rPr>
-        <w:t xml:space="preserve"> to double or triple the output of a certain type of vehicle. The factory currently can sustain </w:t>
-      </w:r>
-      <w:r>
-        <w:rPr>
-          <w:lang w:val="en-US"/>
-        </w:rPr>
-        <w:t>3</w:t>
-      </w:r>
-      <w:r>
-        <w:rPr>
-          <w:lang w:val="en-US"/>
-        </w:rPr>
-        <w:t xml:space="preserve"> production lines.</w:t>
-      </w:r>
-      <w:r>
-        <w:rPr>
-          <w:lang w:val="en-US"/>
-        </w:rPr>
-        <w:t xml:space="preserve"> Surge capacity is 6 production lines. </w:t>
-      </w:r>
-    </w:p>
-    <w:p>
-      <w:pPr>
-        <w:pStyle w:val="Nincstrkz"/>
-        <w:rPr>
-          <w:lang w:val="en-US"/>
-        </w:rPr>
-      </w:pPr>
-    </w:p>
-    <w:p>
-      <w:pPr>
-        <w:pStyle w:val="Nincstrkz"/>
-        <w:rPr>
-          <w:lang w:val="en-US"/>
-        </w:rPr>
-      </w:pPr>
-    </w:p>
-    <w:p>
-      <w:pPr>
-        <w:pStyle w:val="Cmsor3"/>
-        <w:rPr>
-          <w:lang w:val="en-US"/>
-        </w:rPr>
-      </w:pPr>
-      <w:r>
-        <w:rPr>
-          <w:lang w:val="en-US"/>
-        </w:rPr>
-        <w:t>Aircraft and aircraft parts factories</w:t>
-      </w:r>
-    </w:p>
-    <w:p>
-      <w:pPr>
-        <w:pStyle w:val="Cmsor3"/>
-        <w:rPr>
-          <w:lang w:val="en-US"/>
-        </w:rPr>
-      </w:pPr>
-      <w:r>
-        <w:rPr>
-          <w:lang w:val="en-US"/>
-        </w:rPr>
-        <w:t>Munition Factories - Shells</w:t>
-      </w:r>
-    </w:p>
-    <w:p>
-      <w:pPr>
-        <w:pStyle w:val="Cmsor3"/>
-        <w:rPr>
-          <w:lang w:val="en-US"/>
-        </w:rPr>
-      </w:pPr>
-      <w:r>
-        <w:rPr>
-          <w:lang w:val="en-US"/>
-        </w:rPr>
-        <w:t>Munition Factories - Rockets</w:t>
-      </w:r>
-    </w:p>
-    <w:p>
-      <w:pPr>
-        <w:pStyle w:val="Cmsor3"/>
-        <w:rPr>
-          <w:lang w:val="en-US"/>
-        </w:rPr>
-      </w:pPr>
-      <w:r>
-        <w:rPr>
-          <w:lang w:val="en-US"/>
-        </w:rPr>
-        <w:t>Munition Factories - Bombs</w:t>
-      </w:r>
-    </w:p>
-    <w:p>
-      <w:pPr>
-        <w:pStyle w:val="Cmsor3"/>
-        <w:rPr>
-          <w:lang w:val="en-US"/>
-        </w:rPr>
-      </w:pPr>
-      <w:r>
-        <w:rPr>
-          <w:lang w:val="en-US"/>
-        </w:rPr>
-        <w:t xml:space="preserve">Munition Factories </w:t>
-      </w:r>
-      <w:r>
-        <w:rPr>
-          <w:lang w:val="en-US"/>
-        </w:rPr>
-        <w:t>–</w:t>
-      </w:r>
-      <w:r>
-        <w:rPr>
-          <w:lang w:val="en-US"/>
-        </w:rPr>
-        <w:t xml:space="preserve"> Ammunition</w:t>
-      </w:r>
-    </w:p>
-    <w:p>
-      <w:pPr>
-        <w:pStyle w:val="Cmsor4"/>
-      </w:pPr>
-      <w:r>
         <w:t>SRNTGT020</w:t>
       </w:r>
       <w:r>
@@ -6910,6 +7898,42 @@
     </w:p>
     <w:p>
       <w:pPr>
+        <w:pStyle w:val="Cmsor4"/>
+      </w:pPr>
+      <w:r>
+        <w:t>SRNTGT091</w:t>
+      </w:r>
+      <w:r>
+        <w:tab/>
+      </w:r>
+      <w:r>
+        <w:tab/>
+      </w:r>
+      <w:r>
+        <w:t xml:space="preserve">Munition Factory </w:t>
+      </w:r>
+      <w:r>
+        <w:t>–</w:t>
+      </w:r>
+      <w:r>
+        <w:t xml:space="preserve"> Ammunition</w:t>
+      </w:r>
+    </w:p>
+    <w:p>
+      <w:pPr>
+        <w:rPr>
+          <w:lang w:val="en-US"/>
+        </w:rPr>
+      </w:pPr>
+      <w:r>
+        <w:rPr>
+          <w:lang w:val="en-US"/>
+        </w:rPr>
+        <w:t>General ammunition production in massive numbers – the nearby mine supplies most of the basic resources.</w:t>
+      </w:r>
+    </w:p>
+    <w:p>
+      <w:pPr>
         <w:pStyle w:val="Nincstrkz"/>
         <w:rPr>
           <w:lang w:val="en-US"/>
@@ -8267,16 +9291,33 @@
     </w:p>
     <w:p>
       <w:pPr>
-        <w:pStyle w:val="Nincstrkz"/>
-        <w:rPr>
-          <w:lang w:val="en-US"/>
-        </w:rPr>
-      </w:pPr>
-      <w:r>
-        <w:rPr>
-          <w:lang w:val="en-US"/>
-        </w:rPr>
-        <w:t>NSTR</w:t>
+        <w:pStyle w:val="Cmsor4"/>
+      </w:pPr>
+      <w:r>
+        <w:t>SRNTGT081</w:t>
+      </w:r>
+      <w:r>
+        <w:tab/>
+        <w:t>National TV Studio</w:t>
+      </w:r>
+    </w:p>
+    <w:p>
+      <w:pPr>
+        <w:rPr>
+          <w:lang w:val="en-US"/>
+        </w:rPr>
+      </w:pPr>
+      <w:r>
+        <w:rPr>
+          <w:lang w:val="en-US"/>
+        </w:rPr>
+        <w:t>National TV Broadcasting</w:t>
+      </w:r>
+      <w:r>
+        <w:rPr>
+          <w:lang w:val="en-US"/>
+        </w:rPr>
+        <w:t xml:space="preserve"> Center – Disabling it will stop key propaganda for a short time, until replacement</w:t>
       </w:r>
     </w:p>
     <w:p>

</xml_diff>

<commit_message>
chg: Added a few new targets (in target list, OPAC.miz and Notia as country for air attack)
</commit_message>
<xml_diff>
--- a/INTEL/VID INTREP OPAC-00X_Notia_as_candidate_for_Air_attack v0.2 WIP.docx
+++ b/INTEL/VID INTREP OPAC-00X_Notia_as_candidate_for_Air_attack v0.2 WIP.docx
@@ -6189,7 +6189,19 @@
         <w:rPr>
           <w:lang w:val="en-US"/>
         </w:rPr>
-        <w:t>Ship manufacture and miantenance - rare machinery items stored</w:t>
+        <w:t xml:space="preserve">Ship manufacture and </w:t>
+      </w:r>
+      <w:r>
+        <w:rPr>
+          <w:lang w:val="en-US"/>
+        </w:rPr>
+        <w:t>maintenance</w:t>
+      </w:r>
+      <w:r>
+        <w:rPr>
+          <w:lang w:val="en-US"/>
+        </w:rPr>
+        <w:t xml:space="preserve"> - rare machinery items stored</w:t>
       </w:r>
     </w:p>
     <w:p>
@@ -8057,15 +8069,89 @@
     </w:p>
     <w:p>
       <w:pPr>
+        <w:pStyle w:val="Ingenmellomrom"/>
+        <w:rPr>
+          <w:lang w:val="en-US"/>
+        </w:rPr>
+      </w:pPr>
+      <w:r>
+        <w:rPr>
+          <w:lang w:val="en-US"/>
+        </w:rPr>
+        <w:t xml:space="preserve">For vehicle factories they have a certain amount of production lines. 1 production line means 1 vehicle every 7 days. </w:t>
+      </w:r>
+    </w:p>
+    <w:p>
+      <w:pPr>
+        <w:pStyle w:val="Ingenmellomrom"/>
+        <w:rPr>
+          <w:lang w:val="en-US"/>
+        </w:rPr>
+      </w:pPr>
+      <w:r>
+        <w:rPr>
+          <w:lang w:val="en-US"/>
+        </w:rPr>
+        <w:t>With a full mobilization of the Notian society, the factories may also be able to surge their production and are able to increase the amount of production lines they are producing, increasing the number of vehicles being produced.</w:t>
+      </w:r>
+    </w:p>
+    <w:p>
+      <w:pPr>
+        <w:pStyle w:val="Ingenmellomrom"/>
+        <w:rPr>
+          <w:lang w:val="en-US"/>
+        </w:rPr>
+      </w:pPr>
+    </w:p>
+    <w:p>
+      <w:pPr>
+        <w:pStyle w:val="Overskrift3"/>
+      </w:pPr>
+      <w:r>
+        <w:t>Vehicle Factories</w:t>
+      </w:r>
+      <w:r>
+        <w:t xml:space="preserve"> </w:t>
+      </w:r>
+    </w:p>
+    <w:p>
+      <w:pPr>
+        <w:pStyle w:val="Ingenmellomrom"/>
+        <w:rPr>
+          <w:lang w:val="en-US"/>
+        </w:rPr>
+      </w:pPr>
+      <w:r>
+        <w:rPr>
+          <w:lang w:val="en-US"/>
+        </w:rPr>
+        <w:t xml:space="preserve">For vehicle factories they have a certain amount of production lines. 1 production line means 1 vehicle every 7 days. </w:t>
+      </w:r>
+    </w:p>
+    <w:p>
+      <w:pPr>
+        <w:pStyle w:val="Ingenmellomrom"/>
+        <w:rPr>
+          <w:lang w:val="en-US"/>
+        </w:rPr>
+      </w:pPr>
+      <w:r>
+        <w:rPr>
+          <w:lang w:val="en-US"/>
+        </w:rPr>
+        <w:t>With a full mobilization of the Notian society, the factories may also be able to surge their production and are able to increase the amount of production lines they are producing, increasing the number of vehicles being produced.</w:t>
+      </w:r>
+    </w:p>
+    <w:p>
+      <w:pPr>
+        <w:pStyle w:val="Ingenmellomrom"/>
+      </w:pPr>
+    </w:p>
+    <w:p>
+      <w:pPr>
         <w:pStyle w:val="Overskrift4"/>
       </w:pPr>
       <w:r>
-        <w:t>Vehicle Factories</w:t>
-      </w:r>
-      <w:r>
-        <w:t xml:space="preserve"> - </w:t>
-      </w:r>
-      <w:r>
         <w:t>Olenegorsk Machine Parts Factory</w:t>
       </w:r>
       <w:r>
@@ -8085,37 +8171,68 @@
           <w:lang w:val="en-US"/>
         </w:rPr>
       </w:pPr>
-      <w:r>
-        <w:rPr>
-          <w:lang w:val="en-US"/>
-        </w:rPr>
-        <w:t>For vehicle factories they produce a certain amount of produ</w:t>
-      </w:r>
-      <w:r>
-        <w:rPr>
-          <w:lang w:val="en-US"/>
-        </w:rPr>
-        <w:t>ction lines. 1 production line</w:t>
-      </w:r>
-      <w:r>
-        <w:rPr>
-          <w:lang w:val="en-US"/>
-        </w:rPr>
-        <w:t xml:space="preserve"> means 1 vehicle every 7 days. </w:t>
-      </w:r>
-    </w:p>
-    <w:p>
-      <w:pPr>
-        <w:pStyle w:val="Ingenmellomrom"/>
-        <w:rPr>
-          <w:lang w:val="en-US"/>
-        </w:rPr>
-      </w:pPr>
-      <w:r>
-        <w:rPr>
-          <w:lang w:val="en-US"/>
-        </w:rPr>
-        <w:t xml:space="preserve">With a full mobilization of the </w:t>
+    </w:p>
+    <w:p>
+      <w:pPr>
+        <w:pStyle w:val="Ingenmellomrom"/>
+        <w:rPr>
+          <w:lang w:val="en-US"/>
+        </w:rPr>
+      </w:pPr>
+    </w:p>
+    <w:p>
+      <w:pPr>
+        <w:pStyle w:val="Overskrift4"/>
+      </w:pPr>
+      <w:r>
+        <w:t xml:space="preserve">Apatite Veichle Factory </w:t>
+      </w:r>
+      <w:r>
+        <w:t>(</w:t>
+      </w:r>
+      <w:r>
+        <w:t>SRNTGT071</w:t>
+      </w:r>
+      <w:r>
+        <w:t>)</w:t>
+      </w:r>
+    </w:p>
+    <w:p>
+      <w:pPr>
+        <w:pStyle w:val="Ingenmellomrom"/>
+        <w:rPr>
+          <w:lang w:val="en-US"/>
+        </w:rPr>
+      </w:pPr>
+      <w:r>
+        <w:rPr>
+          <w:lang w:val="en-US"/>
+        </w:rPr>
+        <w:t xml:space="preserve">The vehicle factory in </w:t>
+      </w:r>
+      <w:r>
+        <w:rPr>
+          <w:lang w:val="en-US"/>
+        </w:rPr>
+        <w:t>Apatite</w:t>
+      </w:r>
+      <w:r>
+        <w:rPr>
+          <w:lang w:val="en-US"/>
+        </w:rPr>
+        <w:t xml:space="preserve"> is </w:t>
+      </w:r>
+      <w:r>
+        <w:rPr>
+          <w:lang w:val="en-US"/>
+        </w:rPr>
+        <w:t xml:space="preserve">capable of </w:t>
+      </w:r>
+      <w:r>
+        <w:rPr>
+          <w:lang w:val="en-US"/>
+        </w:rPr>
+        <w:t xml:space="preserve">producing military vehicles. The factory is producing SA-15 SAMs and is thus an important contribution to </w:t>
       </w:r>
       <w:r>
         <w:rPr>
@@ -8127,28 +8244,14 @@
         <w:rPr>
           <w:lang w:val="en-US"/>
         </w:rPr>
-        <w:t xml:space="preserve"> society, the factories may also be able to surge their production and are able to increase the amount of production lines they are producing, increasing the </w:t>
-      </w:r>
-      <w:r>
-        <w:rPr>
-          <w:lang w:val="en-US"/>
-        </w:rPr>
-        <w:t>number</w:t>
-      </w:r>
-      <w:r>
-        <w:rPr>
-          <w:lang w:val="en-US"/>
-        </w:rPr>
-        <w:t xml:space="preserve"> of vehicles being produced.</w:t>
-      </w:r>
-    </w:p>
-    <w:p>
-      <w:pPr>
-        <w:pStyle w:val="Ingenmellomrom"/>
-        <w:rPr>
-          <w:lang w:val="en-US"/>
-        </w:rPr>
-      </w:pPr>
+        <w:t xml:space="preserve"> Air Defense. If needed, the factory can shift focus and change all production lines into the prioritized vehicles to double or triple the output of a certain type of vehicle. The factory currently can sustain 2 production lines.</w:t>
+      </w:r>
+      <w:r>
+        <w:rPr>
+          <w:lang w:val="en-US"/>
+        </w:rPr>
+        <w:t xml:space="preserve"> Surge capacity is 4 production lines.</w:t>
+      </w:r>
     </w:p>
     <w:p>
       <w:pPr>
@@ -8163,13 +8266,19 @@
         <w:pStyle w:val="Overskrift4"/>
       </w:pPr>
       <w:r>
-        <w:t xml:space="preserve">Apatite Veichle Factory </w:t>
+        <w:t xml:space="preserve">Apatite </w:t>
+      </w:r>
+      <w:r>
+        <w:t xml:space="preserve">SAM </w:t>
+      </w:r>
+      <w:r>
+        <w:t xml:space="preserve">Factory </w:t>
       </w:r>
       <w:r>
         <w:t>(</w:t>
       </w:r>
       <w:r>
-        <w:t>SRNTGT071</w:t>
+        <w:t>SRNTGT072</w:t>
       </w:r>
       <w:r>
         <w:t>)</w:t>
@@ -8186,7 +8295,19 @@
         <w:rPr>
           <w:lang w:val="en-US"/>
         </w:rPr>
-        <w:t xml:space="preserve">The vehicle factory in </w:t>
+        <w:t xml:space="preserve">The </w:t>
+      </w:r>
+      <w:r>
+        <w:rPr>
+          <w:lang w:val="en-US"/>
+        </w:rPr>
+        <w:t>SAM</w:t>
+      </w:r>
+      <w:r>
+        <w:rPr>
+          <w:lang w:val="en-US"/>
+        </w:rPr>
+        <w:t xml:space="preserve"> factory in </w:t>
       </w:r>
       <w:r>
         <w:rPr>
@@ -8198,19 +8319,31 @@
         <w:rPr>
           <w:lang w:val="en-US"/>
         </w:rPr>
-        <w:t xml:space="preserve"> is </w:t>
-      </w:r>
-      <w:r>
-        <w:rPr>
-          <w:lang w:val="en-US"/>
-        </w:rPr>
-        <w:t xml:space="preserve">capable of </w:t>
-      </w:r>
-      <w:r>
-        <w:rPr>
-          <w:lang w:val="en-US"/>
-        </w:rPr>
-        <w:t xml:space="preserve">producing military vehicles. The factory is producing SA-15 SAMs and is thus an important contribution to </w:t>
+        <w:t xml:space="preserve"> is producing SA-1</w:t>
+      </w:r>
+      <w:r>
+        <w:rPr>
+          <w:lang w:val="en-US"/>
+        </w:rPr>
+        <w:t>1</w:t>
+      </w:r>
+      <w:r>
+        <w:rPr>
+          <w:lang w:val="en-US"/>
+        </w:rPr>
+        <w:t xml:space="preserve"> </w:t>
+      </w:r>
+      <w:r>
+        <w:rPr>
+          <w:lang w:val="en-US"/>
+        </w:rPr>
+        <w:t xml:space="preserve">TEL </w:t>
+      </w:r>
+      <w:r>
+        <w:rPr>
+          <w:lang w:val="en-US"/>
+        </w:rPr>
+        <w:t xml:space="preserve">SAMs and is thus an important contribution to </w:t>
       </w:r>
       <w:r>
         <w:rPr>
@@ -8222,7 +8355,14 @@
         <w:rPr>
           <w:lang w:val="en-US"/>
         </w:rPr>
-        <w:t xml:space="preserve"> Air Defense. If needed, the factory can shift focus and change all production lines into the prioritized vehicles to double or triple the output of a certain type of vehicle. The factory currently can sustain 2 production lines.</w:t>
+        <w:t xml:space="preserve"> Air Defense. If needed, the factory can shift focus and change all production lines into the prioritized vehicles to double or triple the output of a certain type of </w:t>
+      </w:r>
+      <w:r>
+        <w:rPr>
+          <w:lang w:val="en-US"/>
+        </w:rPr>
+        <w:lastRenderedPageBreak/>
+        <w:t>vehicle. The factory currently can sustain 2 production lines.</w:t>
       </w:r>
       <w:r>
         <w:rPr>
@@ -8244,10 +8384,362 @@
         <w:pStyle w:val="Overskrift4"/>
       </w:pPr>
       <w:r>
+        <w:t>SRNTGT101: Severomorsk SAM Factory</w:t>
+      </w:r>
+    </w:p>
+    <w:p>
+      <w:pPr>
+        <w:pStyle w:val="Ingenmellomrom"/>
+        <w:rPr>
+          <w:lang w:val="en-US"/>
+        </w:rPr>
+      </w:pPr>
+      <w:r>
+        <w:rPr>
+          <w:lang w:val="en-US"/>
+        </w:rPr>
+        <w:t xml:space="preserve">The </w:t>
+      </w:r>
+      <w:r>
+        <w:rPr>
+          <w:lang w:val="en-US"/>
+        </w:rPr>
+        <w:t>SAM</w:t>
+      </w:r>
+      <w:r>
+        <w:rPr>
+          <w:lang w:val="en-US"/>
+        </w:rPr>
+        <w:t xml:space="preserve"> factory in </w:t>
+      </w:r>
+      <w:r>
+        <w:rPr>
+          <w:lang w:val="en-US"/>
+        </w:rPr>
+        <w:t>Severomorsk</w:t>
+      </w:r>
+      <w:r>
+        <w:rPr>
+          <w:lang w:val="en-US"/>
+        </w:rPr>
+        <w:t xml:space="preserve"> is producing </w:t>
+      </w:r>
+      <w:r>
+        <w:rPr>
+          <w:lang w:val="en-US"/>
+        </w:rPr>
+        <w:t>SA-10 SAM system</w:t>
+      </w:r>
+      <w:r>
+        <w:rPr>
+          <w:lang w:val="en-US"/>
+        </w:rPr>
+        <w:t xml:space="preserve"> and is thus an important contribution to </w:t>
+      </w:r>
+      <w:r>
+        <w:rPr>
+          <w:lang w:val="en-US"/>
+        </w:rPr>
+        <w:t>Notian</w:t>
+      </w:r>
+      <w:r>
+        <w:rPr>
+          <w:lang w:val="en-US"/>
+        </w:rPr>
+        <w:t xml:space="preserve"> </w:t>
+      </w:r>
+      <w:r>
+        <w:rPr>
+          <w:lang w:val="en-US"/>
+        </w:rPr>
+        <w:t xml:space="preserve">strategic Air Defense. </w:t>
+      </w:r>
+      <w:r>
+        <w:rPr>
+          <w:lang w:val="en-US"/>
+        </w:rPr>
+        <w:t xml:space="preserve">The factory currently can sustain </w:t>
+      </w:r>
+      <w:r>
+        <w:rPr>
+          <w:lang w:val="en-US"/>
+        </w:rPr>
+        <w:t>production of one SA-10 system every 10 days (complete with launchers, C2 and radars).  Surge capacity is 2 Sa-10 systems every 10 days.</w:t>
+      </w:r>
+    </w:p>
+    <w:p>
+      <w:pPr>
+        <w:pStyle w:val="Ingenmellomrom"/>
+        <w:rPr>
+          <w:lang w:val="en-US"/>
+        </w:rPr>
+      </w:pPr>
+    </w:p>
+    <w:p>
+      <w:pPr>
+        <w:pStyle w:val="Ingenmellomrom"/>
+        <w:rPr>
+          <w:lang w:val="en-US"/>
+        </w:rPr>
+      </w:pPr>
+    </w:p>
+    <w:p>
+      <w:pPr>
+        <w:pStyle w:val="Overskrift4"/>
+      </w:pPr>
+      <w:r>
+        <w:t>SRNTGT097 - Olenogorsk SAM factory</w:t>
+      </w:r>
+    </w:p>
+    <w:p>
+      <w:pPr>
+        <w:pStyle w:val="Ingenmellomrom"/>
+        <w:rPr>
+          <w:lang w:val="en-US"/>
+        </w:rPr>
+      </w:pPr>
+      <w:r>
+        <w:rPr>
+          <w:lang w:val="en-US"/>
+        </w:rPr>
+        <w:t xml:space="preserve">The </w:t>
+      </w:r>
+      <w:r>
+        <w:rPr>
+          <w:lang w:val="en-US"/>
+        </w:rPr>
+        <w:t>SAM</w:t>
+      </w:r>
+      <w:r>
+        <w:rPr>
+          <w:lang w:val="en-US"/>
+        </w:rPr>
+        <w:t xml:space="preserve"> factory in </w:t>
+      </w:r>
+      <w:r>
+        <w:rPr>
+          <w:lang w:val="en-US"/>
+        </w:rPr>
+        <w:t>Olenogorsk</w:t>
+      </w:r>
+      <w:r>
+        <w:rPr>
+          <w:lang w:val="en-US"/>
+        </w:rPr>
+        <w:t xml:space="preserve"> is producing </w:t>
+      </w:r>
+      <w:r>
+        <w:rPr>
+          <w:lang w:val="en-US"/>
+        </w:rPr>
+        <w:t xml:space="preserve">SA-6 launchers </w:t>
+      </w:r>
+      <w:r>
+        <w:rPr>
+          <w:lang w:val="en-US"/>
+        </w:rPr>
+        <w:t xml:space="preserve">and is thus an important contribution to </w:t>
+      </w:r>
+      <w:r>
+        <w:rPr>
+          <w:lang w:val="en-US"/>
+        </w:rPr>
+        <w:t>Notian</w:t>
+      </w:r>
+      <w:r>
+        <w:rPr>
+          <w:lang w:val="en-US"/>
+        </w:rPr>
+        <w:t xml:space="preserve"> Air Defense. If needed, the factory can shift focus and change all production lines into the prioritized </w:t>
+      </w:r>
+      <w:r>
+        <w:rPr>
+          <w:lang w:val="en-US"/>
+        </w:rPr>
+        <w:t>SAMs</w:t>
+      </w:r>
+      <w:r>
+        <w:rPr>
+          <w:lang w:val="en-US"/>
+        </w:rPr>
+        <w:t xml:space="preserve"> to double the output of a certain type of </w:t>
+      </w:r>
+      <w:r>
+        <w:rPr>
+          <w:lang w:val="en-US"/>
+        </w:rPr>
+        <w:t>SAM.</w:t>
+      </w:r>
+      <w:r>
+        <w:rPr>
+          <w:lang w:val="en-US"/>
+        </w:rPr>
+        <w:t xml:space="preserve"> The factory currently can sustain </w:t>
+      </w:r>
+      <w:r>
+        <w:rPr>
+          <w:lang w:val="en-US"/>
+        </w:rPr>
+        <w:t>3</w:t>
+      </w:r>
+      <w:r>
+        <w:rPr>
+          <w:lang w:val="en-US"/>
+        </w:rPr>
+        <w:t xml:space="preserve"> production lines.</w:t>
+      </w:r>
+      <w:r>
+        <w:rPr>
+          <w:lang w:val="en-US"/>
+        </w:rPr>
+        <w:t xml:space="preserve"> Surge capacity is 6 production lines.</w:t>
+      </w:r>
+    </w:p>
+    <w:p>
+      <w:pPr>
+        <w:pStyle w:val="Ingenmellomrom"/>
+        <w:rPr>
+          <w:lang w:val="en-US"/>
+        </w:rPr>
+      </w:pPr>
+    </w:p>
+    <w:p>
+      <w:pPr>
+        <w:pStyle w:val="Overskrift4"/>
+      </w:pPr>
+      <w:r>
+        <w:t>SRNTGT098 - Poliarnie SAM factory</w:t>
+      </w:r>
+    </w:p>
+    <w:p>
+      <w:pPr>
+        <w:pStyle w:val="Ingenmellomrom"/>
+        <w:rPr>
+          <w:lang w:val="en-US"/>
+        </w:rPr>
+      </w:pPr>
+      <w:r>
+        <w:rPr>
+          <w:lang w:val="en-US"/>
+        </w:rPr>
+        <w:t xml:space="preserve">The </w:t>
+      </w:r>
+      <w:r>
+        <w:rPr>
+          <w:lang w:val="en-US"/>
+        </w:rPr>
+        <w:t>SAM</w:t>
+      </w:r>
+      <w:r>
+        <w:rPr>
+          <w:lang w:val="en-US"/>
+        </w:rPr>
+        <w:t xml:space="preserve"> factory in </w:t>
+      </w:r>
+      <w:r>
+        <w:rPr>
+          <w:lang w:val="en-US"/>
+        </w:rPr>
+        <w:t>Poliarnie</w:t>
+      </w:r>
+      <w:r>
+        <w:rPr>
+          <w:lang w:val="en-US"/>
+        </w:rPr>
+        <w:t xml:space="preserve"> is producing </w:t>
+      </w:r>
+      <w:r>
+        <w:rPr>
+          <w:lang w:val="en-US"/>
+        </w:rPr>
+        <w:t>SA-8</w:t>
+      </w:r>
+      <w:r>
+        <w:rPr>
+          <w:lang w:val="en-US"/>
+        </w:rPr>
+        <w:t xml:space="preserve">. If needed, the factory can shift focus and change </w:t>
+      </w:r>
+      <w:r>
+        <w:rPr>
+          <w:lang w:val="en-US"/>
+        </w:rPr>
+        <w:t xml:space="preserve">both production lines into </w:t>
+      </w:r>
+      <w:r>
+        <w:rPr>
+          <w:lang w:val="en-US"/>
+        </w:rPr>
+        <w:t xml:space="preserve">prioritized </w:t>
+      </w:r>
+      <w:r>
+        <w:rPr>
+          <w:lang w:val="en-US"/>
+        </w:rPr>
+        <w:t>SAMs</w:t>
+      </w:r>
+      <w:r>
+        <w:rPr>
+          <w:lang w:val="en-US"/>
+        </w:rPr>
+        <w:t xml:space="preserve"> to double the output of a certain type of </w:t>
+      </w:r>
+      <w:r>
+        <w:rPr>
+          <w:lang w:val="en-US"/>
+        </w:rPr>
+        <w:t>SAM.</w:t>
+      </w:r>
+      <w:r>
+        <w:rPr>
+          <w:lang w:val="en-US"/>
+        </w:rPr>
+        <w:t xml:space="preserve"> The factory currently can sustain </w:t>
+      </w:r>
+      <w:r>
+        <w:rPr>
+          <w:lang w:val="en-US"/>
+        </w:rPr>
+        <w:t>2</w:t>
+      </w:r>
+      <w:r>
+        <w:rPr>
+          <w:lang w:val="en-US"/>
+        </w:rPr>
+        <w:t xml:space="preserve"> production lines.</w:t>
+      </w:r>
+      <w:r>
+        <w:rPr>
+          <w:lang w:val="en-US"/>
+        </w:rPr>
+        <w:t xml:space="preserve"> Surge capacity is 4 production lines.</w:t>
+      </w:r>
+    </w:p>
+    <w:p>
+      <w:pPr>
+        <w:pStyle w:val="Ingenmellomrom"/>
+        <w:rPr>
+          <w:lang w:val="en-US"/>
+        </w:rPr>
+      </w:pPr>
+    </w:p>
+    <w:p>
+      <w:pPr>
+        <w:pStyle w:val="Ingenmellomrom"/>
+        <w:rPr>
+          <w:lang w:val="en-US"/>
+        </w:rPr>
+      </w:pPr>
+    </w:p>
+    <w:p>
+      <w:pPr>
+        <w:pStyle w:val="Overskrift4"/>
+      </w:pPr>
+      <w:r>
         <w:t xml:space="preserve">Apatite </w:t>
       </w:r>
       <w:r>
-        <w:t xml:space="preserve">SAM </w:t>
+        <w:t xml:space="preserve">Radar </w:t>
       </w:r>
       <w:r>
         <w:t xml:space="preserve">Factory </w:t>
@@ -8256,7 +8748,7 @@
         <w:t>(</w:t>
       </w:r>
       <w:r>
-        <w:t>SRNTGT072</w:t>
+        <w:t>SRNTGT073</w:t>
       </w:r>
       <w:r>
         <w:t>)</w:t>
@@ -8279,7 +8771,7 @@
         <w:rPr>
           <w:lang w:val="en-US"/>
         </w:rPr>
-        <w:t>SAM</w:t>
+        <w:t>radar</w:t>
       </w:r>
       <w:r>
         <w:rPr>
@@ -8297,13 +8789,13 @@
         <w:rPr>
           <w:lang w:val="en-US"/>
         </w:rPr>
-        <w:t xml:space="preserve"> is producing SA-1</w:t>
-      </w:r>
-      <w:r>
-        <w:rPr>
-          <w:lang w:val="en-US"/>
-        </w:rPr>
-        <w:t xml:space="preserve">1TEL </w:t>
+        <w:t xml:space="preserve"> is producing </w:t>
+      </w:r>
+      <w:r>
+        <w:rPr>
+          <w:lang w:val="en-US"/>
+        </w:rPr>
+        <w:t xml:space="preserve">radars for </w:t>
       </w:r>
       <w:r>
         <w:rPr>
@@ -8321,153 +8813,122 @@
         <w:rPr>
           <w:lang w:val="en-US"/>
         </w:rPr>
-        <w:t xml:space="preserve"> Air Defense. If needed, the factory can shift focus and change all production lines into the prioritized vehicles to double or triple the output of a certain type of vehicle. The factory currently can sustain 2 production lines.</w:t>
-      </w:r>
-      <w:r>
-        <w:rPr>
-          <w:lang w:val="en-US"/>
-        </w:rPr>
-        <w:t xml:space="preserve"> Surge capacity is 4 production lines.</w:t>
-      </w:r>
-    </w:p>
-    <w:p>
-      <w:pPr>
-        <w:pStyle w:val="Ingenmellomrom"/>
-        <w:rPr>
-          <w:lang w:val="en-US"/>
-        </w:rPr>
-      </w:pPr>
+        <w:t xml:space="preserve"> Air Defense. If needed, the factory can shift focus and change all production lines into the prioritized </w:t>
+      </w:r>
+      <w:r>
+        <w:rPr>
+          <w:lang w:val="en-US"/>
+        </w:rPr>
+        <w:t>radar</w:t>
+      </w:r>
+      <w:r>
+        <w:rPr>
+          <w:lang w:val="en-US"/>
+        </w:rPr>
+        <w:t xml:space="preserve"> to double the output of a certain type of vehicle. The factory currently can sustain </w:t>
+      </w:r>
+      <w:r>
+        <w:rPr>
+          <w:lang w:val="en-US"/>
+        </w:rPr>
+        <w:t>3</w:t>
+      </w:r>
+      <w:r>
+        <w:rPr>
+          <w:lang w:val="en-US"/>
+        </w:rPr>
+        <w:t xml:space="preserve"> production lines.</w:t>
+      </w:r>
+      <w:r>
+        <w:rPr>
+          <w:lang w:val="en-US"/>
+        </w:rPr>
+        <w:t xml:space="preserve"> Surge capacity is 6 production lines. </w:t>
+      </w:r>
+      <w:r>
+        <w:rPr>
+          <w:lang w:val="en-US"/>
+        </w:rPr>
+        <w:t xml:space="preserve"> Normal </w:t>
+      </w:r>
+      <w:r>
+        <w:rPr>
+          <w:lang w:val="en-US"/>
+        </w:rPr>
+        <w:t>production is</w:t>
+      </w:r>
+      <w:r>
+        <w:rPr>
+          <w:lang w:val="en-US"/>
+        </w:rPr>
+        <w:t xml:space="preserve"> SA-11 SR, Dog Ear and SA-6 STR.</w:t>
+      </w:r>
+    </w:p>
+    <w:p>
+      <w:pPr>
+        <w:pStyle w:val="Ingenmellomrom"/>
+        <w:rPr>
+          <w:lang w:val="en-US"/>
+        </w:rPr>
+      </w:pPr>
+    </w:p>
+    <w:p>
+      <w:pPr>
+        <w:pStyle w:val="Ingenmellomrom"/>
+        <w:rPr>
+          <w:lang w:val="en-US"/>
+        </w:rPr>
+      </w:pPr>
+    </w:p>
+    <w:p>
+      <w:pPr>
+        <w:pStyle w:val="Overskrift3"/>
+        <w:rPr>
+          <w:lang w:val="en-US"/>
+        </w:rPr>
+      </w:pPr>
+      <w:r>
+        <w:rPr>
+          <w:lang w:val="en-US"/>
+        </w:rPr>
+        <w:t>Aircraft and aircraft parts factories</w:t>
+      </w:r>
     </w:p>
     <w:p>
       <w:pPr>
         <w:pStyle w:val="Overskrift4"/>
       </w:pPr>
       <w:r>
-        <w:t xml:space="preserve">Apatite </w:t>
-      </w:r>
-      <w:r>
-        <w:t xml:space="preserve">Radar </w:t>
-      </w:r>
-      <w:r>
-        <w:t xml:space="preserve">Factory </w:t>
-      </w:r>
-      <w:r>
-        <w:t>(</w:t>
-      </w:r>
-      <w:r>
-        <w:t>SRNTGT073</w:t>
-      </w:r>
-      <w:r>
-        <w:t>)</w:t>
-      </w:r>
-    </w:p>
-    <w:p>
-      <w:pPr>
-        <w:pStyle w:val="Ingenmellomrom"/>
-        <w:rPr>
-          <w:lang w:val="en-US"/>
-        </w:rPr>
-      </w:pPr>
-      <w:r>
-        <w:rPr>
-          <w:lang w:val="en-US"/>
-        </w:rPr>
-        <w:t xml:space="preserve">The </w:t>
-      </w:r>
-      <w:r>
-        <w:rPr>
-          <w:lang w:val="en-US"/>
-        </w:rPr>
-        <w:t>radar</w:t>
-      </w:r>
-      <w:r>
-        <w:rPr>
-          <w:lang w:val="en-US"/>
-        </w:rPr>
-        <w:t xml:space="preserve"> factory in </w:t>
-      </w:r>
-      <w:r>
-        <w:rPr>
-          <w:lang w:val="en-US"/>
-        </w:rPr>
-        <w:t>Apatite</w:t>
-      </w:r>
-      <w:r>
-        <w:rPr>
-          <w:lang w:val="en-US"/>
-        </w:rPr>
-        <w:t xml:space="preserve"> is producing </w:t>
-      </w:r>
-      <w:r>
-        <w:rPr>
-          <w:lang w:val="en-US"/>
-        </w:rPr>
-        <w:t xml:space="preserve">radars for </w:t>
-      </w:r>
-      <w:r>
-        <w:rPr>
-          <w:lang w:val="en-US"/>
-        </w:rPr>
-        <w:t xml:space="preserve">SAMs and is thus an important contribution to </w:t>
-      </w:r>
-      <w:r>
-        <w:rPr>
-          <w:lang w:val="en-US"/>
-        </w:rPr>
-        <w:t>Notian</w:t>
-      </w:r>
-      <w:r>
-        <w:rPr>
-          <w:lang w:val="en-US"/>
-        </w:rPr>
-        <w:t xml:space="preserve"> Air Defense. If needed, the factory can shift focus and change all production lines into the prioritized </w:t>
-      </w:r>
-      <w:r>
-        <w:rPr>
-          <w:lang w:val="en-US"/>
-        </w:rPr>
-        <w:t>radar</w:t>
-      </w:r>
-      <w:r>
-        <w:rPr>
-          <w:lang w:val="en-US"/>
-        </w:rPr>
-        <w:t xml:space="preserve"> to double or triple the output of a certain type of vehicle. The factory currently can sustain </w:t>
-      </w:r>
-      <w:r>
-        <w:rPr>
-          <w:lang w:val="en-US"/>
-        </w:rPr>
-        <w:t>3</w:t>
-      </w:r>
-      <w:r>
-        <w:rPr>
-          <w:lang w:val="en-US"/>
-        </w:rPr>
-        <w:t xml:space="preserve"> production lines.</w:t>
-      </w:r>
-      <w:r>
-        <w:rPr>
-          <w:lang w:val="en-US"/>
-        </w:rPr>
-        <w:t xml:space="preserve"> Surge capacity is 6 production lines. </w:t>
-      </w:r>
-    </w:p>
-    <w:p>
-      <w:pPr>
-        <w:pStyle w:val="Ingenmellomrom"/>
-        <w:rPr>
-          <w:lang w:val="en-US"/>
-        </w:rPr>
-      </w:pPr>
-    </w:p>
-    <w:p>
-      <w:pPr>
-        <w:pStyle w:val="Ingenmellomrom"/>
-        <w:rPr>
-          <w:lang w:val="en-US"/>
-        </w:rPr>
-      </w:pPr>
+        <w:t>SRNTGT090</w:t>
+      </w:r>
+      <w:r>
+        <w:tab/>
+      </w:r>
+      <w:r>
+        <w:tab/>
+      </w:r>
+      <w:r>
+        <w:t>ARMY Vehicle Repair Center</w:t>
+      </w:r>
+    </w:p>
+    <w:p>
+      <w:pPr>
+        <w:rPr>
+          <w:lang w:val="en-US"/>
+        </w:rPr>
+      </w:pPr>
+      <w:r>
+        <w:rPr>
+          <w:lang w:val="en-US"/>
+        </w:rPr>
+        <w:t>Main Army Vehicle Repairshop</w:t>
+      </w:r>
+      <w:r>
+        <w:rPr>
+          <w:lang w:val="en-US"/>
+        </w:rPr>
+        <w:t xml:space="preserve"> for tracked and heavy vehicles. Transport means are the railway. Destroying or disabling the facility, or even access to it will disable Notia to repair its vehicles in a fast pace.</w:t>
+      </w:r>
     </w:p>
     <w:p>
       <w:pPr>
@@ -8480,7 +8941,19 @@
         <w:rPr>
           <w:lang w:val="en-US"/>
         </w:rPr>
-        <w:t>Aircraft and aircraft parts factories</w:t>
+        <w:t xml:space="preserve">Munition Factories </w:t>
+      </w:r>
+      <w:r>
+        <w:rPr>
+          <w:lang w:val="en-US"/>
+        </w:rPr>
+        <w:t>–</w:t>
+      </w:r>
+      <w:r>
+        <w:rPr>
+          <w:lang w:val="en-US"/>
+        </w:rPr>
+        <w:t xml:space="preserve"> Shells</w:t>
       </w:r>
     </w:p>
     <w:p>
@@ -8488,7 +8961,92 @@
         <w:pStyle w:val="Overskrift4"/>
       </w:pPr>
       <w:r>
-        <w:t>SRNTGT090</w:t>
+        <w:t>SRNTGT099 - Poliarnie Ammuniction Factory</w:t>
+      </w:r>
+    </w:p>
+    <w:p>
+      <w:pPr>
+        <w:pStyle w:val="Ingenmellomrom"/>
+        <w:rPr>
+          <w:lang w:val="en-US"/>
+        </w:rPr>
+      </w:pPr>
+      <w:r>
+        <w:rPr>
+          <w:lang w:val="en-US"/>
+        </w:rPr>
+        <w:t>Poliarnie ammunition factory is produces artillery shells for all types of Notian artillery. It is assessed that Poliarnie ammunition factory produces about 50 % of all needed shells for Notian artillery.</w:t>
+      </w:r>
+    </w:p>
+    <w:p>
+      <w:pPr>
+        <w:pStyle w:val="Ingenmellomrom"/>
+        <w:rPr>
+          <w:lang w:val="en-US"/>
+        </w:rPr>
+      </w:pPr>
+    </w:p>
+    <w:p>
+      <w:pPr>
+        <w:pStyle w:val="Overskrift4"/>
+      </w:pPr>
+      <w:r>
+        <w:t>SRNTGT100: Severomorsk Ammunition Factory</w:t>
+      </w:r>
+    </w:p>
+    <w:p>
+      <w:pPr>
+        <w:pStyle w:val="Ingenmellomrom"/>
+        <w:rPr>
+          <w:lang w:val="en-US"/>
+        </w:rPr>
+      </w:pPr>
+      <w:r>
+        <w:rPr>
+          <w:lang w:val="en-US"/>
+        </w:rPr>
+        <w:t xml:space="preserve">Severomosk ammunition factory is an important ammunition factory that produces a wide variety of ammunition for the Notian armed forces. It is assess that the factory produce 25% of all needed shells for Notian artillery. It is assessed that it produce 25% of bombs needed </w:t>
+      </w:r>
+      <w:r>
+        <w:rPr>
+          <w:lang w:val="en-US"/>
+        </w:rPr>
+        <w:lastRenderedPageBreak/>
+        <w:t>for the Notian air force. It is assessed that it produces 25% of the rockets needed for Notian armed forces.</w:t>
+      </w:r>
+    </w:p>
+    <w:p>
+      <w:pPr>
+        <w:pStyle w:val="Overskrift3"/>
+        <w:rPr>
+          <w:lang w:val="en-US"/>
+        </w:rPr>
+      </w:pPr>
+      <w:r>
+        <w:rPr>
+          <w:lang w:val="en-US"/>
+        </w:rPr>
+        <w:t xml:space="preserve">Munition Factories </w:t>
+      </w:r>
+      <w:r>
+        <w:rPr>
+          <w:lang w:val="en-US"/>
+        </w:rPr>
+        <w:t>–</w:t>
+      </w:r>
+      <w:r>
+        <w:rPr>
+          <w:lang w:val="en-US"/>
+        </w:rPr>
+        <w:t xml:space="preserve"> Rockets</w:t>
+      </w:r>
+    </w:p>
+    <w:p>
+      <w:pPr>
+        <w:pStyle w:val="Overskrift4"/>
+      </w:pPr>
+      <w:r>
+        <w:t>SRNTGT092</w:t>
       </w:r>
       <w:r>
         <w:tab/>
@@ -8497,88 +9055,12 @@
         <w:tab/>
       </w:r>
       <w:r>
-        <w:t>ARMY Vehicle Repair Center</w:t>
-      </w:r>
-    </w:p>
-    <w:p>
-      <w:pPr>
-        <w:rPr>
-          <w:lang w:val="en-US"/>
-        </w:rPr>
-      </w:pPr>
-      <w:r>
-        <w:rPr>
-          <w:lang w:val="en-US"/>
-        </w:rPr>
-        <w:t>Main Army Vehicle Repairshop</w:t>
-      </w:r>
-      <w:r>
-        <w:rPr>
-          <w:lang w:val="en-US"/>
-        </w:rPr>
-        <w:t xml:space="preserve"> for tracked and heavy vehicles. Transport means are the railway. Destroying or disabling the facility, or even access to it will disable Notia to repair its vehicles in a fast pace.</w:t>
-      </w:r>
-    </w:p>
-    <w:p>
-      <w:pPr>
-        <w:pStyle w:val="Overskrift3"/>
-        <w:rPr>
-          <w:lang w:val="en-US"/>
-        </w:rPr>
-      </w:pPr>
-      <w:r>
-        <w:rPr>
-          <w:lang w:val="en-US"/>
-        </w:rPr>
-        <w:t>Munition Factories - Shells</w:t>
-      </w:r>
-    </w:p>
-    <w:p>
-      <w:pPr>
-        <w:pStyle w:val="Overskrift3"/>
-        <w:rPr>
-          <w:lang w:val="en-US"/>
-        </w:rPr>
-      </w:pPr>
-      <w:r>
-        <w:rPr>
-          <w:lang w:val="en-US"/>
-        </w:rPr>
-        <w:t xml:space="preserve">Munition Factories </w:t>
-      </w:r>
-      <w:r>
-        <w:rPr>
-          <w:lang w:val="en-US"/>
-        </w:rPr>
+        <w:t xml:space="preserve">Munition Factory </w:t>
+      </w:r>
+      <w:r>
         <w:t>–</w:t>
       </w:r>
       <w:r>
-        <w:rPr>
-          <w:lang w:val="en-US"/>
-        </w:rPr>
-        <w:t xml:space="preserve"> Rockets</w:t>
-      </w:r>
-    </w:p>
-    <w:p>
-      <w:pPr>
-        <w:pStyle w:val="Overskrift4"/>
-      </w:pPr>
-      <w:r>
-        <w:t>SRNTGT092</w:t>
-      </w:r>
-      <w:r>
-        <w:tab/>
-      </w:r>
-      <w:r>
-        <w:tab/>
-      </w:r>
-      <w:r>
-        <w:t xml:space="preserve">Munition Factory </w:t>
-      </w:r>
-      <w:r>
-        <w:t>–</w:t>
-      </w:r>
-      <w:r>
         <w:t xml:space="preserve"> Rocket</w:t>
       </w:r>
     </w:p>
@@ -8599,6 +9081,12 @@
           <w:lang w:val="en-US"/>
         </w:rPr>
         <w:t xml:space="preserve"> supplying the Rocket artillery forces, and Navy.</w:t>
+      </w:r>
+      <w:r>
+        <w:rPr>
+          <w:lang w:val="en-US"/>
+        </w:rPr>
+        <w:t>Produces 75% of the needed rockets for Notian armed forces.</w:t>
       </w:r>
     </w:p>
     <w:p>

</xml_diff>

<commit_message>
chg: Added more targets to Joint Target Liste, "Notia as candidate for air attack", OPAC.miz. Added DPIs for several targets in OPAC.miz (to easy making target folders. Based on which buildings are destroyable and end up as ruins)
</commit_message>
<xml_diff>
--- a/INTEL/VID INTREP OPAC-00X_Notia_as_candidate_for_Air_attack v0.2 WIP.docx
+++ b/INTEL/VID INTREP OPAC-00X_Notia_as_candidate_for_Air_attack v0.2 WIP.docx
@@ -4180,323 +4180,15 @@
     </w:p>
     <w:p>
       <w:pPr>
-        <w:pStyle w:val="Overskrift4"/>
+        <w:pStyle w:val="Ingenmellomrom"/>
+        <w:rPr>
+          <w:lang w:val="en-US"/>
+        </w:rPr>
       </w:pPr>
       <w:bookmarkStart w:id="3" w:name="_SRNTGT093_-_Severomorsk"/>
+      <w:bookmarkStart w:id="4" w:name="_SRNTGT096_-_Severomorsk"/>
       <w:bookmarkEnd w:id="3"/>
-      <w:r>
-        <w:t>SRNTGT093 - Severomorsk Chemical Weapon Production Facility</w:t>
-      </w:r>
-    </w:p>
-    <w:p>
-      <w:pPr>
-        <w:pStyle w:val="Ingenmellomrom"/>
-        <w:rPr>
-          <w:lang w:val="en-US"/>
-        </w:rPr>
-      </w:pPr>
-      <w:r>
-        <w:rPr>
-          <w:lang w:val="en-US"/>
-        </w:rPr>
-        <w:t>Destroying this facility will c</w:t>
-      </w:r>
-      <w:r>
-        <w:rPr>
-          <w:lang w:val="en-US"/>
-        </w:rPr>
-        <w:t>ontribute to the overa</w:t>
-      </w:r>
-      <w:r>
-        <w:rPr>
-          <w:lang w:val="en-US"/>
-        </w:rPr>
-        <w:t>ll effect of reducing the</w:t>
-      </w:r>
-      <w:r>
-        <w:rPr>
-          <w:lang w:val="en-US"/>
-        </w:rPr>
-        <w:t xml:space="preserve"> </w:t>
-      </w:r>
-      <w:r>
-        <w:rPr>
-          <w:lang w:val="en-US"/>
-        </w:rPr>
-        <w:t>Notian</w:t>
-      </w:r>
-      <w:r>
-        <w:rPr>
-          <w:lang w:val="en-US"/>
-        </w:rPr>
-        <w:t xml:space="preserve"> capability to </w:t>
-      </w:r>
-      <w:r>
-        <w:rPr>
-          <w:lang w:val="en-US"/>
-        </w:rPr>
-        <w:t>enhance their weapons of mass destruction</w:t>
-      </w:r>
-      <w:r>
-        <w:rPr>
-          <w:lang w:val="en-US"/>
-        </w:rPr>
-        <w:t xml:space="preserve"> (WMD)</w:t>
-      </w:r>
-      <w:r>
-        <w:rPr>
-          <w:lang w:val="en-US"/>
-        </w:rPr>
-        <w:t xml:space="preserve"> deterrence by producing more lethal and dangerous chemical weapons. Destruction of the facility will force</w:t>
-      </w:r>
-      <w:r>
-        <w:rPr>
-          <w:lang w:val="en-US"/>
-        </w:rPr>
-        <w:t xml:space="preserve"> </w:t>
-      </w:r>
-      <w:r>
-        <w:rPr>
-          <w:lang w:val="en-US"/>
-        </w:rPr>
-        <w:t>Notia</w:t>
-      </w:r>
-      <w:r>
-        <w:rPr>
-          <w:lang w:val="en-US"/>
-        </w:rPr>
-        <w:t xml:space="preserve"> to only use what they</w:t>
-      </w:r>
-      <w:r>
-        <w:rPr>
-          <w:lang w:val="en-US"/>
-        </w:rPr>
-        <w:t xml:space="preserve"> currently</w:t>
-      </w:r>
-      <w:r>
-        <w:rPr>
-          <w:lang w:val="en-US"/>
-        </w:rPr>
-        <w:t xml:space="preserve"> have</w:t>
-      </w:r>
-      <w:r>
-        <w:rPr>
-          <w:lang w:val="en-US"/>
-        </w:rPr>
-        <w:t xml:space="preserve"> in its stockpile of chemical weapons</w:t>
-      </w:r>
-      <w:r>
-        <w:rPr>
-          <w:lang w:val="en-US"/>
-        </w:rPr>
-        <w:t xml:space="preserve">, and not be able to add more </w:t>
-      </w:r>
-      <w:r>
-        <w:rPr>
-          <w:lang w:val="en-US"/>
-        </w:rPr>
-        <w:t xml:space="preserve">advanced chemical weapons </w:t>
-      </w:r>
-      <w:r>
-        <w:rPr>
-          <w:lang w:val="en-US"/>
-        </w:rPr>
-        <w:t>into the inventory</w:t>
-      </w:r>
-      <w:r>
-        <w:rPr>
-          <w:lang w:val="en-US"/>
-        </w:rPr>
-        <w:t>. Destruction of this facility will also take away a key component in the final stages of merging precursor chemicals into finished chemical weapon warheads.</w:t>
-      </w:r>
-    </w:p>
-    <w:p>
-      <w:pPr>
-        <w:pStyle w:val="Ingenmellomrom"/>
-        <w:rPr>
-          <w:lang w:val="en-US"/>
-        </w:rPr>
-      </w:pPr>
-    </w:p>
-    <w:p>
-      <w:pPr>
-        <w:pStyle w:val="Ingenmellomrom"/>
-        <w:rPr>
-          <w:lang w:val="en-US"/>
-        </w:rPr>
-      </w:pPr>
-    </w:p>
-    <w:p>
-      <w:pPr>
-        <w:pStyle w:val="Overskrift4"/>
-      </w:pPr>
-      <w:bookmarkStart w:id="4" w:name="_SRNTGT094_-_Apatity"/>
       <w:bookmarkEnd w:id="4"/>
-      <w:r>
-        <w:t>SRNTGT094 - Apatity Chemical Weapon Handling facility</w:t>
-      </w:r>
-    </w:p>
-    <w:p>
-      <w:pPr>
-        <w:pStyle w:val="Ingenmellomrom"/>
-        <w:rPr>
-          <w:lang w:val="en-US"/>
-        </w:rPr>
-      </w:pPr>
-      <w:r>
-        <w:rPr>
-          <w:lang w:val="en-US"/>
-        </w:rPr>
-        <w:t>Destroying this facility will c</w:t>
-      </w:r>
-      <w:r>
-        <w:rPr>
-          <w:lang w:val="en-US"/>
-        </w:rPr>
-        <w:t>ontribute to the overa</w:t>
-      </w:r>
-      <w:r>
-        <w:rPr>
-          <w:lang w:val="en-US"/>
-        </w:rPr>
-        <w:t>ll effect of reducing the</w:t>
-      </w:r>
-      <w:r>
-        <w:rPr>
-          <w:lang w:val="en-US"/>
-        </w:rPr>
-        <w:t xml:space="preserve"> </w:t>
-      </w:r>
-      <w:r>
-        <w:rPr>
-          <w:lang w:val="en-US"/>
-        </w:rPr>
-        <w:t>Notian</w:t>
-      </w:r>
-      <w:r>
-        <w:rPr>
-          <w:lang w:val="en-US"/>
-        </w:rPr>
-        <w:t xml:space="preserve"> capability to </w:t>
-      </w:r>
-      <w:r>
-        <w:rPr>
-          <w:lang w:val="en-US"/>
-        </w:rPr>
-        <w:t>enhance their weapons of mass destruction (WMD) deterrence by producing more lethal and dangerous chemical weapons. Destruction of the facility will force</w:t>
-      </w:r>
-      <w:r>
-        <w:rPr>
-          <w:lang w:val="en-US"/>
-        </w:rPr>
-        <w:t xml:space="preserve"> </w:t>
-      </w:r>
-      <w:r>
-        <w:rPr>
-          <w:lang w:val="en-US"/>
-        </w:rPr>
-        <w:t>Notia</w:t>
-      </w:r>
-      <w:r>
-        <w:rPr>
-          <w:lang w:val="en-US"/>
-        </w:rPr>
-        <w:t xml:space="preserve"> to only use what they</w:t>
-      </w:r>
-      <w:r>
-        <w:rPr>
-          <w:lang w:val="en-US"/>
-        </w:rPr>
-        <w:t xml:space="preserve"> currently</w:t>
-      </w:r>
-      <w:r>
-        <w:rPr>
-          <w:lang w:val="en-US"/>
-        </w:rPr>
-        <w:t xml:space="preserve"> have</w:t>
-      </w:r>
-      <w:r>
-        <w:rPr>
-          <w:lang w:val="en-US"/>
-        </w:rPr>
-        <w:t xml:space="preserve"> in its stockpile of chemical weapons</w:t>
-      </w:r>
-      <w:r>
-        <w:rPr>
-          <w:lang w:val="en-US"/>
-        </w:rPr>
-        <w:t xml:space="preserve">, and not be able to add more </w:t>
-      </w:r>
-      <w:r>
-        <w:rPr>
-          <w:lang w:val="en-US"/>
-        </w:rPr>
-        <w:t xml:space="preserve">advanced chemical weapons </w:t>
-      </w:r>
-      <w:r>
-        <w:rPr>
-          <w:lang w:val="en-US"/>
-        </w:rPr>
-        <w:t>into the inventory</w:t>
-      </w:r>
-      <w:r>
-        <w:rPr>
-          <w:lang w:val="en-US"/>
-        </w:rPr>
-        <w:t>. Destruction of this facility will also take away a key component in the final stages of merging precursor chemicals into finished chemical weapon warheads.</w:t>
-      </w:r>
-    </w:p>
-    <w:p>
-      <w:pPr>
-        <w:pStyle w:val="Ingenmellomrom"/>
-        <w:rPr>
-          <w:lang w:val="en-US"/>
-        </w:rPr>
-      </w:pPr>
-    </w:p>
-    <w:p>
-      <w:pPr>
-        <w:pStyle w:val="Ingenmellomrom"/>
-        <w:rPr>
-          <w:lang w:val="en-US"/>
-        </w:rPr>
-      </w:pPr>
-    </w:p>
-    <w:p>
-      <w:pPr>
-        <w:pStyle w:val="Ingenmellomrom"/>
-        <w:ind w:left="720"/>
-        <w:rPr>
-          <w:lang w:val="en-US"/>
-        </w:rPr>
-      </w:pPr>
-    </w:p>
-    <w:p>
-      <w:pPr>
-        <w:pStyle w:val="Ingenmellomrom"/>
-        <w:ind w:left="720"/>
-        <w:rPr>
-          <w:lang w:val="en-US"/>
-        </w:rPr>
-      </w:pPr>
-    </w:p>
-    <w:p>
-      <w:pPr>
-        <w:pStyle w:val="Ingenmellomrom"/>
-        <w:rPr>
-          <w:lang w:val="en-US"/>
-        </w:rPr>
-      </w:pPr>
-    </w:p>
-    <w:p>
-      <w:pPr>
-        <w:pStyle w:val="Ingenmellomrom"/>
-        <w:rPr>
-          <w:lang w:val="en-US"/>
-        </w:rPr>
-      </w:pPr>
-      <w:bookmarkStart w:id="5" w:name="_SRNTGT096_-_Severomorsk"/>
-      <w:bookmarkEnd w:id="5"/>
     </w:p>
     <w:p>
       <w:pPr>
@@ -4517,7 +4209,6 @@
         <w:rPr>
           <w:lang w:val="en-US"/>
         </w:rPr>
-        <w:lastRenderedPageBreak/>
         <w:t>Summary</w:t>
       </w:r>
     </w:p>
@@ -4858,6 +4549,7 @@
         <w:rPr>
           <w:lang w:val="en-US"/>
         </w:rPr>
+        <w:lastRenderedPageBreak/>
         <w:t>Population</w:t>
       </w:r>
     </w:p>
@@ -5559,7 +5251,6 @@
         <w:rPr>
           <w:lang w:val="en-US"/>
         </w:rPr>
-        <w:lastRenderedPageBreak/>
         <w:t>Electrical Power</w:t>
       </w:r>
     </w:p>
@@ -6027,7 +5718,6 @@
         <w:pStyle w:val="Overskrift4"/>
       </w:pPr>
       <w:r>
-        <w:lastRenderedPageBreak/>
         <w:t>SRNTGT080</w:t>
       </w:r>
       <w:r>
@@ -6268,6 +5958,7 @@
         <w:rPr>
           <w:lang w:val="en-US"/>
         </w:rPr>
+        <w:lastRenderedPageBreak/>
         <w:t>Civil aviation</w:t>
       </w:r>
     </w:p>
@@ -6572,7 +6263,6 @@
         <w:pStyle w:val="Overskrift4"/>
       </w:pPr>
       <w:r>
-        <w:lastRenderedPageBreak/>
         <w:t>SRNTGT001</w:t>
       </w:r>
       <w:r>
@@ -6899,6 +6589,7 @@
         <w:rPr>
           <w:lang w:val="en-US"/>
         </w:rPr>
+        <w:lastRenderedPageBreak/>
         <w:t>System Essentials</w:t>
       </w:r>
     </w:p>
@@ -6909,8 +6600,8 @@
           <w:lang w:val="en-US"/>
         </w:rPr>
       </w:pPr>
-      <w:bookmarkStart w:id="6" w:name="_Petroleum,_Oil_and"/>
-      <w:bookmarkEnd w:id="6"/>
+      <w:bookmarkStart w:id="5" w:name="_Petroleum,_Oil_and"/>
+      <w:bookmarkEnd w:id="5"/>
       <w:r>
         <w:rPr>
           <w:lang w:val="en-US"/>
@@ -7380,7 +7071,6 @@
         <w:rPr>
           <w:lang w:val="en-US"/>
         </w:rPr>
-        <w:lastRenderedPageBreak/>
         <w:t>Oil refinery</w:t>
       </w:r>
     </w:p>
@@ -7454,8 +7144,8 @@
       <w:pPr>
         <w:pStyle w:val="Overskrift4"/>
       </w:pPr>
-      <w:bookmarkStart w:id="7" w:name="_SRNTGT095_-_Apatity"/>
-      <w:bookmarkEnd w:id="7"/>
+      <w:bookmarkStart w:id="6" w:name="_SRNTGT095_-_Apatity"/>
+      <w:bookmarkEnd w:id="6"/>
       <w:r>
         <w:t>SRNTGT095 - Apatity Rocket Fuel Factory</w:t>
       </w:r>
@@ -7578,6 +7268,7 @@
         <w:pStyle w:val="Overskrift4"/>
       </w:pPr>
       <w:r>
+        <w:lastRenderedPageBreak/>
         <w:t>SRNTGT049</w:t>
       </w:r>
       <w:r>
@@ -7850,14 +7541,383 @@
         <w:rPr>
           <w:lang w:val="en-US"/>
         </w:rPr>
-        <w:t xml:space="preserve"> and fuel for vehicles. Destruction or disruption of the production of oil, production of fuel or </w:t>
-      </w:r>
+        <w:t xml:space="preserve"> and fuel for vehicles. Destruction or disruption of the production of oil, production of fuel or distribution of fuel will in a long term make it hard for </w:t>
+      </w:r>
+      <w:r>
+        <w:rPr>
+          <w:lang w:val="en-US"/>
+        </w:rPr>
+        <w:t>Notian</w:t>
+      </w:r>
+      <w:r>
+        <w:rPr>
+          <w:lang w:val="en-US"/>
+        </w:rPr>
+        <w:t xml:space="preserve"> Armed forces units to conduct movement, and it will reduce the offensive ability of the forces.</w:t>
+      </w:r>
+    </w:p>
+    <w:p>
+      <w:pPr>
+        <w:pStyle w:val="Ingenmellomrom"/>
+        <w:rPr>
+          <w:lang w:val="en-US"/>
+        </w:rPr>
+      </w:pPr>
+    </w:p>
+    <w:p>
+      <w:pPr>
+        <w:pStyle w:val="Overskrift3"/>
+        <w:rPr>
+          <w:lang w:val="en-US"/>
+        </w:rPr>
+      </w:pPr>
+      <w:r>
+        <w:rPr>
+          <w:lang w:val="en-US"/>
+        </w:rPr>
+        <w:t>Food</w:t>
+      </w:r>
+    </w:p>
+    <w:p>
+      <w:pPr>
+        <w:pStyle w:val="Ingenmellomrom"/>
+        <w:rPr>
+          <w:lang w:val="en-US"/>
+        </w:rPr>
+      </w:pPr>
+      <w:r>
+        <w:rPr>
+          <w:lang w:val="en-US"/>
+        </w:rPr>
+        <w:t xml:space="preserve">Destruction or disruption of the production and distribution of food will have a high impact on the </w:t>
+      </w:r>
+      <w:r>
+        <w:rPr>
+          <w:lang w:val="en-US"/>
+        </w:rPr>
+        <w:t>Notian</w:t>
+      </w:r>
+      <w:r>
+        <w:rPr>
+          <w:lang w:val="en-US"/>
+        </w:rPr>
+        <w:t xml:space="preserve"> Armed Forces. If the forces are under food shortage, </w:t>
+      </w:r>
+      <w:r>
+        <w:rPr>
+          <w:lang w:val="en-US"/>
+        </w:rPr>
+        <w:t>focus</w:t>
+      </w:r>
+      <w:r>
+        <w:rPr>
+          <w:lang w:val="en-US"/>
+        </w:rPr>
+        <w:t xml:space="preserve"> will change from fighting </w:t>
+      </w:r>
+      <w:r>
+        <w:rPr>
+          <w:lang w:val="en-US"/>
+        </w:rPr>
+        <w:t>the</w:t>
+      </w:r>
+      <w:r>
+        <w:rPr>
+          <w:lang w:val="en-US"/>
+        </w:rPr>
+        <w:t xml:space="preserve"> coalition to getting food. If the forces are not getting food their support in the regime will also be reduced.</w:t>
+      </w:r>
+    </w:p>
+    <w:p>
+      <w:pPr>
+        <w:pStyle w:val="Ingenmellomrom"/>
+        <w:rPr>
+          <w:lang w:val="en-US"/>
+        </w:rPr>
+      </w:pPr>
+    </w:p>
+    <w:p>
+      <w:pPr>
+        <w:pStyle w:val="Overskrift4"/>
+      </w:pPr>
+      <w:r>
+        <w:t>SRNTGT075</w:t>
+      </w:r>
+      <w:r>
+        <w:tab/>
+      </w:r>
+      <w:r>
+        <w:t xml:space="preserve"> - </w:t>
+      </w:r>
+      <w:r>
+        <w:t>Food Logistic Depot</w:t>
+      </w:r>
+    </w:p>
+    <w:p>
+      <w:pPr>
+        <w:rPr>
+          <w:lang w:val="en-US"/>
+        </w:rPr>
+      </w:pPr>
+      <w:r>
+        <w:rPr>
+          <w:lang w:val="en-US"/>
+        </w:rPr>
+        <w:t>F</w:t>
+      </w:r>
+      <w:r>
+        <w:rPr>
+          <w:lang w:val="en-US"/>
+        </w:rPr>
+        <w:t>ood distribution center</w:t>
+      </w:r>
+      <w:r>
+        <w:rPr>
+          <w:lang w:val="en-US"/>
+        </w:rPr>
+        <w:t xml:space="preserve"> for both military and civilians</w:t>
+      </w:r>
+    </w:p>
+    <w:p>
+      <w:pPr>
+        <w:pStyle w:val="Overskrift4"/>
+      </w:pPr>
+      <w:r>
+        <w:t>SRNTGT076</w:t>
+      </w:r>
+      <w:r>
+        <w:tab/>
+      </w:r>
+      <w:r>
+        <w:t xml:space="preserve"> - </w:t>
+      </w:r>
+      <w:r>
+        <w:t>Fish Factory</w:t>
+      </w:r>
+    </w:p>
+    <w:p>
+      <w:pPr>
+        <w:rPr>
+          <w:lang w:val="en-US"/>
+        </w:rPr>
+      </w:pPr>
+      <w:r>
+        <w:rPr>
+          <w:lang w:val="en-US"/>
+        </w:rPr>
+        <w:t>Food Production and Storage</w:t>
+      </w:r>
+      <w:r>
+        <w:rPr>
+          <w:lang w:val="en-US"/>
+        </w:rPr>
+        <w:t xml:space="preserve"> to be distributed to Navy</w:t>
+      </w:r>
+    </w:p>
+    <w:p>
+      <w:pPr>
+        <w:rPr>
+          <w:lang w:val="en-US"/>
+        </w:rPr>
+      </w:pPr>
+    </w:p>
+    <w:p>
+      <w:pPr>
+        <w:pStyle w:val="Ingenmellomrom"/>
+        <w:rPr>
+          <w:lang w:val="en-US"/>
+        </w:rPr>
+      </w:pPr>
+    </w:p>
+    <w:p>
+      <w:pPr>
+        <w:pStyle w:val="Ingenmellomrom"/>
+        <w:rPr>
+          <w:lang w:val="en-US"/>
+        </w:rPr>
+      </w:pPr>
+    </w:p>
+    <w:p>
+      <w:pPr>
+        <w:pStyle w:val="Overskrift2"/>
+        <w:rPr>
+          <w:lang w:val="en-US"/>
+        </w:rPr>
+      </w:pPr>
+      <w:r>
+        <w:rPr>
+          <w:lang w:val="en-US"/>
+        </w:rPr>
+        <w:t>Military production</w:t>
+      </w:r>
+    </w:p>
+    <w:p>
+      <w:pPr>
+        <w:pStyle w:val="Ingenmellomrom"/>
+        <w:rPr>
+          <w:lang w:val="en-US"/>
+        </w:rPr>
+      </w:pPr>
+      <w:r>
+        <w:rPr>
+          <w:lang w:val="en-US"/>
+        </w:rPr>
+        <w:t xml:space="preserve">For vehicle factories they have a certain amount of production lines. 1 production line means 1 vehicle every 7 days. </w:t>
+      </w:r>
+    </w:p>
+    <w:p>
+      <w:pPr>
+        <w:pStyle w:val="Ingenmellomrom"/>
+        <w:rPr>
+          <w:lang w:val="en-US"/>
+        </w:rPr>
+      </w:pPr>
       <w:r>
         <w:rPr>
           <w:lang w:val="en-US"/>
         </w:rPr>
         <w:lastRenderedPageBreak/>
-        <w:t xml:space="preserve">distribution of fuel will in a long term make it hard for </w:t>
+        <w:t>With a full mobilization of the Notian society, the factories may also be able to surge their production and are able to increase the amount of production lines they are producing, increasing the number of vehicles being produced.</w:t>
+      </w:r>
+    </w:p>
+    <w:p>
+      <w:pPr>
+        <w:pStyle w:val="Ingenmellomrom"/>
+        <w:rPr>
+          <w:lang w:val="en-US"/>
+        </w:rPr>
+      </w:pPr>
+    </w:p>
+    <w:p>
+      <w:pPr>
+        <w:pStyle w:val="Overskrift3"/>
+      </w:pPr>
+      <w:r>
+        <w:t>Vehicle Factories</w:t>
+      </w:r>
+      <w:r>
+        <w:t xml:space="preserve"> </w:t>
+      </w:r>
+    </w:p>
+    <w:p>
+      <w:pPr>
+        <w:pStyle w:val="Ingenmellomrom"/>
+        <w:rPr>
+          <w:lang w:val="en-US"/>
+        </w:rPr>
+      </w:pPr>
+      <w:r>
+        <w:rPr>
+          <w:lang w:val="en-US"/>
+        </w:rPr>
+        <w:t xml:space="preserve">For vehicle factories they have a certain amount of production lines. 1 production line means 1 vehicle every 7 days. </w:t>
+      </w:r>
+    </w:p>
+    <w:p>
+      <w:pPr>
+        <w:pStyle w:val="Ingenmellomrom"/>
+        <w:rPr>
+          <w:lang w:val="en-US"/>
+        </w:rPr>
+      </w:pPr>
+      <w:r>
+        <w:rPr>
+          <w:lang w:val="en-US"/>
+        </w:rPr>
+        <w:t>With a full mobilization of the Notian society, the factories may also be able to surge their production and are able to increase the amount of production lines they are producing, increasing the number of vehicles being produced.</w:t>
+      </w:r>
+    </w:p>
+    <w:p>
+      <w:pPr>
+        <w:pStyle w:val="Ingenmellomrom"/>
+      </w:pPr>
+    </w:p>
+    <w:p>
+      <w:pPr>
+        <w:pStyle w:val="Overskrift4"/>
+      </w:pPr>
+      <w:r>
+        <w:t>Olenegorsk Machine Parts Factory</w:t>
+      </w:r>
+      <w:r>
+        <w:t xml:space="preserve"> (</w:t>
+      </w:r>
+      <w:r>
+        <w:t>SRNTGT057</w:t>
+      </w:r>
+      <w:r>
+        <w:t>)</w:t>
+      </w:r>
+    </w:p>
+    <w:p>
+      <w:pPr>
+        <w:pStyle w:val="Ingenmellomrom"/>
+        <w:rPr>
+          <w:lang w:val="en-US"/>
+        </w:rPr>
+      </w:pPr>
+    </w:p>
+    <w:p>
+      <w:pPr>
+        <w:pStyle w:val="Ingenmellomrom"/>
+        <w:rPr>
+          <w:lang w:val="en-US"/>
+        </w:rPr>
+      </w:pPr>
+    </w:p>
+    <w:p>
+      <w:pPr>
+        <w:pStyle w:val="Overskrift4"/>
+      </w:pPr>
+      <w:r>
+        <w:t xml:space="preserve">Apatite Veichle Factory </w:t>
+      </w:r>
+      <w:r>
+        <w:t>(</w:t>
+      </w:r>
+      <w:r>
+        <w:t>SRNTGT071</w:t>
+      </w:r>
+      <w:r>
+        <w:t>)</w:t>
+      </w:r>
+    </w:p>
+    <w:p>
+      <w:pPr>
+        <w:pStyle w:val="Ingenmellomrom"/>
+        <w:rPr>
+          <w:lang w:val="en-US"/>
+        </w:rPr>
+      </w:pPr>
+      <w:r>
+        <w:rPr>
+          <w:lang w:val="en-US"/>
+        </w:rPr>
+        <w:t xml:space="preserve">The vehicle factory in </w:t>
+      </w:r>
+      <w:r>
+        <w:rPr>
+          <w:lang w:val="en-US"/>
+        </w:rPr>
+        <w:t>Apatite</w:t>
+      </w:r>
+      <w:r>
+        <w:rPr>
+          <w:lang w:val="en-US"/>
+        </w:rPr>
+        <w:t xml:space="preserve"> is </w:t>
+      </w:r>
+      <w:r>
+        <w:rPr>
+          <w:lang w:val="en-US"/>
+        </w:rPr>
+        <w:t xml:space="preserve">capable of </w:t>
+      </w:r>
+      <w:r>
+        <w:rPr>
+          <w:lang w:val="en-US"/>
+        </w:rPr>
+        <w:t xml:space="preserve">producing military vehicles. The factory is producing SA-15 SAMs and is thus an important contribution to </w:t>
       </w:r>
       <w:r>
         <w:rPr>
@@ -7869,8 +7929,627 @@
         <w:rPr>
           <w:lang w:val="en-US"/>
         </w:rPr>
-        <w:t xml:space="preserve"> Armed forces units to conduct movement, and it will reduce the offensive ability of the forces.</w:t>
-      </w:r>
+        <w:t xml:space="preserve"> Air Defense. If needed, the factory can shift focus and change all production lines into the prioritized vehicles to double or triple the output of a certain type of vehicle. The factory currently can sustain 2 production lines.</w:t>
+      </w:r>
+      <w:r>
+        <w:rPr>
+          <w:lang w:val="en-US"/>
+        </w:rPr>
+        <w:t xml:space="preserve"> Surge capacity is 4 production lines.</w:t>
+      </w:r>
+    </w:p>
+    <w:p>
+      <w:pPr>
+        <w:pStyle w:val="Ingenmellomrom"/>
+        <w:rPr>
+          <w:lang w:val="en-US"/>
+        </w:rPr>
+      </w:pPr>
+    </w:p>
+    <w:p>
+      <w:pPr>
+        <w:pStyle w:val="Overskrift4"/>
+      </w:pPr>
+      <w:r>
+        <w:t xml:space="preserve">Apatite </w:t>
+      </w:r>
+      <w:r>
+        <w:t xml:space="preserve">SAM </w:t>
+      </w:r>
+      <w:r>
+        <w:t xml:space="preserve">Factory </w:t>
+      </w:r>
+      <w:r>
+        <w:t>(</w:t>
+      </w:r>
+      <w:r>
+        <w:t>SRNTGT072</w:t>
+      </w:r>
+      <w:r>
+        <w:t>)</w:t>
+      </w:r>
+    </w:p>
+    <w:p>
+      <w:pPr>
+        <w:pStyle w:val="Ingenmellomrom"/>
+        <w:rPr>
+          <w:lang w:val="en-US"/>
+        </w:rPr>
+      </w:pPr>
+      <w:r>
+        <w:rPr>
+          <w:lang w:val="en-US"/>
+        </w:rPr>
+        <w:t xml:space="preserve">The </w:t>
+      </w:r>
+      <w:r>
+        <w:rPr>
+          <w:lang w:val="en-US"/>
+        </w:rPr>
+        <w:t>SAM</w:t>
+      </w:r>
+      <w:r>
+        <w:rPr>
+          <w:lang w:val="en-US"/>
+        </w:rPr>
+        <w:t xml:space="preserve"> factory in </w:t>
+      </w:r>
+      <w:r>
+        <w:rPr>
+          <w:lang w:val="en-US"/>
+        </w:rPr>
+        <w:t>Apatite</w:t>
+      </w:r>
+      <w:r>
+        <w:rPr>
+          <w:lang w:val="en-US"/>
+        </w:rPr>
+        <w:t xml:space="preserve"> is producing SA-1</w:t>
+      </w:r>
+      <w:r>
+        <w:rPr>
+          <w:lang w:val="en-US"/>
+        </w:rPr>
+        <w:t>1</w:t>
+      </w:r>
+      <w:r>
+        <w:rPr>
+          <w:lang w:val="en-US"/>
+        </w:rPr>
+        <w:t xml:space="preserve"> </w:t>
+      </w:r>
+      <w:r>
+        <w:rPr>
+          <w:lang w:val="en-US"/>
+        </w:rPr>
+        <w:t xml:space="preserve">TEL </w:t>
+      </w:r>
+      <w:r>
+        <w:rPr>
+          <w:lang w:val="en-US"/>
+        </w:rPr>
+        <w:t xml:space="preserve">SAMs and is thus an important contribution to </w:t>
+      </w:r>
+      <w:r>
+        <w:rPr>
+          <w:lang w:val="en-US"/>
+        </w:rPr>
+        <w:t>Notian</w:t>
+      </w:r>
+      <w:r>
+        <w:rPr>
+          <w:lang w:val="en-US"/>
+        </w:rPr>
+        <w:t xml:space="preserve"> Air Defense. If needed, the factory can shift focus and change all production lines into the prioritized vehicles to double or triple the output of a certain type of vehicle. The factory currently can sustain 2 production lines.</w:t>
+      </w:r>
+      <w:r>
+        <w:rPr>
+          <w:lang w:val="en-US"/>
+        </w:rPr>
+        <w:t xml:space="preserve"> Surge capacity is 4 production lines.</w:t>
+      </w:r>
+    </w:p>
+    <w:p>
+      <w:pPr>
+        <w:pStyle w:val="Ingenmellomrom"/>
+        <w:rPr>
+          <w:lang w:val="en-US"/>
+        </w:rPr>
+      </w:pPr>
+    </w:p>
+    <w:p>
+      <w:pPr>
+        <w:pStyle w:val="Overskrift4"/>
+      </w:pPr>
+      <w:r>
+        <w:t>SRNTGT101: Severomorsk SAM Factory</w:t>
+      </w:r>
+    </w:p>
+    <w:p>
+      <w:pPr>
+        <w:pStyle w:val="Ingenmellomrom"/>
+        <w:rPr>
+          <w:lang w:val="en-US"/>
+        </w:rPr>
+      </w:pPr>
+      <w:r>
+        <w:rPr>
+          <w:lang w:val="en-US"/>
+        </w:rPr>
+        <w:t xml:space="preserve">The </w:t>
+      </w:r>
+      <w:r>
+        <w:rPr>
+          <w:lang w:val="en-US"/>
+        </w:rPr>
+        <w:t>SAM</w:t>
+      </w:r>
+      <w:r>
+        <w:rPr>
+          <w:lang w:val="en-US"/>
+        </w:rPr>
+        <w:t xml:space="preserve"> factory in </w:t>
+      </w:r>
+      <w:r>
+        <w:rPr>
+          <w:lang w:val="en-US"/>
+        </w:rPr>
+        <w:t>Severomorsk</w:t>
+      </w:r>
+      <w:r>
+        <w:rPr>
+          <w:lang w:val="en-US"/>
+        </w:rPr>
+        <w:t xml:space="preserve"> is producing </w:t>
+      </w:r>
+      <w:r>
+        <w:rPr>
+          <w:lang w:val="en-US"/>
+        </w:rPr>
+        <w:t>SA-10 SAM system</w:t>
+      </w:r>
+      <w:r>
+        <w:rPr>
+          <w:lang w:val="en-US"/>
+        </w:rPr>
+        <w:t xml:space="preserve"> and is thus an important contribution to </w:t>
+      </w:r>
+      <w:r>
+        <w:rPr>
+          <w:lang w:val="en-US"/>
+        </w:rPr>
+        <w:t>Notian</w:t>
+      </w:r>
+      <w:r>
+        <w:rPr>
+          <w:lang w:val="en-US"/>
+        </w:rPr>
+        <w:t xml:space="preserve"> </w:t>
+      </w:r>
+      <w:r>
+        <w:rPr>
+          <w:lang w:val="en-US"/>
+        </w:rPr>
+        <w:t xml:space="preserve">strategic Air Defense. </w:t>
+      </w:r>
+      <w:r>
+        <w:rPr>
+          <w:lang w:val="en-US"/>
+        </w:rPr>
+        <w:t xml:space="preserve">The factory currently can sustain </w:t>
+      </w:r>
+      <w:r>
+        <w:rPr>
+          <w:lang w:val="en-US"/>
+        </w:rPr>
+        <w:t>production of one SA-10 system every 10 days (complete with launchers, C2 and radars).  Surge capacity is 2 Sa-10 systems every 10 days.</w:t>
+      </w:r>
+    </w:p>
+    <w:p>
+      <w:pPr>
+        <w:pStyle w:val="Ingenmellomrom"/>
+        <w:rPr>
+          <w:lang w:val="en-US"/>
+        </w:rPr>
+      </w:pPr>
+    </w:p>
+    <w:p>
+      <w:pPr>
+        <w:pStyle w:val="Ingenmellomrom"/>
+        <w:rPr>
+          <w:lang w:val="en-US"/>
+        </w:rPr>
+      </w:pPr>
+    </w:p>
+    <w:p>
+      <w:pPr>
+        <w:pStyle w:val="Overskrift4"/>
+      </w:pPr>
+      <w:r>
+        <w:t>SRNTGT097 - Olenogorsk SAM factory</w:t>
+      </w:r>
+    </w:p>
+    <w:p>
+      <w:pPr>
+        <w:pStyle w:val="Ingenmellomrom"/>
+        <w:rPr>
+          <w:lang w:val="en-US"/>
+        </w:rPr>
+      </w:pPr>
+      <w:r>
+        <w:rPr>
+          <w:lang w:val="en-US"/>
+        </w:rPr>
+        <w:t xml:space="preserve">The </w:t>
+      </w:r>
+      <w:r>
+        <w:rPr>
+          <w:lang w:val="en-US"/>
+        </w:rPr>
+        <w:t>SAM</w:t>
+      </w:r>
+      <w:r>
+        <w:rPr>
+          <w:lang w:val="en-US"/>
+        </w:rPr>
+        <w:t xml:space="preserve"> factory in </w:t>
+      </w:r>
+      <w:r>
+        <w:rPr>
+          <w:lang w:val="en-US"/>
+        </w:rPr>
+        <w:t>Olenogorsk</w:t>
+      </w:r>
+      <w:r>
+        <w:rPr>
+          <w:lang w:val="en-US"/>
+        </w:rPr>
+        <w:t xml:space="preserve"> is producing </w:t>
+      </w:r>
+      <w:r>
+        <w:rPr>
+          <w:lang w:val="en-US"/>
+        </w:rPr>
+        <w:t xml:space="preserve">SA-6 launchers </w:t>
+      </w:r>
+      <w:r>
+        <w:rPr>
+          <w:lang w:val="en-US"/>
+        </w:rPr>
+        <w:t xml:space="preserve">and is thus an important contribution to </w:t>
+      </w:r>
+      <w:r>
+        <w:rPr>
+          <w:lang w:val="en-US"/>
+        </w:rPr>
+        <w:t>Notian</w:t>
+      </w:r>
+      <w:r>
+        <w:rPr>
+          <w:lang w:val="en-US"/>
+        </w:rPr>
+        <w:t xml:space="preserve"> Air Defense. If needed, the factory can shift focus and change all production lines into the prioritized </w:t>
+      </w:r>
+      <w:r>
+        <w:rPr>
+          <w:lang w:val="en-US"/>
+        </w:rPr>
+        <w:t>SAMs</w:t>
+      </w:r>
+      <w:r>
+        <w:rPr>
+          <w:lang w:val="en-US"/>
+        </w:rPr>
+        <w:t xml:space="preserve"> to double the output of a certain type of </w:t>
+      </w:r>
+      <w:r>
+        <w:rPr>
+          <w:lang w:val="en-US"/>
+        </w:rPr>
+        <w:t>SAM.</w:t>
+      </w:r>
+      <w:r>
+        <w:rPr>
+          <w:lang w:val="en-US"/>
+        </w:rPr>
+        <w:t xml:space="preserve"> The factory currently can sustain </w:t>
+      </w:r>
+      <w:r>
+        <w:rPr>
+          <w:lang w:val="en-US"/>
+        </w:rPr>
+        <w:t>3</w:t>
+      </w:r>
+      <w:r>
+        <w:rPr>
+          <w:lang w:val="en-US"/>
+        </w:rPr>
+        <w:t xml:space="preserve"> production lines.</w:t>
+      </w:r>
+      <w:r>
+        <w:rPr>
+          <w:lang w:val="en-US"/>
+        </w:rPr>
+        <w:t xml:space="preserve"> Surge capacity is 6 production lines.</w:t>
+      </w:r>
+    </w:p>
+    <w:p>
+      <w:pPr>
+        <w:pStyle w:val="Ingenmellomrom"/>
+        <w:rPr>
+          <w:lang w:val="en-US"/>
+        </w:rPr>
+      </w:pPr>
+    </w:p>
+    <w:p>
+      <w:pPr>
+        <w:pStyle w:val="Overskrift4"/>
+      </w:pPr>
+      <w:r>
+        <w:t>SRNTGT098 - Poliarnie SAM factory</w:t>
+      </w:r>
+    </w:p>
+    <w:p>
+      <w:pPr>
+        <w:pStyle w:val="Ingenmellomrom"/>
+        <w:rPr>
+          <w:lang w:val="en-US"/>
+        </w:rPr>
+      </w:pPr>
+      <w:r>
+        <w:rPr>
+          <w:lang w:val="en-US"/>
+        </w:rPr>
+        <w:t xml:space="preserve">The </w:t>
+      </w:r>
+      <w:r>
+        <w:rPr>
+          <w:lang w:val="en-US"/>
+        </w:rPr>
+        <w:t>SAM</w:t>
+      </w:r>
+      <w:r>
+        <w:rPr>
+          <w:lang w:val="en-US"/>
+        </w:rPr>
+        <w:t xml:space="preserve"> factory in </w:t>
+      </w:r>
+      <w:r>
+        <w:rPr>
+          <w:lang w:val="en-US"/>
+        </w:rPr>
+        <w:t>Poliarnie</w:t>
+      </w:r>
+      <w:r>
+        <w:rPr>
+          <w:lang w:val="en-US"/>
+        </w:rPr>
+        <w:t xml:space="preserve"> is producing </w:t>
+      </w:r>
+      <w:r>
+        <w:rPr>
+          <w:lang w:val="en-US"/>
+        </w:rPr>
+        <w:t>SA-8</w:t>
+      </w:r>
+      <w:r>
+        <w:rPr>
+          <w:lang w:val="en-US"/>
+        </w:rPr>
+        <w:t xml:space="preserve">. If needed, the factory can shift focus and change </w:t>
+      </w:r>
+      <w:r>
+        <w:rPr>
+          <w:lang w:val="en-US"/>
+        </w:rPr>
+        <w:t xml:space="preserve">both production lines into </w:t>
+      </w:r>
+      <w:r>
+        <w:rPr>
+          <w:lang w:val="en-US"/>
+        </w:rPr>
+        <w:t xml:space="preserve">prioritized </w:t>
+      </w:r>
+      <w:r>
+        <w:rPr>
+          <w:lang w:val="en-US"/>
+        </w:rPr>
+        <w:t>SAMs</w:t>
+      </w:r>
+      <w:r>
+        <w:rPr>
+          <w:lang w:val="en-US"/>
+        </w:rPr>
+        <w:t xml:space="preserve"> to double the output of a certain type of </w:t>
+      </w:r>
+      <w:r>
+        <w:rPr>
+          <w:lang w:val="en-US"/>
+        </w:rPr>
+        <w:t>SAM.</w:t>
+      </w:r>
+      <w:r>
+        <w:rPr>
+          <w:lang w:val="en-US"/>
+        </w:rPr>
+        <w:t xml:space="preserve"> The factory currently can sustain </w:t>
+      </w:r>
+      <w:r>
+        <w:rPr>
+          <w:lang w:val="en-US"/>
+        </w:rPr>
+        <w:t>2</w:t>
+      </w:r>
+      <w:r>
+        <w:rPr>
+          <w:lang w:val="en-US"/>
+        </w:rPr>
+        <w:t xml:space="preserve"> production lines.</w:t>
+      </w:r>
+      <w:r>
+        <w:rPr>
+          <w:lang w:val="en-US"/>
+        </w:rPr>
+        <w:t xml:space="preserve"> Surge capacity is 4 production lines.</w:t>
+      </w:r>
+    </w:p>
+    <w:p>
+      <w:pPr>
+        <w:pStyle w:val="Ingenmellomrom"/>
+        <w:rPr>
+          <w:lang w:val="en-US"/>
+        </w:rPr>
+      </w:pPr>
+    </w:p>
+    <w:p>
+      <w:pPr>
+        <w:pStyle w:val="Ingenmellomrom"/>
+        <w:rPr>
+          <w:lang w:val="en-US"/>
+        </w:rPr>
+      </w:pPr>
+    </w:p>
+    <w:p>
+      <w:pPr>
+        <w:pStyle w:val="Overskrift4"/>
+      </w:pPr>
+      <w:r>
+        <w:lastRenderedPageBreak/>
+        <w:t xml:space="preserve">Apatite </w:t>
+      </w:r>
+      <w:r>
+        <w:t xml:space="preserve">Radar </w:t>
+      </w:r>
+      <w:r>
+        <w:t xml:space="preserve">Factory </w:t>
+      </w:r>
+      <w:r>
+        <w:t>(</w:t>
+      </w:r>
+      <w:r>
+        <w:t>SRNTGT073</w:t>
+      </w:r>
+      <w:r>
+        <w:t>)</w:t>
+      </w:r>
+    </w:p>
+    <w:p>
+      <w:pPr>
+        <w:pStyle w:val="Ingenmellomrom"/>
+        <w:rPr>
+          <w:lang w:val="en-US"/>
+        </w:rPr>
+      </w:pPr>
+      <w:r>
+        <w:rPr>
+          <w:lang w:val="en-US"/>
+        </w:rPr>
+        <w:t xml:space="preserve">The </w:t>
+      </w:r>
+      <w:r>
+        <w:rPr>
+          <w:lang w:val="en-US"/>
+        </w:rPr>
+        <w:t>radar</w:t>
+      </w:r>
+      <w:r>
+        <w:rPr>
+          <w:lang w:val="en-US"/>
+        </w:rPr>
+        <w:t xml:space="preserve"> factory in </w:t>
+      </w:r>
+      <w:r>
+        <w:rPr>
+          <w:lang w:val="en-US"/>
+        </w:rPr>
+        <w:t>Apatite</w:t>
+      </w:r>
+      <w:r>
+        <w:rPr>
+          <w:lang w:val="en-US"/>
+        </w:rPr>
+        <w:t xml:space="preserve"> is producing </w:t>
+      </w:r>
+      <w:r>
+        <w:rPr>
+          <w:lang w:val="en-US"/>
+        </w:rPr>
+        <w:t xml:space="preserve">radars for </w:t>
+      </w:r>
+      <w:r>
+        <w:rPr>
+          <w:lang w:val="en-US"/>
+        </w:rPr>
+        <w:t xml:space="preserve">SAMs and is thus an important contribution to </w:t>
+      </w:r>
+      <w:r>
+        <w:rPr>
+          <w:lang w:val="en-US"/>
+        </w:rPr>
+        <w:t>Notian</w:t>
+      </w:r>
+      <w:r>
+        <w:rPr>
+          <w:lang w:val="en-US"/>
+        </w:rPr>
+        <w:t xml:space="preserve"> Air Defense. If needed, the factory can shift focus and change all production lines into the prioritized </w:t>
+      </w:r>
+      <w:r>
+        <w:rPr>
+          <w:lang w:val="en-US"/>
+        </w:rPr>
+        <w:t>radar</w:t>
+      </w:r>
+      <w:r>
+        <w:rPr>
+          <w:lang w:val="en-US"/>
+        </w:rPr>
+        <w:t xml:space="preserve"> to double the output of a certain type of vehicle. The factory currently can sustain </w:t>
+      </w:r>
+      <w:r>
+        <w:rPr>
+          <w:lang w:val="en-US"/>
+        </w:rPr>
+        <w:t>3</w:t>
+      </w:r>
+      <w:r>
+        <w:rPr>
+          <w:lang w:val="en-US"/>
+        </w:rPr>
+        <w:t xml:space="preserve"> production lines.</w:t>
+      </w:r>
+      <w:r>
+        <w:rPr>
+          <w:lang w:val="en-US"/>
+        </w:rPr>
+        <w:t xml:space="preserve"> Surge capacity is 6 production lines. </w:t>
+      </w:r>
+      <w:r>
+        <w:rPr>
+          <w:lang w:val="en-US"/>
+        </w:rPr>
+        <w:t xml:space="preserve"> Normal </w:t>
+      </w:r>
+      <w:r>
+        <w:rPr>
+          <w:lang w:val="en-US"/>
+        </w:rPr>
+        <w:t>production is</w:t>
+      </w:r>
+      <w:r>
+        <w:rPr>
+          <w:lang w:val="en-US"/>
+        </w:rPr>
+        <w:t xml:space="preserve"> SA-11 SR, Dog Ear and SA-6 STR.</w:t>
+      </w:r>
+    </w:p>
+    <w:p>
+      <w:pPr>
+        <w:pStyle w:val="Ingenmellomrom"/>
+        <w:rPr>
+          <w:lang w:val="en-US"/>
+        </w:rPr>
+      </w:pPr>
     </w:p>
     <w:p>
       <w:pPr>
@@ -7891,107 +8570,57 @@
         <w:rPr>
           <w:lang w:val="en-US"/>
         </w:rPr>
-        <w:t>Food</w:t>
-      </w:r>
-    </w:p>
-    <w:p>
-      <w:pPr>
-        <w:pStyle w:val="Ingenmellomrom"/>
-        <w:rPr>
-          <w:lang w:val="en-US"/>
-        </w:rPr>
-      </w:pPr>
-      <w:r>
-        <w:rPr>
-          <w:lang w:val="en-US"/>
-        </w:rPr>
-        <w:t xml:space="preserve">Destruction or disruption of the production and distribution of food will have a high impact on the </w:t>
-      </w:r>
-      <w:r>
-        <w:rPr>
-          <w:lang w:val="en-US"/>
-        </w:rPr>
-        <w:t>Notian</w:t>
-      </w:r>
-      <w:r>
-        <w:rPr>
-          <w:lang w:val="en-US"/>
-        </w:rPr>
-        <w:t xml:space="preserve"> Armed Forces. If the forces are under food shortage, </w:t>
-      </w:r>
-      <w:r>
-        <w:rPr>
-          <w:lang w:val="en-US"/>
-        </w:rPr>
-        <w:t>focus</w:t>
-      </w:r>
-      <w:r>
-        <w:rPr>
-          <w:lang w:val="en-US"/>
-        </w:rPr>
-        <w:t xml:space="preserve"> will change from fighting </w:t>
-      </w:r>
-      <w:r>
-        <w:rPr>
-          <w:lang w:val="en-US"/>
-        </w:rPr>
-        <w:t>the</w:t>
-      </w:r>
-      <w:r>
-        <w:rPr>
-          <w:lang w:val="en-US"/>
-        </w:rPr>
-        <w:t xml:space="preserve"> coalition to getting food. If the forces are not getting food their support in the regime will also be reduced.</w:t>
-      </w:r>
-    </w:p>
-    <w:p>
-      <w:pPr>
-        <w:pStyle w:val="Ingenmellomrom"/>
-        <w:rPr>
-          <w:lang w:val="en-US"/>
-        </w:rPr>
-      </w:pPr>
+        <w:t>Aircraft and aircraft parts factories</w:t>
+      </w:r>
     </w:p>
     <w:p>
       <w:pPr>
         <w:pStyle w:val="Overskrift4"/>
       </w:pPr>
       <w:r>
-        <w:t>SRNTGT075</w:t>
+        <w:t>SRNTGT090</w:t>
       </w:r>
       <w:r>
         <w:tab/>
       </w:r>
       <w:r>
-        <w:t xml:space="preserve"> - </w:t>
-      </w:r>
-      <w:r>
-        <w:t>Food Logistic Depot</w:t>
-      </w:r>
-    </w:p>
-    <w:p>
-      <w:pPr>
-        <w:rPr>
-          <w:lang w:val="en-US"/>
-        </w:rPr>
-      </w:pPr>
-      <w:r>
-        <w:rPr>
-          <w:lang w:val="en-US"/>
-        </w:rPr>
-        <w:t>F</w:t>
-      </w:r>
-      <w:r>
-        <w:rPr>
-          <w:lang w:val="en-US"/>
-        </w:rPr>
-        <w:t>ood distribution center</w:t>
-      </w:r>
-      <w:r>
-        <w:rPr>
-          <w:lang w:val="en-US"/>
-        </w:rPr>
-        <w:t xml:space="preserve"> for both military and civilians</w:t>
+        <w:tab/>
+      </w:r>
+      <w:r>
+        <w:t>ARMY Vehicle Repair Center</w:t>
+      </w:r>
+    </w:p>
+    <w:p>
+      <w:pPr>
+        <w:rPr>
+          <w:lang w:val="en-US"/>
+        </w:rPr>
+      </w:pPr>
+      <w:r>
+        <w:rPr>
+          <w:lang w:val="en-US"/>
+        </w:rPr>
+        <w:t>Main Army Vehicle Repairshop</w:t>
+      </w:r>
+      <w:r>
+        <w:rPr>
+          <w:lang w:val="en-US"/>
+        </w:rPr>
+        <w:t xml:space="preserve"> for tracked and heavy vehicles. Transport means are the railway. Destroying or disabling the facility, or even access to it will disable Notia to repair its vehicles in a fast pace.</w:t>
+      </w:r>
+    </w:p>
+    <w:p>
+      <w:pPr>
+        <w:pStyle w:val="Overskrift3"/>
+        <w:rPr>
+          <w:lang w:val="en-US"/>
+        </w:rPr>
+      </w:pPr>
+      <w:r>
+        <w:rPr>
+          <w:lang w:val="en-US"/>
+        </w:rPr>
+        <w:t>Ammunition factories</w:t>
       </w:r>
     </w:p>
     <w:p>
@@ -7999,152 +8628,146 @@
         <w:pStyle w:val="Overskrift4"/>
       </w:pPr>
       <w:r>
-        <w:t>SRNTGT076</w:t>
+        <w:t>SRNTGT099 - Poliarnie Ammuniction Factory</w:t>
+      </w:r>
+    </w:p>
+    <w:p>
+      <w:pPr>
+        <w:pStyle w:val="Ingenmellomrom"/>
+        <w:rPr>
+          <w:lang w:val="en-US"/>
+        </w:rPr>
+      </w:pPr>
+      <w:r>
+        <w:rPr>
+          <w:lang w:val="en-US"/>
+        </w:rPr>
+        <w:t>Poliarnie ammunition factory is produces artillery shells for all types of Notian artillery. It is assessed that Poliarnie ammunition factory produces about 50 % of all needed shells for Notian artillery.</w:t>
+      </w:r>
+    </w:p>
+    <w:p>
+      <w:pPr>
+        <w:pStyle w:val="Ingenmellomrom"/>
+        <w:rPr>
+          <w:lang w:val="en-US"/>
+        </w:rPr>
+      </w:pPr>
+    </w:p>
+    <w:p>
+      <w:pPr>
+        <w:pStyle w:val="Overskrift4"/>
+      </w:pPr>
+      <w:r>
+        <w:t>SRNTGT100: Severomorsk Ammunition Factory</w:t>
+      </w:r>
+    </w:p>
+    <w:p>
+      <w:pPr>
+        <w:pStyle w:val="Ingenmellomrom"/>
+        <w:rPr>
+          <w:lang w:val="en-US"/>
+        </w:rPr>
+      </w:pPr>
+      <w:r>
+        <w:rPr>
+          <w:lang w:val="en-US"/>
+        </w:rPr>
+        <w:t>Severomo</w:t>
+      </w:r>
+      <w:r>
+        <w:rPr>
+          <w:lang w:val="en-US"/>
+        </w:rPr>
+        <w:t>r</w:t>
+      </w:r>
+      <w:r>
+        <w:rPr>
+          <w:lang w:val="en-US"/>
+        </w:rPr>
+        <w:t>sk ammunition factory is an important ammunition factory that produces a wide variety of ammunition for the Notian armed forces. It is assess</w:t>
+      </w:r>
+      <w:r>
+        <w:rPr>
+          <w:lang w:val="en-US"/>
+        </w:rPr>
+        <w:t>ed</w:t>
+      </w:r>
+      <w:r>
+        <w:rPr>
+          <w:lang w:val="en-US"/>
+        </w:rPr>
+        <w:t xml:space="preserve"> that the factory produce 25% of all needed shells for Notian artillery. It is assessed that it produce 25% of bombs needed for the Notian air force. It is assessed that it produces 25% of the rockets needed for Notian armed forces.</w:t>
+      </w:r>
+    </w:p>
+    <w:p>
+      <w:pPr>
+        <w:pStyle w:val="Overskrift4"/>
+      </w:pPr>
+      <w:r>
+        <w:t>SRNTGT092</w:t>
       </w:r>
       <w:r>
         <w:tab/>
       </w:r>
       <w:r>
-        <w:t xml:space="preserve"> - </w:t>
-      </w:r>
-      <w:r>
-        <w:t>Fish Factory</w:t>
-      </w:r>
-    </w:p>
-    <w:p>
-      <w:pPr>
-        <w:rPr>
-          <w:lang w:val="en-US"/>
-        </w:rPr>
-      </w:pPr>
-      <w:r>
-        <w:rPr>
-          <w:lang w:val="en-US"/>
-        </w:rPr>
-        <w:t>Food Production and Storage</w:t>
-      </w:r>
-      <w:r>
-        <w:rPr>
-          <w:lang w:val="en-US"/>
-        </w:rPr>
-        <w:t xml:space="preserve"> to be distributed to Navy</w:t>
-      </w:r>
-    </w:p>
-    <w:p>
-      <w:pPr>
-        <w:rPr>
-          <w:lang w:val="en-US"/>
-        </w:rPr>
-      </w:pPr>
-    </w:p>
-    <w:p>
-      <w:pPr>
-        <w:pStyle w:val="Ingenmellomrom"/>
-        <w:rPr>
-          <w:lang w:val="en-US"/>
-        </w:rPr>
-      </w:pPr>
-    </w:p>
-    <w:p>
-      <w:pPr>
-        <w:pStyle w:val="Ingenmellomrom"/>
-        <w:rPr>
-          <w:lang w:val="en-US"/>
-        </w:rPr>
-      </w:pPr>
-    </w:p>
-    <w:p>
-      <w:pPr>
-        <w:pStyle w:val="Overskrift2"/>
-        <w:rPr>
-          <w:lang w:val="en-US"/>
-        </w:rPr>
-      </w:pPr>
-      <w:r>
-        <w:rPr>
-          <w:lang w:val="en-US"/>
-        </w:rPr>
-        <w:t>Military production</w:t>
-      </w:r>
-    </w:p>
-    <w:p>
-      <w:pPr>
-        <w:pStyle w:val="Ingenmellomrom"/>
-        <w:rPr>
-          <w:lang w:val="en-US"/>
-        </w:rPr>
-      </w:pPr>
-      <w:r>
-        <w:rPr>
-          <w:lang w:val="en-US"/>
-        </w:rPr>
-        <w:t xml:space="preserve">For vehicle factories they have a certain amount of production lines. 1 production line means 1 vehicle every 7 days. </w:t>
-      </w:r>
-    </w:p>
-    <w:p>
-      <w:pPr>
-        <w:pStyle w:val="Ingenmellomrom"/>
-        <w:rPr>
-          <w:lang w:val="en-US"/>
-        </w:rPr>
-      </w:pPr>
-      <w:r>
-        <w:rPr>
-          <w:lang w:val="en-US"/>
-        </w:rPr>
-        <w:t>With a full mobilization of the Notian society, the factories may also be able to surge their production and are able to increase the amount of production lines they are producing, increasing the number of vehicles being produced.</w:t>
-      </w:r>
-    </w:p>
-    <w:p>
-      <w:pPr>
-        <w:pStyle w:val="Ingenmellomrom"/>
-        <w:rPr>
-          <w:lang w:val="en-US"/>
-        </w:rPr>
-      </w:pPr>
-    </w:p>
-    <w:p>
-      <w:pPr>
-        <w:pStyle w:val="Overskrift3"/>
-      </w:pPr>
-      <w:r>
-        <w:t>Vehicle Factories</w:t>
-      </w:r>
-      <w:r>
+        <w:tab/>
+      </w:r>
+      <w:r>
+        <w:t xml:space="preserve">Monchegorsk Rocket </w:t>
+      </w:r>
+      <w:r>
+        <w:t xml:space="preserve"> Factory </w:t>
+      </w:r>
+    </w:p>
+    <w:p>
+      <w:pPr>
+        <w:rPr>
+          <w:lang w:val="en-US"/>
+        </w:rPr>
+      </w:pPr>
+      <w:r>
+        <w:rPr>
+          <w:lang w:val="en-US"/>
+        </w:rPr>
+        <w:t>Monchegorsk r</w:t>
+      </w:r>
+      <w:r>
+        <w:rPr>
+          <w:lang w:val="en-US"/>
+        </w:rPr>
+        <w:t>ocket factory</w:t>
+      </w:r>
+      <w:r>
+        <w:rPr>
+          <w:lang w:val="en-US"/>
+        </w:rPr>
         <w:t xml:space="preserve"> </w:t>
       </w:r>
-    </w:p>
-    <w:p>
-      <w:pPr>
-        <w:pStyle w:val="Ingenmellomrom"/>
-        <w:rPr>
-          <w:lang w:val="en-US"/>
-        </w:rPr>
-      </w:pPr>
-      <w:r>
-        <w:rPr>
-          <w:lang w:val="en-US"/>
-        </w:rPr>
-        <w:t xml:space="preserve">For vehicle factories they have a certain amount of production lines. 1 production line means 1 vehicle every 7 days. </w:t>
-      </w:r>
-    </w:p>
-    <w:p>
-      <w:pPr>
-        <w:pStyle w:val="Ingenmellomrom"/>
-        <w:rPr>
-          <w:lang w:val="en-US"/>
-        </w:rPr>
-      </w:pPr>
-      <w:r>
-        <w:rPr>
-          <w:lang w:val="en-US"/>
-        </w:rPr>
-        <w:t>With a full mobilization of the Notian society, the factories may also be able to surge their production and are able to increase the amount of production lines they are producing, increasing the number of vehicles being produced.</w:t>
-      </w:r>
-    </w:p>
-    <w:p>
-      <w:pPr>
-        <w:pStyle w:val="Ingenmellomrom"/>
+      <w:r>
+        <w:rPr>
+          <w:lang w:val="en-US"/>
+        </w:rPr>
+        <w:t>produces the majority of rockets needed by the rocket artillery forces. The factory p</w:t>
+      </w:r>
+      <w:r>
+        <w:rPr>
+          <w:lang w:val="en-US"/>
+        </w:rPr>
+        <w:t>roduces 75% of the needed rockets for Notian armed forces.</w:t>
+      </w:r>
+      <w:r>
+        <w:rPr>
+          <w:lang w:val="en-US"/>
+        </w:rPr>
+        <w:t xml:space="preserve"> Destruction of this facility will greatly reduce the offensive firepower by Notian rocket artillery.</w:t>
+      </w:r>
+    </w:p>
+    <w:p>
+      <w:pPr>
+        <w:pStyle w:val="Ingenmellomrom"/>
+        <w:rPr>
+          <w:lang w:val="en-US"/>
+        </w:rPr>
       </w:pPr>
     </w:p>
     <w:p>
@@ -8152,105 +8775,112 @@
         <w:pStyle w:val="Overskrift4"/>
       </w:pPr>
       <w:r>
-        <w:t>Olenegorsk Machine Parts Factory</w:t>
-      </w:r>
-      <w:r>
-        <w:t xml:space="preserve"> (</w:t>
-      </w:r>
-      <w:r>
-        <w:t>SRNTGT057</w:t>
-      </w:r>
-      <w:r>
-        <w:t>)</w:t>
-      </w:r>
-    </w:p>
-    <w:p>
-      <w:pPr>
-        <w:pStyle w:val="Ingenmellomrom"/>
-        <w:rPr>
-          <w:lang w:val="en-US"/>
-        </w:rPr>
-      </w:pPr>
-    </w:p>
-    <w:p>
-      <w:pPr>
-        <w:pStyle w:val="Ingenmellomrom"/>
-        <w:rPr>
-          <w:lang w:val="en-US"/>
-        </w:rPr>
-      </w:pPr>
+        <w:t>SRNTGT020</w:t>
+      </w:r>
+      <w:r>
+        <w:tab/>
+      </w:r>
+      <w:r>
+        <w:tab/>
+        <w:t>Olengorsk</w:t>
+      </w:r>
+      <w:r>
+        <w:t xml:space="preserve"> </w:t>
+      </w:r>
+      <w:r>
+        <w:t>Ammunition Factory</w:t>
+      </w:r>
+    </w:p>
+    <w:p>
+      <w:pPr>
+        <w:rPr>
+          <w:lang w:val="en-US"/>
+        </w:rPr>
+      </w:pPr>
+      <w:r>
+        <w:rPr>
+          <w:lang w:val="en-US"/>
+        </w:rPr>
+        <w:t>Olenogorsk ammunition factory produces 25% of the bombs needed for the Notian air force. It also produce 25% of the missiles for the Notian air force.</w:t>
+      </w:r>
     </w:p>
     <w:p>
       <w:pPr>
         <w:pStyle w:val="Overskrift4"/>
       </w:pPr>
       <w:r>
-        <w:t xml:space="preserve">Apatite Veichle Factory </w:t>
-      </w:r>
-      <w:r>
-        <w:t>(</w:t>
-      </w:r>
-      <w:r>
-        <w:t>SRNTGT071</w:t>
-      </w:r>
-      <w:r>
-        <w:t>)</w:t>
-      </w:r>
-    </w:p>
-    <w:p>
-      <w:pPr>
-        <w:pStyle w:val="Ingenmellomrom"/>
-        <w:rPr>
-          <w:lang w:val="en-US"/>
-        </w:rPr>
-      </w:pPr>
-      <w:r>
-        <w:rPr>
-          <w:lang w:val="en-US"/>
-        </w:rPr>
-        <w:t xml:space="preserve">The vehicle factory in </w:t>
-      </w:r>
-      <w:r>
-        <w:rPr>
-          <w:lang w:val="en-US"/>
-        </w:rPr>
-        <w:t>Apatite</w:t>
-      </w:r>
-      <w:r>
-        <w:rPr>
-          <w:lang w:val="en-US"/>
-        </w:rPr>
-        <w:t xml:space="preserve"> is </w:t>
-      </w:r>
-      <w:r>
-        <w:rPr>
-          <w:lang w:val="en-US"/>
-        </w:rPr>
-        <w:t xml:space="preserve">capable of </w:t>
-      </w:r>
-      <w:r>
-        <w:rPr>
-          <w:lang w:val="en-US"/>
-        </w:rPr>
-        <w:t xml:space="preserve">producing military vehicles. The factory is producing SA-15 SAMs and is thus an important contribution to </w:t>
-      </w:r>
-      <w:r>
-        <w:rPr>
-          <w:lang w:val="en-US"/>
-        </w:rPr>
-        <w:t>Notian</w:t>
-      </w:r>
-      <w:r>
-        <w:rPr>
-          <w:lang w:val="en-US"/>
-        </w:rPr>
-        <w:t xml:space="preserve"> Air Defense. If needed, the factory can shift focus and change all production lines into the prioritized vehicles to double or triple the output of a certain type of vehicle. The factory currently can sustain 2 production lines.</w:t>
-      </w:r>
-      <w:r>
-        <w:rPr>
-          <w:lang w:val="en-US"/>
-        </w:rPr>
-        <w:t xml:space="preserve"> Surge capacity is 4 production lines.</w:t>
+        <w:t>SRNTGT091</w:t>
+      </w:r>
+      <w:r>
+        <w:tab/>
+      </w:r>
+      <w:r>
+        <w:tab/>
+      </w:r>
+      <w:r>
+        <w:t>Kovdor Ammunition Factory</w:t>
+      </w:r>
+    </w:p>
+    <w:p>
+      <w:pPr>
+        <w:pStyle w:val="Ingenmellomrom"/>
+        <w:rPr>
+          <w:lang w:val="en-US"/>
+        </w:rPr>
+      </w:pPr>
+      <w:r>
+        <w:rPr>
+          <w:lang w:val="en-US"/>
+        </w:rPr>
+        <w:t>Kovdor</w:t>
+      </w:r>
+      <w:r>
+        <w:rPr>
+          <w:lang w:val="en-US"/>
+        </w:rPr>
+        <w:t xml:space="preserve"> ammunition factory is an important ammunition factory that produces a wide variety of ammunition for the Notian armed forces. It is assess</w:t>
+      </w:r>
+      <w:r>
+        <w:rPr>
+          <w:lang w:val="en-US"/>
+        </w:rPr>
+        <w:t>ed</w:t>
+      </w:r>
+      <w:r>
+        <w:rPr>
+          <w:lang w:val="en-US"/>
+        </w:rPr>
+        <w:t xml:space="preserve"> that the </w:t>
+      </w:r>
+      <w:r>
+        <w:rPr>
+          <w:lang w:val="en-US"/>
+        </w:rPr>
+        <w:t>factory produces</w:t>
+      </w:r>
+      <w:r>
+        <w:rPr>
+          <w:lang w:val="en-US"/>
+        </w:rPr>
+        <w:t xml:space="preserve"> 25% of all needed shells for Notian artillery. It is assessed that it </w:t>
+      </w:r>
+      <w:r>
+        <w:rPr>
+          <w:lang w:val="en-US"/>
+        </w:rPr>
+        <w:t>produces</w:t>
+      </w:r>
+      <w:r>
+        <w:rPr>
+          <w:lang w:val="en-US"/>
+        </w:rPr>
+        <w:t xml:space="preserve"> 25% of bombs needed for the Notian air force.</w:t>
+      </w:r>
+      <w:r>
+        <w:rPr>
+          <w:lang w:val="en-US"/>
+        </w:rPr>
+        <w:t xml:space="preserve"> It is also assessed that it produce 25% of missiles for the Notian air force.</w:t>
       </w:r>
     </w:p>
     <w:p>
@@ -8266,114 +8896,24 @@
         <w:pStyle w:val="Overskrift4"/>
       </w:pPr>
       <w:r>
-        <w:t xml:space="preserve">Apatite </w:t>
-      </w:r>
-      <w:r>
-        <w:t xml:space="preserve">SAM </w:t>
-      </w:r>
-      <w:r>
-        <w:t xml:space="preserve">Factory </w:t>
-      </w:r>
-      <w:r>
-        <w:t>(</w:t>
-      </w:r>
-      <w:r>
-        <w:t>SRNTGT072</w:t>
-      </w:r>
-      <w:r>
-        <w:t>)</w:t>
-      </w:r>
-    </w:p>
-    <w:p>
-      <w:pPr>
-        <w:pStyle w:val="Ingenmellomrom"/>
-        <w:rPr>
-          <w:lang w:val="en-US"/>
-        </w:rPr>
-      </w:pPr>
-      <w:r>
-        <w:rPr>
-          <w:lang w:val="en-US"/>
-        </w:rPr>
-        <w:t xml:space="preserve">The </w:t>
-      </w:r>
-      <w:r>
-        <w:rPr>
-          <w:lang w:val="en-US"/>
-        </w:rPr>
-        <w:t>SAM</w:t>
-      </w:r>
-      <w:r>
-        <w:rPr>
-          <w:lang w:val="en-US"/>
-        </w:rPr>
-        <w:t xml:space="preserve"> factory in </w:t>
-      </w:r>
-      <w:r>
-        <w:rPr>
-          <w:lang w:val="en-US"/>
-        </w:rPr>
-        <w:t>Apatite</w:t>
-      </w:r>
-      <w:r>
-        <w:rPr>
-          <w:lang w:val="en-US"/>
-        </w:rPr>
-        <w:t xml:space="preserve"> is producing SA-1</w:t>
-      </w:r>
-      <w:r>
-        <w:rPr>
-          <w:lang w:val="en-US"/>
-        </w:rPr>
-        <w:t>1</w:t>
-      </w:r>
-      <w:r>
-        <w:rPr>
-          <w:lang w:val="en-US"/>
-        </w:rPr>
-        <w:t xml:space="preserve"> </w:t>
-      </w:r>
-      <w:r>
-        <w:rPr>
-          <w:lang w:val="en-US"/>
-        </w:rPr>
-        <w:t xml:space="preserve">TEL </w:t>
-      </w:r>
-      <w:r>
-        <w:rPr>
-          <w:lang w:val="en-US"/>
-        </w:rPr>
-        <w:t xml:space="preserve">SAMs and is thus an important contribution to </w:t>
-      </w:r>
-      <w:r>
-        <w:rPr>
-          <w:lang w:val="en-US"/>
-        </w:rPr>
-        <w:t>Notian</w:t>
-      </w:r>
-      <w:r>
-        <w:rPr>
-          <w:lang w:val="en-US"/>
-        </w:rPr>
-        <w:t xml:space="preserve"> Air Defense. If needed, the factory can shift focus and change all production lines into the prioritized vehicles to double or triple the output of a certain type of </w:t>
-      </w:r>
-      <w:r>
-        <w:rPr>
-          <w:lang w:val="en-US"/>
-        </w:rPr>
-        <w:lastRenderedPageBreak/>
-        <w:t>vehicle. The factory currently can sustain 2 production lines.</w:t>
-      </w:r>
-      <w:r>
-        <w:rPr>
-          <w:lang w:val="en-US"/>
-        </w:rPr>
-        <w:t xml:space="preserve"> Surge capacity is 4 production lines.</w:t>
-      </w:r>
-    </w:p>
-    <w:p>
-      <w:pPr>
-        <w:pStyle w:val="Ingenmellomrom"/>
+        <w:t>SRNTGT102 - Olenogorsk West Missile Factory</w:t>
+      </w:r>
+    </w:p>
+    <w:p>
+      <w:pPr>
+        <w:rPr>
+          <w:lang w:val="en-US"/>
+        </w:rPr>
+      </w:pPr>
+      <w:r>
+        <w:rPr>
+          <w:lang w:val="en-US"/>
+        </w:rPr>
+        <w:t xml:space="preserve">Olenogorsk West missile factory is an important factory for the Notian air force as it produces 50% of the missiles needed for the Notian air force. </w:t>
+      </w:r>
+    </w:p>
+    <w:p>
+      <w:pPr>
         <w:rPr>
           <w:lang w:val="en-US"/>
         </w:rPr>
@@ -8384,830 +8924,43 @@
         <w:pStyle w:val="Overskrift4"/>
       </w:pPr>
       <w:r>
-        <w:t>SRNTGT101: Severomorsk SAM Factory</w:t>
-      </w:r>
-    </w:p>
-    <w:p>
-      <w:pPr>
-        <w:pStyle w:val="Ingenmellomrom"/>
-        <w:rPr>
-          <w:lang w:val="en-US"/>
-        </w:rPr>
-      </w:pPr>
-      <w:r>
-        <w:rPr>
-          <w:lang w:val="en-US"/>
-        </w:rPr>
-        <w:t xml:space="preserve">The </w:t>
-      </w:r>
-      <w:r>
-        <w:rPr>
-          <w:lang w:val="en-US"/>
-        </w:rPr>
-        <w:t>SAM</w:t>
-      </w:r>
-      <w:r>
-        <w:rPr>
-          <w:lang w:val="en-US"/>
-        </w:rPr>
-        <w:t xml:space="preserve"> factory in </w:t>
-      </w:r>
-      <w:r>
-        <w:rPr>
-          <w:lang w:val="en-US"/>
-        </w:rPr>
-        <w:t>Severomorsk</w:t>
-      </w:r>
-      <w:r>
-        <w:rPr>
-          <w:lang w:val="en-US"/>
-        </w:rPr>
-        <w:t xml:space="preserve"> is producing </w:t>
-      </w:r>
-      <w:r>
-        <w:rPr>
-          <w:lang w:val="en-US"/>
-        </w:rPr>
-        <w:t>SA-10 SAM system</w:t>
-      </w:r>
-      <w:r>
-        <w:rPr>
-          <w:lang w:val="en-US"/>
-        </w:rPr>
-        <w:t xml:space="preserve"> and is thus an important contribution to </w:t>
-      </w:r>
-      <w:r>
-        <w:rPr>
-          <w:lang w:val="en-US"/>
-        </w:rPr>
-        <w:t>Notian</w:t>
-      </w:r>
-      <w:r>
-        <w:rPr>
-          <w:lang w:val="en-US"/>
-        </w:rPr>
-        <w:t xml:space="preserve"> </w:t>
-      </w:r>
-      <w:r>
-        <w:rPr>
-          <w:lang w:val="en-US"/>
-        </w:rPr>
-        <w:t xml:space="preserve">strategic Air Defense. </w:t>
-      </w:r>
-      <w:r>
-        <w:rPr>
-          <w:lang w:val="en-US"/>
-        </w:rPr>
-        <w:t xml:space="preserve">The factory currently can sustain </w:t>
-      </w:r>
-      <w:r>
-        <w:rPr>
-          <w:lang w:val="en-US"/>
-        </w:rPr>
-        <w:t>production of one SA-10 system every 10 days (complete with launchers, C2 and radars).  Surge capacity is 2 Sa-10 systems every 10 days.</w:t>
-      </w:r>
-    </w:p>
-    <w:p>
-      <w:pPr>
-        <w:pStyle w:val="Ingenmellomrom"/>
-        <w:rPr>
-          <w:lang w:val="en-US"/>
-        </w:rPr>
-      </w:pPr>
-    </w:p>
-    <w:p>
-      <w:pPr>
-        <w:pStyle w:val="Ingenmellomrom"/>
-        <w:rPr>
-          <w:lang w:val="en-US"/>
-        </w:rPr>
-      </w:pPr>
-    </w:p>
-    <w:p>
-      <w:pPr>
-        <w:pStyle w:val="Overskrift4"/>
-      </w:pPr>
-      <w:r>
-        <w:t>SRNTGT097 - Olenogorsk SAM factory</w:t>
-      </w:r>
-    </w:p>
-    <w:p>
-      <w:pPr>
-        <w:pStyle w:val="Ingenmellomrom"/>
-        <w:rPr>
-          <w:lang w:val="en-US"/>
-        </w:rPr>
-      </w:pPr>
-      <w:r>
-        <w:rPr>
-          <w:lang w:val="en-US"/>
-        </w:rPr>
-        <w:t xml:space="preserve">The </w:t>
-      </w:r>
-      <w:r>
-        <w:rPr>
-          <w:lang w:val="en-US"/>
-        </w:rPr>
-        <w:t>SAM</w:t>
-      </w:r>
-      <w:r>
-        <w:rPr>
-          <w:lang w:val="en-US"/>
-        </w:rPr>
-        <w:t xml:space="preserve"> factory in </w:t>
-      </w:r>
-      <w:r>
-        <w:rPr>
-          <w:lang w:val="en-US"/>
-        </w:rPr>
-        <w:t>Olenogorsk</w:t>
-      </w:r>
-      <w:r>
-        <w:rPr>
-          <w:lang w:val="en-US"/>
-        </w:rPr>
-        <w:t xml:space="preserve"> is producing </w:t>
-      </w:r>
-      <w:r>
-        <w:rPr>
-          <w:lang w:val="en-US"/>
-        </w:rPr>
-        <w:t xml:space="preserve">SA-6 launchers </w:t>
-      </w:r>
-      <w:r>
-        <w:rPr>
-          <w:lang w:val="en-US"/>
-        </w:rPr>
-        <w:t xml:space="preserve">and is thus an important contribution to </w:t>
-      </w:r>
-      <w:r>
-        <w:rPr>
-          <w:lang w:val="en-US"/>
-        </w:rPr>
-        <w:t>Notian</w:t>
-      </w:r>
-      <w:r>
-        <w:rPr>
-          <w:lang w:val="en-US"/>
-        </w:rPr>
-        <w:t xml:space="preserve"> Air Defense. If needed, the factory can shift focus and change all production lines into the prioritized </w:t>
-      </w:r>
-      <w:r>
-        <w:rPr>
-          <w:lang w:val="en-US"/>
-        </w:rPr>
-        <w:t>SAMs</w:t>
-      </w:r>
-      <w:r>
-        <w:rPr>
-          <w:lang w:val="en-US"/>
-        </w:rPr>
-        <w:t xml:space="preserve"> to double the output of a certain type of </w:t>
-      </w:r>
-      <w:r>
-        <w:rPr>
-          <w:lang w:val="en-US"/>
-        </w:rPr>
-        <w:t>SAM.</w:t>
-      </w:r>
-      <w:r>
-        <w:rPr>
-          <w:lang w:val="en-US"/>
-        </w:rPr>
-        <w:t xml:space="preserve"> The factory currently can sustain </w:t>
-      </w:r>
-      <w:r>
-        <w:rPr>
-          <w:lang w:val="en-US"/>
-        </w:rPr>
-        <w:t>3</w:t>
-      </w:r>
-      <w:r>
-        <w:rPr>
-          <w:lang w:val="en-US"/>
-        </w:rPr>
-        <w:t xml:space="preserve"> production lines.</w:t>
-      </w:r>
-      <w:r>
-        <w:rPr>
-          <w:lang w:val="en-US"/>
-        </w:rPr>
-        <w:t xml:space="preserve"> Surge capacity is 6 production lines.</w:t>
-      </w:r>
-    </w:p>
-    <w:p>
-      <w:pPr>
-        <w:pStyle w:val="Ingenmellomrom"/>
-        <w:rPr>
-          <w:lang w:val="en-US"/>
-        </w:rPr>
-      </w:pPr>
-    </w:p>
-    <w:p>
-      <w:pPr>
-        <w:pStyle w:val="Overskrift4"/>
-      </w:pPr>
-      <w:r>
-        <w:t>SRNTGT098 - Poliarnie SAM factory</w:t>
-      </w:r>
-    </w:p>
-    <w:p>
-      <w:pPr>
-        <w:pStyle w:val="Ingenmellomrom"/>
-        <w:rPr>
-          <w:lang w:val="en-US"/>
-        </w:rPr>
-      </w:pPr>
-      <w:r>
-        <w:rPr>
-          <w:lang w:val="en-US"/>
-        </w:rPr>
-        <w:t xml:space="preserve">The </w:t>
-      </w:r>
-      <w:r>
-        <w:rPr>
-          <w:lang w:val="en-US"/>
-        </w:rPr>
-        <w:t>SAM</w:t>
-      </w:r>
-      <w:r>
-        <w:rPr>
-          <w:lang w:val="en-US"/>
-        </w:rPr>
-        <w:t xml:space="preserve"> factory in </w:t>
-      </w:r>
-      <w:r>
-        <w:rPr>
-          <w:lang w:val="en-US"/>
-        </w:rPr>
-        <w:t>Poliarnie</w:t>
-      </w:r>
-      <w:r>
-        <w:rPr>
-          <w:lang w:val="en-US"/>
-        </w:rPr>
-        <w:t xml:space="preserve"> is producing </w:t>
-      </w:r>
-      <w:r>
-        <w:rPr>
-          <w:lang w:val="en-US"/>
-        </w:rPr>
-        <w:t>SA-8</w:t>
-      </w:r>
-      <w:r>
-        <w:rPr>
-          <w:lang w:val="en-US"/>
-        </w:rPr>
-        <w:t xml:space="preserve">. If needed, the factory can shift focus and change </w:t>
-      </w:r>
-      <w:r>
-        <w:rPr>
-          <w:lang w:val="en-US"/>
-        </w:rPr>
-        <w:t xml:space="preserve">both production lines into </w:t>
-      </w:r>
-      <w:r>
-        <w:rPr>
-          <w:lang w:val="en-US"/>
-        </w:rPr>
-        <w:t xml:space="preserve">prioritized </w:t>
-      </w:r>
-      <w:r>
-        <w:rPr>
-          <w:lang w:val="en-US"/>
-        </w:rPr>
-        <w:t>SAMs</w:t>
-      </w:r>
-      <w:r>
-        <w:rPr>
-          <w:lang w:val="en-US"/>
-        </w:rPr>
-        <w:t xml:space="preserve"> to double the output of a certain type of </w:t>
-      </w:r>
-      <w:r>
-        <w:rPr>
-          <w:lang w:val="en-US"/>
-        </w:rPr>
-        <w:t>SAM.</w:t>
-      </w:r>
-      <w:r>
-        <w:rPr>
-          <w:lang w:val="en-US"/>
-        </w:rPr>
-        <w:t xml:space="preserve"> The factory currently can sustain </w:t>
-      </w:r>
-      <w:r>
-        <w:rPr>
-          <w:lang w:val="en-US"/>
-        </w:rPr>
-        <w:t>2</w:t>
-      </w:r>
-      <w:r>
-        <w:rPr>
-          <w:lang w:val="en-US"/>
-        </w:rPr>
-        <w:t xml:space="preserve"> production lines.</w:t>
-      </w:r>
-      <w:r>
-        <w:rPr>
-          <w:lang w:val="en-US"/>
-        </w:rPr>
-        <w:t xml:space="preserve"> Surge capacity is 4 production lines.</w:t>
-      </w:r>
-    </w:p>
-    <w:p>
-      <w:pPr>
-        <w:pStyle w:val="Ingenmellomrom"/>
-        <w:rPr>
-          <w:lang w:val="en-US"/>
-        </w:rPr>
-      </w:pPr>
-    </w:p>
-    <w:p>
-      <w:pPr>
-        <w:pStyle w:val="Ingenmellomrom"/>
-        <w:rPr>
-          <w:lang w:val="en-US"/>
-        </w:rPr>
-      </w:pPr>
-    </w:p>
-    <w:p>
-      <w:pPr>
-        <w:pStyle w:val="Overskrift4"/>
-      </w:pPr>
-      <w:r>
-        <w:t xml:space="preserve">Apatite </w:t>
-      </w:r>
-      <w:r>
-        <w:t xml:space="preserve">Radar </w:t>
-      </w:r>
-      <w:r>
-        <w:t xml:space="preserve">Factory </w:t>
-      </w:r>
-      <w:r>
-        <w:t>(</w:t>
-      </w:r>
-      <w:r>
-        <w:t>SRNTGT073</w:t>
-      </w:r>
-      <w:r>
-        <w:t>)</w:t>
-      </w:r>
-    </w:p>
-    <w:p>
-      <w:pPr>
-        <w:pStyle w:val="Ingenmellomrom"/>
-        <w:rPr>
-          <w:lang w:val="en-US"/>
-        </w:rPr>
-      </w:pPr>
-      <w:r>
-        <w:rPr>
-          <w:lang w:val="en-US"/>
-        </w:rPr>
-        <w:t xml:space="preserve">The </w:t>
-      </w:r>
-      <w:r>
-        <w:rPr>
-          <w:lang w:val="en-US"/>
-        </w:rPr>
-        <w:t>radar</w:t>
-      </w:r>
-      <w:r>
-        <w:rPr>
-          <w:lang w:val="en-US"/>
-        </w:rPr>
-        <w:t xml:space="preserve"> factory in </w:t>
-      </w:r>
-      <w:r>
-        <w:rPr>
-          <w:lang w:val="en-US"/>
-        </w:rPr>
-        <w:t>Apatite</w:t>
-      </w:r>
-      <w:r>
-        <w:rPr>
-          <w:lang w:val="en-US"/>
-        </w:rPr>
-        <w:t xml:space="preserve"> is producing </w:t>
-      </w:r>
-      <w:r>
-        <w:rPr>
-          <w:lang w:val="en-US"/>
-        </w:rPr>
-        <w:t xml:space="preserve">radars for </w:t>
-      </w:r>
-      <w:r>
-        <w:rPr>
-          <w:lang w:val="en-US"/>
-        </w:rPr>
-        <w:t xml:space="preserve">SAMs and is thus an important contribution to </w:t>
-      </w:r>
-      <w:r>
-        <w:rPr>
-          <w:lang w:val="en-US"/>
-        </w:rPr>
-        <w:t>Notian</w:t>
-      </w:r>
-      <w:r>
-        <w:rPr>
-          <w:lang w:val="en-US"/>
-        </w:rPr>
-        <w:t xml:space="preserve"> Air Defense. If needed, the factory can shift focus and change all production lines into the prioritized </w:t>
-      </w:r>
-      <w:r>
-        <w:rPr>
-          <w:lang w:val="en-US"/>
-        </w:rPr>
-        <w:t>radar</w:t>
-      </w:r>
-      <w:r>
-        <w:rPr>
-          <w:lang w:val="en-US"/>
-        </w:rPr>
-        <w:t xml:space="preserve"> to double the output of a certain type of vehicle. The factory currently can sustain </w:t>
-      </w:r>
-      <w:r>
-        <w:rPr>
-          <w:lang w:val="en-US"/>
-        </w:rPr>
-        <w:t>3</w:t>
-      </w:r>
-      <w:r>
-        <w:rPr>
-          <w:lang w:val="en-US"/>
-        </w:rPr>
-        <w:t xml:space="preserve"> production lines.</w:t>
-      </w:r>
-      <w:r>
-        <w:rPr>
-          <w:lang w:val="en-US"/>
-        </w:rPr>
-        <w:t xml:space="preserve"> Surge capacity is 6 production lines. </w:t>
-      </w:r>
-      <w:r>
-        <w:rPr>
-          <w:lang w:val="en-US"/>
-        </w:rPr>
-        <w:t xml:space="preserve"> Normal </w:t>
-      </w:r>
-      <w:r>
-        <w:rPr>
-          <w:lang w:val="en-US"/>
-        </w:rPr>
-        <w:t>production is</w:t>
-      </w:r>
-      <w:r>
-        <w:rPr>
-          <w:lang w:val="en-US"/>
-        </w:rPr>
-        <w:t xml:space="preserve"> SA-11 SR, Dog Ear and SA-6 STR.</w:t>
-      </w:r>
-    </w:p>
-    <w:p>
-      <w:pPr>
-        <w:pStyle w:val="Ingenmellomrom"/>
-        <w:rPr>
-          <w:lang w:val="en-US"/>
-        </w:rPr>
-      </w:pPr>
-    </w:p>
-    <w:p>
-      <w:pPr>
-        <w:pStyle w:val="Ingenmellomrom"/>
-        <w:rPr>
-          <w:lang w:val="en-US"/>
-        </w:rPr>
-      </w:pPr>
-    </w:p>
-    <w:p>
-      <w:pPr>
-        <w:pStyle w:val="Overskrift3"/>
-        <w:rPr>
-          <w:lang w:val="en-US"/>
-        </w:rPr>
-      </w:pPr>
-      <w:r>
-        <w:rPr>
-          <w:lang w:val="en-US"/>
-        </w:rPr>
-        <w:t>Aircraft and aircraft parts factories</w:t>
-      </w:r>
-    </w:p>
-    <w:p>
-      <w:pPr>
-        <w:pStyle w:val="Overskrift4"/>
-      </w:pPr>
-      <w:r>
-        <w:t>SRNTGT090</w:t>
-      </w:r>
-      <w:r>
-        <w:tab/>
-      </w:r>
-      <w:r>
-        <w:tab/>
-      </w:r>
-      <w:r>
-        <w:t>ARMY Vehicle Repair Center</w:t>
-      </w:r>
-    </w:p>
-    <w:p>
-      <w:pPr>
-        <w:rPr>
-          <w:lang w:val="en-US"/>
-        </w:rPr>
-      </w:pPr>
-      <w:r>
-        <w:rPr>
-          <w:lang w:val="en-US"/>
-        </w:rPr>
-        <w:t>Main Army Vehicle Repairshop</w:t>
-      </w:r>
-      <w:r>
-        <w:rPr>
-          <w:lang w:val="en-US"/>
-        </w:rPr>
-        <w:t xml:space="preserve"> for tracked and heavy vehicles. Transport means are the railway. Destroying or disabling the facility, or even access to it will disable Notia to repair its vehicles in a fast pace.</w:t>
-      </w:r>
-    </w:p>
-    <w:p>
-      <w:pPr>
-        <w:pStyle w:val="Overskrift3"/>
-        <w:rPr>
-          <w:lang w:val="en-US"/>
-        </w:rPr>
-      </w:pPr>
-      <w:r>
-        <w:rPr>
-          <w:lang w:val="en-US"/>
-        </w:rPr>
-        <w:t xml:space="preserve">Munition Factories </w:t>
-      </w:r>
-      <w:r>
-        <w:rPr>
-          <w:lang w:val="en-US"/>
-        </w:rPr>
-        <w:t>–</w:t>
-      </w:r>
-      <w:r>
-        <w:rPr>
-          <w:lang w:val="en-US"/>
-        </w:rPr>
-        <w:t xml:space="preserve"> Shells</w:t>
-      </w:r>
-    </w:p>
-    <w:p>
-      <w:pPr>
-        <w:pStyle w:val="Overskrift4"/>
-      </w:pPr>
-      <w:r>
-        <w:t>SRNTGT099 - Poliarnie Ammuniction Factory</w:t>
-      </w:r>
-    </w:p>
-    <w:p>
-      <w:pPr>
-        <w:pStyle w:val="Ingenmellomrom"/>
-        <w:rPr>
-          <w:lang w:val="en-US"/>
-        </w:rPr>
-      </w:pPr>
-      <w:r>
-        <w:rPr>
-          <w:lang w:val="en-US"/>
-        </w:rPr>
-        <w:t>Poliarnie ammunition factory is produces artillery shells for all types of Notian artillery. It is assessed that Poliarnie ammunition factory produces about 50 % of all needed shells for Notian artillery.</w:t>
-      </w:r>
-    </w:p>
-    <w:p>
-      <w:pPr>
-        <w:pStyle w:val="Ingenmellomrom"/>
-        <w:rPr>
-          <w:lang w:val="en-US"/>
-        </w:rPr>
-      </w:pPr>
-    </w:p>
-    <w:p>
-      <w:pPr>
-        <w:pStyle w:val="Overskrift4"/>
-      </w:pPr>
-      <w:r>
-        <w:t>SRNTGT100: Severomorsk Ammunition Factory</w:t>
-      </w:r>
-    </w:p>
-    <w:p>
-      <w:pPr>
-        <w:pStyle w:val="Ingenmellomrom"/>
-        <w:rPr>
-          <w:lang w:val="en-US"/>
-        </w:rPr>
-      </w:pPr>
-      <w:r>
-        <w:rPr>
-          <w:lang w:val="en-US"/>
-        </w:rPr>
-        <w:t xml:space="preserve">Severomosk ammunition factory is an important ammunition factory that produces a wide variety of ammunition for the Notian armed forces. It is assess that the factory produce 25% of all needed shells for Notian artillery. It is assessed that it produce 25% of bombs needed </w:t>
-      </w:r>
-      <w:r>
-        <w:rPr>
-          <w:lang w:val="en-US"/>
-        </w:rPr>
-        <w:lastRenderedPageBreak/>
-        <w:t>for the Notian air force. It is assessed that it produces 25% of the rockets needed for Notian armed forces.</w:t>
-      </w:r>
-    </w:p>
-    <w:p>
-      <w:pPr>
-        <w:pStyle w:val="Overskrift3"/>
-        <w:rPr>
-          <w:lang w:val="en-US"/>
-        </w:rPr>
-      </w:pPr>
-      <w:r>
-        <w:rPr>
-          <w:lang w:val="en-US"/>
-        </w:rPr>
-        <w:t xml:space="preserve">Munition Factories </w:t>
-      </w:r>
-      <w:r>
-        <w:rPr>
-          <w:lang w:val="en-US"/>
-        </w:rPr>
-        <w:t>–</w:t>
-      </w:r>
-      <w:r>
-        <w:rPr>
-          <w:lang w:val="en-US"/>
-        </w:rPr>
-        <w:t xml:space="preserve"> Rockets</w:t>
-      </w:r>
-    </w:p>
-    <w:p>
-      <w:pPr>
-        <w:pStyle w:val="Overskrift4"/>
-      </w:pPr>
-      <w:r>
-        <w:t>SRNTGT092</w:t>
-      </w:r>
-      <w:r>
-        <w:tab/>
-      </w:r>
-      <w:r>
-        <w:tab/>
-      </w:r>
-      <w:r>
-        <w:t xml:space="preserve">Munition Factory </w:t>
-      </w:r>
-      <w:r>
-        <w:t>–</w:t>
-      </w:r>
-      <w:r>
-        <w:t xml:space="preserve"> Rocket</w:t>
-      </w:r>
-    </w:p>
-    <w:p>
-      <w:pPr>
-        <w:rPr>
-          <w:lang w:val="en-US"/>
-        </w:rPr>
-      </w:pPr>
-      <w:r>
-        <w:rPr>
-          <w:lang w:val="en-US"/>
-        </w:rPr>
-        <w:t>Rocket factory</w:t>
-      </w:r>
-      <w:r>
-        <w:rPr>
-          <w:lang w:val="en-US"/>
-        </w:rPr>
-        <w:t xml:space="preserve"> supplying the Rocket artillery forces, and Navy.</w:t>
-      </w:r>
-      <w:r>
-        <w:rPr>
-          <w:lang w:val="en-US"/>
-        </w:rPr>
-        <w:t>Produces 75% of the needed rockets for Notian armed forces.</w:t>
-      </w:r>
-    </w:p>
-    <w:p>
-      <w:pPr>
-        <w:pStyle w:val="Overskrift3"/>
-        <w:rPr>
-          <w:lang w:val="en-US"/>
-        </w:rPr>
-      </w:pPr>
-      <w:r>
-        <w:rPr>
-          <w:lang w:val="en-US"/>
-        </w:rPr>
-        <w:t>Munition Factories - Bombs</w:t>
-      </w:r>
-    </w:p>
-    <w:p>
-      <w:pPr>
-        <w:pStyle w:val="Overskrift3"/>
-        <w:rPr>
-          <w:lang w:val="en-US"/>
-        </w:rPr>
-      </w:pPr>
-      <w:r>
-        <w:rPr>
-          <w:lang w:val="en-US"/>
-        </w:rPr>
-        <w:t xml:space="preserve">Munition Factories </w:t>
-      </w:r>
-      <w:r>
-        <w:rPr>
-          <w:lang w:val="en-US"/>
-        </w:rPr>
-        <w:t>–</w:t>
-      </w:r>
-      <w:r>
-        <w:rPr>
-          <w:lang w:val="en-US"/>
-        </w:rPr>
-        <w:t xml:space="preserve"> Ammunition</w:t>
-      </w:r>
-    </w:p>
-    <w:p>
-      <w:pPr>
-        <w:pStyle w:val="Ingenmellomrom"/>
-        <w:rPr>
-          <w:lang w:val="en-US"/>
-        </w:rPr>
-      </w:pPr>
-    </w:p>
-    <w:p>
-      <w:pPr>
-        <w:pStyle w:val="Overskrift4"/>
-      </w:pPr>
-      <w:r>
-        <w:t>SRNTGT020</w:t>
-      </w:r>
-      <w:r>
-        <w:tab/>
-      </w:r>
-      <w:r>
-        <w:tab/>
-        <w:t>Olengorski Munition Factory</w:t>
-      </w:r>
-    </w:p>
-    <w:p>
-      <w:pPr>
-        <w:pStyle w:val="Overskrift4"/>
-      </w:pPr>
-      <w:r>
-        <w:t>SRNTGT021</w:t>
-      </w:r>
-      <w:r>
-        <w:tab/>
-      </w:r>
-      <w:r>
-        <w:tab/>
-        <w:t>Aparity M</w:t>
-      </w:r>
-      <w:r>
-        <w:t>u</w:t>
-      </w:r>
-      <w:r>
-        <w:t>nition Factory</w:t>
-      </w:r>
-    </w:p>
-    <w:p>
-      <w:pPr>
-        <w:pStyle w:val="Overskrift4"/>
-      </w:pPr>
-      <w:r>
-        <w:t>SRNTGT091</w:t>
-      </w:r>
-      <w:r>
-        <w:tab/>
-      </w:r>
-      <w:r>
-        <w:tab/>
-      </w:r>
-      <w:r>
-        <w:t xml:space="preserve">Munition Factory </w:t>
-      </w:r>
-      <w:r>
-        <w:t>–</w:t>
-      </w:r>
-      <w:r>
-        <w:t xml:space="preserve"> Ammunition</w:t>
-      </w:r>
-    </w:p>
-    <w:p>
-      <w:pPr>
-        <w:rPr>
-          <w:lang w:val="en-US"/>
-        </w:rPr>
-      </w:pPr>
-      <w:r>
-        <w:rPr>
-          <w:lang w:val="en-US"/>
-        </w:rPr>
-        <w:t>General ammunition production in massive numbers – the nearby mine supplies most of the basic resources.</w:t>
-      </w:r>
+        <w:t>SRNTGT103 - Murmashi Bomb Factory</w:t>
+      </w:r>
+    </w:p>
+    <w:p>
+      <w:pPr>
+        <w:rPr>
+          <w:lang w:val="en-US"/>
+        </w:rPr>
+      </w:pPr>
+      <w:r>
+        <w:rPr>
+          <w:lang w:val="en-US"/>
+        </w:rPr>
+        <w:t xml:space="preserve">Murmashi bomb factory produces 25% of the bombs needed for the Notian air force. </w:t>
+      </w:r>
+    </w:p>
+    <w:p>
+      <w:pPr>
+        <w:rPr>
+          <w:lang w:val="en-US"/>
+        </w:rPr>
+      </w:pPr>
+    </w:p>
+    <w:p>
+      <w:pPr>
+        <w:pStyle w:val="Ingenmellomrom"/>
+        <w:rPr>
+          <w:lang w:val="en-US"/>
+        </w:rPr>
+      </w:pPr>
+    </w:p>
+    <w:p>
+      <w:pPr>
+        <w:rPr>
+          <w:lang w:val="en-US"/>
+        </w:rPr>
+      </w:pPr>
     </w:p>
     <w:p>
       <w:pPr>
@@ -9289,6 +9042,306 @@
     </w:p>
     <w:p>
       <w:pPr>
+        <w:pStyle w:val="Overskrift4"/>
+      </w:pPr>
+      <w:r>
+        <w:t>SRNTGT093 - Severomorsk Chemical Weapon Production Facility</w:t>
+      </w:r>
+    </w:p>
+    <w:p>
+      <w:pPr>
+        <w:pStyle w:val="Ingenmellomrom"/>
+        <w:rPr>
+          <w:lang w:val="en-US"/>
+        </w:rPr>
+      </w:pPr>
+      <w:r>
+        <w:rPr>
+          <w:lang w:val="en-US"/>
+        </w:rPr>
+        <w:t>Destroying this facility will c</w:t>
+      </w:r>
+      <w:r>
+        <w:rPr>
+          <w:lang w:val="en-US"/>
+        </w:rPr>
+        <w:t>ontribute to the overa</w:t>
+      </w:r>
+      <w:r>
+        <w:rPr>
+          <w:lang w:val="en-US"/>
+        </w:rPr>
+        <w:t>ll effect of reducing the</w:t>
+      </w:r>
+      <w:r>
+        <w:rPr>
+          <w:lang w:val="en-US"/>
+        </w:rPr>
+        <w:t xml:space="preserve"> </w:t>
+      </w:r>
+      <w:r>
+        <w:rPr>
+          <w:lang w:val="en-US"/>
+        </w:rPr>
+        <w:t>Notian</w:t>
+      </w:r>
+      <w:r>
+        <w:rPr>
+          <w:lang w:val="en-US"/>
+        </w:rPr>
+        <w:t xml:space="preserve"> capability to </w:t>
+      </w:r>
+      <w:r>
+        <w:rPr>
+          <w:lang w:val="en-US"/>
+        </w:rPr>
+        <w:t>enhance their weapons of mass destruction (WMD) deterrence by producing more lethal and dangerous chemical weapons. Destruction of the facility will force</w:t>
+      </w:r>
+      <w:r>
+        <w:rPr>
+          <w:lang w:val="en-US"/>
+        </w:rPr>
+        <w:t xml:space="preserve"> </w:t>
+      </w:r>
+      <w:r>
+        <w:rPr>
+          <w:lang w:val="en-US"/>
+        </w:rPr>
+        <w:t>Notia</w:t>
+      </w:r>
+      <w:r>
+        <w:rPr>
+          <w:lang w:val="en-US"/>
+        </w:rPr>
+        <w:t xml:space="preserve"> to only use what they</w:t>
+      </w:r>
+      <w:r>
+        <w:rPr>
+          <w:lang w:val="en-US"/>
+        </w:rPr>
+        <w:t xml:space="preserve"> currently</w:t>
+      </w:r>
+      <w:r>
+        <w:rPr>
+          <w:lang w:val="en-US"/>
+        </w:rPr>
+        <w:t xml:space="preserve"> have</w:t>
+      </w:r>
+      <w:r>
+        <w:rPr>
+          <w:lang w:val="en-US"/>
+        </w:rPr>
+        <w:t xml:space="preserve"> in its stockpile of chemical weapons</w:t>
+      </w:r>
+      <w:r>
+        <w:rPr>
+          <w:lang w:val="en-US"/>
+        </w:rPr>
+        <w:t xml:space="preserve">, and not be able to add more </w:t>
+      </w:r>
+      <w:r>
+        <w:rPr>
+          <w:lang w:val="en-US"/>
+        </w:rPr>
+        <w:t xml:space="preserve">advanced chemical weapons </w:t>
+      </w:r>
+      <w:r>
+        <w:rPr>
+          <w:lang w:val="en-US"/>
+        </w:rPr>
+        <w:t>into the inventory</w:t>
+      </w:r>
+      <w:r>
+        <w:rPr>
+          <w:lang w:val="en-US"/>
+        </w:rPr>
+        <w:t>. Destruction of this facility will also take away a key component in the final stages of merging precursor chemicals into finished chemical weapon warheads.</w:t>
+      </w:r>
+    </w:p>
+    <w:p>
+      <w:pPr>
+        <w:pStyle w:val="Ingenmellomrom"/>
+        <w:rPr>
+          <w:lang w:val="en-US"/>
+        </w:rPr>
+      </w:pPr>
+    </w:p>
+    <w:p>
+      <w:pPr>
+        <w:pStyle w:val="Ingenmellomrom"/>
+        <w:rPr>
+          <w:lang w:val="en-US"/>
+        </w:rPr>
+      </w:pPr>
+    </w:p>
+    <w:p>
+      <w:pPr>
+        <w:pStyle w:val="Overskrift4"/>
+      </w:pPr>
+      <w:bookmarkStart w:id="7" w:name="_SRNTGT094_-_Apatity"/>
+      <w:bookmarkEnd w:id="7"/>
+      <w:r>
+        <w:t>SRNTGT094 - Apatity Chemical Weapon Handling facility</w:t>
+      </w:r>
+    </w:p>
+    <w:p>
+      <w:pPr>
+        <w:pStyle w:val="Ingenmellomrom"/>
+        <w:rPr>
+          <w:lang w:val="en-US"/>
+        </w:rPr>
+      </w:pPr>
+      <w:r>
+        <w:rPr>
+          <w:lang w:val="en-US"/>
+        </w:rPr>
+        <w:t>Destroying this facility will c</w:t>
+      </w:r>
+      <w:r>
+        <w:rPr>
+          <w:lang w:val="en-US"/>
+        </w:rPr>
+        <w:t>ontribute to the overa</w:t>
+      </w:r>
+      <w:r>
+        <w:rPr>
+          <w:lang w:val="en-US"/>
+        </w:rPr>
+        <w:t>ll effect of reducing the</w:t>
+      </w:r>
+      <w:r>
+        <w:rPr>
+          <w:lang w:val="en-US"/>
+        </w:rPr>
+        <w:t xml:space="preserve"> </w:t>
+      </w:r>
+      <w:r>
+        <w:rPr>
+          <w:lang w:val="en-US"/>
+        </w:rPr>
+        <w:t>Notian</w:t>
+      </w:r>
+      <w:r>
+        <w:rPr>
+          <w:lang w:val="en-US"/>
+        </w:rPr>
+        <w:t xml:space="preserve"> capability to </w:t>
+      </w:r>
+      <w:r>
+        <w:rPr>
+          <w:lang w:val="en-US"/>
+        </w:rPr>
+        <w:t>enhance their weapons of mass destruction (WMD) deterrence by producing more lethal and dangerous chemical weapons. Destruction of the facility will force</w:t>
+      </w:r>
+      <w:r>
+        <w:rPr>
+          <w:lang w:val="en-US"/>
+        </w:rPr>
+        <w:t xml:space="preserve"> </w:t>
+      </w:r>
+      <w:r>
+        <w:rPr>
+          <w:lang w:val="en-US"/>
+        </w:rPr>
+        <w:t>Notia</w:t>
+      </w:r>
+      <w:r>
+        <w:rPr>
+          <w:lang w:val="en-US"/>
+        </w:rPr>
+        <w:t xml:space="preserve"> to only use what they</w:t>
+      </w:r>
+      <w:r>
+        <w:rPr>
+          <w:lang w:val="en-US"/>
+        </w:rPr>
+        <w:t xml:space="preserve"> currently</w:t>
+      </w:r>
+      <w:r>
+        <w:rPr>
+          <w:lang w:val="en-US"/>
+        </w:rPr>
+        <w:t xml:space="preserve"> have</w:t>
+      </w:r>
+      <w:r>
+        <w:rPr>
+          <w:lang w:val="en-US"/>
+        </w:rPr>
+        <w:t xml:space="preserve"> in its stockpile of chemical weapons</w:t>
+      </w:r>
+      <w:r>
+        <w:rPr>
+          <w:lang w:val="en-US"/>
+        </w:rPr>
+        <w:t xml:space="preserve">, and not be able to add more </w:t>
+      </w:r>
+      <w:r>
+        <w:rPr>
+          <w:lang w:val="en-US"/>
+        </w:rPr>
+        <w:t xml:space="preserve">advanced chemical weapons </w:t>
+      </w:r>
+      <w:r>
+        <w:rPr>
+          <w:lang w:val="en-US"/>
+        </w:rPr>
+        <w:t>into the inventory</w:t>
+      </w:r>
+      <w:r>
+        <w:rPr>
+          <w:lang w:val="en-US"/>
+        </w:rPr>
+        <w:t>. Destruction of this facility will also take away a key component in the final stages of merging precursor chemicals into finished chemical weapon warheads.</w:t>
+      </w:r>
+    </w:p>
+    <w:p>
+      <w:pPr>
+        <w:pStyle w:val="Ingenmellomrom"/>
+        <w:rPr>
+          <w:lang w:val="en-US"/>
+        </w:rPr>
+      </w:pPr>
+    </w:p>
+    <w:p>
+      <w:pPr>
+        <w:pStyle w:val="Overskrift4"/>
+      </w:pPr>
+      <w:r>
+        <w:t>SRNTGT021</w:t>
+      </w:r>
+      <w:r>
+        <w:tab/>
+      </w:r>
+      <w:r>
+        <w:tab/>
+      </w:r>
+      <w:r>
+        <w:t>Apatity Chemical Production Facility</w:t>
+      </w:r>
+    </w:p>
+    <w:p>
+      <w:pPr>
+        <w:rPr>
+          <w:lang w:val="en-US"/>
+        </w:rPr>
+      </w:pPr>
+      <w:r>
+        <w:rPr>
+          <w:lang w:val="en-US"/>
+        </w:rPr>
+        <w:t>The Apatiity chemical production facility produces vital chemicals for both the chemical weapons program, and also for producing ammunition. This factory supplies a wide range of ammunition factories. Destruction of this facility will reduce ammunition production by 50%.</w:t>
+      </w:r>
+    </w:p>
+    <w:p>
+      <w:pPr>
+        <w:pStyle w:val="Ingenmellomrom"/>
+        <w:rPr>
+          <w:lang w:val="en-US"/>
+        </w:rPr>
+      </w:pPr>
+    </w:p>
+    <w:p>
+      <w:pPr>
         <w:pStyle w:val="Overskrift3"/>
         <w:rPr>
           <w:lang w:val="en-US"/>
@@ -9436,6 +9489,7 @@
         <w:rPr>
           <w:lang w:val="en-US"/>
         </w:rPr>
+        <w:lastRenderedPageBreak/>
         <w:t>Leadership</w:t>
       </w:r>
     </w:p>
@@ -9966,57 +10020,361 @@
         <w:rPr>
           <w:lang w:val="en-US"/>
         </w:rPr>
-        <w:t xml:space="preserve">. The council is made up of </w:t>
+        <w:t xml:space="preserve">. The council is made up of selected National party members, including the Minister of Defense. This council is </w:t>
+      </w:r>
+      <w:r>
+        <w:rPr>
+          <w:lang w:val="en-US"/>
+        </w:rPr>
+        <w:t>Notia</w:t>
+      </w:r>
+      <w:r>
+        <w:rPr>
+          <w:lang w:val="en-US"/>
+        </w:rPr>
+        <w:t>’s</w:t>
+      </w:r>
+      <w:r>
+        <w:rPr>
+          <w:lang w:val="en-US"/>
+        </w:rPr>
+        <w:t xml:space="preserve"> highest military-economic planning agency; it deliberates interrelated issues concerning the nation's defenses, economic plans, and government branches. These include the mobilization of industry, transportation, and manpower for war, and the peacetime structure of the armed forces. Its deliberation and decrees are translated into law. In wartime, this body would be reorganized into the State Committee of Defense -essentially a war cabinet with oversight of the political, diplomatic, and economic aspects of the nation at war, as well as general policy matters concerned with the conduct of military operations.</w:t>
+      </w:r>
+      <w:r>
+        <w:rPr>
+          <w:lang w:val="en-US"/>
+        </w:rPr>
+        <w:t xml:space="preserve"> The </w:t>
+      </w:r>
+      <w:r>
+        <w:rPr>
+          <w:lang w:val="en-US"/>
+        </w:rPr>
+        <w:t>Supreme Council</w:t>
+      </w:r>
+      <w:r>
+        <w:rPr>
+          <w:lang w:val="en-US"/>
+        </w:rPr>
+        <w:t xml:space="preserve"> holds its meetings in the basement of building</w:t>
+      </w:r>
+      <w:r>
+        <w:rPr>
+          <w:lang w:val="en-US"/>
+        </w:rPr>
+        <w:t>:</w:t>
+      </w:r>
+      <w:r>
+        <w:rPr>
+          <w:lang w:val="en-US"/>
+        </w:rPr>
+        <w:t xml:space="preserve"> </w:t>
+      </w:r>
+      <w:r>
+        <w:rPr>
+          <w:lang w:val="en-US"/>
+        </w:rPr>
+        <w:t>SRNTGT104 - War Cabinet Building</w:t>
+      </w:r>
+      <w:r>
+        <w:rPr>
+          <w:lang w:val="en-US"/>
+        </w:rPr>
+        <w:t>.</w:t>
+      </w:r>
+    </w:p>
+    <w:p>
+      <w:pPr>
+        <w:pStyle w:val="Overskrift4"/>
+      </w:pPr>
+      <w:r>
+        <w:t>The Main Military Council</w:t>
+      </w:r>
+      <w:r>
+        <w:t xml:space="preserve"> / Headquarters of the Supreme High Command</w:t>
+      </w:r>
+    </w:p>
+    <w:p>
+      <w:pPr>
+        <w:pStyle w:val="Ingenmellomrom"/>
+        <w:rPr>
+          <w:lang w:val="en-US"/>
+        </w:rPr>
+      </w:pPr>
+      <w:r>
+        <w:rPr>
+          <w:lang w:val="en-US"/>
+        </w:rPr>
+        <w:t xml:space="preserve">The Main Military Council is immediately responsible to the Council of Defense for the overall leadership and status of the </w:t>
+      </w:r>
+      <w:r>
+        <w:rPr>
+          <w:lang w:val="en-US"/>
+        </w:rPr>
+        <w:t>Notian</w:t>
+      </w:r>
+      <w:r>
+        <w:rPr>
+          <w:lang w:val="en-US"/>
+        </w:rPr>
+        <w:t xml:space="preserve"> armed forces in peacetime. The Minister of Defense heads this council. The Chairman of the Council of Defense is a member, as are the First Deputy Ministers of Defense. The ministers include the Chief of the General </w:t>
+      </w:r>
+      <w:r>
+        <w:rPr>
+          <w:lang w:val="en-US"/>
+        </w:rPr>
+        <w:t>Staff. Other</w:t>
+      </w:r>
+      <w:r>
+        <w:rPr>
+          <w:lang w:val="en-US"/>
+        </w:rPr>
+        <w:t xml:space="preserve"> members include the commanders of the five military services (</w:t>
+      </w:r>
+      <w:r>
+        <w:rPr>
+          <w:lang w:val="en-US"/>
+        </w:rPr>
+        <w:t>Army, Navy, Airforce, Air Defens</w:t>
+      </w:r>
+      <w:r>
+        <w:rPr>
+          <w:lang w:val="en-US"/>
+        </w:rPr>
+        <w:t>e Forces, Special Forces), the Chief of the Main Political Administration, the Chief of the Rear Services, and the Chief of Civil Defense</w:t>
+      </w:r>
+      <w:r>
+        <w:rPr>
+          <w:lang w:val="en-US"/>
+        </w:rPr>
+        <w:t>.</w:t>
+      </w:r>
+    </w:p>
+    <w:p>
+      <w:pPr>
+        <w:pStyle w:val="Ingenmellomrom"/>
+        <w:rPr>
+          <w:lang w:val="en-US"/>
+        </w:rPr>
+      </w:pPr>
+      <w:r>
+        <w:rPr>
+          <w:lang w:val="en-US"/>
+        </w:rPr>
+        <w:t xml:space="preserve">In wartime, the council is transferred into the Headquarters of the Supreme High Command, which represent the top echelon of </w:t>
+      </w:r>
+      <w:r>
+        <w:rPr>
+          <w:lang w:val="en-US"/>
+        </w:rPr>
+        <w:t>Notian</w:t>
+      </w:r>
+      <w:r>
+        <w:rPr>
+          <w:lang w:val="en-US"/>
+        </w:rPr>
+        <w:t xml:space="preserve"> </w:t>
+      </w:r>
+      <w:r>
+        <w:rPr>
+          <w:lang w:val="en-US"/>
+        </w:rPr>
+        <w:t xml:space="preserve">wartime military-control. The General Secretary of the </w:t>
+      </w:r>
+      <w:r>
+        <w:rPr>
+          <w:lang w:val="en-US"/>
+        </w:rPr>
+        <w:t>National</w:t>
+      </w:r>
+      <w:r>
+        <w:rPr>
+          <w:lang w:val="en-US"/>
+        </w:rPr>
+        <w:t xml:space="preserve"> Party, as Chairman of the State Committee of Defense, become</w:t>
+      </w:r>
+      <w:r>
+        <w:rPr>
+          <w:lang w:val="en-US"/>
+        </w:rPr>
+        <w:t>s</w:t>
+      </w:r>
+      <w:r>
+        <w:rPr>
+          <w:lang w:val="en-US"/>
+        </w:rPr>
+        <w:t xml:space="preserve"> the Supreme Commander in Chief of the </w:t>
+      </w:r>
+      <w:r>
+        <w:rPr>
+          <w:lang w:val="en-US"/>
+        </w:rPr>
+        <w:t>Notian</w:t>
+      </w:r>
+      <w:r>
+        <w:rPr>
+          <w:lang w:val="en-US"/>
+        </w:rPr>
+        <w:t xml:space="preserve"> Armed Forces. The </w:t>
+      </w:r>
+      <w:r>
+        <w:rPr>
+          <w:lang w:val="en-US"/>
+        </w:rPr>
+        <w:t xml:space="preserve">Headquarters of the Supreme High Command </w:t>
+      </w:r>
+      <w:r>
+        <w:rPr>
+          <w:lang w:val="en-US"/>
+        </w:rPr>
+        <w:t>plan</w:t>
+      </w:r>
+      <w:r>
+        <w:rPr>
+          <w:lang w:val="en-US"/>
+        </w:rPr>
+        <w:t>s</w:t>
+      </w:r>
+      <w:r>
+        <w:rPr>
+          <w:lang w:val="en-US"/>
+        </w:rPr>
+        <w:t xml:space="preserve"> and direct strategic operations on a </w:t>
+      </w:r>
+      <w:r>
+        <w:rPr>
+          <w:lang w:val="en-US"/>
+        </w:rPr>
+        <w:t>large</w:t>
+      </w:r>
+      <w:r>
+        <w:rPr>
+          <w:lang w:val="en-US"/>
+        </w:rPr>
+        <w:t xml:space="preserve"> scale through </w:t>
+      </w:r>
+      <w:r>
+        <w:rPr>
+          <w:lang w:val="en-US"/>
+        </w:rPr>
+        <w:t xml:space="preserve">different </w:t>
+      </w:r>
+      <w:r>
+        <w:rPr>
+          <w:lang w:val="en-US"/>
+        </w:rPr>
+        <w:t xml:space="preserve">theaters of military operations, sizing and allocating forces to implement its plans. The number of </w:t>
+      </w:r>
+      <w:r>
+        <w:rPr>
+          <w:lang w:val="en-US"/>
+        </w:rPr>
+        <w:t xml:space="preserve">fronts, </w:t>
       </w:r>
       <w:r>
         <w:rPr>
           <w:lang w:val="en-US"/>
         </w:rPr>
         <w:lastRenderedPageBreak/>
-        <w:t xml:space="preserve">selected National party members, including the Minister of Defense. This council is </w:t>
-      </w:r>
-      <w:r>
-        <w:rPr>
-          <w:lang w:val="en-US"/>
-        </w:rPr>
-        <w:t>Notia</w:t>
-      </w:r>
-      <w:r>
-        <w:rPr>
-          <w:lang w:val="en-US"/>
-        </w:rPr>
-        <w:t>’s</w:t>
-      </w:r>
-      <w:r>
-        <w:rPr>
-          <w:lang w:val="en-US"/>
-        </w:rPr>
-        <w:t xml:space="preserve"> highest military-economic planning agency; it deliberates interrelated issues concerning the nation's defenses, economic plans, and government branches. These include the mobilization of industry, transportation, and manpower for war, and the peacetime structure of the armed forces. Its deliberation and decrees are translated into law. In wartime, this body would be reorganized into the State Committee of Defense -essentially a war cabinet with oversight of the political, diplomatic, and economic aspects of the nation at war, as well as general policy matters concerned with the conduct of military operations.</w:t>
-      </w:r>
-      <w:r>
-        <w:rPr>
-          <w:lang w:val="en-US"/>
-        </w:rPr>
-        <w:t xml:space="preserve"> The </w:t>
-      </w:r>
-      <w:r>
-        <w:rPr>
-          <w:lang w:val="en-US"/>
-        </w:rPr>
-        <w:t>Supreme Council</w:t>
-      </w:r>
-      <w:r>
-        <w:rPr>
-          <w:lang w:val="en-US"/>
-        </w:rPr>
-        <w:t xml:space="preserve"> holds its meetings in the basement of building </w:t>
-      </w:r>
-      <w:r>
-        <w:rPr>
-          <w:highlight w:val="yellow"/>
-          <w:lang w:val="en-US"/>
-        </w:rPr>
-        <w:t>XXXXX</w:t>
+        <w:t xml:space="preserve">their composition, missions, and the general plans for the conduct of </w:t>
+      </w:r>
+      <w:r>
+        <w:rPr>
+          <w:lang w:val="en-US"/>
+        </w:rPr>
+        <w:t>strategic</w:t>
+      </w:r>
+      <w:r>
+        <w:rPr>
+          <w:lang w:val="en-US"/>
+        </w:rPr>
+        <w:t xml:space="preserve"> operations will be established by the </w:t>
+      </w:r>
+      <w:r>
+        <w:rPr>
+          <w:lang w:val="en-US"/>
+        </w:rPr>
+        <w:t>Headquarters of the Supreme High Command</w:t>
+      </w:r>
+      <w:r>
+        <w:rPr>
+          <w:lang w:val="en-US"/>
+        </w:rPr>
+        <w:t xml:space="preserve">. It also will monitor </w:t>
+      </w:r>
+      <w:r>
+        <w:rPr>
+          <w:lang w:val="en-US"/>
+        </w:rPr>
+        <w:t xml:space="preserve">individual front </w:t>
+      </w:r>
+      <w:r>
+        <w:rPr>
+          <w:lang w:val="en-US"/>
+        </w:rPr>
+        <w:t>and fleet actions and supervise coordination between them.</w:t>
+      </w:r>
+    </w:p>
+    <w:p>
+      <w:pPr>
+        <w:pStyle w:val="Ingenmellomrom"/>
+        <w:rPr>
+          <w:lang w:val="en-US"/>
+        </w:rPr>
+      </w:pPr>
+      <w:r>
+        <w:rPr>
+          <w:lang w:val="en-US"/>
+        </w:rPr>
+        <w:t xml:space="preserve">The Headquarters of the Supreme High Command </w:t>
+      </w:r>
+      <w:r>
+        <w:rPr>
+          <w:lang w:val="en-US"/>
+        </w:rPr>
+        <w:t>is in</w:t>
+      </w:r>
+      <w:r>
+        <w:rPr>
+          <w:lang w:val="en-US"/>
+        </w:rPr>
+        <w:t xml:space="preserve"> </w:t>
+      </w:r>
+      <w:r>
+        <w:rPr>
+          <w:lang w:val="en-US"/>
+        </w:rPr>
+        <w:t xml:space="preserve">the </w:t>
+      </w:r>
+      <w:r>
+        <w:rPr>
+          <w:lang w:val="en-US"/>
+        </w:rPr>
+        <w:t>building</w:t>
+      </w:r>
+      <w:r>
+        <w:rPr>
+          <w:lang w:val="en-US"/>
+        </w:rPr>
+        <w:t>:</w:t>
+      </w:r>
+      <w:r>
+        <w:rPr>
+          <w:lang w:val="en-US"/>
+        </w:rPr>
+        <w:t xml:space="preserve"> </w:t>
+      </w:r>
+      <w:r>
+        <w:rPr>
+          <w:lang w:val="en-US"/>
+        </w:rPr>
+        <w:t>SRNTGT105 - HQ Supreme High Command</w:t>
+      </w:r>
+      <w:r>
+        <w:rPr>
+          <w:lang w:val="en-US"/>
+        </w:rPr>
+        <w:t>.</w:t>
       </w:r>
     </w:p>
     <w:p>
@@ -10024,24 +10382,21 @@
         <w:pStyle w:val="Overskrift4"/>
       </w:pPr>
       <w:r>
-        <w:t>The Main Military Council</w:t>
-      </w:r>
-      <w:r>
-        <w:t xml:space="preserve"> / Headquarters of the Supreme High Command</w:t>
-      </w:r>
-    </w:p>
-    <w:p>
-      <w:pPr>
-        <w:pStyle w:val="Ingenmellomrom"/>
-        <w:rPr>
-          <w:lang w:val="en-US"/>
-        </w:rPr>
-      </w:pPr>
-      <w:r>
-        <w:rPr>
-          <w:lang w:val="en-US"/>
-        </w:rPr>
-        <w:t xml:space="preserve">The Main Military Council is immediately responsible to the Council of Defense for the overall leadership and status of the </w:t>
+        <w:t>The General Staff</w:t>
+      </w:r>
+    </w:p>
+    <w:p>
+      <w:pPr>
+        <w:pStyle w:val="Ingenmellomrom"/>
+        <w:rPr>
+          <w:lang w:val="en-US"/>
+        </w:rPr>
+      </w:pPr>
+      <w:r>
+        <w:rPr>
+          <w:lang w:val="en-US"/>
+        </w:rPr>
+        <w:t xml:space="preserve">The General Staff is the major link in the centralization of the </w:t>
       </w:r>
       <w:r>
         <w:rPr>
@@ -10053,51 +10408,37 @@
         <w:rPr>
           <w:lang w:val="en-US"/>
         </w:rPr>
-        <w:t xml:space="preserve"> armed forces in peacetime. The Minister of Defense heads this council. The Chairman of the Council of Defense is a member, as are the First Deputy Ministers of Defense. The ministers include the Chief of the General </w:t>
-      </w:r>
-      <w:r>
-        <w:rPr>
-          <w:lang w:val="en-US"/>
-        </w:rPr>
-        <w:t>Staff. Other</w:t>
-      </w:r>
-      <w:r>
-        <w:rPr>
-          <w:lang w:val="en-US"/>
-        </w:rPr>
-        <w:t xml:space="preserve"> members include the commanders of the five military services (</w:t>
-      </w:r>
-      <w:r>
-        <w:rPr>
-          <w:lang w:val="en-US"/>
-        </w:rPr>
-        <w:t>Army, Navy, Airforce, Air Defens</w:t>
-      </w:r>
-      <w:r>
-        <w:rPr>
-          <w:lang w:val="en-US"/>
-        </w:rPr>
-        <w:t>e Forces, Special Forces), the Chief of the Main Political Administration, the Chief of the Rear Services, and the Chief of Civil Defense</w:t>
-      </w:r>
-      <w:r>
-        <w:rPr>
-          <w:lang w:val="en-US"/>
-        </w:rPr>
-        <w:t>.</w:t>
-      </w:r>
-    </w:p>
-    <w:p>
-      <w:pPr>
-        <w:pStyle w:val="Ingenmellomrom"/>
-        <w:rPr>
-          <w:lang w:val="en-US"/>
-        </w:rPr>
-      </w:pPr>
-      <w:r>
-        <w:rPr>
-          <w:lang w:val="en-US"/>
-        </w:rPr>
-        <w:t xml:space="preserve">In wartime, the council is transferred into the Headquarters of the Supreme High Command, which represent the top echelon of </w:t>
+        <w:t xml:space="preserve"> National Military Command Authority. The General Staff is the executive agency for the Main Military Council in peacetime and </w:t>
+      </w:r>
+      <w:r>
+        <w:rPr>
+          <w:lang w:val="en-US"/>
+        </w:rPr>
+        <w:t xml:space="preserve">The </w:t>
+      </w:r>
+      <w:r>
+        <w:rPr>
+          <w:lang w:val="en-US"/>
+        </w:rPr>
+        <w:t xml:space="preserve">Headquarters of the Supreme High </w:t>
+      </w:r>
+      <w:r>
+        <w:rPr>
+          <w:lang w:val="en-US"/>
+        </w:rPr>
+        <w:t xml:space="preserve">Command </w:t>
+      </w:r>
+      <w:r>
+        <w:rPr>
+          <w:lang w:val="en-US"/>
+        </w:rPr>
+        <w:t>in</w:t>
+      </w:r>
+      <w:r>
+        <w:rPr>
+          <w:lang w:val="en-US"/>
+        </w:rPr>
+        <w:t xml:space="preserve"> wartime. The </w:t>
       </w:r>
       <w:r>
         <w:rPr>
@@ -10109,31 +10450,7 @@
         <w:rPr>
           <w:lang w:val="en-US"/>
         </w:rPr>
-        <w:t xml:space="preserve">wartime military-control. The General Secretary of the </w:t>
-      </w:r>
-      <w:r>
-        <w:rPr>
-          <w:lang w:val="en-US"/>
-        </w:rPr>
-        <w:t>National</w:t>
-      </w:r>
-      <w:r>
-        <w:rPr>
-          <w:lang w:val="en-US"/>
-        </w:rPr>
-        <w:t xml:space="preserve"> Party, as Chairman of the State Committee of Defense, become</w:t>
-      </w:r>
-      <w:r>
-        <w:rPr>
-          <w:lang w:val="en-US"/>
-        </w:rPr>
-        <w:t>s</w:t>
-      </w:r>
-      <w:r>
-        <w:rPr>
-          <w:lang w:val="en-US"/>
-        </w:rPr>
-        <w:t xml:space="preserve"> the Supreme Commander in Chief of the </w:t>
+        <w:t xml:space="preserve"> General Staff is charged with the basic military planning for the </w:t>
       </w:r>
       <w:r>
         <w:rPr>
@@ -10145,223 +10462,6 @@
         <w:rPr>
           <w:lang w:val="en-US"/>
         </w:rPr>
-        <w:t xml:space="preserve"> Armed Forces. The </w:t>
-      </w:r>
-      <w:r>
-        <w:rPr>
-          <w:lang w:val="en-US"/>
-        </w:rPr>
-        <w:t xml:space="preserve">Headquarters of the Supreme High Command </w:t>
-      </w:r>
-      <w:r>
-        <w:rPr>
-          <w:lang w:val="en-US"/>
-        </w:rPr>
-        <w:t>plan</w:t>
-      </w:r>
-      <w:r>
-        <w:rPr>
-          <w:lang w:val="en-US"/>
-        </w:rPr>
-        <w:t>s</w:t>
-      </w:r>
-      <w:r>
-        <w:rPr>
-          <w:lang w:val="en-US"/>
-        </w:rPr>
-        <w:t xml:space="preserve"> and direct strategic operations on a </w:t>
-      </w:r>
-      <w:r>
-        <w:rPr>
-          <w:lang w:val="en-US"/>
-        </w:rPr>
-        <w:t>large</w:t>
-      </w:r>
-      <w:r>
-        <w:rPr>
-          <w:lang w:val="en-US"/>
-        </w:rPr>
-        <w:t xml:space="preserve"> scale through </w:t>
-      </w:r>
-      <w:r>
-        <w:rPr>
-          <w:lang w:val="en-US"/>
-        </w:rPr>
-        <w:t xml:space="preserve">different </w:t>
-      </w:r>
-      <w:r>
-        <w:rPr>
-          <w:lang w:val="en-US"/>
-        </w:rPr>
-        <w:t xml:space="preserve">theaters of military operations, sizing and allocating forces to implement its plans. The number of </w:t>
-      </w:r>
-      <w:r>
-        <w:rPr>
-          <w:lang w:val="en-US"/>
-        </w:rPr>
-        <w:t xml:space="preserve">fronts, </w:t>
-      </w:r>
-      <w:r>
-        <w:rPr>
-          <w:lang w:val="en-US"/>
-        </w:rPr>
-        <w:t xml:space="preserve">their composition, missions, and the general plans for the conduct of </w:t>
-      </w:r>
-      <w:r>
-        <w:rPr>
-          <w:lang w:val="en-US"/>
-        </w:rPr>
-        <w:t>strategic</w:t>
-      </w:r>
-      <w:r>
-        <w:rPr>
-          <w:lang w:val="en-US"/>
-        </w:rPr>
-        <w:t xml:space="preserve"> operations will be established by the </w:t>
-      </w:r>
-      <w:r>
-        <w:rPr>
-          <w:lang w:val="en-US"/>
-        </w:rPr>
-        <w:t>Headquarters of the Supreme High Command</w:t>
-      </w:r>
-      <w:r>
-        <w:rPr>
-          <w:lang w:val="en-US"/>
-        </w:rPr>
-        <w:t xml:space="preserve">. It also will monitor </w:t>
-      </w:r>
-      <w:r>
-        <w:rPr>
-          <w:lang w:val="en-US"/>
-        </w:rPr>
-        <w:t xml:space="preserve">individual front </w:t>
-      </w:r>
-      <w:r>
-        <w:rPr>
-          <w:lang w:val="en-US"/>
-        </w:rPr>
-        <w:t>and fleet actions and supervise coordination between them.</w:t>
-      </w:r>
-    </w:p>
-    <w:p>
-      <w:pPr>
-        <w:pStyle w:val="Ingenmellomrom"/>
-        <w:rPr>
-          <w:lang w:val="en-US"/>
-        </w:rPr>
-      </w:pPr>
-      <w:r>
-        <w:rPr>
-          <w:lang w:val="en-US"/>
-        </w:rPr>
-        <w:t xml:space="preserve">The Headquarters of the Supreme High Command </w:t>
-      </w:r>
-      <w:r>
-        <w:rPr>
-          <w:lang w:val="en-US"/>
-        </w:rPr>
-        <w:t xml:space="preserve">is inthe </w:t>
-      </w:r>
-      <w:r>
-        <w:rPr>
-          <w:lang w:val="en-US"/>
-        </w:rPr>
-        <w:t xml:space="preserve">building </w:t>
-      </w:r>
-      <w:r>
-        <w:rPr>
-          <w:highlight w:val="yellow"/>
-          <w:lang w:val="en-US"/>
-        </w:rPr>
-        <w:t>XXXXX</w:t>
-      </w:r>
-    </w:p>
-    <w:p>
-      <w:pPr>
-        <w:pStyle w:val="Overskrift4"/>
-      </w:pPr>
-      <w:r>
-        <w:t>The General Staff</w:t>
-      </w:r>
-    </w:p>
-    <w:p>
-      <w:pPr>
-        <w:pStyle w:val="Ingenmellomrom"/>
-        <w:rPr>
-          <w:lang w:val="en-US"/>
-        </w:rPr>
-      </w:pPr>
-      <w:r>
-        <w:rPr>
-          <w:lang w:val="en-US"/>
-        </w:rPr>
-        <w:t xml:space="preserve">The General Staff is the major link in the centralization of the </w:t>
-      </w:r>
-      <w:r>
-        <w:rPr>
-          <w:lang w:val="en-US"/>
-        </w:rPr>
-        <w:t>Notian</w:t>
-      </w:r>
-      <w:r>
-        <w:rPr>
-          <w:lang w:val="en-US"/>
-        </w:rPr>
-        <w:t xml:space="preserve"> National Military Command Authority. The General Staff is the executive agency for the Main Military Council in peacetime and </w:t>
-      </w:r>
-      <w:r>
-        <w:rPr>
-          <w:lang w:val="en-US"/>
-        </w:rPr>
-        <w:t xml:space="preserve">The </w:t>
-      </w:r>
-      <w:r>
-        <w:rPr>
-          <w:lang w:val="en-US"/>
-        </w:rPr>
-        <w:t xml:space="preserve">Headquarters of the Supreme High </w:t>
-      </w:r>
-      <w:r>
-        <w:rPr>
-          <w:lang w:val="en-US"/>
-        </w:rPr>
-        <w:t xml:space="preserve">Command </w:t>
-      </w:r>
-      <w:r>
-        <w:rPr>
-          <w:lang w:val="en-US"/>
-        </w:rPr>
-        <w:t>in</w:t>
-      </w:r>
-      <w:r>
-        <w:rPr>
-          <w:lang w:val="en-US"/>
-        </w:rPr>
-        <w:t xml:space="preserve"> wartime. The </w:t>
-      </w:r>
-      <w:r>
-        <w:rPr>
-          <w:lang w:val="en-US"/>
-        </w:rPr>
-        <w:t>Notian</w:t>
-      </w:r>
-      <w:r>
-        <w:rPr>
-          <w:lang w:val="en-US"/>
-        </w:rPr>
-        <w:t xml:space="preserve"> General Staff is charged with the basic military planning for the </w:t>
-      </w:r>
-      <w:r>
-        <w:rPr>
-          <w:lang w:val="en-US"/>
-        </w:rPr>
-        <w:t>Notian</w:t>
-      </w:r>
-      <w:r>
-        <w:rPr>
-          <w:lang w:val="en-US"/>
-        </w:rPr>
         <w:t xml:space="preserve"> Armed Forces, both in peace and war. The military services, the military districts, and the Groups of Forces outside </w:t>
       </w:r>
       <w:r>
@@ -10434,14 +10534,13 @@
         <w:rPr>
           <w:lang w:val="en-US"/>
         </w:rPr>
-        <w:t xml:space="preserve">building </w:t>
-      </w:r>
-      <w:r>
-        <w:rPr>
-          <w:highlight w:val="yellow"/>
-          <w:lang w:val="en-US"/>
-        </w:rPr>
-        <w:t>XXXXX</w:t>
+        <w:t xml:space="preserve">building: </w:t>
+      </w:r>
+      <w:r>
+        <w:rPr>
+          <w:lang w:val="en-US"/>
+        </w:rPr>
+        <w:t>SRNTGT106 - General Staff Building</w:t>
       </w:r>
     </w:p>
     <w:p>
@@ -10572,7 +10671,6 @@
         <w:rPr>
           <w:lang w:val="en-US"/>
         </w:rPr>
-        <w:lastRenderedPageBreak/>
         <w:t>Strategic capabilities/assets</w:t>
       </w:r>
     </w:p>

</xml_diff>

<commit_message>
chg: Added a few more targets from the tgt list into OPA.miz, added description of a few targets in "Notia as candidate for air attack", adjusted coordinates on some targets on CombatFlite, added DPIs to OPAC.miz for some targets
</commit_message>
<xml_diff>
--- a/INTEL/VID INTREP OPAC-00X_Notia_as_candidate_for_Air_attack v0.2 WIP.docx
+++ b/INTEL/VID INTREP OPAC-00X_Notia_as_candidate_for_Air_attack v0.2 WIP.docx
@@ -1071,21 +1071,16 @@
     </w:p>
     <w:p>
       <w:pPr>
-        <w:rPr>
-          <w:lang w:val="en-US"/>
-        </w:rPr>
-      </w:pPr>
-      <w:r>
-        <w:rPr>
-          <w:lang w:val="en-US"/>
-        </w:rPr>
-        <w:t>Mining the Kola bay would cripple all ship movements to the Barents Sea</w:t>
-      </w:r>
-      <w:r>
-        <w:rPr>
-          <w:lang w:val="en-US"/>
-        </w:rPr>
-        <w:t>. Most capable platform is a B-52/B-1 or submarines, minelayers.</w:t>
+        <w:pStyle w:val="Ingenmellomrom"/>
+        <w:rPr>
+          <w:lang w:val="en-US"/>
+        </w:rPr>
+      </w:pPr>
+      <w:r>
+        <w:rPr>
+          <w:lang w:val="en-US"/>
+        </w:rPr>
+        <w:t>Kola Bay is the gateway to the Notian Navy and key terrain for movements out into the Barents Sea for most of the Notian Navy. Control of the Kola Bay means control over the Notian Navy movements.</w:t>
       </w:r>
     </w:p>
     <w:p>
@@ -1125,14 +1120,14 @@
         <w:rPr>
           <w:lang w:val="en-US"/>
         </w:rPr>
-        <w:t xml:space="preserve">100,000 within 8 years) About 93% is living in the main cities of Murmansk, Severomorsk, Apatity, Kandalaksha, Monchegorsk, and Kirovsk, with Murmansk being the largest by far with </w:t>
+        <w:t xml:space="preserve">100,000 within 8 years) About 93% is living in the main cities of Murmansk, Severomorsk, Apatity, </w:t>
       </w:r>
       <w:r>
         <w:rPr>
           <w:lang w:val="en-US"/>
         </w:rPr>
         <w:lastRenderedPageBreak/>
-        <w:t>270,000. Severomorsk is a closed military city, home to the Notian Fleet with around 40,000 inhabitants. Military R&amp;D is also relevant</w:t>
+        <w:t>Kandalaksha, Monchegorsk, and Kirovsk, with Murmansk being the largest by far with 270,000. Severomorsk is a closed military city, home to the Notian Fleet with around 40,000 inhabitants. Military R&amp;D is also relevant</w:t>
       </w:r>
       <w:r>
         <w:rPr>
@@ -1328,6 +1323,12 @@
         <w:rPr>
           <w:lang w:val="en-US"/>
         </w:rPr>
+        <w:t xml:space="preserve"> </w:t>
+      </w:r>
+      <w:r>
+        <w:rPr>
+          <w:lang w:val="en-US"/>
+        </w:rPr>
         <w:t>Notian</w:t>
       </w:r>
       <w:r>
@@ -1552,76 +1553,34 @@
         <w:rPr>
           <w:lang w:val="en-US"/>
         </w:rPr>
-        <w:t>: DUSS</w:t>
-      </w:r>
-    </w:p>
-    <w:p>
-      <w:pPr>
-        <w:pStyle w:val="Ingenmellomrom"/>
-        <w:rPr>
-          <w:lang w:val="en-US"/>
-        </w:rPr>
-      </w:pPr>
-    </w:p>
-    <w:p>
-      <w:pPr>
-        <w:pStyle w:val="Overskrift4"/>
-      </w:pPr>
-      <w:r>
-        <w:t>SRNTGT011</w:t>
-      </w:r>
-      <w:r>
-        <w:tab/>
-      </w:r>
-      <w:r>
-        <w:tab/>
-        <w:t>Notia Army HQ building</w:t>
-      </w:r>
-    </w:p>
-    <w:p>
-      <w:pPr>
-        <w:pStyle w:val="Overskrift4"/>
-      </w:pPr>
-      <w:r>
-        <w:t>SRNTGT012</w:t>
-      </w:r>
-      <w:r>
-        <w:tab/>
-      </w:r>
-      <w:r>
-        <w:tab/>
-        <w:t>Government Offices</w:t>
-      </w:r>
-    </w:p>
-    <w:p>
-      <w:pPr>
-        <w:pStyle w:val="Overskrift4"/>
-      </w:pPr>
-      <w:r>
-        <w:t>SRNTGT013</w:t>
-      </w:r>
-      <w:r>
-        <w:tab/>
-      </w:r>
-      <w:r>
-        <w:tab/>
-        <w:t>Ministry of Defence</w:t>
-      </w:r>
-    </w:p>
-    <w:p>
-      <w:pPr>
-        <w:pStyle w:val="Overskrift4"/>
-      </w:pPr>
-      <w:r>
-        <w:t>SRNTGT014</w:t>
-      </w:r>
-      <w:r>
-        <w:tab/>
-      </w:r>
-      <w:r>
-        <w:tab/>
-        <w:t>Ministry Offices</w:t>
-      </w:r>
+        <w:t xml:space="preserve">: </w:t>
+      </w:r>
+      <w:r>
+        <w:rPr>
+          <w:lang w:val="en-US"/>
+        </w:rPr>
+        <w:t>Democratic Union of Socialist States (</w:t>
+      </w:r>
+      <w:r>
+        <w:rPr>
+          <w:lang w:val="en-US"/>
+        </w:rPr>
+        <w:t>DUSS</w:t>
+      </w:r>
+      <w:r>
+        <w:rPr>
+          <w:lang w:val="en-US"/>
+        </w:rPr>
+        <w:t>)</w:t>
+      </w:r>
+    </w:p>
+    <w:p>
+      <w:pPr>
+        <w:pStyle w:val="Ingenmellomrom"/>
+        <w:rPr>
+          <w:lang w:val="en-US"/>
+        </w:rPr>
+      </w:pPr>
     </w:p>
     <w:p>
       <w:pPr>
@@ -1672,60 +1631,54 @@
         <w:rPr>
           <w:lang w:val="en-US"/>
         </w:rPr>
-        <w:t xml:space="preserve"> regime to react effectively in a time of crisis. Morale </w:t>
-      </w:r>
+        <w:t xml:space="preserve"> regime to react effectively in a time of crisis. Morale and the people can also be affected by the import and export for the regime. </w:t>
+      </w:r>
+      <w:r>
+        <w:rPr>
+          <w:lang w:val="en-US"/>
+        </w:rPr>
+        <w:t>Notia</w:t>
+      </w:r>
+      <w:r>
+        <w:rPr>
+          <w:lang w:val="en-US"/>
+        </w:rPr>
+        <w:t xml:space="preserve"> have several close ties to other nations that may come to its aid if </w:t>
+      </w:r>
+      <w:r>
+        <w:rPr>
+          <w:lang w:val="en-US"/>
+        </w:rPr>
+        <w:t>Notia</w:t>
+      </w:r>
+      <w:r>
+        <w:rPr>
+          <w:lang w:val="en-US"/>
+        </w:rPr>
+        <w:t xml:space="preserve"> is threatened.</w:t>
+      </w:r>
+    </w:p>
+    <w:p>
+      <w:pPr>
+        <w:pStyle w:val="Ingenmellomrom"/>
+        <w:rPr>
+          <w:highlight w:val="yellow"/>
+          <w:lang w:val="en-US"/>
+        </w:rPr>
+      </w:pPr>
+    </w:p>
+    <w:p>
+      <w:pPr>
+        <w:pStyle w:val="Overskrift1"/>
+        <w:rPr>
+          <w:lang w:val="en-US"/>
+        </w:rPr>
+      </w:pPr>
       <w:r>
         <w:rPr>
           <w:lang w:val="en-US"/>
         </w:rPr>
         <w:lastRenderedPageBreak/>
-        <w:t xml:space="preserve">and the people can also be affected by the import and export for the regime. </w:t>
-      </w:r>
-      <w:r>
-        <w:rPr>
-          <w:lang w:val="en-US"/>
-        </w:rPr>
-        <w:t>Notia</w:t>
-      </w:r>
-      <w:r>
-        <w:rPr>
-          <w:lang w:val="en-US"/>
-        </w:rPr>
-        <w:t xml:space="preserve"> have several close ties to other nations that may come to its aid if </w:t>
-      </w:r>
-      <w:r>
-        <w:rPr>
-          <w:lang w:val="en-US"/>
-        </w:rPr>
-        <w:t>Notia</w:t>
-      </w:r>
-      <w:r>
-        <w:rPr>
-          <w:lang w:val="en-US"/>
-        </w:rPr>
-        <w:t xml:space="preserve"> is threatened.</w:t>
-      </w:r>
-    </w:p>
-    <w:p>
-      <w:pPr>
-        <w:pStyle w:val="Ingenmellomrom"/>
-        <w:rPr>
-          <w:highlight w:val="yellow"/>
-          <w:lang w:val="en-US"/>
-        </w:rPr>
-      </w:pPr>
-    </w:p>
-    <w:p>
-      <w:pPr>
-        <w:pStyle w:val="Overskrift1"/>
-        <w:rPr>
-          <w:lang w:val="en-US"/>
-        </w:rPr>
-      </w:pPr>
-      <w:r>
-        <w:rPr>
-          <w:lang w:val="en-US"/>
-        </w:rPr>
         <w:t>Fielded Military Forces</w:t>
       </w:r>
     </w:p>
@@ -2412,7 +2365,6 @@
         <w:rPr>
           <w:lang w:val="en-US"/>
         </w:rPr>
-        <w:lastRenderedPageBreak/>
         <w:t xml:space="preserve">The </w:t>
       </w:r>
       <w:r>
@@ -2517,7 +2469,14 @@
         <w:rPr>
           <w:lang w:val="en-US"/>
         </w:rPr>
-        <w:t xml:space="preserve"> armed forces are loyal and answer directly to the President in his role as Supreme Commander in Chief. The President is supported by his general staff which have the direct control of the armed forces on behalf of the president. The </w:t>
+        <w:t xml:space="preserve"> armed forces are loyal and answer directly to the President in his role as Supreme Commander in Chief. The President is supported by his general staff which have </w:t>
+      </w:r>
+      <w:r>
+        <w:rPr>
+          <w:lang w:val="en-US"/>
+        </w:rPr>
+        <w:lastRenderedPageBreak/>
+        <w:t xml:space="preserve">the direct control of the armed forces on behalf of the president. The </w:t>
       </w:r>
       <w:r>
         <w:rPr>
@@ -3002,6 +2961,39 @@
         <w:lastRenderedPageBreak/>
         <w:t>Command, Control and Communications</w:t>
       </w:r>
+    </w:p>
+    <w:p>
+      <w:pPr>
+        <w:pStyle w:val="Overskrift4"/>
+      </w:pPr>
+      <w:r>
+        <w:t>SRNTGT011</w:t>
+      </w:r>
+      <w:r>
+        <w:tab/>
+      </w:r>
+      <w:r>
+        <w:tab/>
+        <w:t xml:space="preserve">Notia Army HQ </w:t>
+      </w:r>
+    </w:p>
+    <w:p>
+      <w:pPr>
+        <w:rPr>
+          <w:lang w:val="en-US"/>
+        </w:rPr>
+      </w:pPr>
+      <w:r>
+        <w:rPr>
+          <w:lang w:val="en-US"/>
+        </w:rPr>
+        <w:t>Notian Army HQ resides in two buildings in the southern outskirts of Murmansk. The HQ is divided into current operations, handling what is happening at the short term perspective, and long term operations, handling the more long term focus such as development of the Notian Army. Destruction of the Current operations buildings will reduce coordination between the different Notian Corps and make it harder to cooperate and do operations together. Coordination of air support by the Notian Air Force will also be hampered. Destruction of the long term operations building will reduce Notian development of tactics and reducing the offensive potential over time.</w:t>
+      </w:r>
+    </w:p>
+    <w:p>
+      <w:pPr>
+        <w:pStyle w:val="Overskrift4"/>
+      </w:pPr>
     </w:p>
     <w:p>
       <w:pPr>
@@ -3397,6 +3389,7 @@
         <w:rPr>
           <w:lang w:val="en-US"/>
         </w:rPr>
+        <w:lastRenderedPageBreak/>
         <w:t>To</w:t>
       </w:r>
       <w:r>
@@ -3669,7 +3662,6 @@
         <w:rPr>
           <w:lang w:val="en-US"/>
         </w:rPr>
-        <w:lastRenderedPageBreak/>
         <w:t xml:space="preserve">Rocket </w:t>
       </w:r>
       <w:r>
@@ -4386,6 +4378,7 @@
           <w:bCs/>
           <w:lang w:val="en-US"/>
         </w:rPr>
+        <w:lastRenderedPageBreak/>
         <w:t>SCUDs</w:t>
       </w:r>
       <w:r>
@@ -4549,442 +4542,442 @@
         <w:rPr>
           <w:lang w:val="en-US"/>
         </w:rPr>
+        <w:t>Population</w:t>
+      </w:r>
+    </w:p>
+    <w:p>
+      <w:pPr>
+        <w:pStyle w:val="Ingenmellomrom"/>
+        <w:rPr>
+          <w:lang w:val="en-US"/>
+        </w:rPr>
+      </w:pPr>
+    </w:p>
+    <w:p>
+      <w:pPr>
+        <w:pStyle w:val="Overskrift2"/>
+        <w:rPr>
+          <w:lang w:val="en-US"/>
+        </w:rPr>
+      </w:pPr>
+      <w:r>
+        <w:rPr>
+          <w:lang w:val="en-US"/>
+        </w:rPr>
+        <w:t>Food supply</w:t>
+      </w:r>
+    </w:p>
+    <w:p>
+      <w:pPr>
+        <w:pStyle w:val="Ingenmellomrom"/>
+        <w:rPr>
+          <w:lang w:val="en-US"/>
+        </w:rPr>
+      </w:pPr>
+      <w:r>
+        <w:rPr>
+          <w:lang w:val="en-US"/>
+        </w:rPr>
+        <w:t xml:space="preserve">Apart from the huge fishing industry, land food is </w:t>
+      </w:r>
+      <w:r>
+        <w:rPr>
+          <w:lang w:val="en-US"/>
+        </w:rPr>
+        <w:t xml:space="preserve">99% </w:t>
+      </w:r>
+      <w:r>
+        <w:rPr>
+          <w:lang w:val="en-US"/>
+        </w:rPr>
+        <w:t>i</w:t>
+      </w:r>
+      <w:r>
+        <w:rPr>
+          <w:lang w:val="en-US"/>
+        </w:rPr>
+        <w:t>m</w:t>
+      </w:r>
+      <w:r>
+        <w:rPr>
+          <w:lang w:val="en-US"/>
+        </w:rPr>
+        <w:t>ported</w:t>
+      </w:r>
+      <w:r>
+        <w:rPr>
+          <w:lang w:val="en-US"/>
+        </w:rPr>
+        <w:t xml:space="preserve"> through the docks, railway and road</w:t>
+      </w:r>
+      <w:r>
+        <w:rPr>
+          <w:lang w:val="en-US"/>
+        </w:rPr>
+        <w:t>.</w:t>
+      </w:r>
+    </w:p>
+    <w:p>
+      <w:pPr>
+        <w:rPr>
+          <w:lang w:val="en-US"/>
+        </w:rPr>
+      </w:pPr>
+    </w:p>
+    <w:p>
+      <w:pPr>
+        <w:pStyle w:val="Overskrift2"/>
+        <w:rPr>
+          <w:lang w:val="en-US"/>
+        </w:rPr>
+      </w:pPr>
+      <w:r>
+        <w:rPr>
+          <w:lang w:val="en-US"/>
+        </w:rPr>
+        <w:t>Clothing</w:t>
+      </w:r>
+    </w:p>
+    <w:p>
+      <w:pPr>
+        <w:pStyle w:val="Ingenmellomrom"/>
+        <w:rPr>
+          <w:lang w:val="en-US"/>
+        </w:rPr>
+      </w:pPr>
+      <w:r>
+        <w:rPr>
+          <w:lang w:val="en-US"/>
+        </w:rPr>
+        <w:t xml:space="preserve">Because of the huge industrial presence, and harsh weather conditions, clothing is a key component of </w:t>
+      </w:r>
+      <w:r>
+        <w:rPr>
+          <w:lang w:val="en-US"/>
+        </w:rPr>
+        <w:t>the workforce</w:t>
+      </w:r>
+      <w:r>
+        <w:rPr>
+          <w:lang w:val="en-US"/>
+        </w:rPr>
+        <w:t>.</w:t>
+      </w:r>
+    </w:p>
+    <w:p>
+      <w:pPr>
+        <w:pStyle w:val="Overskrift4"/>
+      </w:pPr>
+      <w:r>
+        <w:t>SRNTGT078</w:t>
+      </w:r>
+      <w:r>
+        <w:tab/>
+      </w:r>
+      <w:r>
+        <w:tab/>
+      </w:r>
+      <w:r>
+        <w:t>Military Clothing supplier</w:t>
+      </w:r>
+    </w:p>
+    <w:p>
+      <w:pPr>
+        <w:rPr>
+          <w:lang w:val="en-US"/>
+        </w:rPr>
+      </w:pPr>
+      <w:r>
+        <w:rPr>
+          <w:lang w:val="en-US"/>
+        </w:rPr>
+        <w:t>Clothing supply for Navy and Air Force</w:t>
+      </w:r>
+      <w:r>
+        <w:rPr>
+          <w:lang w:val="en-US"/>
+        </w:rPr>
+        <w:t xml:space="preserve"> for harsh weather conditions</w:t>
+      </w:r>
+    </w:p>
+    <w:p>
+      <w:pPr>
+        <w:pStyle w:val="Overskrift2"/>
+        <w:rPr>
+          <w:lang w:val="en-US"/>
+        </w:rPr>
+      </w:pPr>
+      <w:r>
+        <w:rPr>
+          <w:lang w:val="en-US"/>
+        </w:rPr>
+        <w:t>Shelter</w:t>
+      </w:r>
+    </w:p>
+    <w:p>
+      <w:pPr>
+        <w:pStyle w:val="Ingenmellomrom"/>
+        <w:rPr>
+          <w:lang w:val="en-US"/>
+        </w:rPr>
+      </w:pPr>
+    </w:p>
+    <w:p>
+      <w:pPr>
+        <w:pStyle w:val="Overskrift2"/>
+        <w:rPr>
+          <w:lang w:val="en-US"/>
+        </w:rPr>
+      </w:pPr>
+      <w:r>
+        <w:rPr>
+          <w:lang w:val="en-US"/>
+        </w:rPr>
+        <w:t>Public</w:t>
+      </w:r>
+      <w:r>
+        <w:rPr>
+          <w:lang w:val="en-US"/>
+        </w:rPr>
+        <w:t xml:space="preserve"> health</w:t>
+      </w:r>
+    </w:p>
+    <w:p>
+      <w:pPr>
+        <w:pStyle w:val="Ingenmellomrom"/>
+        <w:ind w:left="720"/>
+        <w:rPr>
+          <w:lang w:val="en-US"/>
+        </w:rPr>
+      </w:pPr>
+    </w:p>
+    <w:p>
+      <w:pPr>
+        <w:pStyle w:val="Overskrift3"/>
+        <w:rPr>
+          <w:lang w:val="en-US"/>
+        </w:rPr>
+      </w:pPr>
+      <w:r>
+        <w:rPr>
+          <w:lang w:val="en-US"/>
+        </w:rPr>
+        <w:t>Public utilities</w:t>
+      </w:r>
+    </w:p>
+    <w:p>
+      <w:pPr>
+        <w:pStyle w:val="Ingenmellomrom"/>
+        <w:rPr>
+          <w:lang w:val="en-US"/>
+        </w:rPr>
+      </w:pPr>
+      <w:r>
+        <w:rPr>
+          <w:lang w:val="en-US"/>
+        </w:rPr>
+        <w:t>NSTR</w:t>
+      </w:r>
+    </w:p>
+    <w:p>
+      <w:pPr>
+        <w:pStyle w:val="Ingenmellomrom"/>
+        <w:rPr>
+          <w:lang w:val="en-US"/>
+        </w:rPr>
+      </w:pPr>
+    </w:p>
+    <w:p>
+      <w:pPr>
+        <w:pStyle w:val="Overskrift2"/>
+        <w:rPr>
+          <w:lang w:val="en-US"/>
+        </w:rPr>
+      </w:pPr>
+      <w:r>
+        <w:rPr>
+          <w:lang w:val="en-US"/>
+        </w:rPr>
+        <w:t>Agriculture</w:t>
+      </w:r>
+    </w:p>
+    <w:p>
+      <w:pPr>
+        <w:pStyle w:val="Ingenmellomrom"/>
+        <w:rPr>
+          <w:lang w:val="en-US"/>
+        </w:rPr>
+      </w:pPr>
+      <w:r>
+        <w:rPr>
+          <w:lang w:val="en-US"/>
+        </w:rPr>
+        <w:t>Notia is home to one of the world’s largest fishing fleet, based at Murmansk</w:t>
+      </w:r>
+      <w:r>
+        <w:rPr>
+          <w:lang w:val="en-US"/>
+        </w:rPr>
+        <w:t>. Land agriculture is</w:t>
+      </w:r>
+      <w:r>
+        <w:rPr>
+          <w:lang w:val="en-US"/>
+        </w:rPr>
+        <w:t xml:space="preserve"> scarce at best, and</w:t>
+      </w:r>
+      <w:r>
+        <w:rPr>
+          <w:lang w:val="en-US"/>
+        </w:rPr>
+        <w:t xml:space="preserve"> underdeveloped.</w:t>
+      </w:r>
+    </w:p>
+    <w:p>
+      <w:pPr>
+        <w:pStyle w:val="Ingenmellomrom"/>
+        <w:rPr>
+          <w:lang w:val="en-US"/>
+        </w:rPr>
+      </w:pPr>
+    </w:p>
+    <w:p>
+      <w:pPr>
+        <w:pStyle w:val="Overskrift2"/>
+        <w:rPr>
+          <w:lang w:val="en-US"/>
+        </w:rPr>
+      </w:pPr>
+      <w:r>
+        <w:rPr>
+          <w:lang w:val="en-US"/>
+        </w:rPr>
+        <w:t>Basic Industry</w:t>
+      </w:r>
+    </w:p>
+    <w:p>
+      <w:pPr>
+        <w:pStyle w:val="Overskrift4"/>
+      </w:pPr>
+      <w:r>
+        <w:t>SRNTGT059</w:t>
+      </w:r>
+      <w:r>
+        <w:t xml:space="preserve"> - Nickel Production Complex / Refinery</w:t>
+      </w:r>
+    </w:p>
+    <w:p>
+      <w:pPr>
+        <w:rPr>
+          <w:lang w:val="en-US"/>
+        </w:rPr>
+      </w:pPr>
+      <w:r>
+        <w:rPr>
+          <w:lang w:val="en-US"/>
+        </w:rPr>
+        <w:t>Key Industry</w:t>
+      </w:r>
+      <w:r>
+        <w:rPr>
+          <w:lang w:val="en-US"/>
+        </w:rPr>
+        <w:t xml:space="preserve">. Disabling </w:t>
+      </w:r>
+      <w:r>
+        <w:rPr>
+          <w:lang w:val="en-US"/>
+        </w:rPr>
+        <w:t xml:space="preserve">have no, but destroying </w:t>
+      </w:r>
+      <w:r>
+        <w:rPr>
+          <w:lang w:val="en-US"/>
+        </w:rPr>
+        <w:t xml:space="preserve">will have </w:t>
+      </w:r>
+      <w:r>
+        <w:rPr>
+          <w:lang w:val="en-US"/>
+        </w:rPr>
+        <w:t>l</w:t>
+      </w:r>
+      <w:r>
+        <w:rPr>
+          <w:lang w:val="en-US"/>
+        </w:rPr>
+        <w:t>ong term effects in industry.</w:t>
+      </w:r>
+    </w:p>
+    <w:p>
+      <w:pPr>
+        <w:pStyle w:val="Overskrift4"/>
+      </w:pPr>
+      <w:r>
+        <w:t>SRNTGT046</w:t>
+      </w:r>
+      <w:r>
+        <w:t xml:space="preserve"> - </w:t>
+      </w:r>
+      <w:r>
+        <w:t>Apatite Production Facility</w:t>
+      </w:r>
+    </w:p>
+    <w:p>
+      <w:pPr>
+        <w:rPr>
+          <w:lang w:val="en-US"/>
+        </w:rPr>
+      </w:pPr>
+      <w:r>
+        <w:rPr>
+          <w:lang w:val="en-US"/>
+        </w:rPr>
+        <w:t>KEY, STRATEGIC raw material production</w:t>
+      </w:r>
+    </w:p>
+    <w:p>
+      <w:pPr>
+        <w:pStyle w:val="Overskrift4"/>
+      </w:pPr>
+      <w:r>
+        <w:t>SRNTGT084</w:t>
+      </w:r>
+      <w:r>
+        <w:tab/>
+      </w:r>
+      <w:r>
+        <w:t xml:space="preserve"> - </w:t>
+      </w:r>
+      <w:r>
+        <w:t>Main Metallurgy Plant</w:t>
+      </w:r>
+    </w:p>
+    <w:p>
+      <w:pPr>
+        <w:rPr>
+          <w:lang w:val="en-US"/>
+        </w:rPr>
+      </w:pPr>
+      <w:r>
+        <w:rPr>
+          <w:lang w:val="en-US"/>
+        </w:rPr>
+        <w:t>Basic industry</w:t>
+      </w:r>
+      <w:r>
+        <w:rPr>
+          <w:lang w:val="en-US"/>
+        </w:rPr>
+        <w:t>, supplying most of Notia’s metal products.</w:t>
+      </w:r>
+    </w:p>
+    <w:p>
+      <w:pPr>
+        <w:pStyle w:val="Overskrift4"/>
+      </w:pPr>
+      <w:r>
         <w:lastRenderedPageBreak/>
-        <w:t>Population</w:t>
-      </w:r>
-    </w:p>
-    <w:p>
-      <w:pPr>
-        <w:pStyle w:val="Ingenmellomrom"/>
-        <w:rPr>
-          <w:lang w:val="en-US"/>
-        </w:rPr>
-      </w:pPr>
-    </w:p>
-    <w:p>
-      <w:pPr>
-        <w:pStyle w:val="Overskrift2"/>
-        <w:rPr>
-          <w:lang w:val="en-US"/>
-        </w:rPr>
-      </w:pPr>
-      <w:r>
-        <w:rPr>
-          <w:lang w:val="en-US"/>
-        </w:rPr>
-        <w:t>Food supply</w:t>
-      </w:r>
-    </w:p>
-    <w:p>
-      <w:pPr>
-        <w:pStyle w:val="Ingenmellomrom"/>
-        <w:rPr>
-          <w:lang w:val="en-US"/>
-        </w:rPr>
-      </w:pPr>
-      <w:r>
-        <w:rPr>
-          <w:lang w:val="en-US"/>
-        </w:rPr>
-        <w:t xml:space="preserve">Apart from the huge fishing industry, land food is </w:t>
-      </w:r>
-      <w:r>
-        <w:rPr>
-          <w:lang w:val="en-US"/>
-        </w:rPr>
-        <w:t xml:space="preserve">99% </w:t>
-      </w:r>
-      <w:r>
-        <w:rPr>
-          <w:lang w:val="en-US"/>
-        </w:rPr>
-        <w:t>i</w:t>
-      </w:r>
-      <w:r>
-        <w:rPr>
-          <w:lang w:val="en-US"/>
-        </w:rPr>
-        <w:t>m</w:t>
-      </w:r>
-      <w:r>
-        <w:rPr>
-          <w:lang w:val="en-US"/>
-        </w:rPr>
-        <w:t>ported</w:t>
-      </w:r>
-      <w:r>
-        <w:rPr>
-          <w:lang w:val="en-US"/>
-        </w:rPr>
-        <w:t xml:space="preserve"> through the docks, railway and road</w:t>
-      </w:r>
-      <w:r>
-        <w:rPr>
-          <w:lang w:val="en-US"/>
-        </w:rPr>
-        <w:t>.</w:t>
-      </w:r>
-    </w:p>
-    <w:p>
-      <w:pPr>
-        <w:rPr>
-          <w:lang w:val="en-US"/>
-        </w:rPr>
-      </w:pPr>
-    </w:p>
-    <w:p>
-      <w:pPr>
-        <w:pStyle w:val="Overskrift2"/>
-        <w:rPr>
-          <w:lang w:val="en-US"/>
-        </w:rPr>
-      </w:pPr>
-      <w:r>
-        <w:rPr>
-          <w:lang w:val="en-US"/>
-        </w:rPr>
-        <w:t>Clothing</w:t>
-      </w:r>
-    </w:p>
-    <w:p>
-      <w:pPr>
-        <w:pStyle w:val="Ingenmellomrom"/>
-        <w:rPr>
-          <w:lang w:val="en-US"/>
-        </w:rPr>
-      </w:pPr>
-      <w:r>
-        <w:rPr>
-          <w:lang w:val="en-US"/>
-        </w:rPr>
-        <w:t xml:space="preserve">Because of the huge industrial presence, and harsh weather conditions, clothing is a key component of </w:t>
-      </w:r>
-      <w:r>
-        <w:rPr>
-          <w:lang w:val="en-US"/>
-        </w:rPr>
-        <w:t>the workforce</w:t>
-      </w:r>
-      <w:r>
-        <w:rPr>
-          <w:lang w:val="en-US"/>
-        </w:rPr>
-        <w:t>.</w:t>
-      </w:r>
-    </w:p>
-    <w:p>
-      <w:pPr>
-        <w:pStyle w:val="Overskrift4"/>
-      </w:pPr>
-      <w:r>
-        <w:t>SRNTGT078</w:t>
-      </w:r>
-      <w:r>
-        <w:tab/>
-      </w:r>
-      <w:r>
-        <w:tab/>
-      </w:r>
-      <w:r>
-        <w:t>Military Clothing supplier</w:t>
-      </w:r>
-    </w:p>
-    <w:p>
-      <w:pPr>
-        <w:rPr>
-          <w:lang w:val="en-US"/>
-        </w:rPr>
-      </w:pPr>
-      <w:r>
-        <w:rPr>
-          <w:lang w:val="en-US"/>
-        </w:rPr>
-        <w:t>Clothing supply for Navy and Air Force</w:t>
-      </w:r>
-      <w:r>
-        <w:rPr>
-          <w:lang w:val="en-US"/>
-        </w:rPr>
-        <w:t xml:space="preserve"> for harsh weather conditions</w:t>
-      </w:r>
-    </w:p>
-    <w:p>
-      <w:pPr>
-        <w:pStyle w:val="Overskrift2"/>
-        <w:rPr>
-          <w:lang w:val="en-US"/>
-        </w:rPr>
-      </w:pPr>
-      <w:r>
-        <w:rPr>
-          <w:lang w:val="en-US"/>
-        </w:rPr>
-        <w:t>Shelter</w:t>
-      </w:r>
-    </w:p>
-    <w:p>
-      <w:pPr>
-        <w:pStyle w:val="Ingenmellomrom"/>
-        <w:rPr>
-          <w:lang w:val="en-US"/>
-        </w:rPr>
-      </w:pPr>
-    </w:p>
-    <w:p>
-      <w:pPr>
-        <w:pStyle w:val="Overskrift2"/>
-        <w:rPr>
-          <w:lang w:val="en-US"/>
-        </w:rPr>
-      </w:pPr>
-      <w:r>
-        <w:rPr>
-          <w:lang w:val="en-US"/>
-        </w:rPr>
-        <w:t>Public</w:t>
-      </w:r>
-      <w:r>
-        <w:rPr>
-          <w:lang w:val="en-US"/>
-        </w:rPr>
-        <w:t xml:space="preserve"> health</w:t>
-      </w:r>
-    </w:p>
-    <w:p>
-      <w:pPr>
-        <w:pStyle w:val="Ingenmellomrom"/>
-        <w:ind w:left="720"/>
-        <w:rPr>
-          <w:lang w:val="en-US"/>
-        </w:rPr>
-      </w:pPr>
-    </w:p>
-    <w:p>
-      <w:pPr>
-        <w:pStyle w:val="Overskrift3"/>
-        <w:rPr>
-          <w:lang w:val="en-US"/>
-        </w:rPr>
-      </w:pPr>
-      <w:r>
-        <w:rPr>
-          <w:lang w:val="en-US"/>
-        </w:rPr>
-        <w:t>Public utilities</w:t>
-      </w:r>
-    </w:p>
-    <w:p>
-      <w:pPr>
-        <w:pStyle w:val="Ingenmellomrom"/>
-        <w:rPr>
-          <w:lang w:val="en-US"/>
-        </w:rPr>
-      </w:pPr>
-      <w:r>
-        <w:rPr>
-          <w:lang w:val="en-US"/>
-        </w:rPr>
-        <w:t>NSTR</w:t>
-      </w:r>
-    </w:p>
-    <w:p>
-      <w:pPr>
-        <w:pStyle w:val="Ingenmellomrom"/>
-        <w:rPr>
-          <w:lang w:val="en-US"/>
-        </w:rPr>
-      </w:pPr>
-    </w:p>
-    <w:p>
-      <w:pPr>
-        <w:pStyle w:val="Overskrift2"/>
-        <w:rPr>
-          <w:lang w:val="en-US"/>
-        </w:rPr>
-      </w:pPr>
-      <w:r>
-        <w:rPr>
-          <w:lang w:val="en-US"/>
-        </w:rPr>
-        <w:t>Agriculture</w:t>
-      </w:r>
-    </w:p>
-    <w:p>
-      <w:pPr>
-        <w:pStyle w:val="Ingenmellomrom"/>
-        <w:rPr>
-          <w:lang w:val="en-US"/>
-        </w:rPr>
-      </w:pPr>
-      <w:r>
-        <w:rPr>
-          <w:lang w:val="en-US"/>
-        </w:rPr>
-        <w:t>Notia is home to one of the world’s largest fishing fleet, based at Murmansk</w:t>
-      </w:r>
-      <w:r>
-        <w:rPr>
-          <w:lang w:val="en-US"/>
-        </w:rPr>
-        <w:t>. Land agriculture is</w:t>
-      </w:r>
-      <w:r>
-        <w:rPr>
-          <w:lang w:val="en-US"/>
-        </w:rPr>
-        <w:t xml:space="preserve"> scarce at best, and</w:t>
-      </w:r>
-      <w:r>
-        <w:rPr>
-          <w:lang w:val="en-US"/>
-        </w:rPr>
-        <w:t xml:space="preserve"> underdeveloped.</w:t>
-      </w:r>
-    </w:p>
-    <w:p>
-      <w:pPr>
-        <w:pStyle w:val="Ingenmellomrom"/>
-        <w:rPr>
-          <w:lang w:val="en-US"/>
-        </w:rPr>
-      </w:pPr>
-    </w:p>
-    <w:p>
-      <w:pPr>
-        <w:pStyle w:val="Overskrift2"/>
-        <w:rPr>
-          <w:lang w:val="en-US"/>
-        </w:rPr>
-      </w:pPr>
-      <w:r>
-        <w:rPr>
-          <w:lang w:val="en-US"/>
-        </w:rPr>
-        <w:t>Basic Industry</w:t>
-      </w:r>
-    </w:p>
-    <w:p>
-      <w:pPr>
-        <w:pStyle w:val="Overskrift4"/>
-      </w:pPr>
-      <w:r>
-        <w:t>SRNTGT059</w:t>
-      </w:r>
-      <w:r>
-        <w:t xml:space="preserve"> - Nickel Production Complex / Refinery</w:t>
-      </w:r>
-    </w:p>
-    <w:p>
-      <w:pPr>
-        <w:rPr>
-          <w:lang w:val="en-US"/>
-        </w:rPr>
-      </w:pPr>
-      <w:r>
-        <w:rPr>
-          <w:lang w:val="en-US"/>
-        </w:rPr>
-        <w:t>Key Industry</w:t>
-      </w:r>
-      <w:r>
-        <w:rPr>
-          <w:lang w:val="en-US"/>
-        </w:rPr>
-        <w:t xml:space="preserve">. Disabling </w:t>
-      </w:r>
-      <w:r>
-        <w:rPr>
-          <w:lang w:val="en-US"/>
-        </w:rPr>
-        <w:t xml:space="preserve">have no, but destroying </w:t>
-      </w:r>
-      <w:r>
-        <w:rPr>
-          <w:lang w:val="en-US"/>
-        </w:rPr>
-        <w:t xml:space="preserve">will have </w:t>
-      </w:r>
-      <w:r>
-        <w:rPr>
-          <w:lang w:val="en-US"/>
-        </w:rPr>
-        <w:t>l</w:t>
-      </w:r>
-      <w:r>
-        <w:rPr>
-          <w:lang w:val="en-US"/>
-        </w:rPr>
-        <w:t>ong term effects in industry.</w:t>
-      </w:r>
-    </w:p>
-    <w:p>
-      <w:pPr>
-        <w:pStyle w:val="Overskrift4"/>
-      </w:pPr>
-      <w:r>
-        <w:t>SRNTGT046</w:t>
-      </w:r>
-      <w:r>
-        <w:t xml:space="preserve"> - </w:t>
-      </w:r>
-      <w:r>
-        <w:t>Apatite Production Facility</w:t>
-      </w:r>
-    </w:p>
-    <w:p>
-      <w:pPr>
-        <w:rPr>
-          <w:lang w:val="en-US"/>
-        </w:rPr>
-      </w:pPr>
-      <w:r>
-        <w:rPr>
-          <w:lang w:val="en-US"/>
-        </w:rPr>
-        <w:t>KEY, STRATEGIC raw material production</w:t>
-      </w:r>
-    </w:p>
-    <w:p>
-      <w:pPr>
-        <w:pStyle w:val="Overskrift4"/>
-      </w:pPr>
-      <w:r>
-        <w:t>SRNTGT084</w:t>
-      </w:r>
-      <w:r>
-        <w:tab/>
-      </w:r>
-      <w:r>
-        <w:t xml:space="preserve"> - </w:t>
-      </w:r>
-      <w:r>
-        <w:t>Main Metallurgy Plant</w:t>
-      </w:r>
-    </w:p>
-    <w:p>
-      <w:pPr>
-        <w:rPr>
-          <w:lang w:val="en-US"/>
-        </w:rPr>
-      </w:pPr>
-      <w:r>
-        <w:rPr>
-          <w:lang w:val="en-US"/>
-        </w:rPr>
-        <w:t>Basic industry</w:t>
-      </w:r>
-      <w:r>
-        <w:rPr>
-          <w:lang w:val="en-US"/>
-        </w:rPr>
-        <w:t>, supplying most of Notia’s metal products.</w:t>
-      </w:r>
-    </w:p>
-    <w:p>
-      <w:pPr>
-        <w:pStyle w:val="Overskrift4"/>
-      </w:pPr>
-      <w:r>
         <w:t>SRNTGT057</w:t>
       </w:r>
       <w:r>
@@ -5387,6 +5380,7 @@
         <w:pStyle w:val="Overskrift4"/>
       </w:pPr>
       <w:r>
+        <w:lastRenderedPageBreak/>
         <w:t>SRNTGT079</w:t>
       </w:r>
       <w:r>
@@ -5857,6 +5851,7 @@
         <w:pStyle w:val="Overskrift4"/>
       </w:pPr>
       <w:r>
+        <w:lastRenderedPageBreak/>
         <w:t>SRNTGT077</w:t>
       </w:r>
       <w:r>
@@ -5958,7 +5953,6 @@
         <w:rPr>
           <w:lang w:val="en-US"/>
         </w:rPr>
-        <w:lastRenderedPageBreak/>
         <w:t>Civil aviation</w:t>
       </w:r>
     </w:p>
@@ -6567,6 +6561,7 @@
         <w:rPr>
           <w:lang w:val="en-US"/>
         </w:rPr>
+        <w:lastRenderedPageBreak/>
         <w:t>Summary</w:t>
       </w:r>
     </w:p>
@@ -6589,7 +6584,6 @@
         <w:rPr>
           <w:lang w:val="en-US"/>
         </w:rPr>
-        <w:lastRenderedPageBreak/>
         <w:t>System Essentials</w:t>
       </w:r>
     </w:p>
@@ -9838,6 +9832,118 @@
     </w:p>
     <w:p>
       <w:pPr>
+        <w:pStyle w:val="Overskrift4"/>
+      </w:pPr>
+      <w:r>
+        <w:t>SRNTGT012</w:t>
+      </w:r>
+      <w:r>
+        <w:tab/>
+      </w:r>
+      <w:r>
+        <w:tab/>
+      </w:r>
+      <w:r>
+        <w:t>National Party Headquarter</w:t>
+      </w:r>
+    </w:p>
+    <w:p>
+      <w:pPr>
+        <w:rPr>
+          <w:lang w:val="en-US"/>
+        </w:rPr>
+      </w:pPr>
+      <w:r>
+        <w:rPr>
+          <w:lang w:val="en-US"/>
+        </w:rPr>
+        <w:t>The National Party headquarter is the administration building, and the residence of the general secretary of the national party, President Pokrovskii. Destruction of the building will reduce morale among the population in Notia. If building is destroyed with Pokrovskii in the building it will have the effect that all Notian forces seize activity for 24 hours (except self-defence). But all offensives are stopped due to mourning of the loss of the president.</w:t>
+      </w:r>
+    </w:p>
+    <w:p>
+      <w:pPr>
+        <w:pStyle w:val="Overskrift4"/>
+      </w:pPr>
+      <w:r>
+        <w:t>SRNTGT013</w:t>
+      </w:r>
+      <w:r>
+        <w:tab/>
+      </w:r>
+      <w:r>
+        <w:tab/>
+      </w:r>
+      <w:r>
+        <w:t>Ministry of Foreign Affairs</w:t>
+      </w:r>
+    </w:p>
+    <w:p>
+      <w:pPr>
+        <w:rPr>
+          <w:lang w:val="en-US"/>
+        </w:rPr>
+      </w:pPr>
+      <w:r>
+        <w:rPr>
+          <w:lang w:val="en-US"/>
+        </w:rPr>
+        <w:t>The ministry of Foreign Affairs handles external relations for Notia, and are responsible for maintaining close ties with allies and the alliance with Kambiland and China</w:t>
+      </w:r>
+      <w:r>
+        <w:rPr>
+          <w:lang w:val="en-US"/>
+        </w:rPr>
+        <w:t>. Destruction of this building will reduce the aid recived by Notia of external actors from DUSS , China and other nations.</w:t>
+      </w:r>
+    </w:p>
+    <w:p>
+      <w:pPr>
+        <w:pStyle w:val="Overskrift4"/>
+      </w:pPr>
+      <w:r>
+        <w:t>SRNTGT014</w:t>
+      </w:r>
+      <w:r>
+        <w:tab/>
+      </w:r>
+      <w:r>
+        <w:tab/>
+        <w:t xml:space="preserve">Ministry </w:t>
+      </w:r>
+      <w:r>
+        <w:t>of Internal Affairs</w:t>
+      </w:r>
+    </w:p>
+    <w:p>
+      <w:pPr>
+        <w:rPr>
+          <w:lang w:val="en-US"/>
+        </w:rPr>
+      </w:pPr>
+      <w:r>
+        <w:rPr>
+          <w:lang w:val="en-US"/>
+        </w:rPr>
+        <w:t>The ministry of Internal Affairs is a powerful organ for the National Party as it is responsible for security operations within Notia, and responsible for counter-intelligence. Destruction of the Ministry of Internal Affairs building will make it easier to get access into Notia to collect intelligence.</w:t>
+      </w:r>
+    </w:p>
+    <w:p>
+      <w:pPr>
+        <w:pStyle w:val="Ingenmellomrom"/>
+      </w:pPr>
+    </w:p>
+    <w:p>
+      <w:pPr>
+        <w:pStyle w:val="Ingenmellomrom"/>
+      </w:pPr>
+    </w:p>
+    <w:p>
+      <w:pPr>
+        <w:pStyle w:val="Ingenmellomrom"/>
+      </w:pPr>
+    </w:p>
+    <w:p>
+      <w:pPr>
         <w:pStyle w:val="Ingenmellomrom"/>
         <w:rPr>
           <w:lang w:val="en-US"/>
@@ -9967,6 +10073,7 @@
         <w:pStyle w:val="Overskrift4"/>
       </w:pPr>
       <w:r>
+        <w:lastRenderedPageBreak/>
         <w:t xml:space="preserve">The </w:t>
       </w:r>
       <w:r>
@@ -10275,357 +10382,357 @@
         <w:rPr>
           <w:lang w:val="en-US"/>
         </w:rPr>
+        <w:t xml:space="preserve">their composition, missions, and the general plans for the conduct of </w:t>
+      </w:r>
+      <w:r>
+        <w:rPr>
+          <w:lang w:val="en-US"/>
+        </w:rPr>
+        <w:t>strategic</w:t>
+      </w:r>
+      <w:r>
+        <w:rPr>
+          <w:lang w:val="en-US"/>
+        </w:rPr>
+        <w:t xml:space="preserve"> operations will be established by the </w:t>
+      </w:r>
+      <w:r>
+        <w:rPr>
+          <w:lang w:val="en-US"/>
+        </w:rPr>
+        <w:t>Headquarters of the Supreme High Command</w:t>
+      </w:r>
+      <w:r>
+        <w:rPr>
+          <w:lang w:val="en-US"/>
+        </w:rPr>
+        <w:t xml:space="preserve">. It also will monitor </w:t>
+      </w:r>
+      <w:r>
+        <w:rPr>
+          <w:lang w:val="en-US"/>
+        </w:rPr>
+        <w:t xml:space="preserve">individual front </w:t>
+      </w:r>
+      <w:r>
+        <w:rPr>
+          <w:lang w:val="en-US"/>
+        </w:rPr>
+        <w:t>and fleet actions and supervise coordination between them.</w:t>
+      </w:r>
+    </w:p>
+    <w:p>
+      <w:pPr>
+        <w:pStyle w:val="Ingenmellomrom"/>
+        <w:rPr>
+          <w:lang w:val="en-US"/>
+        </w:rPr>
+      </w:pPr>
+      <w:r>
+        <w:rPr>
+          <w:lang w:val="en-US"/>
+        </w:rPr>
+        <w:t xml:space="preserve">The Headquarters of the Supreme High Command </w:t>
+      </w:r>
+      <w:r>
+        <w:rPr>
+          <w:lang w:val="en-US"/>
+        </w:rPr>
+        <w:t>is in</w:t>
+      </w:r>
+      <w:r>
+        <w:rPr>
+          <w:lang w:val="en-US"/>
+        </w:rPr>
+        <w:t xml:space="preserve"> </w:t>
+      </w:r>
+      <w:r>
+        <w:rPr>
+          <w:lang w:val="en-US"/>
+        </w:rPr>
+        <w:t xml:space="preserve">the </w:t>
+      </w:r>
+      <w:r>
+        <w:rPr>
+          <w:lang w:val="en-US"/>
+        </w:rPr>
+        <w:t>building</w:t>
+      </w:r>
+      <w:r>
+        <w:rPr>
+          <w:lang w:val="en-US"/>
+        </w:rPr>
+        <w:t>:</w:t>
+      </w:r>
+      <w:r>
+        <w:rPr>
+          <w:lang w:val="en-US"/>
+        </w:rPr>
+        <w:t xml:space="preserve"> </w:t>
+      </w:r>
+      <w:r>
+        <w:rPr>
+          <w:lang w:val="en-US"/>
+        </w:rPr>
+        <w:t>SRNTGT105 - HQ Supreme High Command</w:t>
+      </w:r>
+      <w:r>
+        <w:rPr>
+          <w:lang w:val="en-US"/>
+        </w:rPr>
+        <w:t>.</w:t>
+      </w:r>
+    </w:p>
+    <w:p>
+      <w:pPr>
+        <w:pStyle w:val="Overskrift4"/>
+      </w:pPr>
+      <w:r>
+        <w:t>The General Staff</w:t>
+      </w:r>
+    </w:p>
+    <w:p>
+      <w:pPr>
+        <w:pStyle w:val="Ingenmellomrom"/>
+        <w:rPr>
+          <w:lang w:val="en-US"/>
+        </w:rPr>
+      </w:pPr>
+      <w:r>
+        <w:rPr>
+          <w:lang w:val="en-US"/>
+        </w:rPr>
+        <w:t xml:space="preserve">The General Staff is the major link in the centralization of the </w:t>
+      </w:r>
+      <w:r>
+        <w:rPr>
+          <w:lang w:val="en-US"/>
+        </w:rPr>
+        <w:t>Notian</w:t>
+      </w:r>
+      <w:r>
+        <w:rPr>
+          <w:lang w:val="en-US"/>
+        </w:rPr>
+        <w:t xml:space="preserve"> National Military Command Authority. The General Staff is the executive agency for the Main Military Council in peacetime and </w:t>
+      </w:r>
+      <w:r>
+        <w:rPr>
+          <w:lang w:val="en-US"/>
+        </w:rPr>
+        <w:t xml:space="preserve">The </w:t>
+      </w:r>
+      <w:r>
+        <w:rPr>
+          <w:lang w:val="en-US"/>
+        </w:rPr>
+        <w:t xml:space="preserve">Headquarters of the Supreme High </w:t>
+      </w:r>
+      <w:r>
+        <w:rPr>
+          <w:lang w:val="en-US"/>
+        </w:rPr>
+        <w:t xml:space="preserve">Command </w:t>
+      </w:r>
+      <w:r>
+        <w:rPr>
+          <w:lang w:val="en-US"/>
+        </w:rPr>
+        <w:t>in</w:t>
+      </w:r>
+      <w:r>
+        <w:rPr>
+          <w:lang w:val="en-US"/>
+        </w:rPr>
+        <w:t xml:space="preserve"> wartime. The </w:t>
+      </w:r>
+      <w:r>
+        <w:rPr>
+          <w:lang w:val="en-US"/>
+        </w:rPr>
+        <w:t>Notian</w:t>
+      </w:r>
+      <w:r>
+        <w:rPr>
+          <w:lang w:val="en-US"/>
+        </w:rPr>
+        <w:t xml:space="preserve"> General Staff is charged with the basic military planning for the </w:t>
+      </w:r>
+      <w:r>
+        <w:rPr>
+          <w:lang w:val="en-US"/>
+        </w:rPr>
+        <w:t>Notian</w:t>
+      </w:r>
+      <w:r>
+        <w:rPr>
+          <w:lang w:val="en-US"/>
+        </w:rPr>
+        <w:t xml:space="preserve"> Armed Forces, both in peace and war. The military services, the military districts, and the Groups of Forces outside </w:t>
+      </w:r>
+      <w:r>
+        <w:rPr>
+          <w:lang w:val="en-US"/>
+        </w:rPr>
+        <w:t xml:space="preserve">Notia </w:t>
+      </w:r>
+      <w:r>
+        <w:rPr>
+          <w:lang w:val="en-US"/>
+        </w:rPr>
+        <w:t>report to the Minister of Defense through the General Staff in peace</w:t>
+      </w:r>
+      <w:r>
+        <w:rPr>
+          <w:lang w:val="en-US"/>
+        </w:rPr>
+        <w:t>time. In wartime, field forces)</w:t>
+      </w:r>
+      <w:r>
+        <w:rPr>
+          <w:lang w:val="en-US"/>
+        </w:rPr>
+        <w:t xml:space="preserve"> report</w:t>
+      </w:r>
+      <w:r>
+        <w:rPr>
+          <w:lang w:val="en-US"/>
+        </w:rPr>
+        <w:t xml:space="preserve">s to the Supreme Commander in Chief </w:t>
+      </w:r>
+      <w:r>
+        <w:rPr>
+          <w:lang w:val="en-US"/>
+        </w:rPr>
+        <w:t xml:space="preserve">and </w:t>
+      </w:r>
+      <w:r>
+        <w:rPr>
+          <w:lang w:val="en-US"/>
+        </w:rPr>
+        <w:t xml:space="preserve">the headquarters of the supreme high </w:t>
+      </w:r>
+      <w:r>
+        <w:rPr>
+          <w:lang w:val="en-US"/>
+        </w:rPr>
+        <w:t xml:space="preserve">command </w:t>
+      </w:r>
+      <w:r>
+        <w:rPr>
+          <w:lang w:val="en-US"/>
+        </w:rPr>
+        <w:t>through</w:t>
+      </w:r>
+      <w:r>
+        <w:rPr>
+          <w:lang w:val="en-US"/>
+        </w:rPr>
+        <w:t xml:space="preserve"> the General Staff.</w:t>
+      </w:r>
+      <w:r>
+        <w:rPr>
+          <w:lang w:val="en-US"/>
+        </w:rPr>
+        <w:t xml:space="preserve"> The General Staff work and meet in </w:t>
+      </w:r>
+      <w:r>
+        <w:rPr>
+          <w:lang w:val="en-US"/>
+        </w:rPr>
+        <w:t xml:space="preserve">building: </w:t>
+      </w:r>
+      <w:r>
+        <w:rPr>
+          <w:lang w:val="en-US"/>
+        </w:rPr>
+        <w:t>SRNTGT106 - General Staff Building</w:t>
+      </w:r>
+    </w:p>
+    <w:p>
+      <w:pPr>
+        <w:pStyle w:val="Ingenmellomrom"/>
+        <w:rPr>
+          <w:lang w:val="en-US"/>
+        </w:rPr>
+      </w:pPr>
+    </w:p>
+    <w:p>
+      <w:pPr>
+        <w:pStyle w:val="Ingenmellomrom"/>
+        <w:rPr>
+          <w:lang w:val="en-US"/>
+        </w:rPr>
+      </w:pPr>
+    </w:p>
+    <w:p>
+      <w:pPr>
+        <w:pStyle w:val="Overskrift2"/>
+        <w:rPr>
+          <w:lang w:val="en-US"/>
+        </w:rPr>
+      </w:pPr>
+      <w:r>
+        <w:rPr>
+          <w:lang w:val="en-US"/>
+        </w:rPr>
+        <w:t>Control Systems</w:t>
+      </w:r>
+    </w:p>
+    <w:p>
+      <w:pPr>
+        <w:pStyle w:val="Ingenmellomrom"/>
+        <w:rPr>
+          <w:lang w:val="en-US"/>
+        </w:rPr>
+      </w:pPr>
+      <w:r>
+        <w:rPr>
+          <w:lang w:val="en-US"/>
+        </w:rPr>
+        <w:t>NSTR</w:t>
+      </w:r>
+    </w:p>
+    <w:p>
+      <w:pPr>
+        <w:pStyle w:val="Overskrift2"/>
+        <w:rPr>
+          <w:lang w:val="en-US"/>
+        </w:rPr>
+      </w:pPr>
+      <w:r>
+        <w:rPr>
+          <w:lang w:val="en-US"/>
+        </w:rPr>
+        <w:t>Opposition</w:t>
+      </w:r>
+    </w:p>
+    <w:p>
+      <w:pPr>
+        <w:pStyle w:val="Ingenmellomrom"/>
+        <w:rPr>
+          <w:lang w:val="en-US"/>
+        </w:rPr>
+      </w:pPr>
+      <w:r>
+        <w:rPr>
+          <w:lang w:val="en-US"/>
+        </w:rPr>
+        <w:t>NSTR</w:t>
+      </w:r>
+    </w:p>
+    <w:p>
+      <w:pPr>
+        <w:pStyle w:val="Overskrift2"/>
+        <w:rPr>
+          <w:lang w:val="en-US"/>
+        </w:rPr>
+      </w:pPr>
+      <w:r>
+        <w:rPr>
+          <w:lang w:val="en-US"/>
+        </w:rPr>
         <w:lastRenderedPageBreak/>
-        <w:t xml:space="preserve">their composition, missions, and the general plans for the conduct of </w:t>
-      </w:r>
-      <w:r>
-        <w:rPr>
-          <w:lang w:val="en-US"/>
-        </w:rPr>
-        <w:t>strategic</w:t>
-      </w:r>
-      <w:r>
-        <w:rPr>
-          <w:lang w:val="en-US"/>
-        </w:rPr>
-        <w:t xml:space="preserve"> operations will be established by the </w:t>
-      </w:r>
-      <w:r>
-        <w:rPr>
-          <w:lang w:val="en-US"/>
-        </w:rPr>
-        <w:t>Headquarters of the Supreme High Command</w:t>
-      </w:r>
-      <w:r>
-        <w:rPr>
-          <w:lang w:val="en-US"/>
-        </w:rPr>
-        <w:t xml:space="preserve">. It also will monitor </w:t>
-      </w:r>
-      <w:r>
-        <w:rPr>
-          <w:lang w:val="en-US"/>
-        </w:rPr>
-        <w:t xml:space="preserve">individual front </w:t>
-      </w:r>
-      <w:r>
-        <w:rPr>
-          <w:lang w:val="en-US"/>
-        </w:rPr>
-        <w:t>and fleet actions and supervise coordination between them.</w:t>
-      </w:r>
-    </w:p>
-    <w:p>
-      <w:pPr>
-        <w:pStyle w:val="Ingenmellomrom"/>
-        <w:rPr>
-          <w:lang w:val="en-US"/>
-        </w:rPr>
-      </w:pPr>
-      <w:r>
-        <w:rPr>
-          <w:lang w:val="en-US"/>
-        </w:rPr>
-        <w:t xml:space="preserve">The Headquarters of the Supreme High Command </w:t>
-      </w:r>
-      <w:r>
-        <w:rPr>
-          <w:lang w:val="en-US"/>
-        </w:rPr>
-        <w:t>is in</w:t>
-      </w:r>
-      <w:r>
-        <w:rPr>
-          <w:lang w:val="en-US"/>
-        </w:rPr>
-        <w:t xml:space="preserve"> </w:t>
-      </w:r>
-      <w:r>
-        <w:rPr>
-          <w:lang w:val="en-US"/>
-        </w:rPr>
-        <w:t xml:space="preserve">the </w:t>
-      </w:r>
-      <w:r>
-        <w:rPr>
-          <w:lang w:val="en-US"/>
-        </w:rPr>
-        <w:t>building</w:t>
-      </w:r>
-      <w:r>
-        <w:rPr>
-          <w:lang w:val="en-US"/>
-        </w:rPr>
-        <w:t>:</w:t>
-      </w:r>
-      <w:r>
-        <w:rPr>
-          <w:lang w:val="en-US"/>
-        </w:rPr>
-        <w:t xml:space="preserve"> </w:t>
-      </w:r>
-      <w:r>
-        <w:rPr>
-          <w:lang w:val="en-US"/>
-        </w:rPr>
-        <w:t>SRNTGT105 - HQ Supreme High Command</w:t>
-      </w:r>
-      <w:r>
-        <w:rPr>
-          <w:lang w:val="en-US"/>
-        </w:rPr>
-        <w:t>.</w:t>
-      </w:r>
-    </w:p>
-    <w:p>
-      <w:pPr>
-        <w:pStyle w:val="Overskrift4"/>
-      </w:pPr>
-      <w:r>
-        <w:t>The General Staff</w:t>
-      </w:r>
-    </w:p>
-    <w:p>
-      <w:pPr>
-        <w:pStyle w:val="Ingenmellomrom"/>
-        <w:rPr>
-          <w:lang w:val="en-US"/>
-        </w:rPr>
-      </w:pPr>
-      <w:r>
-        <w:rPr>
-          <w:lang w:val="en-US"/>
-        </w:rPr>
-        <w:t xml:space="preserve">The General Staff is the major link in the centralization of the </w:t>
-      </w:r>
-      <w:r>
-        <w:rPr>
-          <w:lang w:val="en-US"/>
-        </w:rPr>
-        <w:t>Notian</w:t>
-      </w:r>
-      <w:r>
-        <w:rPr>
-          <w:lang w:val="en-US"/>
-        </w:rPr>
-        <w:t xml:space="preserve"> National Military Command Authority. The General Staff is the executive agency for the Main Military Council in peacetime and </w:t>
-      </w:r>
-      <w:r>
-        <w:rPr>
-          <w:lang w:val="en-US"/>
-        </w:rPr>
-        <w:t xml:space="preserve">The </w:t>
-      </w:r>
-      <w:r>
-        <w:rPr>
-          <w:lang w:val="en-US"/>
-        </w:rPr>
-        <w:t xml:space="preserve">Headquarters of the Supreme High </w:t>
-      </w:r>
-      <w:r>
-        <w:rPr>
-          <w:lang w:val="en-US"/>
-        </w:rPr>
-        <w:t xml:space="preserve">Command </w:t>
-      </w:r>
-      <w:r>
-        <w:rPr>
-          <w:lang w:val="en-US"/>
-        </w:rPr>
-        <w:t>in</w:t>
-      </w:r>
-      <w:r>
-        <w:rPr>
-          <w:lang w:val="en-US"/>
-        </w:rPr>
-        <w:t xml:space="preserve"> wartime. The </w:t>
-      </w:r>
-      <w:r>
-        <w:rPr>
-          <w:lang w:val="en-US"/>
-        </w:rPr>
-        <w:t>Notian</w:t>
-      </w:r>
-      <w:r>
-        <w:rPr>
-          <w:lang w:val="en-US"/>
-        </w:rPr>
-        <w:t xml:space="preserve"> General Staff is charged with the basic military planning for the </w:t>
-      </w:r>
-      <w:r>
-        <w:rPr>
-          <w:lang w:val="en-US"/>
-        </w:rPr>
-        <w:t>Notian</w:t>
-      </w:r>
-      <w:r>
-        <w:rPr>
-          <w:lang w:val="en-US"/>
-        </w:rPr>
-        <w:t xml:space="preserve"> Armed Forces, both in peace and war. The military services, the military districts, and the Groups of Forces outside </w:t>
-      </w:r>
-      <w:r>
-        <w:rPr>
-          <w:lang w:val="en-US"/>
-        </w:rPr>
-        <w:t xml:space="preserve">Notia </w:t>
-      </w:r>
-      <w:r>
-        <w:rPr>
-          <w:lang w:val="en-US"/>
-        </w:rPr>
-        <w:t>report to the Minister of Defense through the General Staff in peace</w:t>
-      </w:r>
-      <w:r>
-        <w:rPr>
-          <w:lang w:val="en-US"/>
-        </w:rPr>
-        <w:t>time. In wartime, field forces)</w:t>
-      </w:r>
-      <w:r>
-        <w:rPr>
-          <w:lang w:val="en-US"/>
-        </w:rPr>
-        <w:t xml:space="preserve"> report</w:t>
-      </w:r>
-      <w:r>
-        <w:rPr>
-          <w:lang w:val="en-US"/>
-        </w:rPr>
-        <w:t xml:space="preserve">s to the Supreme Commander in Chief </w:t>
-      </w:r>
-      <w:r>
-        <w:rPr>
-          <w:lang w:val="en-US"/>
-        </w:rPr>
-        <w:t xml:space="preserve">and </w:t>
-      </w:r>
-      <w:r>
-        <w:rPr>
-          <w:lang w:val="en-US"/>
-        </w:rPr>
-        <w:t xml:space="preserve">the headquarters of the supreme high </w:t>
-      </w:r>
-      <w:r>
-        <w:rPr>
-          <w:lang w:val="en-US"/>
-        </w:rPr>
-        <w:t xml:space="preserve">command </w:t>
-      </w:r>
-      <w:r>
-        <w:rPr>
-          <w:lang w:val="en-US"/>
-        </w:rPr>
-        <w:t>through</w:t>
-      </w:r>
-      <w:r>
-        <w:rPr>
-          <w:lang w:val="en-US"/>
-        </w:rPr>
-        <w:t xml:space="preserve"> the General Staff.</w:t>
-      </w:r>
-      <w:r>
-        <w:rPr>
-          <w:lang w:val="en-US"/>
-        </w:rPr>
-        <w:t xml:space="preserve"> The General Staff work and meet in </w:t>
-      </w:r>
-      <w:r>
-        <w:rPr>
-          <w:lang w:val="en-US"/>
-        </w:rPr>
-        <w:t xml:space="preserve">building: </w:t>
-      </w:r>
-      <w:r>
-        <w:rPr>
-          <w:lang w:val="en-US"/>
-        </w:rPr>
-        <w:t>SRNTGT106 - General Staff Building</w:t>
-      </w:r>
-    </w:p>
-    <w:p>
-      <w:pPr>
-        <w:pStyle w:val="Ingenmellomrom"/>
-        <w:rPr>
-          <w:lang w:val="en-US"/>
-        </w:rPr>
-      </w:pPr>
-    </w:p>
-    <w:p>
-      <w:pPr>
-        <w:pStyle w:val="Ingenmellomrom"/>
-        <w:rPr>
-          <w:lang w:val="en-US"/>
-        </w:rPr>
-      </w:pPr>
-    </w:p>
-    <w:p>
-      <w:pPr>
-        <w:pStyle w:val="Overskrift2"/>
-        <w:rPr>
-          <w:lang w:val="en-US"/>
-        </w:rPr>
-      </w:pPr>
-      <w:r>
-        <w:rPr>
-          <w:lang w:val="en-US"/>
-        </w:rPr>
-        <w:t>Control Systems</w:t>
-      </w:r>
-    </w:p>
-    <w:p>
-      <w:pPr>
-        <w:pStyle w:val="Ingenmellomrom"/>
-        <w:rPr>
-          <w:lang w:val="en-US"/>
-        </w:rPr>
-      </w:pPr>
-      <w:r>
-        <w:rPr>
-          <w:lang w:val="en-US"/>
-        </w:rPr>
-        <w:t>NSTR</w:t>
-      </w:r>
-    </w:p>
-    <w:p>
-      <w:pPr>
-        <w:pStyle w:val="Overskrift2"/>
-        <w:rPr>
-          <w:lang w:val="en-US"/>
-        </w:rPr>
-      </w:pPr>
-      <w:r>
-        <w:rPr>
-          <w:lang w:val="en-US"/>
-        </w:rPr>
-        <w:t>Opposition</w:t>
-      </w:r>
-    </w:p>
-    <w:p>
-      <w:pPr>
-        <w:pStyle w:val="Ingenmellomrom"/>
-        <w:rPr>
-          <w:lang w:val="en-US"/>
-        </w:rPr>
-      </w:pPr>
-      <w:r>
-        <w:rPr>
-          <w:lang w:val="en-US"/>
-        </w:rPr>
-        <w:t>NSTR</w:t>
-      </w:r>
-    </w:p>
-    <w:p>
-      <w:pPr>
-        <w:pStyle w:val="Overskrift2"/>
-        <w:rPr>
-          <w:lang w:val="en-US"/>
-        </w:rPr>
-      </w:pPr>
-      <w:r>
-        <w:rPr>
-          <w:lang w:val="en-US"/>
-        </w:rPr>
         <w:t>Communications</w:t>
       </w:r>
     </w:p>

</xml_diff>

<commit_message>
chg: Work with improving quality of information in targetlist and "Notia as candidate for air attack", and added more DPIs to OPAC.miz
</commit_message>
<xml_diff>
--- a/INTEL/VID INTREP OPAC-00X_Notia_as_candidate_for_Air_attack v0.2 WIP.docx
+++ b/INTEL/VID INTREP OPAC-00X_Notia_as_candidate_for_Air_attack v0.2 WIP.docx
@@ -3154,6 +3154,19 @@
     </w:p>
     <w:p>
       <w:pPr>
+        <w:rPr>
+          <w:lang w:val="en-US"/>
+        </w:rPr>
+      </w:pPr>
+      <w:r>
+        <w:rPr>
+          <w:lang w:val="en-US"/>
+        </w:rPr>
+        <w:t>Petchenga research facility is an important facility for research for the Notian Army. The research facility helps develop tactics, equipment and weapons for the Notian Army. Destruction of the facility will reduce NotianArmy ability to improve both tactics and new weapons.</w:t>
+      </w:r>
+    </w:p>
+    <w:p>
+      <w:pPr>
         <w:pStyle w:val="Overskrift4"/>
       </w:pPr>
       <w:r>
@@ -3164,8 +3177,96 @@
       </w:r>
       <w:r>
         <w:tab/>
-        <w:t>Olengersk Research Facility</w:t>
-      </w:r>
+        <w:t>Olen</w:t>
+      </w:r>
+      <w:r>
+        <w:t>o</w:t>
+      </w:r>
+      <w:r>
+        <w:t>gersk Research Facility</w:t>
+      </w:r>
+    </w:p>
+    <w:p>
+      <w:pPr>
+        <w:rPr>
+          <w:lang w:val="en-US"/>
+        </w:rPr>
+      </w:pPr>
+      <w:r>
+        <w:rPr>
+          <w:lang w:val="en-US"/>
+        </w:rPr>
+        <w:t>Olenogorsk research facility is an important facility for research for the Notian Air Force. The research facility helps develop tactics</w:t>
+      </w:r>
+      <w:r>
+        <w:rPr>
+          <w:lang w:val="en-US"/>
+        </w:rPr>
+        <w:t xml:space="preserve">, </w:t>
+      </w:r>
+      <w:r>
+        <w:rPr>
+          <w:lang w:val="en-US"/>
+        </w:rPr>
+        <w:t xml:space="preserve">equipment </w:t>
+      </w:r>
+      <w:r>
+        <w:rPr>
+          <w:lang w:val="en-US"/>
+        </w:rPr>
+        <w:t xml:space="preserve">and weapons </w:t>
+      </w:r>
+      <w:r>
+        <w:rPr>
+          <w:lang w:val="en-US"/>
+        </w:rPr>
+        <w:t>for the Notian Air Force. Destruction of the facility will reduce Notian Air Force ability to improve both tactics and new weapons.</w:t>
+      </w:r>
+    </w:p>
+    <w:p>
+      <w:pPr>
+        <w:pStyle w:val="Overskrift4"/>
+      </w:pPr>
+      <w:r>
+        <w:t>SRNTGT016 - Kovdor Research F</w:t>
+      </w:r>
+      <w:r>
+        <w:t>acility</w:t>
+      </w:r>
+    </w:p>
+    <w:p>
+      <w:pPr>
+        <w:pStyle w:val="Ingenmellomrom"/>
+        <w:rPr>
+          <w:lang w:val="en-US"/>
+        </w:rPr>
+      </w:pPr>
+      <w:r>
+        <w:rPr>
+          <w:lang w:val="en-US"/>
+        </w:rPr>
+        <w:t xml:space="preserve">Kovdor research facility is used for research and development for ammunition. Destruction of this facility will reduce Notias ability to get more lethal </w:t>
+      </w:r>
+      <w:r>
+        <w:rPr>
+          <w:lang w:val="en-US"/>
+        </w:rPr>
+        <w:t>ammunition in their weapons</w:t>
+      </w:r>
+      <w:r>
+        <w:rPr>
+          <w:lang w:val="en-US"/>
+        </w:rPr>
+        <w:t xml:space="preserve"> in the future.</w:t>
+      </w:r>
+    </w:p>
+    <w:p>
+      <w:pPr>
+        <w:pStyle w:val="Ingenmellomrom"/>
+        <w:rPr>
+          <w:lang w:val="en-US"/>
+        </w:rPr>
+      </w:pPr>
     </w:p>
     <w:p>
       <w:pPr>
@@ -3187,6 +3288,113 @@
           <w:lang w:val="en-US"/>
         </w:rPr>
         <w:t>Unconventional Warfare</w:t>
+      </w:r>
+    </w:p>
+    <w:p>
+      <w:pPr>
+        <w:pStyle w:val="Overskrift3"/>
+        <w:rPr>
+          <w:lang w:val="en-US"/>
+        </w:rPr>
+      </w:pPr>
+      <w:r>
+        <w:rPr>
+          <w:lang w:val="en-US"/>
+        </w:rPr>
+        <w:t>Terrorgroups</w:t>
+      </w:r>
+    </w:p>
+    <w:p>
+      <w:pPr>
+        <w:pStyle w:val="Ingenmellomrom"/>
+        <w:rPr>
+          <w:lang w:val="en-US"/>
+        </w:rPr>
+      </w:pPr>
+      <w:r>
+        <w:rPr>
+          <w:rStyle w:val="Overskrift4Tegn"/>
+        </w:rPr>
+        <w:t>The Iron Resolve</w:t>
+      </w:r>
+      <w:r>
+        <w:rPr>
+          <w:lang w:val="en-US"/>
+        </w:rPr>
+        <w:br/>
+        <w:t xml:space="preserve">The Iron Resolve is a clandestine group operating along the northern frontier of Notia, driven </w:t>
+      </w:r>
+      <w:r>
+        <w:rPr>
+          <w:lang w:val="en-US"/>
+        </w:rPr>
+        <w:lastRenderedPageBreak/>
+        <w:t xml:space="preserve">by an unyielding commitment to reclaim the territory they believe was unjustly seized by Finland. They work covertly, engaging in calculated acts of sabotage and forming alliances with sympathetic factions determined to see the disputed lands returned. Though they often present themselves as patriotic liberators, their methods can be ruthless—targeting key border infrastructure and pressuring the Finnish authorities through a mix of propaganda and high-stakes incursions. The organization is led by the formidable </w:t>
+      </w:r>
+      <w:r>
+        <w:rPr>
+          <w:b/>
+          <w:bCs/>
+          <w:lang w:val="en-US"/>
+        </w:rPr>
+        <w:t>General Boris Ulyanov</w:t>
+      </w:r>
+      <w:r>
+        <w:rPr>
+          <w:lang w:val="en-US"/>
+        </w:rPr>
+        <w:t>, a rumored veteran of foreign conflicts whose tactical prowess has proven instrumental in keeping the Iron Resolve’s ambitions alive.</w:t>
+      </w:r>
+    </w:p>
+    <w:p>
+      <w:pPr>
+        <w:pStyle w:val="Ingenmellomrom"/>
+        <w:rPr>
+          <w:lang w:val="en-US"/>
+        </w:rPr>
+      </w:pPr>
+    </w:p>
+    <w:p>
+      <w:pPr>
+        <w:pStyle w:val="Ingenmellomrom"/>
+        <w:rPr>
+          <w:lang w:val="en-US"/>
+        </w:rPr>
+      </w:pPr>
+    </w:p>
+    <w:p>
+      <w:pPr>
+        <w:pStyle w:val="Ingenmellomrom"/>
+        <w:rPr>
+          <w:lang w:val="en-US"/>
+        </w:rPr>
+      </w:pPr>
+      <w:r>
+        <w:rPr>
+          <w:rStyle w:val="Overskrift4Tegn"/>
+        </w:rPr>
+        <w:t>The Dawn’s Vengeance</w:t>
+      </w:r>
+      <w:r>
+        <w:rPr>
+          <w:lang w:val="en-US"/>
+        </w:rPr>
+        <w:br/>
+        <w:t xml:space="preserve">Emerging from Kambiland’s mountainous border regions, The Dawn’s Vengeance wages a relentless campaign to restore the territory they claim was taken by Finland generations ago. Drawing support from local tribes and nationalist movements, they orchestrate daring cross-border raids designed to destabilize Finnish control over the contested area. Although they portray themselves as freedom fighters for Kambiland’s sovereignty, their activities occasionally draw international condemnation for their willingness to use violent tactics. At the helm of The Dawn’s Vengeance is the enigmatic </w:t>
+      </w:r>
+      <w:r>
+        <w:rPr>
+          <w:b/>
+          <w:bCs/>
+          <w:lang w:val="en-US"/>
+        </w:rPr>
+        <w:t>Comrade Vladislav Makarov</w:t>
+      </w:r>
+      <w:r>
+        <w:rPr>
+          <w:lang w:val="en-US"/>
+        </w:rPr>
+        <w:t>, a figure admired by his followers for his fervent speeches on national unity and feared by opponents for his uncompromising stance on territorial reclamation.</w:t>
       </w:r>
     </w:p>
     <w:p>
@@ -3389,7 +3597,6 @@
         <w:rPr>
           <w:lang w:val="en-US"/>
         </w:rPr>
-        <w:lastRenderedPageBreak/>
         <w:t>To</w:t>
       </w:r>
       <w:r>
@@ -3845,6 +4052,7 @@
         <w:rPr>
           <w:lang w:val="en-US"/>
         </w:rPr>
+        <w:lastRenderedPageBreak/>
         <w:t>SCUDs are loaded with chemical weapon warhead (4 hours)</w:t>
       </w:r>
     </w:p>
@@ -4378,7 +4586,6 @@
           <w:bCs/>
           <w:lang w:val="en-US"/>
         </w:rPr>
-        <w:lastRenderedPageBreak/>
         <w:t>SCUDs</w:t>
       </w:r>
       <w:r>
@@ -4564,6 +4771,7 @@
         <w:rPr>
           <w:lang w:val="en-US"/>
         </w:rPr>
+        <w:lastRenderedPageBreak/>
         <w:t>Food supply</w:t>
       </w:r>
     </w:p>
@@ -4977,7 +5185,6 @@
         <w:pStyle w:val="Overskrift4"/>
       </w:pPr>
       <w:r>
-        <w:lastRenderedPageBreak/>
         <w:t>SRNTGT057</w:t>
       </w:r>
       <w:r>
@@ -5380,155 +5587,155 @@
         <w:pStyle w:val="Overskrift4"/>
       </w:pPr>
       <w:r>
+        <w:t>SRNTGT079</w:t>
+      </w:r>
+      <w:r>
+        <w:tab/>
+      </w:r>
+      <w:r>
+        <w:tab/>
+      </w:r>
+      <w:r>
+        <w:t>KOLA NUCLEAR PLANT</w:t>
+      </w:r>
+    </w:p>
+    <w:p>
+      <w:pPr>
+        <w:rPr>
+          <w:lang w:val="en-US"/>
+        </w:rPr>
+      </w:pPr>
+      <w:r>
+        <w:rPr>
+          <w:lang w:val="en-US"/>
+        </w:rPr>
+        <w:t xml:space="preserve">The only nuclear plant in the region, that </w:t>
+      </w:r>
+      <w:r>
+        <w:rPr>
+          <w:lang w:val="en-US"/>
+        </w:rPr>
+        <w:t xml:space="preserve">produces 1600 MW - about half of Notia's energy </w:t>
+      </w:r>
+      <w:r>
+        <w:rPr>
+          <w:lang w:val="en-US"/>
+        </w:rPr>
+        <w:t xml:space="preserve">–with its four blocks. Atatcking or disturbing the operations can seriously danger the whole region’s environment - </w:t>
+      </w:r>
+      <w:r>
+        <w:rPr>
+          <w:lang w:val="en-US"/>
+        </w:rPr>
+        <w:t>DO NOT TARGET</w:t>
+      </w:r>
+    </w:p>
+    <w:p>
+      <w:pPr>
+        <w:pStyle w:val="Overskrift4"/>
+      </w:pPr>
+      <w:r>
+        <w:t>SRNTGT085</w:t>
+      </w:r>
+      <w:r>
+        <w:tab/>
+      </w:r>
+      <w:r>
+        <w:tab/>
+      </w:r>
+      <w:r>
+        <w:t>Coal Powerplant 'Tets'</w:t>
+      </w:r>
+    </w:p>
+    <w:p>
+      <w:pPr>
+        <w:rPr>
+          <w:lang w:val="en-US"/>
+        </w:rPr>
+      </w:pPr>
+      <w:r>
+        <w:rPr>
+          <w:lang w:val="en-US"/>
+        </w:rPr>
+        <w:t>Murmansk power plant</w:t>
+      </w:r>
+      <w:r>
+        <w:rPr>
+          <w:lang w:val="en-US"/>
+        </w:rPr>
+        <w:t xml:space="preserve"> supplying the city. Disabling the power station will cause at least short period power outages in the dock and military area.</w:t>
+      </w:r>
+    </w:p>
+    <w:p>
+      <w:pPr>
+        <w:pStyle w:val="Overskrift4"/>
+      </w:pPr>
+      <w:r>
+        <w:t>SRNTGT087</w:t>
+      </w:r>
+      <w:r>
+        <w:tab/>
+      </w:r>
+      <w:r>
+        <w:tab/>
+      </w:r>
+      <w:r>
+        <w:t>Tuloma Powerplant</w:t>
+      </w:r>
+    </w:p>
+    <w:p>
+      <w:pPr>
+        <w:rPr>
+          <w:lang w:val="en-US"/>
+        </w:rPr>
+      </w:pPr>
+      <w:r>
+        <w:rPr>
+          <w:lang w:val="en-US"/>
+        </w:rPr>
+        <w:t>Coal Powerplant</w:t>
+      </w:r>
+      <w:r>
+        <w:rPr>
+          <w:lang w:val="en-US"/>
+        </w:rPr>
+        <w:t xml:space="preserve"> supplying the </w:t>
+      </w:r>
+      <w:r>
+        <w:rPr>
+          <w:lang w:val="en-US"/>
+        </w:rPr>
+        <w:t>nearby industry.</w:t>
+      </w:r>
+    </w:p>
+    <w:p>
+      <w:pPr>
+        <w:pStyle w:val="Ingenmellomrom"/>
+        <w:rPr>
+          <w:lang w:val="en-US"/>
+        </w:rPr>
+      </w:pPr>
+    </w:p>
+    <w:p>
+      <w:pPr>
+        <w:pStyle w:val="Ingenmellomrom"/>
+        <w:rPr>
+          <w:lang w:val="en-US"/>
+        </w:rPr>
+      </w:pPr>
+    </w:p>
+    <w:p>
+      <w:pPr>
+        <w:pStyle w:val="Overskrift2"/>
+        <w:rPr>
+          <w:lang w:val="en-US"/>
+        </w:rPr>
+      </w:pPr>
+      <w:r>
+        <w:rPr>
+          <w:lang w:val="en-US"/>
+        </w:rPr>
         <w:lastRenderedPageBreak/>
-        <w:t>SRNTGT079</w:t>
-      </w:r>
-      <w:r>
-        <w:tab/>
-      </w:r>
-      <w:r>
-        <w:tab/>
-      </w:r>
-      <w:r>
-        <w:t>KOLA NUCLEAR PLANT</w:t>
-      </w:r>
-    </w:p>
-    <w:p>
-      <w:pPr>
-        <w:rPr>
-          <w:lang w:val="en-US"/>
-        </w:rPr>
-      </w:pPr>
-      <w:r>
-        <w:rPr>
-          <w:lang w:val="en-US"/>
-        </w:rPr>
-        <w:t xml:space="preserve">The only nuclear plant in the region, that </w:t>
-      </w:r>
-      <w:r>
-        <w:rPr>
-          <w:lang w:val="en-US"/>
-        </w:rPr>
-        <w:t xml:space="preserve">produces 1600 MW - about half of Notia's energy </w:t>
-      </w:r>
-      <w:r>
-        <w:rPr>
-          <w:lang w:val="en-US"/>
-        </w:rPr>
-        <w:t xml:space="preserve">–with its four blocks. Atatcking or disturbing the operations can seriously danger the whole region’s environment - </w:t>
-      </w:r>
-      <w:r>
-        <w:rPr>
-          <w:lang w:val="en-US"/>
-        </w:rPr>
-        <w:t>DO NOT TARGET</w:t>
-      </w:r>
-    </w:p>
-    <w:p>
-      <w:pPr>
-        <w:pStyle w:val="Overskrift4"/>
-      </w:pPr>
-      <w:r>
-        <w:t>SRNTGT085</w:t>
-      </w:r>
-      <w:r>
-        <w:tab/>
-      </w:r>
-      <w:r>
-        <w:tab/>
-      </w:r>
-      <w:r>
-        <w:t>Coal Powerplant 'Tets'</w:t>
-      </w:r>
-    </w:p>
-    <w:p>
-      <w:pPr>
-        <w:rPr>
-          <w:lang w:val="en-US"/>
-        </w:rPr>
-      </w:pPr>
-      <w:r>
-        <w:rPr>
-          <w:lang w:val="en-US"/>
-        </w:rPr>
-        <w:t>Murmansk power plant</w:t>
-      </w:r>
-      <w:r>
-        <w:rPr>
-          <w:lang w:val="en-US"/>
-        </w:rPr>
-        <w:t xml:space="preserve"> supplying the city. Disabling the power station will cause at least short period power outages in the dock and military area.</w:t>
-      </w:r>
-    </w:p>
-    <w:p>
-      <w:pPr>
-        <w:pStyle w:val="Overskrift4"/>
-      </w:pPr>
-      <w:r>
-        <w:t>SRNTGT087</w:t>
-      </w:r>
-      <w:r>
-        <w:tab/>
-      </w:r>
-      <w:r>
-        <w:tab/>
-      </w:r>
-      <w:r>
-        <w:t>Tuloma Powerplant</w:t>
-      </w:r>
-    </w:p>
-    <w:p>
-      <w:pPr>
-        <w:rPr>
-          <w:lang w:val="en-US"/>
-        </w:rPr>
-      </w:pPr>
-      <w:r>
-        <w:rPr>
-          <w:lang w:val="en-US"/>
-        </w:rPr>
-        <w:t>Coal Powerplant</w:t>
-      </w:r>
-      <w:r>
-        <w:rPr>
-          <w:lang w:val="en-US"/>
-        </w:rPr>
-        <w:t xml:space="preserve"> supplying the </w:t>
-      </w:r>
-      <w:r>
-        <w:rPr>
-          <w:lang w:val="en-US"/>
-        </w:rPr>
-        <w:t>nearby industry.</w:t>
-      </w:r>
-    </w:p>
-    <w:p>
-      <w:pPr>
-        <w:pStyle w:val="Ingenmellomrom"/>
-        <w:rPr>
-          <w:lang w:val="en-US"/>
-        </w:rPr>
-      </w:pPr>
-    </w:p>
-    <w:p>
-      <w:pPr>
-        <w:pStyle w:val="Ingenmellomrom"/>
-        <w:rPr>
-          <w:lang w:val="en-US"/>
-        </w:rPr>
-      </w:pPr>
-    </w:p>
-    <w:p>
-      <w:pPr>
-        <w:pStyle w:val="Overskrift2"/>
-        <w:rPr>
-          <w:lang w:val="en-US"/>
-        </w:rPr>
-      </w:pPr>
-      <w:r>
-        <w:rPr>
-          <w:lang w:val="en-US"/>
-        </w:rPr>
         <w:t>Roads</w:t>
       </w:r>
     </w:p>
@@ -5851,7 +6058,6 @@
         <w:pStyle w:val="Overskrift4"/>
       </w:pPr>
       <w:r>
-        <w:lastRenderedPageBreak/>
         <w:t>SRNTGT077</w:t>
       </w:r>
       <w:r>
@@ -6561,7 +6767,6 @@
         <w:rPr>
           <w:lang w:val="en-US"/>
         </w:rPr>
-        <w:lastRenderedPageBreak/>
         <w:t>Summary</w:t>
       </w:r>
     </w:p>
@@ -6710,6 +6915,7 @@
         <w:rPr>
           <w:lang w:val="en-US"/>
         </w:rPr>
+        <w:lastRenderedPageBreak/>
         <w:t xml:space="preserve">If </w:t>
       </w:r>
       <w:r>
@@ -7262,7 +7468,6 @@
         <w:pStyle w:val="Overskrift4"/>
       </w:pPr>
       <w:r>
-        <w:lastRenderedPageBreak/>
         <w:t>SRNTGT049</w:t>
       </w:r>
       <w:r>
@@ -7400,6 +7605,7 @@
         <w:pStyle w:val="Overskrift4"/>
       </w:pPr>
       <w:r>
+        <w:lastRenderedPageBreak/>
         <w:t>SRNTGT096 - Severomorsk Fuel</w:t>
       </w:r>
       <w:r>
@@ -7770,9 +7976,779 @@
         <w:rPr>
           <w:lang w:val="en-US"/>
         </w:rPr>
+        <w:t>With a full mobilization of the Notian society, the factories may also be able to surge their production and are able to increase the amount of production lines they are producing, increasing the number of vehicles being produced.</w:t>
+      </w:r>
+    </w:p>
+    <w:p>
+      <w:pPr>
+        <w:pStyle w:val="Ingenmellomrom"/>
+        <w:rPr>
+          <w:lang w:val="en-US"/>
+        </w:rPr>
+      </w:pPr>
+    </w:p>
+    <w:p>
+      <w:pPr>
+        <w:pStyle w:val="Overskrift3"/>
+      </w:pPr>
+      <w:r>
+        <w:t>Vehicle Factories</w:t>
+      </w:r>
+      <w:r>
+        <w:t xml:space="preserve"> </w:t>
+      </w:r>
+    </w:p>
+    <w:p>
+      <w:pPr>
+        <w:pStyle w:val="Ingenmellomrom"/>
+        <w:rPr>
+          <w:lang w:val="en-US"/>
+        </w:rPr>
+      </w:pPr>
+      <w:r>
+        <w:rPr>
+          <w:lang w:val="en-US"/>
+        </w:rPr>
+        <w:t xml:space="preserve">For vehicle factories they have a certain amount of production lines. 1 production line means 1 vehicle every 7 days. </w:t>
+      </w:r>
+    </w:p>
+    <w:p>
+      <w:pPr>
+        <w:pStyle w:val="Ingenmellomrom"/>
+        <w:rPr>
+          <w:lang w:val="en-US"/>
+        </w:rPr>
+      </w:pPr>
+      <w:r>
+        <w:rPr>
+          <w:lang w:val="en-US"/>
+        </w:rPr>
+        <w:t>With a full mobilization of the Notian society, the factories may also be able to surge their production and are able to increase the amount of production lines they are producing, increasing the number of vehicles being produced.</w:t>
+      </w:r>
+    </w:p>
+    <w:p>
+      <w:pPr>
+        <w:pStyle w:val="Ingenmellomrom"/>
+      </w:pPr>
+    </w:p>
+    <w:p>
+      <w:pPr>
+        <w:pStyle w:val="Overskrift4"/>
+      </w:pPr>
+      <w:r>
         <w:lastRenderedPageBreak/>
-        <w:t>With a full mobilization of the Notian society, the factories may also be able to surge their production and are able to increase the amount of production lines they are producing, increasing the number of vehicles being produced.</w:t>
-      </w:r>
+        <w:t>Olenegorsk Machine Parts Factory</w:t>
+      </w:r>
+      <w:r>
+        <w:t xml:space="preserve"> (</w:t>
+      </w:r>
+      <w:r>
+        <w:t>SRNTGT057</w:t>
+      </w:r>
+      <w:r>
+        <w:t>)</w:t>
+      </w:r>
+    </w:p>
+    <w:p>
+      <w:pPr>
+        <w:pStyle w:val="Ingenmellomrom"/>
+        <w:rPr>
+          <w:lang w:val="en-US"/>
+        </w:rPr>
+      </w:pPr>
+    </w:p>
+    <w:p>
+      <w:pPr>
+        <w:pStyle w:val="Ingenmellomrom"/>
+        <w:rPr>
+          <w:lang w:val="en-US"/>
+        </w:rPr>
+      </w:pPr>
+    </w:p>
+    <w:p>
+      <w:pPr>
+        <w:pStyle w:val="Overskrift4"/>
+      </w:pPr>
+      <w:r>
+        <w:t xml:space="preserve">Apatite Veichle Factory </w:t>
+      </w:r>
+      <w:r>
+        <w:t>(</w:t>
+      </w:r>
+      <w:r>
+        <w:t>SRNTGT071</w:t>
+      </w:r>
+      <w:r>
+        <w:t>)</w:t>
+      </w:r>
+    </w:p>
+    <w:p>
+      <w:pPr>
+        <w:pStyle w:val="Ingenmellomrom"/>
+        <w:rPr>
+          <w:lang w:val="en-US"/>
+        </w:rPr>
+      </w:pPr>
+      <w:r>
+        <w:rPr>
+          <w:lang w:val="en-US"/>
+        </w:rPr>
+        <w:t xml:space="preserve">The vehicle factory in </w:t>
+      </w:r>
+      <w:r>
+        <w:rPr>
+          <w:lang w:val="en-US"/>
+        </w:rPr>
+        <w:t>Apatite</w:t>
+      </w:r>
+      <w:r>
+        <w:rPr>
+          <w:lang w:val="en-US"/>
+        </w:rPr>
+        <w:t xml:space="preserve"> is </w:t>
+      </w:r>
+      <w:r>
+        <w:rPr>
+          <w:lang w:val="en-US"/>
+        </w:rPr>
+        <w:t xml:space="preserve">capable of </w:t>
+      </w:r>
+      <w:r>
+        <w:rPr>
+          <w:lang w:val="en-US"/>
+        </w:rPr>
+        <w:t xml:space="preserve">producing military vehicles. The factory is producing SA-15 SAMs and is thus an important contribution to </w:t>
+      </w:r>
+      <w:r>
+        <w:rPr>
+          <w:lang w:val="en-US"/>
+        </w:rPr>
+        <w:t>Notian</w:t>
+      </w:r>
+      <w:r>
+        <w:rPr>
+          <w:lang w:val="en-US"/>
+        </w:rPr>
+        <w:t xml:space="preserve"> Air Defense. If needed, the factory can shift focus and change all production lines into the prioritized vehicles to double or triple the output of a certain type of vehicle. The factory currently can sustain 2 production lines.</w:t>
+      </w:r>
+      <w:r>
+        <w:rPr>
+          <w:lang w:val="en-US"/>
+        </w:rPr>
+        <w:t xml:space="preserve"> Surge capacity is 4 production lines.</w:t>
+      </w:r>
+    </w:p>
+    <w:p>
+      <w:pPr>
+        <w:pStyle w:val="Ingenmellomrom"/>
+        <w:rPr>
+          <w:lang w:val="en-US"/>
+        </w:rPr>
+      </w:pPr>
+    </w:p>
+    <w:p>
+      <w:pPr>
+        <w:pStyle w:val="Overskrift4"/>
+      </w:pPr>
+      <w:r>
+        <w:t xml:space="preserve">Apatite </w:t>
+      </w:r>
+      <w:r>
+        <w:t xml:space="preserve">SAM </w:t>
+      </w:r>
+      <w:r>
+        <w:t xml:space="preserve">Factory </w:t>
+      </w:r>
+      <w:r>
+        <w:t>(</w:t>
+      </w:r>
+      <w:r>
+        <w:t>SRNTGT072</w:t>
+      </w:r>
+      <w:r>
+        <w:t>)</w:t>
+      </w:r>
+    </w:p>
+    <w:p>
+      <w:pPr>
+        <w:pStyle w:val="Ingenmellomrom"/>
+        <w:rPr>
+          <w:lang w:val="en-US"/>
+        </w:rPr>
+      </w:pPr>
+      <w:r>
+        <w:rPr>
+          <w:lang w:val="en-US"/>
+        </w:rPr>
+        <w:t xml:space="preserve">The </w:t>
+      </w:r>
+      <w:r>
+        <w:rPr>
+          <w:lang w:val="en-US"/>
+        </w:rPr>
+        <w:t>SAM</w:t>
+      </w:r>
+      <w:r>
+        <w:rPr>
+          <w:lang w:val="en-US"/>
+        </w:rPr>
+        <w:t xml:space="preserve"> factory in </w:t>
+      </w:r>
+      <w:r>
+        <w:rPr>
+          <w:lang w:val="en-US"/>
+        </w:rPr>
+        <w:t>Apatite</w:t>
+      </w:r>
+      <w:r>
+        <w:rPr>
+          <w:lang w:val="en-US"/>
+        </w:rPr>
+        <w:t xml:space="preserve"> is producing SA-1</w:t>
+      </w:r>
+      <w:r>
+        <w:rPr>
+          <w:lang w:val="en-US"/>
+        </w:rPr>
+        <w:t>1</w:t>
+      </w:r>
+      <w:r>
+        <w:rPr>
+          <w:lang w:val="en-US"/>
+        </w:rPr>
+        <w:t xml:space="preserve"> </w:t>
+      </w:r>
+      <w:r>
+        <w:rPr>
+          <w:lang w:val="en-US"/>
+        </w:rPr>
+        <w:t xml:space="preserve">TEL </w:t>
+      </w:r>
+      <w:r>
+        <w:rPr>
+          <w:lang w:val="en-US"/>
+        </w:rPr>
+        <w:t xml:space="preserve">SAMs and is thus an important contribution to </w:t>
+      </w:r>
+      <w:r>
+        <w:rPr>
+          <w:lang w:val="en-US"/>
+        </w:rPr>
+        <w:t>Notian</w:t>
+      </w:r>
+      <w:r>
+        <w:rPr>
+          <w:lang w:val="en-US"/>
+        </w:rPr>
+        <w:t xml:space="preserve"> Air Defense. If needed, the factory can shift focus and change all production lines into the prioritized vehicles to double or triple the output of a certain type of vehicle. The factory currently can sustain 2 production lines.</w:t>
+      </w:r>
+      <w:r>
+        <w:rPr>
+          <w:lang w:val="en-US"/>
+        </w:rPr>
+        <w:t xml:space="preserve"> Surge capacity is 4 production lines.</w:t>
+      </w:r>
+    </w:p>
+    <w:p>
+      <w:pPr>
+        <w:pStyle w:val="Ingenmellomrom"/>
+        <w:rPr>
+          <w:lang w:val="en-US"/>
+        </w:rPr>
+      </w:pPr>
+    </w:p>
+    <w:p>
+      <w:pPr>
+        <w:pStyle w:val="Overskrift4"/>
+      </w:pPr>
+      <w:r>
+        <w:t>SRNTGT101: Severomorsk SAM Factory</w:t>
+      </w:r>
+    </w:p>
+    <w:p>
+      <w:pPr>
+        <w:pStyle w:val="Ingenmellomrom"/>
+        <w:rPr>
+          <w:lang w:val="en-US"/>
+        </w:rPr>
+      </w:pPr>
+      <w:r>
+        <w:rPr>
+          <w:lang w:val="en-US"/>
+        </w:rPr>
+        <w:t xml:space="preserve">The </w:t>
+      </w:r>
+      <w:r>
+        <w:rPr>
+          <w:lang w:val="en-US"/>
+        </w:rPr>
+        <w:t>SAM</w:t>
+      </w:r>
+      <w:r>
+        <w:rPr>
+          <w:lang w:val="en-US"/>
+        </w:rPr>
+        <w:t xml:space="preserve"> factory in </w:t>
+      </w:r>
+      <w:r>
+        <w:rPr>
+          <w:lang w:val="en-US"/>
+        </w:rPr>
+        <w:t>Severomorsk</w:t>
+      </w:r>
+      <w:r>
+        <w:rPr>
+          <w:lang w:val="en-US"/>
+        </w:rPr>
+        <w:t xml:space="preserve"> is producing </w:t>
+      </w:r>
+      <w:r>
+        <w:rPr>
+          <w:lang w:val="en-US"/>
+        </w:rPr>
+        <w:t>SA-10 SAM system</w:t>
+      </w:r>
+      <w:r>
+        <w:rPr>
+          <w:lang w:val="en-US"/>
+        </w:rPr>
+        <w:t xml:space="preserve"> and is thus an important contribution to </w:t>
+      </w:r>
+      <w:r>
+        <w:rPr>
+          <w:lang w:val="en-US"/>
+        </w:rPr>
+        <w:t>Notian</w:t>
+      </w:r>
+      <w:r>
+        <w:rPr>
+          <w:lang w:val="en-US"/>
+        </w:rPr>
+        <w:t xml:space="preserve"> </w:t>
+      </w:r>
+      <w:r>
+        <w:rPr>
+          <w:lang w:val="en-US"/>
+        </w:rPr>
+        <w:t xml:space="preserve">strategic Air Defense. </w:t>
+      </w:r>
+      <w:r>
+        <w:rPr>
+          <w:lang w:val="en-US"/>
+        </w:rPr>
+        <w:t xml:space="preserve">The factory currently can sustain </w:t>
+      </w:r>
+      <w:r>
+        <w:rPr>
+          <w:lang w:val="en-US"/>
+        </w:rPr>
+        <w:t>production of one SA-10 system every 10 days (complete with launchers, C2 and radars).  Surge capacity is 2 Sa-10 systems every 10 days.</w:t>
+      </w:r>
+    </w:p>
+    <w:p>
+      <w:pPr>
+        <w:pStyle w:val="Ingenmellomrom"/>
+        <w:rPr>
+          <w:lang w:val="en-US"/>
+        </w:rPr>
+      </w:pPr>
+    </w:p>
+    <w:p>
+      <w:pPr>
+        <w:pStyle w:val="Ingenmellomrom"/>
+        <w:rPr>
+          <w:lang w:val="en-US"/>
+        </w:rPr>
+      </w:pPr>
+    </w:p>
+    <w:p>
+      <w:pPr>
+        <w:pStyle w:val="Overskrift4"/>
+      </w:pPr>
+      <w:r>
+        <w:t>SRNTGT097 - Olenogorsk SAM factory</w:t>
+      </w:r>
+    </w:p>
+    <w:p>
+      <w:pPr>
+        <w:pStyle w:val="Ingenmellomrom"/>
+        <w:rPr>
+          <w:lang w:val="en-US"/>
+        </w:rPr>
+      </w:pPr>
+      <w:r>
+        <w:rPr>
+          <w:lang w:val="en-US"/>
+        </w:rPr>
+        <w:t xml:space="preserve">The </w:t>
+      </w:r>
+      <w:r>
+        <w:rPr>
+          <w:lang w:val="en-US"/>
+        </w:rPr>
+        <w:t>SAM</w:t>
+      </w:r>
+      <w:r>
+        <w:rPr>
+          <w:lang w:val="en-US"/>
+        </w:rPr>
+        <w:t xml:space="preserve"> factory in </w:t>
+      </w:r>
+      <w:r>
+        <w:rPr>
+          <w:lang w:val="en-US"/>
+        </w:rPr>
+        <w:t>Olenogorsk</w:t>
+      </w:r>
+      <w:r>
+        <w:rPr>
+          <w:lang w:val="en-US"/>
+        </w:rPr>
+        <w:t xml:space="preserve"> is producing </w:t>
+      </w:r>
+      <w:r>
+        <w:rPr>
+          <w:lang w:val="en-US"/>
+        </w:rPr>
+        <w:t xml:space="preserve">SA-6 launchers </w:t>
+      </w:r>
+      <w:r>
+        <w:rPr>
+          <w:lang w:val="en-US"/>
+        </w:rPr>
+        <w:t xml:space="preserve">and is thus an important contribution to </w:t>
+      </w:r>
+      <w:r>
+        <w:rPr>
+          <w:lang w:val="en-US"/>
+        </w:rPr>
+        <w:t>Notian</w:t>
+      </w:r>
+      <w:r>
+        <w:rPr>
+          <w:lang w:val="en-US"/>
+        </w:rPr>
+        <w:t xml:space="preserve"> Air Defense. If needed, the factory can shift focus and change all production lines into the prioritized </w:t>
+      </w:r>
+      <w:r>
+        <w:rPr>
+          <w:lang w:val="en-US"/>
+        </w:rPr>
+        <w:t>SAMs</w:t>
+      </w:r>
+      <w:r>
+        <w:rPr>
+          <w:lang w:val="en-US"/>
+        </w:rPr>
+        <w:t xml:space="preserve"> to double the output of a certain type of </w:t>
+      </w:r>
+      <w:r>
+        <w:rPr>
+          <w:lang w:val="en-US"/>
+        </w:rPr>
+        <w:t>SAM.</w:t>
+      </w:r>
+      <w:r>
+        <w:rPr>
+          <w:lang w:val="en-US"/>
+        </w:rPr>
+        <w:t xml:space="preserve"> The factory currently can sustain </w:t>
+      </w:r>
+      <w:r>
+        <w:rPr>
+          <w:lang w:val="en-US"/>
+        </w:rPr>
+        <w:t>3</w:t>
+      </w:r>
+      <w:r>
+        <w:rPr>
+          <w:lang w:val="en-US"/>
+        </w:rPr>
+        <w:t xml:space="preserve"> production lines.</w:t>
+      </w:r>
+      <w:r>
+        <w:rPr>
+          <w:lang w:val="en-US"/>
+        </w:rPr>
+        <w:t xml:space="preserve"> Surge capacity is 6 production lines.</w:t>
+      </w:r>
+    </w:p>
+    <w:p>
+      <w:pPr>
+        <w:pStyle w:val="Ingenmellomrom"/>
+        <w:rPr>
+          <w:lang w:val="en-US"/>
+        </w:rPr>
+      </w:pPr>
+    </w:p>
+    <w:p>
+      <w:pPr>
+        <w:pStyle w:val="Overskrift4"/>
+      </w:pPr>
+      <w:r>
+        <w:t>SRNTGT098 - Poliarnie SAM factory</w:t>
+      </w:r>
+    </w:p>
+    <w:p>
+      <w:pPr>
+        <w:pStyle w:val="Ingenmellomrom"/>
+        <w:rPr>
+          <w:lang w:val="en-US"/>
+        </w:rPr>
+      </w:pPr>
+      <w:r>
+        <w:rPr>
+          <w:lang w:val="en-US"/>
+        </w:rPr>
+        <w:t xml:space="preserve">The </w:t>
+      </w:r>
+      <w:r>
+        <w:rPr>
+          <w:lang w:val="en-US"/>
+        </w:rPr>
+        <w:t>SAM</w:t>
+      </w:r>
+      <w:r>
+        <w:rPr>
+          <w:lang w:val="en-US"/>
+        </w:rPr>
+        <w:t xml:space="preserve"> factory in </w:t>
+      </w:r>
+      <w:r>
+        <w:rPr>
+          <w:lang w:val="en-US"/>
+        </w:rPr>
+        <w:t>Poliarnie</w:t>
+      </w:r>
+      <w:r>
+        <w:rPr>
+          <w:lang w:val="en-US"/>
+        </w:rPr>
+        <w:t xml:space="preserve"> is producing </w:t>
+      </w:r>
+      <w:r>
+        <w:rPr>
+          <w:lang w:val="en-US"/>
+        </w:rPr>
+        <w:t>SA-8</w:t>
+      </w:r>
+      <w:r>
+        <w:rPr>
+          <w:lang w:val="en-US"/>
+        </w:rPr>
+        <w:t xml:space="preserve">. If needed, the factory can shift focus and change </w:t>
+      </w:r>
+      <w:r>
+        <w:rPr>
+          <w:lang w:val="en-US"/>
+        </w:rPr>
+        <w:t xml:space="preserve">both production lines into </w:t>
+      </w:r>
+      <w:r>
+        <w:rPr>
+          <w:lang w:val="en-US"/>
+        </w:rPr>
+        <w:t xml:space="preserve">prioritized </w:t>
+      </w:r>
+      <w:r>
+        <w:rPr>
+          <w:lang w:val="en-US"/>
+        </w:rPr>
+        <w:t>SAMs</w:t>
+      </w:r>
+      <w:r>
+        <w:rPr>
+          <w:lang w:val="en-US"/>
+        </w:rPr>
+        <w:t xml:space="preserve"> to double the output of a certain type of </w:t>
+      </w:r>
+      <w:r>
+        <w:rPr>
+          <w:lang w:val="en-US"/>
+        </w:rPr>
+        <w:t>SAM.</w:t>
+      </w:r>
+      <w:r>
+        <w:rPr>
+          <w:lang w:val="en-US"/>
+        </w:rPr>
+        <w:t xml:space="preserve"> The factory currently can sustain </w:t>
+      </w:r>
+      <w:r>
+        <w:rPr>
+          <w:lang w:val="en-US"/>
+        </w:rPr>
+        <w:t>2</w:t>
+      </w:r>
+      <w:r>
+        <w:rPr>
+          <w:lang w:val="en-US"/>
+        </w:rPr>
+        <w:t xml:space="preserve"> production lines.</w:t>
+      </w:r>
+      <w:r>
+        <w:rPr>
+          <w:lang w:val="en-US"/>
+        </w:rPr>
+        <w:t xml:space="preserve"> Surge capacity is 4 production lines.</w:t>
+      </w:r>
+    </w:p>
+    <w:p>
+      <w:pPr>
+        <w:pStyle w:val="Ingenmellomrom"/>
+        <w:rPr>
+          <w:lang w:val="en-US"/>
+        </w:rPr>
+      </w:pPr>
+    </w:p>
+    <w:p>
+      <w:pPr>
+        <w:pStyle w:val="Ingenmellomrom"/>
+        <w:rPr>
+          <w:lang w:val="en-US"/>
+        </w:rPr>
+      </w:pPr>
+    </w:p>
+    <w:p>
+      <w:pPr>
+        <w:pStyle w:val="Overskrift4"/>
+      </w:pPr>
+      <w:r>
+        <w:t xml:space="preserve">Apatite </w:t>
+      </w:r>
+      <w:r>
+        <w:t xml:space="preserve">Radar </w:t>
+      </w:r>
+      <w:r>
+        <w:t xml:space="preserve">Factory </w:t>
+      </w:r>
+      <w:r>
+        <w:t>(</w:t>
+      </w:r>
+      <w:r>
+        <w:t>SRNTGT073</w:t>
+      </w:r>
+      <w:r>
+        <w:t>)</w:t>
+      </w:r>
+    </w:p>
+    <w:p>
+      <w:pPr>
+        <w:pStyle w:val="Ingenmellomrom"/>
+        <w:rPr>
+          <w:lang w:val="en-US"/>
+        </w:rPr>
+      </w:pPr>
+      <w:r>
+        <w:rPr>
+          <w:lang w:val="en-US"/>
+        </w:rPr>
+        <w:t xml:space="preserve">The </w:t>
+      </w:r>
+      <w:r>
+        <w:rPr>
+          <w:lang w:val="en-US"/>
+        </w:rPr>
+        <w:t>radar</w:t>
+      </w:r>
+      <w:r>
+        <w:rPr>
+          <w:lang w:val="en-US"/>
+        </w:rPr>
+        <w:t xml:space="preserve"> factory in </w:t>
+      </w:r>
+      <w:r>
+        <w:rPr>
+          <w:lang w:val="en-US"/>
+        </w:rPr>
+        <w:t>Apatite</w:t>
+      </w:r>
+      <w:r>
+        <w:rPr>
+          <w:lang w:val="en-US"/>
+        </w:rPr>
+        <w:t xml:space="preserve"> is producing </w:t>
+      </w:r>
+      <w:r>
+        <w:rPr>
+          <w:lang w:val="en-US"/>
+        </w:rPr>
+        <w:t xml:space="preserve">radars for </w:t>
+      </w:r>
+      <w:r>
+        <w:rPr>
+          <w:lang w:val="en-US"/>
+        </w:rPr>
+        <w:t xml:space="preserve">SAMs and is thus an important contribution to </w:t>
+      </w:r>
+      <w:r>
+        <w:rPr>
+          <w:lang w:val="en-US"/>
+        </w:rPr>
+        <w:t>Notian</w:t>
+      </w:r>
+      <w:r>
+        <w:rPr>
+          <w:lang w:val="en-US"/>
+        </w:rPr>
+        <w:t xml:space="preserve"> Air Defense. If needed, the factory can shift focus and change all production lines into the prioritized </w:t>
+      </w:r>
+      <w:r>
+        <w:rPr>
+          <w:lang w:val="en-US"/>
+        </w:rPr>
+        <w:t>radar</w:t>
+      </w:r>
+      <w:r>
+        <w:rPr>
+          <w:lang w:val="en-US"/>
+        </w:rPr>
+        <w:t xml:space="preserve"> to double the output of a certain type of vehicle. The factory currently can sustain </w:t>
+      </w:r>
+      <w:r>
+        <w:rPr>
+          <w:lang w:val="en-US"/>
+        </w:rPr>
+        <w:t>3</w:t>
+      </w:r>
+      <w:r>
+        <w:rPr>
+          <w:lang w:val="en-US"/>
+        </w:rPr>
+        <w:t xml:space="preserve"> production lines.</w:t>
+      </w:r>
+      <w:r>
+        <w:rPr>
+          <w:lang w:val="en-US"/>
+        </w:rPr>
+        <w:t xml:space="preserve"> Surge capacity is 6 production lines. </w:t>
+      </w:r>
+      <w:r>
+        <w:rPr>
+          <w:lang w:val="en-US"/>
+        </w:rPr>
+        <w:t xml:space="preserve"> Normal </w:t>
+      </w:r>
+      <w:r>
+        <w:rPr>
+          <w:lang w:val="en-US"/>
+        </w:rPr>
+        <w:t>production is</w:t>
+      </w:r>
+      <w:r>
+        <w:rPr>
+          <w:lang w:val="en-US"/>
+        </w:rPr>
+        <w:t xml:space="preserve"> SA-11 SR, Dog Ear and SA-6 STR.</w:t>
+      </w:r>
+    </w:p>
+    <w:p>
+      <w:pPr>
+        <w:pStyle w:val="Ingenmellomrom"/>
+        <w:rPr>
+          <w:lang w:val="en-US"/>
+        </w:rPr>
+      </w:pPr>
     </w:p>
     <w:p>
       <w:pPr>
@@ -7785,785 +8761,15 @@
     <w:p>
       <w:pPr>
         <w:pStyle w:val="Overskrift3"/>
-      </w:pPr>
-      <w:r>
-        <w:t>Vehicle Factories</w:t>
-      </w:r>
-      <w:r>
-        <w:t xml:space="preserve"> </w:t>
-      </w:r>
-    </w:p>
-    <w:p>
-      <w:pPr>
-        <w:pStyle w:val="Ingenmellomrom"/>
-        <w:rPr>
-          <w:lang w:val="en-US"/>
-        </w:rPr>
-      </w:pPr>
-      <w:r>
-        <w:rPr>
-          <w:lang w:val="en-US"/>
-        </w:rPr>
-        <w:t xml:space="preserve">For vehicle factories they have a certain amount of production lines. 1 production line means 1 vehicle every 7 days. </w:t>
-      </w:r>
-    </w:p>
-    <w:p>
-      <w:pPr>
-        <w:pStyle w:val="Ingenmellomrom"/>
-        <w:rPr>
-          <w:lang w:val="en-US"/>
-        </w:rPr>
-      </w:pPr>
-      <w:r>
-        <w:rPr>
-          <w:lang w:val="en-US"/>
-        </w:rPr>
-        <w:t>With a full mobilization of the Notian society, the factories may also be able to surge their production and are able to increase the amount of production lines they are producing, increasing the number of vehicles being produced.</w:t>
-      </w:r>
-    </w:p>
-    <w:p>
-      <w:pPr>
-        <w:pStyle w:val="Ingenmellomrom"/>
-      </w:pPr>
-    </w:p>
-    <w:p>
-      <w:pPr>
-        <w:pStyle w:val="Overskrift4"/>
-      </w:pPr>
-      <w:r>
-        <w:t>Olenegorsk Machine Parts Factory</w:t>
-      </w:r>
-      <w:r>
-        <w:t xml:space="preserve"> (</w:t>
-      </w:r>
-      <w:r>
-        <w:t>SRNTGT057</w:t>
-      </w:r>
-      <w:r>
-        <w:t>)</w:t>
-      </w:r>
-    </w:p>
-    <w:p>
-      <w:pPr>
-        <w:pStyle w:val="Ingenmellomrom"/>
-        <w:rPr>
-          <w:lang w:val="en-US"/>
-        </w:rPr>
-      </w:pPr>
-    </w:p>
-    <w:p>
-      <w:pPr>
-        <w:pStyle w:val="Ingenmellomrom"/>
-        <w:rPr>
-          <w:lang w:val="en-US"/>
-        </w:rPr>
-      </w:pPr>
-    </w:p>
-    <w:p>
-      <w:pPr>
-        <w:pStyle w:val="Overskrift4"/>
-      </w:pPr>
-      <w:r>
-        <w:t xml:space="preserve">Apatite Veichle Factory </w:t>
-      </w:r>
-      <w:r>
-        <w:t>(</w:t>
-      </w:r>
-      <w:r>
-        <w:t>SRNTGT071</w:t>
-      </w:r>
-      <w:r>
-        <w:t>)</w:t>
-      </w:r>
-    </w:p>
-    <w:p>
-      <w:pPr>
-        <w:pStyle w:val="Ingenmellomrom"/>
-        <w:rPr>
-          <w:lang w:val="en-US"/>
-        </w:rPr>
-      </w:pPr>
-      <w:r>
-        <w:rPr>
-          <w:lang w:val="en-US"/>
-        </w:rPr>
-        <w:t xml:space="preserve">The vehicle factory in </w:t>
-      </w:r>
-      <w:r>
-        <w:rPr>
-          <w:lang w:val="en-US"/>
-        </w:rPr>
-        <w:t>Apatite</w:t>
-      </w:r>
-      <w:r>
-        <w:rPr>
-          <w:lang w:val="en-US"/>
-        </w:rPr>
-        <w:t xml:space="preserve"> is </w:t>
-      </w:r>
-      <w:r>
-        <w:rPr>
-          <w:lang w:val="en-US"/>
-        </w:rPr>
-        <w:t xml:space="preserve">capable of </w:t>
-      </w:r>
-      <w:r>
-        <w:rPr>
-          <w:lang w:val="en-US"/>
-        </w:rPr>
-        <w:t xml:space="preserve">producing military vehicles. The factory is producing SA-15 SAMs and is thus an important contribution to </w:t>
-      </w:r>
-      <w:r>
-        <w:rPr>
-          <w:lang w:val="en-US"/>
-        </w:rPr>
-        <w:t>Notian</w:t>
-      </w:r>
-      <w:r>
-        <w:rPr>
-          <w:lang w:val="en-US"/>
-        </w:rPr>
-        <w:t xml:space="preserve"> Air Defense. If needed, the factory can shift focus and change all production lines into the prioritized vehicles to double or triple the output of a certain type of vehicle. The factory currently can sustain 2 production lines.</w:t>
-      </w:r>
-      <w:r>
-        <w:rPr>
-          <w:lang w:val="en-US"/>
-        </w:rPr>
-        <w:t xml:space="preserve"> Surge capacity is 4 production lines.</w:t>
-      </w:r>
-    </w:p>
-    <w:p>
-      <w:pPr>
-        <w:pStyle w:val="Ingenmellomrom"/>
-        <w:rPr>
-          <w:lang w:val="en-US"/>
-        </w:rPr>
-      </w:pPr>
-    </w:p>
-    <w:p>
-      <w:pPr>
-        <w:pStyle w:val="Overskrift4"/>
-      </w:pPr>
-      <w:r>
-        <w:t xml:space="preserve">Apatite </w:t>
-      </w:r>
-      <w:r>
-        <w:t xml:space="preserve">SAM </w:t>
-      </w:r>
-      <w:r>
-        <w:t xml:space="preserve">Factory </w:t>
-      </w:r>
-      <w:r>
-        <w:t>(</w:t>
-      </w:r>
-      <w:r>
-        <w:t>SRNTGT072</w:t>
-      </w:r>
-      <w:r>
-        <w:t>)</w:t>
-      </w:r>
-    </w:p>
-    <w:p>
-      <w:pPr>
-        <w:pStyle w:val="Ingenmellomrom"/>
-        <w:rPr>
-          <w:lang w:val="en-US"/>
-        </w:rPr>
-      </w:pPr>
-      <w:r>
-        <w:rPr>
-          <w:lang w:val="en-US"/>
-        </w:rPr>
-        <w:t xml:space="preserve">The </w:t>
-      </w:r>
-      <w:r>
-        <w:rPr>
-          <w:lang w:val="en-US"/>
-        </w:rPr>
-        <w:t>SAM</w:t>
-      </w:r>
-      <w:r>
-        <w:rPr>
-          <w:lang w:val="en-US"/>
-        </w:rPr>
-        <w:t xml:space="preserve"> factory in </w:t>
-      </w:r>
-      <w:r>
-        <w:rPr>
-          <w:lang w:val="en-US"/>
-        </w:rPr>
-        <w:t>Apatite</w:t>
-      </w:r>
-      <w:r>
-        <w:rPr>
-          <w:lang w:val="en-US"/>
-        </w:rPr>
-        <w:t xml:space="preserve"> is producing SA-1</w:t>
-      </w:r>
-      <w:r>
-        <w:rPr>
-          <w:lang w:val="en-US"/>
-        </w:rPr>
-        <w:t>1</w:t>
-      </w:r>
-      <w:r>
-        <w:rPr>
-          <w:lang w:val="en-US"/>
-        </w:rPr>
-        <w:t xml:space="preserve"> </w:t>
-      </w:r>
-      <w:r>
-        <w:rPr>
-          <w:lang w:val="en-US"/>
-        </w:rPr>
-        <w:t xml:space="preserve">TEL </w:t>
-      </w:r>
-      <w:r>
-        <w:rPr>
-          <w:lang w:val="en-US"/>
-        </w:rPr>
-        <w:t xml:space="preserve">SAMs and is thus an important contribution to </w:t>
-      </w:r>
-      <w:r>
-        <w:rPr>
-          <w:lang w:val="en-US"/>
-        </w:rPr>
-        <w:t>Notian</w:t>
-      </w:r>
-      <w:r>
-        <w:rPr>
-          <w:lang w:val="en-US"/>
-        </w:rPr>
-        <w:t xml:space="preserve"> Air Defense. If needed, the factory can shift focus and change all production lines into the prioritized vehicles to double or triple the output of a certain type of vehicle. The factory currently can sustain 2 production lines.</w:t>
-      </w:r>
-      <w:r>
-        <w:rPr>
-          <w:lang w:val="en-US"/>
-        </w:rPr>
-        <w:t xml:space="preserve"> Surge capacity is 4 production lines.</w:t>
-      </w:r>
-    </w:p>
-    <w:p>
-      <w:pPr>
-        <w:pStyle w:val="Ingenmellomrom"/>
-        <w:rPr>
-          <w:lang w:val="en-US"/>
-        </w:rPr>
-      </w:pPr>
-    </w:p>
-    <w:p>
-      <w:pPr>
-        <w:pStyle w:val="Overskrift4"/>
-      </w:pPr>
-      <w:r>
-        <w:t>SRNTGT101: Severomorsk SAM Factory</w:t>
-      </w:r>
-    </w:p>
-    <w:p>
-      <w:pPr>
-        <w:pStyle w:val="Ingenmellomrom"/>
-        <w:rPr>
-          <w:lang w:val="en-US"/>
-        </w:rPr>
-      </w:pPr>
-      <w:r>
-        <w:rPr>
-          <w:lang w:val="en-US"/>
-        </w:rPr>
-        <w:t xml:space="preserve">The </w:t>
-      </w:r>
-      <w:r>
-        <w:rPr>
-          <w:lang w:val="en-US"/>
-        </w:rPr>
-        <w:t>SAM</w:t>
-      </w:r>
-      <w:r>
-        <w:rPr>
-          <w:lang w:val="en-US"/>
-        </w:rPr>
-        <w:t xml:space="preserve"> factory in </w:t>
-      </w:r>
-      <w:r>
-        <w:rPr>
-          <w:lang w:val="en-US"/>
-        </w:rPr>
-        <w:t>Severomorsk</w:t>
-      </w:r>
-      <w:r>
-        <w:rPr>
-          <w:lang w:val="en-US"/>
-        </w:rPr>
-        <w:t xml:space="preserve"> is producing </w:t>
-      </w:r>
-      <w:r>
-        <w:rPr>
-          <w:lang w:val="en-US"/>
-        </w:rPr>
-        <w:t>SA-10 SAM system</w:t>
-      </w:r>
-      <w:r>
-        <w:rPr>
-          <w:lang w:val="en-US"/>
-        </w:rPr>
-        <w:t xml:space="preserve"> and is thus an important contribution to </w:t>
-      </w:r>
-      <w:r>
-        <w:rPr>
-          <w:lang w:val="en-US"/>
-        </w:rPr>
-        <w:t>Notian</w:t>
-      </w:r>
-      <w:r>
-        <w:rPr>
-          <w:lang w:val="en-US"/>
-        </w:rPr>
-        <w:t xml:space="preserve"> </w:t>
-      </w:r>
-      <w:r>
-        <w:rPr>
-          <w:lang w:val="en-US"/>
-        </w:rPr>
-        <w:t xml:space="preserve">strategic Air Defense. </w:t>
-      </w:r>
-      <w:r>
-        <w:rPr>
-          <w:lang w:val="en-US"/>
-        </w:rPr>
-        <w:t xml:space="preserve">The factory currently can sustain </w:t>
-      </w:r>
-      <w:r>
-        <w:rPr>
-          <w:lang w:val="en-US"/>
-        </w:rPr>
-        <w:t>production of one SA-10 system every 10 days (complete with launchers, C2 and radars).  Surge capacity is 2 Sa-10 systems every 10 days.</w:t>
-      </w:r>
-    </w:p>
-    <w:p>
-      <w:pPr>
-        <w:pStyle w:val="Ingenmellomrom"/>
-        <w:rPr>
-          <w:lang w:val="en-US"/>
-        </w:rPr>
-      </w:pPr>
-    </w:p>
-    <w:p>
-      <w:pPr>
-        <w:pStyle w:val="Ingenmellomrom"/>
-        <w:rPr>
-          <w:lang w:val="en-US"/>
-        </w:rPr>
-      </w:pPr>
-    </w:p>
-    <w:p>
-      <w:pPr>
-        <w:pStyle w:val="Overskrift4"/>
-      </w:pPr>
-      <w:r>
-        <w:t>SRNTGT097 - Olenogorsk SAM factory</w:t>
-      </w:r>
-    </w:p>
-    <w:p>
-      <w:pPr>
-        <w:pStyle w:val="Ingenmellomrom"/>
-        <w:rPr>
-          <w:lang w:val="en-US"/>
-        </w:rPr>
-      </w:pPr>
-      <w:r>
-        <w:rPr>
-          <w:lang w:val="en-US"/>
-        </w:rPr>
-        <w:t xml:space="preserve">The </w:t>
-      </w:r>
-      <w:r>
-        <w:rPr>
-          <w:lang w:val="en-US"/>
-        </w:rPr>
-        <w:t>SAM</w:t>
-      </w:r>
-      <w:r>
-        <w:rPr>
-          <w:lang w:val="en-US"/>
-        </w:rPr>
-        <w:t xml:space="preserve"> factory in </w:t>
-      </w:r>
-      <w:r>
-        <w:rPr>
-          <w:lang w:val="en-US"/>
-        </w:rPr>
-        <w:t>Olenogorsk</w:t>
-      </w:r>
-      <w:r>
-        <w:rPr>
-          <w:lang w:val="en-US"/>
-        </w:rPr>
-        <w:t xml:space="preserve"> is producing </w:t>
-      </w:r>
-      <w:r>
-        <w:rPr>
-          <w:lang w:val="en-US"/>
-        </w:rPr>
-        <w:t xml:space="preserve">SA-6 launchers </w:t>
-      </w:r>
-      <w:r>
-        <w:rPr>
-          <w:lang w:val="en-US"/>
-        </w:rPr>
-        <w:t xml:space="preserve">and is thus an important contribution to </w:t>
-      </w:r>
-      <w:r>
-        <w:rPr>
-          <w:lang w:val="en-US"/>
-        </w:rPr>
-        <w:t>Notian</w:t>
-      </w:r>
-      <w:r>
-        <w:rPr>
-          <w:lang w:val="en-US"/>
-        </w:rPr>
-        <w:t xml:space="preserve"> Air Defense. If needed, the factory can shift focus and change all production lines into the prioritized </w:t>
-      </w:r>
-      <w:r>
-        <w:rPr>
-          <w:lang w:val="en-US"/>
-        </w:rPr>
-        <w:t>SAMs</w:t>
-      </w:r>
-      <w:r>
-        <w:rPr>
-          <w:lang w:val="en-US"/>
-        </w:rPr>
-        <w:t xml:space="preserve"> to double the output of a certain type of </w:t>
-      </w:r>
-      <w:r>
-        <w:rPr>
-          <w:lang w:val="en-US"/>
-        </w:rPr>
-        <w:t>SAM.</w:t>
-      </w:r>
-      <w:r>
-        <w:rPr>
-          <w:lang w:val="en-US"/>
-        </w:rPr>
-        <w:t xml:space="preserve"> The factory currently can sustain </w:t>
-      </w:r>
-      <w:r>
-        <w:rPr>
-          <w:lang w:val="en-US"/>
-        </w:rPr>
-        <w:t>3</w:t>
-      </w:r>
-      <w:r>
-        <w:rPr>
-          <w:lang w:val="en-US"/>
-        </w:rPr>
-        <w:t xml:space="preserve"> production lines.</w:t>
-      </w:r>
-      <w:r>
-        <w:rPr>
-          <w:lang w:val="en-US"/>
-        </w:rPr>
-        <w:t xml:space="preserve"> Surge capacity is 6 production lines.</w:t>
-      </w:r>
-    </w:p>
-    <w:p>
-      <w:pPr>
-        <w:pStyle w:val="Ingenmellomrom"/>
-        <w:rPr>
-          <w:lang w:val="en-US"/>
-        </w:rPr>
-      </w:pPr>
-    </w:p>
-    <w:p>
-      <w:pPr>
-        <w:pStyle w:val="Overskrift4"/>
-      </w:pPr>
-      <w:r>
-        <w:t>SRNTGT098 - Poliarnie SAM factory</w:t>
-      </w:r>
-    </w:p>
-    <w:p>
-      <w:pPr>
-        <w:pStyle w:val="Ingenmellomrom"/>
-        <w:rPr>
-          <w:lang w:val="en-US"/>
-        </w:rPr>
-      </w:pPr>
-      <w:r>
-        <w:rPr>
-          <w:lang w:val="en-US"/>
-        </w:rPr>
-        <w:t xml:space="preserve">The </w:t>
-      </w:r>
-      <w:r>
-        <w:rPr>
-          <w:lang w:val="en-US"/>
-        </w:rPr>
-        <w:t>SAM</w:t>
-      </w:r>
-      <w:r>
-        <w:rPr>
-          <w:lang w:val="en-US"/>
-        </w:rPr>
-        <w:t xml:space="preserve"> factory in </w:t>
-      </w:r>
-      <w:r>
-        <w:rPr>
-          <w:lang w:val="en-US"/>
-        </w:rPr>
-        <w:t>Poliarnie</w:t>
-      </w:r>
-      <w:r>
-        <w:rPr>
-          <w:lang w:val="en-US"/>
-        </w:rPr>
-        <w:t xml:space="preserve"> is producing </w:t>
-      </w:r>
-      <w:r>
-        <w:rPr>
-          <w:lang w:val="en-US"/>
-        </w:rPr>
-        <w:t>SA-8</w:t>
-      </w:r>
-      <w:r>
-        <w:rPr>
-          <w:lang w:val="en-US"/>
-        </w:rPr>
-        <w:t xml:space="preserve">. If needed, the factory can shift focus and change </w:t>
-      </w:r>
-      <w:r>
-        <w:rPr>
-          <w:lang w:val="en-US"/>
-        </w:rPr>
-        <w:t xml:space="preserve">both production lines into </w:t>
-      </w:r>
-      <w:r>
-        <w:rPr>
-          <w:lang w:val="en-US"/>
-        </w:rPr>
-        <w:t xml:space="preserve">prioritized </w:t>
-      </w:r>
-      <w:r>
-        <w:rPr>
-          <w:lang w:val="en-US"/>
-        </w:rPr>
-        <w:t>SAMs</w:t>
-      </w:r>
-      <w:r>
-        <w:rPr>
-          <w:lang w:val="en-US"/>
-        </w:rPr>
-        <w:t xml:space="preserve"> to double the output of a certain type of </w:t>
-      </w:r>
-      <w:r>
-        <w:rPr>
-          <w:lang w:val="en-US"/>
-        </w:rPr>
-        <w:t>SAM.</w:t>
-      </w:r>
-      <w:r>
-        <w:rPr>
-          <w:lang w:val="en-US"/>
-        </w:rPr>
-        <w:t xml:space="preserve"> The factory currently can sustain </w:t>
-      </w:r>
-      <w:r>
-        <w:rPr>
-          <w:lang w:val="en-US"/>
-        </w:rPr>
-        <w:t>2</w:t>
-      </w:r>
-      <w:r>
-        <w:rPr>
-          <w:lang w:val="en-US"/>
-        </w:rPr>
-        <w:t xml:space="preserve"> production lines.</w:t>
-      </w:r>
-      <w:r>
-        <w:rPr>
-          <w:lang w:val="en-US"/>
-        </w:rPr>
-        <w:t xml:space="preserve"> Surge capacity is 4 production lines.</w:t>
-      </w:r>
-    </w:p>
-    <w:p>
-      <w:pPr>
-        <w:pStyle w:val="Ingenmellomrom"/>
-        <w:rPr>
-          <w:lang w:val="en-US"/>
-        </w:rPr>
-      </w:pPr>
-    </w:p>
-    <w:p>
-      <w:pPr>
-        <w:pStyle w:val="Ingenmellomrom"/>
-        <w:rPr>
-          <w:lang w:val="en-US"/>
-        </w:rPr>
-      </w:pPr>
-    </w:p>
-    <w:p>
-      <w:pPr>
-        <w:pStyle w:val="Overskrift4"/>
-      </w:pPr>
-      <w:r>
+        <w:rPr>
+          <w:lang w:val="en-US"/>
+        </w:rPr>
+      </w:pPr>
+      <w:r>
+        <w:rPr>
+          <w:lang w:val="en-US"/>
+        </w:rPr>
         <w:lastRenderedPageBreak/>
-        <w:t xml:space="preserve">Apatite </w:t>
-      </w:r>
-      <w:r>
-        <w:t xml:space="preserve">Radar </w:t>
-      </w:r>
-      <w:r>
-        <w:t xml:space="preserve">Factory </w:t>
-      </w:r>
-      <w:r>
-        <w:t>(</w:t>
-      </w:r>
-      <w:r>
-        <w:t>SRNTGT073</w:t>
-      </w:r>
-      <w:r>
-        <w:t>)</w:t>
-      </w:r>
-    </w:p>
-    <w:p>
-      <w:pPr>
-        <w:pStyle w:val="Ingenmellomrom"/>
-        <w:rPr>
-          <w:lang w:val="en-US"/>
-        </w:rPr>
-      </w:pPr>
-      <w:r>
-        <w:rPr>
-          <w:lang w:val="en-US"/>
-        </w:rPr>
-        <w:t xml:space="preserve">The </w:t>
-      </w:r>
-      <w:r>
-        <w:rPr>
-          <w:lang w:val="en-US"/>
-        </w:rPr>
-        <w:t>radar</w:t>
-      </w:r>
-      <w:r>
-        <w:rPr>
-          <w:lang w:val="en-US"/>
-        </w:rPr>
-        <w:t xml:space="preserve"> factory in </w:t>
-      </w:r>
-      <w:r>
-        <w:rPr>
-          <w:lang w:val="en-US"/>
-        </w:rPr>
-        <w:t>Apatite</w:t>
-      </w:r>
-      <w:r>
-        <w:rPr>
-          <w:lang w:val="en-US"/>
-        </w:rPr>
-        <w:t xml:space="preserve"> is producing </w:t>
-      </w:r>
-      <w:r>
-        <w:rPr>
-          <w:lang w:val="en-US"/>
-        </w:rPr>
-        <w:t xml:space="preserve">radars for </w:t>
-      </w:r>
-      <w:r>
-        <w:rPr>
-          <w:lang w:val="en-US"/>
-        </w:rPr>
-        <w:t xml:space="preserve">SAMs and is thus an important contribution to </w:t>
-      </w:r>
-      <w:r>
-        <w:rPr>
-          <w:lang w:val="en-US"/>
-        </w:rPr>
-        <w:t>Notian</w:t>
-      </w:r>
-      <w:r>
-        <w:rPr>
-          <w:lang w:val="en-US"/>
-        </w:rPr>
-        <w:t xml:space="preserve"> Air Defense. If needed, the factory can shift focus and change all production lines into the prioritized </w:t>
-      </w:r>
-      <w:r>
-        <w:rPr>
-          <w:lang w:val="en-US"/>
-        </w:rPr>
-        <w:t>radar</w:t>
-      </w:r>
-      <w:r>
-        <w:rPr>
-          <w:lang w:val="en-US"/>
-        </w:rPr>
-        <w:t xml:space="preserve"> to double the output of a certain type of vehicle. The factory currently can sustain </w:t>
-      </w:r>
-      <w:r>
-        <w:rPr>
-          <w:lang w:val="en-US"/>
-        </w:rPr>
-        <w:t>3</w:t>
-      </w:r>
-      <w:r>
-        <w:rPr>
-          <w:lang w:val="en-US"/>
-        </w:rPr>
-        <w:t xml:space="preserve"> production lines.</w:t>
-      </w:r>
-      <w:r>
-        <w:rPr>
-          <w:lang w:val="en-US"/>
-        </w:rPr>
-        <w:t xml:space="preserve"> Surge capacity is 6 production lines. </w:t>
-      </w:r>
-      <w:r>
-        <w:rPr>
-          <w:lang w:val="en-US"/>
-        </w:rPr>
-        <w:t xml:space="preserve"> Normal </w:t>
-      </w:r>
-      <w:r>
-        <w:rPr>
-          <w:lang w:val="en-US"/>
-        </w:rPr>
-        <w:t>production is</w:t>
-      </w:r>
-      <w:r>
-        <w:rPr>
-          <w:lang w:val="en-US"/>
-        </w:rPr>
-        <w:t xml:space="preserve"> SA-11 SR, Dog Ear and SA-6 STR.</w:t>
-      </w:r>
-    </w:p>
-    <w:p>
-      <w:pPr>
-        <w:pStyle w:val="Ingenmellomrom"/>
-        <w:rPr>
-          <w:lang w:val="en-US"/>
-        </w:rPr>
-      </w:pPr>
-    </w:p>
-    <w:p>
-      <w:pPr>
-        <w:pStyle w:val="Ingenmellomrom"/>
-        <w:rPr>
-          <w:lang w:val="en-US"/>
-        </w:rPr>
-      </w:pPr>
-    </w:p>
-    <w:p>
-      <w:pPr>
-        <w:pStyle w:val="Overskrift3"/>
-        <w:rPr>
-          <w:lang w:val="en-US"/>
-        </w:rPr>
-      </w:pPr>
-      <w:r>
-        <w:rPr>
-          <w:lang w:val="en-US"/>
-        </w:rPr>
         <w:t>Aircraft and aircraft parts factories</w:t>
       </w:r>
     </w:p>
@@ -9375,35 +9581,23 @@
         <w:pStyle w:val="Overskrift4"/>
       </w:pPr>
       <w:r>
-        <w:t>SRN</w:t>
-      </w:r>
-      <w:r>
-        <w:t>TGT01</w:t>
-      </w:r>
-      <w:r>
-        <w:t>5</w:t>
-      </w:r>
-      <w:r>
-        <w:tab/>
-      </w:r>
-      <w:r>
-        <w:tab/>
-        <w:t>Olengorski Pit</w:t>
-      </w:r>
-    </w:p>
-    <w:p>
-      <w:pPr>
-        <w:pStyle w:val="Overskrift4"/>
-      </w:pPr>
-      <w:r>
-        <w:t>SRNTGT016</w:t>
-      </w:r>
-      <w:r>
-        <w:tab/>
-      </w:r>
-      <w:r>
-        <w:tab/>
-        <w:t>Kovdor Pit</w:t>
+        <w:t>SRNTGT015 - Olenogorsk Uranium</w:t>
+      </w:r>
+      <w:r>
+        <w:t xml:space="preserve"> Enrichment Facility</w:t>
+      </w:r>
+    </w:p>
+    <w:p>
+      <w:pPr>
+        <w:rPr>
+          <w:lang w:val="en-US"/>
+        </w:rPr>
+      </w:pPr>
+      <w:r>
+        <w:rPr>
+          <w:lang w:val="en-US"/>
+        </w:rPr>
+        <w:t>The Olenogorsk is a declared uranium enrichment facility. The facility produces uranium for the nuclear power plants in Notia and Kambiland. The facility also has a secret part that is part of the Notian nuclear weapons program. Destruction of the facility will slow down the uranium enrichment and will make it harder for Notia to produce new nuclear weapons.</w:t>
       </w:r>
     </w:p>
     <w:p>
@@ -9423,6 +9617,43 @@
     </w:p>
     <w:p>
       <w:pPr>
+        <w:rPr>
+          <w:lang w:val="en-US"/>
+        </w:rPr>
+      </w:pPr>
+      <w:r>
+        <w:rPr>
+          <w:lang w:val="en-US"/>
+        </w:rPr>
+        <w:t>The Lovozero Laboratory is a hidden underground facility in the city of Lovozero a</w:t>
+      </w:r>
+      <w:r>
+        <w:rPr>
+          <w:lang w:val="en-US"/>
+        </w:rPr>
+        <w:t>nd is part of the Notian nuclear</w:t>
+      </w:r>
+      <w:r>
+        <w:rPr>
+          <w:lang w:val="en-US"/>
+        </w:rPr>
+        <w:t xml:space="preserve"> </w:t>
+      </w:r>
+      <w:r>
+        <w:rPr>
+          <w:lang w:val="en-US"/>
+        </w:rPr>
+        <w:t xml:space="preserve">weapons </w:t>
+      </w:r>
+      <w:r>
+        <w:rPr>
+          <w:lang w:val="en-US"/>
+        </w:rPr>
+        <w:t>program. The facility is mostly underground, except the entrance and a external power source hidden in a industrial complex to the WEST of the entrance. Destruction of the facility will slow down the uranium enrichment and will make it harder for Notia to produce new nuclear weapons.</w:t>
+      </w:r>
+    </w:p>
+    <w:p>
+      <w:pPr>
         <w:pStyle w:val="Overskrift3"/>
       </w:pPr>
       <w:r>
@@ -9483,7 +9714,6 @@
         <w:rPr>
           <w:lang w:val="en-US"/>
         </w:rPr>
-        <w:lastRenderedPageBreak/>
         <w:t>Leadership</w:t>
       </w:r>
     </w:p>
@@ -10037,6 +10267,7 @@
         <w:rPr>
           <w:lang w:val="en-US"/>
         </w:rPr>
+        <w:lastRenderedPageBreak/>
         <w:t xml:space="preserve">• The Council of Defense. </w:t>
       </w:r>
     </w:p>
@@ -10073,7 +10304,6 @@
         <w:pStyle w:val="Overskrift4"/>
       </w:pPr>
       <w:r>
-        <w:lastRenderedPageBreak/>
         <w:t xml:space="preserve">The </w:t>
       </w:r>
       <w:r>
@@ -14874,6 +15104,17 @@
       <w:szCs w:val="24"/>
     </w:rPr>
   </w:style>
+  <w:style w:type="character" w:styleId="Sterk">
+    <w:name w:val="Strong"/>
+    <w:basedOn w:val="Standardskriftforavsnitt"/>
+    <w:uiPriority w:val="22"/>
+    <w:qFormat/>
+    <w:rsid w:val="006C5A46"/>
+    <w:rPr>
+      <w:b/>
+      <w:bCs/>
+    </w:rPr>
+  </w:style>
 </w:styles>
 </file>
 

</xml_diff>

<commit_message>
chg: Further work on target list, "Notia as candidate for air attack" and OPAC.miz
</commit_message>
<xml_diff>
--- a/INTEL/VID INTREP OPAC-00X_Notia_as_candidate_for_Air_attack v0.2 WIP.docx
+++ b/INTEL/VID INTREP OPAC-00X_Notia_as_candidate_for_Air_attack v0.2 WIP.docx
@@ -2787,6 +2787,88 @@
     </w:p>
     <w:p>
       <w:pPr>
+        <w:pStyle w:val="Overskrift4"/>
+      </w:pPr>
+      <w:r>
+        <w:t>S</w:t>
+      </w:r>
+      <w:r>
+        <w:t>RNTGT030 - Olenogorsk Air Defens</w:t>
+      </w:r>
+      <w:r>
+        <w:t>e Academy</w:t>
+      </w:r>
+    </w:p>
+    <w:p>
+      <w:pPr>
+        <w:pStyle w:val="Ingenmellomrom"/>
+        <w:rPr>
+          <w:lang w:val="en-US"/>
+        </w:rPr>
+      </w:pPr>
+      <w:r>
+        <w:rPr>
+          <w:lang w:val="en-US"/>
+        </w:rPr>
+        <w:t>The Olenogorsk Air Defense Academy is a school for personnel preparing for active duty in air defense units.</w:t>
+      </w:r>
+    </w:p>
+    <w:p>
+      <w:pPr>
+        <w:pStyle w:val="Ingenmellomrom"/>
+        <w:rPr>
+          <w:lang w:val="en-US"/>
+        </w:rPr>
+      </w:pPr>
+    </w:p>
+    <w:p>
+      <w:pPr>
+        <w:pStyle w:val="Overskrift4"/>
+      </w:pPr>
+      <w:r>
+        <w:t>SRNTGT107 - Notian SAM test and training site</w:t>
+      </w:r>
+    </w:p>
+    <w:p>
+      <w:pPr>
+        <w:pStyle w:val="Ingenmellomrom"/>
+        <w:rPr>
+          <w:lang w:val="en-US"/>
+        </w:rPr>
+      </w:pPr>
+      <w:r>
+        <w:rPr>
+          <w:lang w:val="en-US"/>
+        </w:rPr>
+        <w:t>The Notian SAM test and training site is both a field training area for units preparing to become operational, and a training area for new personnel going through training as part of their training at the</w:t>
+      </w:r>
+      <w:r>
+        <w:rPr>
+          <w:lang w:val="en-US"/>
+        </w:rPr>
+        <w:t>r Olenogorsk Air Defense Academy</w:t>
+      </w:r>
+      <w:r>
+        <w:rPr>
+          <w:lang w:val="en-US"/>
+        </w:rPr>
+        <w:t xml:space="preserve"> (</w:t>
+      </w:r>
+      <w:r>
+        <w:rPr>
+          <w:lang w:val="en-US"/>
+        </w:rPr>
+        <w:t>S</w:t>
+      </w:r>
+      <w:r>
+        <w:rPr>
+          <w:lang w:val="en-US"/>
+        </w:rPr>
+        <w:t xml:space="preserve">RNTGT030). The site is just a location where enemy air defense units train, and there is nothing specific to attack there, unless on have eyes on and attacks SAM systems while they are present for training, testing or verification. </w:t>
+      </w:r>
+    </w:p>
+    <w:p>
+      <w:pPr>
         <w:rPr>
           <w:lang w:val="en-US"/>
         </w:rPr>
@@ -2803,6 +2885,7 @@
         <w:rPr>
           <w:lang w:val="en-US"/>
         </w:rPr>
+        <w:lastRenderedPageBreak/>
         <w:t>Notian</w:t>
       </w:r>
       <w:r>
@@ -2860,7 +2943,10 @@
         <w:tab/>
       </w:r>
       <w:r>
-        <w:t>Ostrovnoy Naval HQ Building 1</w:t>
+        <w:t>Ostrovnoy Nav</w:t>
+      </w:r>
+      <w:r>
+        <w:t xml:space="preserve">al HQ Building </w:t>
       </w:r>
     </w:p>
     <w:p>
@@ -2958,7 +3044,6 @@
         <w:rPr>
           <w:lang w:val="en-US"/>
         </w:rPr>
-        <w:lastRenderedPageBreak/>
         <w:t>Command, Control and Communications</w:t>
       </w:r>
     </w:p>
@@ -3170,6 +3255,7 @@
         <w:pStyle w:val="Overskrift4"/>
       </w:pPr>
       <w:r>
+        <w:lastRenderedPageBreak/>
         <w:t>SRNTGT019</w:t>
       </w:r>
       <w:r>
@@ -3322,14 +3408,7 @@
           <w:lang w:val="en-US"/>
         </w:rPr>
         <w:br/>
-        <w:t xml:space="preserve">The Iron Resolve is a clandestine group operating along the northern frontier of Notia, driven </w:t>
-      </w:r>
-      <w:r>
-        <w:rPr>
-          <w:lang w:val="en-US"/>
-        </w:rPr>
-        <w:lastRenderedPageBreak/>
-        <w:t xml:space="preserve">by an unyielding commitment to reclaim the territory they believe was unjustly seized by Finland. They work covertly, engaging in calculated acts of sabotage and forming alliances with sympathetic factions determined to see the disputed lands returned. Though they often present themselves as patriotic liberators, their methods can be ruthless—targeting key border infrastructure and pressuring the Finnish authorities through a mix of propaganda and high-stakes incursions. The organization is led by the formidable </w:t>
+        <w:t xml:space="preserve">The Iron Resolve is a clandestine group operating along the northern frontier of Notia, driven by an unyielding commitment to reclaim the territory they believe was unjustly seized by Finland. They work covertly, engaging in calculated acts of sabotage and forming alliances with sympathetic factions determined to see the disputed lands returned. Though they often present themselves as patriotic liberators, their methods can be ruthless—targeting key border infrastructure and pressuring the Finnish authorities through a mix of propaganda and high-stakes incursions. The organization is led by the formidable </w:t>
       </w:r>
       <w:r>
         <w:rPr>
@@ -3571,6 +3650,7 @@
         <w:rPr>
           <w:lang w:val="en-US"/>
         </w:rPr>
+        <w:lastRenderedPageBreak/>
         <w:t>Alert level 3: Lowest alert. SCUDs are at home base and personnel can take leave and it will take up to 24 hours before the SCUDs can leave home base. This is the default alert level for SCUD battalions.</w:t>
       </w:r>
     </w:p>
@@ -4052,7 +4132,6 @@
         <w:rPr>
           <w:lang w:val="en-US"/>
         </w:rPr>
-        <w:lastRenderedPageBreak/>
         <w:t>SCUDs are loaded with chemical weapon warhead (4 hours)</w:t>
       </w:r>
     </w:p>
@@ -4478,7 +4557,19 @@
         <w:rPr>
           <w:lang w:val="en-US"/>
         </w:rPr>
-        <w:t>’snational c</w:t>
+        <w:t>’s</w:t>
+      </w:r>
+      <w:r>
+        <w:rPr>
+          <w:lang w:val="en-US"/>
+        </w:rPr>
+        <w:t xml:space="preserve"> </w:t>
+      </w:r>
+      <w:r>
+        <w:rPr>
+          <w:lang w:val="en-US"/>
+        </w:rPr>
+        <w:t>national c</w:t>
       </w:r>
       <w:r>
         <w:rPr>
@@ -4518,6 +4609,7 @@
         <w:rPr>
           <w:lang w:val="en-US"/>
         </w:rPr>
+        <w:lastRenderedPageBreak/>
         <w:t>Operational center of gravity (within the armed forces)</w:t>
       </w:r>
     </w:p>
@@ -4771,384 +4863,384 @@
         <w:rPr>
           <w:lang w:val="en-US"/>
         </w:rPr>
+        <w:t>Food supply</w:t>
+      </w:r>
+    </w:p>
+    <w:p>
+      <w:pPr>
+        <w:pStyle w:val="Ingenmellomrom"/>
+        <w:rPr>
+          <w:lang w:val="en-US"/>
+        </w:rPr>
+      </w:pPr>
+      <w:r>
+        <w:rPr>
+          <w:lang w:val="en-US"/>
+        </w:rPr>
+        <w:t xml:space="preserve">Apart from the huge fishing industry, land food is </w:t>
+      </w:r>
+      <w:r>
+        <w:rPr>
+          <w:lang w:val="en-US"/>
+        </w:rPr>
+        <w:t xml:space="preserve">99% </w:t>
+      </w:r>
+      <w:r>
+        <w:rPr>
+          <w:lang w:val="en-US"/>
+        </w:rPr>
+        <w:t>i</w:t>
+      </w:r>
+      <w:r>
+        <w:rPr>
+          <w:lang w:val="en-US"/>
+        </w:rPr>
+        <w:t>m</w:t>
+      </w:r>
+      <w:r>
+        <w:rPr>
+          <w:lang w:val="en-US"/>
+        </w:rPr>
+        <w:t>ported</w:t>
+      </w:r>
+      <w:r>
+        <w:rPr>
+          <w:lang w:val="en-US"/>
+        </w:rPr>
+        <w:t xml:space="preserve"> through the docks, railway and road</w:t>
+      </w:r>
+      <w:r>
+        <w:rPr>
+          <w:lang w:val="en-US"/>
+        </w:rPr>
+        <w:t>.</w:t>
+      </w:r>
+    </w:p>
+    <w:p>
+      <w:pPr>
+        <w:rPr>
+          <w:lang w:val="en-US"/>
+        </w:rPr>
+      </w:pPr>
+    </w:p>
+    <w:p>
+      <w:pPr>
+        <w:pStyle w:val="Overskrift2"/>
+        <w:rPr>
+          <w:lang w:val="en-US"/>
+        </w:rPr>
+      </w:pPr>
+      <w:r>
+        <w:rPr>
+          <w:lang w:val="en-US"/>
+        </w:rPr>
+        <w:t>Clothing</w:t>
+      </w:r>
+    </w:p>
+    <w:p>
+      <w:pPr>
+        <w:pStyle w:val="Ingenmellomrom"/>
+        <w:rPr>
+          <w:lang w:val="en-US"/>
+        </w:rPr>
+      </w:pPr>
+      <w:r>
+        <w:rPr>
+          <w:lang w:val="en-US"/>
+        </w:rPr>
+        <w:t xml:space="preserve">Because of the huge industrial presence, and harsh weather conditions, clothing is a key component of </w:t>
+      </w:r>
+      <w:r>
+        <w:rPr>
+          <w:lang w:val="en-US"/>
+        </w:rPr>
+        <w:t>the workforce</w:t>
+      </w:r>
+      <w:r>
+        <w:rPr>
+          <w:lang w:val="en-US"/>
+        </w:rPr>
+        <w:t>.</w:t>
+      </w:r>
+    </w:p>
+    <w:p>
+      <w:pPr>
+        <w:pStyle w:val="Overskrift4"/>
+      </w:pPr>
+      <w:r>
+        <w:t>SRNTGT078</w:t>
+      </w:r>
+      <w:r>
+        <w:tab/>
+      </w:r>
+      <w:r>
+        <w:tab/>
+      </w:r>
+      <w:r>
+        <w:t>Military Clothing supplier</w:t>
+      </w:r>
+    </w:p>
+    <w:p>
+      <w:pPr>
+        <w:rPr>
+          <w:lang w:val="en-US"/>
+        </w:rPr>
+      </w:pPr>
+      <w:r>
+        <w:rPr>
+          <w:lang w:val="en-US"/>
+        </w:rPr>
+        <w:t>Clothing supply for Navy and Air Force</w:t>
+      </w:r>
+      <w:r>
+        <w:rPr>
+          <w:lang w:val="en-US"/>
+        </w:rPr>
+        <w:t xml:space="preserve"> for harsh weather conditions</w:t>
+      </w:r>
+    </w:p>
+    <w:p>
+      <w:pPr>
+        <w:pStyle w:val="Overskrift2"/>
+        <w:rPr>
+          <w:lang w:val="en-US"/>
+        </w:rPr>
+      </w:pPr>
+      <w:r>
+        <w:rPr>
+          <w:lang w:val="en-US"/>
+        </w:rPr>
+        <w:t>Shelter</w:t>
+      </w:r>
+    </w:p>
+    <w:p>
+      <w:pPr>
+        <w:pStyle w:val="Ingenmellomrom"/>
+        <w:rPr>
+          <w:lang w:val="en-US"/>
+        </w:rPr>
+      </w:pPr>
+    </w:p>
+    <w:p>
+      <w:pPr>
+        <w:pStyle w:val="Overskrift2"/>
+        <w:rPr>
+          <w:lang w:val="en-US"/>
+        </w:rPr>
+      </w:pPr>
+      <w:r>
+        <w:rPr>
+          <w:lang w:val="en-US"/>
+        </w:rPr>
+        <w:t>Public</w:t>
+      </w:r>
+      <w:r>
+        <w:rPr>
+          <w:lang w:val="en-US"/>
+        </w:rPr>
+        <w:t xml:space="preserve"> health</w:t>
+      </w:r>
+    </w:p>
+    <w:p>
+      <w:pPr>
+        <w:pStyle w:val="Ingenmellomrom"/>
+        <w:ind w:left="720"/>
+        <w:rPr>
+          <w:lang w:val="en-US"/>
+        </w:rPr>
+      </w:pPr>
+    </w:p>
+    <w:p>
+      <w:pPr>
+        <w:pStyle w:val="Overskrift3"/>
+        <w:rPr>
+          <w:lang w:val="en-US"/>
+        </w:rPr>
+      </w:pPr>
+      <w:r>
+        <w:rPr>
+          <w:lang w:val="en-US"/>
+        </w:rPr>
+        <w:t>Public utilities</w:t>
+      </w:r>
+    </w:p>
+    <w:p>
+      <w:pPr>
+        <w:pStyle w:val="Ingenmellomrom"/>
+        <w:rPr>
+          <w:lang w:val="en-US"/>
+        </w:rPr>
+      </w:pPr>
+      <w:r>
+        <w:rPr>
+          <w:lang w:val="en-US"/>
+        </w:rPr>
+        <w:t>NSTR</w:t>
+      </w:r>
+    </w:p>
+    <w:p>
+      <w:pPr>
+        <w:pStyle w:val="Ingenmellomrom"/>
+        <w:rPr>
+          <w:lang w:val="en-US"/>
+        </w:rPr>
+      </w:pPr>
+    </w:p>
+    <w:p>
+      <w:pPr>
+        <w:pStyle w:val="Overskrift2"/>
+        <w:rPr>
+          <w:lang w:val="en-US"/>
+        </w:rPr>
+      </w:pPr>
+      <w:r>
+        <w:rPr>
+          <w:lang w:val="en-US"/>
+        </w:rPr>
+        <w:t>Agriculture</w:t>
+      </w:r>
+    </w:p>
+    <w:p>
+      <w:pPr>
+        <w:pStyle w:val="Ingenmellomrom"/>
+        <w:rPr>
+          <w:lang w:val="en-US"/>
+        </w:rPr>
+      </w:pPr>
+      <w:r>
+        <w:rPr>
+          <w:lang w:val="en-US"/>
+        </w:rPr>
+        <w:t>Notia is home to one of the world’s largest fishing fleet, based at Murmansk</w:t>
+      </w:r>
+      <w:r>
+        <w:rPr>
+          <w:lang w:val="en-US"/>
+        </w:rPr>
+        <w:t>. Land agriculture is</w:t>
+      </w:r>
+      <w:r>
+        <w:rPr>
+          <w:lang w:val="en-US"/>
+        </w:rPr>
+        <w:t xml:space="preserve"> scarce at best, and</w:t>
+      </w:r>
+      <w:r>
+        <w:rPr>
+          <w:lang w:val="en-US"/>
+        </w:rPr>
+        <w:t xml:space="preserve"> underdeveloped.</w:t>
+      </w:r>
+    </w:p>
+    <w:p>
+      <w:pPr>
+        <w:pStyle w:val="Ingenmellomrom"/>
+        <w:rPr>
+          <w:lang w:val="en-US"/>
+        </w:rPr>
+      </w:pPr>
+    </w:p>
+    <w:p>
+      <w:pPr>
+        <w:pStyle w:val="Overskrift2"/>
+        <w:rPr>
+          <w:lang w:val="en-US"/>
+        </w:rPr>
+      </w:pPr>
+      <w:r>
+        <w:rPr>
+          <w:lang w:val="en-US"/>
+        </w:rPr>
+        <w:t>Basic Industry</w:t>
+      </w:r>
+    </w:p>
+    <w:p>
+      <w:pPr>
+        <w:pStyle w:val="Overskrift4"/>
+      </w:pPr>
+      <w:r>
+        <w:t>SRNTGT059</w:t>
+      </w:r>
+      <w:r>
+        <w:t xml:space="preserve"> - Nickel Production Complex / Refinery</w:t>
+      </w:r>
+    </w:p>
+    <w:p>
+      <w:pPr>
+        <w:rPr>
+          <w:lang w:val="en-US"/>
+        </w:rPr>
+      </w:pPr>
+      <w:r>
+        <w:rPr>
+          <w:lang w:val="en-US"/>
+        </w:rPr>
+        <w:t>Key Industry</w:t>
+      </w:r>
+      <w:r>
+        <w:rPr>
+          <w:lang w:val="en-US"/>
+        </w:rPr>
+        <w:t xml:space="preserve">. Disabling </w:t>
+      </w:r>
+      <w:r>
+        <w:rPr>
+          <w:lang w:val="en-US"/>
+        </w:rPr>
+        <w:t xml:space="preserve">have no, but destroying </w:t>
+      </w:r>
+      <w:r>
+        <w:rPr>
+          <w:lang w:val="en-US"/>
+        </w:rPr>
+        <w:t xml:space="preserve">will have </w:t>
+      </w:r>
+      <w:r>
+        <w:rPr>
+          <w:lang w:val="en-US"/>
+        </w:rPr>
+        <w:t>l</w:t>
+      </w:r>
+      <w:r>
+        <w:rPr>
+          <w:lang w:val="en-US"/>
+        </w:rPr>
+        <w:t>ong term effects in industry.</w:t>
+      </w:r>
+    </w:p>
+    <w:p>
+      <w:pPr>
+        <w:pStyle w:val="Overskrift4"/>
+      </w:pPr>
+      <w:r>
+        <w:t>SRNTGT046</w:t>
+      </w:r>
+      <w:r>
+        <w:t xml:space="preserve"> - </w:t>
+      </w:r>
+      <w:r>
+        <w:t>Apatite Production Facility</w:t>
+      </w:r>
+    </w:p>
+    <w:p>
+      <w:pPr>
+        <w:rPr>
+          <w:lang w:val="en-US"/>
+        </w:rPr>
+      </w:pPr>
+      <w:r>
+        <w:rPr>
+          <w:lang w:val="en-US"/>
+        </w:rPr>
+        <w:t>KEY, STRATEGIC raw material production</w:t>
+      </w:r>
+    </w:p>
+    <w:p>
+      <w:pPr>
+        <w:pStyle w:val="Overskrift4"/>
+      </w:pPr>
+      <w:r>
         <w:lastRenderedPageBreak/>
-        <w:t>Food supply</w:t>
-      </w:r>
-    </w:p>
-    <w:p>
-      <w:pPr>
-        <w:pStyle w:val="Ingenmellomrom"/>
-        <w:rPr>
-          <w:lang w:val="en-US"/>
-        </w:rPr>
-      </w:pPr>
-      <w:r>
-        <w:rPr>
-          <w:lang w:val="en-US"/>
-        </w:rPr>
-        <w:t xml:space="preserve">Apart from the huge fishing industry, land food is </w:t>
-      </w:r>
-      <w:r>
-        <w:rPr>
-          <w:lang w:val="en-US"/>
-        </w:rPr>
-        <w:t xml:space="preserve">99% </w:t>
-      </w:r>
-      <w:r>
-        <w:rPr>
-          <w:lang w:val="en-US"/>
-        </w:rPr>
-        <w:t>i</w:t>
-      </w:r>
-      <w:r>
-        <w:rPr>
-          <w:lang w:val="en-US"/>
-        </w:rPr>
-        <w:t>m</w:t>
-      </w:r>
-      <w:r>
-        <w:rPr>
-          <w:lang w:val="en-US"/>
-        </w:rPr>
-        <w:t>ported</w:t>
-      </w:r>
-      <w:r>
-        <w:rPr>
-          <w:lang w:val="en-US"/>
-        </w:rPr>
-        <w:t xml:space="preserve"> through the docks, railway and road</w:t>
-      </w:r>
-      <w:r>
-        <w:rPr>
-          <w:lang w:val="en-US"/>
-        </w:rPr>
-        <w:t>.</w:t>
-      </w:r>
-    </w:p>
-    <w:p>
-      <w:pPr>
-        <w:rPr>
-          <w:lang w:val="en-US"/>
-        </w:rPr>
-      </w:pPr>
-    </w:p>
-    <w:p>
-      <w:pPr>
-        <w:pStyle w:val="Overskrift2"/>
-        <w:rPr>
-          <w:lang w:val="en-US"/>
-        </w:rPr>
-      </w:pPr>
-      <w:r>
-        <w:rPr>
-          <w:lang w:val="en-US"/>
-        </w:rPr>
-        <w:t>Clothing</w:t>
-      </w:r>
-    </w:p>
-    <w:p>
-      <w:pPr>
-        <w:pStyle w:val="Ingenmellomrom"/>
-        <w:rPr>
-          <w:lang w:val="en-US"/>
-        </w:rPr>
-      </w:pPr>
-      <w:r>
-        <w:rPr>
-          <w:lang w:val="en-US"/>
-        </w:rPr>
-        <w:t xml:space="preserve">Because of the huge industrial presence, and harsh weather conditions, clothing is a key component of </w:t>
-      </w:r>
-      <w:r>
-        <w:rPr>
-          <w:lang w:val="en-US"/>
-        </w:rPr>
-        <w:t>the workforce</w:t>
-      </w:r>
-      <w:r>
-        <w:rPr>
-          <w:lang w:val="en-US"/>
-        </w:rPr>
-        <w:t>.</w:t>
-      </w:r>
-    </w:p>
-    <w:p>
-      <w:pPr>
-        <w:pStyle w:val="Overskrift4"/>
-      </w:pPr>
-      <w:r>
-        <w:t>SRNTGT078</w:t>
-      </w:r>
-      <w:r>
-        <w:tab/>
-      </w:r>
-      <w:r>
-        <w:tab/>
-      </w:r>
-      <w:r>
-        <w:t>Military Clothing supplier</w:t>
-      </w:r>
-    </w:p>
-    <w:p>
-      <w:pPr>
-        <w:rPr>
-          <w:lang w:val="en-US"/>
-        </w:rPr>
-      </w:pPr>
-      <w:r>
-        <w:rPr>
-          <w:lang w:val="en-US"/>
-        </w:rPr>
-        <w:t>Clothing supply for Navy and Air Force</w:t>
-      </w:r>
-      <w:r>
-        <w:rPr>
-          <w:lang w:val="en-US"/>
-        </w:rPr>
-        <w:t xml:space="preserve"> for harsh weather conditions</w:t>
-      </w:r>
-    </w:p>
-    <w:p>
-      <w:pPr>
-        <w:pStyle w:val="Overskrift2"/>
-        <w:rPr>
-          <w:lang w:val="en-US"/>
-        </w:rPr>
-      </w:pPr>
-      <w:r>
-        <w:rPr>
-          <w:lang w:val="en-US"/>
-        </w:rPr>
-        <w:t>Shelter</w:t>
-      </w:r>
-    </w:p>
-    <w:p>
-      <w:pPr>
-        <w:pStyle w:val="Ingenmellomrom"/>
-        <w:rPr>
-          <w:lang w:val="en-US"/>
-        </w:rPr>
-      </w:pPr>
-    </w:p>
-    <w:p>
-      <w:pPr>
-        <w:pStyle w:val="Overskrift2"/>
-        <w:rPr>
-          <w:lang w:val="en-US"/>
-        </w:rPr>
-      </w:pPr>
-      <w:r>
-        <w:rPr>
-          <w:lang w:val="en-US"/>
-        </w:rPr>
-        <w:t>Public</w:t>
-      </w:r>
-      <w:r>
-        <w:rPr>
-          <w:lang w:val="en-US"/>
-        </w:rPr>
-        <w:t xml:space="preserve"> health</w:t>
-      </w:r>
-    </w:p>
-    <w:p>
-      <w:pPr>
-        <w:pStyle w:val="Ingenmellomrom"/>
-        <w:ind w:left="720"/>
-        <w:rPr>
-          <w:lang w:val="en-US"/>
-        </w:rPr>
-      </w:pPr>
-    </w:p>
-    <w:p>
-      <w:pPr>
-        <w:pStyle w:val="Overskrift3"/>
-        <w:rPr>
-          <w:lang w:val="en-US"/>
-        </w:rPr>
-      </w:pPr>
-      <w:r>
-        <w:rPr>
-          <w:lang w:val="en-US"/>
-        </w:rPr>
-        <w:t>Public utilities</w:t>
-      </w:r>
-    </w:p>
-    <w:p>
-      <w:pPr>
-        <w:pStyle w:val="Ingenmellomrom"/>
-        <w:rPr>
-          <w:lang w:val="en-US"/>
-        </w:rPr>
-      </w:pPr>
-      <w:r>
-        <w:rPr>
-          <w:lang w:val="en-US"/>
-        </w:rPr>
-        <w:t>NSTR</w:t>
-      </w:r>
-    </w:p>
-    <w:p>
-      <w:pPr>
-        <w:pStyle w:val="Ingenmellomrom"/>
-        <w:rPr>
-          <w:lang w:val="en-US"/>
-        </w:rPr>
-      </w:pPr>
-    </w:p>
-    <w:p>
-      <w:pPr>
-        <w:pStyle w:val="Overskrift2"/>
-        <w:rPr>
-          <w:lang w:val="en-US"/>
-        </w:rPr>
-      </w:pPr>
-      <w:r>
-        <w:rPr>
-          <w:lang w:val="en-US"/>
-        </w:rPr>
-        <w:t>Agriculture</w:t>
-      </w:r>
-    </w:p>
-    <w:p>
-      <w:pPr>
-        <w:pStyle w:val="Ingenmellomrom"/>
-        <w:rPr>
-          <w:lang w:val="en-US"/>
-        </w:rPr>
-      </w:pPr>
-      <w:r>
-        <w:rPr>
-          <w:lang w:val="en-US"/>
-        </w:rPr>
-        <w:t>Notia is home to one of the world’s largest fishing fleet, based at Murmansk</w:t>
-      </w:r>
-      <w:r>
-        <w:rPr>
-          <w:lang w:val="en-US"/>
-        </w:rPr>
-        <w:t>. Land agriculture is</w:t>
-      </w:r>
-      <w:r>
-        <w:rPr>
-          <w:lang w:val="en-US"/>
-        </w:rPr>
-        <w:t xml:space="preserve"> scarce at best, and</w:t>
-      </w:r>
-      <w:r>
-        <w:rPr>
-          <w:lang w:val="en-US"/>
-        </w:rPr>
-        <w:t xml:space="preserve"> underdeveloped.</w:t>
-      </w:r>
-    </w:p>
-    <w:p>
-      <w:pPr>
-        <w:pStyle w:val="Ingenmellomrom"/>
-        <w:rPr>
-          <w:lang w:val="en-US"/>
-        </w:rPr>
-      </w:pPr>
-    </w:p>
-    <w:p>
-      <w:pPr>
-        <w:pStyle w:val="Overskrift2"/>
-        <w:rPr>
-          <w:lang w:val="en-US"/>
-        </w:rPr>
-      </w:pPr>
-      <w:r>
-        <w:rPr>
-          <w:lang w:val="en-US"/>
-        </w:rPr>
-        <w:t>Basic Industry</w:t>
-      </w:r>
-    </w:p>
-    <w:p>
-      <w:pPr>
-        <w:pStyle w:val="Overskrift4"/>
-      </w:pPr>
-      <w:r>
-        <w:t>SRNTGT059</w:t>
-      </w:r>
-      <w:r>
-        <w:t xml:space="preserve"> - Nickel Production Complex / Refinery</w:t>
-      </w:r>
-    </w:p>
-    <w:p>
-      <w:pPr>
-        <w:rPr>
-          <w:lang w:val="en-US"/>
-        </w:rPr>
-      </w:pPr>
-      <w:r>
-        <w:rPr>
-          <w:lang w:val="en-US"/>
-        </w:rPr>
-        <w:t>Key Industry</w:t>
-      </w:r>
-      <w:r>
-        <w:rPr>
-          <w:lang w:val="en-US"/>
-        </w:rPr>
-        <w:t xml:space="preserve">. Disabling </w:t>
-      </w:r>
-      <w:r>
-        <w:rPr>
-          <w:lang w:val="en-US"/>
-        </w:rPr>
-        <w:t xml:space="preserve">have no, but destroying </w:t>
-      </w:r>
-      <w:r>
-        <w:rPr>
-          <w:lang w:val="en-US"/>
-        </w:rPr>
-        <w:t xml:space="preserve">will have </w:t>
-      </w:r>
-      <w:r>
-        <w:rPr>
-          <w:lang w:val="en-US"/>
-        </w:rPr>
-        <w:t>l</w:t>
-      </w:r>
-      <w:r>
-        <w:rPr>
-          <w:lang w:val="en-US"/>
-        </w:rPr>
-        <w:t>ong term effects in industry.</w:t>
-      </w:r>
-    </w:p>
-    <w:p>
-      <w:pPr>
-        <w:pStyle w:val="Overskrift4"/>
-      </w:pPr>
-      <w:r>
-        <w:t>SRNTGT046</w:t>
-      </w:r>
-      <w:r>
-        <w:t xml:space="preserve"> - </w:t>
-      </w:r>
-      <w:r>
-        <w:t>Apatite Production Facility</w:t>
-      </w:r>
-    </w:p>
-    <w:p>
-      <w:pPr>
-        <w:rPr>
-          <w:lang w:val="en-US"/>
-        </w:rPr>
-      </w:pPr>
-      <w:r>
-        <w:rPr>
-          <w:lang w:val="en-US"/>
-        </w:rPr>
-        <w:t>KEY, STRATEGIC raw material production</w:t>
-      </w:r>
-    </w:p>
-    <w:p>
-      <w:pPr>
-        <w:pStyle w:val="Overskrift4"/>
-      </w:pPr>
-      <w:r>
         <w:t>SRNTGT084</w:t>
       </w:r>
       <w:r>
@@ -5559,6 +5651,7 @@
         <w:pStyle w:val="Overskrift4"/>
       </w:pPr>
       <w:r>
+        <w:lastRenderedPageBreak/>
         <w:t>SRNTGT055</w:t>
       </w:r>
       <w:r>
@@ -5579,7 +5672,19 @@
         <w:rPr>
           <w:lang w:val="en-US"/>
         </w:rPr>
-        <w:t>10% of Notia’s power production. Disabling it is recommende, however complete destruction of the dam will cause severe flood and kill civilians in masses.</w:t>
+        <w:t>10% of Notia’s power production. Disabling it is recommende</w:t>
+      </w:r>
+      <w:r>
+        <w:rPr>
+          <w:lang w:val="en-US"/>
+        </w:rPr>
+        <w:t>d</w:t>
+      </w:r>
+      <w:r>
+        <w:rPr>
+          <w:lang w:val="en-US"/>
+        </w:rPr>
+        <w:t>, however complete destruction of the dam will cause severe flood and kill civilians in masses.</w:t>
       </w:r>
     </w:p>
     <w:p>
@@ -5710,6 +5815,73 @@
     </w:p>
     <w:p>
       <w:pPr>
+        <w:rPr>
+          <w:lang w:val="en-US"/>
+        </w:rPr>
+      </w:pPr>
+    </w:p>
+    <w:p>
+      <w:pPr>
+        <w:pStyle w:val="Overskrift4"/>
+      </w:pPr>
+      <w:r>
+        <w:t>SRNTGT028 – Apatity Powerplant 1</w:t>
+      </w:r>
+    </w:p>
+    <w:p>
+      <w:pPr>
+        <w:pStyle w:val="Ingenmellomrom"/>
+        <w:rPr>
+          <w:lang w:val="en-US"/>
+        </w:rPr>
+      </w:pPr>
+      <w:r>
+        <w:rPr>
+          <w:lang w:val="en-US"/>
+        </w:rPr>
+        <w:t>Apatity powerplants support the heavy industry IVO Apatity with electricity. Disabling both powerplants in Apatitity facility will reduce the factory output (production lines for SAMs for example) in the area by 50%.</w:t>
+      </w:r>
+    </w:p>
+    <w:p>
+      <w:pPr>
+        <w:pStyle w:val="Ingenmellomrom"/>
+        <w:rPr>
+          <w:lang w:val="en-US"/>
+        </w:rPr>
+      </w:pPr>
+    </w:p>
+    <w:p>
+      <w:pPr>
+        <w:pStyle w:val="Overskrift4"/>
+      </w:pPr>
+      <w:r>
+        <w:t>SRNTGT029 – Apatity Powerplant 2</w:t>
+      </w:r>
+    </w:p>
+    <w:p>
+      <w:pPr>
+        <w:pStyle w:val="Ingenmellomrom"/>
+        <w:rPr>
+          <w:lang w:val="en-US"/>
+        </w:rPr>
+      </w:pPr>
+      <w:r>
+        <w:rPr>
+          <w:lang w:val="en-US"/>
+        </w:rPr>
+        <w:t>Apatity powerplants support the heavy industry IVO Apatity with electricity. Disabling both powerplants in Apatitity facility will reduce the factory output (production lines for SAMs for example) in the area by 50%.</w:t>
+      </w:r>
+    </w:p>
+    <w:p>
+      <w:pPr>
+        <w:pStyle w:val="Ingenmellomrom"/>
+        <w:rPr>
+          <w:lang w:val="en-US"/>
+        </w:rPr>
+      </w:pPr>
+    </w:p>
+    <w:p>
+      <w:pPr>
         <w:pStyle w:val="Ingenmellomrom"/>
         <w:rPr>
           <w:lang w:val="en-US"/>
@@ -5735,7 +5907,6 @@
         <w:rPr>
           <w:lang w:val="en-US"/>
         </w:rPr>
-        <w:lastRenderedPageBreak/>
         <w:t>Roads</w:t>
       </w:r>
     </w:p>
@@ -5764,7 +5935,7 @@
         <w:rPr>
           <w:lang w:val="en-US"/>
         </w:rPr>
-        <w:t>Kola river East-West connection in Murmansk</w:t>
+        <w:t>Key bridge connecting Kola Peninsula between EAST and WEST parts. Destruction of the bridge will slow down supplies from EAST to WEST. Destruction of all bridges will force Notian Armed Forces long way around, and will likely cause traffic jams as the traffic flow will be difficult for offensive or defensive operations.</w:t>
       </w:r>
     </w:p>
     <w:p>
@@ -5792,7 +5963,7 @@
         <w:rPr>
           <w:lang w:val="en-US"/>
         </w:rPr>
-        <w:t>Key Bridge</w:t>
+        <w:t xml:space="preserve">Key bridge connecting Kovdor industrial complex area with the rest of Notia. An important bridge for the flow of supplies for either offensive or defensive operations. </w:t>
       </w:r>
     </w:p>
     <w:p>
@@ -5820,14 +5991,22 @@
         <w:rPr>
           <w:lang w:val="en-US"/>
         </w:rPr>
-        <w:t>Key Bridge</w:t>
-      </w:r>
+        <w:t xml:space="preserve">A bridge connecting Apatity industrial complex area with the western parts. An important bridge for the flow of supplies for either offensive or defensive operations. </w:t>
+      </w:r>
+    </w:p>
+    <w:p>
+      <w:pPr>
+        <w:rPr>
+          <w:lang w:val="en-US"/>
+        </w:rPr>
+      </w:pPr>
     </w:p>
     <w:p>
       <w:pPr>
         <w:pStyle w:val="Overskrift4"/>
       </w:pPr>
       <w:r>
+        <w:lastRenderedPageBreak/>
         <w:t>SRNTGT083</w:t>
       </w:r>
       <w:r>
@@ -5850,7 +6029,7 @@
         <w:rPr>
           <w:lang w:val="en-US"/>
         </w:rPr>
-        <w:t>Kola river East-West connection in Murmansk</w:t>
+        <w:t>Key bridge connecting Kola Peninsula between EAST and WEST parts. Destruction of the bridge will slow down supplies from EAST to WEST. Destruction of all bridges will force Notian Armed Forces long way around, and will likely cause traffic jams as the traffic flow will be difficult for offensive or defensive operations.</w:t>
       </w:r>
     </w:p>
     <w:p>
@@ -6315,6 +6494,7 @@
         <w:rPr>
           <w:lang w:val="en-US"/>
         </w:rPr>
+        <w:lastRenderedPageBreak/>
         <w:t xml:space="preserve">4x 500Ibs bombs will render the runway non-operational for </w:t>
       </w:r>
       <w:r>
@@ -6915,7 +7095,6 @@
         <w:rPr>
           <w:lang w:val="en-US"/>
         </w:rPr>
-        <w:lastRenderedPageBreak/>
         <w:t xml:space="preserve">If </w:t>
       </w:r>
       <w:r>
@@ -7162,6 +7341,7 @@
         <w:rPr>
           <w:lang w:val="en-US"/>
         </w:rPr>
+        <w:lastRenderedPageBreak/>
         <w:t xml:space="preserve">Oil refinery (Prevent </w:t>
       </w:r>
       <w:r>
@@ -7605,7 +7785,6 @@
         <w:pStyle w:val="Overskrift4"/>
       </w:pPr>
       <w:r>
-        <w:lastRenderedPageBreak/>
         <w:t>SRNTGT096 - Severomorsk Fuel</w:t>
       </w:r>
       <w:r>
@@ -8036,7 +8215,6 @@
         <w:pStyle w:val="Overskrift4"/>
       </w:pPr>
       <w:r>
-        <w:lastRenderedPageBreak/>
         <w:t>Olenegorsk Machine Parts Factory</w:t>
       </w:r>
       <w:r>
@@ -8769,7 +8947,6 @@
         <w:rPr>
           <w:lang w:val="en-US"/>
         </w:rPr>
-        <w:lastRenderedPageBreak/>
         <w:t>Aircraft and aircraft parts factories</w:t>
       </w:r>
     </w:p>

</xml_diff>

<commit_message>
chg: Further refinement and adjusted DPIs in OPAC.miz, descriptions on targets in "NOtias as candidate for air attack".
</commit_message>
<xml_diff>
--- a/INTEL/VID INTREP OPAC-00X_Notia_as_candidate_for_Air_attack v0.2 WIP.docx
+++ b/INTEL/VID INTREP OPAC-00X_Notia_as_candidate_for_Air_attack v0.2 WIP.docx
@@ -2768,6 +2768,12 @@
         <w:rPr>
           <w:lang w:val="en-US"/>
         </w:rPr>
+        <w:t xml:space="preserve"> </w:t>
+      </w:r>
+      <w:r>
+        <w:rPr>
+          <w:lang w:val="en-US"/>
+        </w:rPr>
         <w:t>Air</w:t>
       </w:r>
       <w:r>
@@ -2885,14 +2891,74 @@
         <w:rPr>
           <w:lang w:val="en-US"/>
         </w:rPr>
+        <w:t>Notian</w:t>
+      </w:r>
+      <w:r>
+        <w:rPr>
+          <w:lang w:val="en-US"/>
+        </w:rPr>
+        <w:t xml:space="preserve"> Navy</w:t>
+      </w:r>
+    </w:p>
+    <w:p>
+      <w:pPr>
+        <w:pStyle w:val="Overskrift4"/>
+      </w:pPr>
+      <w:r>
+        <w:t>SRNTGT051</w:t>
+      </w:r>
+      <w:r>
+        <w:tab/>
+      </w:r>
+      <w:r>
+        <w:tab/>
+      </w:r>
+      <w:r>
+        <w:t>Notia Naval Academy</w:t>
+      </w:r>
+    </w:p>
+    <w:p>
+      <w:pPr>
+        <w:rPr>
+          <w:lang w:val="en-US"/>
+        </w:rPr>
+      </w:pPr>
+      <w:r>
+        <w:rPr>
+          <w:lang w:val="en-US"/>
+        </w:rPr>
+        <w:t>The Notian naval academy is a officers school for new cadets going to serve in the Notian Navy. Destruction of the building will reduce Notia Navys long term recruitment of personnel.</w:t>
+      </w:r>
+    </w:p>
+    <w:p>
+      <w:pPr>
+        <w:pStyle w:val="Overskrift4"/>
+      </w:pPr>
+      <w:r>
         <w:lastRenderedPageBreak/>
-        <w:t>Notian</w:t>
-      </w:r>
-      <w:r>
-        <w:rPr>
-          <w:lang w:val="en-US"/>
-        </w:rPr>
-        <w:t xml:space="preserve"> Navy</w:t>
+        <w:t>SRNTGT022</w:t>
+      </w:r>
+      <w:r>
+        <w:tab/>
+      </w:r>
+      <w:r>
+        <w:tab/>
+      </w:r>
+      <w:r>
+        <w:t>Ostrovnoy Navy Station</w:t>
+      </w:r>
+    </w:p>
+    <w:p>
+      <w:pPr>
+        <w:rPr>
+          <w:lang w:val="en-US"/>
+        </w:rPr>
+      </w:pPr>
+      <w:r>
+        <w:rPr>
+          <w:lang w:val="en-US"/>
+        </w:rPr>
+        <w:t xml:space="preserve">Ostrovnoy Navy Station is a secondary port facility used by the Notian Surface navy. The area are used for resupply, rest and recovery between missions. Maintenance of vessels are conducted here. Due to the greater distance to hostile nations, it is assessed to be a safer area to operate in. </w:t>
       </w:r>
     </w:p>
     <w:p>
@@ -2900,7 +2966,7 @@
         <w:pStyle w:val="Overskrift4"/>
       </w:pPr>
       <w:r>
-        <w:t>SRNTGT051</w:t>
+        <w:t>SRNTGT023</w:t>
       </w:r>
       <w:r>
         <w:tab/>
@@ -2909,45 +2975,44 @@
         <w:tab/>
       </w:r>
       <w:r>
-        <w:t>Notia Naval Academy</w:t>
-      </w:r>
-    </w:p>
-    <w:p>
-      <w:pPr>
-        <w:pStyle w:val="Overskrift4"/>
-      </w:pPr>
-      <w:r>
-        <w:t>SRNTGT022</w:t>
-      </w:r>
-      <w:r>
-        <w:tab/>
-      </w:r>
-      <w:r>
-        <w:tab/>
-      </w:r>
-      <w:r>
-        <w:t>Ostrovnoy Navy Station</w:t>
-      </w:r>
-    </w:p>
-    <w:p>
-      <w:pPr>
-        <w:pStyle w:val="Overskrift4"/>
-      </w:pPr>
-      <w:r>
-        <w:t>SRNTGT023</w:t>
-      </w:r>
-      <w:r>
-        <w:tab/>
-      </w:r>
-      <w:r>
-        <w:tab/>
-      </w:r>
-      <w:r>
         <w:t>Ostrovnoy Nav</w:t>
       </w:r>
       <w:r>
         <w:t xml:space="preserve">al HQ Building </w:t>
       </w:r>
+    </w:p>
+    <w:p>
+      <w:pPr>
+        <w:rPr>
+          <w:lang w:val="en-US"/>
+        </w:rPr>
+      </w:pPr>
+      <w:r>
+        <w:rPr>
+          <w:lang w:val="en-US"/>
+        </w:rPr>
+        <w:t>The HQ in Ostrovnoy is a headquarter for the surface fleet of the Notian Navy. Both current operations and future plans divisions reside in the same building.</w:t>
+      </w:r>
+    </w:p>
+    <w:p>
+      <w:pPr>
+        <w:rPr>
+          <w:lang w:val="en-US"/>
+        </w:rPr>
+      </w:pPr>
+      <w:r>
+        <w:rPr>
+          <w:lang w:val="en-US"/>
+        </w:rPr>
+        <w:t>Destruction of the building will reduce coordination between the different part of Notian Navy and make it harder to cooperate and do operations together. Coordination of air support by the Notian Air Force will also be hampered. Destruction of the building will also reduce Notian Navy development of tactics and reducing the offensive potential over time.</w:t>
+      </w:r>
+    </w:p>
+    <w:p>
+      <w:pPr>
+        <w:rPr>
+          <w:lang w:val="en-US"/>
+        </w:rPr>
+      </w:pPr>
     </w:p>
     <w:p>
       <w:pPr>
@@ -3177,6 +3242,7 @@
         <w:rPr>
           <w:lang w:val="en-US"/>
         </w:rPr>
+        <w:lastRenderedPageBreak/>
         <w:t xml:space="preserve">Military research </w:t>
       </w:r>
     </w:p>
@@ -3255,7 +3321,6 @@
         <w:pStyle w:val="Overskrift4"/>
       </w:pPr>
       <w:r>
-        <w:lastRenderedPageBreak/>
         <w:t>SRNTGT019</w:t>
       </w:r>
       <w:r>
@@ -3574,7 +3639,14 @@
         <w:rPr>
           <w:lang w:val="en-US"/>
         </w:rPr>
-        <w:t>) equipped with SCUD’s. The SCUDs can be used with either a conventional warhead, or with a WMD warhead. Destruction of the SCUD regiments will eliminate the threat of WMD delivered by ballistic missiles.</w:t>
+        <w:t xml:space="preserve">) equipped with SCUD’s. The SCUDs can be used with either a conventional warhead, or with </w:t>
+      </w:r>
+      <w:r>
+        <w:rPr>
+          <w:lang w:val="en-US"/>
+        </w:rPr>
+        <w:lastRenderedPageBreak/>
+        <w:t>a WMD warhead. Destruction of the SCUD regiments will eliminate the threat of WMD delivered by ballistic missiles.</w:t>
       </w:r>
     </w:p>
     <w:p>
@@ -3650,7 +3722,6 @@
         <w:rPr>
           <w:lang w:val="en-US"/>
         </w:rPr>
-        <w:lastRenderedPageBreak/>
         <w:t>Alert level 3: Lowest alert. SCUDs are at home base and personnel can take leave and it will take up to 24 hours before the SCUDs can leave home base. This is the default alert level for SCUD battalions.</w:t>
       </w:r>
     </w:p>
@@ -4488,6 +4559,7 @@
         <w:rPr>
           <w:lang w:val="en-US"/>
         </w:rPr>
+        <w:lastRenderedPageBreak/>
         <w:t>Summary</w:t>
       </w:r>
     </w:p>
@@ -4609,7 +4681,6 @@
         <w:rPr>
           <w:lang w:val="en-US"/>
         </w:rPr>
-        <w:lastRenderedPageBreak/>
         <w:t>Operational center of gravity (within the armed forces)</w:t>
       </w:r>
     </w:p>
@@ -5240,7 +5311,6 @@
         <w:pStyle w:val="Overskrift4"/>
       </w:pPr>
       <w:r>
-        <w:lastRenderedPageBreak/>
         <w:t>SRNTGT084</w:t>
       </w:r>
       <w:r>
@@ -5263,13 +5333,19 @@
         <w:rPr>
           <w:lang w:val="en-US"/>
         </w:rPr>
-        <w:t>Basic industry</w:t>
-      </w:r>
-      <w:r>
-        <w:rPr>
-          <w:lang w:val="en-US"/>
-        </w:rPr>
-        <w:t>, supplying most of Notia’s metal products.</w:t>
+        <w:t xml:space="preserve">A plant to provide most of Notias factories with necessary metals for production. Destruction or disruption to the main metallurgy plant will increase vehicle factory production timelines with </w:t>
+      </w:r>
+      <w:r>
+        <w:rPr>
+          <w:lang w:val="en-US"/>
+        </w:rPr>
+        <w:t>2</w:t>
+      </w:r>
+      <w:r>
+        <w:rPr>
+          <w:lang w:val="en-US"/>
+        </w:rPr>
+        <w:t xml:space="preserve"> days due to challenges in getting enough metal.</w:t>
       </w:r>
     </w:p>
     <w:p>
@@ -5543,6 +5619,7 @@
         <w:rPr>
           <w:lang w:val="en-US"/>
         </w:rPr>
+        <w:lastRenderedPageBreak/>
         <w:t>Electrical Power</w:t>
       </w:r>
     </w:p>
@@ -5651,7 +5728,6 @@
         <w:pStyle w:val="Overskrift4"/>
       </w:pPr>
       <w:r>
-        <w:lastRenderedPageBreak/>
         <w:t>SRNTGT055</w:t>
       </w:r>
       <w:r>
@@ -5768,7 +5844,31 @@
         <w:rPr>
           <w:lang w:val="en-US"/>
         </w:rPr>
-        <w:t xml:space="preserve"> supplying the city. Disabling the power station will cause at least short period power outages in the dock and military area.</w:t>
+        <w:t xml:space="preserve"> supplying the city. Disabling the power station will cause </w:t>
+      </w:r>
+      <w:r>
+        <w:rPr>
+          <w:lang w:val="en-US"/>
+        </w:rPr>
+        <w:t>temporary</w:t>
+      </w:r>
+      <w:r>
+        <w:rPr>
+          <w:lang w:val="en-US"/>
+        </w:rPr>
+        <w:t xml:space="preserve"> short period power outages in </w:t>
+      </w:r>
+      <w:r>
+        <w:rPr>
+          <w:lang w:val="en-US"/>
+        </w:rPr>
+        <w:t>Murmansk</w:t>
+      </w:r>
+      <w:r>
+        <w:rPr>
+          <w:lang w:val="en-US"/>
+        </w:rPr>
+        <w:t>.</w:t>
       </w:r>
     </w:p>
     <w:p>
@@ -5810,7 +5910,7 @@
         <w:rPr>
           <w:lang w:val="en-US"/>
         </w:rPr>
-        <w:t>nearby industry.</w:t>
+        <w:t>nearby industry and Murmansk international airport. Destruction or disturbance to the powerplant will cause air activity at Murmansk International airport to reduce activity by 50%.</w:t>
       </w:r>
     </w:p>
     <w:p>
@@ -5935,7 +6035,14 @@
         <w:rPr>
           <w:lang w:val="en-US"/>
         </w:rPr>
-        <w:t>Key bridge connecting Kola Peninsula between EAST and WEST parts. Destruction of the bridge will slow down supplies from EAST to WEST. Destruction of all bridges will force Notian Armed Forces long way around, and will likely cause traffic jams as the traffic flow will be difficult for offensive or defensive operations.</w:t>
+        <w:t xml:space="preserve">Key bridge connecting Kola Peninsula between EAST and WEST parts. Destruction of the bridge will slow down supplies from EAST to WEST. Destruction of all bridges will force </w:t>
+      </w:r>
+      <w:r>
+        <w:rPr>
+          <w:lang w:val="en-US"/>
+        </w:rPr>
+        <w:lastRenderedPageBreak/>
+        <w:t>Notian Armed Forces long way around, and will likely cause traffic jams as the traffic flow will be difficult for offensive or defensive operations.</w:t>
       </w:r>
     </w:p>
     <w:p>
@@ -6006,7 +6113,6 @@
         <w:pStyle w:val="Overskrift4"/>
       </w:pPr>
       <w:r>
-        <w:lastRenderedPageBreak/>
         <w:t>SRNTGT083</w:t>
       </w:r>
       <w:r>
@@ -6338,6 +6444,7 @@
         <w:rPr>
           <w:lang w:val="en-US"/>
         </w:rPr>
+        <w:lastRenderedPageBreak/>
         <w:t>Civil aviation</w:t>
       </w:r>
     </w:p>
@@ -6494,7 +6601,6 @@
         <w:rPr>
           <w:lang w:val="en-US"/>
         </w:rPr>
-        <w:lastRenderedPageBreak/>
         <w:t xml:space="preserve">4x 500Ibs bombs will render the runway non-operational for </w:t>
       </w:r>
       <w:r>
@@ -6969,6 +7075,7 @@
         <w:rPr>
           <w:lang w:val="en-US"/>
         </w:rPr>
+        <w:lastRenderedPageBreak/>
         <w:t>System Essentials</w:t>
       </w:r>
     </w:p>
@@ -7341,7 +7448,6 @@
         <w:rPr>
           <w:lang w:val="en-US"/>
         </w:rPr>
-        <w:lastRenderedPageBreak/>
         <w:t xml:space="preserve">Oil refinery (Prevent </w:t>
       </w:r>
       <w:r>
@@ -7427,6 +7533,47 @@
     </w:p>
     <w:p>
       <w:pPr>
+        <w:pStyle w:val="Ingenmellomrom"/>
+        <w:rPr>
+          <w:lang w:val="en-US"/>
+        </w:rPr>
+      </w:pPr>
+      <w:r>
+        <w:rPr>
+          <w:lang w:val="en-US"/>
+        </w:rPr>
+        <w:t xml:space="preserve">SRNTGT088 </w:t>
+      </w:r>
+      <w:r>
+        <w:rPr>
+          <w:lang w:val="en-US"/>
+        </w:rPr>
+        <w:t>ARMY Fuel Storage</w:t>
+      </w:r>
+    </w:p>
+    <w:p>
+      <w:pPr>
+        <w:pStyle w:val="Ingenmellomrom"/>
+        <w:rPr>
+          <w:lang w:val="en-US"/>
+        </w:rPr>
+      </w:pPr>
+      <w:r>
+        <w:rPr>
+          <w:lang w:val="en-US"/>
+        </w:rPr>
+        <w:t>The fue</w:t>
+      </w:r>
+      <w:r>
+        <w:rPr>
+          <w:lang w:val="en-US"/>
+        </w:rPr>
+        <w:t>l storage are located far northwest, close to the border region in order to provide the Notian army with a forward fuel storage to shorten logistical lines if the Notian Army goes on any offensives in the region. Destruction of the facility means that Notian Army gets longer supply lines and bigger chance of traffic jams.</w:t>
+      </w:r>
+    </w:p>
+    <w:p>
+      <w:pPr>
+        <w:pStyle w:val="Ingenmellomrom"/>
         <w:rPr>
           <w:lang w:val="en-US"/>
         </w:rPr>
@@ -7648,6 +7795,7 @@
         <w:pStyle w:val="Overskrift4"/>
       </w:pPr>
       <w:r>
+        <w:lastRenderedPageBreak/>
         <w:t>SRNTGT049</w:t>
       </w:r>
       <w:r>
@@ -8155,6 +8303,7 @@
         <w:rPr>
           <w:lang w:val="en-US"/>
         </w:rPr>
+        <w:lastRenderedPageBreak/>
         <w:t>With a full mobilization of the Notian society, the factories may also be able to surge their production and are able to increase the amount of production lines they are producing, increasing the number of vehicles being produced.</w:t>
       </w:r>
     </w:p>
@@ -8169,6 +8318,78 @@
     <w:p>
       <w:pPr>
         <w:pStyle w:val="Overskrift3"/>
+        <w:rPr>
+          <w:lang w:val="en-US"/>
+        </w:rPr>
+      </w:pPr>
+      <w:r>
+        <w:rPr>
+          <w:lang w:val="en-US"/>
+        </w:rPr>
+        <w:t>Repair facilities</w:t>
+      </w:r>
+    </w:p>
+    <w:p>
+      <w:pPr>
+        <w:pStyle w:val="Overskrift4"/>
+      </w:pPr>
+      <w:r>
+        <w:t>SRNTGT090</w:t>
+      </w:r>
+      <w:r>
+        <w:tab/>
+      </w:r>
+      <w:r>
+        <w:tab/>
+      </w:r>
+      <w:r>
+        <w:t>ARMY Vehicle Repair Center</w:t>
+      </w:r>
+    </w:p>
+    <w:p>
+      <w:pPr>
+        <w:rPr>
+          <w:lang w:val="en-US"/>
+        </w:rPr>
+      </w:pPr>
+      <w:r>
+        <w:rPr>
+          <w:lang w:val="en-US"/>
+        </w:rPr>
+        <w:t>Notian main army vehicle r</w:t>
+      </w:r>
+      <w:r>
+        <w:rPr>
+          <w:lang w:val="en-US"/>
+        </w:rPr>
+        <w:t>epairshop</w:t>
+      </w:r>
+      <w:r>
+        <w:rPr>
+          <w:lang w:val="en-US"/>
+        </w:rPr>
+        <w:t xml:space="preserve"> for tracked and heavy vehicles are located close to the village of Schongui. Transport means for vehicles to and from the repair center are the railway. Destroying or disabling the facility  will disable Notia to repair its vehicles in a fast pace and will reduce the ability to bring back destroyed vehicles into the frontline forces.</w:t>
+      </w:r>
+    </w:p>
+    <w:p>
+      <w:pPr>
+        <w:pStyle w:val="Ingenmellomrom"/>
+        <w:rPr>
+          <w:lang w:val="en-US"/>
+        </w:rPr>
+      </w:pPr>
+    </w:p>
+    <w:p>
+      <w:pPr>
+        <w:pStyle w:val="Ingenmellomrom"/>
+        <w:rPr>
+          <w:lang w:val="en-US"/>
+        </w:rPr>
+      </w:pPr>
+    </w:p>
+    <w:p>
+      <w:pPr>
+        <w:pStyle w:val="Overskrift3"/>
       </w:pPr>
       <w:r>
         <w:t>Vehicle Factories</w:t>
@@ -8606,31 +8827,289 @@
         <w:rPr>
           <w:lang w:val="en-US"/>
         </w:rPr>
+        <w:t xml:space="preserve"> Air Defense. If needed, the factory can shift focus and change all </w:t>
+      </w:r>
+      <w:r>
+        <w:rPr>
+          <w:lang w:val="en-US"/>
+        </w:rPr>
+        <w:lastRenderedPageBreak/>
+        <w:t xml:space="preserve">production lines into the prioritized </w:t>
+      </w:r>
+      <w:r>
+        <w:rPr>
+          <w:lang w:val="en-US"/>
+        </w:rPr>
+        <w:t>SAMs</w:t>
+      </w:r>
+      <w:r>
+        <w:rPr>
+          <w:lang w:val="en-US"/>
+        </w:rPr>
+        <w:t xml:space="preserve"> to double the output of a certain type of </w:t>
+      </w:r>
+      <w:r>
+        <w:rPr>
+          <w:lang w:val="en-US"/>
+        </w:rPr>
+        <w:t>SAM.</w:t>
+      </w:r>
+      <w:r>
+        <w:rPr>
+          <w:lang w:val="en-US"/>
+        </w:rPr>
+        <w:t xml:space="preserve"> The factory currently can sustain </w:t>
+      </w:r>
+      <w:r>
+        <w:rPr>
+          <w:lang w:val="en-US"/>
+        </w:rPr>
+        <w:t>3</w:t>
+      </w:r>
+      <w:r>
+        <w:rPr>
+          <w:lang w:val="en-US"/>
+        </w:rPr>
+        <w:t xml:space="preserve"> production lines.</w:t>
+      </w:r>
+      <w:r>
+        <w:rPr>
+          <w:lang w:val="en-US"/>
+        </w:rPr>
+        <w:t xml:space="preserve"> Surge capacity is 6 production lines.</w:t>
+      </w:r>
+    </w:p>
+    <w:p>
+      <w:pPr>
+        <w:pStyle w:val="Ingenmellomrom"/>
+        <w:rPr>
+          <w:lang w:val="en-US"/>
+        </w:rPr>
+      </w:pPr>
+    </w:p>
+    <w:p>
+      <w:pPr>
+        <w:pStyle w:val="Overskrift4"/>
+      </w:pPr>
+      <w:r>
+        <w:t>SRNTGT098 - Poliarnie SAM factory</w:t>
+      </w:r>
+    </w:p>
+    <w:p>
+      <w:pPr>
+        <w:pStyle w:val="Ingenmellomrom"/>
+        <w:rPr>
+          <w:lang w:val="en-US"/>
+        </w:rPr>
+      </w:pPr>
+      <w:r>
+        <w:rPr>
+          <w:lang w:val="en-US"/>
+        </w:rPr>
+        <w:t xml:space="preserve">The </w:t>
+      </w:r>
+      <w:r>
+        <w:rPr>
+          <w:lang w:val="en-US"/>
+        </w:rPr>
+        <w:t>SAM</w:t>
+      </w:r>
+      <w:r>
+        <w:rPr>
+          <w:lang w:val="en-US"/>
+        </w:rPr>
+        <w:t xml:space="preserve"> factory in </w:t>
+      </w:r>
+      <w:r>
+        <w:rPr>
+          <w:lang w:val="en-US"/>
+        </w:rPr>
+        <w:t>Poliarnie</w:t>
+      </w:r>
+      <w:r>
+        <w:rPr>
+          <w:lang w:val="en-US"/>
+        </w:rPr>
+        <w:t xml:space="preserve"> is producing </w:t>
+      </w:r>
+      <w:r>
+        <w:rPr>
+          <w:lang w:val="en-US"/>
+        </w:rPr>
+        <w:t>SA-8</w:t>
+      </w:r>
+      <w:r>
+        <w:rPr>
+          <w:lang w:val="en-US"/>
+        </w:rPr>
+        <w:t xml:space="preserve">. If needed, the factory can shift focus and change </w:t>
+      </w:r>
+      <w:r>
+        <w:rPr>
+          <w:lang w:val="en-US"/>
+        </w:rPr>
+        <w:t xml:space="preserve">both production lines into </w:t>
+      </w:r>
+      <w:r>
+        <w:rPr>
+          <w:lang w:val="en-US"/>
+        </w:rPr>
+        <w:t xml:space="preserve">prioritized </w:t>
+      </w:r>
+      <w:r>
+        <w:rPr>
+          <w:lang w:val="en-US"/>
+        </w:rPr>
+        <w:t>SAMs</w:t>
+      </w:r>
+      <w:r>
+        <w:rPr>
+          <w:lang w:val="en-US"/>
+        </w:rPr>
+        <w:t xml:space="preserve"> to double the output of a certain type of </w:t>
+      </w:r>
+      <w:r>
+        <w:rPr>
+          <w:lang w:val="en-US"/>
+        </w:rPr>
+        <w:t>SAM.</w:t>
+      </w:r>
+      <w:r>
+        <w:rPr>
+          <w:lang w:val="en-US"/>
+        </w:rPr>
+        <w:t xml:space="preserve"> The factory currently can sustain </w:t>
+      </w:r>
+      <w:r>
+        <w:rPr>
+          <w:lang w:val="en-US"/>
+        </w:rPr>
+        <w:t>2</w:t>
+      </w:r>
+      <w:r>
+        <w:rPr>
+          <w:lang w:val="en-US"/>
+        </w:rPr>
+        <w:t xml:space="preserve"> production lines.</w:t>
+      </w:r>
+      <w:r>
+        <w:rPr>
+          <w:lang w:val="en-US"/>
+        </w:rPr>
+        <w:t xml:space="preserve"> Surge capacity is 4 production lines.</w:t>
+      </w:r>
+    </w:p>
+    <w:p>
+      <w:pPr>
+        <w:pStyle w:val="Ingenmellomrom"/>
+        <w:rPr>
+          <w:lang w:val="en-US"/>
+        </w:rPr>
+      </w:pPr>
+    </w:p>
+    <w:p>
+      <w:pPr>
+        <w:pStyle w:val="Ingenmellomrom"/>
+        <w:rPr>
+          <w:lang w:val="en-US"/>
+        </w:rPr>
+      </w:pPr>
+    </w:p>
+    <w:p>
+      <w:pPr>
+        <w:pStyle w:val="Overskrift4"/>
+      </w:pPr>
+      <w:r>
+        <w:t xml:space="preserve">Apatite </w:t>
+      </w:r>
+      <w:r>
+        <w:t xml:space="preserve">Radar </w:t>
+      </w:r>
+      <w:r>
+        <w:t xml:space="preserve">Factory </w:t>
+      </w:r>
+      <w:r>
+        <w:t>(</w:t>
+      </w:r>
+      <w:r>
+        <w:t>SRNTGT073</w:t>
+      </w:r>
+      <w:r>
+        <w:t>)</w:t>
+      </w:r>
+    </w:p>
+    <w:p>
+      <w:pPr>
+        <w:pStyle w:val="Ingenmellomrom"/>
+        <w:rPr>
+          <w:lang w:val="en-US"/>
+        </w:rPr>
+      </w:pPr>
+      <w:r>
+        <w:rPr>
+          <w:lang w:val="en-US"/>
+        </w:rPr>
+        <w:t xml:space="preserve">The </w:t>
+      </w:r>
+      <w:r>
+        <w:rPr>
+          <w:lang w:val="en-US"/>
+        </w:rPr>
+        <w:t>radar</w:t>
+      </w:r>
+      <w:r>
+        <w:rPr>
+          <w:lang w:val="en-US"/>
+        </w:rPr>
+        <w:t xml:space="preserve"> factory in </w:t>
+      </w:r>
+      <w:r>
+        <w:rPr>
+          <w:lang w:val="en-US"/>
+        </w:rPr>
+        <w:t>Apatite</w:t>
+      </w:r>
+      <w:r>
+        <w:rPr>
+          <w:lang w:val="en-US"/>
+        </w:rPr>
+        <w:t xml:space="preserve"> is producing </w:t>
+      </w:r>
+      <w:r>
+        <w:rPr>
+          <w:lang w:val="en-US"/>
+        </w:rPr>
+        <w:t xml:space="preserve">radars for </w:t>
+      </w:r>
+      <w:r>
+        <w:rPr>
+          <w:lang w:val="en-US"/>
+        </w:rPr>
+        <w:t xml:space="preserve">SAMs and is thus an important contribution to </w:t>
+      </w:r>
+      <w:r>
+        <w:rPr>
+          <w:lang w:val="en-US"/>
+        </w:rPr>
+        <w:t>Notian</w:t>
+      </w:r>
+      <w:r>
+        <w:rPr>
+          <w:lang w:val="en-US"/>
+        </w:rPr>
         <w:t xml:space="preserve"> Air Defense. If needed, the factory can shift focus and change all production lines into the prioritized </w:t>
       </w:r>
       <w:r>
         <w:rPr>
           <w:lang w:val="en-US"/>
         </w:rPr>
-        <w:t>SAMs</w:t>
-      </w:r>
-      <w:r>
-        <w:rPr>
-          <w:lang w:val="en-US"/>
-        </w:rPr>
-        <w:t xml:space="preserve"> to double the output of a certain type of </w:t>
-      </w:r>
-      <w:r>
-        <w:rPr>
-          <w:lang w:val="en-US"/>
-        </w:rPr>
-        <w:t>SAM.</w:t>
-      </w:r>
-      <w:r>
-        <w:rPr>
-          <w:lang w:val="en-US"/>
-        </w:rPr>
-        <w:t xml:space="preserve"> The factory currently can sustain </w:t>
+        <w:t>radar</w:t>
+      </w:r>
+      <w:r>
+        <w:rPr>
+          <w:lang w:val="en-US"/>
+        </w:rPr>
+        <w:t xml:space="preserve"> to double the output of a certain type of vehicle. The factory currently can sustain </w:t>
       </w:r>
       <w:r>
         <w:rPr>
@@ -8648,257 +9127,6 @@
         <w:rPr>
           <w:lang w:val="en-US"/>
         </w:rPr>
-        <w:t xml:space="preserve"> Surge capacity is 6 production lines.</w:t>
-      </w:r>
-    </w:p>
-    <w:p>
-      <w:pPr>
-        <w:pStyle w:val="Ingenmellomrom"/>
-        <w:rPr>
-          <w:lang w:val="en-US"/>
-        </w:rPr>
-      </w:pPr>
-    </w:p>
-    <w:p>
-      <w:pPr>
-        <w:pStyle w:val="Overskrift4"/>
-      </w:pPr>
-      <w:r>
-        <w:t>SRNTGT098 - Poliarnie SAM factory</w:t>
-      </w:r>
-    </w:p>
-    <w:p>
-      <w:pPr>
-        <w:pStyle w:val="Ingenmellomrom"/>
-        <w:rPr>
-          <w:lang w:val="en-US"/>
-        </w:rPr>
-      </w:pPr>
-      <w:r>
-        <w:rPr>
-          <w:lang w:val="en-US"/>
-        </w:rPr>
-        <w:t xml:space="preserve">The </w:t>
-      </w:r>
-      <w:r>
-        <w:rPr>
-          <w:lang w:val="en-US"/>
-        </w:rPr>
-        <w:t>SAM</w:t>
-      </w:r>
-      <w:r>
-        <w:rPr>
-          <w:lang w:val="en-US"/>
-        </w:rPr>
-        <w:t xml:space="preserve"> factory in </w:t>
-      </w:r>
-      <w:r>
-        <w:rPr>
-          <w:lang w:val="en-US"/>
-        </w:rPr>
-        <w:t>Poliarnie</w:t>
-      </w:r>
-      <w:r>
-        <w:rPr>
-          <w:lang w:val="en-US"/>
-        </w:rPr>
-        <w:t xml:space="preserve"> is producing </w:t>
-      </w:r>
-      <w:r>
-        <w:rPr>
-          <w:lang w:val="en-US"/>
-        </w:rPr>
-        <w:t>SA-8</w:t>
-      </w:r>
-      <w:r>
-        <w:rPr>
-          <w:lang w:val="en-US"/>
-        </w:rPr>
-        <w:t xml:space="preserve">. If needed, the factory can shift focus and change </w:t>
-      </w:r>
-      <w:r>
-        <w:rPr>
-          <w:lang w:val="en-US"/>
-        </w:rPr>
-        <w:t xml:space="preserve">both production lines into </w:t>
-      </w:r>
-      <w:r>
-        <w:rPr>
-          <w:lang w:val="en-US"/>
-        </w:rPr>
-        <w:t xml:space="preserve">prioritized </w:t>
-      </w:r>
-      <w:r>
-        <w:rPr>
-          <w:lang w:val="en-US"/>
-        </w:rPr>
-        <w:t>SAMs</w:t>
-      </w:r>
-      <w:r>
-        <w:rPr>
-          <w:lang w:val="en-US"/>
-        </w:rPr>
-        <w:t xml:space="preserve"> to double the output of a certain type of </w:t>
-      </w:r>
-      <w:r>
-        <w:rPr>
-          <w:lang w:val="en-US"/>
-        </w:rPr>
-        <w:t>SAM.</w:t>
-      </w:r>
-      <w:r>
-        <w:rPr>
-          <w:lang w:val="en-US"/>
-        </w:rPr>
-        <w:t xml:space="preserve"> The factory currently can sustain </w:t>
-      </w:r>
-      <w:r>
-        <w:rPr>
-          <w:lang w:val="en-US"/>
-        </w:rPr>
-        <w:t>2</w:t>
-      </w:r>
-      <w:r>
-        <w:rPr>
-          <w:lang w:val="en-US"/>
-        </w:rPr>
-        <w:t xml:space="preserve"> production lines.</w:t>
-      </w:r>
-      <w:r>
-        <w:rPr>
-          <w:lang w:val="en-US"/>
-        </w:rPr>
-        <w:t xml:space="preserve"> Surge capacity is 4 production lines.</w:t>
-      </w:r>
-    </w:p>
-    <w:p>
-      <w:pPr>
-        <w:pStyle w:val="Ingenmellomrom"/>
-        <w:rPr>
-          <w:lang w:val="en-US"/>
-        </w:rPr>
-      </w:pPr>
-    </w:p>
-    <w:p>
-      <w:pPr>
-        <w:pStyle w:val="Ingenmellomrom"/>
-        <w:rPr>
-          <w:lang w:val="en-US"/>
-        </w:rPr>
-      </w:pPr>
-    </w:p>
-    <w:p>
-      <w:pPr>
-        <w:pStyle w:val="Overskrift4"/>
-      </w:pPr>
-      <w:r>
-        <w:t xml:space="preserve">Apatite </w:t>
-      </w:r>
-      <w:r>
-        <w:t xml:space="preserve">Radar </w:t>
-      </w:r>
-      <w:r>
-        <w:t xml:space="preserve">Factory </w:t>
-      </w:r>
-      <w:r>
-        <w:t>(</w:t>
-      </w:r>
-      <w:r>
-        <w:t>SRNTGT073</w:t>
-      </w:r>
-      <w:r>
-        <w:t>)</w:t>
-      </w:r>
-    </w:p>
-    <w:p>
-      <w:pPr>
-        <w:pStyle w:val="Ingenmellomrom"/>
-        <w:rPr>
-          <w:lang w:val="en-US"/>
-        </w:rPr>
-      </w:pPr>
-      <w:r>
-        <w:rPr>
-          <w:lang w:val="en-US"/>
-        </w:rPr>
-        <w:t xml:space="preserve">The </w:t>
-      </w:r>
-      <w:r>
-        <w:rPr>
-          <w:lang w:val="en-US"/>
-        </w:rPr>
-        <w:t>radar</w:t>
-      </w:r>
-      <w:r>
-        <w:rPr>
-          <w:lang w:val="en-US"/>
-        </w:rPr>
-        <w:t xml:space="preserve"> factory in </w:t>
-      </w:r>
-      <w:r>
-        <w:rPr>
-          <w:lang w:val="en-US"/>
-        </w:rPr>
-        <w:t>Apatite</w:t>
-      </w:r>
-      <w:r>
-        <w:rPr>
-          <w:lang w:val="en-US"/>
-        </w:rPr>
-        <w:t xml:space="preserve"> is producing </w:t>
-      </w:r>
-      <w:r>
-        <w:rPr>
-          <w:lang w:val="en-US"/>
-        </w:rPr>
-        <w:t xml:space="preserve">radars for </w:t>
-      </w:r>
-      <w:r>
-        <w:rPr>
-          <w:lang w:val="en-US"/>
-        </w:rPr>
-        <w:t xml:space="preserve">SAMs and is thus an important contribution to </w:t>
-      </w:r>
-      <w:r>
-        <w:rPr>
-          <w:lang w:val="en-US"/>
-        </w:rPr>
-        <w:t>Notian</w:t>
-      </w:r>
-      <w:r>
-        <w:rPr>
-          <w:lang w:val="en-US"/>
-        </w:rPr>
-        <w:t xml:space="preserve"> Air Defense. If needed, the factory can shift focus and change all production lines into the prioritized </w:t>
-      </w:r>
-      <w:r>
-        <w:rPr>
-          <w:lang w:val="en-US"/>
-        </w:rPr>
-        <w:t>radar</w:t>
-      </w:r>
-      <w:r>
-        <w:rPr>
-          <w:lang w:val="en-US"/>
-        </w:rPr>
-        <w:t xml:space="preserve"> to double the output of a certain type of vehicle. The factory currently can sustain </w:t>
-      </w:r>
-      <w:r>
-        <w:rPr>
-          <w:lang w:val="en-US"/>
-        </w:rPr>
-        <w:t>3</w:t>
-      </w:r>
-      <w:r>
-        <w:rPr>
-          <w:lang w:val="en-US"/>
-        </w:rPr>
-        <w:t xml:space="preserve"> production lines.</w:t>
-      </w:r>
-      <w:r>
-        <w:rPr>
-          <w:lang w:val="en-US"/>
-        </w:rPr>
         <w:t xml:space="preserve"> Surge capacity is 6 production lines. </w:t>
       </w:r>
       <w:r>
@@ -8948,42 +9176,6 @@
           <w:lang w:val="en-US"/>
         </w:rPr>
         <w:t>Aircraft and aircraft parts factories</w:t>
-      </w:r>
-    </w:p>
-    <w:p>
-      <w:pPr>
-        <w:pStyle w:val="Overskrift4"/>
-      </w:pPr>
-      <w:r>
-        <w:t>SRNTGT090</w:t>
-      </w:r>
-      <w:r>
-        <w:tab/>
-      </w:r>
-      <w:r>
-        <w:tab/>
-      </w:r>
-      <w:r>
-        <w:t>ARMY Vehicle Repair Center</w:t>
-      </w:r>
-    </w:p>
-    <w:p>
-      <w:pPr>
-        <w:rPr>
-          <w:lang w:val="en-US"/>
-        </w:rPr>
-      </w:pPr>
-      <w:r>
-        <w:rPr>
-          <w:lang w:val="en-US"/>
-        </w:rPr>
-        <w:t>Main Army Vehicle Repairshop</w:t>
-      </w:r>
-      <w:r>
-        <w:rPr>
-          <w:lang w:val="en-US"/>
-        </w:rPr>
-        <w:t xml:space="preserve"> for tracked and heavy vehicles. Transport means are the railway. Destroying or disabling the facility, or even access to it will disable Notia to repair its vehicles in a fast pace.</w:t>
       </w:r>
     </w:p>
     <w:p>

</xml_diff>

<commit_message>
chg: Added DPIs to airfields in OPAC.miz, updated target list and "Notia as candidate for air attack accordingly
</commit_message>
<xml_diff>
--- a/INTEL/VID INTREP OPAC-00X_Notia_as_candidate_for_Air_attack v0.2 WIP.docx
+++ b/INTEL/VID INTREP OPAC-00X_Notia_as_candidate_for_Air_attack v0.2 WIP.docx
@@ -6465,16 +6465,52 @@
     </w:p>
     <w:p>
       <w:pPr>
-        <w:rPr>
-          <w:lang w:val="en-US"/>
-        </w:rPr>
-      </w:pPr>
-      <w:r>
-        <w:rPr>
-          <w:lang w:val="en-US"/>
-        </w:rPr>
-        <w:t>Dual use, both military and civilian.</w:t>
-      </w:r>
+        <w:pStyle w:val="Ingenmellomrom"/>
+        <w:rPr>
+          <w:lang w:val="en-US"/>
+        </w:rPr>
+      </w:pPr>
+      <w:r>
+        <w:rPr>
+          <w:lang w:val="en-US"/>
+        </w:rPr>
+        <w:t>Murmansk International is an dual use airbase for both civilian and military use.</w:t>
+      </w:r>
+    </w:p>
+    <w:p>
+      <w:pPr>
+        <w:pStyle w:val="Ingenmellomrom"/>
+        <w:rPr>
+          <w:lang w:val="en-US"/>
+        </w:rPr>
+      </w:pPr>
+      <w:r>
+        <w:rPr>
+          <w:lang w:val="en-US"/>
+        </w:rPr>
+        <w:t>For the military use Notian Air Force have their supporting squadrons such as tankers and transports at this airfield.</w:t>
+      </w:r>
+    </w:p>
+    <w:p>
+      <w:pPr>
+        <w:pStyle w:val="Ingenmellomrom"/>
+        <w:rPr>
+          <w:lang w:val="en-US"/>
+        </w:rPr>
+      </w:pPr>
+      <w:r>
+        <w:rPr>
+          <w:lang w:val="en-US"/>
+        </w:rPr>
+        <w:t>See INTREP VID OPAC-001 Enemy Air Assets in Kola for detailed breakdown of what air assets are based at this airbase.</w:t>
+      </w:r>
+    </w:p>
+    <w:p>
+      <w:pPr>
+        <w:rPr>
+          <w:lang w:val="en-US"/>
+        </w:rPr>
+      </w:pPr>
     </w:p>
     <w:p>
       <w:pPr>
@@ -6761,6 +6797,34 @@
     </w:p>
     <w:p>
       <w:pPr>
+        <w:pStyle w:val="Ingenmellomrom"/>
+        <w:rPr>
+          <w:lang w:val="en-US"/>
+        </w:rPr>
+      </w:pPr>
+      <w:r>
+        <w:rPr>
+          <w:lang w:val="en-US"/>
+        </w:rPr>
+        <w:t xml:space="preserve">Severomorsk-1 is an airbase primarily for Notian Air Force in support of maritime operations. </w:t>
+      </w:r>
+    </w:p>
+    <w:p>
+      <w:pPr>
+        <w:pStyle w:val="Ingenmellomrom"/>
+        <w:rPr>
+          <w:lang w:val="en-US"/>
+        </w:rPr>
+      </w:pPr>
+      <w:r>
+        <w:rPr>
+          <w:lang w:val="en-US"/>
+        </w:rPr>
+        <w:t>See INTREP VID OPAC-001 Enemy Air Assets in Kola for detailed breakdown of what air assets are based at this airbase.</w:t>
+      </w:r>
+    </w:p>
+    <w:p>
+      <w:pPr>
         <w:pStyle w:val="Overskrift4"/>
       </w:pPr>
       <w:r>
@@ -6773,6 +6837,44 @@
         <w:tab/>
         <w:t>Severomorsk</w:t>
       </w:r>
+      <w:r>
+        <w:t>- 3</w:t>
+      </w:r>
+    </w:p>
+    <w:p>
+      <w:pPr>
+        <w:pStyle w:val="Ingenmellomrom"/>
+        <w:rPr>
+          <w:lang w:val="en-US"/>
+        </w:rPr>
+      </w:pPr>
+      <w:r>
+        <w:rPr>
+          <w:lang w:val="en-US"/>
+        </w:rPr>
+        <w:t>Severomorsk-3 is an airbase primarily for Notian Air Force fighters involved in both A-A and A-G missions.</w:t>
+      </w:r>
+    </w:p>
+    <w:p>
+      <w:pPr>
+        <w:pStyle w:val="Ingenmellomrom"/>
+        <w:rPr>
+          <w:lang w:val="en-US"/>
+        </w:rPr>
+      </w:pPr>
+      <w:r>
+        <w:rPr>
+          <w:lang w:val="en-US"/>
+        </w:rPr>
+        <w:t>See INTREP VID OPAC-001 Enemy Air Assets in Kola for detailed breakdown of what air assets are based at this airbase.</w:t>
+      </w:r>
+    </w:p>
+    <w:p>
+      <w:pPr>
+        <w:rPr>
+          <w:lang w:val="en-US"/>
+        </w:rPr>
+      </w:pPr>
     </w:p>
     <w:p>
       <w:pPr>
@@ -6791,6 +6893,41 @@
     </w:p>
     <w:p>
       <w:pPr>
+        <w:pStyle w:val="Ingenmellomrom"/>
+        <w:rPr>
+          <w:lang w:val="en-US"/>
+        </w:rPr>
+      </w:pPr>
+      <w:r>
+        <w:rPr>
+          <w:lang w:val="en-US"/>
+        </w:rPr>
+        <w:t>Olenya is an airbase primarily for Notian strategic bomber force.</w:t>
+      </w:r>
+    </w:p>
+    <w:p>
+      <w:pPr>
+        <w:pStyle w:val="Ingenmellomrom"/>
+        <w:rPr>
+          <w:lang w:val="en-US"/>
+        </w:rPr>
+      </w:pPr>
+      <w:r>
+        <w:rPr>
+          <w:lang w:val="en-US"/>
+        </w:rPr>
+        <w:t>See INTREP VID OPAC-001 Enemy Air Assets in Kola for detailed breakdown of what air assets are based at this airbase.</w:t>
+      </w:r>
+    </w:p>
+    <w:p>
+      <w:pPr>
+        <w:rPr>
+          <w:lang w:val="en-US"/>
+        </w:rPr>
+      </w:pPr>
+    </w:p>
+    <w:p>
+      <w:pPr>
         <w:pStyle w:val="Overskrift4"/>
       </w:pPr>
       <w:r>
@@ -6803,9 +6940,41 @@
         <w:tab/>
         <w:t>Monchegorsk</w:t>
       </w:r>
-      <w:r>
-        <w:t>-3</w:t>
-      </w:r>
+    </w:p>
+    <w:p>
+      <w:pPr>
+        <w:pStyle w:val="Ingenmellomrom"/>
+        <w:rPr>
+          <w:lang w:val="en-US"/>
+        </w:rPr>
+      </w:pPr>
+      <w:r>
+        <w:rPr>
+          <w:lang w:val="en-US"/>
+        </w:rPr>
+        <w:t>Monchegorsk is an airbase primarily for Notian Air Force fighters involved in both A-A and A-G missions.</w:t>
+      </w:r>
+    </w:p>
+    <w:p>
+      <w:pPr>
+        <w:pStyle w:val="Ingenmellomrom"/>
+        <w:rPr>
+          <w:lang w:val="en-US"/>
+        </w:rPr>
+      </w:pPr>
+      <w:r>
+        <w:rPr>
+          <w:lang w:val="en-US"/>
+        </w:rPr>
+        <w:t>See INTREP VID OPAC-001 Enemy Air Assets in Kola for detailed breakdown of what air assets are based at this airbase.</w:t>
+      </w:r>
+    </w:p>
+    <w:p>
+      <w:pPr>
+        <w:rPr>
+          <w:lang w:val="en-US"/>
+        </w:rPr>
+      </w:pPr>
     </w:p>
     <w:p>
       <w:pPr>
@@ -6818,6 +6987,7 @@
         <w:rPr>
           <w:lang w:val="en-US"/>
         </w:rPr>
+        <w:lastRenderedPageBreak/>
         <w:t>Airbase ammo storage</w:t>
       </w:r>
     </w:p>
@@ -7075,7 +7245,6 @@
         <w:rPr>
           <w:lang w:val="en-US"/>
         </w:rPr>
-        <w:lastRenderedPageBreak/>
         <w:t>System Essentials</w:t>
       </w:r>
     </w:p>
@@ -7795,7 +7964,6 @@
         <w:pStyle w:val="Overskrift4"/>
       </w:pPr>
       <w:r>
-        <w:lastRenderedPageBreak/>
         <w:t>SRNTGT049</w:t>
       </w:r>
       <w:r>
@@ -8102,6 +8270,7 @@
         <w:rPr>
           <w:lang w:val="en-US"/>
         </w:rPr>
+        <w:lastRenderedPageBreak/>
         <w:t>Food</w:t>
       </w:r>
     </w:p>
@@ -8303,969 +8472,968 @@
         <w:rPr>
           <w:lang w:val="en-US"/>
         </w:rPr>
+        <w:t>With a full mobilization of the Notian society, the factories may also be able to surge their production and are able to increase the amount of production lines they are producing, increasing the number of vehicles being produced.</w:t>
+      </w:r>
+    </w:p>
+    <w:p>
+      <w:pPr>
+        <w:pStyle w:val="Ingenmellomrom"/>
+        <w:rPr>
+          <w:lang w:val="en-US"/>
+        </w:rPr>
+      </w:pPr>
+    </w:p>
+    <w:p>
+      <w:pPr>
+        <w:pStyle w:val="Overskrift3"/>
+        <w:rPr>
+          <w:lang w:val="en-US"/>
+        </w:rPr>
+      </w:pPr>
+      <w:r>
+        <w:rPr>
+          <w:lang w:val="en-US"/>
+        </w:rPr>
+        <w:t>Repair facilities</w:t>
+      </w:r>
+    </w:p>
+    <w:p>
+      <w:pPr>
+        <w:pStyle w:val="Overskrift4"/>
+      </w:pPr>
+      <w:r>
+        <w:t>SRNTGT090</w:t>
+      </w:r>
+      <w:r>
+        <w:tab/>
+      </w:r>
+      <w:r>
+        <w:tab/>
+      </w:r>
+      <w:r>
+        <w:t>ARMY Vehicle Repair Center</w:t>
+      </w:r>
+    </w:p>
+    <w:p>
+      <w:pPr>
+        <w:rPr>
+          <w:lang w:val="en-US"/>
+        </w:rPr>
+      </w:pPr>
+      <w:r>
+        <w:rPr>
+          <w:lang w:val="en-US"/>
+        </w:rPr>
+        <w:t>Notian main army vehicle r</w:t>
+      </w:r>
+      <w:r>
+        <w:rPr>
+          <w:lang w:val="en-US"/>
+        </w:rPr>
+        <w:t>epairshop</w:t>
+      </w:r>
+      <w:r>
+        <w:rPr>
+          <w:lang w:val="en-US"/>
+        </w:rPr>
+        <w:t xml:space="preserve"> for tracked and heavy vehicles are located close to the village of Schongui. Transport means for vehicles to and from the repair center are the railway. Destroying or disabling the facility  will disable Notia to repair its vehicles in a fast pace and will reduce the ability to bring back destroyed vehicles into the frontline forces.</w:t>
+      </w:r>
+    </w:p>
+    <w:p>
+      <w:pPr>
+        <w:pStyle w:val="Ingenmellomrom"/>
+        <w:rPr>
+          <w:lang w:val="en-US"/>
+        </w:rPr>
+      </w:pPr>
+    </w:p>
+    <w:p>
+      <w:pPr>
+        <w:pStyle w:val="Ingenmellomrom"/>
+        <w:rPr>
+          <w:lang w:val="en-US"/>
+        </w:rPr>
+      </w:pPr>
+    </w:p>
+    <w:p>
+      <w:pPr>
+        <w:pStyle w:val="Overskrift3"/>
+      </w:pPr>
+      <w:r>
+        <w:t>Vehicle Factories</w:t>
+      </w:r>
+      <w:r>
+        <w:t xml:space="preserve"> </w:t>
+      </w:r>
+    </w:p>
+    <w:p>
+      <w:pPr>
+        <w:pStyle w:val="Ingenmellomrom"/>
+        <w:rPr>
+          <w:lang w:val="en-US"/>
+        </w:rPr>
+      </w:pPr>
+      <w:r>
+        <w:rPr>
+          <w:lang w:val="en-US"/>
+        </w:rPr>
+        <w:t xml:space="preserve">For vehicle factories they have a certain amount of production lines. 1 production line means 1 vehicle every 7 days. </w:t>
+      </w:r>
+    </w:p>
+    <w:p>
+      <w:pPr>
+        <w:pStyle w:val="Ingenmellomrom"/>
+        <w:rPr>
+          <w:lang w:val="en-US"/>
+        </w:rPr>
+      </w:pPr>
+      <w:r>
+        <w:rPr>
+          <w:lang w:val="en-US"/>
+        </w:rPr>
+        <w:t>With a full mobilization of the Notian society, the factories may also be able to surge their production and are able to increase the amount of production lines they are producing, increasing the number of vehicles being produced.</w:t>
+      </w:r>
+    </w:p>
+    <w:p>
+      <w:pPr>
+        <w:pStyle w:val="Ingenmellomrom"/>
+      </w:pPr>
+    </w:p>
+    <w:p>
+      <w:pPr>
+        <w:pStyle w:val="Overskrift4"/>
+      </w:pPr>
+      <w:r>
+        <w:t>Olenegorsk Machine Parts Factory</w:t>
+      </w:r>
+      <w:r>
+        <w:t xml:space="preserve"> (</w:t>
+      </w:r>
+      <w:r>
+        <w:t>SRNTGT057</w:t>
+      </w:r>
+      <w:r>
+        <w:t>)</w:t>
+      </w:r>
+    </w:p>
+    <w:p>
+      <w:pPr>
+        <w:pStyle w:val="Ingenmellomrom"/>
+        <w:rPr>
+          <w:lang w:val="en-US"/>
+        </w:rPr>
+      </w:pPr>
+    </w:p>
+    <w:p>
+      <w:pPr>
+        <w:pStyle w:val="Ingenmellomrom"/>
+        <w:rPr>
+          <w:lang w:val="en-US"/>
+        </w:rPr>
+      </w:pPr>
+    </w:p>
+    <w:p>
+      <w:pPr>
+        <w:pStyle w:val="Overskrift4"/>
+      </w:pPr>
+      <w:r>
+        <w:t xml:space="preserve">Apatite Veichle Factory </w:t>
+      </w:r>
+      <w:r>
+        <w:t>(</w:t>
+      </w:r>
+      <w:r>
+        <w:t>SRNTGT071</w:t>
+      </w:r>
+      <w:r>
+        <w:t>)</w:t>
+      </w:r>
+    </w:p>
+    <w:p>
+      <w:pPr>
+        <w:pStyle w:val="Ingenmellomrom"/>
+        <w:rPr>
+          <w:lang w:val="en-US"/>
+        </w:rPr>
+      </w:pPr>
+      <w:r>
+        <w:rPr>
+          <w:lang w:val="en-US"/>
+        </w:rPr>
+        <w:t xml:space="preserve">The vehicle factory in </w:t>
+      </w:r>
+      <w:r>
+        <w:rPr>
+          <w:lang w:val="en-US"/>
+        </w:rPr>
+        <w:t>Apatite</w:t>
+      </w:r>
+      <w:r>
+        <w:rPr>
+          <w:lang w:val="en-US"/>
+        </w:rPr>
+        <w:t xml:space="preserve"> is </w:t>
+      </w:r>
+      <w:r>
+        <w:rPr>
+          <w:lang w:val="en-US"/>
+        </w:rPr>
+        <w:t xml:space="preserve">capable of </w:t>
+      </w:r>
+      <w:r>
+        <w:rPr>
+          <w:lang w:val="en-US"/>
+        </w:rPr>
+        <w:t xml:space="preserve">producing military vehicles. The factory is producing SA-15 SAMs and is thus an important contribution to </w:t>
+      </w:r>
+      <w:r>
+        <w:rPr>
+          <w:lang w:val="en-US"/>
+        </w:rPr>
+        <w:t>Notian</w:t>
+      </w:r>
+      <w:r>
+        <w:rPr>
+          <w:lang w:val="en-US"/>
+        </w:rPr>
+        <w:t xml:space="preserve"> Air Defense. If needed, the factory can shift focus and change all production lines into the prioritized vehicles to double or triple the output of a certain type of vehicle. The factory currently can sustain 2 production lines.</w:t>
+      </w:r>
+      <w:r>
+        <w:rPr>
+          <w:lang w:val="en-US"/>
+        </w:rPr>
+        <w:t xml:space="preserve"> Surge capacity is 4 production lines.</w:t>
+      </w:r>
+    </w:p>
+    <w:p>
+      <w:pPr>
+        <w:pStyle w:val="Ingenmellomrom"/>
+        <w:rPr>
+          <w:lang w:val="en-US"/>
+        </w:rPr>
+      </w:pPr>
+    </w:p>
+    <w:p>
+      <w:pPr>
+        <w:pStyle w:val="Overskrift4"/>
+      </w:pPr>
+      <w:r>
+        <w:t xml:space="preserve">Apatite </w:t>
+      </w:r>
+      <w:r>
+        <w:t xml:space="preserve">SAM </w:t>
+      </w:r>
+      <w:r>
+        <w:t xml:space="preserve">Factory </w:t>
+      </w:r>
+      <w:r>
+        <w:t>(</w:t>
+      </w:r>
+      <w:r>
+        <w:t>SRNTGT072</w:t>
+      </w:r>
+      <w:r>
+        <w:t>)</w:t>
+      </w:r>
+    </w:p>
+    <w:p>
+      <w:pPr>
+        <w:pStyle w:val="Ingenmellomrom"/>
+        <w:rPr>
+          <w:lang w:val="en-US"/>
+        </w:rPr>
+      </w:pPr>
+      <w:r>
+        <w:rPr>
+          <w:lang w:val="en-US"/>
+        </w:rPr>
+        <w:t xml:space="preserve">The </w:t>
+      </w:r>
+      <w:r>
+        <w:rPr>
+          <w:lang w:val="en-US"/>
+        </w:rPr>
+        <w:t>SAM</w:t>
+      </w:r>
+      <w:r>
+        <w:rPr>
+          <w:lang w:val="en-US"/>
+        </w:rPr>
+        <w:t xml:space="preserve"> factory in </w:t>
+      </w:r>
+      <w:r>
+        <w:rPr>
+          <w:lang w:val="en-US"/>
+        </w:rPr>
+        <w:t>Apatite</w:t>
+      </w:r>
+      <w:r>
+        <w:rPr>
+          <w:lang w:val="en-US"/>
+        </w:rPr>
+        <w:t xml:space="preserve"> is producing SA-1</w:t>
+      </w:r>
+      <w:r>
+        <w:rPr>
+          <w:lang w:val="en-US"/>
+        </w:rPr>
+        <w:t>1</w:t>
+      </w:r>
+      <w:r>
+        <w:rPr>
+          <w:lang w:val="en-US"/>
+        </w:rPr>
+        <w:t xml:space="preserve"> </w:t>
+      </w:r>
+      <w:r>
+        <w:rPr>
+          <w:lang w:val="en-US"/>
+        </w:rPr>
+        <w:t xml:space="preserve">TEL </w:t>
+      </w:r>
+      <w:r>
+        <w:rPr>
+          <w:lang w:val="en-US"/>
+        </w:rPr>
+        <w:t xml:space="preserve">SAMs and is thus an important contribution to </w:t>
+      </w:r>
+      <w:r>
+        <w:rPr>
+          <w:lang w:val="en-US"/>
+        </w:rPr>
+        <w:t>Notian</w:t>
+      </w:r>
+      <w:r>
+        <w:rPr>
+          <w:lang w:val="en-US"/>
+        </w:rPr>
+        <w:t xml:space="preserve"> Air Defense. If needed, the factory can shift focus and change all production lines into the prioritized vehicles to double or triple the output of a certain type of vehicle. The factory currently can sustain 2 production lines.</w:t>
+      </w:r>
+      <w:r>
+        <w:rPr>
+          <w:lang w:val="en-US"/>
+        </w:rPr>
+        <w:t xml:space="preserve"> Surge capacity is 4 production lines.</w:t>
+      </w:r>
+    </w:p>
+    <w:p>
+      <w:pPr>
+        <w:pStyle w:val="Ingenmellomrom"/>
+        <w:rPr>
+          <w:lang w:val="en-US"/>
+        </w:rPr>
+      </w:pPr>
+    </w:p>
+    <w:p>
+      <w:pPr>
+        <w:pStyle w:val="Overskrift4"/>
+      </w:pPr>
+      <w:r>
+        <w:t>SRNTGT101: Severomorsk SAM Factory</w:t>
+      </w:r>
+    </w:p>
+    <w:p>
+      <w:pPr>
+        <w:pStyle w:val="Ingenmellomrom"/>
+        <w:rPr>
+          <w:lang w:val="en-US"/>
+        </w:rPr>
+      </w:pPr>
+      <w:r>
+        <w:rPr>
+          <w:lang w:val="en-US"/>
+        </w:rPr>
+        <w:t xml:space="preserve">The </w:t>
+      </w:r>
+      <w:r>
+        <w:rPr>
+          <w:lang w:val="en-US"/>
+        </w:rPr>
+        <w:t>SAM</w:t>
+      </w:r>
+      <w:r>
+        <w:rPr>
+          <w:lang w:val="en-US"/>
+        </w:rPr>
+        <w:t xml:space="preserve"> factory in </w:t>
+      </w:r>
+      <w:r>
+        <w:rPr>
+          <w:lang w:val="en-US"/>
+        </w:rPr>
+        <w:t>Severomorsk</w:t>
+      </w:r>
+      <w:r>
+        <w:rPr>
+          <w:lang w:val="en-US"/>
+        </w:rPr>
+        <w:t xml:space="preserve"> is producing </w:t>
+      </w:r>
+      <w:r>
+        <w:rPr>
+          <w:lang w:val="en-US"/>
+        </w:rPr>
+        <w:t>SA-10 SAM system</w:t>
+      </w:r>
+      <w:r>
+        <w:rPr>
+          <w:lang w:val="en-US"/>
+        </w:rPr>
+        <w:t xml:space="preserve"> and is thus an important contribution to </w:t>
+      </w:r>
+      <w:r>
+        <w:rPr>
+          <w:lang w:val="en-US"/>
+        </w:rPr>
+        <w:t>Notian</w:t>
+      </w:r>
+      <w:r>
+        <w:rPr>
+          <w:lang w:val="en-US"/>
+        </w:rPr>
+        <w:t xml:space="preserve"> </w:t>
+      </w:r>
+      <w:r>
+        <w:rPr>
+          <w:lang w:val="en-US"/>
+        </w:rPr>
+        <w:t xml:space="preserve">strategic Air Defense. </w:t>
+      </w:r>
+      <w:r>
+        <w:rPr>
+          <w:lang w:val="en-US"/>
+        </w:rPr>
+        <w:t xml:space="preserve">The factory currently can sustain </w:t>
+      </w:r>
+      <w:r>
+        <w:rPr>
+          <w:lang w:val="en-US"/>
+        </w:rPr>
+        <w:t>production of one SA-10 system every 10 days (complete with launchers, C2 and radars).  Surge capacity is 2 Sa-10 systems every 10 days.</w:t>
+      </w:r>
+    </w:p>
+    <w:p>
+      <w:pPr>
+        <w:pStyle w:val="Ingenmellomrom"/>
+        <w:rPr>
+          <w:lang w:val="en-US"/>
+        </w:rPr>
+      </w:pPr>
+    </w:p>
+    <w:p>
+      <w:pPr>
+        <w:pStyle w:val="Ingenmellomrom"/>
+        <w:rPr>
+          <w:lang w:val="en-US"/>
+        </w:rPr>
+      </w:pPr>
+    </w:p>
+    <w:p>
+      <w:pPr>
+        <w:pStyle w:val="Overskrift4"/>
+      </w:pPr>
+      <w:r>
+        <w:t>SRNTGT097 - Olenogorsk SAM factory</w:t>
+      </w:r>
+    </w:p>
+    <w:p>
+      <w:pPr>
+        <w:pStyle w:val="Ingenmellomrom"/>
+        <w:rPr>
+          <w:lang w:val="en-US"/>
+        </w:rPr>
+      </w:pPr>
+      <w:r>
+        <w:rPr>
+          <w:lang w:val="en-US"/>
+        </w:rPr>
+        <w:t xml:space="preserve">The </w:t>
+      </w:r>
+      <w:r>
+        <w:rPr>
+          <w:lang w:val="en-US"/>
+        </w:rPr>
+        <w:t>SAM</w:t>
+      </w:r>
+      <w:r>
+        <w:rPr>
+          <w:lang w:val="en-US"/>
+        </w:rPr>
+        <w:t xml:space="preserve"> factory in </w:t>
+      </w:r>
+      <w:r>
+        <w:rPr>
+          <w:lang w:val="en-US"/>
+        </w:rPr>
+        <w:t>Olenogorsk</w:t>
+      </w:r>
+      <w:r>
+        <w:rPr>
+          <w:lang w:val="en-US"/>
+        </w:rPr>
+        <w:t xml:space="preserve"> is producing </w:t>
+      </w:r>
+      <w:r>
+        <w:rPr>
+          <w:lang w:val="en-US"/>
+        </w:rPr>
+        <w:t xml:space="preserve">SA-6 launchers </w:t>
+      </w:r>
+      <w:r>
+        <w:rPr>
+          <w:lang w:val="en-US"/>
+        </w:rPr>
+        <w:t xml:space="preserve">and is thus an important contribution to </w:t>
+      </w:r>
+      <w:r>
+        <w:rPr>
+          <w:lang w:val="en-US"/>
+        </w:rPr>
+        <w:t>Notian</w:t>
+      </w:r>
+      <w:r>
+        <w:rPr>
+          <w:lang w:val="en-US"/>
+        </w:rPr>
+        <w:t xml:space="preserve"> Air Defense. If needed, the factory can shift focus and change all production lines into the prioritized </w:t>
+      </w:r>
+      <w:r>
+        <w:rPr>
+          <w:lang w:val="en-US"/>
+        </w:rPr>
+        <w:t>SAMs</w:t>
+      </w:r>
+      <w:r>
+        <w:rPr>
+          <w:lang w:val="en-US"/>
+        </w:rPr>
+        <w:t xml:space="preserve"> to double the output of a certain type of </w:t>
+      </w:r>
+      <w:r>
+        <w:rPr>
+          <w:lang w:val="en-US"/>
+        </w:rPr>
+        <w:t>SAM.</w:t>
+      </w:r>
+      <w:r>
+        <w:rPr>
+          <w:lang w:val="en-US"/>
+        </w:rPr>
+        <w:t xml:space="preserve"> The factory currently can sustain </w:t>
+      </w:r>
+      <w:r>
+        <w:rPr>
+          <w:lang w:val="en-US"/>
+        </w:rPr>
+        <w:t>3</w:t>
+      </w:r>
+      <w:r>
+        <w:rPr>
+          <w:lang w:val="en-US"/>
+        </w:rPr>
+        <w:t xml:space="preserve"> production lines.</w:t>
+      </w:r>
+      <w:r>
+        <w:rPr>
+          <w:lang w:val="en-US"/>
+        </w:rPr>
+        <w:t xml:space="preserve"> Surge capacity is 6 production lines.</w:t>
+      </w:r>
+    </w:p>
+    <w:p>
+      <w:pPr>
+        <w:pStyle w:val="Ingenmellomrom"/>
+        <w:rPr>
+          <w:lang w:val="en-US"/>
+        </w:rPr>
+      </w:pPr>
+    </w:p>
+    <w:p>
+      <w:pPr>
+        <w:pStyle w:val="Overskrift4"/>
+      </w:pPr>
+      <w:r>
+        <w:t>SRNTGT098 - Poliarnie SAM factory</w:t>
+      </w:r>
+    </w:p>
+    <w:p>
+      <w:pPr>
+        <w:pStyle w:val="Ingenmellomrom"/>
+        <w:rPr>
+          <w:lang w:val="en-US"/>
+        </w:rPr>
+      </w:pPr>
+      <w:r>
+        <w:rPr>
+          <w:lang w:val="en-US"/>
+        </w:rPr>
+        <w:t xml:space="preserve">The </w:t>
+      </w:r>
+      <w:r>
+        <w:rPr>
+          <w:lang w:val="en-US"/>
+        </w:rPr>
+        <w:t>SAM</w:t>
+      </w:r>
+      <w:r>
+        <w:rPr>
+          <w:lang w:val="en-US"/>
+        </w:rPr>
+        <w:t xml:space="preserve"> factory in </w:t>
+      </w:r>
+      <w:r>
+        <w:rPr>
+          <w:lang w:val="en-US"/>
+        </w:rPr>
+        <w:t>Poliarnie</w:t>
+      </w:r>
+      <w:r>
+        <w:rPr>
+          <w:lang w:val="en-US"/>
+        </w:rPr>
+        <w:t xml:space="preserve"> is producing </w:t>
+      </w:r>
+      <w:r>
+        <w:rPr>
+          <w:lang w:val="en-US"/>
+        </w:rPr>
+        <w:t>SA-8</w:t>
+      </w:r>
+      <w:r>
+        <w:rPr>
+          <w:lang w:val="en-US"/>
+        </w:rPr>
+        <w:t xml:space="preserve">. If needed, the factory can shift focus and change </w:t>
+      </w:r>
+      <w:r>
+        <w:rPr>
+          <w:lang w:val="en-US"/>
+        </w:rPr>
+        <w:t xml:space="preserve">both production lines into </w:t>
+      </w:r>
+      <w:r>
+        <w:rPr>
+          <w:lang w:val="en-US"/>
+        </w:rPr>
+        <w:t xml:space="preserve">prioritized </w:t>
+      </w:r>
+      <w:r>
+        <w:rPr>
+          <w:lang w:val="en-US"/>
+        </w:rPr>
+        <w:t>SAMs</w:t>
+      </w:r>
+      <w:r>
+        <w:rPr>
+          <w:lang w:val="en-US"/>
+        </w:rPr>
+        <w:t xml:space="preserve"> to double the output of a certain type of </w:t>
+      </w:r>
+      <w:r>
+        <w:rPr>
+          <w:lang w:val="en-US"/>
+        </w:rPr>
+        <w:t>SAM.</w:t>
+      </w:r>
+      <w:r>
+        <w:rPr>
+          <w:lang w:val="en-US"/>
+        </w:rPr>
+        <w:t xml:space="preserve"> The factory currently can sustain </w:t>
+      </w:r>
+      <w:r>
+        <w:rPr>
+          <w:lang w:val="en-US"/>
+        </w:rPr>
+        <w:t>2</w:t>
+      </w:r>
+      <w:r>
+        <w:rPr>
+          <w:lang w:val="en-US"/>
+        </w:rPr>
+        <w:t xml:space="preserve"> production lines.</w:t>
+      </w:r>
+      <w:r>
+        <w:rPr>
+          <w:lang w:val="en-US"/>
+        </w:rPr>
+        <w:t xml:space="preserve"> Surge capacity is 4 production lines.</w:t>
+      </w:r>
+    </w:p>
+    <w:p>
+      <w:pPr>
+        <w:pStyle w:val="Ingenmellomrom"/>
+        <w:rPr>
+          <w:lang w:val="en-US"/>
+        </w:rPr>
+      </w:pPr>
+    </w:p>
+    <w:p>
+      <w:pPr>
+        <w:pStyle w:val="Ingenmellomrom"/>
+        <w:rPr>
+          <w:lang w:val="en-US"/>
+        </w:rPr>
+      </w:pPr>
+    </w:p>
+    <w:p>
+      <w:pPr>
+        <w:pStyle w:val="Overskrift4"/>
+      </w:pPr>
+      <w:r>
+        <w:t xml:space="preserve">Apatite </w:t>
+      </w:r>
+      <w:r>
+        <w:t xml:space="preserve">Radar </w:t>
+      </w:r>
+      <w:r>
+        <w:t xml:space="preserve">Factory </w:t>
+      </w:r>
+      <w:r>
+        <w:t>(</w:t>
+      </w:r>
+      <w:r>
+        <w:t>SRNTGT073</w:t>
+      </w:r>
+      <w:r>
+        <w:t>)</w:t>
+      </w:r>
+    </w:p>
+    <w:p>
+      <w:pPr>
+        <w:pStyle w:val="Ingenmellomrom"/>
+        <w:rPr>
+          <w:lang w:val="en-US"/>
+        </w:rPr>
+      </w:pPr>
+      <w:r>
+        <w:rPr>
+          <w:lang w:val="en-US"/>
+        </w:rPr>
+        <w:t xml:space="preserve">The </w:t>
+      </w:r>
+      <w:r>
+        <w:rPr>
+          <w:lang w:val="en-US"/>
+        </w:rPr>
+        <w:t>radar</w:t>
+      </w:r>
+      <w:r>
+        <w:rPr>
+          <w:lang w:val="en-US"/>
+        </w:rPr>
+        <w:t xml:space="preserve"> factory in </w:t>
+      </w:r>
+      <w:r>
+        <w:rPr>
+          <w:lang w:val="en-US"/>
+        </w:rPr>
+        <w:t>Apatite</w:t>
+      </w:r>
+      <w:r>
+        <w:rPr>
+          <w:lang w:val="en-US"/>
+        </w:rPr>
+        <w:t xml:space="preserve"> is producing </w:t>
+      </w:r>
+      <w:r>
+        <w:rPr>
+          <w:lang w:val="en-US"/>
+        </w:rPr>
+        <w:t xml:space="preserve">radars for </w:t>
+      </w:r>
+      <w:r>
+        <w:rPr>
+          <w:lang w:val="en-US"/>
+        </w:rPr>
+        <w:t xml:space="preserve">SAMs and is thus an important contribution to </w:t>
+      </w:r>
+      <w:r>
+        <w:rPr>
+          <w:lang w:val="en-US"/>
+        </w:rPr>
+        <w:t>Notian</w:t>
+      </w:r>
+      <w:r>
+        <w:rPr>
+          <w:lang w:val="en-US"/>
+        </w:rPr>
+        <w:t xml:space="preserve"> Air Defense. If needed, the factory can shift focus and change all production lines into the prioritized </w:t>
+      </w:r>
+      <w:r>
+        <w:rPr>
+          <w:lang w:val="en-US"/>
+        </w:rPr>
+        <w:t>radar</w:t>
+      </w:r>
+      <w:r>
+        <w:rPr>
+          <w:lang w:val="en-US"/>
+        </w:rPr>
+        <w:t xml:space="preserve"> to double the output of a certain type of vehicle. The factory currently can sustain </w:t>
+      </w:r>
+      <w:r>
+        <w:rPr>
+          <w:lang w:val="en-US"/>
+        </w:rPr>
+        <w:t>3</w:t>
+      </w:r>
+      <w:r>
+        <w:rPr>
+          <w:lang w:val="en-US"/>
+        </w:rPr>
+        <w:t xml:space="preserve"> production lines.</w:t>
+      </w:r>
+      <w:r>
+        <w:rPr>
+          <w:lang w:val="en-US"/>
+        </w:rPr>
+        <w:t xml:space="preserve"> Surge capacity is 6 production lines. </w:t>
+      </w:r>
+      <w:r>
+        <w:rPr>
+          <w:lang w:val="en-US"/>
+        </w:rPr>
+        <w:t xml:space="preserve"> Normal </w:t>
+      </w:r>
+      <w:r>
+        <w:rPr>
+          <w:lang w:val="en-US"/>
+        </w:rPr>
+        <w:t>production is</w:t>
+      </w:r>
+      <w:r>
+        <w:rPr>
+          <w:lang w:val="en-US"/>
+        </w:rPr>
+        <w:t xml:space="preserve"> SA-11 SR, Dog Ear and SA-6 STR.</w:t>
+      </w:r>
+    </w:p>
+    <w:p>
+      <w:pPr>
+        <w:pStyle w:val="Ingenmellomrom"/>
+        <w:rPr>
+          <w:lang w:val="en-US"/>
+        </w:rPr>
+      </w:pPr>
+    </w:p>
+    <w:p>
+      <w:pPr>
+        <w:pStyle w:val="Ingenmellomrom"/>
+        <w:rPr>
+          <w:lang w:val="en-US"/>
+        </w:rPr>
+      </w:pPr>
+    </w:p>
+    <w:p>
+      <w:pPr>
+        <w:pStyle w:val="Overskrift3"/>
+        <w:rPr>
+          <w:lang w:val="en-US"/>
+        </w:rPr>
+      </w:pPr>
+      <w:r>
+        <w:rPr>
+          <w:lang w:val="en-US"/>
+        </w:rPr>
+        <w:t>Aircraft and aircraft parts factories</w:t>
+      </w:r>
+    </w:p>
+    <w:p>
+      <w:pPr>
+        <w:pStyle w:val="Overskrift3"/>
+        <w:rPr>
+          <w:lang w:val="en-US"/>
+        </w:rPr>
+      </w:pPr>
+      <w:r>
+        <w:rPr>
+          <w:lang w:val="en-US"/>
+        </w:rPr>
+        <w:t>Ammunition factories</w:t>
+      </w:r>
+    </w:p>
+    <w:p>
+      <w:pPr>
+        <w:pStyle w:val="Overskrift4"/>
+      </w:pPr>
+      <w:r>
+        <w:t>SRNTGT099 - Poliarnie Ammuniction Factory</w:t>
+      </w:r>
+    </w:p>
+    <w:p>
+      <w:pPr>
+        <w:pStyle w:val="Ingenmellomrom"/>
+        <w:rPr>
+          <w:lang w:val="en-US"/>
+        </w:rPr>
+      </w:pPr>
+      <w:r>
+        <w:rPr>
+          <w:lang w:val="en-US"/>
+        </w:rPr>
+        <w:t>Poliarnie ammunition factory is produces artillery shells for all types of Notian artillery. It is assessed that Poliarnie ammunition factory produces about 50 % of all needed shells for Notian artillery.</w:t>
+      </w:r>
+    </w:p>
+    <w:p>
+      <w:pPr>
+        <w:pStyle w:val="Ingenmellomrom"/>
+        <w:rPr>
+          <w:lang w:val="en-US"/>
+        </w:rPr>
+      </w:pPr>
+    </w:p>
+    <w:p>
+      <w:pPr>
+        <w:pStyle w:val="Overskrift4"/>
+      </w:pPr>
+      <w:r>
+        <w:t>SRNTGT100: Severomorsk Ammunition Factory</w:t>
+      </w:r>
+    </w:p>
+    <w:p>
+      <w:pPr>
+        <w:pStyle w:val="Ingenmellomrom"/>
+        <w:rPr>
+          <w:lang w:val="en-US"/>
+        </w:rPr>
+      </w:pPr>
+      <w:r>
+        <w:rPr>
+          <w:lang w:val="en-US"/>
+        </w:rPr>
+        <w:t>Severomo</w:t>
+      </w:r>
+      <w:r>
+        <w:rPr>
+          <w:lang w:val="en-US"/>
+        </w:rPr>
+        <w:t>r</w:t>
+      </w:r>
+      <w:r>
+        <w:rPr>
+          <w:lang w:val="en-US"/>
+        </w:rPr>
+        <w:t>sk ammunition factory is an important ammunition factory that produces a wide variety of ammunition for the Notian armed forces. It is assess</w:t>
+      </w:r>
+      <w:r>
+        <w:rPr>
+          <w:lang w:val="en-US"/>
+        </w:rPr>
+        <w:t>ed</w:t>
+      </w:r>
+      <w:r>
+        <w:rPr>
+          <w:lang w:val="en-US"/>
+        </w:rPr>
+        <w:t xml:space="preserve"> that the factory produce </w:t>
+      </w:r>
+      <w:r>
+        <w:rPr>
+          <w:lang w:val="en-US"/>
+        </w:rPr>
         <w:lastRenderedPageBreak/>
-        <w:t>With a full mobilization of the Notian society, the factories may also be able to surge their production and are able to increase the amount of production lines they are producing, increasing the number of vehicles being produced.</w:t>
-      </w:r>
-    </w:p>
-    <w:p>
-      <w:pPr>
-        <w:pStyle w:val="Ingenmellomrom"/>
-        <w:rPr>
-          <w:lang w:val="en-US"/>
-        </w:rPr>
-      </w:pPr>
-    </w:p>
-    <w:p>
-      <w:pPr>
-        <w:pStyle w:val="Overskrift3"/>
-        <w:rPr>
-          <w:lang w:val="en-US"/>
-        </w:rPr>
-      </w:pPr>
-      <w:r>
-        <w:rPr>
-          <w:lang w:val="en-US"/>
-        </w:rPr>
-        <w:t>Repair facilities</w:t>
-      </w:r>
-    </w:p>
-    <w:p>
-      <w:pPr>
-        <w:pStyle w:val="Overskrift4"/>
-      </w:pPr>
-      <w:r>
-        <w:t>SRNTGT090</w:t>
-      </w:r>
-      <w:r>
-        <w:tab/>
-      </w:r>
-      <w:r>
-        <w:tab/>
-      </w:r>
-      <w:r>
-        <w:t>ARMY Vehicle Repair Center</w:t>
-      </w:r>
-    </w:p>
-    <w:p>
-      <w:pPr>
-        <w:rPr>
-          <w:lang w:val="en-US"/>
-        </w:rPr>
-      </w:pPr>
-      <w:r>
-        <w:rPr>
-          <w:lang w:val="en-US"/>
-        </w:rPr>
-        <w:t>Notian main army vehicle r</w:t>
-      </w:r>
-      <w:r>
-        <w:rPr>
-          <w:lang w:val="en-US"/>
-        </w:rPr>
-        <w:t>epairshop</w:t>
-      </w:r>
-      <w:r>
-        <w:rPr>
-          <w:lang w:val="en-US"/>
-        </w:rPr>
-        <w:t xml:space="preserve"> for tracked and heavy vehicles are located close to the village of Schongui. Transport means for vehicles to and from the repair center are the railway. Destroying or disabling the facility  will disable Notia to repair its vehicles in a fast pace and will reduce the ability to bring back destroyed vehicles into the frontline forces.</w:t>
-      </w:r>
-    </w:p>
-    <w:p>
-      <w:pPr>
-        <w:pStyle w:val="Ingenmellomrom"/>
-        <w:rPr>
-          <w:lang w:val="en-US"/>
-        </w:rPr>
-      </w:pPr>
-    </w:p>
-    <w:p>
-      <w:pPr>
-        <w:pStyle w:val="Ingenmellomrom"/>
-        <w:rPr>
-          <w:lang w:val="en-US"/>
-        </w:rPr>
-      </w:pPr>
-    </w:p>
-    <w:p>
-      <w:pPr>
-        <w:pStyle w:val="Overskrift3"/>
-      </w:pPr>
-      <w:r>
-        <w:t>Vehicle Factories</w:t>
-      </w:r>
-      <w:r>
-        <w:t xml:space="preserve"> </w:t>
-      </w:r>
-    </w:p>
-    <w:p>
-      <w:pPr>
-        <w:pStyle w:val="Ingenmellomrom"/>
-        <w:rPr>
-          <w:lang w:val="en-US"/>
-        </w:rPr>
-      </w:pPr>
-      <w:r>
-        <w:rPr>
-          <w:lang w:val="en-US"/>
-        </w:rPr>
-        <w:t xml:space="preserve">For vehicle factories they have a certain amount of production lines. 1 production line means 1 vehicle every 7 days. </w:t>
-      </w:r>
-    </w:p>
-    <w:p>
-      <w:pPr>
-        <w:pStyle w:val="Ingenmellomrom"/>
-        <w:rPr>
-          <w:lang w:val="en-US"/>
-        </w:rPr>
-      </w:pPr>
-      <w:r>
-        <w:rPr>
-          <w:lang w:val="en-US"/>
-        </w:rPr>
-        <w:t>With a full mobilization of the Notian society, the factories may also be able to surge their production and are able to increase the amount of production lines they are producing, increasing the number of vehicles being produced.</w:t>
-      </w:r>
-    </w:p>
-    <w:p>
-      <w:pPr>
-        <w:pStyle w:val="Ingenmellomrom"/>
-      </w:pPr>
-    </w:p>
-    <w:p>
-      <w:pPr>
-        <w:pStyle w:val="Overskrift4"/>
-      </w:pPr>
-      <w:r>
-        <w:t>Olenegorsk Machine Parts Factory</w:t>
-      </w:r>
-      <w:r>
-        <w:t xml:space="preserve"> (</w:t>
-      </w:r>
-      <w:r>
-        <w:t>SRNTGT057</w:t>
-      </w:r>
-      <w:r>
-        <w:t>)</w:t>
-      </w:r>
-    </w:p>
-    <w:p>
-      <w:pPr>
-        <w:pStyle w:val="Ingenmellomrom"/>
-        <w:rPr>
-          <w:lang w:val="en-US"/>
-        </w:rPr>
-      </w:pPr>
-    </w:p>
-    <w:p>
-      <w:pPr>
-        <w:pStyle w:val="Ingenmellomrom"/>
-        <w:rPr>
-          <w:lang w:val="en-US"/>
-        </w:rPr>
-      </w:pPr>
-    </w:p>
-    <w:p>
-      <w:pPr>
-        <w:pStyle w:val="Overskrift4"/>
-      </w:pPr>
-      <w:r>
-        <w:t xml:space="preserve">Apatite Veichle Factory </w:t>
-      </w:r>
-      <w:r>
-        <w:t>(</w:t>
-      </w:r>
-      <w:r>
-        <w:t>SRNTGT071</w:t>
-      </w:r>
-      <w:r>
-        <w:t>)</w:t>
-      </w:r>
-    </w:p>
-    <w:p>
-      <w:pPr>
-        <w:pStyle w:val="Ingenmellomrom"/>
-        <w:rPr>
-          <w:lang w:val="en-US"/>
-        </w:rPr>
-      </w:pPr>
-      <w:r>
-        <w:rPr>
-          <w:lang w:val="en-US"/>
-        </w:rPr>
-        <w:t xml:space="preserve">The vehicle factory in </w:t>
-      </w:r>
-      <w:r>
-        <w:rPr>
-          <w:lang w:val="en-US"/>
-        </w:rPr>
-        <w:t>Apatite</w:t>
-      </w:r>
-      <w:r>
-        <w:rPr>
-          <w:lang w:val="en-US"/>
-        </w:rPr>
-        <w:t xml:space="preserve"> is </w:t>
-      </w:r>
-      <w:r>
-        <w:rPr>
-          <w:lang w:val="en-US"/>
-        </w:rPr>
-        <w:t xml:space="preserve">capable of </w:t>
-      </w:r>
-      <w:r>
-        <w:rPr>
-          <w:lang w:val="en-US"/>
-        </w:rPr>
-        <w:t xml:space="preserve">producing military vehicles. The factory is producing SA-15 SAMs and is thus an important contribution to </w:t>
-      </w:r>
-      <w:r>
-        <w:rPr>
-          <w:lang w:val="en-US"/>
-        </w:rPr>
-        <w:t>Notian</w:t>
-      </w:r>
-      <w:r>
-        <w:rPr>
-          <w:lang w:val="en-US"/>
-        </w:rPr>
-        <w:t xml:space="preserve"> Air Defense. If needed, the factory can shift focus and change all production lines into the prioritized vehicles to double or triple the output of a certain type of vehicle. The factory currently can sustain 2 production lines.</w:t>
-      </w:r>
-      <w:r>
-        <w:rPr>
-          <w:lang w:val="en-US"/>
-        </w:rPr>
-        <w:t xml:space="preserve"> Surge capacity is 4 production lines.</w:t>
-      </w:r>
-    </w:p>
-    <w:p>
-      <w:pPr>
-        <w:pStyle w:val="Ingenmellomrom"/>
-        <w:rPr>
-          <w:lang w:val="en-US"/>
-        </w:rPr>
-      </w:pPr>
-    </w:p>
-    <w:p>
-      <w:pPr>
-        <w:pStyle w:val="Overskrift4"/>
-      </w:pPr>
-      <w:r>
-        <w:t xml:space="preserve">Apatite </w:t>
-      </w:r>
-      <w:r>
-        <w:t xml:space="preserve">SAM </w:t>
-      </w:r>
-      <w:r>
-        <w:t xml:space="preserve">Factory </w:t>
-      </w:r>
-      <w:r>
-        <w:t>(</w:t>
-      </w:r>
-      <w:r>
-        <w:t>SRNTGT072</w:t>
-      </w:r>
-      <w:r>
-        <w:t>)</w:t>
-      </w:r>
-    </w:p>
-    <w:p>
-      <w:pPr>
-        <w:pStyle w:val="Ingenmellomrom"/>
-        <w:rPr>
-          <w:lang w:val="en-US"/>
-        </w:rPr>
-      </w:pPr>
-      <w:r>
-        <w:rPr>
-          <w:lang w:val="en-US"/>
-        </w:rPr>
-        <w:t xml:space="preserve">The </w:t>
-      </w:r>
-      <w:r>
-        <w:rPr>
-          <w:lang w:val="en-US"/>
-        </w:rPr>
-        <w:t>SAM</w:t>
-      </w:r>
-      <w:r>
-        <w:rPr>
-          <w:lang w:val="en-US"/>
-        </w:rPr>
-        <w:t xml:space="preserve"> factory in </w:t>
-      </w:r>
-      <w:r>
-        <w:rPr>
-          <w:lang w:val="en-US"/>
-        </w:rPr>
-        <w:t>Apatite</w:t>
-      </w:r>
-      <w:r>
-        <w:rPr>
-          <w:lang w:val="en-US"/>
-        </w:rPr>
-        <w:t xml:space="preserve"> is producing SA-1</w:t>
-      </w:r>
-      <w:r>
-        <w:rPr>
-          <w:lang w:val="en-US"/>
-        </w:rPr>
-        <w:t>1</w:t>
-      </w:r>
-      <w:r>
-        <w:rPr>
-          <w:lang w:val="en-US"/>
-        </w:rPr>
-        <w:t xml:space="preserve"> </w:t>
-      </w:r>
-      <w:r>
-        <w:rPr>
-          <w:lang w:val="en-US"/>
-        </w:rPr>
-        <w:t xml:space="preserve">TEL </w:t>
-      </w:r>
-      <w:r>
-        <w:rPr>
-          <w:lang w:val="en-US"/>
-        </w:rPr>
-        <w:t xml:space="preserve">SAMs and is thus an important contribution to </w:t>
-      </w:r>
-      <w:r>
-        <w:rPr>
-          <w:lang w:val="en-US"/>
-        </w:rPr>
-        <w:t>Notian</w:t>
-      </w:r>
-      <w:r>
-        <w:rPr>
-          <w:lang w:val="en-US"/>
-        </w:rPr>
-        <w:t xml:space="preserve"> Air Defense. If needed, the factory can shift focus and change all production lines into the prioritized vehicles to double or triple the output of a certain type of vehicle. The factory currently can sustain 2 production lines.</w:t>
-      </w:r>
-      <w:r>
-        <w:rPr>
-          <w:lang w:val="en-US"/>
-        </w:rPr>
-        <w:t xml:space="preserve"> Surge capacity is 4 production lines.</w:t>
-      </w:r>
-    </w:p>
-    <w:p>
-      <w:pPr>
-        <w:pStyle w:val="Ingenmellomrom"/>
-        <w:rPr>
-          <w:lang w:val="en-US"/>
-        </w:rPr>
-      </w:pPr>
-    </w:p>
-    <w:p>
-      <w:pPr>
-        <w:pStyle w:val="Overskrift4"/>
-      </w:pPr>
-      <w:r>
-        <w:t>SRNTGT101: Severomorsk SAM Factory</w:t>
-      </w:r>
-    </w:p>
-    <w:p>
-      <w:pPr>
-        <w:pStyle w:val="Ingenmellomrom"/>
-        <w:rPr>
-          <w:lang w:val="en-US"/>
-        </w:rPr>
-      </w:pPr>
-      <w:r>
-        <w:rPr>
-          <w:lang w:val="en-US"/>
-        </w:rPr>
-        <w:t xml:space="preserve">The </w:t>
-      </w:r>
-      <w:r>
-        <w:rPr>
-          <w:lang w:val="en-US"/>
-        </w:rPr>
-        <w:t>SAM</w:t>
-      </w:r>
-      <w:r>
-        <w:rPr>
-          <w:lang w:val="en-US"/>
-        </w:rPr>
-        <w:t xml:space="preserve"> factory in </w:t>
-      </w:r>
-      <w:r>
-        <w:rPr>
-          <w:lang w:val="en-US"/>
-        </w:rPr>
-        <w:t>Severomorsk</w:t>
-      </w:r>
-      <w:r>
-        <w:rPr>
-          <w:lang w:val="en-US"/>
-        </w:rPr>
-        <w:t xml:space="preserve"> is producing </w:t>
-      </w:r>
-      <w:r>
-        <w:rPr>
-          <w:lang w:val="en-US"/>
-        </w:rPr>
-        <w:t>SA-10 SAM system</w:t>
-      </w:r>
-      <w:r>
-        <w:rPr>
-          <w:lang w:val="en-US"/>
-        </w:rPr>
-        <w:t xml:space="preserve"> and is thus an important contribution to </w:t>
-      </w:r>
-      <w:r>
-        <w:rPr>
-          <w:lang w:val="en-US"/>
-        </w:rPr>
-        <w:t>Notian</w:t>
-      </w:r>
-      <w:r>
-        <w:rPr>
-          <w:lang w:val="en-US"/>
-        </w:rPr>
-        <w:t xml:space="preserve"> </w:t>
-      </w:r>
-      <w:r>
-        <w:rPr>
-          <w:lang w:val="en-US"/>
-        </w:rPr>
-        <w:t xml:space="preserve">strategic Air Defense. </w:t>
-      </w:r>
-      <w:r>
-        <w:rPr>
-          <w:lang w:val="en-US"/>
-        </w:rPr>
-        <w:t xml:space="preserve">The factory currently can sustain </w:t>
-      </w:r>
-      <w:r>
-        <w:rPr>
-          <w:lang w:val="en-US"/>
-        </w:rPr>
-        <w:t>production of one SA-10 system every 10 days (complete with launchers, C2 and radars).  Surge capacity is 2 Sa-10 systems every 10 days.</w:t>
-      </w:r>
-    </w:p>
-    <w:p>
-      <w:pPr>
-        <w:pStyle w:val="Ingenmellomrom"/>
-        <w:rPr>
-          <w:lang w:val="en-US"/>
-        </w:rPr>
-      </w:pPr>
-    </w:p>
-    <w:p>
-      <w:pPr>
-        <w:pStyle w:val="Ingenmellomrom"/>
-        <w:rPr>
-          <w:lang w:val="en-US"/>
-        </w:rPr>
-      </w:pPr>
-    </w:p>
-    <w:p>
-      <w:pPr>
-        <w:pStyle w:val="Overskrift4"/>
-      </w:pPr>
-      <w:r>
-        <w:t>SRNTGT097 - Olenogorsk SAM factory</w:t>
-      </w:r>
-    </w:p>
-    <w:p>
-      <w:pPr>
-        <w:pStyle w:val="Ingenmellomrom"/>
-        <w:rPr>
-          <w:lang w:val="en-US"/>
-        </w:rPr>
-      </w:pPr>
-      <w:r>
-        <w:rPr>
-          <w:lang w:val="en-US"/>
-        </w:rPr>
-        <w:t xml:space="preserve">The </w:t>
-      </w:r>
-      <w:r>
-        <w:rPr>
-          <w:lang w:val="en-US"/>
-        </w:rPr>
-        <w:t>SAM</w:t>
-      </w:r>
-      <w:r>
-        <w:rPr>
-          <w:lang w:val="en-US"/>
-        </w:rPr>
-        <w:t xml:space="preserve"> factory in </w:t>
-      </w:r>
-      <w:r>
-        <w:rPr>
-          <w:lang w:val="en-US"/>
-        </w:rPr>
-        <w:t>Olenogorsk</w:t>
-      </w:r>
-      <w:r>
-        <w:rPr>
-          <w:lang w:val="en-US"/>
-        </w:rPr>
-        <w:t xml:space="preserve"> is producing </w:t>
-      </w:r>
-      <w:r>
-        <w:rPr>
-          <w:lang w:val="en-US"/>
-        </w:rPr>
-        <w:t xml:space="preserve">SA-6 launchers </w:t>
-      </w:r>
-      <w:r>
-        <w:rPr>
-          <w:lang w:val="en-US"/>
-        </w:rPr>
-        <w:t xml:space="preserve">and is thus an important contribution to </w:t>
-      </w:r>
-      <w:r>
-        <w:rPr>
-          <w:lang w:val="en-US"/>
-        </w:rPr>
-        <w:t>Notian</w:t>
-      </w:r>
-      <w:r>
-        <w:rPr>
-          <w:lang w:val="en-US"/>
-        </w:rPr>
-        <w:t xml:space="preserve"> Air Defense. If needed, the factory can shift focus and change all </w:t>
-      </w:r>
-      <w:r>
-        <w:rPr>
-          <w:lang w:val="en-US"/>
-        </w:rPr>
-        <w:lastRenderedPageBreak/>
-        <w:t xml:space="preserve">production lines into the prioritized </w:t>
-      </w:r>
-      <w:r>
-        <w:rPr>
-          <w:lang w:val="en-US"/>
-        </w:rPr>
-        <w:t>SAMs</w:t>
-      </w:r>
-      <w:r>
-        <w:rPr>
-          <w:lang w:val="en-US"/>
-        </w:rPr>
-        <w:t xml:space="preserve"> to double the output of a certain type of </w:t>
-      </w:r>
-      <w:r>
-        <w:rPr>
-          <w:lang w:val="en-US"/>
-        </w:rPr>
-        <w:t>SAM.</w:t>
-      </w:r>
-      <w:r>
-        <w:rPr>
-          <w:lang w:val="en-US"/>
-        </w:rPr>
-        <w:t xml:space="preserve"> The factory currently can sustain </w:t>
-      </w:r>
-      <w:r>
-        <w:rPr>
-          <w:lang w:val="en-US"/>
-        </w:rPr>
-        <w:t>3</w:t>
-      </w:r>
-      <w:r>
-        <w:rPr>
-          <w:lang w:val="en-US"/>
-        </w:rPr>
-        <w:t xml:space="preserve"> production lines.</w:t>
-      </w:r>
-      <w:r>
-        <w:rPr>
-          <w:lang w:val="en-US"/>
-        </w:rPr>
-        <w:t xml:space="preserve"> Surge capacity is 6 production lines.</w:t>
-      </w:r>
-    </w:p>
-    <w:p>
-      <w:pPr>
-        <w:pStyle w:val="Ingenmellomrom"/>
-        <w:rPr>
-          <w:lang w:val="en-US"/>
-        </w:rPr>
-      </w:pPr>
-    </w:p>
-    <w:p>
-      <w:pPr>
-        <w:pStyle w:val="Overskrift4"/>
-      </w:pPr>
-      <w:r>
-        <w:t>SRNTGT098 - Poliarnie SAM factory</w:t>
-      </w:r>
-    </w:p>
-    <w:p>
-      <w:pPr>
-        <w:pStyle w:val="Ingenmellomrom"/>
-        <w:rPr>
-          <w:lang w:val="en-US"/>
-        </w:rPr>
-      </w:pPr>
-      <w:r>
-        <w:rPr>
-          <w:lang w:val="en-US"/>
-        </w:rPr>
-        <w:t xml:space="preserve">The </w:t>
-      </w:r>
-      <w:r>
-        <w:rPr>
-          <w:lang w:val="en-US"/>
-        </w:rPr>
-        <w:t>SAM</w:t>
-      </w:r>
-      <w:r>
-        <w:rPr>
-          <w:lang w:val="en-US"/>
-        </w:rPr>
-        <w:t xml:space="preserve"> factory in </w:t>
-      </w:r>
-      <w:r>
-        <w:rPr>
-          <w:lang w:val="en-US"/>
-        </w:rPr>
-        <w:t>Poliarnie</w:t>
-      </w:r>
-      <w:r>
-        <w:rPr>
-          <w:lang w:val="en-US"/>
-        </w:rPr>
-        <w:t xml:space="preserve"> is producing </w:t>
-      </w:r>
-      <w:r>
-        <w:rPr>
-          <w:lang w:val="en-US"/>
-        </w:rPr>
-        <w:t>SA-8</w:t>
-      </w:r>
-      <w:r>
-        <w:rPr>
-          <w:lang w:val="en-US"/>
-        </w:rPr>
-        <w:t xml:space="preserve">. If needed, the factory can shift focus and change </w:t>
-      </w:r>
-      <w:r>
-        <w:rPr>
-          <w:lang w:val="en-US"/>
-        </w:rPr>
-        <w:t xml:space="preserve">both production lines into </w:t>
-      </w:r>
-      <w:r>
-        <w:rPr>
-          <w:lang w:val="en-US"/>
-        </w:rPr>
-        <w:t xml:space="preserve">prioritized </w:t>
-      </w:r>
-      <w:r>
-        <w:rPr>
-          <w:lang w:val="en-US"/>
-        </w:rPr>
-        <w:t>SAMs</w:t>
-      </w:r>
-      <w:r>
-        <w:rPr>
-          <w:lang w:val="en-US"/>
-        </w:rPr>
-        <w:t xml:space="preserve"> to double the output of a certain type of </w:t>
-      </w:r>
-      <w:r>
-        <w:rPr>
-          <w:lang w:val="en-US"/>
-        </w:rPr>
-        <w:t>SAM.</w:t>
-      </w:r>
-      <w:r>
-        <w:rPr>
-          <w:lang w:val="en-US"/>
-        </w:rPr>
-        <w:t xml:space="preserve"> The factory currently can sustain </w:t>
-      </w:r>
-      <w:r>
-        <w:rPr>
-          <w:lang w:val="en-US"/>
-        </w:rPr>
-        <w:t>2</w:t>
-      </w:r>
-      <w:r>
-        <w:rPr>
-          <w:lang w:val="en-US"/>
-        </w:rPr>
-        <w:t xml:space="preserve"> production lines.</w:t>
-      </w:r>
-      <w:r>
-        <w:rPr>
-          <w:lang w:val="en-US"/>
-        </w:rPr>
-        <w:t xml:space="preserve"> Surge capacity is 4 production lines.</w:t>
-      </w:r>
-    </w:p>
-    <w:p>
-      <w:pPr>
-        <w:pStyle w:val="Ingenmellomrom"/>
-        <w:rPr>
-          <w:lang w:val="en-US"/>
-        </w:rPr>
-      </w:pPr>
-    </w:p>
-    <w:p>
-      <w:pPr>
-        <w:pStyle w:val="Ingenmellomrom"/>
-        <w:rPr>
-          <w:lang w:val="en-US"/>
-        </w:rPr>
-      </w:pPr>
-    </w:p>
-    <w:p>
-      <w:pPr>
-        <w:pStyle w:val="Overskrift4"/>
-      </w:pPr>
-      <w:r>
-        <w:t xml:space="preserve">Apatite </w:t>
-      </w:r>
-      <w:r>
-        <w:t xml:space="preserve">Radar </w:t>
-      </w:r>
-      <w:r>
-        <w:t xml:space="preserve">Factory </w:t>
-      </w:r>
-      <w:r>
-        <w:t>(</w:t>
-      </w:r>
-      <w:r>
-        <w:t>SRNTGT073</w:t>
-      </w:r>
-      <w:r>
-        <w:t>)</w:t>
-      </w:r>
-    </w:p>
-    <w:p>
-      <w:pPr>
-        <w:pStyle w:val="Ingenmellomrom"/>
-        <w:rPr>
-          <w:lang w:val="en-US"/>
-        </w:rPr>
-      </w:pPr>
-      <w:r>
-        <w:rPr>
-          <w:lang w:val="en-US"/>
-        </w:rPr>
-        <w:t xml:space="preserve">The </w:t>
-      </w:r>
-      <w:r>
-        <w:rPr>
-          <w:lang w:val="en-US"/>
-        </w:rPr>
-        <w:t>radar</w:t>
-      </w:r>
-      <w:r>
-        <w:rPr>
-          <w:lang w:val="en-US"/>
-        </w:rPr>
-        <w:t xml:space="preserve"> factory in </w:t>
-      </w:r>
-      <w:r>
-        <w:rPr>
-          <w:lang w:val="en-US"/>
-        </w:rPr>
-        <w:t>Apatite</w:t>
-      </w:r>
-      <w:r>
-        <w:rPr>
-          <w:lang w:val="en-US"/>
-        </w:rPr>
-        <w:t xml:space="preserve"> is producing </w:t>
-      </w:r>
-      <w:r>
-        <w:rPr>
-          <w:lang w:val="en-US"/>
-        </w:rPr>
-        <w:t xml:space="preserve">radars for </w:t>
-      </w:r>
-      <w:r>
-        <w:rPr>
-          <w:lang w:val="en-US"/>
-        </w:rPr>
-        <w:t xml:space="preserve">SAMs and is thus an important contribution to </w:t>
-      </w:r>
-      <w:r>
-        <w:rPr>
-          <w:lang w:val="en-US"/>
-        </w:rPr>
-        <w:t>Notian</w:t>
-      </w:r>
-      <w:r>
-        <w:rPr>
-          <w:lang w:val="en-US"/>
-        </w:rPr>
-        <w:t xml:space="preserve"> Air Defense. If needed, the factory can shift focus and change all production lines into the prioritized </w:t>
-      </w:r>
-      <w:r>
-        <w:rPr>
-          <w:lang w:val="en-US"/>
-        </w:rPr>
-        <w:t>radar</w:t>
-      </w:r>
-      <w:r>
-        <w:rPr>
-          <w:lang w:val="en-US"/>
-        </w:rPr>
-        <w:t xml:space="preserve"> to double the output of a certain type of vehicle. The factory currently can sustain </w:t>
-      </w:r>
-      <w:r>
-        <w:rPr>
-          <w:lang w:val="en-US"/>
-        </w:rPr>
-        <w:t>3</w:t>
-      </w:r>
-      <w:r>
-        <w:rPr>
-          <w:lang w:val="en-US"/>
-        </w:rPr>
-        <w:t xml:space="preserve"> production lines.</w:t>
-      </w:r>
-      <w:r>
-        <w:rPr>
-          <w:lang w:val="en-US"/>
-        </w:rPr>
-        <w:t xml:space="preserve"> Surge capacity is 6 production lines. </w:t>
-      </w:r>
-      <w:r>
-        <w:rPr>
-          <w:lang w:val="en-US"/>
-        </w:rPr>
-        <w:t xml:space="preserve"> Normal </w:t>
-      </w:r>
-      <w:r>
-        <w:rPr>
-          <w:lang w:val="en-US"/>
-        </w:rPr>
-        <w:t>production is</w:t>
-      </w:r>
-      <w:r>
-        <w:rPr>
-          <w:lang w:val="en-US"/>
-        </w:rPr>
-        <w:t xml:space="preserve"> SA-11 SR, Dog Ear and SA-6 STR.</w:t>
-      </w:r>
-    </w:p>
-    <w:p>
-      <w:pPr>
-        <w:pStyle w:val="Ingenmellomrom"/>
-        <w:rPr>
-          <w:lang w:val="en-US"/>
-        </w:rPr>
-      </w:pPr>
-    </w:p>
-    <w:p>
-      <w:pPr>
-        <w:pStyle w:val="Ingenmellomrom"/>
-        <w:rPr>
-          <w:lang w:val="en-US"/>
-        </w:rPr>
-      </w:pPr>
-    </w:p>
-    <w:p>
-      <w:pPr>
-        <w:pStyle w:val="Overskrift3"/>
-        <w:rPr>
-          <w:lang w:val="en-US"/>
-        </w:rPr>
-      </w:pPr>
-      <w:r>
-        <w:rPr>
-          <w:lang w:val="en-US"/>
-        </w:rPr>
-        <w:t>Aircraft and aircraft parts factories</w:t>
-      </w:r>
-    </w:p>
-    <w:p>
-      <w:pPr>
-        <w:pStyle w:val="Overskrift3"/>
-        <w:rPr>
-          <w:lang w:val="en-US"/>
-        </w:rPr>
-      </w:pPr>
-      <w:r>
-        <w:rPr>
-          <w:lang w:val="en-US"/>
-        </w:rPr>
-        <w:t>Ammunition factories</w:t>
-      </w:r>
-    </w:p>
-    <w:p>
-      <w:pPr>
-        <w:pStyle w:val="Overskrift4"/>
-      </w:pPr>
-      <w:r>
-        <w:t>SRNTGT099 - Poliarnie Ammuniction Factory</w:t>
-      </w:r>
-    </w:p>
-    <w:p>
-      <w:pPr>
-        <w:pStyle w:val="Ingenmellomrom"/>
-        <w:rPr>
-          <w:lang w:val="en-US"/>
-        </w:rPr>
-      </w:pPr>
-      <w:r>
-        <w:rPr>
-          <w:lang w:val="en-US"/>
-        </w:rPr>
-        <w:t>Poliarnie ammunition factory is produces artillery shells for all types of Notian artillery. It is assessed that Poliarnie ammunition factory produces about 50 % of all needed shells for Notian artillery.</w:t>
-      </w:r>
-    </w:p>
-    <w:p>
-      <w:pPr>
-        <w:pStyle w:val="Ingenmellomrom"/>
-        <w:rPr>
-          <w:lang w:val="en-US"/>
-        </w:rPr>
-      </w:pPr>
-    </w:p>
-    <w:p>
-      <w:pPr>
-        <w:pStyle w:val="Overskrift4"/>
-      </w:pPr>
-      <w:r>
-        <w:t>SRNTGT100: Severomorsk Ammunition Factory</w:t>
-      </w:r>
-    </w:p>
-    <w:p>
-      <w:pPr>
-        <w:pStyle w:val="Ingenmellomrom"/>
-        <w:rPr>
-          <w:lang w:val="en-US"/>
-        </w:rPr>
-      </w:pPr>
-      <w:r>
-        <w:rPr>
-          <w:lang w:val="en-US"/>
-        </w:rPr>
-        <w:t>Severomo</w:t>
-      </w:r>
-      <w:r>
-        <w:rPr>
-          <w:lang w:val="en-US"/>
-        </w:rPr>
-        <w:t>r</w:t>
-      </w:r>
-      <w:r>
-        <w:rPr>
-          <w:lang w:val="en-US"/>
-        </w:rPr>
-        <w:t>sk ammunition factory is an important ammunition factory that produces a wide variety of ammunition for the Notian armed forces. It is assess</w:t>
-      </w:r>
-      <w:r>
-        <w:rPr>
-          <w:lang w:val="en-US"/>
-        </w:rPr>
-        <w:t>ed</w:t>
-      </w:r>
-      <w:r>
-        <w:rPr>
-          <w:lang w:val="en-US"/>
-        </w:rPr>
-        <w:t xml:space="preserve"> that the factory produce 25% of all needed shells for Notian artillery. It is assessed that it produce 25% of bombs needed for the Notian air force. It is assessed that it produces 25% of the rockets needed for Notian armed forces.</w:t>
+        <w:t>25% of all needed shells for Notian artillery. It is assessed that it produce 25% of bombs needed for the Notian air force. It is assessed that it produces 25% of the rockets needed for Notian armed forces.</w:t>
       </w:r>
     </w:p>
     <w:p>

</xml_diff>

<commit_message>
chg: Added more targets to the OPAC.miz (DPIs). Updated some more targets in "Notia as candidate for air attack" and updated combatflite. Also updated OPAC TGT effects with a few more targets that produce ruins (not tested how many bombs needed yet. Also updated the file with all DPI coordinates+the corresponding CF.file with DPIs.
</commit_message>
<xml_diff>
--- a/INTEL/VID INTREP OPAC-00X_Notia_as_candidate_for_Air_attack v0.2 WIP.docx
+++ b/INTEL/VID INTREP OPAC-00X_Notia_as_candidate_for_Air_attack v0.2 WIP.docx
@@ -2683,6 +2683,84 @@
       <w:pPr>
         <w:pStyle w:val="Overskrift4"/>
       </w:pPr>
+      <w:r>
+        <w:t>SRNTGT026 - Lovozero Air Defens</w:t>
+      </w:r>
+      <w:r>
+        <w:t>e Academy</w:t>
+      </w:r>
+    </w:p>
+    <w:p>
+      <w:pPr>
+        <w:rPr>
+          <w:lang w:val="en-US"/>
+        </w:rPr>
+      </w:pPr>
+      <w:r>
+        <w:rPr>
+          <w:lang w:val="en-US"/>
+        </w:rPr>
+        <w:t xml:space="preserve">The Lovozero Air Defence Academy is the Notian Army’s school for air defense. Destruction of the facility means that the Notian Army will not be able to refill its ranks with new personnel to man air defense equipment if they </w:t>
+      </w:r>
+      <w:r>
+        <w:rPr>
+          <w:lang w:val="en-US"/>
+        </w:rPr>
+        <w:t>lose</w:t>
+      </w:r>
+      <w:r>
+        <w:rPr>
+          <w:lang w:val="en-US"/>
+        </w:rPr>
+        <w:t xml:space="preserve"> their current personnel.</w:t>
+      </w:r>
+    </w:p>
+    <w:p>
+      <w:pPr>
+        <w:pStyle w:val="Overskrift4"/>
+        <w:numPr>
+          <w:ilvl w:val="0"/>
+          <w:numId w:val="0"/>
+        </w:numPr>
+        <w:ind w:left="851" w:hanging="851"/>
+      </w:pPr>
+    </w:p>
+    <w:p>
+      <w:pPr>
+        <w:pStyle w:val="Overskrift4"/>
+      </w:pPr>
+      <w:r>
+        <w:t xml:space="preserve">SRNTGT025 - Lovozero Air Defense </w:t>
+      </w:r>
+      <w:r>
+        <w:t>Test and Training Range</w:t>
+      </w:r>
+    </w:p>
+    <w:p>
+      <w:pPr>
+        <w:pStyle w:val="Ingenmellomrom"/>
+        <w:rPr>
+          <w:lang w:val="en-US"/>
+        </w:rPr>
+      </w:pPr>
+      <w:r>
+        <w:rPr>
+          <w:lang w:val="en-US"/>
+        </w:rPr>
+        <w:t>The Lovozero Air Defense Test&amp;Training Range is both a field training area for units preparing to become operational, and a training area for new personnel going through training as part of their training at the Lovozero Air Defense Academy (SRNTGT025). The site is just a location where Notian Army air defense units train, and there is nothing specific to attack there, unless one have eyes on and attacks SAM systems while they are present for training, testing or verification. There is a command bunker that possibly can be used as a backup site for command and control of Notia Air Defenses.</w:t>
+      </w:r>
+    </w:p>
+    <w:p>
+      <w:pPr>
+        <w:rPr>
+          <w:lang w:val="en-US"/>
+        </w:rPr>
+      </w:pPr>
+    </w:p>
+    <w:p>
+      <w:pPr>
+        <w:pStyle w:val="Overskrift4"/>
+      </w:pPr>
       <w:bookmarkStart w:id="0" w:name="_SRNTGT089__SCUD"/>
       <w:bookmarkEnd w:id="0"/>
       <w:r>
@@ -2832,6 +2910,7 @@
         <w:pStyle w:val="Overskrift4"/>
       </w:pPr>
       <w:r>
+        <w:lastRenderedPageBreak/>
         <w:t>SRNTGT107 - Notian SAM test and training site</w:t>
       </w:r>
     </w:p>
@@ -2852,7 +2931,7 @@
         <w:rPr>
           <w:lang w:val="en-US"/>
         </w:rPr>
-        <w:t>r Olenogorsk Air Defense Academy</w:t>
+        <w:t xml:space="preserve"> Olenogorsk Air Defense Academy</w:t>
       </w:r>
       <w:r>
         <w:rPr>
@@ -2870,7 +2949,31 @@
         <w:rPr>
           <w:lang w:val="en-US"/>
         </w:rPr>
-        <w:t xml:space="preserve">RNTGT030). The site is just a location where enemy air defense units train, and there is nothing specific to attack there, unless on have eyes on and attacks SAM systems while they are present for training, testing or verification. </w:t>
+        <w:t xml:space="preserve">RNTGT030). The site is just a location where </w:t>
+      </w:r>
+      <w:r>
+        <w:rPr>
+          <w:lang w:val="en-US"/>
+        </w:rPr>
+        <w:t>Notian</w:t>
+      </w:r>
+      <w:r>
+        <w:rPr>
+          <w:lang w:val="en-US"/>
+        </w:rPr>
+        <w:t xml:space="preserve"> air defense units train, and there is nothing specific to attack there, unless on</w:t>
+      </w:r>
+      <w:r>
+        <w:rPr>
+          <w:lang w:val="en-US"/>
+        </w:rPr>
+        <w:t>e</w:t>
+      </w:r>
+      <w:r>
+        <w:rPr>
+          <w:lang w:val="en-US"/>
+        </w:rPr>
+        <w:t xml:space="preserve"> have eyes on and attacks SAM systems while they are present for training, testing or verification. </w:t>
       </w:r>
     </w:p>
     <w:p>
@@ -2927,7 +3030,19 @@
         <w:rPr>
           <w:lang w:val="en-US"/>
         </w:rPr>
-        <w:t>The Notian naval academy is a officers school for new cadets going to serve in the Notian Navy. Destruction of the building will reduce Notia Navys long term recruitment of personnel.</w:t>
+        <w:t xml:space="preserve">The Notian naval academy is a officers school for new cadets going to serve in the Notian Navy. Destruction of the building will reduce Notia </w:t>
+      </w:r>
+      <w:r>
+        <w:rPr>
+          <w:lang w:val="en-US"/>
+        </w:rPr>
+        <w:t>Navy’s</w:t>
+      </w:r>
+      <w:r>
+        <w:rPr>
+          <w:lang w:val="en-US"/>
+        </w:rPr>
+        <w:t xml:space="preserve"> long term recruitment of personnel.</w:t>
       </w:r>
     </w:p>
     <w:p>
@@ -2935,7 +3050,6 @@
         <w:pStyle w:val="Overskrift4"/>
       </w:pPr>
       <w:r>
-        <w:lastRenderedPageBreak/>
         <w:t>SRNTGT022</w:t>
       </w:r>
       <w:r>
@@ -3009,13 +3123,6 @@
     </w:p>
     <w:p>
       <w:pPr>
-        <w:rPr>
-          <w:lang w:val="en-US"/>
-        </w:rPr>
-      </w:pPr>
-    </w:p>
-    <w:p>
-      <w:pPr>
         <w:pStyle w:val="Overskrift4"/>
       </w:pPr>
       <w:r>
@@ -3033,6 +3140,43 @@
     </w:p>
     <w:p>
       <w:pPr>
+        <w:rPr>
+          <w:lang w:val="en-US"/>
+        </w:rPr>
+      </w:pPr>
+      <w:r>
+        <w:rPr>
+          <w:lang w:val="en-US"/>
+        </w:rPr>
+        <w:t xml:space="preserve">The Gadzniyevo </w:t>
+      </w:r>
+      <w:r>
+        <w:rPr>
+          <w:lang w:val="en-US"/>
+        </w:rPr>
+        <w:t>dock is</w:t>
+      </w:r>
+      <w:r>
+        <w:rPr>
+          <w:lang w:val="en-US"/>
+        </w:rPr>
+        <w:t xml:space="preserve"> a storage area for submarines</w:t>
+      </w:r>
+      <w:r>
+        <w:rPr>
+          <w:lang w:val="en-US"/>
+        </w:rPr>
+        <w:t xml:space="preserve"> and vessels</w:t>
+      </w:r>
+      <w:r>
+        <w:rPr>
+          <w:lang w:val="en-US"/>
+        </w:rPr>
+        <w:t xml:space="preserve"> not in active duty. There are no specific DPIs connected to this target, the entire dock area can be used for storage of old submarines.</w:t>
+      </w:r>
+    </w:p>
+    <w:p>
+      <w:pPr>
         <w:pStyle w:val="Overskrift4"/>
       </w:pPr>
       <w:r>
@@ -3050,6 +3194,31 @@
     </w:p>
     <w:p>
       <w:pPr>
+        <w:rPr>
+          <w:lang w:val="en-US"/>
+        </w:rPr>
+      </w:pPr>
+      <w:r>
+        <w:rPr>
+          <w:lang w:val="en-US"/>
+        </w:rPr>
+        <w:t xml:space="preserve">The Snezhnogorsk </w:t>
+      </w:r>
+      <w:r>
+        <w:rPr>
+          <w:lang w:val="en-US"/>
+        </w:rPr>
+        <w:t>dock is</w:t>
+      </w:r>
+      <w:r>
+        <w:rPr>
+          <w:lang w:val="en-US"/>
+        </w:rPr>
+        <w:t xml:space="preserve"> a storage area for submarines and vessels not in active duty. There are no specific DPIs connected to this target, the entire dock area can be used for storage of old submarines.</w:t>
+      </w:r>
+    </w:p>
+    <w:p>
+      <w:pPr>
         <w:pStyle w:val="Overskrift4"/>
       </w:pPr>
       <w:r>
@@ -3067,6 +3236,38 @@
     </w:p>
     <w:p>
       <w:pPr>
+        <w:rPr>
+          <w:lang w:val="en-US"/>
+        </w:rPr>
+      </w:pPr>
+      <w:r>
+        <w:rPr>
+          <w:lang w:val="en-US"/>
+        </w:rPr>
+        <w:t xml:space="preserve">The Olenya Guba </w:t>
+      </w:r>
+      <w:r>
+        <w:rPr>
+          <w:lang w:val="en-US"/>
+        </w:rPr>
+        <w:t>dock is</w:t>
+      </w:r>
+      <w:r>
+        <w:rPr>
+          <w:lang w:val="en-US"/>
+        </w:rPr>
+        <w:t xml:space="preserve"> a storage area for submarines and vessels not in active duty. There are no specific DPIs connected to this target, the entire dock area can be used for storage of old submarines.</w:t>
+      </w:r>
+    </w:p>
+    <w:p>
+      <w:pPr>
+        <w:rPr>
+          <w:lang w:val="en-US"/>
+        </w:rPr>
+      </w:pPr>
+    </w:p>
+    <w:p>
+      <w:pPr>
         <w:pStyle w:val="Overskrift4"/>
       </w:pPr>
       <w:r>
@@ -3079,7 +3280,20 @@
         <w:tab/>
       </w:r>
       <w:r>
-        <w:t>Polyarny dock</w:t>
+        <w:t>Polyarny Naval Base</w:t>
+      </w:r>
+    </w:p>
+    <w:p>
+      <w:pPr>
+        <w:rPr>
+          <w:lang w:val="en-US"/>
+        </w:rPr>
+      </w:pPr>
+      <w:r>
+        <w:rPr>
+          <w:lang w:val="en-US"/>
+        </w:rPr>
+        <w:t>Poyarny Naval Base is home to the surfacefleet of the Notian Navy. There are not specific DPIs conncected to the this target, the entire dock area can be used by vessels coming in for maintenance, repair or rest and recovery before new missions.</w:t>
       </w:r>
     </w:p>
     <w:p>
@@ -3242,7 +3456,6 @@
         <w:rPr>
           <w:lang w:val="en-US"/>
         </w:rPr>
-        <w:lastRenderedPageBreak/>
         <w:t xml:space="preserve">Military research </w:t>
       </w:r>
     </w:p>
@@ -3438,6 +3651,7 @@
         <w:rPr>
           <w:lang w:val="en-US"/>
         </w:rPr>
+        <w:lastRenderedPageBreak/>
         <w:t>Unconventional Warfare</w:t>
       </w:r>
     </w:p>
@@ -3639,14 +3853,7 @@
         <w:rPr>
           <w:lang w:val="en-US"/>
         </w:rPr>
-        <w:t xml:space="preserve">) equipped with SCUD’s. The SCUDs can be used with either a conventional warhead, or with </w:t>
-      </w:r>
-      <w:r>
-        <w:rPr>
-          <w:lang w:val="en-US"/>
-        </w:rPr>
-        <w:lastRenderedPageBreak/>
-        <w:t>a WMD warhead. Destruction of the SCUD regiments will eliminate the threat of WMD delivered by ballistic missiles.</w:t>
+        <w:t>) equipped with SCUD’s. The SCUDs can be used with either a conventional warhead, or with a WMD warhead. Destruction of the SCUD regiments will eliminate the threat of WMD delivered by ballistic missiles.</w:t>
       </w:r>
     </w:p>
     <w:p>
@@ -3984,6 +4191,7 @@
         <w:rPr>
           <w:lang w:val="en-US"/>
         </w:rPr>
+        <w:lastRenderedPageBreak/>
         <w:t>Precursor chemicals are</w:t>
       </w:r>
       <w:r>
@@ -4559,7 +4767,6 @@
         <w:rPr>
           <w:lang w:val="en-US"/>
         </w:rPr>
-        <w:lastRenderedPageBreak/>
         <w:t>Summary</w:t>
       </w:r>
     </w:p>
@@ -4862,39 +5069,6 @@
     </w:p>
     <w:p>
       <w:pPr>
-        <w:pStyle w:val="Overskrift4"/>
-      </w:pPr>
-      <w:r>
-        <w:t>SRNTGT02</w:t>
-      </w:r>
-      <w:r>
-        <w:t>5</w:t>
-      </w:r>
-      <w:r>
-        <w:tab/>
-      </w:r>
-      <w:r>
-        <w:tab/>
-        <w:t>Lovozero Air Defence Control</w:t>
-      </w:r>
-    </w:p>
-    <w:p>
-      <w:pPr>
-        <w:pStyle w:val="Overskrift4"/>
-      </w:pPr>
-      <w:r>
-        <w:t>SRNTGT026</w:t>
-      </w:r>
-      <w:r>
-        <w:tab/>
-      </w:r>
-      <w:r>
-        <w:tab/>
-        <w:t>Lovozero Air Defence Academy</w:t>
-      </w:r>
-    </w:p>
-    <w:p>
-      <w:pPr>
         <w:pStyle w:val="Ingenmellomrom"/>
         <w:rPr>
           <w:lang w:val="en-US"/>
@@ -4912,6 +5086,7 @@
         <w:rPr>
           <w:lang w:val="en-US"/>
         </w:rPr>
+        <w:lastRenderedPageBreak/>
         <w:t>Population</w:t>
       </w:r>
     </w:p>
@@ -5619,7 +5794,6 @@
         <w:rPr>
           <w:lang w:val="en-US"/>
         </w:rPr>
-        <w:lastRenderedPageBreak/>
         <w:t>Electrical Power</w:t>
       </w:r>
     </w:p>
@@ -5876,6 +6050,7 @@
         <w:pStyle w:val="Overskrift4"/>
       </w:pPr>
       <w:r>
+        <w:lastRenderedPageBreak/>
         <w:t>SRNTGT087</w:t>
       </w:r>
       <w:r>
@@ -6035,14 +6210,7 @@
         <w:rPr>
           <w:lang w:val="en-US"/>
         </w:rPr>
-        <w:t xml:space="preserve">Key bridge connecting Kola Peninsula between EAST and WEST parts. Destruction of the bridge will slow down supplies from EAST to WEST. Destruction of all bridges will force </w:t>
-      </w:r>
-      <w:r>
-        <w:rPr>
-          <w:lang w:val="en-US"/>
-        </w:rPr>
-        <w:lastRenderedPageBreak/>
-        <w:t>Notian Armed Forces long way around, and will likely cause traffic jams as the traffic flow will be difficult for offensive or defensive operations.</w:t>
+        <w:t>Key bridge connecting Kola Peninsula between EAST and WEST parts. Destruction of the bridge will slow down supplies from EAST to WEST. Destruction of all bridges will force Notian Armed Forces long way around, and will likely cause traffic jams as the traffic flow will be difficult for offensive or defensive operations.</w:t>
       </w:r>
     </w:p>
     <w:p>
@@ -6204,6 +6372,7 @@
         <w:pStyle w:val="Overskrift4"/>
       </w:pPr>
       <w:r>
+        <w:lastRenderedPageBreak/>
         <w:t>SRNTGT080</w:t>
       </w:r>
       <w:r>
@@ -6335,7 +6504,7 @@
         <w:rPr>
           <w:lang w:val="en-US"/>
         </w:rPr>
-        <w:t>Mainly coal distribution – disabling railway access to the facility will disable iron production within a week.</w:t>
+        <w:t>Murmansk docks are a dual use facility. Coal is imported and distributed from the docks. In addition, military materials provided by containerships may be offloaded. Destruction of container cranes will make it harder for Notia to import military materials. Destruction of the railway network system will prevent coal from being distributed.</w:t>
       </w:r>
     </w:p>
     <w:p>
@@ -6444,7 +6613,6 @@
         <w:rPr>
           <w:lang w:val="en-US"/>
         </w:rPr>
-        <w:lastRenderedPageBreak/>
         <w:t>Civil aviation</w:t>
       </w:r>
     </w:p>
@@ -6785,6 +6953,7 @@
         <w:pStyle w:val="Overskrift4"/>
       </w:pPr>
       <w:r>
+        <w:lastRenderedPageBreak/>
         <w:t>SRNTGT001</w:t>
       </w:r>
       <w:r>
@@ -6987,7 +7156,6 @@
         <w:rPr>
           <w:lang w:val="en-US"/>
         </w:rPr>
-        <w:lastRenderedPageBreak/>
         <w:t>Airbase ammo storage</w:t>
       </w:r>
     </w:p>
@@ -7321,6 +7489,7 @@
         <w:rPr>
           <w:lang w:val="en-US"/>
         </w:rPr>
+        <w:lastRenderedPageBreak/>
         <w:t xml:space="preserve">Every </w:t>
       </w:r>
       <w:r>
@@ -8270,22 +8439,421 @@
         <w:rPr>
           <w:lang w:val="en-US"/>
         </w:rPr>
+        <w:t>Food</w:t>
+      </w:r>
+    </w:p>
+    <w:p>
+      <w:pPr>
+        <w:pStyle w:val="Ingenmellomrom"/>
+        <w:rPr>
+          <w:lang w:val="en-US"/>
+        </w:rPr>
+      </w:pPr>
+      <w:r>
+        <w:rPr>
+          <w:lang w:val="en-US"/>
+        </w:rPr>
+        <w:t xml:space="preserve">Destruction or disruption of the production and distribution of food will have a high impact on the </w:t>
+      </w:r>
+      <w:r>
+        <w:rPr>
+          <w:lang w:val="en-US"/>
+        </w:rPr>
+        <w:t>Notian</w:t>
+      </w:r>
+      <w:r>
+        <w:rPr>
+          <w:lang w:val="en-US"/>
+        </w:rPr>
+        <w:t xml:space="preserve"> Armed Forces. If the forces are under food shortage, </w:t>
+      </w:r>
+      <w:r>
+        <w:rPr>
+          <w:lang w:val="en-US"/>
+        </w:rPr>
+        <w:t>focus</w:t>
+      </w:r>
+      <w:r>
+        <w:rPr>
+          <w:lang w:val="en-US"/>
+        </w:rPr>
+        <w:t xml:space="preserve"> will change from fighting </w:t>
+      </w:r>
+      <w:r>
+        <w:rPr>
+          <w:lang w:val="en-US"/>
+        </w:rPr>
+        <w:t>the</w:t>
+      </w:r>
+      <w:r>
+        <w:rPr>
+          <w:lang w:val="en-US"/>
+        </w:rPr>
+        <w:t xml:space="preserve"> coalition to getting food. If the forces are not getting food their support in the regime will also be reduced.</w:t>
+      </w:r>
+    </w:p>
+    <w:p>
+      <w:pPr>
+        <w:pStyle w:val="Ingenmellomrom"/>
+        <w:rPr>
+          <w:lang w:val="en-US"/>
+        </w:rPr>
+      </w:pPr>
+    </w:p>
+    <w:p>
+      <w:pPr>
+        <w:pStyle w:val="Overskrift4"/>
+      </w:pPr>
+      <w:r>
+        <w:t>SRNTGT075</w:t>
+      </w:r>
+      <w:r>
+        <w:tab/>
+      </w:r>
+      <w:r>
+        <w:t xml:space="preserve"> - </w:t>
+      </w:r>
+      <w:r>
+        <w:t>Food Logistic Depot</w:t>
+      </w:r>
+    </w:p>
+    <w:p>
+      <w:pPr>
+        <w:rPr>
+          <w:lang w:val="en-US"/>
+        </w:rPr>
+      </w:pPr>
+      <w:r>
+        <w:rPr>
+          <w:lang w:val="en-US"/>
+        </w:rPr>
+        <w:t>F</w:t>
+      </w:r>
+      <w:r>
+        <w:rPr>
+          <w:lang w:val="en-US"/>
+        </w:rPr>
+        <w:t>ood distribution center</w:t>
+      </w:r>
+      <w:r>
+        <w:rPr>
+          <w:lang w:val="en-US"/>
+        </w:rPr>
+        <w:t xml:space="preserve"> for both military and civilians</w:t>
+      </w:r>
+    </w:p>
+    <w:p>
+      <w:pPr>
+        <w:pStyle w:val="Overskrift4"/>
+      </w:pPr>
+      <w:r>
+        <w:t>SRNTGT076</w:t>
+      </w:r>
+      <w:r>
+        <w:tab/>
+      </w:r>
+      <w:r>
+        <w:t xml:space="preserve"> - </w:t>
+      </w:r>
+      <w:r>
+        <w:t>Fish Factory</w:t>
+      </w:r>
+    </w:p>
+    <w:p>
+      <w:pPr>
+        <w:rPr>
+          <w:lang w:val="en-US"/>
+        </w:rPr>
+      </w:pPr>
+      <w:r>
+        <w:rPr>
+          <w:lang w:val="en-US"/>
+        </w:rPr>
+        <w:t>Food Production and Storage</w:t>
+      </w:r>
+      <w:r>
+        <w:rPr>
+          <w:lang w:val="en-US"/>
+        </w:rPr>
+        <w:t xml:space="preserve"> to be distributed to Navy</w:t>
+      </w:r>
+    </w:p>
+    <w:p>
+      <w:pPr>
+        <w:rPr>
+          <w:lang w:val="en-US"/>
+        </w:rPr>
+      </w:pPr>
+    </w:p>
+    <w:p>
+      <w:pPr>
+        <w:pStyle w:val="Ingenmellomrom"/>
+        <w:rPr>
+          <w:lang w:val="en-US"/>
+        </w:rPr>
+      </w:pPr>
+    </w:p>
+    <w:p>
+      <w:pPr>
+        <w:pStyle w:val="Ingenmellomrom"/>
+        <w:rPr>
+          <w:lang w:val="en-US"/>
+        </w:rPr>
+      </w:pPr>
+    </w:p>
+    <w:p>
+      <w:pPr>
+        <w:pStyle w:val="Overskrift2"/>
+        <w:rPr>
+          <w:lang w:val="en-US"/>
+        </w:rPr>
+      </w:pPr>
+      <w:r>
+        <w:rPr>
+          <w:lang w:val="en-US"/>
+        </w:rPr>
+        <w:t>Military production</w:t>
+      </w:r>
+    </w:p>
+    <w:p>
+      <w:pPr>
+        <w:pStyle w:val="Ingenmellomrom"/>
+        <w:rPr>
+          <w:lang w:val="en-US"/>
+        </w:rPr>
+      </w:pPr>
+      <w:r>
+        <w:rPr>
+          <w:lang w:val="en-US"/>
+        </w:rPr>
+        <w:t xml:space="preserve">For vehicle factories they have a certain amount of production lines. 1 production line means 1 vehicle every 7 days. </w:t>
+      </w:r>
+    </w:p>
+    <w:p>
+      <w:pPr>
+        <w:pStyle w:val="Ingenmellomrom"/>
+        <w:rPr>
+          <w:lang w:val="en-US"/>
+        </w:rPr>
+      </w:pPr>
+      <w:r>
+        <w:rPr>
+          <w:lang w:val="en-US"/>
+        </w:rPr>
+        <w:t>With a full mobilization of the Notian society, the factories may also be able to surge their production and are able to increase the amount of production lines they are producing, increasing the number of vehicles being produced.</w:t>
+      </w:r>
+    </w:p>
+    <w:p>
+      <w:pPr>
+        <w:pStyle w:val="Ingenmellomrom"/>
+        <w:rPr>
+          <w:lang w:val="en-US"/>
+        </w:rPr>
+      </w:pPr>
+    </w:p>
+    <w:p>
+      <w:pPr>
+        <w:pStyle w:val="Overskrift3"/>
+        <w:rPr>
+          <w:lang w:val="en-US"/>
+        </w:rPr>
+      </w:pPr>
+      <w:r>
+        <w:rPr>
+          <w:lang w:val="en-US"/>
+        </w:rPr>
         <w:lastRenderedPageBreak/>
-        <w:t>Food</w:t>
-      </w:r>
-    </w:p>
-    <w:p>
-      <w:pPr>
-        <w:pStyle w:val="Ingenmellomrom"/>
-        <w:rPr>
-          <w:lang w:val="en-US"/>
-        </w:rPr>
-      </w:pPr>
-      <w:r>
-        <w:rPr>
-          <w:lang w:val="en-US"/>
-        </w:rPr>
-        <w:t xml:space="preserve">Destruction or disruption of the production and distribution of food will have a high impact on the </w:t>
+        <w:t>Repair facilities</w:t>
+      </w:r>
+    </w:p>
+    <w:p>
+      <w:pPr>
+        <w:pStyle w:val="Overskrift4"/>
+      </w:pPr>
+      <w:r>
+        <w:t>SRNTGT090</w:t>
+      </w:r>
+      <w:r>
+        <w:tab/>
+      </w:r>
+      <w:r>
+        <w:tab/>
+      </w:r>
+      <w:r>
+        <w:t>ARMY Vehicle Repair Center</w:t>
+      </w:r>
+    </w:p>
+    <w:p>
+      <w:pPr>
+        <w:rPr>
+          <w:lang w:val="en-US"/>
+        </w:rPr>
+      </w:pPr>
+      <w:r>
+        <w:rPr>
+          <w:lang w:val="en-US"/>
+        </w:rPr>
+        <w:t>Notian main army vehicle r</w:t>
+      </w:r>
+      <w:r>
+        <w:rPr>
+          <w:lang w:val="en-US"/>
+        </w:rPr>
+        <w:t>epairshop</w:t>
+      </w:r>
+      <w:r>
+        <w:rPr>
+          <w:lang w:val="en-US"/>
+        </w:rPr>
+        <w:t xml:space="preserve"> for tracked and heavy vehicles are located close to the village of Schongui. Transport means for vehicles to and from the repair center are the railway. Destroying or disabling the facility  will disable Notia to repair its vehicles in a fast pace and will reduce the ability to bring back destroyed vehicles into the frontline forces.</w:t>
+      </w:r>
+    </w:p>
+    <w:p>
+      <w:pPr>
+        <w:pStyle w:val="Ingenmellomrom"/>
+        <w:rPr>
+          <w:lang w:val="en-US"/>
+        </w:rPr>
+      </w:pPr>
+    </w:p>
+    <w:p>
+      <w:pPr>
+        <w:pStyle w:val="Ingenmellomrom"/>
+        <w:rPr>
+          <w:lang w:val="en-US"/>
+        </w:rPr>
+      </w:pPr>
+    </w:p>
+    <w:p>
+      <w:pPr>
+        <w:pStyle w:val="Overskrift3"/>
+      </w:pPr>
+      <w:r>
+        <w:t>Vehicle Factories</w:t>
+      </w:r>
+      <w:r>
+        <w:t xml:space="preserve"> </w:t>
+      </w:r>
+    </w:p>
+    <w:p>
+      <w:pPr>
+        <w:pStyle w:val="Ingenmellomrom"/>
+        <w:rPr>
+          <w:lang w:val="en-US"/>
+        </w:rPr>
+      </w:pPr>
+      <w:r>
+        <w:rPr>
+          <w:lang w:val="en-US"/>
+        </w:rPr>
+        <w:t xml:space="preserve">For vehicle factories they have a certain amount of production lines. 1 production line means 1 vehicle every 7 days. </w:t>
+      </w:r>
+    </w:p>
+    <w:p>
+      <w:pPr>
+        <w:pStyle w:val="Ingenmellomrom"/>
+        <w:rPr>
+          <w:lang w:val="en-US"/>
+        </w:rPr>
+      </w:pPr>
+      <w:r>
+        <w:rPr>
+          <w:lang w:val="en-US"/>
+        </w:rPr>
+        <w:t>With a full mobilization of the Notian society, the factories may also be able to surge their production and are able to increase the amount of production lines they are producing, increasing the number of vehicles being produced.</w:t>
+      </w:r>
+    </w:p>
+    <w:p>
+      <w:pPr>
+        <w:pStyle w:val="Ingenmellomrom"/>
+      </w:pPr>
+    </w:p>
+    <w:p>
+      <w:pPr>
+        <w:pStyle w:val="Overskrift4"/>
+      </w:pPr>
+      <w:r>
+        <w:t>Olenegorsk Machine Parts Factory</w:t>
+      </w:r>
+      <w:r>
+        <w:t xml:space="preserve"> (</w:t>
+      </w:r>
+      <w:r>
+        <w:t>SRNTGT057</w:t>
+      </w:r>
+      <w:r>
+        <w:t>)</w:t>
+      </w:r>
+    </w:p>
+    <w:p>
+      <w:pPr>
+        <w:pStyle w:val="Ingenmellomrom"/>
+        <w:rPr>
+          <w:lang w:val="en-US"/>
+        </w:rPr>
+      </w:pPr>
+    </w:p>
+    <w:p>
+      <w:pPr>
+        <w:pStyle w:val="Ingenmellomrom"/>
+        <w:rPr>
+          <w:lang w:val="en-US"/>
+        </w:rPr>
+      </w:pPr>
+    </w:p>
+    <w:p>
+      <w:pPr>
+        <w:pStyle w:val="Overskrift4"/>
+      </w:pPr>
+      <w:r>
+        <w:t xml:space="preserve">Apatite Veichle Factory </w:t>
+      </w:r>
+      <w:r>
+        <w:t>(</w:t>
+      </w:r>
+      <w:r>
+        <w:t>SRNTGT071</w:t>
+      </w:r>
+      <w:r>
+        <w:t>)</w:t>
+      </w:r>
+    </w:p>
+    <w:p>
+      <w:pPr>
+        <w:pStyle w:val="Ingenmellomrom"/>
+        <w:rPr>
+          <w:lang w:val="en-US"/>
+        </w:rPr>
+      </w:pPr>
+      <w:r>
+        <w:rPr>
+          <w:lang w:val="en-US"/>
+        </w:rPr>
+        <w:t xml:space="preserve">The vehicle factory in </w:t>
+      </w:r>
+      <w:r>
+        <w:rPr>
+          <w:lang w:val="en-US"/>
+        </w:rPr>
+        <w:t>Apatite</w:t>
+      </w:r>
+      <w:r>
+        <w:rPr>
+          <w:lang w:val="en-US"/>
+        </w:rPr>
+        <w:t xml:space="preserve"> is </w:t>
+      </w:r>
+      <w:r>
+        <w:rPr>
+          <w:lang w:val="en-US"/>
+        </w:rPr>
+        <w:t xml:space="preserve">capable of </w:t>
+      </w:r>
+      <w:r>
+        <w:rPr>
+          <w:lang w:val="en-US"/>
+        </w:rPr>
+        <w:t xml:space="preserve">producing military vehicles. The factory is producing SA-15 SAMs and is thus an important contribution to </w:t>
       </w:r>
       <w:r>
         <w:rPr>
@@ -8297,31 +8865,13 @@
         <w:rPr>
           <w:lang w:val="en-US"/>
         </w:rPr>
-        <w:t xml:space="preserve"> Armed Forces. If the forces are under food shortage, </w:t>
-      </w:r>
-      <w:r>
-        <w:rPr>
-          <w:lang w:val="en-US"/>
-        </w:rPr>
-        <w:t>focus</w:t>
-      </w:r>
-      <w:r>
-        <w:rPr>
-          <w:lang w:val="en-US"/>
-        </w:rPr>
-        <w:t xml:space="preserve"> will change from fighting </w:t>
-      </w:r>
-      <w:r>
-        <w:rPr>
-          <w:lang w:val="en-US"/>
-        </w:rPr>
-        <w:t>the</w:t>
-      </w:r>
-      <w:r>
-        <w:rPr>
-          <w:lang w:val="en-US"/>
-        </w:rPr>
-        <w:t xml:space="preserve"> coalition to getting food. If the forces are not getting food their support in the regime will also be reduced.</w:t>
+        <w:t xml:space="preserve"> Air Defense. If needed, the factory can shift focus and change all production lines into the prioritized vehicles to double or triple the output of a certain type of vehicle. The factory currently can sustain 2 production lines.</w:t>
+      </w:r>
+      <w:r>
+        <w:rPr>
+          <w:lang w:val="en-US"/>
+        </w:rPr>
+        <w:t xml:space="preserve"> Surge capacity is 4 production lines.</w:t>
       </w:r>
     </w:p>
     <w:p>
@@ -8337,143 +8887,605 @@
         <w:pStyle w:val="Overskrift4"/>
       </w:pPr>
       <w:r>
-        <w:t>SRNTGT075</w:t>
-      </w:r>
-      <w:r>
-        <w:tab/>
-      </w:r>
-      <w:r>
-        <w:t xml:space="preserve"> - </w:t>
-      </w:r>
-      <w:r>
-        <w:t>Food Logistic Depot</w:t>
-      </w:r>
-    </w:p>
-    <w:p>
-      <w:pPr>
-        <w:rPr>
-          <w:lang w:val="en-US"/>
-        </w:rPr>
-      </w:pPr>
-      <w:r>
-        <w:rPr>
-          <w:lang w:val="en-US"/>
-        </w:rPr>
-        <w:t>F</w:t>
-      </w:r>
-      <w:r>
-        <w:rPr>
-          <w:lang w:val="en-US"/>
-        </w:rPr>
-        <w:t>ood distribution center</w:t>
-      </w:r>
-      <w:r>
-        <w:rPr>
-          <w:lang w:val="en-US"/>
-        </w:rPr>
-        <w:t xml:space="preserve"> for both military and civilians</w:t>
-      </w:r>
+        <w:t xml:space="preserve">Apatite </w:t>
+      </w:r>
+      <w:r>
+        <w:t xml:space="preserve">SAM </w:t>
+      </w:r>
+      <w:r>
+        <w:t xml:space="preserve">Factory </w:t>
+      </w:r>
+      <w:r>
+        <w:t>(</w:t>
+      </w:r>
+      <w:r>
+        <w:t>SRNTGT072</w:t>
+      </w:r>
+      <w:r>
+        <w:t>)</w:t>
+      </w:r>
+    </w:p>
+    <w:p>
+      <w:pPr>
+        <w:pStyle w:val="Ingenmellomrom"/>
+        <w:rPr>
+          <w:lang w:val="en-US"/>
+        </w:rPr>
+      </w:pPr>
+      <w:r>
+        <w:rPr>
+          <w:lang w:val="en-US"/>
+        </w:rPr>
+        <w:t xml:space="preserve">The </w:t>
+      </w:r>
+      <w:r>
+        <w:rPr>
+          <w:lang w:val="en-US"/>
+        </w:rPr>
+        <w:t>SAM</w:t>
+      </w:r>
+      <w:r>
+        <w:rPr>
+          <w:lang w:val="en-US"/>
+        </w:rPr>
+        <w:t xml:space="preserve"> factory in </w:t>
+      </w:r>
+      <w:r>
+        <w:rPr>
+          <w:lang w:val="en-US"/>
+        </w:rPr>
+        <w:t>Apatite</w:t>
+      </w:r>
+      <w:r>
+        <w:rPr>
+          <w:lang w:val="en-US"/>
+        </w:rPr>
+        <w:t xml:space="preserve"> is producing SA-1</w:t>
+      </w:r>
+      <w:r>
+        <w:rPr>
+          <w:lang w:val="en-US"/>
+        </w:rPr>
+        <w:t>1</w:t>
+      </w:r>
+      <w:r>
+        <w:rPr>
+          <w:lang w:val="en-US"/>
+        </w:rPr>
+        <w:t xml:space="preserve"> </w:t>
+      </w:r>
+      <w:r>
+        <w:rPr>
+          <w:lang w:val="en-US"/>
+        </w:rPr>
+        <w:t xml:space="preserve">TEL </w:t>
+      </w:r>
+      <w:r>
+        <w:rPr>
+          <w:lang w:val="en-US"/>
+        </w:rPr>
+        <w:t xml:space="preserve">SAMs and is thus an important contribution to </w:t>
+      </w:r>
+      <w:r>
+        <w:rPr>
+          <w:lang w:val="en-US"/>
+        </w:rPr>
+        <w:t>Notian</w:t>
+      </w:r>
+      <w:r>
+        <w:rPr>
+          <w:lang w:val="en-US"/>
+        </w:rPr>
+        <w:t xml:space="preserve"> Air Defense. If needed, the factory can shift focus and change all production lines into the prioritized vehicles to double or triple the output of a certain type of vehicle. The factory currently can sustain 2 production lines.</w:t>
+      </w:r>
+      <w:r>
+        <w:rPr>
+          <w:lang w:val="en-US"/>
+        </w:rPr>
+        <w:t xml:space="preserve"> Surge capacity is 4 production lines.</w:t>
+      </w:r>
+    </w:p>
+    <w:p>
+      <w:pPr>
+        <w:pStyle w:val="Ingenmellomrom"/>
+        <w:rPr>
+          <w:lang w:val="en-US"/>
+        </w:rPr>
+      </w:pPr>
     </w:p>
     <w:p>
       <w:pPr>
         <w:pStyle w:val="Overskrift4"/>
       </w:pPr>
       <w:r>
-        <w:t>SRNTGT076</w:t>
-      </w:r>
-      <w:r>
-        <w:tab/>
-      </w:r>
-      <w:r>
-        <w:t xml:space="preserve"> - </w:t>
-      </w:r>
-      <w:r>
-        <w:t>Fish Factory</w:t>
-      </w:r>
-    </w:p>
-    <w:p>
-      <w:pPr>
-        <w:rPr>
-          <w:lang w:val="en-US"/>
-        </w:rPr>
-      </w:pPr>
-      <w:r>
-        <w:rPr>
-          <w:lang w:val="en-US"/>
-        </w:rPr>
-        <w:t>Food Production and Storage</w:t>
-      </w:r>
-      <w:r>
-        <w:rPr>
-          <w:lang w:val="en-US"/>
-        </w:rPr>
-        <w:t xml:space="preserve"> to be distributed to Navy</w:t>
-      </w:r>
-    </w:p>
-    <w:p>
-      <w:pPr>
-        <w:rPr>
-          <w:lang w:val="en-US"/>
-        </w:rPr>
-      </w:pPr>
-    </w:p>
-    <w:p>
-      <w:pPr>
-        <w:pStyle w:val="Ingenmellomrom"/>
-        <w:rPr>
-          <w:lang w:val="en-US"/>
-        </w:rPr>
-      </w:pPr>
-    </w:p>
-    <w:p>
-      <w:pPr>
-        <w:pStyle w:val="Ingenmellomrom"/>
-        <w:rPr>
-          <w:lang w:val="en-US"/>
-        </w:rPr>
-      </w:pPr>
-    </w:p>
-    <w:p>
-      <w:pPr>
-        <w:pStyle w:val="Overskrift2"/>
-        <w:rPr>
-          <w:lang w:val="en-US"/>
-        </w:rPr>
-      </w:pPr>
-      <w:r>
-        <w:rPr>
-          <w:lang w:val="en-US"/>
-        </w:rPr>
-        <w:t>Military production</w:t>
-      </w:r>
-    </w:p>
-    <w:p>
-      <w:pPr>
-        <w:pStyle w:val="Ingenmellomrom"/>
-        <w:rPr>
-          <w:lang w:val="en-US"/>
-        </w:rPr>
-      </w:pPr>
-      <w:r>
-        <w:rPr>
-          <w:lang w:val="en-US"/>
-        </w:rPr>
-        <w:t xml:space="preserve">For vehicle factories they have a certain amount of production lines. 1 production line means 1 vehicle every 7 days. </w:t>
-      </w:r>
-    </w:p>
-    <w:p>
-      <w:pPr>
-        <w:pStyle w:val="Ingenmellomrom"/>
-        <w:rPr>
-          <w:lang w:val="en-US"/>
-        </w:rPr>
-      </w:pPr>
-      <w:r>
-        <w:rPr>
-          <w:lang w:val="en-US"/>
-        </w:rPr>
-        <w:t>With a full mobilization of the Notian society, the factories may also be able to surge their production and are able to increase the amount of production lines they are producing, increasing the number of vehicles being produced.</w:t>
-      </w:r>
+        <w:t>SRNTGT101: Severomorsk SAM Factory</w:t>
+      </w:r>
+    </w:p>
+    <w:p>
+      <w:pPr>
+        <w:pStyle w:val="Ingenmellomrom"/>
+        <w:rPr>
+          <w:lang w:val="en-US"/>
+        </w:rPr>
+      </w:pPr>
+      <w:r>
+        <w:rPr>
+          <w:lang w:val="en-US"/>
+        </w:rPr>
+        <w:t xml:space="preserve">The </w:t>
+      </w:r>
+      <w:r>
+        <w:rPr>
+          <w:lang w:val="en-US"/>
+        </w:rPr>
+        <w:t>SAM</w:t>
+      </w:r>
+      <w:r>
+        <w:rPr>
+          <w:lang w:val="en-US"/>
+        </w:rPr>
+        <w:t xml:space="preserve"> factory in </w:t>
+      </w:r>
+      <w:r>
+        <w:rPr>
+          <w:lang w:val="en-US"/>
+        </w:rPr>
+        <w:t>Severomorsk</w:t>
+      </w:r>
+      <w:r>
+        <w:rPr>
+          <w:lang w:val="en-US"/>
+        </w:rPr>
+        <w:t xml:space="preserve"> is producing </w:t>
+      </w:r>
+      <w:r>
+        <w:rPr>
+          <w:lang w:val="en-US"/>
+        </w:rPr>
+        <w:t>SA-10 SAM system</w:t>
+      </w:r>
+      <w:r>
+        <w:rPr>
+          <w:lang w:val="en-US"/>
+        </w:rPr>
+        <w:t xml:space="preserve"> and is thus an important contribution to </w:t>
+      </w:r>
+      <w:r>
+        <w:rPr>
+          <w:lang w:val="en-US"/>
+        </w:rPr>
+        <w:t>Notian</w:t>
+      </w:r>
+      <w:r>
+        <w:rPr>
+          <w:lang w:val="en-US"/>
+        </w:rPr>
+        <w:t xml:space="preserve"> </w:t>
+      </w:r>
+      <w:r>
+        <w:rPr>
+          <w:lang w:val="en-US"/>
+        </w:rPr>
+        <w:t xml:space="preserve">strategic Air Defense. </w:t>
+      </w:r>
+      <w:r>
+        <w:rPr>
+          <w:lang w:val="en-US"/>
+        </w:rPr>
+        <w:t xml:space="preserve">The factory currently can sustain </w:t>
+      </w:r>
+      <w:r>
+        <w:rPr>
+          <w:lang w:val="en-US"/>
+        </w:rPr>
+        <w:t>production of one SA-10 system every 10 days (complete with launchers, C2 and radars).  Surge capacity is 2 Sa-10 systems every 10 days.</w:t>
+      </w:r>
+    </w:p>
+    <w:p>
+      <w:pPr>
+        <w:pStyle w:val="Ingenmellomrom"/>
+        <w:rPr>
+          <w:lang w:val="en-US"/>
+        </w:rPr>
+      </w:pPr>
+    </w:p>
+    <w:p>
+      <w:pPr>
+        <w:pStyle w:val="Ingenmellomrom"/>
+        <w:rPr>
+          <w:lang w:val="en-US"/>
+        </w:rPr>
+      </w:pPr>
+    </w:p>
+    <w:p>
+      <w:pPr>
+        <w:pStyle w:val="Overskrift4"/>
+      </w:pPr>
+      <w:r>
+        <w:t>SRNTGT097 - Olenogorsk SAM factory</w:t>
+      </w:r>
+    </w:p>
+    <w:p>
+      <w:pPr>
+        <w:pStyle w:val="Ingenmellomrom"/>
+        <w:rPr>
+          <w:lang w:val="en-US"/>
+        </w:rPr>
+      </w:pPr>
+      <w:r>
+        <w:rPr>
+          <w:lang w:val="en-US"/>
+        </w:rPr>
+        <w:t xml:space="preserve">The </w:t>
+      </w:r>
+      <w:r>
+        <w:rPr>
+          <w:lang w:val="en-US"/>
+        </w:rPr>
+        <w:t>SAM</w:t>
+      </w:r>
+      <w:r>
+        <w:rPr>
+          <w:lang w:val="en-US"/>
+        </w:rPr>
+        <w:t xml:space="preserve"> factory in </w:t>
+      </w:r>
+      <w:r>
+        <w:rPr>
+          <w:lang w:val="en-US"/>
+        </w:rPr>
+        <w:t>Olenogorsk</w:t>
+      </w:r>
+      <w:r>
+        <w:rPr>
+          <w:lang w:val="en-US"/>
+        </w:rPr>
+        <w:t xml:space="preserve"> is producing </w:t>
+      </w:r>
+      <w:r>
+        <w:rPr>
+          <w:lang w:val="en-US"/>
+        </w:rPr>
+        <w:t xml:space="preserve">SA-6 launchers </w:t>
+      </w:r>
+      <w:r>
+        <w:rPr>
+          <w:lang w:val="en-US"/>
+        </w:rPr>
+        <w:t xml:space="preserve">and is thus an important contribution to </w:t>
+      </w:r>
+      <w:r>
+        <w:rPr>
+          <w:lang w:val="en-US"/>
+        </w:rPr>
+        <w:t>Notian</w:t>
+      </w:r>
+      <w:r>
+        <w:rPr>
+          <w:lang w:val="en-US"/>
+        </w:rPr>
+        <w:t xml:space="preserve"> Air Defense. If needed, the factory can shift focus and change all production lines into the prioritized </w:t>
+      </w:r>
+      <w:r>
+        <w:rPr>
+          <w:lang w:val="en-US"/>
+        </w:rPr>
+        <w:t>SAMs</w:t>
+      </w:r>
+      <w:r>
+        <w:rPr>
+          <w:lang w:val="en-US"/>
+        </w:rPr>
+        <w:t xml:space="preserve"> to double the output of a certain type of </w:t>
+      </w:r>
+      <w:r>
+        <w:rPr>
+          <w:lang w:val="en-US"/>
+        </w:rPr>
+        <w:t>SAM.</w:t>
+      </w:r>
+      <w:r>
+        <w:rPr>
+          <w:lang w:val="en-US"/>
+        </w:rPr>
+        <w:t xml:space="preserve"> The factory currently can sustain </w:t>
+      </w:r>
+      <w:r>
+        <w:rPr>
+          <w:lang w:val="en-US"/>
+        </w:rPr>
+        <w:t>3</w:t>
+      </w:r>
+      <w:r>
+        <w:rPr>
+          <w:lang w:val="en-US"/>
+        </w:rPr>
+        <w:t xml:space="preserve"> production lines.</w:t>
+      </w:r>
+      <w:r>
+        <w:rPr>
+          <w:lang w:val="en-US"/>
+        </w:rPr>
+        <w:t xml:space="preserve"> Surge capacity is 6 production lines.</w:t>
+      </w:r>
+    </w:p>
+    <w:p>
+      <w:pPr>
+        <w:pStyle w:val="Ingenmellomrom"/>
+        <w:rPr>
+          <w:lang w:val="en-US"/>
+        </w:rPr>
+      </w:pPr>
+    </w:p>
+    <w:p>
+      <w:pPr>
+        <w:pStyle w:val="Overskrift4"/>
+      </w:pPr>
+      <w:r>
+        <w:lastRenderedPageBreak/>
+        <w:t>SRNTGT098 - Poliarnie SAM factory</w:t>
+      </w:r>
+    </w:p>
+    <w:p>
+      <w:pPr>
+        <w:pStyle w:val="Ingenmellomrom"/>
+        <w:rPr>
+          <w:lang w:val="en-US"/>
+        </w:rPr>
+      </w:pPr>
+      <w:r>
+        <w:rPr>
+          <w:lang w:val="en-US"/>
+        </w:rPr>
+        <w:t xml:space="preserve">The </w:t>
+      </w:r>
+      <w:r>
+        <w:rPr>
+          <w:lang w:val="en-US"/>
+        </w:rPr>
+        <w:t>SAM</w:t>
+      </w:r>
+      <w:r>
+        <w:rPr>
+          <w:lang w:val="en-US"/>
+        </w:rPr>
+        <w:t xml:space="preserve"> factory in </w:t>
+      </w:r>
+      <w:r>
+        <w:rPr>
+          <w:lang w:val="en-US"/>
+        </w:rPr>
+        <w:t>Poliarnie</w:t>
+      </w:r>
+      <w:r>
+        <w:rPr>
+          <w:lang w:val="en-US"/>
+        </w:rPr>
+        <w:t xml:space="preserve"> is producing </w:t>
+      </w:r>
+      <w:r>
+        <w:rPr>
+          <w:lang w:val="en-US"/>
+        </w:rPr>
+        <w:t>SA-8</w:t>
+      </w:r>
+      <w:r>
+        <w:rPr>
+          <w:lang w:val="en-US"/>
+        </w:rPr>
+        <w:t xml:space="preserve">. If needed, the factory can shift focus and change </w:t>
+      </w:r>
+      <w:r>
+        <w:rPr>
+          <w:lang w:val="en-US"/>
+        </w:rPr>
+        <w:t xml:space="preserve">both production lines into </w:t>
+      </w:r>
+      <w:r>
+        <w:rPr>
+          <w:lang w:val="en-US"/>
+        </w:rPr>
+        <w:t xml:space="preserve">prioritized </w:t>
+      </w:r>
+      <w:r>
+        <w:rPr>
+          <w:lang w:val="en-US"/>
+        </w:rPr>
+        <w:t>SAMs</w:t>
+      </w:r>
+      <w:r>
+        <w:rPr>
+          <w:lang w:val="en-US"/>
+        </w:rPr>
+        <w:t xml:space="preserve"> to double the output of a certain type of </w:t>
+      </w:r>
+      <w:r>
+        <w:rPr>
+          <w:lang w:val="en-US"/>
+        </w:rPr>
+        <w:t>SAM.</w:t>
+      </w:r>
+      <w:r>
+        <w:rPr>
+          <w:lang w:val="en-US"/>
+        </w:rPr>
+        <w:t xml:space="preserve"> The factory currently can sustain </w:t>
+      </w:r>
+      <w:r>
+        <w:rPr>
+          <w:lang w:val="en-US"/>
+        </w:rPr>
+        <w:t>2</w:t>
+      </w:r>
+      <w:r>
+        <w:rPr>
+          <w:lang w:val="en-US"/>
+        </w:rPr>
+        <w:t xml:space="preserve"> production lines.</w:t>
+      </w:r>
+      <w:r>
+        <w:rPr>
+          <w:lang w:val="en-US"/>
+        </w:rPr>
+        <w:t xml:space="preserve"> Surge capacity is 4 production lines.</w:t>
+      </w:r>
+    </w:p>
+    <w:p>
+      <w:pPr>
+        <w:pStyle w:val="Ingenmellomrom"/>
+        <w:rPr>
+          <w:lang w:val="en-US"/>
+        </w:rPr>
+      </w:pPr>
+    </w:p>
+    <w:p>
+      <w:pPr>
+        <w:pStyle w:val="Ingenmellomrom"/>
+        <w:rPr>
+          <w:lang w:val="en-US"/>
+        </w:rPr>
+      </w:pPr>
+    </w:p>
+    <w:p>
+      <w:pPr>
+        <w:pStyle w:val="Overskrift4"/>
+      </w:pPr>
+      <w:r>
+        <w:t xml:space="preserve">Apatite </w:t>
+      </w:r>
+      <w:r>
+        <w:t xml:space="preserve">Radar </w:t>
+      </w:r>
+      <w:r>
+        <w:t xml:space="preserve">Factory </w:t>
+      </w:r>
+      <w:r>
+        <w:t>(</w:t>
+      </w:r>
+      <w:r>
+        <w:t>SRNTGT073</w:t>
+      </w:r>
+      <w:r>
+        <w:t>)</w:t>
+      </w:r>
+    </w:p>
+    <w:p>
+      <w:pPr>
+        <w:pStyle w:val="Ingenmellomrom"/>
+        <w:rPr>
+          <w:lang w:val="en-US"/>
+        </w:rPr>
+      </w:pPr>
+      <w:r>
+        <w:rPr>
+          <w:lang w:val="en-US"/>
+        </w:rPr>
+        <w:t xml:space="preserve">The </w:t>
+      </w:r>
+      <w:r>
+        <w:rPr>
+          <w:lang w:val="en-US"/>
+        </w:rPr>
+        <w:t>radar</w:t>
+      </w:r>
+      <w:r>
+        <w:rPr>
+          <w:lang w:val="en-US"/>
+        </w:rPr>
+        <w:t xml:space="preserve"> factory in </w:t>
+      </w:r>
+      <w:r>
+        <w:rPr>
+          <w:lang w:val="en-US"/>
+        </w:rPr>
+        <w:t>Apatite</w:t>
+      </w:r>
+      <w:r>
+        <w:rPr>
+          <w:lang w:val="en-US"/>
+        </w:rPr>
+        <w:t xml:space="preserve"> is producing </w:t>
+      </w:r>
+      <w:r>
+        <w:rPr>
+          <w:lang w:val="en-US"/>
+        </w:rPr>
+        <w:t xml:space="preserve">radars for </w:t>
+      </w:r>
+      <w:r>
+        <w:rPr>
+          <w:lang w:val="en-US"/>
+        </w:rPr>
+        <w:t xml:space="preserve">SAMs and is thus an important contribution to </w:t>
+      </w:r>
+      <w:r>
+        <w:rPr>
+          <w:lang w:val="en-US"/>
+        </w:rPr>
+        <w:t>Notian</w:t>
+      </w:r>
+      <w:r>
+        <w:rPr>
+          <w:lang w:val="en-US"/>
+        </w:rPr>
+        <w:t xml:space="preserve"> Air Defense. If needed, the factory can shift focus and change all production lines into the prioritized </w:t>
+      </w:r>
+      <w:r>
+        <w:rPr>
+          <w:lang w:val="en-US"/>
+        </w:rPr>
+        <w:t>radar</w:t>
+      </w:r>
+      <w:r>
+        <w:rPr>
+          <w:lang w:val="en-US"/>
+        </w:rPr>
+        <w:t xml:space="preserve"> to double the output of a certain type of vehicle. The factory currently can sustain </w:t>
+      </w:r>
+      <w:r>
+        <w:rPr>
+          <w:lang w:val="en-US"/>
+        </w:rPr>
+        <w:t>3</w:t>
+      </w:r>
+      <w:r>
+        <w:rPr>
+          <w:lang w:val="en-US"/>
+        </w:rPr>
+        <w:t xml:space="preserve"> production lines.</w:t>
+      </w:r>
+      <w:r>
+        <w:rPr>
+          <w:lang w:val="en-US"/>
+        </w:rPr>
+        <w:t xml:space="preserve"> Surge capacity is 6 production lines. </w:t>
+      </w:r>
+      <w:r>
+        <w:rPr>
+          <w:lang w:val="en-US"/>
+        </w:rPr>
+        <w:t xml:space="preserve"> Normal </w:t>
+      </w:r>
+      <w:r>
+        <w:rPr>
+          <w:lang w:val="en-US"/>
+        </w:rPr>
+        <w:t>production is</w:t>
+      </w:r>
+      <w:r>
+        <w:rPr>
+          <w:lang w:val="en-US"/>
+        </w:rPr>
+        <w:t xml:space="preserve"> SA-11 SR, Dog Ear and SA-6 STR.</w:t>
+      </w:r>
+    </w:p>
+    <w:p>
+      <w:pPr>
+        <w:pStyle w:val="Ingenmellomrom"/>
+        <w:rPr>
+          <w:lang w:val="en-US"/>
+        </w:rPr>
+      </w:pPr>
     </w:p>
     <w:p>
       <w:pPr>
@@ -8494,7 +9506,21 @@
         <w:rPr>
           <w:lang w:val="en-US"/>
         </w:rPr>
-        <w:t>Repair facilities</w:t>
+        <w:t>Aircraft and aircraft parts factories</w:t>
+      </w:r>
+    </w:p>
+    <w:p>
+      <w:pPr>
+        <w:pStyle w:val="Overskrift3"/>
+        <w:rPr>
+          <w:lang w:val="en-US"/>
+        </w:rPr>
+      </w:pPr>
+      <w:r>
+        <w:rPr>
+          <w:lang w:val="en-US"/>
+        </w:rPr>
+        <w:t>Ammunition factories</w:t>
       </w:r>
     </w:p>
     <w:p>
@@ -8502,101 +9528,29 @@
         <w:pStyle w:val="Overskrift4"/>
       </w:pPr>
       <w:r>
-        <w:t>SRNTGT090</w:t>
-      </w:r>
-      <w:r>
-        <w:tab/>
-      </w:r>
-      <w:r>
-        <w:tab/>
-      </w:r>
-      <w:r>
-        <w:t>ARMY Vehicle Repair Center</w:t>
-      </w:r>
-    </w:p>
-    <w:p>
-      <w:pPr>
-        <w:rPr>
-          <w:lang w:val="en-US"/>
-        </w:rPr>
-      </w:pPr>
-      <w:r>
-        <w:rPr>
-          <w:lang w:val="en-US"/>
-        </w:rPr>
-        <w:t>Notian main army vehicle r</w:t>
-      </w:r>
-      <w:r>
-        <w:rPr>
-          <w:lang w:val="en-US"/>
-        </w:rPr>
-        <w:t>epairshop</w:t>
-      </w:r>
-      <w:r>
-        <w:rPr>
-          <w:lang w:val="en-US"/>
-        </w:rPr>
-        <w:t xml:space="preserve"> for tracked and heavy vehicles are located close to the village of Schongui. Transport means for vehicles to and from the repair center are the railway. Destroying or disabling the facility  will disable Notia to repair its vehicles in a fast pace and will reduce the ability to bring back destroyed vehicles into the frontline forces.</w:t>
-      </w:r>
-    </w:p>
-    <w:p>
-      <w:pPr>
-        <w:pStyle w:val="Ingenmellomrom"/>
-        <w:rPr>
-          <w:lang w:val="en-US"/>
-        </w:rPr>
-      </w:pPr>
-    </w:p>
-    <w:p>
-      <w:pPr>
-        <w:pStyle w:val="Ingenmellomrom"/>
-        <w:rPr>
-          <w:lang w:val="en-US"/>
-        </w:rPr>
-      </w:pPr>
-    </w:p>
-    <w:p>
-      <w:pPr>
-        <w:pStyle w:val="Overskrift3"/>
-      </w:pPr>
-      <w:r>
-        <w:t>Vehicle Factories</w:t>
-      </w:r>
-      <w:r>
-        <w:t xml:space="preserve"> </w:t>
-      </w:r>
-    </w:p>
-    <w:p>
-      <w:pPr>
-        <w:pStyle w:val="Ingenmellomrom"/>
-        <w:rPr>
-          <w:lang w:val="en-US"/>
-        </w:rPr>
-      </w:pPr>
-      <w:r>
-        <w:rPr>
-          <w:lang w:val="en-US"/>
-        </w:rPr>
-        <w:t xml:space="preserve">For vehicle factories they have a certain amount of production lines. 1 production line means 1 vehicle every 7 days. </w:t>
-      </w:r>
-    </w:p>
-    <w:p>
-      <w:pPr>
-        <w:pStyle w:val="Ingenmellomrom"/>
-        <w:rPr>
-          <w:lang w:val="en-US"/>
-        </w:rPr>
-      </w:pPr>
-      <w:r>
-        <w:rPr>
-          <w:lang w:val="en-US"/>
-        </w:rPr>
-        <w:t>With a full mobilization of the Notian society, the factories may also be able to surge their production and are able to increase the amount of production lines they are producing, increasing the number of vehicles being produced.</w:t>
-      </w:r>
-    </w:p>
-    <w:p>
-      <w:pPr>
-        <w:pStyle w:val="Ingenmellomrom"/>
+        <w:t>SRNTGT099 - Poliarnie Ammuniction Factory</w:t>
+      </w:r>
+    </w:p>
+    <w:p>
+      <w:pPr>
+        <w:pStyle w:val="Ingenmellomrom"/>
+        <w:rPr>
+          <w:lang w:val="en-US"/>
+        </w:rPr>
+      </w:pPr>
+      <w:r>
+        <w:rPr>
+          <w:lang w:val="en-US"/>
+        </w:rPr>
+        <w:t>Poliarnie ammunition factory is produces artillery shells for all types of Notian artillery. It is assessed that Poliarnie ammunition factory produces about 50 % of all needed shells for Notian artillery.</w:t>
+      </w:r>
+    </w:p>
+    <w:p>
+      <w:pPr>
+        <w:pStyle w:val="Ingenmellomrom"/>
+        <w:rPr>
+          <w:lang w:val="en-US"/>
+        </w:rPr>
       </w:pPr>
     </w:p>
     <w:p>
@@ -8604,790 +9558,6 @@
         <w:pStyle w:val="Overskrift4"/>
       </w:pPr>
       <w:r>
-        <w:t>Olenegorsk Machine Parts Factory</w:t>
-      </w:r>
-      <w:r>
-        <w:t xml:space="preserve"> (</w:t>
-      </w:r>
-      <w:r>
-        <w:t>SRNTGT057</w:t>
-      </w:r>
-      <w:r>
-        <w:t>)</w:t>
-      </w:r>
-    </w:p>
-    <w:p>
-      <w:pPr>
-        <w:pStyle w:val="Ingenmellomrom"/>
-        <w:rPr>
-          <w:lang w:val="en-US"/>
-        </w:rPr>
-      </w:pPr>
-    </w:p>
-    <w:p>
-      <w:pPr>
-        <w:pStyle w:val="Ingenmellomrom"/>
-        <w:rPr>
-          <w:lang w:val="en-US"/>
-        </w:rPr>
-      </w:pPr>
-    </w:p>
-    <w:p>
-      <w:pPr>
-        <w:pStyle w:val="Overskrift4"/>
-      </w:pPr>
-      <w:r>
-        <w:t xml:space="preserve">Apatite Veichle Factory </w:t>
-      </w:r>
-      <w:r>
-        <w:t>(</w:t>
-      </w:r>
-      <w:r>
-        <w:t>SRNTGT071</w:t>
-      </w:r>
-      <w:r>
-        <w:t>)</w:t>
-      </w:r>
-    </w:p>
-    <w:p>
-      <w:pPr>
-        <w:pStyle w:val="Ingenmellomrom"/>
-        <w:rPr>
-          <w:lang w:val="en-US"/>
-        </w:rPr>
-      </w:pPr>
-      <w:r>
-        <w:rPr>
-          <w:lang w:val="en-US"/>
-        </w:rPr>
-        <w:t xml:space="preserve">The vehicle factory in </w:t>
-      </w:r>
-      <w:r>
-        <w:rPr>
-          <w:lang w:val="en-US"/>
-        </w:rPr>
-        <w:t>Apatite</w:t>
-      </w:r>
-      <w:r>
-        <w:rPr>
-          <w:lang w:val="en-US"/>
-        </w:rPr>
-        <w:t xml:space="preserve"> is </w:t>
-      </w:r>
-      <w:r>
-        <w:rPr>
-          <w:lang w:val="en-US"/>
-        </w:rPr>
-        <w:t xml:space="preserve">capable of </w:t>
-      </w:r>
-      <w:r>
-        <w:rPr>
-          <w:lang w:val="en-US"/>
-        </w:rPr>
-        <w:t xml:space="preserve">producing military vehicles. The factory is producing SA-15 SAMs and is thus an important contribution to </w:t>
-      </w:r>
-      <w:r>
-        <w:rPr>
-          <w:lang w:val="en-US"/>
-        </w:rPr>
-        <w:t>Notian</w:t>
-      </w:r>
-      <w:r>
-        <w:rPr>
-          <w:lang w:val="en-US"/>
-        </w:rPr>
-        <w:t xml:space="preserve"> Air Defense. If needed, the factory can shift focus and change all production lines into the prioritized vehicles to double or triple the output of a certain type of vehicle. The factory currently can sustain 2 production lines.</w:t>
-      </w:r>
-      <w:r>
-        <w:rPr>
-          <w:lang w:val="en-US"/>
-        </w:rPr>
-        <w:t xml:space="preserve"> Surge capacity is 4 production lines.</w:t>
-      </w:r>
-    </w:p>
-    <w:p>
-      <w:pPr>
-        <w:pStyle w:val="Ingenmellomrom"/>
-        <w:rPr>
-          <w:lang w:val="en-US"/>
-        </w:rPr>
-      </w:pPr>
-    </w:p>
-    <w:p>
-      <w:pPr>
-        <w:pStyle w:val="Overskrift4"/>
-      </w:pPr>
-      <w:r>
-        <w:t xml:space="preserve">Apatite </w:t>
-      </w:r>
-      <w:r>
-        <w:t xml:space="preserve">SAM </w:t>
-      </w:r>
-      <w:r>
-        <w:t xml:space="preserve">Factory </w:t>
-      </w:r>
-      <w:r>
-        <w:t>(</w:t>
-      </w:r>
-      <w:r>
-        <w:t>SRNTGT072</w:t>
-      </w:r>
-      <w:r>
-        <w:t>)</w:t>
-      </w:r>
-    </w:p>
-    <w:p>
-      <w:pPr>
-        <w:pStyle w:val="Ingenmellomrom"/>
-        <w:rPr>
-          <w:lang w:val="en-US"/>
-        </w:rPr>
-      </w:pPr>
-      <w:r>
-        <w:rPr>
-          <w:lang w:val="en-US"/>
-        </w:rPr>
-        <w:t xml:space="preserve">The </w:t>
-      </w:r>
-      <w:r>
-        <w:rPr>
-          <w:lang w:val="en-US"/>
-        </w:rPr>
-        <w:t>SAM</w:t>
-      </w:r>
-      <w:r>
-        <w:rPr>
-          <w:lang w:val="en-US"/>
-        </w:rPr>
-        <w:t xml:space="preserve"> factory in </w:t>
-      </w:r>
-      <w:r>
-        <w:rPr>
-          <w:lang w:val="en-US"/>
-        </w:rPr>
-        <w:t>Apatite</w:t>
-      </w:r>
-      <w:r>
-        <w:rPr>
-          <w:lang w:val="en-US"/>
-        </w:rPr>
-        <w:t xml:space="preserve"> is producing SA-1</w:t>
-      </w:r>
-      <w:r>
-        <w:rPr>
-          <w:lang w:val="en-US"/>
-        </w:rPr>
-        <w:t>1</w:t>
-      </w:r>
-      <w:r>
-        <w:rPr>
-          <w:lang w:val="en-US"/>
-        </w:rPr>
-        <w:t xml:space="preserve"> </w:t>
-      </w:r>
-      <w:r>
-        <w:rPr>
-          <w:lang w:val="en-US"/>
-        </w:rPr>
-        <w:t xml:space="preserve">TEL </w:t>
-      </w:r>
-      <w:r>
-        <w:rPr>
-          <w:lang w:val="en-US"/>
-        </w:rPr>
-        <w:t xml:space="preserve">SAMs and is thus an important contribution to </w:t>
-      </w:r>
-      <w:r>
-        <w:rPr>
-          <w:lang w:val="en-US"/>
-        </w:rPr>
-        <w:t>Notian</w:t>
-      </w:r>
-      <w:r>
-        <w:rPr>
-          <w:lang w:val="en-US"/>
-        </w:rPr>
-        <w:t xml:space="preserve"> Air Defense. If needed, the factory can shift focus and change all production lines into the prioritized vehicles to double or triple the output of a certain type of vehicle. The factory currently can sustain 2 production lines.</w:t>
-      </w:r>
-      <w:r>
-        <w:rPr>
-          <w:lang w:val="en-US"/>
-        </w:rPr>
-        <w:t xml:space="preserve"> Surge capacity is 4 production lines.</w:t>
-      </w:r>
-    </w:p>
-    <w:p>
-      <w:pPr>
-        <w:pStyle w:val="Ingenmellomrom"/>
-        <w:rPr>
-          <w:lang w:val="en-US"/>
-        </w:rPr>
-      </w:pPr>
-    </w:p>
-    <w:p>
-      <w:pPr>
-        <w:pStyle w:val="Overskrift4"/>
-      </w:pPr>
-      <w:r>
-        <w:t>SRNTGT101: Severomorsk SAM Factory</w:t>
-      </w:r>
-    </w:p>
-    <w:p>
-      <w:pPr>
-        <w:pStyle w:val="Ingenmellomrom"/>
-        <w:rPr>
-          <w:lang w:val="en-US"/>
-        </w:rPr>
-      </w:pPr>
-      <w:r>
-        <w:rPr>
-          <w:lang w:val="en-US"/>
-        </w:rPr>
-        <w:t xml:space="preserve">The </w:t>
-      </w:r>
-      <w:r>
-        <w:rPr>
-          <w:lang w:val="en-US"/>
-        </w:rPr>
-        <w:t>SAM</w:t>
-      </w:r>
-      <w:r>
-        <w:rPr>
-          <w:lang w:val="en-US"/>
-        </w:rPr>
-        <w:t xml:space="preserve"> factory in </w:t>
-      </w:r>
-      <w:r>
-        <w:rPr>
-          <w:lang w:val="en-US"/>
-        </w:rPr>
-        <w:t>Severomorsk</w:t>
-      </w:r>
-      <w:r>
-        <w:rPr>
-          <w:lang w:val="en-US"/>
-        </w:rPr>
-        <w:t xml:space="preserve"> is producing </w:t>
-      </w:r>
-      <w:r>
-        <w:rPr>
-          <w:lang w:val="en-US"/>
-        </w:rPr>
-        <w:t>SA-10 SAM system</w:t>
-      </w:r>
-      <w:r>
-        <w:rPr>
-          <w:lang w:val="en-US"/>
-        </w:rPr>
-        <w:t xml:space="preserve"> and is thus an important contribution to </w:t>
-      </w:r>
-      <w:r>
-        <w:rPr>
-          <w:lang w:val="en-US"/>
-        </w:rPr>
-        <w:t>Notian</w:t>
-      </w:r>
-      <w:r>
-        <w:rPr>
-          <w:lang w:val="en-US"/>
-        </w:rPr>
-        <w:t xml:space="preserve"> </w:t>
-      </w:r>
-      <w:r>
-        <w:rPr>
-          <w:lang w:val="en-US"/>
-        </w:rPr>
-        <w:t xml:space="preserve">strategic Air Defense. </w:t>
-      </w:r>
-      <w:r>
-        <w:rPr>
-          <w:lang w:val="en-US"/>
-        </w:rPr>
-        <w:t xml:space="preserve">The factory currently can sustain </w:t>
-      </w:r>
-      <w:r>
-        <w:rPr>
-          <w:lang w:val="en-US"/>
-        </w:rPr>
-        <w:t>production of one SA-10 system every 10 days (complete with launchers, C2 and radars).  Surge capacity is 2 Sa-10 systems every 10 days.</w:t>
-      </w:r>
-    </w:p>
-    <w:p>
-      <w:pPr>
-        <w:pStyle w:val="Ingenmellomrom"/>
-        <w:rPr>
-          <w:lang w:val="en-US"/>
-        </w:rPr>
-      </w:pPr>
-    </w:p>
-    <w:p>
-      <w:pPr>
-        <w:pStyle w:val="Ingenmellomrom"/>
-        <w:rPr>
-          <w:lang w:val="en-US"/>
-        </w:rPr>
-      </w:pPr>
-    </w:p>
-    <w:p>
-      <w:pPr>
-        <w:pStyle w:val="Overskrift4"/>
-      </w:pPr>
-      <w:r>
-        <w:t>SRNTGT097 - Olenogorsk SAM factory</w:t>
-      </w:r>
-    </w:p>
-    <w:p>
-      <w:pPr>
-        <w:pStyle w:val="Ingenmellomrom"/>
-        <w:rPr>
-          <w:lang w:val="en-US"/>
-        </w:rPr>
-      </w:pPr>
-      <w:r>
-        <w:rPr>
-          <w:lang w:val="en-US"/>
-        </w:rPr>
-        <w:t xml:space="preserve">The </w:t>
-      </w:r>
-      <w:r>
-        <w:rPr>
-          <w:lang w:val="en-US"/>
-        </w:rPr>
-        <w:t>SAM</w:t>
-      </w:r>
-      <w:r>
-        <w:rPr>
-          <w:lang w:val="en-US"/>
-        </w:rPr>
-        <w:t xml:space="preserve"> factory in </w:t>
-      </w:r>
-      <w:r>
-        <w:rPr>
-          <w:lang w:val="en-US"/>
-        </w:rPr>
-        <w:t>Olenogorsk</w:t>
-      </w:r>
-      <w:r>
-        <w:rPr>
-          <w:lang w:val="en-US"/>
-        </w:rPr>
-        <w:t xml:space="preserve"> is producing </w:t>
-      </w:r>
-      <w:r>
-        <w:rPr>
-          <w:lang w:val="en-US"/>
-        </w:rPr>
-        <w:t xml:space="preserve">SA-6 launchers </w:t>
-      </w:r>
-      <w:r>
-        <w:rPr>
-          <w:lang w:val="en-US"/>
-        </w:rPr>
-        <w:t xml:space="preserve">and is thus an important contribution to </w:t>
-      </w:r>
-      <w:r>
-        <w:rPr>
-          <w:lang w:val="en-US"/>
-        </w:rPr>
-        <w:t>Notian</w:t>
-      </w:r>
-      <w:r>
-        <w:rPr>
-          <w:lang w:val="en-US"/>
-        </w:rPr>
-        <w:t xml:space="preserve"> Air Defense. If needed, the factory can shift focus and change all production lines into the prioritized </w:t>
-      </w:r>
-      <w:r>
-        <w:rPr>
-          <w:lang w:val="en-US"/>
-        </w:rPr>
-        <w:t>SAMs</w:t>
-      </w:r>
-      <w:r>
-        <w:rPr>
-          <w:lang w:val="en-US"/>
-        </w:rPr>
-        <w:t xml:space="preserve"> to double the output of a certain type of </w:t>
-      </w:r>
-      <w:r>
-        <w:rPr>
-          <w:lang w:val="en-US"/>
-        </w:rPr>
-        <w:t>SAM.</w:t>
-      </w:r>
-      <w:r>
-        <w:rPr>
-          <w:lang w:val="en-US"/>
-        </w:rPr>
-        <w:t xml:space="preserve"> The factory currently can sustain </w:t>
-      </w:r>
-      <w:r>
-        <w:rPr>
-          <w:lang w:val="en-US"/>
-        </w:rPr>
-        <w:t>3</w:t>
-      </w:r>
-      <w:r>
-        <w:rPr>
-          <w:lang w:val="en-US"/>
-        </w:rPr>
-        <w:t xml:space="preserve"> production lines.</w:t>
-      </w:r>
-      <w:r>
-        <w:rPr>
-          <w:lang w:val="en-US"/>
-        </w:rPr>
-        <w:t xml:space="preserve"> Surge capacity is 6 production lines.</w:t>
-      </w:r>
-    </w:p>
-    <w:p>
-      <w:pPr>
-        <w:pStyle w:val="Ingenmellomrom"/>
-        <w:rPr>
-          <w:lang w:val="en-US"/>
-        </w:rPr>
-      </w:pPr>
-    </w:p>
-    <w:p>
-      <w:pPr>
-        <w:pStyle w:val="Overskrift4"/>
-      </w:pPr>
-      <w:r>
-        <w:t>SRNTGT098 - Poliarnie SAM factory</w:t>
-      </w:r>
-    </w:p>
-    <w:p>
-      <w:pPr>
-        <w:pStyle w:val="Ingenmellomrom"/>
-        <w:rPr>
-          <w:lang w:val="en-US"/>
-        </w:rPr>
-      </w:pPr>
-      <w:r>
-        <w:rPr>
-          <w:lang w:val="en-US"/>
-        </w:rPr>
-        <w:t xml:space="preserve">The </w:t>
-      </w:r>
-      <w:r>
-        <w:rPr>
-          <w:lang w:val="en-US"/>
-        </w:rPr>
-        <w:t>SAM</w:t>
-      </w:r>
-      <w:r>
-        <w:rPr>
-          <w:lang w:val="en-US"/>
-        </w:rPr>
-        <w:t xml:space="preserve"> factory in </w:t>
-      </w:r>
-      <w:r>
-        <w:rPr>
-          <w:lang w:val="en-US"/>
-        </w:rPr>
-        <w:t>Poliarnie</w:t>
-      </w:r>
-      <w:r>
-        <w:rPr>
-          <w:lang w:val="en-US"/>
-        </w:rPr>
-        <w:t xml:space="preserve"> is producing </w:t>
-      </w:r>
-      <w:r>
-        <w:rPr>
-          <w:lang w:val="en-US"/>
-        </w:rPr>
-        <w:t>SA-8</w:t>
-      </w:r>
-      <w:r>
-        <w:rPr>
-          <w:lang w:val="en-US"/>
-        </w:rPr>
-        <w:t xml:space="preserve">. If needed, the factory can shift focus and change </w:t>
-      </w:r>
-      <w:r>
-        <w:rPr>
-          <w:lang w:val="en-US"/>
-        </w:rPr>
-        <w:t xml:space="preserve">both production lines into </w:t>
-      </w:r>
-      <w:r>
-        <w:rPr>
-          <w:lang w:val="en-US"/>
-        </w:rPr>
-        <w:t xml:space="preserve">prioritized </w:t>
-      </w:r>
-      <w:r>
-        <w:rPr>
-          <w:lang w:val="en-US"/>
-        </w:rPr>
-        <w:t>SAMs</w:t>
-      </w:r>
-      <w:r>
-        <w:rPr>
-          <w:lang w:val="en-US"/>
-        </w:rPr>
-        <w:t xml:space="preserve"> to double the output of a certain type of </w:t>
-      </w:r>
-      <w:r>
-        <w:rPr>
-          <w:lang w:val="en-US"/>
-        </w:rPr>
-        <w:t>SAM.</w:t>
-      </w:r>
-      <w:r>
-        <w:rPr>
-          <w:lang w:val="en-US"/>
-        </w:rPr>
-        <w:t xml:space="preserve"> The factory currently can sustain </w:t>
-      </w:r>
-      <w:r>
-        <w:rPr>
-          <w:lang w:val="en-US"/>
-        </w:rPr>
-        <w:t>2</w:t>
-      </w:r>
-      <w:r>
-        <w:rPr>
-          <w:lang w:val="en-US"/>
-        </w:rPr>
-        <w:t xml:space="preserve"> production lines.</w:t>
-      </w:r>
-      <w:r>
-        <w:rPr>
-          <w:lang w:val="en-US"/>
-        </w:rPr>
-        <w:t xml:space="preserve"> Surge capacity is 4 production lines.</w:t>
-      </w:r>
-    </w:p>
-    <w:p>
-      <w:pPr>
-        <w:pStyle w:val="Ingenmellomrom"/>
-        <w:rPr>
-          <w:lang w:val="en-US"/>
-        </w:rPr>
-      </w:pPr>
-    </w:p>
-    <w:p>
-      <w:pPr>
-        <w:pStyle w:val="Ingenmellomrom"/>
-        <w:rPr>
-          <w:lang w:val="en-US"/>
-        </w:rPr>
-      </w:pPr>
-    </w:p>
-    <w:p>
-      <w:pPr>
-        <w:pStyle w:val="Overskrift4"/>
-      </w:pPr>
-      <w:r>
-        <w:t xml:space="preserve">Apatite </w:t>
-      </w:r>
-      <w:r>
-        <w:t xml:space="preserve">Radar </w:t>
-      </w:r>
-      <w:r>
-        <w:t xml:space="preserve">Factory </w:t>
-      </w:r>
-      <w:r>
-        <w:t>(</w:t>
-      </w:r>
-      <w:r>
-        <w:t>SRNTGT073</w:t>
-      </w:r>
-      <w:r>
-        <w:t>)</w:t>
-      </w:r>
-    </w:p>
-    <w:p>
-      <w:pPr>
-        <w:pStyle w:val="Ingenmellomrom"/>
-        <w:rPr>
-          <w:lang w:val="en-US"/>
-        </w:rPr>
-      </w:pPr>
-      <w:r>
-        <w:rPr>
-          <w:lang w:val="en-US"/>
-        </w:rPr>
-        <w:t xml:space="preserve">The </w:t>
-      </w:r>
-      <w:r>
-        <w:rPr>
-          <w:lang w:val="en-US"/>
-        </w:rPr>
-        <w:t>radar</w:t>
-      </w:r>
-      <w:r>
-        <w:rPr>
-          <w:lang w:val="en-US"/>
-        </w:rPr>
-        <w:t xml:space="preserve"> factory in </w:t>
-      </w:r>
-      <w:r>
-        <w:rPr>
-          <w:lang w:val="en-US"/>
-        </w:rPr>
-        <w:t>Apatite</w:t>
-      </w:r>
-      <w:r>
-        <w:rPr>
-          <w:lang w:val="en-US"/>
-        </w:rPr>
-        <w:t xml:space="preserve"> is producing </w:t>
-      </w:r>
-      <w:r>
-        <w:rPr>
-          <w:lang w:val="en-US"/>
-        </w:rPr>
-        <w:t xml:space="preserve">radars for </w:t>
-      </w:r>
-      <w:r>
-        <w:rPr>
-          <w:lang w:val="en-US"/>
-        </w:rPr>
-        <w:t xml:space="preserve">SAMs and is thus an important contribution to </w:t>
-      </w:r>
-      <w:r>
-        <w:rPr>
-          <w:lang w:val="en-US"/>
-        </w:rPr>
-        <w:t>Notian</w:t>
-      </w:r>
-      <w:r>
-        <w:rPr>
-          <w:lang w:val="en-US"/>
-        </w:rPr>
-        <w:t xml:space="preserve"> Air Defense. If needed, the factory can shift focus and change all production lines into the prioritized </w:t>
-      </w:r>
-      <w:r>
-        <w:rPr>
-          <w:lang w:val="en-US"/>
-        </w:rPr>
-        <w:t>radar</w:t>
-      </w:r>
-      <w:r>
-        <w:rPr>
-          <w:lang w:val="en-US"/>
-        </w:rPr>
-        <w:t xml:space="preserve"> to double the output of a certain type of vehicle. The factory currently can sustain </w:t>
-      </w:r>
-      <w:r>
-        <w:rPr>
-          <w:lang w:val="en-US"/>
-        </w:rPr>
-        <w:t>3</w:t>
-      </w:r>
-      <w:r>
-        <w:rPr>
-          <w:lang w:val="en-US"/>
-        </w:rPr>
-        <w:t xml:space="preserve"> production lines.</w:t>
-      </w:r>
-      <w:r>
-        <w:rPr>
-          <w:lang w:val="en-US"/>
-        </w:rPr>
-        <w:t xml:space="preserve"> Surge capacity is 6 production lines. </w:t>
-      </w:r>
-      <w:r>
-        <w:rPr>
-          <w:lang w:val="en-US"/>
-        </w:rPr>
-        <w:t xml:space="preserve"> Normal </w:t>
-      </w:r>
-      <w:r>
-        <w:rPr>
-          <w:lang w:val="en-US"/>
-        </w:rPr>
-        <w:t>production is</w:t>
-      </w:r>
-      <w:r>
-        <w:rPr>
-          <w:lang w:val="en-US"/>
-        </w:rPr>
-        <w:t xml:space="preserve"> SA-11 SR, Dog Ear and SA-6 STR.</w:t>
-      </w:r>
-    </w:p>
-    <w:p>
-      <w:pPr>
-        <w:pStyle w:val="Ingenmellomrom"/>
-        <w:rPr>
-          <w:lang w:val="en-US"/>
-        </w:rPr>
-      </w:pPr>
-    </w:p>
-    <w:p>
-      <w:pPr>
-        <w:pStyle w:val="Ingenmellomrom"/>
-        <w:rPr>
-          <w:lang w:val="en-US"/>
-        </w:rPr>
-      </w:pPr>
-    </w:p>
-    <w:p>
-      <w:pPr>
-        <w:pStyle w:val="Overskrift3"/>
-        <w:rPr>
-          <w:lang w:val="en-US"/>
-        </w:rPr>
-      </w:pPr>
-      <w:r>
-        <w:rPr>
-          <w:lang w:val="en-US"/>
-        </w:rPr>
-        <w:t>Aircraft and aircraft parts factories</w:t>
-      </w:r>
-    </w:p>
-    <w:p>
-      <w:pPr>
-        <w:pStyle w:val="Overskrift3"/>
-        <w:rPr>
-          <w:lang w:val="en-US"/>
-        </w:rPr>
-      </w:pPr>
-      <w:r>
-        <w:rPr>
-          <w:lang w:val="en-US"/>
-        </w:rPr>
-        <w:t>Ammunition factories</w:t>
-      </w:r>
-    </w:p>
-    <w:p>
-      <w:pPr>
-        <w:pStyle w:val="Overskrift4"/>
-      </w:pPr>
-      <w:r>
-        <w:t>SRNTGT099 - Poliarnie Ammuniction Factory</w:t>
-      </w:r>
-    </w:p>
-    <w:p>
-      <w:pPr>
-        <w:pStyle w:val="Ingenmellomrom"/>
-        <w:rPr>
-          <w:lang w:val="en-US"/>
-        </w:rPr>
-      </w:pPr>
-      <w:r>
-        <w:rPr>
-          <w:lang w:val="en-US"/>
-        </w:rPr>
-        <w:t>Poliarnie ammunition factory is produces artillery shells for all types of Notian artillery. It is assessed that Poliarnie ammunition factory produces about 50 % of all needed shells for Notian artillery.</w:t>
-      </w:r>
-    </w:p>
-    <w:p>
-      <w:pPr>
-        <w:pStyle w:val="Ingenmellomrom"/>
-        <w:rPr>
-          <w:lang w:val="en-US"/>
-        </w:rPr>
-      </w:pPr>
-    </w:p>
-    <w:p>
-      <w:pPr>
-        <w:pStyle w:val="Overskrift4"/>
-      </w:pPr>
-      <w:r>
         <w:t>SRNTGT100: Severomorsk Ammunition Factory</w:t>
       </w:r>
     </w:p>
@@ -9426,14 +9596,7 @@
         <w:rPr>
           <w:lang w:val="en-US"/>
         </w:rPr>
-        <w:t xml:space="preserve"> that the factory produce </w:t>
-      </w:r>
-      <w:r>
-        <w:rPr>
-          <w:lang w:val="en-US"/>
-        </w:rPr>
-        <w:lastRenderedPageBreak/>
-        <w:t>25% of all needed shells for Notian artillery. It is assessed that it produce 25% of bombs needed for the Notian air force. It is assessed that it produces 25% of the rockets needed for Notian armed forces.</w:t>
+        <w:t xml:space="preserve"> that the factory produce 25% of all needed shells for Notian artillery. It is assessed that it produce 25% of bombs needed for the Notian air force. It is assessed that it produces 25% of the rockets needed for Notian armed forces.</w:t>
       </w:r>
     </w:p>
     <w:p>
@@ -9633,6 +9796,7 @@
         <w:pStyle w:val="Overskrift4"/>
       </w:pPr>
       <w:r>
+        <w:lastRenderedPageBreak/>
         <w:t>SRNTGT102 - Olenogorsk West Missile Factory</w:t>
       </w:r>
     </w:p>
@@ -9675,6 +9839,34 @@
           <w:lang w:val="en-US"/>
         </w:rPr>
         <w:t xml:space="preserve">Murmashi bomb factory produces 25% of the bombs needed for the Notian air force. </w:t>
+      </w:r>
+    </w:p>
+    <w:p>
+      <w:pPr>
+        <w:rPr>
+          <w:lang w:val="en-US"/>
+        </w:rPr>
+      </w:pPr>
+    </w:p>
+    <w:p>
+      <w:pPr>
+        <w:pStyle w:val="Overskrift4"/>
+      </w:pPr>
+      <w:r>
+        <w:t>SRNTGT024 - Ostrovnoy Munitions Factory</w:t>
+      </w:r>
+    </w:p>
+    <w:p>
+      <w:pPr>
+        <w:rPr>
+          <w:lang w:val="en-US"/>
+        </w:rPr>
+      </w:pPr>
+      <w:r>
+        <w:rPr>
+          <w:lang w:val="en-US"/>
+        </w:rPr>
+        <w:t>Ostrovnoy munitions factory produce torpedoes and mines for the Notian Navy. Destruction of the factory will lead to shortage in torpedoes or mines for the Notian Navy.</w:t>
       </w:r>
     </w:p>
     <w:p>
@@ -10093,6 +10285,46 @@
     </w:p>
     <w:p>
       <w:pPr>
+        <w:pStyle w:val="Overskrift4"/>
+      </w:pPr>
+      <w:r>
+        <w:t>SRNTGT027 - Koashva Research Facility</w:t>
+      </w:r>
+    </w:p>
+    <w:p>
+      <w:pPr>
+        <w:pStyle w:val="Ingenmellomrom"/>
+        <w:rPr>
+          <w:lang w:val="en-US"/>
+        </w:rPr>
+      </w:pPr>
+      <w:r>
+        <w:rPr>
+          <w:lang w:val="en-US"/>
+        </w:rPr>
+        <w:t xml:space="preserve">The Koashva Research Facility </w:t>
+      </w:r>
+      <w:r>
+        <w:rPr>
+          <w:lang w:val="en-US"/>
+        </w:rPr>
+        <w:t>is</w:t>
+      </w:r>
+      <w:r>
+        <w:rPr>
+          <w:lang w:val="en-US"/>
+        </w:rPr>
+        <w:t xml:space="preserve"> part of the Notian nuclear program and is a hidden underground nuclear laboratory. Destruction or disruption of this facility will slow down the pace of the Notian nuclear weapons program and reduce the chance of Notia getting their hands on nuclear weapons.</w:t>
+      </w:r>
+      <w:r>
+        <w:rPr>
+          <w:lang w:val="en-US"/>
+        </w:rPr>
+        <w:t xml:space="preserve"> In order to disrupt the facility, the underground facility’s entrance can be targeted with penetrator bombs.</w:t>
+      </w:r>
+    </w:p>
+    <w:p>
+      <w:pPr>
         <w:pStyle w:val="Ingenmellomrom"/>
         <w:rPr>
           <w:lang w:val="en-US"/>
@@ -10142,6 +10374,7 @@
         <w:pStyle w:val="Overskrift4"/>
       </w:pPr>
       <w:r>
+        <w:lastRenderedPageBreak/>
         <w:t>SRNTGT017</w:t>
       </w:r>
       <w:r>
@@ -10691,7 +10924,14 @@
         <w:rPr>
           <w:lang w:val="en-US"/>
         </w:rPr>
-        <w:t>The ministry of Internal Affairs is a powerful organ for the National Party as it is responsible for security operations within Notia, and responsible for counter-intelligence. Destruction of the Ministry of Internal Affairs building will make it easier to get access into Notia to collect intelligence.</w:t>
+        <w:t xml:space="preserve">The ministry of Internal Affairs is a powerful organ for the National Party as it is responsible for security operations within Notia, and responsible for counter-intelligence. Destruction of </w:t>
+      </w:r>
+      <w:r>
+        <w:rPr>
+          <w:lang w:val="en-US"/>
+        </w:rPr>
+        <w:lastRenderedPageBreak/>
+        <w:t>the Ministry of Internal Affairs building will make it easier to get access into Notia to collect intelligence.</w:t>
       </w:r>
     </w:p>
     <w:p>
@@ -10804,556 +11044,562 @@
         <w:rPr>
           <w:lang w:val="en-US"/>
         </w:rPr>
+        <w:t xml:space="preserve">• The Council of Defense. </w:t>
+      </w:r>
+    </w:p>
+    <w:p>
+      <w:pPr>
+        <w:pStyle w:val="Ingenmellomrom"/>
+        <w:rPr>
+          <w:lang w:val="en-US"/>
+        </w:rPr>
+      </w:pPr>
+      <w:r>
+        <w:rPr>
+          <w:lang w:val="en-US"/>
+        </w:rPr>
+        <w:t xml:space="preserve">• The Main Military Council. </w:t>
+      </w:r>
+    </w:p>
+    <w:p>
+      <w:pPr>
+        <w:pStyle w:val="Ingenmellomrom"/>
+        <w:rPr>
+          <w:lang w:val="en-US"/>
+        </w:rPr>
+      </w:pPr>
+      <w:r>
+        <w:rPr>
+          <w:lang w:val="en-US"/>
+        </w:rPr>
+        <w:t>• The General Staff.</w:t>
+      </w:r>
+    </w:p>
+    <w:p>
+      <w:pPr>
+        <w:pStyle w:val="Overskrift4"/>
+      </w:pPr>
+      <w:r>
+        <w:t xml:space="preserve">The </w:t>
+      </w:r>
+      <w:r>
+        <w:t>Supreme Council</w:t>
+      </w:r>
+      <w:r>
+        <w:t xml:space="preserve"> / </w:t>
+      </w:r>
+      <w:r>
+        <w:t>State Committee of Defense (</w:t>
+      </w:r>
+      <w:r>
+        <w:t>War cabinet</w:t>
+      </w:r>
+      <w:r>
+        <w:t>)</w:t>
+      </w:r>
+    </w:p>
+    <w:p>
+      <w:pPr>
+        <w:pStyle w:val="Ingenmellomrom"/>
+        <w:rPr>
+          <w:lang w:val="en-US"/>
+        </w:rPr>
+      </w:pPr>
+      <w:r>
+        <w:rPr>
+          <w:lang w:val="en-US"/>
+        </w:rPr>
+        <w:t xml:space="preserve">The </w:t>
+      </w:r>
+      <w:r>
+        <w:rPr>
+          <w:lang w:val="en-US"/>
+        </w:rPr>
+        <w:t>Supreme Council</w:t>
+      </w:r>
+      <w:r>
+        <w:rPr>
+          <w:lang w:val="en-US"/>
+        </w:rPr>
+        <w:t xml:space="preserve"> is responsible for planning and preparing the country for war. It is chaired by the General Secretary of the National Party of </w:t>
+      </w:r>
+      <w:r>
+        <w:rPr>
+          <w:lang w:val="en-US"/>
+        </w:rPr>
+        <w:t>Notia</w:t>
+      </w:r>
+      <w:r>
+        <w:rPr>
+          <w:lang w:val="en-US"/>
+        </w:rPr>
+        <w:t xml:space="preserve">. The council is made up of selected National party members, including the Minister of Defense. This council is </w:t>
+      </w:r>
+      <w:r>
+        <w:rPr>
+          <w:lang w:val="en-US"/>
+        </w:rPr>
+        <w:t>Notia</w:t>
+      </w:r>
+      <w:r>
+        <w:rPr>
+          <w:lang w:val="en-US"/>
+        </w:rPr>
+        <w:t>’s</w:t>
+      </w:r>
+      <w:r>
+        <w:rPr>
+          <w:lang w:val="en-US"/>
+        </w:rPr>
+        <w:t xml:space="preserve"> highest military-economic planning agency; it deliberates interrelated issues concerning the nation's defenses, economic plans, and government branches. These include the mobilization of industry, transportation, and manpower for war, and the peacetime structure of the armed forces. Its deliberation and decrees are translated into law. In wartime, this body would be reorganized into the State Committee of Defense -essentially a war cabinet with oversight of the political, diplomatic, and economic aspects of the nation at war, as well as general policy matters concerned with the conduct of military operations.</w:t>
+      </w:r>
+      <w:r>
+        <w:rPr>
+          <w:lang w:val="en-US"/>
+        </w:rPr>
+        <w:t xml:space="preserve"> The </w:t>
+      </w:r>
+      <w:r>
+        <w:rPr>
+          <w:lang w:val="en-US"/>
+        </w:rPr>
+        <w:t>Supreme Council</w:t>
+      </w:r>
+      <w:r>
+        <w:rPr>
+          <w:lang w:val="en-US"/>
+        </w:rPr>
+        <w:t xml:space="preserve"> holds its meetings in the basement of building</w:t>
+      </w:r>
+      <w:r>
+        <w:rPr>
+          <w:lang w:val="en-US"/>
+        </w:rPr>
+        <w:t>:</w:t>
+      </w:r>
+      <w:r>
+        <w:rPr>
+          <w:lang w:val="en-US"/>
+        </w:rPr>
+        <w:t xml:space="preserve"> </w:t>
+      </w:r>
+      <w:r>
+        <w:rPr>
+          <w:lang w:val="en-US"/>
+        </w:rPr>
+        <w:t>SRNTGT104 - War Cabinet Building</w:t>
+      </w:r>
+      <w:r>
+        <w:rPr>
+          <w:lang w:val="en-US"/>
+        </w:rPr>
+        <w:t>.</w:t>
+      </w:r>
+    </w:p>
+    <w:p>
+      <w:pPr>
+        <w:pStyle w:val="Overskrift4"/>
+      </w:pPr>
+      <w:r>
+        <w:t>The Main Military Council</w:t>
+      </w:r>
+      <w:r>
+        <w:t xml:space="preserve"> / Headquarters of the Supreme High Command</w:t>
+      </w:r>
+    </w:p>
+    <w:p>
+      <w:pPr>
+        <w:pStyle w:val="Ingenmellomrom"/>
+        <w:rPr>
+          <w:lang w:val="en-US"/>
+        </w:rPr>
+      </w:pPr>
+      <w:r>
+        <w:rPr>
+          <w:lang w:val="en-US"/>
+        </w:rPr>
+        <w:t xml:space="preserve">The Main Military Council is immediately responsible to the Council of Defense for the overall leadership and status of the </w:t>
+      </w:r>
+      <w:r>
+        <w:rPr>
+          <w:lang w:val="en-US"/>
+        </w:rPr>
+        <w:t>Notian</w:t>
+      </w:r>
+      <w:r>
+        <w:rPr>
+          <w:lang w:val="en-US"/>
+        </w:rPr>
+        <w:t xml:space="preserve"> armed forces in peacetime. The Minister of Defense heads this council. The Chairman of the Council of Defense is a member, as are the First Deputy Ministers of Defense. The ministers include the Chief of the General </w:t>
+      </w:r>
+      <w:r>
+        <w:rPr>
+          <w:lang w:val="en-US"/>
+        </w:rPr>
+        <w:t>Staff. Other</w:t>
+      </w:r>
+      <w:r>
+        <w:rPr>
+          <w:lang w:val="en-US"/>
+        </w:rPr>
+        <w:t xml:space="preserve"> members include the commanders of the five military services (</w:t>
+      </w:r>
+      <w:r>
+        <w:rPr>
+          <w:lang w:val="en-US"/>
+        </w:rPr>
+        <w:t>Army, Navy, Airforce, Air Defens</w:t>
+      </w:r>
+      <w:r>
+        <w:rPr>
+          <w:lang w:val="en-US"/>
+        </w:rPr>
+        <w:t>e Forces, Special Forces), the Chief of the Main Political Administration, the Chief of the Rear Services, and the Chief of Civil Defense</w:t>
+      </w:r>
+      <w:r>
+        <w:rPr>
+          <w:lang w:val="en-US"/>
+        </w:rPr>
+        <w:t>.</w:t>
+      </w:r>
+    </w:p>
+    <w:p>
+      <w:pPr>
+        <w:pStyle w:val="Ingenmellomrom"/>
+        <w:rPr>
+          <w:lang w:val="en-US"/>
+        </w:rPr>
+      </w:pPr>
+      <w:r>
+        <w:rPr>
+          <w:lang w:val="en-US"/>
+        </w:rPr>
+        <w:t xml:space="preserve">In wartime, the council is transferred into the Headquarters of the Supreme High Command, which represent the top echelon of </w:t>
+      </w:r>
+      <w:r>
+        <w:rPr>
+          <w:lang w:val="en-US"/>
+        </w:rPr>
+        <w:t>Notian</w:t>
+      </w:r>
+      <w:r>
+        <w:rPr>
+          <w:lang w:val="en-US"/>
+        </w:rPr>
+        <w:t xml:space="preserve"> </w:t>
+      </w:r>
+      <w:r>
+        <w:rPr>
+          <w:lang w:val="en-US"/>
+        </w:rPr>
+        <w:t xml:space="preserve">wartime military-control. The General Secretary of the </w:t>
+      </w:r>
+      <w:r>
+        <w:rPr>
+          <w:lang w:val="en-US"/>
+        </w:rPr>
+        <w:t>National</w:t>
+      </w:r>
+      <w:r>
+        <w:rPr>
+          <w:lang w:val="en-US"/>
+        </w:rPr>
+        <w:t xml:space="preserve"> Party, as Chairman of the State Committee of Defense, become</w:t>
+      </w:r>
+      <w:r>
+        <w:rPr>
+          <w:lang w:val="en-US"/>
+        </w:rPr>
+        <w:t>s</w:t>
+      </w:r>
+      <w:r>
+        <w:rPr>
+          <w:lang w:val="en-US"/>
+        </w:rPr>
+        <w:t xml:space="preserve"> the Supreme Commander in Chief of the </w:t>
+      </w:r>
+      <w:r>
+        <w:rPr>
+          <w:lang w:val="en-US"/>
+        </w:rPr>
+        <w:t>Notian</w:t>
+      </w:r>
+      <w:r>
+        <w:rPr>
+          <w:lang w:val="en-US"/>
+        </w:rPr>
+        <w:t xml:space="preserve"> Armed Forces. The </w:t>
+      </w:r>
+      <w:r>
+        <w:rPr>
+          <w:lang w:val="en-US"/>
+        </w:rPr>
+        <w:t xml:space="preserve">Headquarters of the Supreme High Command </w:t>
+      </w:r>
+      <w:r>
+        <w:rPr>
+          <w:lang w:val="en-US"/>
+        </w:rPr>
+        <w:t>plan</w:t>
+      </w:r>
+      <w:r>
+        <w:rPr>
+          <w:lang w:val="en-US"/>
+        </w:rPr>
+        <w:t>s</w:t>
+      </w:r>
+      <w:r>
+        <w:rPr>
+          <w:lang w:val="en-US"/>
+        </w:rPr>
+        <w:t xml:space="preserve"> and direct strategic operations on a </w:t>
+      </w:r>
+      <w:r>
+        <w:rPr>
+          <w:lang w:val="en-US"/>
+        </w:rPr>
+        <w:t>large</w:t>
+      </w:r>
+      <w:r>
+        <w:rPr>
+          <w:lang w:val="en-US"/>
+        </w:rPr>
+        <w:t xml:space="preserve"> scale through </w:t>
+      </w:r>
+      <w:r>
+        <w:rPr>
+          <w:lang w:val="en-US"/>
+        </w:rPr>
+        <w:t xml:space="preserve">different </w:t>
+      </w:r>
+      <w:r>
+        <w:rPr>
+          <w:lang w:val="en-US"/>
+        </w:rPr>
+        <w:t xml:space="preserve">theaters of military operations, sizing and allocating forces to implement its plans. The number of </w:t>
+      </w:r>
+      <w:r>
+        <w:rPr>
+          <w:lang w:val="en-US"/>
+        </w:rPr>
+        <w:t xml:space="preserve">fronts, </w:t>
+      </w:r>
+      <w:r>
+        <w:rPr>
+          <w:lang w:val="en-US"/>
+        </w:rPr>
+        <w:t xml:space="preserve">their composition, missions, and the general plans for the conduct of </w:t>
+      </w:r>
+      <w:r>
+        <w:rPr>
+          <w:lang w:val="en-US"/>
+        </w:rPr>
+        <w:t>strategic</w:t>
+      </w:r>
+      <w:r>
+        <w:rPr>
+          <w:lang w:val="en-US"/>
+        </w:rPr>
+        <w:t xml:space="preserve"> operations will be established by the </w:t>
+      </w:r>
+      <w:r>
+        <w:rPr>
+          <w:lang w:val="en-US"/>
+        </w:rPr>
+        <w:t>Headquarters of the Supreme High Command</w:t>
+      </w:r>
+      <w:r>
+        <w:rPr>
+          <w:lang w:val="en-US"/>
+        </w:rPr>
+        <w:t xml:space="preserve">. It also will monitor </w:t>
+      </w:r>
+      <w:r>
+        <w:rPr>
+          <w:lang w:val="en-US"/>
+        </w:rPr>
+        <w:t xml:space="preserve">individual front </w:t>
+      </w:r>
+      <w:r>
+        <w:rPr>
+          <w:lang w:val="en-US"/>
+        </w:rPr>
+        <w:t>and fleet actions and supervise coordination between them.</w:t>
+      </w:r>
+    </w:p>
+    <w:p>
+      <w:pPr>
+        <w:pStyle w:val="Ingenmellomrom"/>
+        <w:rPr>
+          <w:lang w:val="en-US"/>
+        </w:rPr>
+      </w:pPr>
+      <w:r>
+        <w:rPr>
+          <w:lang w:val="en-US"/>
+        </w:rPr>
+        <w:t xml:space="preserve">The Headquarters of the Supreme High Command </w:t>
+      </w:r>
+      <w:r>
+        <w:rPr>
+          <w:lang w:val="en-US"/>
+        </w:rPr>
+        <w:t>is in</w:t>
+      </w:r>
+      <w:r>
+        <w:rPr>
+          <w:lang w:val="en-US"/>
+        </w:rPr>
+        <w:t xml:space="preserve"> </w:t>
+      </w:r>
+      <w:r>
+        <w:rPr>
+          <w:lang w:val="en-US"/>
+        </w:rPr>
+        <w:t xml:space="preserve">the </w:t>
+      </w:r>
+      <w:r>
+        <w:rPr>
+          <w:lang w:val="en-US"/>
+        </w:rPr>
+        <w:t>building</w:t>
+      </w:r>
+      <w:r>
+        <w:rPr>
+          <w:lang w:val="en-US"/>
+        </w:rPr>
+        <w:t>:</w:t>
+      </w:r>
+      <w:r>
+        <w:rPr>
+          <w:lang w:val="en-US"/>
+        </w:rPr>
+        <w:t xml:space="preserve"> </w:t>
+      </w:r>
+      <w:r>
+        <w:rPr>
+          <w:lang w:val="en-US"/>
+        </w:rPr>
+        <w:t>SRNTGT105 - HQ Supreme High Command</w:t>
+      </w:r>
+      <w:r>
+        <w:rPr>
+          <w:lang w:val="en-US"/>
+        </w:rPr>
+        <w:t>.</w:t>
+      </w:r>
+    </w:p>
+    <w:p>
+      <w:pPr>
+        <w:pStyle w:val="Overskrift4"/>
+      </w:pPr>
+      <w:r>
+        <w:t>The General Staff</w:t>
+      </w:r>
+    </w:p>
+    <w:p>
+      <w:pPr>
+        <w:pStyle w:val="Ingenmellomrom"/>
+        <w:rPr>
+          <w:lang w:val="en-US"/>
+        </w:rPr>
+      </w:pPr>
+      <w:r>
+        <w:rPr>
+          <w:lang w:val="en-US"/>
+        </w:rPr>
+        <w:t xml:space="preserve">The General Staff is the major link in the centralization of the </w:t>
+      </w:r>
+      <w:r>
+        <w:rPr>
+          <w:lang w:val="en-US"/>
+        </w:rPr>
+        <w:t>Notian</w:t>
+      </w:r>
+      <w:r>
+        <w:rPr>
+          <w:lang w:val="en-US"/>
+        </w:rPr>
+        <w:t xml:space="preserve"> National Military Command Authority. The General Staff is the executive agency for the Main Military Council in peacetime and </w:t>
+      </w:r>
+      <w:r>
+        <w:rPr>
+          <w:lang w:val="en-US"/>
+        </w:rPr>
+        <w:t xml:space="preserve">The </w:t>
+      </w:r>
+      <w:r>
+        <w:rPr>
+          <w:lang w:val="en-US"/>
+        </w:rPr>
+        <w:t xml:space="preserve">Headquarters of the Supreme High </w:t>
+      </w:r>
+      <w:r>
+        <w:rPr>
+          <w:lang w:val="en-US"/>
+        </w:rPr>
+        <w:t xml:space="preserve">Command </w:t>
+      </w:r>
+      <w:r>
+        <w:rPr>
+          <w:lang w:val="en-US"/>
+        </w:rPr>
+        <w:t>in</w:t>
+      </w:r>
+      <w:r>
+        <w:rPr>
+          <w:lang w:val="en-US"/>
+        </w:rPr>
+        <w:t xml:space="preserve"> wartime. The </w:t>
+      </w:r>
+      <w:r>
+        <w:rPr>
+          <w:lang w:val="en-US"/>
+        </w:rPr>
+        <w:t>Notian</w:t>
+      </w:r>
+      <w:r>
+        <w:rPr>
+          <w:lang w:val="en-US"/>
+        </w:rPr>
+        <w:t xml:space="preserve"> General Staff is charged with the basic military planning for the </w:t>
+      </w:r>
+      <w:r>
+        <w:rPr>
+          <w:lang w:val="en-US"/>
+        </w:rPr>
+        <w:t>Notian</w:t>
+      </w:r>
+      <w:r>
+        <w:rPr>
+          <w:lang w:val="en-US"/>
+        </w:rPr>
+        <w:t xml:space="preserve"> Armed Forces, both in peace and war. The military services, the military districts, and the Groups of Forces outside </w:t>
+      </w:r>
+      <w:r>
+        <w:rPr>
+          <w:lang w:val="en-US"/>
+        </w:rPr>
+        <w:t xml:space="preserve">Notia </w:t>
+      </w:r>
+      <w:r>
+        <w:rPr>
+          <w:lang w:val="en-US"/>
+        </w:rPr>
+        <w:t>report to the Minister of Defense through the General Staff in peace</w:t>
+      </w:r>
+      <w:r>
+        <w:rPr>
+          <w:lang w:val="en-US"/>
+        </w:rPr>
+        <w:t xml:space="preserve">time. In wartime, </w:t>
+      </w:r>
+      <w:r>
+        <w:rPr>
+          <w:lang w:val="en-US"/>
+        </w:rPr>
         <w:lastRenderedPageBreak/>
-        <w:t xml:space="preserve">• The Council of Defense. </w:t>
-      </w:r>
-    </w:p>
-    <w:p>
-      <w:pPr>
-        <w:pStyle w:val="Ingenmellomrom"/>
-        <w:rPr>
-          <w:lang w:val="en-US"/>
-        </w:rPr>
-      </w:pPr>
-      <w:r>
-        <w:rPr>
-          <w:lang w:val="en-US"/>
-        </w:rPr>
-        <w:t xml:space="preserve">• The Main Military Council. </w:t>
-      </w:r>
-    </w:p>
-    <w:p>
-      <w:pPr>
-        <w:pStyle w:val="Ingenmellomrom"/>
-        <w:rPr>
-          <w:lang w:val="en-US"/>
-        </w:rPr>
-      </w:pPr>
-      <w:r>
-        <w:rPr>
-          <w:lang w:val="en-US"/>
-        </w:rPr>
-        <w:t>• The General Staff.</w:t>
-      </w:r>
-    </w:p>
-    <w:p>
-      <w:pPr>
-        <w:pStyle w:val="Overskrift4"/>
-      </w:pPr>
-      <w:r>
-        <w:t xml:space="preserve">The </w:t>
-      </w:r>
-      <w:r>
-        <w:t>Supreme Council</w:t>
-      </w:r>
-      <w:r>
-        <w:t xml:space="preserve"> / </w:t>
-      </w:r>
-      <w:r>
-        <w:t>State Committee of Defense (</w:t>
-      </w:r>
-      <w:r>
-        <w:t>War cabinet</w:t>
-      </w:r>
-      <w:r>
-        <w:t>)</w:t>
-      </w:r>
-    </w:p>
-    <w:p>
-      <w:pPr>
-        <w:pStyle w:val="Ingenmellomrom"/>
-        <w:rPr>
-          <w:lang w:val="en-US"/>
-        </w:rPr>
-      </w:pPr>
-      <w:r>
-        <w:rPr>
-          <w:lang w:val="en-US"/>
-        </w:rPr>
-        <w:t xml:space="preserve">The </w:t>
-      </w:r>
-      <w:r>
-        <w:rPr>
-          <w:lang w:val="en-US"/>
-        </w:rPr>
-        <w:t>Supreme Council</w:t>
-      </w:r>
-      <w:r>
-        <w:rPr>
-          <w:lang w:val="en-US"/>
-        </w:rPr>
-        <w:t xml:space="preserve"> is responsible for planning and preparing the country for war. It is chaired by the General Secretary of the National Party of </w:t>
-      </w:r>
-      <w:r>
-        <w:rPr>
-          <w:lang w:val="en-US"/>
-        </w:rPr>
-        <w:t>Notia</w:t>
-      </w:r>
-      <w:r>
-        <w:rPr>
-          <w:lang w:val="en-US"/>
-        </w:rPr>
-        <w:t xml:space="preserve">. The council is made up of selected National party members, including the Minister of Defense. This council is </w:t>
-      </w:r>
-      <w:r>
-        <w:rPr>
-          <w:lang w:val="en-US"/>
-        </w:rPr>
-        <w:t>Notia</w:t>
-      </w:r>
-      <w:r>
-        <w:rPr>
-          <w:lang w:val="en-US"/>
-        </w:rPr>
-        <w:t>’s</w:t>
-      </w:r>
-      <w:r>
-        <w:rPr>
-          <w:lang w:val="en-US"/>
-        </w:rPr>
-        <w:t xml:space="preserve"> highest military-economic planning agency; it deliberates interrelated issues concerning the nation's defenses, economic plans, and government branches. These include the mobilization of industry, transportation, and manpower for war, and the peacetime structure of the armed forces. Its deliberation and decrees are translated into law. In wartime, this body would be reorganized into the State Committee of Defense -essentially a war cabinet with oversight of the political, diplomatic, and economic aspects of the nation at war, as well as general policy matters concerned with the conduct of military operations.</w:t>
-      </w:r>
-      <w:r>
-        <w:rPr>
-          <w:lang w:val="en-US"/>
-        </w:rPr>
-        <w:t xml:space="preserve"> The </w:t>
-      </w:r>
-      <w:r>
-        <w:rPr>
-          <w:lang w:val="en-US"/>
-        </w:rPr>
-        <w:t>Supreme Council</w:t>
-      </w:r>
-      <w:r>
-        <w:rPr>
-          <w:lang w:val="en-US"/>
-        </w:rPr>
-        <w:t xml:space="preserve"> holds its meetings in the basement of building</w:t>
-      </w:r>
-      <w:r>
-        <w:rPr>
-          <w:lang w:val="en-US"/>
-        </w:rPr>
-        <w:t>:</w:t>
-      </w:r>
-      <w:r>
-        <w:rPr>
-          <w:lang w:val="en-US"/>
-        </w:rPr>
-        <w:t xml:space="preserve"> </w:t>
-      </w:r>
-      <w:r>
-        <w:rPr>
-          <w:lang w:val="en-US"/>
-        </w:rPr>
-        <w:t>SRNTGT104 - War Cabinet Building</w:t>
-      </w:r>
-      <w:r>
-        <w:rPr>
-          <w:lang w:val="en-US"/>
-        </w:rPr>
-        <w:t>.</w:t>
-      </w:r>
-    </w:p>
-    <w:p>
-      <w:pPr>
-        <w:pStyle w:val="Overskrift4"/>
-      </w:pPr>
-      <w:r>
-        <w:t>The Main Military Council</w:t>
-      </w:r>
-      <w:r>
-        <w:t xml:space="preserve"> / Headquarters of the Supreme High Command</w:t>
-      </w:r>
-    </w:p>
-    <w:p>
-      <w:pPr>
-        <w:pStyle w:val="Ingenmellomrom"/>
-        <w:rPr>
-          <w:lang w:val="en-US"/>
-        </w:rPr>
-      </w:pPr>
-      <w:r>
-        <w:rPr>
-          <w:lang w:val="en-US"/>
-        </w:rPr>
-        <w:t xml:space="preserve">The Main Military Council is immediately responsible to the Council of Defense for the overall leadership and status of the </w:t>
-      </w:r>
-      <w:r>
-        <w:rPr>
-          <w:lang w:val="en-US"/>
-        </w:rPr>
-        <w:t>Notian</w:t>
-      </w:r>
-      <w:r>
-        <w:rPr>
-          <w:lang w:val="en-US"/>
-        </w:rPr>
-        <w:t xml:space="preserve"> armed forces in peacetime. The Minister of Defense heads this council. The Chairman of the Council of Defense is a member, as are the First Deputy Ministers of Defense. The ministers include the Chief of the General </w:t>
-      </w:r>
-      <w:r>
-        <w:rPr>
-          <w:lang w:val="en-US"/>
-        </w:rPr>
-        <w:t>Staff. Other</w:t>
-      </w:r>
-      <w:r>
-        <w:rPr>
-          <w:lang w:val="en-US"/>
-        </w:rPr>
-        <w:t xml:space="preserve"> members include the commanders of the five military services (</w:t>
-      </w:r>
-      <w:r>
-        <w:rPr>
-          <w:lang w:val="en-US"/>
-        </w:rPr>
-        <w:t>Army, Navy, Airforce, Air Defens</w:t>
-      </w:r>
-      <w:r>
-        <w:rPr>
-          <w:lang w:val="en-US"/>
-        </w:rPr>
-        <w:t>e Forces, Special Forces), the Chief of the Main Political Administration, the Chief of the Rear Services, and the Chief of Civil Defense</w:t>
-      </w:r>
-      <w:r>
-        <w:rPr>
-          <w:lang w:val="en-US"/>
-        </w:rPr>
-        <w:t>.</w:t>
-      </w:r>
-    </w:p>
-    <w:p>
-      <w:pPr>
-        <w:pStyle w:val="Ingenmellomrom"/>
-        <w:rPr>
-          <w:lang w:val="en-US"/>
-        </w:rPr>
-      </w:pPr>
-      <w:r>
-        <w:rPr>
-          <w:lang w:val="en-US"/>
-        </w:rPr>
-        <w:t xml:space="preserve">In wartime, the council is transferred into the Headquarters of the Supreme High Command, which represent the top echelon of </w:t>
-      </w:r>
-      <w:r>
-        <w:rPr>
-          <w:lang w:val="en-US"/>
-        </w:rPr>
-        <w:t>Notian</w:t>
-      </w:r>
-      <w:r>
-        <w:rPr>
-          <w:lang w:val="en-US"/>
-        </w:rPr>
-        <w:t xml:space="preserve"> </w:t>
-      </w:r>
-      <w:r>
-        <w:rPr>
-          <w:lang w:val="en-US"/>
-        </w:rPr>
-        <w:t xml:space="preserve">wartime military-control. The General Secretary of the </w:t>
-      </w:r>
-      <w:r>
-        <w:rPr>
-          <w:lang w:val="en-US"/>
-        </w:rPr>
-        <w:t>National</w:t>
-      </w:r>
-      <w:r>
-        <w:rPr>
-          <w:lang w:val="en-US"/>
-        </w:rPr>
-        <w:t xml:space="preserve"> Party, as Chairman of the State Committee of Defense, become</w:t>
-      </w:r>
-      <w:r>
-        <w:rPr>
-          <w:lang w:val="en-US"/>
-        </w:rPr>
-        <w:t>s</w:t>
-      </w:r>
-      <w:r>
-        <w:rPr>
-          <w:lang w:val="en-US"/>
-        </w:rPr>
-        <w:t xml:space="preserve"> the Supreme Commander in Chief of the </w:t>
-      </w:r>
-      <w:r>
-        <w:rPr>
-          <w:lang w:val="en-US"/>
-        </w:rPr>
-        <w:t>Notian</w:t>
-      </w:r>
-      <w:r>
-        <w:rPr>
-          <w:lang w:val="en-US"/>
-        </w:rPr>
-        <w:t xml:space="preserve"> Armed Forces. The </w:t>
-      </w:r>
-      <w:r>
-        <w:rPr>
-          <w:lang w:val="en-US"/>
-        </w:rPr>
-        <w:t xml:space="preserve">Headquarters of the Supreme High Command </w:t>
-      </w:r>
-      <w:r>
-        <w:rPr>
-          <w:lang w:val="en-US"/>
-        </w:rPr>
-        <w:t>plan</w:t>
-      </w:r>
-      <w:r>
-        <w:rPr>
-          <w:lang w:val="en-US"/>
-        </w:rPr>
-        <w:t>s</w:t>
-      </w:r>
-      <w:r>
-        <w:rPr>
-          <w:lang w:val="en-US"/>
-        </w:rPr>
-        <w:t xml:space="preserve"> and direct strategic operations on a </w:t>
-      </w:r>
-      <w:r>
-        <w:rPr>
-          <w:lang w:val="en-US"/>
-        </w:rPr>
-        <w:t>large</w:t>
-      </w:r>
-      <w:r>
-        <w:rPr>
-          <w:lang w:val="en-US"/>
-        </w:rPr>
-        <w:t xml:space="preserve"> scale through </w:t>
-      </w:r>
-      <w:r>
-        <w:rPr>
-          <w:lang w:val="en-US"/>
-        </w:rPr>
-        <w:t xml:space="preserve">different </w:t>
-      </w:r>
-      <w:r>
-        <w:rPr>
-          <w:lang w:val="en-US"/>
-        </w:rPr>
-        <w:t xml:space="preserve">theaters of military operations, sizing and allocating forces to implement its plans. The number of </w:t>
-      </w:r>
-      <w:r>
-        <w:rPr>
-          <w:lang w:val="en-US"/>
-        </w:rPr>
-        <w:t xml:space="preserve">fronts, </w:t>
-      </w:r>
-      <w:r>
-        <w:rPr>
-          <w:lang w:val="en-US"/>
-        </w:rPr>
-        <w:t xml:space="preserve">their composition, missions, and the general plans for the conduct of </w:t>
-      </w:r>
-      <w:r>
-        <w:rPr>
-          <w:lang w:val="en-US"/>
-        </w:rPr>
-        <w:t>strategic</w:t>
-      </w:r>
-      <w:r>
-        <w:rPr>
-          <w:lang w:val="en-US"/>
-        </w:rPr>
-        <w:t xml:space="preserve"> operations will be established by the </w:t>
-      </w:r>
-      <w:r>
-        <w:rPr>
-          <w:lang w:val="en-US"/>
-        </w:rPr>
-        <w:t>Headquarters of the Supreme High Command</w:t>
-      </w:r>
-      <w:r>
-        <w:rPr>
-          <w:lang w:val="en-US"/>
-        </w:rPr>
-        <w:t xml:space="preserve">. It also will monitor </w:t>
-      </w:r>
-      <w:r>
-        <w:rPr>
-          <w:lang w:val="en-US"/>
-        </w:rPr>
-        <w:t xml:space="preserve">individual front </w:t>
-      </w:r>
-      <w:r>
-        <w:rPr>
-          <w:lang w:val="en-US"/>
-        </w:rPr>
-        <w:t>and fleet actions and supervise coordination between them.</w:t>
-      </w:r>
-    </w:p>
-    <w:p>
-      <w:pPr>
-        <w:pStyle w:val="Ingenmellomrom"/>
-        <w:rPr>
-          <w:lang w:val="en-US"/>
-        </w:rPr>
-      </w:pPr>
-      <w:r>
-        <w:rPr>
-          <w:lang w:val="en-US"/>
-        </w:rPr>
-        <w:t xml:space="preserve">The Headquarters of the Supreme High Command </w:t>
-      </w:r>
-      <w:r>
-        <w:rPr>
-          <w:lang w:val="en-US"/>
-        </w:rPr>
-        <w:t>is in</w:t>
-      </w:r>
-      <w:r>
-        <w:rPr>
-          <w:lang w:val="en-US"/>
-        </w:rPr>
-        <w:t xml:space="preserve"> </w:t>
-      </w:r>
-      <w:r>
-        <w:rPr>
-          <w:lang w:val="en-US"/>
-        </w:rPr>
-        <w:t xml:space="preserve">the </w:t>
-      </w:r>
-      <w:r>
-        <w:rPr>
-          <w:lang w:val="en-US"/>
-        </w:rPr>
-        <w:t>building</w:t>
-      </w:r>
-      <w:r>
-        <w:rPr>
-          <w:lang w:val="en-US"/>
-        </w:rPr>
-        <w:t>:</w:t>
-      </w:r>
-      <w:r>
-        <w:rPr>
-          <w:lang w:val="en-US"/>
-        </w:rPr>
-        <w:t xml:space="preserve"> </w:t>
-      </w:r>
-      <w:r>
-        <w:rPr>
-          <w:lang w:val="en-US"/>
-        </w:rPr>
-        <w:t>SRNTGT105 - HQ Supreme High Command</w:t>
-      </w:r>
-      <w:r>
-        <w:rPr>
-          <w:lang w:val="en-US"/>
-        </w:rPr>
-        <w:t>.</w:t>
-      </w:r>
-    </w:p>
-    <w:p>
-      <w:pPr>
-        <w:pStyle w:val="Overskrift4"/>
-      </w:pPr>
-      <w:r>
-        <w:t>The General Staff</w:t>
-      </w:r>
-    </w:p>
-    <w:p>
-      <w:pPr>
-        <w:pStyle w:val="Ingenmellomrom"/>
-        <w:rPr>
-          <w:lang w:val="en-US"/>
-        </w:rPr>
-      </w:pPr>
-      <w:r>
-        <w:rPr>
-          <w:lang w:val="en-US"/>
-        </w:rPr>
-        <w:t xml:space="preserve">The General Staff is the major link in the centralization of the </w:t>
-      </w:r>
-      <w:r>
-        <w:rPr>
-          <w:lang w:val="en-US"/>
-        </w:rPr>
-        <w:t>Notian</w:t>
-      </w:r>
-      <w:r>
-        <w:rPr>
-          <w:lang w:val="en-US"/>
-        </w:rPr>
-        <w:t xml:space="preserve"> National Military Command Authority. The General Staff is the executive agency for the Main Military Council in peacetime and </w:t>
-      </w:r>
-      <w:r>
-        <w:rPr>
-          <w:lang w:val="en-US"/>
-        </w:rPr>
-        <w:t xml:space="preserve">The </w:t>
-      </w:r>
-      <w:r>
-        <w:rPr>
-          <w:lang w:val="en-US"/>
-        </w:rPr>
-        <w:t xml:space="preserve">Headquarters of the Supreme High </w:t>
-      </w:r>
-      <w:r>
-        <w:rPr>
-          <w:lang w:val="en-US"/>
-        </w:rPr>
-        <w:t xml:space="preserve">Command </w:t>
-      </w:r>
-      <w:r>
-        <w:rPr>
-          <w:lang w:val="en-US"/>
-        </w:rPr>
-        <w:t>in</w:t>
-      </w:r>
-      <w:r>
-        <w:rPr>
-          <w:lang w:val="en-US"/>
-        </w:rPr>
-        <w:t xml:space="preserve"> wartime. The </w:t>
-      </w:r>
-      <w:r>
-        <w:rPr>
-          <w:lang w:val="en-US"/>
-        </w:rPr>
-        <w:t>Notian</w:t>
-      </w:r>
-      <w:r>
-        <w:rPr>
-          <w:lang w:val="en-US"/>
-        </w:rPr>
-        <w:t xml:space="preserve"> General Staff is charged with the basic military planning for the </w:t>
-      </w:r>
-      <w:r>
-        <w:rPr>
-          <w:lang w:val="en-US"/>
-        </w:rPr>
-        <w:t>Notian</w:t>
-      </w:r>
-      <w:r>
-        <w:rPr>
-          <w:lang w:val="en-US"/>
-        </w:rPr>
-        <w:t xml:space="preserve"> Armed Forces, both in peace and war. The military services, the military districts, and the Groups of Forces outside </w:t>
-      </w:r>
-      <w:r>
-        <w:rPr>
-          <w:lang w:val="en-US"/>
-        </w:rPr>
-        <w:t xml:space="preserve">Notia </w:t>
-      </w:r>
-      <w:r>
-        <w:rPr>
-          <w:lang w:val="en-US"/>
-        </w:rPr>
-        <w:t>report to the Minister of Defense through the General Staff in peace</w:t>
-      </w:r>
-      <w:r>
-        <w:rPr>
-          <w:lang w:val="en-US"/>
-        </w:rPr>
-        <w:t>time. In wartime, field forces)</w:t>
+        <w:t>field forces)</w:t>
       </w:r>
       <w:r>
         <w:rPr>
@@ -11499,7 +11745,6 @@
         <w:rPr>
           <w:lang w:val="en-US"/>
         </w:rPr>
-        <w:lastRenderedPageBreak/>
         <w:t>Communications</w:t>
       </w:r>
     </w:p>

</xml_diff>

<commit_message>
chg: Finished OPAC VID intrep-004 about the Notian Navy
</commit_message>
<xml_diff>
--- a/INTEL/VID INTREP OPAC-00X_Notia_as_candidate_for_Air_attack v0.2 WIP.docx
+++ b/INTEL/VID INTREP OPAC-00X_Notia_as_candidate_for_Air_attack v0.2 WIP.docx
@@ -2613,6 +2613,40 @@
     </w:p>
     <w:p>
       <w:pPr>
+        <w:pStyle w:val="Ingenmellomrom"/>
+        <w:rPr>
+          <w:lang w:val="en-US"/>
+        </w:rPr>
+      </w:pPr>
+      <w:r>
+        <w:rPr>
+          <w:lang w:val="en-US"/>
+        </w:rPr>
+        <w:t>The Notian Navy is described in INTREP VID OPAC-004 Notian Navy.</w:t>
+      </w:r>
+    </w:p>
+    <w:p>
+      <w:pPr>
+        <w:pStyle w:val="Ingenmellomrom"/>
+        <w:rPr>
+          <w:lang w:val="en-US"/>
+        </w:rPr>
+      </w:pPr>
+      <w:r>
+        <w:rPr>
+          <w:lang w:val="en-US"/>
+        </w:rPr>
+        <w:t>During the cold war, the Notian Navy had a higher focus on submarines</w:t>
+      </w:r>
+      <w:r>
+        <w:rPr>
+          <w:lang w:val="en-US"/>
+        </w:rPr>
+        <w:t>, but today the large majority of submarines are not in active duty. Only the Kilo submarines mentioned in INTREP VID OPAC-004 Notian Navy are the ones in active duty.</w:t>
+      </w:r>
+    </w:p>
+    <w:p>
+      <w:pPr>
         <w:pStyle w:val="Overskrift4"/>
       </w:pPr>
       <w:r>
@@ -2651,7 +2685,13 @@
         <w:rPr>
           <w:lang w:val="en-US"/>
         </w:rPr>
-        <w:t xml:space="preserve">  Corps HQ consist of a building for the leadership of the Corps, and a current operations building. This is the rear headquarter when the Corps is deployed to the field and will assume command and control if the Corps field HQ are neutralized. If the HQ is destroyed and the Corps HQ are both neutralized the Corps will be unable to conduct offensive operations, and it is likely that units will end up in positions where they should not be in causing either traffic jams or exposure of units to dangerous positions.</w:t>
+        <w:t xml:space="preserve"> </w:t>
+      </w:r>
+      <w:r>
+        <w:rPr>
+          <w:lang w:val="en-US"/>
+        </w:rPr>
+        <w:t>Corps HQ consist of a building for the leadership of the Corps, and a current operations building. This is the rear headquarter when the Corps is deployed to the field and will assume command and control if the Corps field HQ are neutralized. If the HQ is destroyed and the Corps HQ are both neutralized the Corps will be unable to conduct offensive operations, and it is likely that units will end up in positions where they should not be in causing either traffic jams or exposure of units to dangerous positions.</w:t>
       </w:r>
     </w:p>
     <w:p>
@@ -2744,7 +2784,13 @@
         <w:rPr>
           <w:lang w:val="en-US"/>
         </w:rPr>
-        <w:t xml:space="preserve">  Corps HQ consist of a building for the leadership of the Corps, and a current operations building. This is the rear headquarter when the Corps is deployed to the field and will assume command and control if the Corps field HQ are neutralized. If the HQ is destroyed and the Corps HQ are both neutralized the Corps will be unable to conduct offensive operations, and it is likely that units will end up in positions where they should not be in causing either traffic jams or exposure of units to dangerous positions.</w:t>
+        <w:t xml:space="preserve"> </w:t>
+      </w:r>
+      <w:r>
+        <w:rPr>
+          <w:lang w:val="en-US"/>
+        </w:rPr>
+        <w:t>Corps HQ consist of a building for the leadership of the Corps, and a current operations building. This is the rear headquarter when the Corps is deployed to the field and will assume command and control if the Corps field HQ are neutralized. If the HQ is destroyed and the Corps HQ are both neutralized the Corps will be unable to conduct offensive operations, and it is likely that units will end up in positions where they should not be in causing either traffic jams or exposure of units to dangerous positions.</w:t>
       </w:r>
     </w:p>
     <w:p>
@@ -2794,7 +2840,20 @@
         <w:rPr>
           <w:lang w:val="en-US"/>
         </w:rPr>
-        <w:t xml:space="preserve">  Corps HQ consist of a building for the leadership of the Corps, and a current operations building. This is the rear headquarter when the Corps is deployed to the field and will assume command and control if the Corps field HQ are neutralized. If the HQ is destroyed and the Corps HQ are both neutralized the Corps will be unable to conduct offensive operations, and it is likely that units will end up in positions where they should not be in causing either traffic jams or exposure of units to dangerous positions.</w:t>
+        <w:t xml:space="preserve"> </w:t>
+      </w:r>
+      <w:r>
+        <w:rPr>
+          <w:lang w:val="en-US"/>
+        </w:rPr>
+        <w:t xml:space="preserve">Corps HQ consist of a building for the leadership of the Corps, and a current operations building. This is the rear headquarter when the Corps is deployed to the field and will assume command and control if the Corps field HQ are neutralized. If the HQ is destroyed and the Corps HQ are both neutralized the Corps will be unable to conduct </w:t>
+      </w:r>
+      <w:r>
+        <w:rPr>
+          <w:lang w:val="en-US"/>
+        </w:rPr>
+        <w:lastRenderedPageBreak/>
+        <w:t>offensive operations, and it is likely that units will end up in positions where they should not be in causing either traffic jams or exposure of units to dangerous positions.</w:t>
       </w:r>
     </w:p>
     <w:p>

</xml_diff>

<commit_message>
chg: Added 4 targets (ADCC, SCC North, SCC South and AWACS relay station). Added to OPAC.miz, target list, CF tgt list, master intel CF, "Notia as candidate for air attack".
chg: Finished INTREP VID OPAC-002 - Notia IADS
</commit_message>
<xml_diff>
--- a/INTEL/VID INTREP OPAC-00X_Notia_as_candidate_for_Air_attack v0.2 WIP.docx
+++ b/INTEL/VID INTREP OPAC-00X_Notia_as_candidate_for_Air_attack v0.2 WIP.docx
@@ -3161,6 +3161,203 @@
     </w:p>
     <w:p>
       <w:pPr>
+        <w:pStyle w:val="Ingenmellomrom"/>
+        <w:rPr>
+          <w:lang w:val="en-US"/>
+        </w:rPr>
+      </w:pPr>
+    </w:p>
+    <w:p>
+      <w:pPr>
+        <w:pStyle w:val="Overskrift4"/>
+      </w:pPr>
+      <w:r>
+        <w:t>S</w:t>
+      </w:r>
+      <w:r>
+        <w:t>RNTGT108 – Air Defense Command Center (ADCC)</w:t>
+      </w:r>
+    </w:p>
+    <w:p>
+      <w:pPr>
+        <w:pStyle w:val="Ingenmellomrom"/>
+      </w:pPr>
+      <w:r>
+        <w:rPr>
+          <w:lang w:val="en-US"/>
+        </w:rPr>
+        <w:t xml:space="preserve">This is the central node of the </w:t>
+      </w:r>
+      <w:r>
+        <w:rPr>
+          <w:lang w:val="en-US"/>
+        </w:rPr>
+        <w:t xml:space="preserve">Notian </w:t>
+      </w:r>
+      <w:r>
+        <w:rPr>
+          <w:lang w:val="en-US"/>
+        </w:rPr>
+        <w:t>IADS.</w:t>
+      </w:r>
+    </w:p>
+    <w:p>
+      <w:pPr>
+        <w:pStyle w:val="Ingenmellomrom"/>
+        <w:rPr>
+          <w:lang w:val="en-US"/>
+        </w:rPr>
+      </w:pPr>
+      <w:r>
+        <w:rPr>
+          <w:lang w:val="en-US"/>
+        </w:rPr>
+        <w:t>The air defense command centre coordinates all parts of the IADS and make sure to give orders and information to the relevant participants.</w:t>
+      </w:r>
+    </w:p>
+    <w:p>
+      <w:pPr>
+        <w:pStyle w:val="Ingenmellomrom"/>
+      </w:pPr>
+      <w:r>
+        <w:rPr>
+          <w:lang w:val="en-US"/>
+        </w:rPr>
+        <w:t xml:space="preserve">Destruction or disruption of the facility will have the effect that AWACS and GCI are not able to give vectors to air defense fighters, and that AWACS will not be able to function as a EWR for SAMs to stay hidden. </w:t>
+      </w:r>
+    </w:p>
+    <w:p>
+      <w:pPr>
+        <w:rPr>
+          <w:lang w:val="en-US"/>
+        </w:rPr>
+      </w:pPr>
+    </w:p>
+    <w:p>
+      <w:pPr>
+        <w:pStyle w:val="Overskrift4"/>
+      </w:pPr>
+      <w:r>
+        <w:lastRenderedPageBreak/>
+        <w:t>S</w:t>
+      </w:r>
+      <w:r>
+        <w:t>RNTGT109 – Sector Command Center North (SCC North)</w:t>
+      </w:r>
+    </w:p>
+    <w:p>
+      <w:pPr>
+        <w:rPr>
+          <w:lang w:val="en-US"/>
+        </w:rPr>
+      </w:pPr>
+      <w:r>
+        <w:rPr>
+          <w:lang w:val="en-US"/>
+        </w:rPr>
+        <w:t>The sector command center is the centralized area where an air defense sector is controlled. All SAMs and EWRs in a region will be connected to the sector command center.</w:t>
+      </w:r>
+      <w:r>
+        <w:rPr>
+          <w:lang w:val="en-US"/>
+        </w:rPr>
+        <w:t xml:space="preserve"> Destruction of the SCC will have the effect that SAMs will not recive data from the EWRs and do not know when active their radar and missiles. SAMs will either be active all the time, or completely off by destructon of the SCC.</w:t>
+      </w:r>
+    </w:p>
+    <w:p>
+      <w:r>
+        <w:rPr>
+          <w:lang w:val="en-US"/>
+        </w:rPr>
+        <w:t>It is assessed as LIKELY that Notia have a backup SCC North somewhere, but this is of the time of the writing not known. It will take 12-24 hours to activate the backup SCC if the primary SCC is achieved.</w:t>
+      </w:r>
+    </w:p>
+    <w:p>
+      <w:pPr>
+        <w:pStyle w:val="Overskrift4"/>
+      </w:pPr>
+      <w:r>
+        <w:t>S</w:t>
+      </w:r>
+      <w:r>
+        <w:t>RNTGT110 – Sector Command Center South (SCC South)</w:t>
+      </w:r>
+    </w:p>
+    <w:p>
+      <w:pPr>
+        <w:rPr>
+          <w:lang w:val="en-US"/>
+        </w:rPr>
+      </w:pPr>
+      <w:r>
+        <w:rPr>
+          <w:lang w:val="en-US"/>
+        </w:rPr>
+        <w:t>The sector command center is the centralized area where an air defense sector is controlled. All SAMs and EWRs in a region will be connected to the sector command center.</w:t>
+      </w:r>
+      <w:r>
+        <w:rPr>
+          <w:lang w:val="en-US"/>
+        </w:rPr>
+        <w:t xml:space="preserve"> Destruction of the SCC will have the effect that SAMs will not recive data from the EWRs and do not know when active their radar and missiles. SAMs will either be active all the time, or completely off by destructon of the SCC.</w:t>
+      </w:r>
+    </w:p>
+    <w:p>
+      <w:r>
+        <w:rPr>
+          <w:lang w:val="en-US"/>
+        </w:rPr>
+        <w:t>It is assessed as LIKELY that Notia have a backup SCC South somewhere, but this is of the time of the writing not known.  It will take 12-24 hours to activate the backup SCC if the primary SCC is achieved.</w:t>
+      </w:r>
+    </w:p>
+    <w:p>
+      <w:pPr>
+        <w:rPr>
+          <w:lang w:val="en-US"/>
+        </w:rPr>
+      </w:pPr>
+    </w:p>
+    <w:p>
+      <w:pPr>
+        <w:pStyle w:val="Overskrift4"/>
+      </w:pPr>
+      <w:r>
+        <w:t>S</w:t>
+      </w:r>
+      <w:r>
+        <w:t>RNTGT111 – AWACS Connection Node</w:t>
+      </w:r>
+    </w:p>
+    <w:p>
+      <w:pPr>
+        <w:rPr>
+          <w:lang w:val="en-US"/>
+        </w:rPr>
+      </w:pPr>
+      <w:r>
+        <w:rPr>
+          <w:lang w:val="en-US"/>
+        </w:rPr>
+        <w:t>When AWACS are fly, the can provide coverage to the IADS network and function as an EWR. In order to send the data to the ADCC, AWACS aircrafts rely on the AWACS connection node. On destruction, AWACS aircraft will not be able to transmit information into the IADS network.</w:t>
+      </w:r>
+    </w:p>
+    <w:p>
+      <w:pPr>
+        <w:rPr>
+          <w:lang w:val="en-US"/>
+        </w:rPr>
+      </w:pPr>
+    </w:p>
+    <w:p>
+      <w:pPr>
+        <w:pStyle w:val="Ingenmellomrom"/>
+        <w:rPr>
+          <w:lang w:val="en-US"/>
+        </w:rPr>
+      </w:pPr>
+    </w:p>
+    <w:p>
+      <w:pPr>
         <w:rPr>
           <w:lang w:val="en-US"/>
         </w:rPr>
@@ -3291,37 +3488,37 @@
         <w:pStyle w:val="Overskrift4"/>
       </w:pPr>
       <w:r>
+        <w:t>SRNTGT022</w:t>
+      </w:r>
+      <w:r>
+        <w:tab/>
+      </w:r>
+      <w:r>
+        <w:tab/>
+      </w:r>
+      <w:r>
+        <w:t>Ostrovnoy Navy Station</w:t>
+      </w:r>
+    </w:p>
+    <w:p>
+      <w:pPr>
+        <w:rPr>
+          <w:lang w:val="en-US"/>
+        </w:rPr>
+      </w:pPr>
+      <w:r>
+        <w:rPr>
+          <w:lang w:val="en-US"/>
+        </w:rPr>
+        <w:t xml:space="preserve">Ostrovnoy Navy Station is a secondary port facility used by the Notian Surface navy. The area are used for resupply, rest and recovery between missions. Maintenance of vessels are conducted here. Due to the greater distance to hostile nations, it is assessed to be a safer area to operate in. </w:t>
+      </w:r>
+    </w:p>
+    <w:p>
+      <w:pPr>
+        <w:pStyle w:val="Overskrift4"/>
+      </w:pPr>
+      <w:r>
         <w:lastRenderedPageBreak/>
-        <w:t>SRNTGT022</w:t>
-      </w:r>
-      <w:r>
-        <w:tab/>
-      </w:r>
-      <w:r>
-        <w:tab/>
-      </w:r>
-      <w:r>
-        <w:t>Ostrovnoy Navy Station</w:t>
-      </w:r>
-    </w:p>
-    <w:p>
-      <w:pPr>
-        <w:rPr>
-          <w:lang w:val="en-US"/>
-        </w:rPr>
-      </w:pPr>
-      <w:r>
-        <w:rPr>
-          <w:lang w:val="en-US"/>
-        </w:rPr>
-        <w:t xml:space="preserve">Ostrovnoy Navy Station is a secondary port facility used by the Notian Surface navy. The area are used for resupply, rest and recovery between missions. Maintenance of vessels are conducted here. Due to the greater distance to hostile nations, it is assessed to be a safer area to operate in. </w:t>
-      </w:r>
-    </w:p>
-    <w:p>
-      <w:pPr>
-        <w:pStyle w:val="Overskrift4"/>
-      </w:pPr>
-      <w:r>
         <w:t>SRNTGT023</w:t>
       </w:r>
       <w:r>
@@ -3629,7 +3826,14 @@
         <w:rPr>
           <w:lang w:val="en-US"/>
         </w:rPr>
-        <w:t>The Vaydaguba Radio Mast is part of Notian Navy’s long range command and control of surface vessels and submarines at sea. Destruction of the radio mast reduces the ability command and control surface vessels and submarines causing them to be less aggressive, and have an increased chance of returning to friendly waters.</w:t>
+        <w:t xml:space="preserve">The Vaydaguba Radio Mast is part of Notian Navy’s long range command and control of surface vessels and submarines at sea. Destruction of the radio mast reduces the ability </w:t>
+      </w:r>
+      <w:r>
+        <w:rPr>
+          <w:lang w:val="en-US"/>
+        </w:rPr>
+        <w:lastRenderedPageBreak/>
+        <w:t>command and control surface vessels and submarines causing them to be less aggressive, and have an increased chance of returning to friendly waters.</w:t>
       </w:r>
     </w:p>
     <w:p>
@@ -3932,14 +4136,7 @@
           <w:lang w:val="en-US"/>
         </w:rPr>
         <w:br/>
-        <w:t>Emerging from Kambiland’s mountainous border regions, The Dawn’s Vengeance wages a relentless campaign to restore the territory they claim was taken by Finland generations ago. Drawing support from local tribes and nationalist movements, they orchestrate daring cross-</w:t>
-      </w:r>
-      <w:r>
-        <w:rPr>
-          <w:lang w:val="en-US"/>
-        </w:rPr>
-        <w:lastRenderedPageBreak/>
-        <w:t xml:space="preserve">border raids designed to destabilize Finnish control over the contested area. Although they portray themselves as freedom fighters for Kambiland’s sovereignty, their activities occasionally draw international condemnation for their willingness to use violent tactics. At the helm of The Dawn’s Vengeance is the enigmatic </w:t>
+        <w:t xml:space="preserve">Emerging from Kambiland’s mountainous border regions, The Dawn’s Vengeance wages a relentless campaign to restore the territory they claim was taken by Finland generations ago. Drawing support from local tribes and nationalist movements, they orchestrate daring cross-border raids designed to destabilize Finnish control over the contested area. Although they portray themselves as freedom fighters for Kambiland’s sovereignty, their activities occasionally draw international condemnation for their willingness to use violent tactics. At the helm of The Dawn’s Vengeance is the enigmatic </w:t>
       </w:r>
       <w:r>
         <w:rPr>
@@ -4763,14 +4960,7 @@
         <w:rPr>
           <w:lang w:val="en-US"/>
         </w:rPr>
-        <w:t xml:space="preserve">link-up with the fuel trucks and </w:t>
-      </w:r>
-      <w:r>
-        <w:rPr>
-          <w:lang w:val="en-US"/>
-        </w:rPr>
-        <w:lastRenderedPageBreak/>
-        <w:t xml:space="preserve">the ammo trucks with the warheads before launch and if stage 2 and 3 is conducted without warning or indication, then warning time is reduced. </w:t>
+        <w:t xml:space="preserve">link-up with the fuel trucks and the ammo trucks with the warheads before launch and if stage 2 and 3 is conducted without warning or indication, then warning time is reduced. </w:t>
       </w:r>
     </w:p>
     <w:p>
@@ -4840,6 +5030,7 @@
         <w:rPr>
           <w:lang w:val="en-US"/>
         </w:rPr>
+        <w:lastRenderedPageBreak/>
         <w:t xml:space="preserve">Fuel truck loading rocket fuel and joining up with SCUD BN in field </w:t>
       </w:r>
       <w:r>
@@ -5478,83 +5669,83 @@
         <w:pStyle w:val="Overskrift4"/>
       </w:pPr>
       <w:r>
+        <w:t>SRNTGT078</w:t>
+      </w:r>
+      <w:r>
+        <w:tab/>
+      </w:r>
+      <w:r>
+        <w:tab/>
+      </w:r>
+      <w:r>
+        <w:t>Military Clothing supplier</w:t>
+      </w:r>
+    </w:p>
+    <w:p>
+      <w:pPr>
+        <w:rPr>
+          <w:lang w:val="en-US"/>
+        </w:rPr>
+      </w:pPr>
+      <w:r>
+        <w:rPr>
+          <w:lang w:val="en-US"/>
+        </w:rPr>
+        <w:t xml:space="preserve">Clothing supply for </w:t>
+      </w:r>
+      <w:r>
+        <w:rPr>
+          <w:lang w:val="en-US"/>
+        </w:rPr>
+        <w:t>Army and Navy</w:t>
+      </w:r>
+      <w:r>
+        <w:rPr>
+          <w:lang w:val="en-US"/>
+        </w:rPr>
+        <w:t xml:space="preserve"> for harsh weather conditions</w:t>
+      </w:r>
+      <w:r>
+        <w:rPr>
+          <w:lang w:val="en-US"/>
+        </w:rPr>
+        <w:t>. Destruction of facility will lower morale (skill level) among affected troops.</w:t>
+      </w:r>
+    </w:p>
+    <w:p>
+      <w:pPr>
+        <w:pStyle w:val="Overskrift2"/>
+        <w:rPr>
+          <w:lang w:val="en-US"/>
+        </w:rPr>
+      </w:pPr>
+      <w:r>
+        <w:rPr>
+          <w:lang w:val="en-US"/>
+        </w:rPr>
+        <w:t>Shelter</w:t>
+      </w:r>
+    </w:p>
+    <w:p>
+      <w:pPr>
+        <w:pStyle w:val="Ingenmellomrom"/>
+        <w:rPr>
+          <w:lang w:val="en-US"/>
+        </w:rPr>
+      </w:pPr>
+    </w:p>
+    <w:p>
+      <w:pPr>
+        <w:pStyle w:val="Overskrift2"/>
+        <w:rPr>
+          <w:lang w:val="en-US"/>
+        </w:rPr>
+      </w:pPr>
+      <w:r>
+        <w:rPr>
+          <w:lang w:val="en-US"/>
+        </w:rPr>
         <w:lastRenderedPageBreak/>
-        <w:t>SRNTGT078</w:t>
-      </w:r>
-      <w:r>
-        <w:tab/>
-      </w:r>
-      <w:r>
-        <w:tab/>
-      </w:r>
-      <w:r>
-        <w:t>Military Clothing supplier</w:t>
-      </w:r>
-    </w:p>
-    <w:p>
-      <w:pPr>
-        <w:rPr>
-          <w:lang w:val="en-US"/>
-        </w:rPr>
-      </w:pPr>
-      <w:r>
-        <w:rPr>
-          <w:lang w:val="en-US"/>
-        </w:rPr>
-        <w:t xml:space="preserve">Clothing supply for </w:t>
-      </w:r>
-      <w:r>
-        <w:rPr>
-          <w:lang w:val="en-US"/>
-        </w:rPr>
-        <w:t>Army and Navy</w:t>
-      </w:r>
-      <w:r>
-        <w:rPr>
-          <w:lang w:val="en-US"/>
-        </w:rPr>
-        <w:t xml:space="preserve"> for harsh weather conditions</w:t>
-      </w:r>
-      <w:r>
-        <w:rPr>
-          <w:lang w:val="en-US"/>
-        </w:rPr>
-        <w:t>. Destruction of facility will lower morale (skill level) among affected troops.</w:t>
-      </w:r>
-    </w:p>
-    <w:p>
-      <w:pPr>
-        <w:pStyle w:val="Overskrift2"/>
-        <w:rPr>
-          <w:lang w:val="en-US"/>
-        </w:rPr>
-      </w:pPr>
-      <w:r>
-        <w:rPr>
-          <w:lang w:val="en-US"/>
-        </w:rPr>
-        <w:t>Shelter</w:t>
-      </w:r>
-    </w:p>
-    <w:p>
-      <w:pPr>
-        <w:pStyle w:val="Ingenmellomrom"/>
-        <w:rPr>
-          <w:lang w:val="en-US"/>
-        </w:rPr>
-      </w:pPr>
-    </w:p>
-    <w:p>
-      <w:pPr>
-        <w:pStyle w:val="Overskrift2"/>
-        <w:rPr>
-          <w:lang w:val="en-US"/>
-        </w:rPr>
-      </w:pPr>
-      <w:r>
-        <w:rPr>
-          <w:lang w:val="en-US"/>
-        </w:rPr>
         <w:t>Public</w:t>
       </w:r>
       <w:r>
@@ -5880,65 +6071,65 @@
         <w:rPr>
           <w:lang w:val="en-US"/>
         </w:rPr>
+        <w:t>Information</w:t>
+      </w:r>
+    </w:p>
+    <w:p>
+      <w:pPr>
+        <w:pStyle w:val="Ingenmellomrom"/>
+        <w:rPr>
+          <w:lang w:val="en-US"/>
+        </w:rPr>
+      </w:pPr>
+      <w:r>
+        <w:rPr>
+          <w:lang w:val="en-US"/>
+        </w:rPr>
+        <w:t>NSTR</w:t>
+      </w:r>
+    </w:p>
+    <w:p>
+      <w:pPr>
+        <w:pStyle w:val="Ingenmellomrom"/>
+        <w:rPr>
+          <w:lang w:val="en-US"/>
+        </w:rPr>
+      </w:pPr>
+    </w:p>
+    <w:p>
+      <w:pPr>
+        <w:pStyle w:val="Overskrift2"/>
+        <w:rPr>
+          <w:lang w:val="en-US"/>
+        </w:rPr>
+      </w:pPr>
+      <w:r>
+        <w:rPr>
+          <w:lang w:val="en-US"/>
+        </w:rPr>
+        <w:t>Summary</w:t>
+      </w:r>
+    </w:p>
+    <w:p>
+      <w:pPr>
+        <w:pStyle w:val="Ingenmellomrom"/>
+        <w:rPr>
+          <w:lang w:val="en-US"/>
+        </w:rPr>
+      </w:pPr>
+    </w:p>
+    <w:p>
+      <w:pPr>
+        <w:pStyle w:val="Overskrift1"/>
+        <w:rPr>
+          <w:lang w:val="en-US"/>
+        </w:rPr>
+      </w:pPr>
+      <w:r>
+        <w:rPr>
+          <w:lang w:val="en-US"/>
+        </w:rPr>
         <w:lastRenderedPageBreak/>
-        <w:t>Information</w:t>
-      </w:r>
-    </w:p>
-    <w:p>
-      <w:pPr>
-        <w:pStyle w:val="Ingenmellomrom"/>
-        <w:rPr>
-          <w:lang w:val="en-US"/>
-        </w:rPr>
-      </w:pPr>
-      <w:r>
-        <w:rPr>
-          <w:lang w:val="en-US"/>
-        </w:rPr>
-        <w:t>NSTR</w:t>
-      </w:r>
-    </w:p>
-    <w:p>
-      <w:pPr>
-        <w:pStyle w:val="Ingenmellomrom"/>
-        <w:rPr>
-          <w:lang w:val="en-US"/>
-        </w:rPr>
-      </w:pPr>
-    </w:p>
-    <w:p>
-      <w:pPr>
-        <w:pStyle w:val="Overskrift2"/>
-        <w:rPr>
-          <w:lang w:val="en-US"/>
-        </w:rPr>
-      </w:pPr>
-      <w:r>
-        <w:rPr>
-          <w:lang w:val="en-US"/>
-        </w:rPr>
-        <w:t>Summary</w:t>
-      </w:r>
-    </w:p>
-    <w:p>
-      <w:pPr>
-        <w:pStyle w:val="Ingenmellomrom"/>
-        <w:rPr>
-          <w:lang w:val="en-US"/>
-        </w:rPr>
-      </w:pPr>
-    </w:p>
-    <w:p>
-      <w:pPr>
-        <w:pStyle w:val="Overskrift1"/>
-        <w:rPr>
-          <w:lang w:val="en-US"/>
-        </w:rPr>
-      </w:pPr>
-      <w:r>
-        <w:rPr>
-          <w:lang w:val="en-US"/>
-        </w:rPr>
         <w:t>Infrastructure</w:t>
       </w:r>
     </w:p>
@@ -6226,56 +6417,56 @@
         <w:pStyle w:val="Overskrift4"/>
       </w:pPr>
       <w:r>
+        <w:t>SRNTGT087</w:t>
+      </w:r>
+      <w:r>
+        <w:tab/>
+      </w:r>
+      <w:r>
+        <w:tab/>
+      </w:r>
+      <w:r>
+        <w:t>Tuloma Powerplant</w:t>
+      </w:r>
+    </w:p>
+    <w:p>
+      <w:pPr>
+        <w:rPr>
+          <w:lang w:val="en-US"/>
+        </w:rPr>
+      </w:pPr>
+      <w:r>
+        <w:rPr>
+          <w:lang w:val="en-US"/>
+        </w:rPr>
+        <w:t>Coal Powerplant</w:t>
+      </w:r>
+      <w:r>
+        <w:rPr>
+          <w:lang w:val="en-US"/>
+        </w:rPr>
+        <w:t xml:space="preserve"> supplying the </w:t>
+      </w:r>
+      <w:r>
+        <w:rPr>
+          <w:lang w:val="en-US"/>
+        </w:rPr>
+        <w:t>nearby industry and Murmansk international airport. Destruction or disturbance to the powerplant will cause air activity at Murmansk International airport to reduce activity by 50%.</w:t>
+      </w:r>
+    </w:p>
+    <w:p>
+      <w:pPr>
+        <w:rPr>
+          <w:lang w:val="en-US"/>
+        </w:rPr>
+      </w:pPr>
+    </w:p>
+    <w:p>
+      <w:pPr>
+        <w:pStyle w:val="Overskrift4"/>
+      </w:pPr>
+      <w:r>
         <w:lastRenderedPageBreak/>
-        <w:t>SRNTGT087</w:t>
-      </w:r>
-      <w:r>
-        <w:tab/>
-      </w:r>
-      <w:r>
-        <w:tab/>
-      </w:r>
-      <w:r>
-        <w:t>Tuloma Powerplant</w:t>
-      </w:r>
-    </w:p>
-    <w:p>
-      <w:pPr>
-        <w:rPr>
-          <w:lang w:val="en-US"/>
-        </w:rPr>
-      </w:pPr>
-      <w:r>
-        <w:rPr>
-          <w:lang w:val="en-US"/>
-        </w:rPr>
-        <w:t>Coal Powerplant</w:t>
-      </w:r>
-      <w:r>
-        <w:rPr>
-          <w:lang w:val="en-US"/>
-        </w:rPr>
-        <w:t xml:space="preserve"> supplying the </w:t>
-      </w:r>
-      <w:r>
-        <w:rPr>
-          <w:lang w:val="en-US"/>
-        </w:rPr>
-        <w:t>nearby industry and Murmansk international airport. Destruction or disturbance to the powerplant will cause air activity at Murmansk International airport to reduce activity by 50%.</w:t>
-      </w:r>
-    </w:p>
-    <w:p>
-      <w:pPr>
-        <w:rPr>
-          <w:lang w:val="en-US"/>
-        </w:rPr>
-      </w:pPr>
-    </w:p>
-    <w:p>
-      <w:pPr>
-        <w:pStyle w:val="Overskrift4"/>
-      </w:pPr>
-      <w:r>
         <w:t>SRNTGT028 – Apatity Powerplant 1</w:t>
       </w:r>
     </w:p>
@@ -6512,7 +6703,6 @@
         <w:rPr>
           <w:lang w:val="en-US"/>
         </w:rPr>
-        <w:lastRenderedPageBreak/>
         <w:t>Railroads</w:t>
       </w:r>
     </w:p>
@@ -6584,7 +6774,14 @@
         <w:rPr>
           <w:lang w:val="en-US"/>
         </w:rPr>
-        <w:t xml:space="preserve"> Destroying the railway junctions will prevent train traffic NORTH-SOUTH to/from Murmansk and Severomorsk. </w:t>
+        <w:t xml:space="preserve"> Destroying the railway junctions will prevent train traffic NORTH-SOUTH to/from Murmansk </w:t>
+      </w:r>
+      <w:r>
+        <w:rPr>
+          <w:lang w:val="en-US"/>
+        </w:rPr>
+        <w:lastRenderedPageBreak/>
+        <w:t xml:space="preserve">and Severomorsk. </w:t>
       </w:r>
       <w:r>
         <w:rPr>
@@ -7047,6 +7244,7 @@
         <w:rPr>
           <w:lang w:val="en-US"/>
         </w:rPr>
+        <w:lastRenderedPageBreak/>
         <w:t xml:space="preserve">4x 2000 Ibs bombs will render the runway </w:t>
       </w:r>
       <w:r>
@@ -7606,6 +7804,7 @@
         <w:rPr>
           <w:lang w:val="en-US"/>
         </w:rPr>
+        <w:lastRenderedPageBreak/>
         <w:t>System Essentials</w:t>
       </w:r>
     </w:p>
@@ -15790,7 +15989,6 @@
   <w:style w:type="character" w:default="1" w:styleId="Standardskriftforavsnitt">
     <w:name w:val="Default Paragraph Font"/>
     <w:uiPriority w:val="1"/>
-    <w:semiHidden/>
     <w:unhideWhenUsed/>
   </w:style>
   <w:style w:type="table" w:default="1" w:styleId="Vanligtabell">

</xml_diff>

<commit_message>
chg: Added 4 targets (Air Division HQs) to OPAC.miz, JTL, OPAC DPIs for CF, updated introductionary brief, updated DPIs for target folder, continued work on OPAC_VID_INTREP-002 Notian Air Assets
</commit_message>
<xml_diff>
--- a/INTEL/VID INTREP OPAC-00X_Notia_as_candidate_for_Air_attack v0.2 WIP.docx
+++ b/INTEL/VID INTREP OPAC-00X_Notia_as_candidate_for_Air_attack v0.2 WIP.docx
@@ -3261,7 +3261,31 @@
         <w:rPr>
           <w:lang w:val="en-US"/>
         </w:rPr>
-        <w:t xml:space="preserve"> Destruction of the SCC will have the effect that SAMs will not recive data from the EWRs and do not know when active their radar and missiles. SAMs will either be active all the time, or completely off by destructon of the SCC.</w:t>
+        <w:t xml:space="preserve"> Destruction of the SCC will have the effect that SAMs will not </w:t>
+      </w:r>
+      <w:r>
+        <w:rPr>
+          <w:lang w:val="en-US"/>
+        </w:rPr>
+        <w:t>receive</w:t>
+      </w:r>
+      <w:r>
+        <w:rPr>
+          <w:lang w:val="en-US"/>
+        </w:rPr>
+        <w:t xml:space="preserve"> data from the EWRs and do not know when active their radar and missiles. SAMs will either be active all the time, or completely off by </w:t>
+      </w:r>
+      <w:r>
+        <w:rPr>
+          <w:lang w:val="en-US"/>
+        </w:rPr>
+        <w:t>destruction</w:t>
+      </w:r>
+      <w:r>
+        <w:rPr>
+          <w:lang w:val="en-US"/>
+        </w:rPr>
+        <w:t xml:space="preserve"> of the SCC.</w:t>
       </w:r>
     </w:p>
     <w:p>
@@ -3299,7 +3323,31 @@
         <w:rPr>
           <w:lang w:val="en-US"/>
         </w:rPr>
-        <w:t xml:space="preserve"> Destruction of the SCC will have the effect that SAMs will not recive data from the EWRs and do not know when active their radar and missiles. SAMs will either be active all the time, or completely off by destructon of the SCC.</w:t>
+        <w:t xml:space="preserve"> Destruction of the SCC will have the effect that SAMs will not </w:t>
+      </w:r>
+      <w:r>
+        <w:rPr>
+          <w:lang w:val="en-US"/>
+        </w:rPr>
+        <w:t>receive</w:t>
+      </w:r>
+      <w:r>
+        <w:rPr>
+          <w:lang w:val="en-US"/>
+        </w:rPr>
+        <w:t xml:space="preserve"> data from the EWRs and do not know when active their radar and missiles. SAMs will either be active all the time, or completely off by </w:t>
+      </w:r>
+      <w:r>
+        <w:rPr>
+          <w:lang w:val="en-US"/>
+        </w:rPr>
+        <w:t>destruction</w:t>
+      </w:r>
+      <w:r>
+        <w:rPr>
+          <w:lang w:val="en-US"/>
+        </w:rPr>
+        <w:t xml:space="preserve"> of the SCC.</w:t>
       </w:r>
     </w:p>
     <w:p>
@@ -3350,6 +3398,82 @@
     </w:p>
     <w:p>
       <w:pPr>
+        <w:pStyle w:val="Overskrift4"/>
+      </w:pPr>
+      <w:r>
+        <w:t>S</w:t>
+      </w:r>
+      <w:r>
+        <w:t xml:space="preserve">RNTGT112 – </w:t>
+      </w:r>
+      <w:r>
+        <w:t>40th Composite Maritime Aviation Division HQ</w:t>
+      </w:r>
+    </w:p>
+    <w:p>
+      <w:r>
+        <w:t>Air Division HQs plan and execute major Notian air operations. If destroyed, the squadrons belonging the division will not be able to participate in major air operations (COMAO/package operations). It will also reduce the ability to support the navy and army with air assets.</w:t>
+      </w:r>
+    </w:p>
+    <w:p>
+      <w:pPr>
+        <w:pStyle w:val="Overskrift4"/>
+      </w:pPr>
+      <w:r>
+        <w:t>S</w:t>
+      </w:r>
+      <w:r>
+        <w:t xml:space="preserve">RNTGT113 – </w:t>
+      </w:r>
+      <w:r>
+        <w:t>60th Air Division HQ</w:t>
+      </w:r>
+    </w:p>
+    <w:p>
+      <w:r>
+        <w:t>Air Division HQs plan and execute major Notian air operations. If destroyed, the squadrons belonging the division will not be able to participate in major air operations (COMAO/package operations). It will also reduce the ability to support the navy and army with air assets.</w:t>
+      </w:r>
+    </w:p>
+    <w:p>
+      <w:pPr>
+        <w:pStyle w:val="Overskrift4"/>
+      </w:pPr>
+      <w:r>
+        <w:t>S</w:t>
+      </w:r>
+      <w:r>
+        <w:t xml:space="preserve">RNTGT114 – </w:t>
+      </w:r>
+      <w:r>
+        <w:t>70th Air Division HQ</w:t>
+      </w:r>
+    </w:p>
+    <w:p>
+      <w:r>
+        <w:t>Air Division HQs plan and execute major Notian air operations. If destroyed, the squadrons belonging the division will not be able to participate in major air operations (COMAO/package operations). It will also reduce the ability to support the navy and army with air assets.</w:t>
+      </w:r>
+    </w:p>
+    <w:p>
+      <w:pPr>
+        <w:pStyle w:val="Overskrift4"/>
+      </w:pPr>
+      <w:r>
+        <w:t>S</w:t>
+      </w:r>
+      <w:r>
+        <w:t xml:space="preserve">RNTGT115 – </w:t>
+      </w:r>
+      <w:r>
+        <w:t>80th Air Support Division HQ</w:t>
+      </w:r>
+    </w:p>
+    <w:p>
+      <w:r>
+        <w:t>Air Division HQs plan and execute major Notian air operations. If destroyed, the squadrons belonging the division will not be able to participate in major air operations (COMAO/package operations). It will also reduce the ability to support the navy and army with air assets.</w:t>
+      </w:r>
+    </w:p>
+    <w:p>
+      <w:pPr>
         <w:pStyle w:val="Ingenmellomrom"/>
         <w:rPr>
           <w:lang w:val="en-US"/>
@@ -3518,250 +3642,250 @@
         <w:pStyle w:val="Overskrift4"/>
       </w:pPr>
       <w:r>
+        <w:t>SRNTGT023</w:t>
+      </w:r>
+      <w:r>
+        <w:tab/>
+      </w:r>
+      <w:r>
+        <w:tab/>
+      </w:r>
+      <w:r>
+        <w:t>Ostrovnoy Nav</w:t>
+      </w:r>
+      <w:r>
+        <w:t xml:space="preserve">al HQ Building </w:t>
+      </w:r>
+    </w:p>
+    <w:p>
+      <w:pPr>
+        <w:rPr>
+          <w:lang w:val="en-US"/>
+        </w:rPr>
+      </w:pPr>
+      <w:r>
+        <w:rPr>
+          <w:lang w:val="en-US"/>
+        </w:rPr>
+        <w:t>The HQ in Ostrovnoy is a headquarter for the surface fleet of the Notian Navy. Both current operations and future plans divisions reside in the same building.</w:t>
+      </w:r>
+    </w:p>
+    <w:p>
+      <w:pPr>
+        <w:rPr>
+          <w:lang w:val="en-US"/>
+        </w:rPr>
+      </w:pPr>
+      <w:r>
+        <w:rPr>
+          <w:lang w:val="en-US"/>
+        </w:rPr>
+        <w:t>Destruction of the building will reduce coordination between the different part of Notian Navy and make it harder to cooperate and do operations together. Coordination of air support by the Notian Air Force will also be hampered. Destruction of the building will also reduce Notian Navy development of tactics and reducing the offensive potential over time.</w:t>
+      </w:r>
+    </w:p>
+    <w:p>
+      <w:pPr>
+        <w:pStyle w:val="Overskrift4"/>
+      </w:pPr>
+      <w:r>
+        <w:t>SRNTGT006</w:t>
+      </w:r>
+      <w:r>
+        <w:tab/>
+      </w:r>
+      <w:r>
+        <w:tab/>
+      </w:r>
+      <w:r>
+        <w:t>Gadzniyevo dock</w:t>
+      </w:r>
+    </w:p>
+    <w:p>
+      <w:pPr>
+        <w:rPr>
+          <w:lang w:val="en-US"/>
+        </w:rPr>
+      </w:pPr>
+      <w:r>
+        <w:rPr>
+          <w:lang w:val="en-US"/>
+        </w:rPr>
+        <w:t xml:space="preserve">The Gadzniyevo </w:t>
+      </w:r>
+      <w:r>
+        <w:rPr>
+          <w:lang w:val="en-US"/>
+        </w:rPr>
+        <w:t>dock is</w:t>
+      </w:r>
+      <w:r>
+        <w:rPr>
+          <w:lang w:val="en-US"/>
+        </w:rPr>
+        <w:t xml:space="preserve"> a storage area for submarines</w:t>
+      </w:r>
+      <w:r>
+        <w:rPr>
+          <w:lang w:val="en-US"/>
+        </w:rPr>
+        <w:t xml:space="preserve"> and vessels</w:t>
+      </w:r>
+      <w:r>
+        <w:rPr>
+          <w:lang w:val="en-US"/>
+        </w:rPr>
+        <w:t xml:space="preserve"> not in active duty. There are no specific DPIs connected to this target, the entire dock area can be used for storage of old submarines.</w:t>
+      </w:r>
+    </w:p>
+    <w:p>
+      <w:pPr>
+        <w:pStyle w:val="Overskrift4"/>
+      </w:pPr>
+      <w:r>
+        <w:t>SRNTGT007</w:t>
+      </w:r>
+      <w:r>
+        <w:tab/>
+      </w:r>
+      <w:r>
+        <w:tab/>
+      </w:r>
+      <w:r>
+        <w:t>Snezhnogorsk dock</w:t>
+      </w:r>
+    </w:p>
+    <w:p>
+      <w:pPr>
+        <w:rPr>
+          <w:lang w:val="en-US"/>
+        </w:rPr>
+      </w:pPr>
+      <w:r>
+        <w:rPr>
+          <w:lang w:val="en-US"/>
+        </w:rPr>
+        <w:t xml:space="preserve">The Snezhnogorsk </w:t>
+      </w:r>
+      <w:r>
+        <w:rPr>
+          <w:lang w:val="en-US"/>
+        </w:rPr>
+        <w:t>dock is</w:t>
+      </w:r>
+      <w:r>
+        <w:rPr>
+          <w:lang w:val="en-US"/>
+        </w:rPr>
+        <w:t xml:space="preserve"> a storage area for submarines and vessels not in active duty. There are no specific DPIs connected to this target, the entire dock area can be used for storage of old submarines.</w:t>
+      </w:r>
+    </w:p>
+    <w:p>
+      <w:pPr>
+        <w:pStyle w:val="Overskrift4"/>
+      </w:pPr>
+      <w:r>
+        <w:t>SRNTGT008</w:t>
+      </w:r>
+      <w:r>
+        <w:tab/>
+      </w:r>
+      <w:r>
+        <w:tab/>
+      </w:r>
+      <w:r>
+        <w:t>Olenya Guba dock</w:t>
+      </w:r>
+    </w:p>
+    <w:p>
+      <w:pPr>
+        <w:rPr>
+          <w:lang w:val="en-US"/>
+        </w:rPr>
+      </w:pPr>
+      <w:r>
+        <w:rPr>
+          <w:lang w:val="en-US"/>
+        </w:rPr>
+        <w:t xml:space="preserve">The Olenya Guba </w:t>
+      </w:r>
+      <w:r>
+        <w:rPr>
+          <w:lang w:val="en-US"/>
+        </w:rPr>
+        <w:t>dock is</w:t>
+      </w:r>
+      <w:r>
+        <w:rPr>
+          <w:lang w:val="en-US"/>
+        </w:rPr>
+        <w:t xml:space="preserve"> a storage area for submarines and vessels not in active duty. There are no specific DPIs connected to this target, the entire dock area can be used for storage of old submarines.</w:t>
+      </w:r>
+    </w:p>
+    <w:p>
+      <w:pPr>
+        <w:rPr>
+          <w:lang w:val="en-US"/>
+        </w:rPr>
+      </w:pPr>
+    </w:p>
+    <w:p>
+      <w:pPr>
+        <w:pStyle w:val="Overskrift4"/>
+      </w:pPr>
+      <w:r>
+        <w:t>SRNTGT009</w:t>
+      </w:r>
+      <w:r>
+        <w:tab/>
+      </w:r>
+      <w:r>
+        <w:tab/>
+      </w:r>
+      <w:r>
+        <w:t>Polyarny Naval Base</w:t>
+      </w:r>
+    </w:p>
+    <w:p>
+      <w:pPr>
+        <w:rPr>
+          <w:lang w:val="en-US"/>
+        </w:rPr>
+      </w:pPr>
+      <w:r>
+        <w:rPr>
+          <w:lang w:val="en-US"/>
+        </w:rPr>
+        <w:t>Poyarny Naval Base is home to the surfacefleet of the Notian Navy. There are not specific DPIs conncected to the this target, the entire dock area can be used by vessels coming in for maintenance, repair or rest and recovery before new missions.</w:t>
+      </w:r>
+    </w:p>
+    <w:p>
+      <w:pPr>
+        <w:pStyle w:val="Ingenmellomrom"/>
+        <w:rPr>
+          <w:lang w:val="en-US"/>
+        </w:rPr>
+      </w:pPr>
+    </w:p>
+    <w:p>
+      <w:pPr>
+        <w:pStyle w:val="Ingenmellomrom"/>
+        <w:rPr>
+          <w:lang w:val="en-US"/>
+        </w:rPr>
+      </w:pPr>
+    </w:p>
+    <w:p>
+      <w:pPr>
+        <w:pStyle w:val="Overskrift2"/>
+        <w:rPr>
+          <w:lang w:val="en-US"/>
+        </w:rPr>
+      </w:pPr>
+      <w:r>
+        <w:rPr>
+          <w:lang w:val="en-US"/>
+        </w:rPr>
         <w:lastRenderedPageBreak/>
-        <w:t>SRNTGT023</w:t>
-      </w:r>
-      <w:r>
-        <w:tab/>
-      </w:r>
-      <w:r>
-        <w:tab/>
-      </w:r>
-      <w:r>
-        <w:t>Ostrovnoy Nav</w:t>
-      </w:r>
-      <w:r>
-        <w:t xml:space="preserve">al HQ Building </w:t>
-      </w:r>
-    </w:p>
-    <w:p>
-      <w:pPr>
-        <w:rPr>
-          <w:lang w:val="en-US"/>
-        </w:rPr>
-      </w:pPr>
-      <w:r>
-        <w:rPr>
-          <w:lang w:val="en-US"/>
-        </w:rPr>
-        <w:t>The HQ in Ostrovnoy is a headquarter for the surface fleet of the Notian Navy. Both current operations and future plans divisions reside in the same building.</w:t>
-      </w:r>
-    </w:p>
-    <w:p>
-      <w:pPr>
-        <w:rPr>
-          <w:lang w:val="en-US"/>
-        </w:rPr>
-      </w:pPr>
-      <w:r>
-        <w:rPr>
-          <w:lang w:val="en-US"/>
-        </w:rPr>
-        <w:t>Destruction of the building will reduce coordination between the different part of Notian Navy and make it harder to cooperate and do operations together. Coordination of air support by the Notian Air Force will also be hampered. Destruction of the building will also reduce Notian Navy development of tactics and reducing the offensive potential over time.</w:t>
-      </w:r>
-    </w:p>
-    <w:p>
-      <w:pPr>
-        <w:pStyle w:val="Overskrift4"/>
-      </w:pPr>
-      <w:r>
-        <w:t>SRNTGT006</w:t>
-      </w:r>
-      <w:r>
-        <w:tab/>
-      </w:r>
-      <w:r>
-        <w:tab/>
-      </w:r>
-      <w:r>
-        <w:t>Gadzniyevo dock</w:t>
-      </w:r>
-    </w:p>
-    <w:p>
-      <w:pPr>
-        <w:rPr>
-          <w:lang w:val="en-US"/>
-        </w:rPr>
-      </w:pPr>
-      <w:r>
-        <w:rPr>
-          <w:lang w:val="en-US"/>
-        </w:rPr>
-        <w:t xml:space="preserve">The Gadzniyevo </w:t>
-      </w:r>
-      <w:r>
-        <w:rPr>
-          <w:lang w:val="en-US"/>
-        </w:rPr>
-        <w:t>dock is</w:t>
-      </w:r>
-      <w:r>
-        <w:rPr>
-          <w:lang w:val="en-US"/>
-        </w:rPr>
-        <w:t xml:space="preserve"> a storage area for submarines</w:t>
-      </w:r>
-      <w:r>
-        <w:rPr>
-          <w:lang w:val="en-US"/>
-        </w:rPr>
-        <w:t xml:space="preserve"> and vessels</w:t>
-      </w:r>
-      <w:r>
-        <w:rPr>
-          <w:lang w:val="en-US"/>
-        </w:rPr>
-        <w:t xml:space="preserve"> not in active duty. There are no specific DPIs connected to this target, the entire dock area can be used for storage of old submarines.</w:t>
-      </w:r>
-    </w:p>
-    <w:p>
-      <w:pPr>
-        <w:pStyle w:val="Overskrift4"/>
-      </w:pPr>
-      <w:r>
-        <w:t>SRNTGT007</w:t>
-      </w:r>
-      <w:r>
-        <w:tab/>
-      </w:r>
-      <w:r>
-        <w:tab/>
-      </w:r>
-      <w:r>
-        <w:t>Snezhnogorsk dock</w:t>
-      </w:r>
-    </w:p>
-    <w:p>
-      <w:pPr>
-        <w:rPr>
-          <w:lang w:val="en-US"/>
-        </w:rPr>
-      </w:pPr>
-      <w:r>
-        <w:rPr>
-          <w:lang w:val="en-US"/>
-        </w:rPr>
-        <w:t xml:space="preserve">The Snezhnogorsk </w:t>
-      </w:r>
-      <w:r>
-        <w:rPr>
-          <w:lang w:val="en-US"/>
-        </w:rPr>
-        <w:t>dock is</w:t>
-      </w:r>
-      <w:r>
-        <w:rPr>
-          <w:lang w:val="en-US"/>
-        </w:rPr>
-        <w:t xml:space="preserve"> a storage area for submarines and vessels not in active duty. There are no specific DPIs connected to this target, the entire dock area can be used for storage of old submarines.</w:t>
-      </w:r>
-    </w:p>
-    <w:p>
-      <w:pPr>
-        <w:pStyle w:val="Overskrift4"/>
-      </w:pPr>
-      <w:r>
-        <w:t>SRNTGT008</w:t>
-      </w:r>
-      <w:r>
-        <w:tab/>
-      </w:r>
-      <w:r>
-        <w:tab/>
-      </w:r>
-      <w:r>
-        <w:t>Olenya Guba dock</w:t>
-      </w:r>
-    </w:p>
-    <w:p>
-      <w:pPr>
-        <w:rPr>
-          <w:lang w:val="en-US"/>
-        </w:rPr>
-      </w:pPr>
-      <w:r>
-        <w:rPr>
-          <w:lang w:val="en-US"/>
-        </w:rPr>
-        <w:t xml:space="preserve">The Olenya Guba </w:t>
-      </w:r>
-      <w:r>
-        <w:rPr>
-          <w:lang w:val="en-US"/>
-        </w:rPr>
-        <w:t>dock is</w:t>
-      </w:r>
-      <w:r>
-        <w:rPr>
-          <w:lang w:val="en-US"/>
-        </w:rPr>
-        <w:t xml:space="preserve"> a storage area for submarines and vessels not in active duty. There are no specific DPIs connected to this target, the entire dock area can be used for storage of old submarines.</w:t>
-      </w:r>
-    </w:p>
-    <w:p>
-      <w:pPr>
-        <w:rPr>
-          <w:lang w:val="en-US"/>
-        </w:rPr>
-      </w:pPr>
-    </w:p>
-    <w:p>
-      <w:pPr>
-        <w:pStyle w:val="Overskrift4"/>
-      </w:pPr>
-      <w:r>
-        <w:t>SRNTGT009</w:t>
-      </w:r>
-      <w:r>
-        <w:tab/>
-      </w:r>
-      <w:r>
-        <w:tab/>
-      </w:r>
-      <w:r>
-        <w:t>Polyarny Naval Base</w:t>
-      </w:r>
-    </w:p>
-    <w:p>
-      <w:pPr>
-        <w:rPr>
-          <w:lang w:val="en-US"/>
-        </w:rPr>
-      </w:pPr>
-      <w:r>
-        <w:rPr>
-          <w:lang w:val="en-US"/>
-        </w:rPr>
-        <w:t>Poyarny Naval Base is home to the surfacefleet of the Notian Navy. There are not specific DPIs conncected to the this target, the entire dock area can be used by vessels coming in for maintenance, repair or rest and recovery before new missions.</w:t>
-      </w:r>
-    </w:p>
-    <w:p>
-      <w:pPr>
-        <w:pStyle w:val="Ingenmellomrom"/>
-        <w:rPr>
-          <w:lang w:val="en-US"/>
-        </w:rPr>
-      </w:pPr>
-    </w:p>
-    <w:p>
-      <w:pPr>
-        <w:pStyle w:val="Ingenmellomrom"/>
-        <w:rPr>
-          <w:lang w:val="en-US"/>
-        </w:rPr>
-      </w:pPr>
-    </w:p>
-    <w:p>
-      <w:pPr>
-        <w:pStyle w:val="Overskrift2"/>
-        <w:rPr>
-          <w:lang w:val="en-US"/>
-        </w:rPr>
-      </w:pPr>
-      <w:r>
-        <w:rPr>
-          <w:lang w:val="en-US"/>
-        </w:rPr>
         <w:t>Command, Control and Communications</w:t>
       </w:r>
     </w:p>
@@ -3826,14 +3950,7 @@
         <w:rPr>
           <w:lang w:val="en-US"/>
         </w:rPr>
-        <w:t xml:space="preserve">The Vaydaguba Radio Mast is part of Notian Navy’s long range command and control of surface vessels and submarines at sea. Destruction of the radio mast reduces the ability </w:t>
-      </w:r>
-      <w:r>
-        <w:rPr>
-          <w:lang w:val="en-US"/>
-        </w:rPr>
-        <w:lastRenderedPageBreak/>
-        <w:t>command and control surface vessels and submarines causing them to be less aggressive, and have an increased chance of returning to friendly waters.</w:t>
+        <w:t>The Vaydaguba Radio Mast is part of Notian Navy’s long range command and control of surface vessels and submarines at sea. Destruction of the radio mast reduces the ability command and control surface vessels and submarines causing them to be less aggressive, and have an increased chance of returning to friendly waters.</w:t>
       </w:r>
     </w:p>
     <w:p>
@@ -4085,7 +4202,14 @@
           <w:lang w:val="en-US"/>
         </w:rPr>
         <w:br/>
-        <w:t xml:space="preserve">The Iron Resolve is a clandestine group operating along the northern frontier of Notia, driven by an unyielding commitment to reclaim the territory they believe was unjustly seized by Finland. They work covertly, engaging in calculated acts of sabotage and forming alliances with sympathetic factions determined to see the disputed lands returned. Though they often present themselves as patriotic liberators, their methods can be ruthless—targeting key border infrastructure and pressuring the Finnish authorities through a mix of propaganda and high-stakes incursions. The organization is led by the formidable </w:t>
+        <w:t xml:space="preserve">The Iron Resolve is a clandestine group operating along the northern frontier of Notia, driven by an unyielding commitment to reclaim the territory they believe was unjustly seized by </w:t>
+      </w:r>
+      <w:r>
+        <w:rPr>
+          <w:lang w:val="en-US"/>
+        </w:rPr>
+        <w:lastRenderedPageBreak/>
+        <w:t xml:space="preserve">Finland. They work covertly, engaging in calculated acts of sabotage and forming alliances with sympathetic factions determined to see the disputed lands returned. Though they often present themselves as patriotic liberators, their methods can be ruthless—targeting key border infrastructure and pressuring the Finnish authorities through a mix of propaganda and high-stakes incursions. The organization is led by the formidable </w:t>
       </w:r>
       <w:r>
         <w:rPr>
@@ -4647,6 +4771,7 @@
         <w:rPr>
           <w:lang w:val="en-US"/>
         </w:rPr>
+        <w:lastRenderedPageBreak/>
         <w:t>Precursor chemicals are</w:t>
       </w:r>
       <w:r>
@@ -5030,7 +5155,6 @@
         <w:rPr>
           <w:lang w:val="en-US"/>
         </w:rPr>
-        <w:lastRenderedPageBreak/>
         <w:t xml:space="preserve">Fuel truck loading rocket fuel and joining up with SCUD BN in field </w:t>
       </w:r>
       <w:r>
@@ -5542,6 +5666,7 @@
         <w:rPr>
           <w:lang w:val="en-US"/>
         </w:rPr>
+        <w:lastRenderedPageBreak/>
         <w:t>Population</w:t>
       </w:r>
     </w:p>
@@ -5745,7 +5870,6 @@
         <w:rPr>
           <w:lang w:val="en-US"/>
         </w:rPr>
-        <w:lastRenderedPageBreak/>
         <w:t>Public</w:t>
       </w:r>
       <w:r>
@@ -6129,7 +6253,6 @@
         <w:rPr>
           <w:lang w:val="en-US"/>
         </w:rPr>
-        <w:lastRenderedPageBreak/>
         <w:t>Infrastructure</w:t>
       </w:r>
     </w:p>
@@ -6349,7 +6472,14 @@
         <w:rPr>
           <w:lang w:val="en-US"/>
         </w:rPr>
-        <w:t>he whole region’s environment. This is a dual use facility that produce electricity for the population of Notia and also supports the war industry. Destruction of this facility is not recommended and will require approval from a higher political level.</w:t>
+        <w:t xml:space="preserve">he whole region’s environment. This is a dual use facility that produce electricity for the population of </w:t>
+      </w:r>
+      <w:r>
+        <w:rPr>
+          <w:lang w:val="en-US"/>
+        </w:rPr>
+        <w:lastRenderedPageBreak/>
+        <w:t>Notia and also supports the war industry. Destruction of this facility is not recommended and will require approval from a higher political level.</w:t>
       </w:r>
     </w:p>
     <w:p>
@@ -6466,7 +6596,6 @@
         <w:pStyle w:val="Overskrift4"/>
       </w:pPr>
       <w:r>
-        <w:lastRenderedPageBreak/>
         <w:t>SRNTGT028 – Apatity Powerplant 1</w:t>
       </w:r>
     </w:p>
@@ -6774,14 +6903,7 @@
         <w:rPr>
           <w:lang w:val="en-US"/>
         </w:rPr>
-        <w:t xml:space="preserve"> Destroying the railway junctions will prevent train traffic NORTH-SOUTH to/from Murmansk </w:t>
-      </w:r>
-      <w:r>
-        <w:rPr>
-          <w:lang w:val="en-US"/>
-        </w:rPr>
-        <w:lastRenderedPageBreak/>
-        <w:t xml:space="preserve">and Severomorsk. </w:t>
+        <w:t xml:space="preserve"> Destroying the railway junctions will prevent train traffic NORTH-SOUTH to/from Murmansk and Severomorsk. </w:t>
       </w:r>
       <w:r>
         <w:rPr>
@@ -7047,6 +7169,7 @@
         <w:rPr>
           <w:lang w:val="en-US"/>
         </w:rPr>
+        <w:lastRenderedPageBreak/>
         <w:t>For the military use Notian Air Force have their supporting squadrons such as tankers and transports at this airfield.</w:t>
       </w:r>
     </w:p>
@@ -7244,7 +7367,6 @@
         <w:rPr>
           <w:lang w:val="en-US"/>
         </w:rPr>
-        <w:lastRenderedPageBreak/>
         <w:t xml:space="preserve">4x 2000 Ibs bombs will render the runway </w:t>
       </w:r>
       <w:r>
@@ -7659,7 +7781,14 @@
         <w:rPr>
           <w:lang w:val="en-US"/>
         </w:rPr>
-        <w:t xml:space="preserve"> resupply convoy consists of 21 vehicles (7 platoons).</w:t>
+        <w:t xml:space="preserve"> resupply </w:t>
+      </w:r>
+      <w:r>
+        <w:rPr>
+          <w:lang w:val="en-US"/>
+        </w:rPr>
+        <w:lastRenderedPageBreak/>
+        <w:t>convoy consists of 21 vehicles (7 platoons).</w:t>
       </w:r>
       <w:r>
         <w:rPr>
@@ -7804,7 +7933,6 @@
         <w:rPr>
           <w:lang w:val="en-US"/>
         </w:rPr>
-        <w:lastRenderedPageBreak/>
         <w:t>System Essentials</w:t>
       </w:r>
     </w:p>
@@ -8431,6 +8559,7 @@
         <w:rPr>
           <w:lang w:val="en-US"/>
         </w:rPr>
+        <w:lastRenderedPageBreak/>
         <w:t xml:space="preserve">The facility's output is pivotal for sustaining the operational readiness of </w:t>
       </w:r>
       <w:r>
@@ -8465,7 +8594,6 @@
         <w:rPr>
           <w:lang w:val="en-US"/>
         </w:rPr>
-        <w:lastRenderedPageBreak/>
         <w:t>Sources</w:t>
       </w:r>
     </w:p>
@@ -8837,6 +8965,7 @@
         <w:rPr>
           <w:lang w:val="en-US"/>
         </w:rPr>
+        <w:lastRenderedPageBreak/>
         <w:t>Food</w:t>
       </w:r>
     </w:p>
@@ -8903,7 +9032,6 @@
         <w:pStyle w:val="Overskrift4"/>
       </w:pPr>
       <w:r>
-        <w:lastRenderedPageBreak/>
         <w:t>SRNTGT075</w:t>
       </w:r>
       <w:r>
@@ -9312,14 +9440,557 @@
         <w:rPr>
           <w:lang w:val="en-US"/>
         </w:rPr>
+        <w:t xml:space="preserve"> Air Defense. If needed, the factory can shift focus and change all production lines into the prioritized vehicles to double or triple the output of a certain type of vehicle. The factory currently can sustain 2 production lines.</w:t>
+      </w:r>
+      <w:r>
+        <w:rPr>
+          <w:lang w:val="en-US"/>
+        </w:rPr>
+        <w:t xml:space="preserve"> Surge capacity is 4 production lines.</w:t>
+      </w:r>
+    </w:p>
+    <w:p>
+      <w:pPr>
+        <w:pStyle w:val="Ingenmellomrom"/>
+        <w:rPr>
+          <w:lang w:val="en-US"/>
+        </w:rPr>
+      </w:pPr>
+    </w:p>
+    <w:p>
+      <w:pPr>
+        <w:pStyle w:val="Overskrift4"/>
+      </w:pPr>
+      <w:r>
+        <w:t xml:space="preserve">Apatite </w:t>
+      </w:r>
+      <w:r>
+        <w:t xml:space="preserve">West </w:t>
+      </w:r>
+      <w:r>
+        <w:t xml:space="preserve">Veichle Factory </w:t>
+      </w:r>
+      <w:r>
+        <w:t>(</w:t>
+      </w:r>
+      <w:r>
+        <w:t>SRNTGT074</w:t>
+      </w:r>
+      <w:r>
+        <w:t>)</w:t>
+      </w:r>
+    </w:p>
+    <w:p>
+      <w:pPr>
+        <w:pStyle w:val="Ingenmellomrom"/>
+        <w:rPr>
+          <w:lang w:val="en-US"/>
+        </w:rPr>
+      </w:pPr>
+      <w:r>
+        <w:rPr>
+          <w:lang w:val="en-US"/>
+        </w:rPr>
+        <w:t xml:space="preserve">The vehicle factory in </w:t>
+      </w:r>
+      <w:r>
+        <w:rPr>
+          <w:lang w:val="en-US"/>
+        </w:rPr>
+        <w:t>Apatite</w:t>
+      </w:r>
+      <w:r>
+        <w:rPr>
+          <w:lang w:val="en-US"/>
+        </w:rPr>
+        <w:t xml:space="preserve"> is </w:t>
+      </w:r>
+      <w:r>
+        <w:rPr>
+          <w:lang w:val="en-US"/>
+        </w:rPr>
+        <w:t xml:space="preserve">capable of </w:t>
+      </w:r>
+      <w:r>
+        <w:rPr>
+          <w:lang w:val="en-US"/>
+        </w:rPr>
+        <w:t xml:space="preserve">producing military vehicles. The factory is producing </w:t>
+      </w:r>
+      <w:r>
+        <w:rPr>
+          <w:lang w:val="en-US"/>
+        </w:rPr>
+        <w:t>Main Battle Tanks</w:t>
+      </w:r>
+      <w:r>
+        <w:rPr>
+          <w:lang w:val="en-US"/>
+        </w:rPr>
+        <w:t>. If needed, the factory can shift focus and change all production lines into the prioritized vehicles to double the output of a certain type of vehicle. The factory currently can sustain 2 production lines.</w:t>
+      </w:r>
+      <w:r>
+        <w:rPr>
+          <w:lang w:val="en-US"/>
+        </w:rPr>
+        <w:t xml:space="preserve"> Surge capacity is 4 production lines.</w:t>
+      </w:r>
+    </w:p>
+    <w:p>
+      <w:pPr>
+        <w:pStyle w:val="Ingenmellomrom"/>
+        <w:rPr>
+          <w:lang w:val="en-US"/>
+        </w:rPr>
+      </w:pPr>
+    </w:p>
+    <w:p>
+      <w:pPr>
+        <w:pStyle w:val="Ingenmellomrom"/>
+        <w:rPr>
+          <w:lang w:val="en-US"/>
+        </w:rPr>
+      </w:pPr>
+    </w:p>
+    <w:p>
+      <w:pPr>
+        <w:pStyle w:val="Overskrift4"/>
+      </w:pPr>
+      <w:r>
+        <w:t xml:space="preserve">Apatite </w:t>
+      </w:r>
+      <w:r>
+        <w:t xml:space="preserve">SAM </w:t>
+      </w:r>
+      <w:r>
+        <w:t xml:space="preserve">Factory </w:t>
+      </w:r>
+      <w:r>
+        <w:t>(</w:t>
+      </w:r>
+      <w:r>
+        <w:t>SRNTGT072</w:t>
+      </w:r>
+      <w:r>
+        <w:t>)</w:t>
+      </w:r>
+    </w:p>
+    <w:p>
+      <w:pPr>
+        <w:pStyle w:val="Ingenmellomrom"/>
+        <w:rPr>
+          <w:lang w:val="en-US"/>
+        </w:rPr>
+      </w:pPr>
+      <w:r>
+        <w:rPr>
+          <w:lang w:val="en-US"/>
+        </w:rPr>
+        <w:t xml:space="preserve">The </w:t>
+      </w:r>
+      <w:r>
+        <w:rPr>
+          <w:lang w:val="en-US"/>
+        </w:rPr>
+        <w:t>SAM</w:t>
+      </w:r>
+      <w:r>
+        <w:rPr>
+          <w:lang w:val="en-US"/>
+        </w:rPr>
+        <w:t xml:space="preserve"> factory in </w:t>
+      </w:r>
+      <w:r>
+        <w:rPr>
+          <w:lang w:val="en-US"/>
+        </w:rPr>
+        <w:t>Apatite</w:t>
+      </w:r>
+      <w:r>
+        <w:rPr>
+          <w:lang w:val="en-US"/>
+        </w:rPr>
+        <w:t xml:space="preserve"> is producing SA-1</w:t>
+      </w:r>
+      <w:r>
+        <w:rPr>
+          <w:lang w:val="en-US"/>
+        </w:rPr>
+        <w:t>1</w:t>
+      </w:r>
+      <w:r>
+        <w:rPr>
+          <w:lang w:val="en-US"/>
+        </w:rPr>
+        <w:t xml:space="preserve"> </w:t>
+      </w:r>
+      <w:r>
+        <w:rPr>
+          <w:lang w:val="en-US"/>
+        </w:rPr>
+        <w:t xml:space="preserve">TEL </w:t>
+      </w:r>
+      <w:r>
+        <w:rPr>
+          <w:lang w:val="en-US"/>
+        </w:rPr>
+        <w:t xml:space="preserve">SAMs and is thus an important contribution to </w:t>
+      </w:r>
+      <w:r>
+        <w:rPr>
+          <w:lang w:val="en-US"/>
+        </w:rPr>
+        <w:t>Notian</w:t>
+      </w:r>
+      <w:r>
+        <w:rPr>
+          <w:lang w:val="en-US"/>
+        </w:rPr>
+        <w:t xml:space="preserve"> Air Defense. If needed, the factory can shift focus and change all production lines into the prioritized vehicles to double the output of a certain type of vehicle. The factory currently can sustain 2 production lines.</w:t>
+      </w:r>
+      <w:r>
+        <w:rPr>
+          <w:lang w:val="en-US"/>
+        </w:rPr>
+        <w:t xml:space="preserve"> Surge capacity is 4 production lines.</w:t>
+      </w:r>
+    </w:p>
+    <w:p>
+      <w:pPr>
+        <w:pStyle w:val="Ingenmellomrom"/>
+        <w:rPr>
+          <w:lang w:val="en-US"/>
+        </w:rPr>
+      </w:pPr>
+    </w:p>
+    <w:p>
+      <w:pPr>
+        <w:pStyle w:val="Overskrift4"/>
+      </w:pPr>
+      <w:r>
+        <w:t>SRNTGT101: Severomorsk SAM Factory</w:t>
+      </w:r>
+    </w:p>
+    <w:p>
+      <w:pPr>
+        <w:pStyle w:val="Ingenmellomrom"/>
+        <w:rPr>
+          <w:lang w:val="en-US"/>
+        </w:rPr>
+      </w:pPr>
+      <w:r>
+        <w:rPr>
+          <w:lang w:val="en-US"/>
+        </w:rPr>
+        <w:t xml:space="preserve">The </w:t>
+      </w:r>
+      <w:r>
+        <w:rPr>
+          <w:lang w:val="en-US"/>
+        </w:rPr>
+        <w:t>SAM</w:t>
+      </w:r>
+      <w:r>
+        <w:rPr>
+          <w:lang w:val="en-US"/>
+        </w:rPr>
+        <w:t xml:space="preserve"> factory in </w:t>
+      </w:r>
+      <w:r>
+        <w:rPr>
+          <w:lang w:val="en-US"/>
+        </w:rPr>
+        <w:t>Severomorsk</w:t>
+      </w:r>
+      <w:r>
+        <w:rPr>
+          <w:lang w:val="en-US"/>
+        </w:rPr>
+        <w:t xml:space="preserve"> is producing </w:t>
+      </w:r>
+      <w:r>
+        <w:rPr>
+          <w:lang w:val="en-US"/>
+        </w:rPr>
+        <w:t>SA-10 SAM system</w:t>
+      </w:r>
+      <w:r>
+        <w:rPr>
+          <w:lang w:val="en-US"/>
+        </w:rPr>
+        <w:t xml:space="preserve"> and is thus an important contribution to </w:t>
+      </w:r>
+      <w:r>
+        <w:rPr>
+          <w:lang w:val="en-US"/>
+        </w:rPr>
+        <w:t>Notian</w:t>
+      </w:r>
+      <w:r>
+        <w:rPr>
+          <w:lang w:val="en-US"/>
+        </w:rPr>
+        <w:t xml:space="preserve"> </w:t>
+      </w:r>
+      <w:r>
+        <w:rPr>
+          <w:lang w:val="en-US"/>
+        </w:rPr>
+        <w:t xml:space="preserve">strategic Air Defense. </w:t>
+      </w:r>
+      <w:r>
+        <w:rPr>
+          <w:lang w:val="en-US"/>
+        </w:rPr>
+        <w:t xml:space="preserve">The factory currently can sustain </w:t>
+      </w:r>
+      <w:r>
+        <w:rPr>
+          <w:lang w:val="en-US"/>
+        </w:rPr>
+        <w:t>production of one SA-10 system every 10 days (complete with launchers, C2 and radars).  Surge capacity is 2 Sa-10 systems every 10 days.</w:t>
+      </w:r>
+    </w:p>
+    <w:p>
+      <w:pPr>
+        <w:pStyle w:val="Ingenmellomrom"/>
+        <w:rPr>
+          <w:lang w:val="en-US"/>
+        </w:rPr>
+      </w:pPr>
+    </w:p>
+    <w:p>
+      <w:pPr>
+        <w:pStyle w:val="Ingenmellomrom"/>
+        <w:rPr>
+          <w:lang w:val="en-US"/>
+        </w:rPr>
+      </w:pPr>
+    </w:p>
+    <w:p>
+      <w:pPr>
+        <w:pStyle w:val="Overskrift4"/>
+      </w:pPr>
+      <w:r>
+        <w:t>SRNTGT097 - Olenogorsk SAM factory</w:t>
+      </w:r>
+    </w:p>
+    <w:p>
+      <w:pPr>
+        <w:pStyle w:val="Ingenmellomrom"/>
+        <w:rPr>
+          <w:lang w:val="en-US"/>
+        </w:rPr>
+      </w:pPr>
+      <w:r>
+        <w:rPr>
+          <w:lang w:val="en-US"/>
+        </w:rPr>
+        <w:t xml:space="preserve">The </w:t>
+      </w:r>
+      <w:r>
+        <w:rPr>
+          <w:lang w:val="en-US"/>
+        </w:rPr>
+        <w:t>SAM</w:t>
+      </w:r>
+      <w:r>
+        <w:rPr>
+          <w:lang w:val="en-US"/>
+        </w:rPr>
+        <w:t xml:space="preserve"> factory in </w:t>
+      </w:r>
+      <w:r>
+        <w:rPr>
+          <w:lang w:val="en-US"/>
+        </w:rPr>
+        <w:t>Olenogorsk</w:t>
+      </w:r>
+      <w:r>
+        <w:rPr>
+          <w:lang w:val="en-US"/>
+        </w:rPr>
+        <w:t xml:space="preserve"> is producing </w:t>
+      </w:r>
+      <w:r>
+        <w:rPr>
+          <w:lang w:val="en-US"/>
+        </w:rPr>
+        <w:t xml:space="preserve">SA-6 launchers </w:t>
+      </w:r>
+      <w:r>
+        <w:rPr>
+          <w:lang w:val="en-US"/>
+        </w:rPr>
+        <w:t xml:space="preserve">and is thus an important contribution to </w:t>
+      </w:r>
+      <w:r>
+        <w:rPr>
+          <w:lang w:val="en-US"/>
+        </w:rPr>
+        <w:t>Notian</w:t>
+      </w:r>
+      <w:r>
+        <w:rPr>
+          <w:lang w:val="en-US"/>
+        </w:rPr>
         <w:t xml:space="preserve"> Air Defense. If needed, the factory can shift focus and change all production lines into the prioritized </w:t>
       </w:r>
       <w:r>
         <w:rPr>
           <w:lang w:val="en-US"/>
         </w:rPr>
-        <w:lastRenderedPageBreak/>
-        <w:t>vehicles to double or triple the output of a certain type of vehicle. The factory currently can sustain 2 production lines.</w:t>
+        <w:t>SAMs</w:t>
+      </w:r>
+      <w:r>
+        <w:rPr>
+          <w:lang w:val="en-US"/>
+        </w:rPr>
+        <w:t xml:space="preserve"> to double the output of a certain type of </w:t>
+      </w:r>
+      <w:r>
+        <w:rPr>
+          <w:lang w:val="en-US"/>
+        </w:rPr>
+        <w:t>SAM.</w:t>
+      </w:r>
+      <w:r>
+        <w:rPr>
+          <w:lang w:val="en-US"/>
+        </w:rPr>
+        <w:t xml:space="preserve"> The factory currently can sustain </w:t>
+      </w:r>
+      <w:r>
+        <w:rPr>
+          <w:lang w:val="en-US"/>
+        </w:rPr>
+        <w:t>3</w:t>
+      </w:r>
+      <w:r>
+        <w:rPr>
+          <w:lang w:val="en-US"/>
+        </w:rPr>
+        <w:t xml:space="preserve"> production lines.</w:t>
+      </w:r>
+      <w:r>
+        <w:rPr>
+          <w:lang w:val="en-US"/>
+        </w:rPr>
+        <w:t xml:space="preserve"> Surge capacity is 6 production lines.</w:t>
+      </w:r>
+    </w:p>
+    <w:p>
+      <w:pPr>
+        <w:pStyle w:val="Ingenmellomrom"/>
+        <w:rPr>
+          <w:lang w:val="en-US"/>
+        </w:rPr>
+      </w:pPr>
+    </w:p>
+    <w:p>
+      <w:pPr>
+        <w:pStyle w:val="Overskrift4"/>
+      </w:pPr>
+      <w:r>
+        <w:t>SRNTGT098 - Poliarnie SAM factory</w:t>
+      </w:r>
+    </w:p>
+    <w:p>
+      <w:pPr>
+        <w:pStyle w:val="Ingenmellomrom"/>
+        <w:rPr>
+          <w:lang w:val="en-US"/>
+        </w:rPr>
+      </w:pPr>
+      <w:r>
+        <w:rPr>
+          <w:lang w:val="en-US"/>
+        </w:rPr>
+        <w:t xml:space="preserve">The </w:t>
+      </w:r>
+      <w:r>
+        <w:rPr>
+          <w:lang w:val="en-US"/>
+        </w:rPr>
+        <w:t>SAM</w:t>
+      </w:r>
+      <w:r>
+        <w:rPr>
+          <w:lang w:val="en-US"/>
+        </w:rPr>
+        <w:t xml:space="preserve"> factory in </w:t>
+      </w:r>
+      <w:r>
+        <w:rPr>
+          <w:lang w:val="en-US"/>
+        </w:rPr>
+        <w:t>Poliarnie</w:t>
+      </w:r>
+      <w:r>
+        <w:rPr>
+          <w:lang w:val="en-US"/>
+        </w:rPr>
+        <w:t xml:space="preserve"> is producing </w:t>
+      </w:r>
+      <w:r>
+        <w:rPr>
+          <w:lang w:val="en-US"/>
+        </w:rPr>
+        <w:t>SA-8</w:t>
+      </w:r>
+      <w:r>
+        <w:rPr>
+          <w:lang w:val="en-US"/>
+        </w:rPr>
+        <w:t xml:space="preserve">. If needed, the factory can shift focus and change </w:t>
+      </w:r>
+      <w:r>
+        <w:rPr>
+          <w:lang w:val="en-US"/>
+        </w:rPr>
+        <w:t xml:space="preserve">both production lines into </w:t>
+      </w:r>
+      <w:r>
+        <w:rPr>
+          <w:lang w:val="en-US"/>
+        </w:rPr>
+        <w:t xml:space="preserve">prioritized </w:t>
+      </w:r>
+      <w:r>
+        <w:rPr>
+          <w:lang w:val="en-US"/>
+        </w:rPr>
+        <w:t>SAMs</w:t>
+      </w:r>
+      <w:r>
+        <w:rPr>
+          <w:lang w:val="en-US"/>
+        </w:rPr>
+        <w:t xml:space="preserve"> to double the output of a certain type of </w:t>
+      </w:r>
+      <w:r>
+        <w:rPr>
+          <w:lang w:val="en-US"/>
+        </w:rPr>
+        <w:t>SAM.</w:t>
+      </w:r>
+      <w:r>
+        <w:rPr>
+          <w:lang w:val="en-US"/>
+        </w:rPr>
+        <w:t xml:space="preserve"> The factory currently can sustain </w:t>
+      </w:r>
+      <w:r>
+        <w:rPr>
+          <w:lang w:val="en-US"/>
+        </w:rPr>
+        <w:t>2</w:t>
+      </w:r>
+      <w:r>
+        <w:rPr>
+          <w:lang w:val="en-US"/>
+        </w:rPr>
+        <w:t xml:space="preserve"> production lines.</w:t>
       </w:r>
       <w:r>
         <w:rPr>
@@ -9338,22 +10009,30 @@
     </w:p>
     <w:p>
       <w:pPr>
+        <w:pStyle w:val="Ingenmellomrom"/>
+        <w:rPr>
+          <w:lang w:val="en-US"/>
+        </w:rPr>
+      </w:pPr>
+    </w:p>
+    <w:p>
+      <w:pPr>
         <w:pStyle w:val="Overskrift4"/>
       </w:pPr>
       <w:r>
         <w:t xml:space="preserve">Apatite </w:t>
       </w:r>
       <w:r>
-        <w:t xml:space="preserve">West </w:t>
-      </w:r>
-      <w:r>
-        <w:t xml:space="preserve">Veichle Factory </w:t>
+        <w:t xml:space="preserve">Radar </w:t>
+      </w:r>
+      <w:r>
+        <w:t xml:space="preserve">Factory </w:t>
       </w:r>
       <w:r>
         <w:t>(</w:t>
       </w:r>
       <w:r>
-        <w:t>SRNTGT074</w:t>
+        <w:t>SRNTGT073</w:t>
       </w:r>
       <w:r>
         <w:t>)</w:t>
@@ -9370,7 +10049,19 @@
         <w:rPr>
           <w:lang w:val="en-US"/>
         </w:rPr>
-        <w:t xml:space="preserve">The vehicle factory in </w:t>
+        <w:t xml:space="preserve">The </w:t>
+      </w:r>
+      <w:r>
+        <w:rPr>
+          <w:lang w:val="en-US"/>
+        </w:rPr>
+        <w:t>radar</w:t>
+      </w:r>
+      <w:r>
+        <w:rPr>
+          <w:lang w:val="en-US"/>
+        </w:rPr>
+        <w:t xml:space="preserve"> factory in </w:t>
       </w:r>
       <w:r>
         <w:rPr>
@@ -9382,132 +10073,13 @@
         <w:rPr>
           <w:lang w:val="en-US"/>
         </w:rPr>
-        <w:t xml:space="preserve"> is </w:t>
-      </w:r>
-      <w:r>
-        <w:rPr>
-          <w:lang w:val="en-US"/>
-        </w:rPr>
-        <w:t xml:space="preserve">capable of </w:t>
-      </w:r>
-      <w:r>
-        <w:rPr>
-          <w:lang w:val="en-US"/>
-        </w:rPr>
-        <w:t xml:space="preserve">producing military vehicles. The factory is producing </w:t>
-      </w:r>
-      <w:r>
-        <w:rPr>
-          <w:lang w:val="en-US"/>
-        </w:rPr>
-        <w:t>Main Battle Tanks</w:t>
-      </w:r>
-      <w:r>
-        <w:rPr>
-          <w:lang w:val="en-US"/>
-        </w:rPr>
-        <w:t>. If needed, the factory can shift focus and change all production lines into the prioritized vehicles to double the output of a certain type of vehicle. The factory currently can sustain 2 production lines.</w:t>
-      </w:r>
-      <w:r>
-        <w:rPr>
-          <w:lang w:val="en-US"/>
-        </w:rPr>
-        <w:t xml:space="preserve"> Surge capacity is 4 production lines.</w:t>
-      </w:r>
-    </w:p>
-    <w:p>
-      <w:pPr>
-        <w:pStyle w:val="Ingenmellomrom"/>
-        <w:rPr>
-          <w:lang w:val="en-US"/>
-        </w:rPr>
-      </w:pPr>
-    </w:p>
-    <w:p>
-      <w:pPr>
-        <w:pStyle w:val="Ingenmellomrom"/>
-        <w:rPr>
-          <w:lang w:val="en-US"/>
-        </w:rPr>
-      </w:pPr>
-    </w:p>
-    <w:p>
-      <w:pPr>
-        <w:pStyle w:val="Overskrift4"/>
-      </w:pPr>
-      <w:r>
-        <w:t xml:space="preserve">Apatite </w:t>
-      </w:r>
-      <w:r>
-        <w:t xml:space="preserve">SAM </w:t>
-      </w:r>
-      <w:r>
-        <w:t xml:space="preserve">Factory </w:t>
-      </w:r>
-      <w:r>
-        <w:t>(</w:t>
-      </w:r>
-      <w:r>
-        <w:t>SRNTGT072</w:t>
-      </w:r>
-      <w:r>
-        <w:t>)</w:t>
-      </w:r>
-    </w:p>
-    <w:p>
-      <w:pPr>
-        <w:pStyle w:val="Ingenmellomrom"/>
-        <w:rPr>
-          <w:lang w:val="en-US"/>
-        </w:rPr>
-      </w:pPr>
-      <w:r>
-        <w:rPr>
-          <w:lang w:val="en-US"/>
-        </w:rPr>
-        <w:t xml:space="preserve">The </w:t>
-      </w:r>
-      <w:r>
-        <w:rPr>
-          <w:lang w:val="en-US"/>
-        </w:rPr>
-        <w:t>SAM</w:t>
-      </w:r>
-      <w:r>
-        <w:rPr>
-          <w:lang w:val="en-US"/>
-        </w:rPr>
-        <w:t xml:space="preserve"> factory in </w:t>
-      </w:r>
-      <w:r>
-        <w:rPr>
-          <w:lang w:val="en-US"/>
-        </w:rPr>
-        <w:t>Apatite</w:t>
-      </w:r>
-      <w:r>
-        <w:rPr>
-          <w:lang w:val="en-US"/>
-        </w:rPr>
-        <w:t xml:space="preserve"> is producing SA-1</w:t>
-      </w:r>
-      <w:r>
-        <w:rPr>
-          <w:lang w:val="en-US"/>
-        </w:rPr>
-        <w:t>1</w:t>
-      </w:r>
-      <w:r>
-        <w:rPr>
-          <w:lang w:val="en-US"/>
-        </w:rPr>
-        <w:t xml:space="preserve"> </w:t>
-      </w:r>
-      <w:r>
-        <w:rPr>
-          <w:lang w:val="en-US"/>
-        </w:rPr>
-        <w:t xml:space="preserve">TEL </w:t>
+        <w:t xml:space="preserve"> is producing </w:t>
+      </w:r>
+      <w:r>
+        <w:rPr>
+          <w:lang w:val="en-US"/>
+        </w:rPr>
+        <w:t xml:space="preserve">radars for </w:t>
       </w:r>
       <w:r>
         <w:rPr>
@@ -9525,219 +10097,19 @@
         <w:rPr>
           <w:lang w:val="en-US"/>
         </w:rPr>
-        <w:t xml:space="preserve"> Air Defense. If needed, the factory can shift focus and change all production lines into the prioritized vehicles to double the output of a certain type of vehicle. The factory currently can sustain 2 production lines.</w:t>
-      </w:r>
-      <w:r>
-        <w:rPr>
-          <w:lang w:val="en-US"/>
-        </w:rPr>
-        <w:t xml:space="preserve"> Surge capacity is 4 production lines.</w:t>
-      </w:r>
-    </w:p>
-    <w:p>
-      <w:pPr>
-        <w:pStyle w:val="Ingenmellomrom"/>
-        <w:rPr>
-          <w:lang w:val="en-US"/>
-        </w:rPr>
-      </w:pPr>
-    </w:p>
-    <w:p>
-      <w:pPr>
-        <w:pStyle w:val="Overskrift4"/>
-      </w:pPr>
-      <w:r>
-        <w:t>SRNTGT101: Severomorsk SAM Factory</w:t>
-      </w:r>
-    </w:p>
-    <w:p>
-      <w:pPr>
-        <w:pStyle w:val="Ingenmellomrom"/>
-        <w:rPr>
-          <w:lang w:val="en-US"/>
-        </w:rPr>
-      </w:pPr>
-      <w:r>
-        <w:rPr>
-          <w:lang w:val="en-US"/>
-        </w:rPr>
-        <w:t xml:space="preserve">The </w:t>
-      </w:r>
-      <w:r>
-        <w:rPr>
-          <w:lang w:val="en-US"/>
-        </w:rPr>
-        <w:t>SAM</w:t>
-      </w:r>
-      <w:r>
-        <w:rPr>
-          <w:lang w:val="en-US"/>
-        </w:rPr>
-        <w:t xml:space="preserve"> factory in </w:t>
-      </w:r>
-      <w:r>
-        <w:rPr>
-          <w:lang w:val="en-US"/>
-        </w:rPr>
-        <w:t>Severomorsk</w:t>
-      </w:r>
-      <w:r>
-        <w:rPr>
-          <w:lang w:val="en-US"/>
-        </w:rPr>
-        <w:t xml:space="preserve"> is producing </w:t>
-      </w:r>
-      <w:r>
-        <w:rPr>
-          <w:lang w:val="en-US"/>
-        </w:rPr>
-        <w:t>SA-10 SAM system</w:t>
-      </w:r>
-      <w:r>
-        <w:rPr>
-          <w:lang w:val="en-US"/>
-        </w:rPr>
-        <w:t xml:space="preserve"> and is thus an important contribution to </w:t>
-      </w:r>
-      <w:r>
-        <w:rPr>
-          <w:lang w:val="en-US"/>
-        </w:rPr>
-        <w:t>Notian</w:t>
-      </w:r>
-      <w:r>
-        <w:rPr>
-          <w:lang w:val="en-US"/>
-        </w:rPr>
-        <w:t xml:space="preserve"> </w:t>
-      </w:r>
-      <w:r>
-        <w:rPr>
-          <w:lang w:val="en-US"/>
-        </w:rPr>
-        <w:t xml:space="preserve">strategic Air Defense. </w:t>
-      </w:r>
-      <w:r>
-        <w:rPr>
-          <w:lang w:val="en-US"/>
-        </w:rPr>
-        <w:t xml:space="preserve">The factory currently can sustain </w:t>
-      </w:r>
-      <w:r>
-        <w:rPr>
-          <w:lang w:val="en-US"/>
-        </w:rPr>
-        <w:t>production of one SA-10 system every 10 days (complete with launchers, C2 and radars).  Surge capacity is 2 Sa-10 systems every 10 days.</w:t>
-      </w:r>
-    </w:p>
-    <w:p>
-      <w:pPr>
-        <w:pStyle w:val="Ingenmellomrom"/>
-        <w:rPr>
-          <w:lang w:val="en-US"/>
-        </w:rPr>
-      </w:pPr>
-    </w:p>
-    <w:p>
-      <w:pPr>
-        <w:pStyle w:val="Ingenmellomrom"/>
-        <w:rPr>
-          <w:lang w:val="en-US"/>
-        </w:rPr>
-      </w:pPr>
-    </w:p>
-    <w:p>
-      <w:pPr>
-        <w:pStyle w:val="Overskrift4"/>
-      </w:pPr>
-      <w:r>
-        <w:t>SRNTGT097 - Olenogorsk SAM factory</w:t>
-      </w:r>
-    </w:p>
-    <w:p>
-      <w:pPr>
-        <w:pStyle w:val="Ingenmellomrom"/>
-        <w:rPr>
-          <w:lang w:val="en-US"/>
-        </w:rPr>
-      </w:pPr>
-      <w:r>
-        <w:rPr>
-          <w:lang w:val="en-US"/>
-        </w:rPr>
-        <w:t xml:space="preserve">The </w:t>
-      </w:r>
-      <w:r>
-        <w:rPr>
-          <w:lang w:val="en-US"/>
-        </w:rPr>
-        <w:t>SAM</w:t>
-      </w:r>
-      <w:r>
-        <w:rPr>
-          <w:lang w:val="en-US"/>
-        </w:rPr>
-        <w:t xml:space="preserve"> factory in </w:t>
-      </w:r>
-      <w:r>
-        <w:rPr>
-          <w:lang w:val="en-US"/>
-        </w:rPr>
-        <w:t>Olenogorsk</w:t>
-      </w:r>
-      <w:r>
-        <w:rPr>
-          <w:lang w:val="en-US"/>
-        </w:rPr>
-        <w:t xml:space="preserve"> is producing </w:t>
-      </w:r>
-      <w:r>
-        <w:rPr>
-          <w:lang w:val="en-US"/>
-        </w:rPr>
-        <w:t xml:space="preserve">SA-6 launchers </w:t>
-      </w:r>
-      <w:r>
-        <w:rPr>
-          <w:lang w:val="en-US"/>
-        </w:rPr>
-        <w:t xml:space="preserve">and is thus an important contribution to </w:t>
-      </w:r>
-      <w:r>
-        <w:rPr>
-          <w:lang w:val="en-US"/>
-        </w:rPr>
-        <w:t>Notian</w:t>
-      </w:r>
-      <w:r>
-        <w:rPr>
-          <w:lang w:val="en-US"/>
-        </w:rPr>
         <w:t xml:space="preserve"> Air Defense. If needed, the factory can shift focus and change all production lines into the prioritized </w:t>
       </w:r>
       <w:r>
         <w:rPr>
           <w:lang w:val="en-US"/>
         </w:rPr>
-        <w:t>SAMs</w:t>
-      </w:r>
-      <w:r>
-        <w:rPr>
-          <w:lang w:val="en-US"/>
-        </w:rPr>
-        <w:t xml:space="preserve"> to double the output of a certain type of </w:t>
-      </w:r>
-      <w:r>
-        <w:rPr>
-          <w:lang w:val="en-US"/>
-        </w:rPr>
-        <w:t>SAM.</w:t>
-      </w:r>
-      <w:r>
-        <w:rPr>
-          <w:lang w:val="en-US"/>
-        </w:rPr>
-        <w:t xml:space="preserve"> The factory currently can sustain </w:t>
+        <w:t>radar</w:t>
+      </w:r>
+      <w:r>
+        <w:rPr>
+          <w:lang w:val="en-US"/>
+        </w:rPr>
+        <w:t xml:space="preserve"> to double the output of a certain type of vehicle. The factory currently can sustain </w:t>
       </w:r>
       <w:r>
         <w:rPr>
@@ -9755,257 +10127,6 @@
         <w:rPr>
           <w:lang w:val="en-US"/>
         </w:rPr>
-        <w:t xml:space="preserve"> Surge capacity is 6 production lines.</w:t>
-      </w:r>
-    </w:p>
-    <w:p>
-      <w:pPr>
-        <w:pStyle w:val="Ingenmellomrom"/>
-        <w:rPr>
-          <w:lang w:val="en-US"/>
-        </w:rPr>
-      </w:pPr>
-    </w:p>
-    <w:p>
-      <w:pPr>
-        <w:pStyle w:val="Overskrift4"/>
-      </w:pPr>
-      <w:r>
-        <w:t>SRNTGT098 - Poliarnie SAM factory</w:t>
-      </w:r>
-    </w:p>
-    <w:p>
-      <w:pPr>
-        <w:pStyle w:val="Ingenmellomrom"/>
-        <w:rPr>
-          <w:lang w:val="en-US"/>
-        </w:rPr>
-      </w:pPr>
-      <w:r>
-        <w:rPr>
-          <w:lang w:val="en-US"/>
-        </w:rPr>
-        <w:t xml:space="preserve">The </w:t>
-      </w:r>
-      <w:r>
-        <w:rPr>
-          <w:lang w:val="en-US"/>
-        </w:rPr>
-        <w:t>SAM</w:t>
-      </w:r>
-      <w:r>
-        <w:rPr>
-          <w:lang w:val="en-US"/>
-        </w:rPr>
-        <w:t xml:space="preserve"> factory in </w:t>
-      </w:r>
-      <w:r>
-        <w:rPr>
-          <w:lang w:val="en-US"/>
-        </w:rPr>
-        <w:t>Poliarnie</w:t>
-      </w:r>
-      <w:r>
-        <w:rPr>
-          <w:lang w:val="en-US"/>
-        </w:rPr>
-        <w:t xml:space="preserve"> is producing </w:t>
-      </w:r>
-      <w:r>
-        <w:rPr>
-          <w:lang w:val="en-US"/>
-        </w:rPr>
-        <w:t>SA-8</w:t>
-      </w:r>
-      <w:r>
-        <w:rPr>
-          <w:lang w:val="en-US"/>
-        </w:rPr>
-        <w:t xml:space="preserve">. If needed, the factory can shift focus and change </w:t>
-      </w:r>
-      <w:r>
-        <w:rPr>
-          <w:lang w:val="en-US"/>
-        </w:rPr>
-        <w:t xml:space="preserve">both production lines into </w:t>
-      </w:r>
-      <w:r>
-        <w:rPr>
-          <w:lang w:val="en-US"/>
-        </w:rPr>
-        <w:t xml:space="preserve">prioritized </w:t>
-      </w:r>
-      <w:r>
-        <w:rPr>
-          <w:lang w:val="en-US"/>
-        </w:rPr>
-        <w:t>SAMs</w:t>
-      </w:r>
-      <w:r>
-        <w:rPr>
-          <w:lang w:val="en-US"/>
-        </w:rPr>
-        <w:t xml:space="preserve"> to double the output of a certain type of </w:t>
-      </w:r>
-      <w:r>
-        <w:rPr>
-          <w:lang w:val="en-US"/>
-        </w:rPr>
-        <w:t>SAM.</w:t>
-      </w:r>
-      <w:r>
-        <w:rPr>
-          <w:lang w:val="en-US"/>
-        </w:rPr>
-        <w:t xml:space="preserve"> The factory currently can sustain </w:t>
-      </w:r>
-      <w:r>
-        <w:rPr>
-          <w:lang w:val="en-US"/>
-        </w:rPr>
-        <w:t>2</w:t>
-      </w:r>
-      <w:r>
-        <w:rPr>
-          <w:lang w:val="en-US"/>
-        </w:rPr>
-        <w:t xml:space="preserve"> production lines.</w:t>
-      </w:r>
-      <w:r>
-        <w:rPr>
-          <w:lang w:val="en-US"/>
-        </w:rPr>
-        <w:t xml:space="preserve"> Surge capacity is 4 production lines.</w:t>
-      </w:r>
-    </w:p>
-    <w:p>
-      <w:pPr>
-        <w:pStyle w:val="Ingenmellomrom"/>
-        <w:rPr>
-          <w:lang w:val="en-US"/>
-        </w:rPr>
-      </w:pPr>
-    </w:p>
-    <w:p>
-      <w:pPr>
-        <w:pStyle w:val="Ingenmellomrom"/>
-        <w:rPr>
-          <w:lang w:val="en-US"/>
-        </w:rPr>
-      </w:pPr>
-    </w:p>
-    <w:p>
-      <w:pPr>
-        <w:pStyle w:val="Overskrift4"/>
-      </w:pPr>
-      <w:r>
-        <w:t xml:space="preserve">Apatite </w:t>
-      </w:r>
-      <w:r>
-        <w:t xml:space="preserve">Radar </w:t>
-      </w:r>
-      <w:r>
-        <w:t xml:space="preserve">Factory </w:t>
-      </w:r>
-      <w:r>
-        <w:t>(</w:t>
-      </w:r>
-      <w:r>
-        <w:t>SRNTGT073</w:t>
-      </w:r>
-      <w:r>
-        <w:t>)</w:t>
-      </w:r>
-    </w:p>
-    <w:p>
-      <w:pPr>
-        <w:pStyle w:val="Ingenmellomrom"/>
-        <w:rPr>
-          <w:lang w:val="en-US"/>
-        </w:rPr>
-      </w:pPr>
-      <w:r>
-        <w:rPr>
-          <w:lang w:val="en-US"/>
-        </w:rPr>
-        <w:t xml:space="preserve">The </w:t>
-      </w:r>
-      <w:r>
-        <w:rPr>
-          <w:lang w:val="en-US"/>
-        </w:rPr>
-        <w:t>radar</w:t>
-      </w:r>
-      <w:r>
-        <w:rPr>
-          <w:lang w:val="en-US"/>
-        </w:rPr>
-        <w:t xml:space="preserve"> factory in </w:t>
-      </w:r>
-      <w:r>
-        <w:rPr>
-          <w:lang w:val="en-US"/>
-        </w:rPr>
-        <w:t>Apatite</w:t>
-      </w:r>
-      <w:r>
-        <w:rPr>
-          <w:lang w:val="en-US"/>
-        </w:rPr>
-        <w:t xml:space="preserve"> is producing </w:t>
-      </w:r>
-      <w:r>
-        <w:rPr>
-          <w:lang w:val="en-US"/>
-        </w:rPr>
-        <w:t xml:space="preserve">radars for </w:t>
-      </w:r>
-      <w:r>
-        <w:rPr>
-          <w:lang w:val="en-US"/>
-        </w:rPr>
-        <w:t xml:space="preserve">SAMs and is thus an important contribution to </w:t>
-      </w:r>
-      <w:r>
-        <w:rPr>
-          <w:lang w:val="en-US"/>
-        </w:rPr>
-        <w:t>Notian</w:t>
-      </w:r>
-      <w:r>
-        <w:rPr>
-          <w:lang w:val="en-US"/>
-        </w:rPr>
-        <w:t xml:space="preserve"> Air Defense. If needed, the factory can shift focus and change all production lines into the prioritized </w:t>
-      </w:r>
-      <w:r>
-        <w:rPr>
-          <w:lang w:val="en-US"/>
-        </w:rPr>
-        <w:t>radar</w:t>
-      </w:r>
-      <w:r>
-        <w:rPr>
-          <w:lang w:val="en-US"/>
-        </w:rPr>
-        <w:t xml:space="preserve"> to double the output of a certain type of vehicle. The factory currently can sustain </w:t>
-      </w:r>
-      <w:r>
-        <w:rPr>
-          <w:lang w:val="en-US"/>
-        </w:rPr>
-        <w:t>3</w:t>
-      </w:r>
-      <w:r>
-        <w:rPr>
-          <w:lang w:val="en-US"/>
-        </w:rPr>
-        <w:t xml:space="preserve"> production lines.</w:t>
-      </w:r>
-      <w:r>
-        <w:rPr>
-          <w:lang w:val="en-US"/>
-        </w:rPr>
         <w:t xml:space="preserve"> Surge capacity is 6 production lines. </w:t>
       </w:r>
       <w:r>
@@ -10054,7 +10175,6 @@
         <w:rPr>
           <w:lang w:val="en-US"/>
         </w:rPr>
-        <w:lastRenderedPageBreak/>
         <w:t>Aircraft and aircraft parts factories</w:t>
       </w:r>
     </w:p>
@@ -14157,6 +14277,146 @@
     </w:lvl>
   </w:abstractNum>
   <w:abstractNum w:abstractNumId="12">
+    <w:nsid w:val="3B641FA4"/>
+    <w:multiLevelType w:val="hybridMultilevel"/>
+    <w:tmpl w:val="07A46A5C"/>
+    <w:lvl w:ilvl="0" w:tplc="E47A9F1E">
+      <w:start w:val="1"/>
+      <w:numFmt w:val="bullet"/>
+      <w:lvlText w:val="-"/>
+      <w:lvlJc w:val="left"/>
+      <w:pPr>
+        <w:tabs>
+          <w:tab w:val="num" w:pos="720"/>
+        </w:tabs>
+        <w:ind w:left="720" w:hanging="360"/>
+      </w:pPr>
+      <w:rPr>
+        <w:rFonts w:ascii="Times New Roman" w:hAnsi="Times New Roman" w:hint="default"/>
+      </w:rPr>
+    </w:lvl>
+    <w:lvl w:ilvl="1" w:tplc="DC2C1B08" w:tentative="1">
+      <w:start w:val="1"/>
+      <w:numFmt w:val="bullet"/>
+      <w:lvlText w:val="-"/>
+      <w:lvlJc w:val="left"/>
+      <w:pPr>
+        <w:tabs>
+          <w:tab w:val="num" w:pos="1440"/>
+        </w:tabs>
+        <w:ind w:left="1440" w:hanging="360"/>
+      </w:pPr>
+      <w:rPr>
+        <w:rFonts w:ascii="Times New Roman" w:hAnsi="Times New Roman" w:hint="default"/>
+      </w:rPr>
+    </w:lvl>
+    <w:lvl w:ilvl="2" w:tplc="48E4ADF6" w:tentative="1">
+      <w:start w:val="1"/>
+      <w:numFmt w:val="bullet"/>
+      <w:lvlText w:val="-"/>
+      <w:lvlJc w:val="left"/>
+      <w:pPr>
+        <w:tabs>
+          <w:tab w:val="num" w:pos="2160"/>
+        </w:tabs>
+        <w:ind w:left="2160" w:hanging="360"/>
+      </w:pPr>
+      <w:rPr>
+        <w:rFonts w:ascii="Times New Roman" w:hAnsi="Times New Roman" w:hint="default"/>
+      </w:rPr>
+    </w:lvl>
+    <w:lvl w:ilvl="3" w:tplc="31D051F6" w:tentative="1">
+      <w:start w:val="1"/>
+      <w:numFmt w:val="bullet"/>
+      <w:lvlText w:val="-"/>
+      <w:lvlJc w:val="left"/>
+      <w:pPr>
+        <w:tabs>
+          <w:tab w:val="num" w:pos="2880"/>
+        </w:tabs>
+        <w:ind w:left="2880" w:hanging="360"/>
+      </w:pPr>
+      <w:rPr>
+        <w:rFonts w:ascii="Times New Roman" w:hAnsi="Times New Roman" w:hint="default"/>
+      </w:rPr>
+    </w:lvl>
+    <w:lvl w:ilvl="4" w:tplc="B122DC5E" w:tentative="1">
+      <w:start w:val="1"/>
+      <w:numFmt w:val="bullet"/>
+      <w:lvlText w:val="-"/>
+      <w:lvlJc w:val="left"/>
+      <w:pPr>
+        <w:tabs>
+          <w:tab w:val="num" w:pos="3600"/>
+        </w:tabs>
+        <w:ind w:left="3600" w:hanging="360"/>
+      </w:pPr>
+      <w:rPr>
+        <w:rFonts w:ascii="Times New Roman" w:hAnsi="Times New Roman" w:hint="default"/>
+      </w:rPr>
+    </w:lvl>
+    <w:lvl w:ilvl="5" w:tplc="A5C61E22" w:tentative="1">
+      <w:start w:val="1"/>
+      <w:numFmt w:val="bullet"/>
+      <w:lvlText w:val="-"/>
+      <w:lvlJc w:val="left"/>
+      <w:pPr>
+        <w:tabs>
+          <w:tab w:val="num" w:pos="4320"/>
+        </w:tabs>
+        <w:ind w:left="4320" w:hanging="360"/>
+      </w:pPr>
+      <w:rPr>
+        <w:rFonts w:ascii="Times New Roman" w:hAnsi="Times New Roman" w:hint="default"/>
+      </w:rPr>
+    </w:lvl>
+    <w:lvl w:ilvl="6" w:tplc="569E4FA0" w:tentative="1">
+      <w:start w:val="1"/>
+      <w:numFmt w:val="bullet"/>
+      <w:lvlText w:val="-"/>
+      <w:lvlJc w:val="left"/>
+      <w:pPr>
+        <w:tabs>
+          <w:tab w:val="num" w:pos="5040"/>
+        </w:tabs>
+        <w:ind w:left="5040" w:hanging="360"/>
+      </w:pPr>
+      <w:rPr>
+        <w:rFonts w:ascii="Times New Roman" w:hAnsi="Times New Roman" w:hint="default"/>
+      </w:rPr>
+    </w:lvl>
+    <w:lvl w:ilvl="7" w:tplc="3D30CEE2" w:tentative="1">
+      <w:start w:val="1"/>
+      <w:numFmt w:val="bullet"/>
+      <w:lvlText w:val="-"/>
+      <w:lvlJc w:val="left"/>
+      <w:pPr>
+        <w:tabs>
+          <w:tab w:val="num" w:pos="5760"/>
+        </w:tabs>
+        <w:ind w:left="5760" w:hanging="360"/>
+      </w:pPr>
+      <w:rPr>
+        <w:rFonts w:ascii="Times New Roman" w:hAnsi="Times New Roman" w:hint="default"/>
+      </w:rPr>
+    </w:lvl>
+    <w:lvl w:ilvl="8" w:tplc="5D38A356" w:tentative="1">
+      <w:start w:val="1"/>
+      <w:numFmt w:val="bullet"/>
+      <w:lvlText w:val="-"/>
+      <w:lvlJc w:val="left"/>
+      <w:pPr>
+        <w:tabs>
+          <w:tab w:val="num" w:pos="6480"/>
+        </w:tabs>
+        <w:ind w:left="6480" w:hanging="360"/>
+      </w:pPr>
+      <w:rPr>
+        <w:rFonts w:ascii="Times New Roman" w:hAnsi="Times New Roman" w:hint="default"/>
+      </w:rPr>
+    </w:lvl>
+  </w:abstractNum>
+  <w:abstractNum w:abstractNumId="13">
     <w:nsid w:val="3CDE53F8"/>
     <w:multiLevelType w:val="hybridMultilevel"/>
     <w:tmpl w:val="7AFEF27E"/>
@@ -14268,7 +14528,7 @@
       </w:rPr>
     </w:lvl>
   </w:abstractNum>
-  <w:abstractNum w:abstractNumId="13">
+  <w:abstractNum w:abstractNumId="14">
     <w:nsid w:val="420A3B66"/>
     <w:multiLevelType w:val="multilevel"/>
     <w:tmpl w:val="773EEE38"/>
@@ -14390,7 +14650,7 @@
       </w:rPr>
     </w:lvl>
   </w:abstractNum>
-  <w:abstractNum w:abstractNumId="14">
+  <w:abstractNum w:abstractNumId="15">
     <w:nsid w:val="4D126DC6"/>
     <w:multiLevelType w:val="multilevel"/>
     <w:tmpl w:val="0414001F"/>
@@ -14476,7 +14736,7 @@
       </w:pPr>
     </w:lvl>
   </w:abstractNum>
-  <w:abstractNum w:abstractNumId="15">
+  <w:abstractNum w:abstractNumId="16">
     <w:nsid w:val="4D811BA2"/>
     <w:multiLevelType w:val="hybridMultilevel"/>
     <w:tmpl w:val="35F084A4"/>
@@ -14589,7 +14849,7 @@
       </w:rPr>
     </w:lvl>
   </w:abstractNum>
-  <w:abstractNum w:abstractNumId="16">
+  <w:abstractNum w:abstractNumId="17">
     <w:nsid w:val="51A027F3"/>
     <w:multiLevelType w:val="hybridMultilevel"/>
     <w:tmpl w:val="F9A01424"/>
@@ -14701,7 +14961,7 @@
       </w:rPr>
     </w:lvl>
   </w:abstractNum>
-  <w:abstractNum w:abstractNumId="17">
+  <w:abstractNum w:abstractNumId="18">
     <w:nsid w:val="5FD95DF6"/>
     <w:multiLevelType w:val="hybridMultilevel"/>
     <w:tmpl w:val="B1A471F6"/>
@@ -14814,7 +15074,7 @@
       </w:rPr>
     </w:lvl>
   </w:abstractNum>
-  <w:abstractNum w:abstractNumId="18">
+  <w:abstractNum w:abstractNumId="19">
     <w:nsid w:val="6887542B"/>
     <w:multiLevelType w:val="multilevel"/>
     <w:tmpl w:val="C9789F88"/>
@@ -14900,7 +15160,7 @@
       </w:pPr>
     </w:lvl>
   </w:abstractNum>
-  <w:abstractNum w:abstractNumId="19">
+  <w:abstractNum w:abstractNumId="20">
     <w:nsid w:val="68903BF6"/>
     <w:multiLevelType w:val="hybridMultilevel"/>
     <w:tmpl w:val="2140E8A6"/>
@@ -15012,7 +15272,7 @@
       </w:rPr>
     </w:lvl>
   </w:abstractNum>
-  <w:abstractNum w:abstractNumId="20">
+  <w:abstractNum w:abstractNumId="21">
     <w:nsid w:val="68ED1373"/>
     <w:multiLevelType w:val="hybridMultilevel"/>
     <w:tmpl w:val="0964C6E6"/>
@@ -15125,7 +15385,7 @@
       </w:rPr>
     </w:lvl>
   </w:abstractNum>
-  <w:abstractNum w:abstractNumId="21">
+  <w:abstractNum w:abstractNumId="22">
     <w:nsid w:val="749671DC"/>
     <w:multiLevelType w:val="hybridMultilevel"/>
     <w:tmpl w:val="51BE7EEE"/>
@@ -15214,7 +15474,7 @@
       </w:pPr>
     </w:lvl>
   </w:abstractNum>
-  <w:abstractNum w:abstractNumId="22">
+  <w:abstractNum w:abstractNumId="23">
     <w:nsid w:val="78EF3EA4"/>
     <w:multiLevelType w:val="hybridMultilevel"/>
     <w:tmpl w:val="D8C0BF24"/>
@@ -15327,7 +15587,7 @@
       </w:rPr>
     </w:lvl>
   </w:abstractNum>
-  <w:abstractNum w:abstractNumId="23">
+  <w:abstractNum w:abstractNumId="24">
     <w:nsid w:val="7BF65D85"/>
     <w:multiLevelType w:val="hybridMultilevel"/>
     <w:tmpl w:val="CA20E9DA"/>
@@ -15444,19 +15704,19 @@
     <w:abstractNumId w:val="0"/>
   </w:num>
   <w:num w:numId="2">
-    <w:abstractNumId w:val="18"/>
+    <w:abstractNumId w:val="19"/>
   </w:num>
   <w:num w:numId="3">
     <w:abstractNumId w:val="3"/>
   </w:num>
   <w:num w:numId="4">
-    <w:abstractNumId w:val="13"/>
+    <w:abstractNumId w:val="14"/>
   </w:num>
   <w:num w:numId="5">
-    <w:abstractNumId w:val="15"/>
+    <w:abstractNumId w:val="16"/>
   </w:num>
   <w:num w:numId="6">
-    <w:abstractNumId w:val="17"/>
+    <w:abstractNumId w:val="18"/>
   </w:num>
   <w:num w:numId="7">
     <w:abstractNumId w:val="8"/>
@@ -15465,19 +15725,19 @@
     <w:abstractNumId w:val="2"/>
   </w:num>
   <w:num w:numId="9">
-    <w:abstractNumId w:val="23"/>
+    <w:abstractNumId w:val="24"/>
   </w:num>
   <w:num w:numId="10">
     <w:abstractNumId w:val="9"/>
   </w:num>
   <w:num w:numId="11">
-    <w:abstractNumId w:val="14"/>
+    <w:abstractNumId w:val="15"/>
   </w:num>
   <w:num w:numId="12">
     <w:abstractNumId w:val="4"/>
   </w:num>
   <w:num w:numId="13">
-    <w:abstractNumId w:val="13"/>
+    <w:abstractNumId w:val="14"/>
     <w:lvlOverride w:ilvl="0">
       <w:startOverride w:val="3"/>
     </w:lvlOverride>
@@ -15507,31 +15767,31 @@
     </w:lvlOverride>
   </w:num>
   <w:num w:numId="14">
-    <w:abstractNumId w:val="16"/>
+    <w:abstractNumId w:val="17"/>
   </w:num>
   <w:num w:numId="15">
-    <w:abstractNumId w:val="12"/>
+    <w:abstractNumId w:val="13"/>
   </w:num>
   <w:num w:numId="16">
-    <w:abstractNumId w:val="19"/>
+    <w:abstractNumId w:val="20"/>
   </w:num>
   <w:num w:numId="17">
     <w:abstractNumId w:val="6"/>
   </w:num>
   <w:num w:numId="18">
-    <w:abstractNumId w:val="20"/>
+    <w:abstractNumId w:val="21"/>
   </w:num>
   <w:num w:numId="19">
     <w:abstractNumId w:val="11"/>
   </w:num>
   <w:num w:numId="20">
-    <w:abstractNumId w:val="21"/>
+    <w:abstractNumId w:val="22"/>
   </w:num>
   <w:num w:numId="21">
     <w:abstractNumId w:val="10"/>
   </w:num>
   <w:num w:numId="22">
-    <w:abstractNumId w:val="22"/>
+    <w:abstractNumId w:val="23"/>
   </w:num>
   <w:num w:numId="23">
     <w:abstractNumId w:val="5"/>
@@ -15543,13 +15803,13 @@
     <w:abstractNumId w:val="1"/>
   </w:num>
   <w:num w:numId="26">
-    <w:abstractNumId w:val="13"/>
+    <w:abstractNumId w:val="14"/>
   </w:num>
   <w:num w:numId="27">
-    <w:abstractNumId w:val="13"/>
+    <w:abstractNumId w:val="14"/>
   </w:num>
   <w:num w:numId="28">
-    <w:abstractNumId w:val="13"/>
+    <w:abstractNumId w:val="14"/>
     <w:lvlOverride w:ilvl="0">
       <w:startOverride w:val="1"/>
     </w:lvlOverride>
@@ -15577,6 +15837,9 @@
     <w:lvlOverride w:ilvl="8">
       <w:startOverride w:val="1"/>
     </w:lvlOverride>
+  </w:num>
+  <w:num w:numId="29">
+    <w:abstractNumId w:val="12"/>
   </w:num>
 </w:numbering>
 </file>

</xml_diff>